<commit_message>
Finish telemetry turret section
Signed-off-by: Misha Turnbull <mishaturnbull@gmail.com>
</commit_message>
<xml_diff>
--- a/docs/Reports/PDR-Avionics.docx
+++ b/docs/Reports/PDR-Avionics.docx
@@ -217,7 +217,7 @@
             </w:rPr>
             <w:fldChar w:fldCharType="separate"/>
           </w:r>
-          <w:hyperlink w:anchor="_Toc2427122" w:history="1">
+          <w:hyperlink w:anchor="_Toc2765660" w:history="1">
             <w:r>
               <w:rPr>
                 <w:rStyle w:val="Hyperlink"/>
@@ -244,7 +244,7 @@
                 <w:noProof/>
                 <w:webHidden/>
               </w:rPr>
-              <w:instrText xml:space="preserve"> PAGEREF _Toc2427122 \h </w:instrText>
+              <w:instrText xml:space="preserve"> PAGEREF _Toc2765660 \h </w:instrText>
             </w:r>
             <w:r>
               <w:rPr>
@@ -287,7 +287,7 @@
               <w:sz w:val="22"/>
             </w:rPr>
           </w:pPr>
-          <w:hyperlink w:anchor="_Toc2427123" w:history="1">
+          <w:hyperlink w:anchor="_Toc2765661" w:history="1">
             <w:r>
               <w:rPr>
                 <w:rStyle w:val="Hyperlink"/>
@@ -314,7 +314,7 @@
                 <w:noProof/>
                 <w:webHidden/>
               </w:rPr>
-              <w:instrText xml:space="preserve"> PAGEREF _Toc2427123 \h </w:instrText>
+              <w:instrText xml:space="preserve"> PAGEREF _Toc2765661 \h </w:instrText>
             </w:r>
             <w:r>
               <w:rPr>
@@ -357,7 +357,7 @@
               <w:sz w:val="22"/>
             </w:rPr>
           </w:pPr>
-          <w:hyperlink w:anchor="_Toc2427124" w:history="1">
+          <w:hyperlink w:anchor="_Toc2765662" w:history="1">
             <w:r>
               <w:rPr>
                 <w:rStyle w:val="Hyperlink"/>
@@ -384,7 +384,7 @@
                 <w:noProof/>
                 <w:webHidden/>
               </w:rPr>
-              <w:instrText xml:space="preserve"> PAGEREF _Toc2427124 \h </w:instrText>
+              <w:instrText xml:space="preserve"> PAGEREF _Toc2765662 \h </w:instrText>
             </w:r>
             <w:r>
               <w:rPr>
@@ -427,7 +427,7 @@
               <w:sz w:val="22"/>
             </w:rPr>
           </w:pPr>
-          <w:hyperlink w:anchor="_Toc2427125" w:history="1">
+          <w:hyperlink w:anchor="_Toc2765663" w:history="1">
             <w:r>
               <w:rPr>
                 <w:rStyle w:val="Hyperlink"/>
@@ -454,7 +454,7 @@
                 <w:noProof/>
                 <w:webHidden/>
               </w:rPr>
-              <w:instrText xml:space="preserve"> PAGEREF _Toc2427125 \h </w:instrText>
+              <w:instrText xml:space="preserve"> PAGEREF _Toc2765663 \h </w:instrText>
             </w:r>
             <w:r>
               <w:rPr>
@@ -497,7 +497,7 @@
               <w:sz w:val="22"/>
             </w:rPr>
           </w:pPr>
-          <w:hyperlink w:anchor="_Toc2427126" w:history="1">
+          <w:hyperlink w:anchor="_Toc2765664" w:history="1">
             <w:r>
               <w:rPr>
                 <w:rStyle w:val="Hyperlink"/>
@@ -524,7 +524,7 @@
                 <w:noProof/>
                 <w:webHidden/>
               </w:rPr>
-              <w:instrText xml:space="preserve"> PAGEREF _Toc2427126 \h </w:instrText>
+              <w:instrText xml:space="preserve"> PAGEREF _Toc2765664 \h </w:instrText>
             </w:r>
             <w:r>
               <w:rPr>
@@ -567,7 +567,7 @@
               <w:sz w:val="22"/>
             </w:rPr>
           </w:pPr>
-          <w:hyperlink w:anchor="_Toc2427127" w:history="1">
+          <w:hyperlink w:anchor="_Toc2765665" w:history="1">
             <w:r>
               <w:rPr>
                 <w:rStyle w:val="Hyperlink"/>
@@ -594,7 +594,7 @@
                 <w:noProof/>
                 <w:webHidden/>
               </w:rPr>
-              <w:instrText xml:space="preserve"> PAGEREF _Toc2427127 \h </w:instrText>
+              <w:instrText xml:space="preserve"> PAGEREF _Toc2765665 \h </w:instrText>
             </w:r>
             <w:r>
               <w:rPr>
@@ -637,7 +637,7 @@
               <w:sz w:val="22"/>
             </w:rPr>
           </w:pPr>
-          <w:hyperlink w:anchor="_Toc2427128" w:history="1">
+          <w:hyperlink w:anchor="_Toc2765666" w:history="1">
             <w:r>
               <w:rPr>
                 <w:rStyle w:val="Hyperlink"/>
@@ -664,7 +664,7 @@
                 <w:noProof/>
                 <w:webHidden/>
               </w:rPr>
-              <w:instrText xml:space="preserve"> PAGEREF _Toc2427128 \h </w:instrText>
+              <w:instrText xml:space="preserve"> PAGEREF _Toc2765666 \h </w:instrText>
             </w:r>
             <w:r>
               <w:rPr>
@@ -707,7 +707,7 @@
               <w:sz w:val="22"/>
             </w:rPr>
           </w:pPr>
-          <w:hyperlink w:anchor="_Toc2427129" w:history="1">
+          <w:hyperlink w:anchor="_Toc2765667" w:history="1">
             <w:r>
               <w:rPr>
                 <w:rStyle w:val="Hyperlink"/>
@@ -734,7 +734,7 @@
                 <w:noProof/>
                 <w:webHidden/>
               </w:rPr>
-              <w:instrText xml:space="preserve"> PAGEREF _Toc2427129 \h </w:instrText>
+              <w:instrText xml:space="preserve"> PAGEREF _Toc2765667 \h </w:instrText>
             </w:r>
             <w:r>
               <w:rPr>
@@ -777,7 +777,7 @@
               <w:sz w:val="22"/>
             </w:rPr>
           </w:pPr>
-          <w:hyperlink w:anchor="_Toc2427130" w:history="1">
+          <w:hyperlink w:anchor="_Toc2765668" w:history="1">
             <w:r>
               <w:rPr>
                 <w:rStyle w:val="Hyperlink"/>
@@ -804,7 +804,7 @@
                 <w:noProof/>
                 <w:webHidden/>
               </w:rPr>
-              <w:instrText xml:space="preserve"> PAGEREF _Toc2427130 \h </w:instrText>
+              <w:instrText xml:space="preserve"> PAGEREF _Toc2765668 \h </w:instrText>
             </w:r>
             <w:r>
               <w:rPr>
@@ -847,7 +847,7 @@
               <w:sz w:val="22"/>
             </w:rPr>
           </w:pPr>
-          <w:hyperlink w:anchor="_Toc2427131" w:history="1">
+          <w:hyperlink w:anchor="_Toc2765669" w:history="1">
             <w:r>
               <w:rPr>
                 <w:rStyle w:val="Hyperlink"/>
@@ -874,7 +874,7 @@
                 <w:noProof/>
                 <w:webHidden/>
               </w:rPr>
-              <w:instrText xml:space="preserve"> PAGEREF _Toc2427131 \h </w:instrText>
+              <w:instrText xml:space="preserve"> PAGEREF _Toc2765669 \h </w:instrText>
             </w:r>
             <w:r>
               <w:rPr>
@@ -917,7 +917,7 @@
               <w:sz w:val="22"/>
             </w:rPr>
           </w:pPr>
-          <w:hyperlink w:anchor="_Toc2427132" w:history="1">
+          <w:hyperlink w:anchor="_Toc2765670" w:history="1">
             <w:r>
               <w:rPr>
                 <w:rStyle w:val="Hyperlink"/>
@@ -944,7 +944,7 @@
                 <w:noProof/>
                 <w:webHidden/>
               </w:rPr>
-              <w:instrText xml:space="preserve"> PAGEREF _Toc2427132 \h </w:instrText>
+              <w:instrText xml:space="preserve"> PAGEREF _Toc2765670 \h </w:instrText>
             </w:r>
             <w:r>
               <w:rPr>
@@ -987,7 +987,7 @@
               <w:sz w:val="22"/>
             </w:rPr>
           </w:pPr>
-          <w:hyperlink w:anchor="_Toc2427133" w:history="1">
+          <w:hyperlink w:anchor="_Toc2765671" w:history="1">
             <w:r>
               <w:rPr>
                 <w:rStyle w:val="Hyperlink"/>
@@ -1014,7 +1014,7 @@
                 <w:noProof/>
                 <w:webHidden/>
               </w:rPr>
-              <w:instrText xml:space="preserve"> PAGEREF _Toc2427133 \h </w:instrText>
+              <w:instrText xml:space="preserve"> PAGEREF _Toc2765671 \h </w:instrText>
             </w:r>
             <w:r>
               <w:rPr>
@@ -1057,7 +1057,7 @@
               <w:sz w:val="22"/>
             </w:rPr>
           </w:pPr>
-          <w:hyperlink w:anchor="_Toc2427134" w:history="1">
+          <w:hyperlink w:anchor="_Toc2765672" w:history="1">
             <w:r>
               <w:rPr>
                 <w:rStyle w:val="Hyperlink"/>
@@ -1084,7 +1084,7 @@
                 <w:noProof/>
                 <w:webHidden/>
               </w:rPr>
-              <w:instrText xml:space="preserve"> PAGEREF _Toc2427134 \h </w:instrText>
+              <w:instrText xml:space="preserve"> PAGEREF _Toc2765672 \h </w:instrText>
             </w:r>
             <w:r>
               <w:rPr>
@@ -1105,6 +1105,76 @@
                 <w:webHidden/>
               </w:rPr>
               <w:t>12</w:t>
+            </w:r>
+            <w:r>
+              <w:rPr>
+                <w:noProof/>
+                <w:webHidden/>
+              </w:rPr>
+              <w:fldChar w:fldCharType="end"/>
+            </w:r>
+          </w:hyperlink>
+        </w:p>
+        <w:p>
+          <w:pPr>
+            <w:pStyle w:val="TOC2"/>
+            <w:tabs>
+              <w:tab w:val="right" w:leader="dot" w:pos="9350"/>
+            </w:tabs>
+            <w:rPr>
+              <w:rFonts w:asciiTheme="minorHAnsi" w:eastAsiaTheme="minorEastAsia" w:hAnsiTheme="minorHAnsi"/>
+              <w:noProof/>
+              <w:sz w:val="22"/>
+            </w:rPr>
+          </w:pPr>
+          <w:hyperlink w:anchor="_Toc2765673" w:history="1">
+            <w:r>
+              <w:rPr>
+                <w:rStyle w:val="Hyperlink"/>
+                <w:noProof/>
+              </w:rPr>
+              <w:t>Tracking &amp; Receiving</w:t>
+            </w:r>
+            <w:r>
+              <w:rPr>
+                <w:noProof/>
+                <w:webHidden/>
+              </w:rPr>
+              <w:tab/>
+            </w:r>
+            <w:r>
+              <w:rPr>
+                <w:noProof/>
+                <w:webHidden/>
+              </w:rPr>
+              <w:fldChar w:fldCharType="begin"/>
+            </w:r>
+            <w:r>
+              <w:rPr>
+                <w:noProof/>
+                <w:webHidden/>
+              </w:rPr>
+              <w:instrText xml:space="preserve"> PAGEREF _Toc2765673 \h </w:instrText>
+            </w:r>
+            <w:r>
+              <w:rPr>
+                <w:noProof/>
+                <w:webHidden/>
+              </w:rPr>
+            </w:r>
+            <w:r>
+              <w:rPr>
+                <w:noProof/>
+                <w:webHidden/>
+              </w:rPr>
+              <w:fldChar w:fldCharType="separate"/>
+            </w:r>
+            <w:r>
+              <w:rPr>
+                <w:noProof/>
+                <w:webHidden/>
+              </w:rPr>
+              <w:t>13</w:t>
             </w:r>
             <w:r>
               <w:rPr>
@@ -1140,7 +1210,7 @@
       <w:pPr>
         <w:pStyle w:val="Heading1"/>
       </w:pPr>
-      <w:bookmarkStart w:id="0" w:name="_Toc2427122"/>
+      <w:bookmarkStart w:id="0" w:name="_Toc2765660"/>
       <w:r>
         <w:lastRenderedPageBreak/>
         <w:t>Overall System Architecture</w:t>
@@ -1276,7 +1346,7 @@
       <w:pPr>
         <w:pStyle w:val="Heading1"/>
       </w:pPr>
-      <w:bookmarkStart w:id="1" w:name="_Toc2427123"/>
+      <w:bookmarkStart w:id="1" w:name="_Toc2765661"/>
       <w:r>
         <w:t>Electronics and Altitude Monitoring</w:t>
       </w:r>
@@ -1344,7 +1414,7 @@
       <w:pPr>
         <w:pStyle w:val="Heading2"/>
       </w:pPr>
-      <w:bookmarkStart w:id="2" w:name="_Toc2427124"/>
+      <w:bookmarkStart w:id="2" w:name="_Toc2765662"/>
       <w:r>
         <w:t>Avionics System Overview</w:t>
       </w:r>
@@ -1359,7 +1429,7 @@
       <w:pPr>
         <w:pStyle w:val="Heading3"/>
       </w:pPr>
-      <w:bookmarkStart w:id="3" w:name="_Toc2427125"/>
+      <w:bookmarkStart w:id="3" w:name="_Toc2765663"/>
       <w:r>
         <w:t>Position Monitoring</w:t>
       </w:r>
@@ -1741,7 +1811,7 @@
       <w:pPr>
         <w:pStyle w:val="Heading4"/>
       </w:pPr>
-      <w:bookmarkStart w:id="4" w:name="_Toc2427126"/>
+      <w:bookmarkStart w:id="4" w:name="_Toc2765664"/>
       <w:r>
         <w:t>Global Positioning System (GPS</w:t>
       </w:r>
@@ -1951,7 +2021,7 @@
       <w:pPr>
         <w:pStyle w:val="Heading4"/>
       </w:pPr>
-      <w:bookmarkStart w:id="5" w:name="_Toc2427127"/>
+      <w:bookmarkStart w:id="5" w:name="_Toc2765665"/>
       <w:r>
         <w:t>Barome</w:t>
       </w:r>
@@ -3637,7 +3707,7 @@
       <w:pPr>
         <w:pStyle w:val="Heading4"/>
       </w:pPr>
-      <w:bookmarkStart w:id="6" w:name="_Toc2427128"/>
+      <w:bookmarkStart w:id="6" w:name="_Toc2765666"/>
       <w:r>
         <w:t>Doppler Effect Speed Measurement</w:t>
       </w:r>
@@ -3684,7 +3754,7 @@
       <w:pPr>
         <w:pStyle w:val="Heading4"/>
       </w:pPr>
-      <w:bookmarkStart w:id="7" w:name="_Toc2427129"/>
+      <w:bookmarkStart w:id="7" w:name="_Toc2765667"/>
       <w:r>
         <w:t>Inertial Navigation System</w:t>
       </w:r>
@@ -4548,7 +4618,7 @@
       <w:pPr>
         <w:pStyle w:val="Heading2"/>
       </w:pPr>
-      <w:bookmarkStart w:id="8" w:name="_Toc2427130"/>
+      <w:bookmarkStart w:id="8" w:name="_Toc2765668"/>
       <w:r>
         <w:t>Telemetry</w:t>
       </w:r>
@@ -5397,7 +5467,7 @@
       <w:pPr>
         <w:pStyle w:val="Heading2"/>
       </w:pPr>
-      <w:bookmarkStart w:id="9" w:name="_Toc2427131"/>
+      <w:bookmarkStart w:id="9" w:name="_Toc2765669"/>
       <w:r>
         <w:t>Recovery</w:t>
       </w:r>
@@ -5561,7 +5631,7 @@
       <w:pPr>
         <w:pStyle w:val="Heading2"/>
       </w:pPr>
-      <w:bookmarkStart w:id="10" w:name="_Toc2427132"/>
+      <w:bookmarkStart w:id="10" w:name="_Toc2765670"/>
       <w:r>
         <w:t>Engine Control and Monitoring</w:t>
       </w:r>
@@ -5648,7 +5718,7 @@
       <w:pPr>
         <w:pStyle w:val="Heading1"/>
       </w:pPr>
-      <w:bookmarkStart w:id="11" w:name="_Toc2427133"/>
+      <w:bookmarkStart w:id="11" w:name="_Toc2765671"/>
       <w:r>
         <w:t>Software</w:t>
       </w:r>
@@ -5735,7 +5805,7 @@
       <w:pPr>
         <w:pStyle w:val="Heading1"/>
       </w:pPr>
-      <w:bookmarkStart w:id="12" w:name="_Toc2427134"/>
+      <w:bookmarkStart w:id="12" w:name="_Toc2765672"/>
       <w:r>
         <w:t>Ground Control</w:t>
       </w:r>
@@ -5788,10 +5858,12 @@
       <w:pPr>
         <w:pStyle w:val="Heading2"/>
       </w:pPr>
+      <w:bookmarkStart w:id="13" w:name="_Toc2765673"/>
       <w:r>
         <w:lastRenderedPageBreak/>
         <w:t>Tracking &amp; Receiving</w:t>
       </w:r>
+      <w:bookmarkEnd w:id="13"/>
     </w:p>
     <w:p>
       <w:r>
@@ -5840,8 +5912,54 @@
       </w:r>
     </w:p>
     <w:p>
-      <w:bookmarkStart w:id="13" w:name="_GoBack"/>
-      <w:bookmarkEnd w:id="13"/>
+      <w:r>
+        <w:t xml:space="preserve">Since radio processing is a complex task requiring </w:t>
+      </w:r>
+      <w:proofErr w:type="gramStart"/>
+      <w:r>
+        <w:t>sufficient</w:t>
+      </w:r>
+      <w:proofErr w:type="gramEnd"/>
+      <w:r>
+        <w:t xml:space="preserve"> hardware, each of the radio receivers will be connected to a dedicated controller responsible for determining the appropriate action for the turret to take.   Many such radio receivers are designed to output to a USB port, so something with a 4-port USB bus is required.  Ideally, the device would also have a multi-core processor to allow for one process to determine necessary actions and another to order their execution.</w:t>
+      </w:r>
+      <w:bookmarkStart w:id="14" w:name="_GoBack"/>
+      <w:bookmarkEnd w:id="14"/>
+      <w:r>
+        <w:t xml:space="preserve"> </w:t>
+      </w:r>
+    </w:p>
+    <w:p>
+      <w:r>
+        <w:t xml:space="preserve">Some smoothing will be required to keep the unit from oscillating violently based on small signal variations.  </w:t>
+      </w:r>
+      <w:r>
+        <w:t>It will likely be easier to keep the target slightly above the vertical center, so that the entire system continually and smoothly increases in elevation rather than attempting to constantly focus on the vehicle and then immediately falling behind.  The optical camera can be angled up slightly to compensate for this, but more experimenting will be required to determine optimal setup and smoothing.</w:t>
+      </w:r>
+    </w:p>
+    <w:p>
+      <w:r>
+        <w:t>While implementation can be difficult, mounting a compact radar on the turret will also give distance data.  Interestingly, with distance, azimuth, and elevation, a 3D geometric position and altitude can be computed.  This provides another redundant location mechanism should the primary methods fail on the vehicle</w:t>
+      </w:r>
+      <w:r>
+        <w:t xml:space="preserve">.  The ground control units will be able to provide </w:t>
+      </w:r>
+      <w:proofErr w:type="gramStart"/>
+      <w:r>
+        <w:t>sufficient</w:t>
+      </w:r>
+      <w:proofErr w:type="gramEnd"/>
+      <w:r>
+        <w:t xml:space="preserve"> computing power and speed to process the translation from raw data (elevation, azimuth, range) into a position (latitude, longitude, altitude).  If it is found that a single unit is not able to compute the transformation on top of other tasks, another smaller unit, possibly an RPi 3B+, can be added as a middle-man responsible for the transformation of turret data into a location.  </w:t>
+      </w:r>
+      <w:proofErr w:type="gramStart"/>
+      <w:r>
+        <w:t>As long as</w:t>
+      </w:r>
+      <w:proofErr w:type="gramEnd"/>
+      <w:r>
+        <w:t xml:space="preserve"> the Pi is not responsible for anything else, the available power should be plenty to run such a transformation.</w:t>
+      </w:r>
     </w:p>
     <w:sectPr>
       <w:pgSz w:w="12240" w:h="15840"/>
@@ -7395,7 +7513,7 @@
 </file>
 
 <file path=customXml/itemProps1.xml><?xml version="1.0" encoding="utf-8"?>
-<ds:datastoreItem xmlns:ds="http://schemas.openxmlformats.org/officeDocument/2006/customXml" ds:itemID="{3E33D06C-C778-4F4A-90BD-DC84077423C4}">
+<ds:datastoreItem xmlns:ds="http://schemas.openxmlformats.org/officeDocument/2006/customXml" ds:itemID="{BFB78D7E-ECC2-4E21-851F-C54CF452851A}">
   <ds:schemaRefs>
     <ds:schemaRef ds:uri="http://schemas.openxmlformats.org/officeDocument/2006/bibliography"/>
   </ds:schemaRefs>

</xml_diff>

<commit_message>
Remove first-person words (no more us, we, etc)
Signed-off-by: Misha Turnbull <mishaturnbull@gmail.com>
</commit_message>
<xml_diff>
--- a/docs/Reports/PDR-Avionics.docx
+++ b/docs/Reports/PDR-Avionics.docx
@@ -1219,10 +1219,25 @@
     </w:p>
     <w:p>
       <w:r>
-        <w:t>Our avionics system will be a low-budget, yet capable and safe</w:t>
-      </w:r>
-      <w:r>
-        <w:t xml:space="preserve"> platform.  Since our exposure to harsh environment time is very short, we can reasonably deploy commercial off-the-shelf (COTS</w:t>
+        <w:t>ARC’s</w:t>
+      </w:r>
+      <w:r>
+        <w:t xml:space="preserve"> avionics system will be a low-budget, yet capable and safe</w:t>
+      </w:r>
+      <w:r>
+        <w:t xml:space="preserve"> platform.  Since </w:t>
+      </w:r>
+      <w:r>
+        <w:t>the</w:t>
+      </w:r>
+      <w:r>
+        <w:t xml:space="preserve"> exposure to harsh environment time is very short, </w:t>
+      </w:r>
+      <w:r>
+        <w:t>it is reasonable to</w:t>
+      </w:r>
+      <w:r>
+        <w:t xml:space="preserve"> deploy commercial off-the-shelf (COTS</w:t>
       </w:r>
       <w:r>
         <w:fldChar w:fldCharType="begin"/>
@@ -1317,10 +1332,16 @@
     </w:p>
     <w:p>
       <w:r>
-        <w:t xml:space="preserve">Our responsibilities include active management of the engine and its systems, data acquisition, telemetry, abort systems, and recovery device deployment.  </w:t>
-      </w:r>
-      <w:r>
-        <w:t>Our rocket will not be using any form of guidance, navigation, and control (GNC</w:t>
+        <w:t>The avionics</w:t>
+      </w:r>
+      <w:r>
+        <w:t xml:space="preserve"> responsibilities include active management of the engine and its systems, data acquisition, telemetry, abort systems, and recovery device deployment.  </w:t>
+      </w:r>
+      <w:r>
+        <w:t>The vehicle</w:t>
+      </w:r>
+      <w:r>
+        <w:t xml:space="preserve"> will not be using any form of guidance, navigation, and control (GNC</w:t>
       </w:r>
       <w:r>
         <w:fldChar w:fldCharType="begin"/>
@@ -1338,10 +1359,21 @@
         <w:fldChar w:fldCharType="end"/>
       </w:r>
       <w:r>
-        <w:t xml:space="preserve">) systems due to competition restrictions.  We will achieve each of these requirements with appropriate hardware as described in upcoming sections.  </w:t>
-      </w:r>
-    </w:p>
-    <w:p/>
+        <w:t>) systems due to competition restrictions.</w:t>
+      </w:r>
+      <w:r>
+        <w:t xml:space="preserve">  Each</w:t>
+      </w:r>
+      <w:r>
+        <w:t xml:space="preserve"> of these requirements </w:t>
+      </w:r>
+      <w:r>
+        <w:t xml:space="preserve">will be achieved </w:t>
+      </w:r>
+      <w:r>
+        <w:t xml:space="preserve">with appropriate hardware as described in upcoming sections.  </w:t>
+      </w:r>
+    </w:p>
     <w:p>
       <w:pPr>
         <w:pStyle w:val="Heading1"/>
@@ -1354,13 +1386,25 @@
     </w:p>
     <w:p>
       <w:r>
-        <w:t>While we’re still in the research phase of our design, we have several options being considered for</w:t>
+        <w:t xml:space="preserve">While still in the research phase, </w:t>
+      </w:r>
+      <w:r>
+        <w:t>there are</w:t>
+      </w:r>
+      <w:r>
+        <w:t xml:space="preserve"> several options being considered for</w:t>
       </w:r>
       <w:r>
         <w:t xml:space="preserve"> data acquisition</w:t>
       </w:r>
       <w:r>
-        <w:t xml:space="preserve"> and position determination.  Some of the solutions we’re considering include the Global Positioning System (GPS</w:t>
+        <w:t xml:space="preserve"> and position determination.  Some of the solutions </w:t>
+      </w:r>
+      <w:r>
+        <w:t>being</w:t>
+      </w:r>
+      <w:r>
+        <w:t xml:space="preserve"> considering include the Global Positioning System (GPS</w:t>
       </w:r>
       <w:r>
         <w:fldChar w:fldCharType="begin"/>
@@ -1396,18 +1440,10 @@
         <w:fldChar w:fldCharType="end"/>
       </w:r>
       <w:r>
-        <w:t>), and more.  Since we’re still so new to the design requirements and have a relatively tight budget</w:t>
-      </w:r>
-      <w:r>
-        <w:t xml:space="preserve"> we haven’t yet settled on a finalized design; however, we have a reasonably structured draft at this </w:t>
-      </w:r>
-      <w:proofErr w:type="gramStart"/>
-      <w:r>
-        <w:t>time</w:t>
-      </w:r>
-      <w:proofErr w:type="gramEnd"/>
-      <w:r>
-        <w:t xml:space="preserve"> and it will be presented below.</w:t>
+        <w:t>), and more.</w:t>
+      </w:r>
+      <w:r>
+        <w:t xml:space="preserve">  What follows is a detailing of how each system will be used to help provide complete situational awareness of and on the vehicle.  </w:t>
       </w:r>
     </w:p>
     <w:p>
@@ -1422,7 +1458,25 @@
     </w:p>
     <w:p>
       <w:r>
-        <w:t>There are many parts that combine to form one avionics system.  As outlined in our responsibilities above, we will have one or more subsystems to fulfill each of those requirements.</w:t>
+        <w:t xml:space="preserve">There are many parts that combine to form one avionics system.  As outlined in </w:t>
+      </w:r>
+      <w:r>
+        <w:t>the</w:t>
+      </w:r>
+      <w:r>
+        <w:t xml:space="preserve"> responsibilities above, </w:t>
+      </w:r>
+      <w:r>
+        <w:t>there</w:t>
+      </w:r>
+      <w:r>
+        <w:t xml:space="preserve"> will </w:t>
+      </w:r>
+      <w:r>
+        <w:t xml:space="preserve">be </w:t>
+      </w:r>
+      <w:r>
+        <w:t>one or more subsystems to fulfill each of those requirements.</w:t>
       </w:r>
     </w:p>
     <w:p>
@@ -1443,10 +1497,31 @@
         <w:t xml:space="preserve">also </w:t>
       </w:r>
       <w:r>
-        <w:t xml:space="preserve">allows us to be certain that we’ve met our goal of reaching 100 kilometers, </w:t>
-      </w:r>
-      <w:r>
-        <w:t>collect data for research purposes.  However, determining where a rocket is can be quite difficult at times since it is not an often-solved problem.  We plan to use a sensor-fusion approach to take data from multiple sensors/subsystems and use that data to provide an overall navigational picture.</w:t>
+        <w:t xml:space="preserve">allows </w:t>
+      </w:r>
+      <w:r>
+        <w:t>the team</w:t>
+      </w:r>
+      <w:r>
+        <w:t xml:space="preserve"> to be certain that</w:t>
+      </w:r>
+      <w:r>
+        <w:t xml:space="preserve"> the 100kilometer goal has been met and</w:t>
+      </w:r>
+      <w:r>
+        <w:t xml:space="preserve"> </w:t>
+      </w:r>
+      <w:r>
+        <w:t xml:space="preserve">collect data for research purposes.  However, determining where a rocket is can be quite difficult at times since it is not an often-solved problem.  </w:t>
+      </w:r>
+      <w:r>
+        <w:t>Therefore, a sensor-</w:t>
+      </w:r>
+      <w:r>
+        <w:t>fusion</w:t>
+      </w:r>
+      <w:r>
+        <w:t xml:space="preserve"> approach to take data from multiple sensors/subsystems will be used.</w:t>
       </w:r>
     </w:p>
     <w:tbl>
@@ -1600,7 +1675,10 @@
               <w:fldChar w:fldCharType="end"/>
             </w:r>
             <w:r>
-              <w:t xml:space="preserve"> limits</w:t>
+              <w:t xml:space="preserve"> </w:t>
+            </w:r>
+            <w:r>
+              <w:t>or receiver limits</w:t>
             </w:r>
           </w:p>
         </w:tc>
@@ -1747,6 +1825,47 @@
             </w:pPr>
             <w:r>
               <w:t>Velocity (3D)</w:t>
+            </w:r>
+          </w:p>
+        </w:tc>
+        <w:tc>
+          <w:tcPr>
+            <w:tcW w:w="3117" w:type="dxa"/>
+          </w:tcPr>
+          <w:p>
+            <w:pPr>
+              <w:pStyle w:val="NoSpacing"/>
+            </w:pPr>
+            <w:r>
+              <w:t>Entire flight</w:t>
+            </w:r>
+          </w:p>
+        </w:tc>
+      </w:tr>
+      <w:tr>
+        <w:tc>
+          <w:tcPr>
+            <w:tcW w:w="3116" w:type="dxa"/>
+          </w:tcPr>
+          <w:p>
+            <w:pPr>
+              <w:pStyle w:val="NoSpacing"/>
+            </w:pPr>
+            <w:r>
+              <w:t>Ground-based radar</w:t>
+            </w:r>
+          </w:p>
+        </w:tc>
+        <w:tc>
+          <w:tcPr>
+            <w:tcW w:w="3117" w:type="dxa"/>
+          </w:tcPr>
+          <w:p>
+            <w:pPr>
+              <w:pStyle w:val="NoSpacing"/>
+            </w:pPr>
+            <w:r>
+              <w:t>Position (3D), velocity</w:t>
             </w:r>
           </w:p>
         </w:tc>
@@ -1770,7 +1889,6 @@
         <w:pStyle w:val="Caption"/>
       </w:pPr>
       <w:r>
-        <w:lastRenderedPageBreak/>
         <w:t xml:space="preserve">Table </w:t>
       </w:r>
       <w:r>
@@ -1813,6 +1931,7 @@
       </w:pPr>
       <w:bookmarkStart w:id="4" w:name="_Toc2765664"/>
       <w:r>
+        <w:lastRenderedPageBreak/>
         <w:t>Global Positioning System (GPS</w:t>
       </w:r>
       <w:r>
@@ -1896,10 +2015,22 @@
         <w:t xml:space="preserve"> slightly under Mach 1.5 at sea level, and 18 kilometers is well short of the desired 100.  Even with an AND-gated device, preliminary calculations </w:t>
       </w:r>
       <w:r>
-        <w:t xml:space="preserve">from our propulsion team </w:t>
-      </w:r>
-      <w:r>
-        <w:t>indicate that our vehicle will be crossing 18km at approximately Mach 1.57</w:t>
+        <w:t xml:space="preserve">from </w:t>
+      </w:r>
+      <w:r>
+        <w:t>the</w:t>
+      </w:r>
+      <w:r>
+        <w:t xml:space="preserve"> propulsion team </w:t>
+      </w:r>
+      <w:r>
+        <w:t xml:space="preserve">indicate that </w:t>
+      </w:r>
+      <w:r>
+        <w:t>the</w:t>
+      </w:r>
+      <w:r>
+        <w:t xml:space="preserve"> vehicle will be crossing 18km at approximately Mach 1.57</w:t>
       </w:r>
       <w:r>
         <w:t xml:space="preserve"> (1770 ft/sec), disabling the GPS receiver.</w:t>
@@ -1907,7 +2038,13 @@
     </w:p>
     <w:p>
       <w:r>
-        <w:t>There are some reports of devices that can easily have their CoCom</w:t>
+        <w:t xml:space="preserve">There are some reports of devices that can </w:t>
+      </w:r>
+      <w:r>
+        <w:t xml:space="preserve">(apparently) </w:t>
+      </w:r>
+      <w:r>
+        <w:t>easily have their CoCom</w:t>
       </w:r>
       <w:r>
         <w:fldChar w:fldCharType="begin"/>
@@ -1925,15 +2062,18 @@
         <w:fldChar w:fldCharType="end"/>
       </w:r>
       <w:r>
-        <w:t xml:space="preserve"> limits disabled by a firmware “hack,” or modification, allowing them to continue functioning well outside of those limits.  However, since this is a violation of international law, we </w:t>
-      </w:r>
-      <w:r>
-        <w:t>will not be using this method.</w:t>
-      </w:r>
-    </w:p>
-    <w:p>
-      <w:r>
-        <w:t>What we can use GPS</w:t>
+        <w:t xml:space="preserve"> limits disabled by a firmware “hack,” or modification, allowing them to continue functioning well outside of those limits.  However, since this is a violation of international law, </w:t>
+      </w:r>
+      <w:r>
+        <w:t>this method will not be used.</w:t>
+      </w:r>
+    </w:p>
+    <w:p>
+      <w:r>
+        <w:t xml:space="preserve">What </w:t>
+      </w:r>
+      <w:r>
+        <w:t>GPS can be used for</w:t>
       </w:r>
       <w:r>
         <w:fldChar w:fldCharType="begin"/>
@@ -1951,7 +2091,7 @@
         <w:fldChar w:fldCharType="end"/>
       </w:r>
       <w:r>
-        <w:t xml:space="preserve"> for is augmentation while within the CoCom</w:t>
+        <w:t xml:space="preserve"> is augmentation while within the CoCom</w:t>
       </w:r>
       <w:r>
         <w:fldChar w:fldCharType="begin"/>
@@ -1969,10 +2109,13 @@
         <w:fldChar w:fldCharType="end"/>
       </w:r>
       <w:r>
-        <w:t xml:space="preserve"> limits.  </w:t>
-      </w:r>
-      <w:r>
-        <w:t>We plan on using the GPS receiver to cross-check the INS</w:t>
+        <w:t xml:space="preserve"> limits.</w:t>
+      </w:r>
+      <w:r>
+        <w:t xml:space="preserve">  The GPS receiver will be used to</w:t>
+      </w:r>
+      <w:r>
+        <w:t xml:space="preserve"> cross-check the INS</w:t>
       </w:r>
       <w:r>
         <w:fldChar w:fldCharType="begin"/>
@@ -2002,7 +2145,13 @@
         <w:t>3-dimensional</w:t>
       </w:r>
       <w:r>
-        <w:t xml:space="preserve"> position, we can derive velocity and acceleration (although the latter may take a few seconds to gather enough data).  This data provides augmentation and cross-referencing </w:t>
+        <w:t xml:space="preserve"> position, </w:t>
+      </w:r>
+      <w:r>
+        <w:t>acceleration and velocity can both be derived (</w:t>
+      </w:r>
+      <w:r>
+        <w:t xml:space="preserve">although the latter may take a few seconds to gather enough data).  This provides augmentation and cross-referencing </w:t>
       </w:r>
       <w:r>
         <w:t>for INS and barometric subsystems</w:t>
@@ -2011,10 +2160,7 @@
         <w:t xml:space="preserve"> up to the limit of 18km.  </w:t>
       </w:r>
       <w:r>
-        <w:t xml:space="preserve">We can </w:t>
-      </w:r>
-      <w:r>
-        <w:t>use this data to determine errors between the systems, store those differences, and apply them over the rest of the flight.</w:t>
+        <w:t>From here, the data can be used to determine errors between subsystems, store, and apply those differences over the rest of the flight.</w:t>
       </w:r>
     </w:p>
     <w:p>
@@ -2041,10 +2187,36 @@
         <w:t>’s pressure decreases in a predictable manner,</w:t>
       </w:r>
       <w:r>
-        <w:t xml:space="preserve"> we can determine the vehicle’s altitude above mean sea level as a direct function of atmospheric pressure.  These functions have been well documented as they’re critical to aviation, </w:t>
-      </w:r>
-      <w:r>
-        <w:t xml:space="preserve">and therefore we can implement them directly with very little work.  Barometric sensors are cheap and readily available; the </w:t>
+        <w:t xml:space="preserve"> </w:t>
+      </w:r>
+      <w:r>
+        <w:t>the vehicle’s altitude above mean sea level can be determined as a direct function of atmospheric pressure.</w:t>
+      </w:r>
+      <w:r>
+        <w:t xml:space="preserve">  These functions have been well documented as they’re critical to aviation, </w:t>
+      </w:r>
+      <w:r>
+        <w:t xml:space="preserve">and therefore </w:t>
+      </w:r>
+      <w:r>
+        <w:t xml:space="preserve">can </w:t>
+      </w:r>
+      <w:proofErr w:type="gramStart"/>
+      <w:r>
+        <w:t>be</w:t>
+      </w:r>
+      <w:proofErr w:type="gramEnd"/>
+      <w:r>
+        <w:t xml:space="preserve"> </w:t>
+      </w:r>
+      <w:r>
+        <w:t>implement</w:t>
+      </w:r>
+      <w:r>
+        <w:t>ed</w:t>
+      </w:r>
+      <w:r>
+        <w:t xml:space="preserve"> them directly with very little work.  Barometric sensors are cheap and readily available; the </w:t>
       </w:r>
       <w:r>
         <w:t xml:space="preserve">MS5803-14BA unit </w:t>
@@ -2065,7 +2237,13 @@
         <w:t>2</w:t>
       </w:r>
       <w:r>
-        <w:t xml:space="preserve">C).  In fact, the code to interpret the altimeter data is already available.  </w:t>
+        <w:t>C)</w:t>
+      </w:r>
+      <w:r>
+        <w:t xml:space="preserve"> protocols</w:t>
+      </w:r>
+      <w:r>
+        <w:t xml:space="preserve">.  In fact, the code to interpret the altimeter data is already available.  </w:t>
       </w:r>
     </w:p>
     <w:p>
@@ -2073,10 +2251,49 @@
         <w:t xml:space="preserve">There are, unfortunately, restrictions on the altimeter’s use.  Since the barometer requires atmospheric pressure to function, </w:t>
       </w:r>
       <w:r>
-        <w:t>it will only be reliable during a portion of the flight.  We estimate that it will be approximately the lower third of the atmosphere, however, we also plan on running complete vacuum chamber tests to determine exactly where the barometer becomes inaccurat</w:t>
-      </w:r>
-      <w:r>
-        <w:t>e.  Looking at the International Standard Atmosphere (ISA) data that can be found online, it appears reasonable to expect the altimeter to stop functioning accurately at a little above 30 kilometers: its resolution is 0.2 mbar and the expected pressure at 32km is approximately 0.0085bar.</w:t>
+        <w:t xml:space="preserve">it will only be reliable during a portion of the flight.  </w:t>
+      </w:r>
+      <w:r>
+        <w:t>Current</w:t>
+      </w:r>
+      <w:r>
+        <w:t xml:space="preserve"> estimate</w:t>
+      </w:r>
+      <w:r>
+        <w:t>s suggest</w:t>
+      </w:r>
+      <w:r>
+        <w:t xml:space="preserve"> that it will be approximately the lower third of the atmosphere, however, </w:t>
+      </w:r>
+      <w:r>
+        <w:t xml:space="preserve">complete vacuum chamber tests will be run to </w:t>
+      </w:r>
+      <w:r>
+        <w:t>determine exactly where the barometer becomes inaccurat</w:t>
+      </w:r>
+      <w:r>
+        <w:t xml:space="preserve">e.  Looking at the International Standard Atmosphere (ISA) data that can be found online, it appears reasonable to expect the altimeter to stop functioning accurately at a little above </w:t>
+      </w:r>
+      <w:r>
+        <w:t>54</w:t>
+      </w:r>
+      <w:r>
+        <w:t xml:space="preserve"> kilometers: its resolution is 0.2 mbar and the expected pressure at </w:t>
+      </w:r>
+      <w:r>
+        <w:t>56km</w:t>
+      </w:r>
+      <w:r>
+        <w:t xml:space="preserve"> is approximately 0</w:t>
+      </w:r>
+      <w:r>
+        <w:t>.74mbar</w:t>
+      </w:r>
+      <w:r>
+        <w:t>.</w:t>
+      </w:r>
+      <w:r>
+        <w:t xml:space="preserve">  Below that altitude, the derivative of pressure with respect to altitude begins to drop below the minimum resolution of 0.2mbar.</w:t>
       </w:r>
     </w:p>
     <w:p>
@@ -2101,7 +2318,7 @@
     </w:p>
     <w:p>
       <w:r>
-        <w:t xml:space="preserve">Comparing the barometric altimeter to using GPS altitude, certain restrictions apply to both and when they an be used.  The GPS altitude tends to be less precise but will be accurate to a higher altitude.  Barometric altitude, on the other hand, will be more precise but less accurate with higher altitudes.  By varying the precision we read from the altimeter as altitude increases, it should be possible to read accurate and precise pressures up to 200,000ft, or </w:t>
+        <w:t xml:space="preserve">Comparing the barometric altimeter to using GPS altitude, certain restrictions apply to both and when they an be used.  The GPS altitude tends to be less precise but will be accurate to a higher altitude.  Barometric altitude, on the other hand, will be more precise but less accurate with higher altitudes.  By varying the precision read from the altimeter as altitude increases, it should be possible to read accurate and precise pressures up to 200,000ft, or </w:t>
       </w:r>
       <w:r>
         <w:t>almost 61 kilometers.  A snippet from the ISA data table shows the critical part of the atmosphere where the altimeter is no longer precise enough:</w:t>
@@ -3118,7 +3335,13 @@
     </w:p>
     <w:p>
       <w:r>
-        <w:t>Since the barometric altimeter is accurate up to these altitudes, we can use it alongside the GPS to calibrate and correct the INS in the same manner.</w:t>
+        <w:t xml:space="preserve">Since the barometric altimeter is accurate up to these altitudes, </w:t>
+      </w:r>
+      <w:r>
+        <w:t>it can be used</w:t>
+      </w:r>
+      <w:r>
+        <w:t xml:space="preserve"> alongside the GPS to calibrate and correct the INS in the same manner.</w:t>
       </w:r>
     </w:p>
     <w:p/>
@@ -3741,7 +3964,31 @@
     </w:p>
     <w:p>
       <w:r>
-        <w:t xml:space="preserve">Even better, we likely won’t need any additional hardware to use the Doppler effect to our advantage for measuring speed.  Our vehicle will be using a radio frequency (RF) link to send telemetry data back, and the Doppler effect speed measurement system can simply run on top of that physical hardware.  It will likely be entirely a software product, simply running on the ground control machine </w:t>
+        <w:t xml:space="preserve">Even better, </w:t>
+      </w:r>
+      <w:r>
+        <w:t>there</w:t>
+      </w:r>
+      <w:r>
+        <w:t xml:space="preserve"> likely won’t need </w:t>
+      </w:r>
+      <w:r>
+        <w:t xml:space="preserve">to be </w:t>
+      </w:r>
+      <w:r>
+        <w:t xml:space="preserve">any additional hardware to </w:t>
+      </w:r>
+      <w:r>
+        <w:t>take advantage of the Doppler effect to measure speed.</w:t>
+      </w:r>
+      <w:r>
+        <w:t xml:space="preserve">  </w:t>
+      </w:r>
+      <w:r>
+        <w:t>The</w:t>
+      </w:r>
+      <w:r>
+        <w:t xml:space="preserve"> vehicle will be using a radio frequency (RF) link to send telemetry data back, and the Doppler effect speed measurement system can simply run on top of that physical hardware.  It will likely be entirely a software product, simply running on the ground control machine </w:t>
       </w:r>
       <w:r>
         <w:t xml:space="preserve">to compute vehicle velocity.  </w:t>
@@ -3785,13 +4032,18 @@
         <w:t xml:space="preserve">  </w:t>
       </w:r>
       <w:r>
-        <w:t>By using a 9-axis unit such as the BNO055, we can also gain access to a triaxial geomagnetic sensor</w:t>
-      </w:r>
-      <w:r>
-        <w:t xml:space="preserve"> which allows continuous orientation </w:t>
-      </w:r>
-      <w:r>
-        <w:t>updates and correction.</w:t>
+        <w:t>By using a 9-axis unit such as the BNO055,</w:t>
+      </w:r>
+      <w:r>
+        <w:t xml:space="preserve"> </w:t>
+      </w:r>
+      <w:proofErr w:type="spellStart"/>
+      <w:r>
+        <w:t>triaxis</w:t>
+      </w:r>
+      <w:proofErr w:type="spellEnd"/>
+      <w:r>
+        <w:t xml:space="preserve"> geomagnetic data can also be acquired, effectively giving the vehicle a 3D compass to use for orientation during the entire flight.</w:t>
       </w:r>
     </w:p>
     <w:p>
@@ -3808,7 +4060,19 @@
         <w:t>a certain set of constants only known at one point (launch), any error in the accelerometers is further magnified through the double integration.</w:t>
       </w:r>
       <w:r>
-        <w:t xml:space="preserve">  Unfortunately, most units are unique in their errors and therefore we will require additional testing to determine the best corrections to make.  </w:t>
+        <w:t xml:space="preserve">  </w:t>
+      </w:r>
+      <w:r>
+        <w:t>M</w:t>
+      </w:r>
+      <w:r>
+        <w:t xml:space="preserve">ost units are unique in their errors and therefore additional testing </w:t>
+      </w:r>
+      <w:r>
+        <w:t xml:space="preserve">will be required </w:t>
+      </w:r>
+      <w:r>
+        <w:t xml:space="preserve">to determine the best corrections to make.  </w:t>
       </w:r>
     </w:p>
     <w:p>
@@ -4714,16 +4978,19 @@
         </w:drawing>
       </w:r>
       <w:r>
-        <w:t xml:space="preserve">As for the radio hardware required, we can use estimates of atmospheric attenuation by distance to determine the </w:t>
-      </w:r>
-      <w:r>
-        <w:t xml:space="preserve">best frequency to use.  First, we can narrow the search range down to the </w:t>
-      </w:r>
-      <w:r>
-        <w:t>1MHz to 1GHz range with a broad map of atmospheric opacity</w:t>
-      </w:r>
-      <w:r>
-        <w:t>.</w:t>
+        <w:t xml:space="preserve">As for the radio hardware required, estimates of atmospheric attenuation by distance determine the </w:t>
+      </w:r>
+      <w:r>
+        <w:t>best frequency</w:t>
+      </w:r>
+      <w:r>
+        <w:t xml:space="preserve"> band (visible laser, IR, radio)</w:t>
+      </w:r>
+      <w:r>
+        <w:t xml:space="preserve"> to use.  </w:t>
+      </w:r>
+      <w:r>
+        <w:t>The search range is narrowed down to the 1MHz-1GHz range by finding a large window of atmospheric and ionosphere transparent ranges.</w:t>
       </w:r>
     </w:p>
     <w:p>
@@ -4796,38 +5063,30 @@
     </w:p>
     <w:p>
       <w:r>
-        <w:t>Since multiple students on our team (at least 2) are pilots, we plan to rent two aircraft from local FBO</w:t>
-      </w:r>
-      <w:r>
-        <w:t>s</w:t>
-      </w:r>
-      <w:r>
-        <w:t xml:space="preserve"> (fixed base operators)</w:t>
-      </w:r>
-      <w:r>
-        <w:t xml:space="preserve">, and flying approximately 100km apart while carrying the appropriate test hardware.  Since North Dakota is flat, and we can climb up to several thousand feet, achieving line of sight is entirely feasible.  </w:t>
-      </w:r>
-      <w:r>
-        <w:t xml:space="preserve">Not only does this allow us to test radio communications at the required distance, but atmospheric attenuation will be </w:t>
-      </w:r>
-      <w:r>
-        <w:rPr>
-          <w:i/>
-        </w:rPr>
-        <w:t>more</w:t>
-      </w:r>
-      <w:r>
-        <w:t xml:space="preserve"> than will be experienced by the launch vehicle.  This is due to the thickness of the atmosphere – the total amount of air between two aircraft flying at, say, 5,000ft is much greater than the total amount of air between a ground station and a vehicle at </w:t>
+        <w:t xml:space="preserve">Since there are a handful of private pilots on the avionics team, one of the tests being planned is a combination test of both RF-link effective distance and tracking &amp; receiving hardware.  While that </w:t>
+      </w:r>
+      <w:proofErr w:type="gramStart"/>
+      <w:r>
+        <w:t>particular element</w:t>
+      </w:r>
+      <w:proofErr w:type="gramEnd"/>
+      <w:r>
+        <w:t xml:space="preserve"> is left to be described later, it will likely be small enough to mount in the back of a pickup truck.  The pilot will take up a passenger with an omnidirectional radio transmitter to be used in the </w:t>
+      </w:r>
+      <w:proofErr w:type="gramStart"/>
+      <w:r>
+        <w:t>test, and</w:t>
+      </w:r>
+      <w:proofErr w:type="gramEnd"/>
+      <w:r>
+        <w:t xml:space="preserve"> fly in a random (but safe) pattern around an unpopulated area.  The job of the ground personnel is to track and follow the aircraft, demonstrating the capability of the tracking turret.  Once that test has been </w:t>
       </w:r>
       <w:r>
         <w:lastRenderedPageBreak/>
-        <w:t xml:space="preserve">100km altitude.  </w:t>
-      </w:r>
-      <w:r>
-        <w:t xml:space="preserve">While visual contact will be impossible, aircraft holding at two points that are on the same line of latitude ensure that test antennae can be pointed directly east/west </w:t>
-      </w:r>
-      <w:r>
-        <w:t xml:space="preserve">at the other aircraft.  </w:t>
+        <w:t xml:space="preserve">completed, </w:t>
+      </w:r>
+      <w:r>
+        <w:t>the ground personnel will remain stationary while the pilot flies directly away until contact is lost.  This procedure will be repeated as necessary until a suitable frequency and associated hardware are found.</w:t>
       </w:r>
     </w:p>
     <w:p>
@@ -4838,14 +5097,22 @@
         <w:t>177-page</w:t>
       </w:r>
       <w:r>
-        <w:t xml:space="preserve"> FCC frequency band allocation, there are several interesting bands that we may be able to use.  </w:t>
+        <w:t xml:space="preserve"> FCC frequency band allocation, there are several interesting bands that may be </w:t>
+      </w:r>
+      <w:r>
+        <w:t>avail</w:t>
+      </w:r>
+      <w:r>
+        <w:t xml:space="preserve">able to use.  </w:t>
       </w:r>
       <w:r>
         <w:t xml:space="preserve">Several industrial, scientific, and medical (ISM) bands that are available for anyone to use.  </w:t>
       </w:r>
       <w:r>
-        <w:t>ISM bands are at various frequencies allowing us to pick one that suits us best with regards to ease of transmission and minimal atmospheric attenuation.</w:t>
-      </w:r>
+        <w:t>Since there are multiple ISM bands, one can be picked that best suits the desired ease of transmission and minimal atmospheric attenuation characteristics.</w:t>
+      </w:r>
+      <w:bookmarkStart w:id="9" w:name="_GoBack"/>
+      <w:bookmarkEnd w:id="9"/>
     </w:p>
     <w:tbl>
       <w:tblPr>
@@ -5456,9 +5723,6 @@
         </w:drawing>
       </w:r>
       <w:r>
-        <w:t xml:space="preserve"> </w:t>
-      </w:r>
-      <w:r>
         <w:t>Left to right: Regions 2, 1, 3</w:t>
       </w:r>
     </w:p>
@@ -5467,15 +5731,18 @@
       <w:pPr>
         <w:pStyle w:val="Heading2"/>
       </w:pPr>
-      <w:bookmarkStart w:id="9" w:name="_Toc2765669"/>
+      <w:bookmarkStart w:id="10" w:name="_Toc2765669"/>
       <w:r>
         <w:t>Recovery</w:t>
       </w:r>
-      <w:bookmarkEnd w:id="9"/>
-    </w:p>
-    <w:p>
-      <w:r>
-        <w:t>Our main avionics bay will be located near the top of the main body segment.  Locating the unit here provides a short link to the sensitive sky-facing GPS antennae while allowing adequate reach to the communications antennae near the rear of the rocket.  Running communications links down service tunnels primarily for fuel will allow for a hard-wired communications channel to the engine control unit.</w:t>
+      <w:bookmarkEnd w:id="10"/>
+    </w:p>
+    <w:p>
+      <w:r>
+        <w:t>The</w:t>
+      </w:r>
+      <w:r>
+        <w:t xml:space="preserve"> main avionics bay will be located near the top of the main body segment.  Locating the unit here provides a short link to the sensitive sky-facing GPS antennae while allowing adequate reach to the communications antennae near the rear of the rocket.  Running communications links down service tunnels primarily for fuel will allow for a hard-wired communications channel to the engine control unit.</w:t>
       </w:r>
     </w:p>
     <w:p>
@@ -5494,14 +5761,32 @@
     </w:p>
     <w:p>
       <w:r>
-        <w:t xml:space="preserve">Since the abort procedure is the same as the nominal recovery procedure, we can simply use the abort signal to begin a normal recovery.  This further simplifies program design by reducing overall code size and complexity.   </w:t>
-      </w:r>
-      <w:r>
-        <w:t xml:space="preserve">By implementing a simple velocity check (or even simpler, an altitude-changing-at-minimum-rate check) we can further use the same abort procedure to perform on-the-pad aborts.  During an on-the-pad abort, we only want to safely shut </w:t>
+        <w:t xml:space="preserve">Since the abort procedure is the same as the nominal recovery procedure, </w:t>
+      </w:r>
+      <w:r>
+        <w:t>the abort signal can simply be used to trigger both an unexpected abort and a normal recovery.</w:t>
+      </w:r>
+      <w:r>
+        <w:t xml:space="preserve">  This further simplifies program design by reducing overall code size and complexity.   </w:t>
+      </w:r>
+      <w:r>
+        <w:t>By implementing a simple velocity check (or even simpler, an altitude-changing-at-minimum-rate check)</w:t>
+      </w:r>
+      <w:r>
+        <w:t>, on-the-pad aborts can be performed with the same signal</w:t>
+      </w:r>
+      <w:r>
+        <w:t xml:space="preserve">.  During an on-the-pad abort, </w:t>
+      </w:r>
+      <w:r>
+        <w:t xml:space="preserve">the only things to </w:t>
       </w:r>
       <w:r>
         <w:lastRenderedPageBreak/>
-        <w:t xml:space="preserve">down the engine (if it’s </w:t>
+        <w:t>do are</w:t>
+      </w:r>
+      <w:r>
+        <w:t xml:space="preserve"> to safely shut down the engine (if it’s </w:t>
       </w:r>
       <w:r>
         <w:rPr>
@@ -5598,16 +5883,13 @@
         <w:t xml:space="preserve">Because data such as current GPS position and integrated INS solutions are not available to the vehicle but rather on the ground, there are scenarios possible where an abort can be made by ground controllers </w:t>
       </w:r>
       <w:r>
-        <w:t xml:space="preserve">before the automated system would have determined it.  While it hasn’t been set in stone yet, we are weighing the pros and cons of having a separate SBC to </w:t>
-      </w:r>
-      <w:r>
-        <w:t>run the</w:t>
-      </w:r>
-      <w:r>
-        <w:t xml:space="preserve"> </w:t>
-      </w:r>
-      <w:r>
-        <w:t xml:space="preserve">abort decision-making algorithm.  Since that </w:t>
+        <w:t xml:space="preserve">before the automated system would have determined it.  While it hasn’t been set in stone yet, </w:t>
+      </w:r>
+      <w:r>
+        <w:t>a separate SBC for the abort-decision algorithm is being considered.</w:t>
+      </w:r>
+      <w:r>
+        <w:t xml:space="preserve">  Since that </w:t>
       </w:r>
       <w:r>
         <w:t xml:space="preserve">process could be resource-intensive, having its own dedicated hardware would not only be a safety enhancement but also provide a platform capable of running a more in-depth analysis of all variables and make </w:t>
@@ -5631,18 +5913,39 @@
       <w:pPr>
         <w:pStyle w:val="Heading2"/>
       </w:pPr>
-      <w:bookmarkStart w:id="10" w:name="_Toc2765670"/>
+      <w:bookmarkStart w:id="11" w:name="_Toc2765670"/>
       <w:r>
         <w:t>Engine Control and Monitoring</w:t>
       </w:r>
-      <w:bookmarkEnd w:id="10"/>
-    </w:p>
-    <w:p>
-      <w:r>
-        <w:t xml:space="preserve">The propulsion team is still working with us on finalizing engine design.  However, we can still plan on how to control the necessary parts of the engine once we know exactly what those parts are.  </w:t>
-      </w:r>
-      <w:r>
-        <w:t xml:space="preserve">We plan to use an Arduino Nano to control the necessary </w:t>
+      <w:bookmarkEnd w:id="11"/>
+    </w:p>
+    <w:p>
+      <w:r>
+        <w:t xml:space="preserve">The propulsion team is still </w:t>
+      </w:r>
+      <w:r>
+        <w:t>working to finalize</w:t>
+      </w:r>
+      <w:r>
+        <w:t xml:space="preserve"> engine design.  However, </w:t>
+      </w:r>
+      <w:r>
+        <w:t>writing general code for the higher-level functions is still possible.</w:t>
+      </w:r>
+      <w:r>
+        <w:t xml:space="preserve">  </w:t>
+      </w:r>
+      <w:r>
+        <w:t xml:space="preserve">An </w:t>
+      </w:r>
+      <w:r>
+        <w:t xml:space="preserve">Arduino Nano </w:t>
+      </w:r>
+      <w:r>
+        <w:t xml:space="preserve">will </w:t>
+      </w:r>
+      <w:r>
+        <w:t xml:space="preserve">control the necessary </w:t>
       </w:r>
       <w:r>
         <w:t xml:space="preserve">servos and pumps, </w:t>
@@ -5683,7 +5986,13 @@
         <w:t>failed,</w:t>
       </w:r>
       <w:r>
-        <w:t xml:space="preserve"> and the abort procedure should be initiated.  From the engine controller, we can also monitor the brain – if the brain stops responding, then the engine should be shut down.  This is another argument for dedicated recovery hardware: if the brain fails, the recovery unit would be aware of that and able to </w:t>
+        <w:t xml:space="preserve"> and the abort procedure should be initiated.  </w:t>
+      </w:r>
+      <w:r>
+        <w:t>The engine controller can also monitor the brain</w:t>
+      </w:r>
+      <w:r>
+        <w:t xml:space="preserve"> – if the brain stops responding, then the engine should be shut down.  This is another argument for dedicated recovery hardware: if the brain fails, the recovery unit would be aware of that and able to </w:t>
       </w:r>
       <w:r>
         <w:t>initiate the abort sequence safely.</w:t>
@@ -5694,15 +6003,33 @@
         <w:t xml:space="preserve">Some initial calculations </w:t>
       </w:r>
       <w:r>
-        <w:t xml:space="preserve">show the vehicle exceeding our target altitude by a large margin, potentially endangering other space traffic such as satellites.  To deal with this, the </w:t>
-      </w:r>
-      <w:r>
-        <w:t xml:space="preserve">brain controller will monitor velocity and altitude to determine if we will overshoot the target altitude by a certain margin.  If this margin is exceeded, the engine controller will be sent a shutdown or throttle-down command to prevent this from happening.  </w:t>
-      </w:r>
-    </w:p>
-    <w:p>
-      <w:r>
-        <w:t>Flight Dynamics is still determining if the vehicle will encounter a maximum dynamic pressure (Max-Q) requiring the engine to be throttled down.  If so, since there’s no way of measuring dynamic pressure on the vehicle (i.e. no pitot tube), we will have to use timing determine the throttle-down point</w:t>
+        <w:t xml:space="preserve">show the vehicle exceeding </w:t>
+      </w:r>
+      <w:r>
+        <w:t>the</w:t>
+      </w:r>
+      <w:r>
+        <w:t xml:space="preserve"> target altitude by a large margin, potentially endangering other space traffic such as satellites.  To deal with this, the </w:t>
+      </w:r>
+      <w:r>
+        <w:t xml:space="preserve">brain controller will monitor velocity and altitude to determine if </w:t>
+      </w:r>
+      <w:r>
+        <w:t>the vehicle has enough velocity to overshoot</w:t>
+      </w:r>
+      <w:r>
+        <w:t xml:space="preserve"> target altitude by a certain margin.  If this margin is exceeded, the engine controller will be sent a shutdown or throttle-down command to prevent this from happening.  </w:t>
+      </w:r>
+    </w:p>
+    <w:p>
+      <w:r>
+        <w:t xml:space="preserve">Flight Dynamics is still determining if the vehicle will encounter a maximum dynamic pressure (Max-Q) requiring the engine to be throttled down.  If so, since there’s no way of measuring dynamic pressure on the vehicle (i.e. no pitot tube), </w:t>
+      </w:r>
+      <w:r>
+        <w:t xml:space="preserve">timing control must be used to </w:t>
+      </w:r>
+      <w:r>
+        <w:t>determine the throttle-down point</w:t>
       </w:r>
       <w:r>
         <w:t xml:space="preserve"> and duration.</w:t>
@@ -5718,29 +6045,44 @@
       <w:pPr>
         <w:pStyle w:val="Heading1"/>
       </w:pPr>
-      <w:bookmarkStart w:id="11" w:name="_Toc2765671"/>
+      <w:bookmarkStart w:id="12" w:name="_Toc2765671"/>
       <w:r>
         <w:t>Software</w:t>
       </w:r>
-      <w:bookmarkEnd w:id="11"/>
+      <w:bookmarkEnd w:id="12"/>
     </w:p>
     <w:p>
       <w:r>
         <w:t>In order to get the best and safest process, custom software is essential.  It can be tailored to exactly what the engineering teams want/need, allowing f</w:t>
       </w:r>
       <w:r>
-        <w:t xml:space="preserve">aster and safer work.  Custom software will be found everywhere from running on the brain of the vehicle to the ground control telemetry processor.  It can be made more efficient than already existing software, which does not do exactly what we need – code that does exactly what it’s designed for is </w:t>
+        <w:t xml:space="preserve">aster and safer work.  Custom software will be found everywhere from running on the brain of the vehicle to the ground control telemetry processor.  It can be made more efficient than already existing software, which does not do exactly what </w:t>
+      </w:r>
+      <w:r>
+        <w:t>is needed</w:t>
+      </w:r>
+      <w:r>
+        <w:t xml:space="preserve"> – code that does exactly what it’s designed for is </w:t>
       </w:r>
       <w:r>
         <w:t xml:space="preserve">often </w:t>
       </w:r>
       <w:r>
-        <w:t xml:space="preserve">better that code that can do many things including what we need.  </w:t>
-      </w:r>
-    </w:p>
-    <w:p>
-      <w:r>
-        <w:t xml:space="preserve">Our software can be broken down into 4 main parts: telemetry, engine control, abort decision-making, and recovery.  Each of the 4 processes will have their own hardware in one form or </w:t>
+        <w:t>better that code that can do many things including</w:t>
+      </w:r>
+      <w:r>
+        <w:t xml:space="preserve"> ARC-specific requirements</w:t>
+      </w:r>
+      <w:r>
+        <w:t xml:space="preserve">.  </w:t>
+      </w:r>
+    </w:p>
+    <w:p>
+      <w:r>
+        <w:t>The</w:t>
+      </w:r>
+      <w:r>
+        <w:t xml:space="preserve"> software can be broken down into 4 main parts: telemetry, engine control, abort decision-making, and recovery.  Each of the 4 processes will have their own hardware in one form or </w:t>
       </w:r>
       <w:r>
         <w:t>another and</w:t>
@@ -5758,7 +6100,13 @@
         </w:numPr>
       </w:pPr>
       <w:r>
-        <w:t>Telemetry: Responsible for sending data back to the ground control station.  It must be able to process all the available sensor data onboard the vehicle and format it in a manner that takes up the minimum bandwidth for transmission.  We aren’t yet sure how much data there will be, but packetization and compression are being investigated to weigh the transmission efficiency versus the additional computing power required.</w:t>
+        <w:t xml:space="preserve">Telemetry: Responsible for sending data back to the ground control station.  It must be able to process all the available sensor data onboard the vehicle and format it in a manner that takes up the minimum bandwidth for transmission.  </w:t>
+      </w:r>
+      <w:r>
+        <w:t>While the exact amount of expected data isn’t yet set in stone,</w:t>
+      </w:r>
+      <w:r>
+        <w:t xml:space="preserve"> packetization and compression are being investigated to weigh the transmission efficiency versus the additional computing power required.</w:t>
       </w:r>
     </w:p>
     <w:p>
@@ -5771,7 +6119,13 @@
       </w:pPr>
       <w:r>
         <w:lastRenderedPageBreak/>
-        <w:t>Full-authority digital engine control (FADEC): Responsible for processing the requests from the brain controller and turning those requests into reality, the FADEC software will be required to run in real-time.  Our first choice for hardware is the Arduino Nano, which provides a small, lightweight, and familiar environment meeting the real-time requirements.</w:t>
+        <w:t xml:space="preserve">Full-authority digital engine control (FADEC): Responsible for processing the requests from the brain controller and turning those requests into reality, the FADEC software will be required to run in real-time.  </w:t>
+      </w:r>
+      <w:r>
+        <w:t>The</w:t>
+      </w:r>
+      <w:r>
+        <w:t xml:space="preserve"> first choice for hardware is the Arduino Nano, which provides a small, lightweight, and familiar environment meeting the real-time requirements.</w:t>
       </w:r>
     </w:p>
     <w:p>
@@ -5805,11 +6159,11 @@
       <w:pPr>
         <w:pStyle w:val="Heading1"/>
       </w:pPr>
-      <w:bookmarkStart w:id="12" w:name="_Toc2765672"/>
+      <w:bookmarkStart w:id="13" w:name="_Toc2765672"/>
       <w:r>
         <w:t>Ground Control</w:t>
       </w:r>
-      <w:bookmarkEnd w:id="12"/>
+      <w:bookmarkEnd w:id="13"/>
     </w:p>
     <w:p>
       <w:r>
@@ -5835,7 +6189,13 @@
         <w:t>This also allows the vehicle avionics to offload unnecessary stress.</w:t>
       </w:r>
       <w:r>
-        <w:t xml:space="preserve">  Our ground control unit (GCU) will consist of a high-powered desktop computer, necessary radio receivers and antennae, </w:t>
+        <w:t xml:space="preserve">  </w:t>
+      </w:r>
+      <w:r>
+        <w:t>The</w:t>
+      </w:r>
+      <w:r>
+        <w:t xml:space="preserve"> ground control unit (GCU) will consist of a high-powered desktop computer, necessary radio receivers and antennae, </w:t>
       </w:r>
       <w:r>
         <w:t xml:space="preserve">a cellular phone modem (unless somehow Internet access is provided via a different method), and a suitably stocked snack drawer.  The software running on the computer will be custom-built and designed to give the engineers all available data and system statuses in an easy-to-understand manner.  </w:t>
@@ -5843,7 +6203,13 @@
     </w:p>
     <w:p>
       <w:r>
-        <w:t xml:space="preserve">Current thoughts are that the most efficient system is to set up everything we need in a </w:t>
+        <w:t xml:space="preserve">Current thoughts are that the most efficient system is to set up everything </w:t>
+      </w:r>
+      <w:r>
+        <w:t>needed</w:t>
+      </w:r>
+      <w:r>
+        <w:t xml:space="preserve"> in a </w:t>
       </w:r>
       <w:r>
         <w:t xml:space="preserve">gutted van.  This allows the setup to be mobile, tested at home and known to work anywhere.  It can be used for multiple launches, including smaller outreach launches for hardware/software testing, and provides an easy method to transport any necessary electronics.  </w:t>
@@ -5851,19 +6217,37 @@
     </w:p>
     <w:p>
       <w:r>
-        <w:t xml:space="preserve">Certain functionality can be enhanced by having umbilical cables running to the rocket.  These cables, although we aren’t yet certain what type of cable/interface to use (Ethernet, serial, a custom interface) would allow a direct line to the brain of the rocket pre-launch and enable safer on-the-pad aborts, launch control, and a much faster telemetry line for engine parameters.  It also provides a much easier method of starting the avionics processes before the radio link is established without having someone physically at the vehicle. </w:t>
+        <w:t>Certain functionality can be enhanced by having umbilical cables running to the rocket.  These cables</w:t>
+      </w:r>
+      <w:r>
+        <w:t>, although it is not yet known exactly what interface</w:t>
+      </w:r>
+      <w:r>
+        <w:t xml:space="preserve"> (Ethernet, serial, a custom </w:t>
+      </w:r>
+      <w:r>
+        <w:t>implementation</w:t>
+      </w:r>
+      <w:r>
+        <w:t xml:space="preserve">) </w:t>
+      </w:r>
+      <w:r>
+        <w:t xml:space="preserve">is best, </w:t>
+      </w:r>
+      <w:r>
+        <w:t xml:space="preserve">would allow a direct line to the brain of the rocket pre-launch and enable safer on-the-pad aborts, launch control, and a much faster telemetry line for engine parameters.  It also provides a much easier method of starting the avionics processes before the radio link is established without having someone physically at the vehicle. </w:t>
       </w:r>
     </w:p>
     <w:p>
       <w:pPr>
         <w:pStyle w:val="Heading2"/>
       </w:pPr>
-      <w:bookmarkStart w:id="13" w:name="_Toc2765673"/>
+      <w:bookmarkStart w:id="14" w:name="_Toc2765673"/>
       <w:r>
         <w:lastRenderedPageBreak/>
         <w:t>Tracking &amp; Receiving</w:t>
       </w:r>
-      <w:bookmarkEnd w:id="13"/>
+      <w:bookmarkEnd w:id="14"/>
     </w:p>
     <w:p>
       <w:r>
@@ -5921,12 +6305,13 @@
       </w:r>
       <w:proofErr w:type="gramEnd"/>
       <w:r>
-        <w:t xml:space="preserve"> hardware, each of the radio receivers will be connected to a dedicated controller responsible for determining the appropriate action for the turret to take.   Many such radio receivers are designed to output to a USB port, so something with a 4-port USB bus is required.  Ideally, the device would also have a multi-core processor to allow for one process to determine necessary actions and another to order their execution.</w:t>
-      </w:r>
-      <w:bookmarkStart w:id="14" w:name="_GoBack"/>
-      <w:bookmarkEnd w:id="14"/>
-      <w:r>
-        <w:t xml:space="preserve"> </w:t>
+        <w:t xml:space="preserve"> hardware, each of the radio receivers will be connected to a dedicated controller responsible for determining the appropriate action for the turret to take.   Many such radio receivers are designed to output to a USB port, so something with a 4-port USB </w:t>
+      </w:r>
+      <w:r>
+        <w:t>hub</w:t>
+      </w:r>
+      <w:r>
+        <w:t xml:space="preserve"> is required.  Ideally, the device would also have a multi-core processor to allow for one process to determine necessary actions and another to order their execution. </w:t>
       </w:r>
     </w:p>
     <w:p>
@@ -5939,26 +6324,13 @@
     </w:p>
     <w:p>
       <w:r>
-        <w:t>While implementation can be difficult, mounting a compact radar on the turret will also give distance data.  Interestingly, with distance, azimuth, and elevation, a 3D geometric position and altitude can be computed.  This provides another redundant location mechanism should the primary methods fail on the vehicle</w:t>
-      </w:r>
-      <w:r>
-        <w:t xml:space="preserve">.  The ground control units will be able to provide </w:t>
-      </w:r>
-      <w:proofErr w:type="gramStart"/>
-      <w:r>
-        <w:t>sufficient</w:t>
-      </w:r>
-      <w:proofErr w:type="gramEnd"/>
-      <w:r>
-        <w:t xml:space="preserve"> computing power and speed to process the translation from raw data (elevation, azimuth, range) into a position (latitude, longitude, altitude).  If it is found that a single unit is not able to compute the transformation on top of other tasks, another smaller unit, possibly an RPi 3B+, can be added as a middle-man responsible for the transformation of turret data into a location.  </w:t>
-      </w:r>
-      <w:proofErr w:type="gramStart"/>
-      <w:r>
-        <w:t>As long as</w:t>
-      </w:r>
-      <w:proofErr w:type="gramEnd"/>
-      <w:r>
-        <w:t xml:space="preserve"> the Pi is not responsible for anything else, the available power should be plenty to run such a transformation.</w:t>
+        <w:t xml:space="preserve">While implementation can be difficult, mounting a compact radar on the turret will also give distance data.  </w:t>
+      </w:r>
+      <w:r>
+        <w:t>Once a range value is acquired, a simple coordinate transformation can be done from spherical coordinates to Cartesian coordinates to acquire a 3-dimensional position of the vehicle in terms of latitude, longitude, and altitude.  A benefit to this system is that it allows ground controllers to know the position of the vehicle even if every onboard system fails, since it requires no response from the vehicle.  While an active-interrogation setup would provide more accurate and precise data, passive radar will still be capable of returning a range.</w:t>
+      </w:r>
+      <w:r>
+        <w:t xml:space="preserve">  Further, since the coordinate transformation is a handful of trigonometric functions, it can be performed in-place on the turret controller and handed back to the main ground control unit.</w:t>
       </w:r>
     </w:p>
     <w:sectPr>
@@ -7513,7 +7885,7 @@
 </file>
 
 <file path=customXml/itemProps1.xml><?xml version="1.0" encoding="utf-8"?>
-<ds:datastoreItem xmlns:ds="http://schemas.openxmlformats.org/officeDocument/2006/customXml" ds:itemID="{BFB78D7E-ECC2-4E21-851F-C54CF452851A}">
+<ds:datastoreItem xmlns:ds="http://schemas.openxmlformats.org/officeDocument/2006/customXml" ds:itemID="{D6115426-5A9E-453B-A3BD-DD84197CAB4D}">
   <ds:schemaRefs>
     <ds:schemaRef ds:uri="http://schemas.openxmlformats.org/officeDocument/2006/bibliography"/>
   </ds:schemaRefs>

</xml_diff>

<commit_message>
More reformatting and add note about abort antenna in turret
Signed-off-by: Misha Turnbull <mishaturnbull@gmail.com>
</commit_message>
<xml_diff>
--- a/docs/Reports/PDR-Avionics.docx
+++ b/docs/Reports/PDR-Avionics.docx
@@ -5073,11 +5073,9 @@
       <w:r>
         <w:t xml:space="preserve"> is left to be described later, it will likely be small enough to mount in the back of a pickup truck.  The pilot will take up a passenger with an omnidirectional radio transmitter to be used in the </w:t>
       </w:r>
-      <w:proofErr w:type="gramStart"/>
-      <w:r>
-        <w:t>test, and</w:t>
-      </w:r>
-      <w:proofErr w:type="gramEnd"/>
+      <w:r>
+        <w:t>test and</w:t>
+      </w:r>
       <w:r>
         <w:t xml:space="preserve"> fly in a random (but safe) pattern around an unpopulated area.  The job of the ground personnel is to track and follow the aircraft, demonstrating the capability of the tracking turret.  Once that test has been </w:t>
       </w:r>
@@ -5111,8 +5109,6 @@
       <w:r>
         <w:t>Since there are multiple ISM bands, one can be picked that best suits the desired ease of transmission and minimal atmospheric attenuation characteristics.</w:t>
       </w:r>
-      <w:bookmarkStart w:id="9" w:name="_GoBack"/>
-      <w:bookmarkEnd w:id="9"/>
     </w:p>
     <w:tbl>
       <w:tblPr>
@@ -5731,11 +5727,11 @@
       <w:pPr>
         <w:pStyle w:val="Heading2"/>
       </w:pPr>
-      <w:bookmarkStart w:id="10" w:name="_Toc2765669"/>
+      <w:bookmarkStart w:id="9" w:name="_Toc2765669"/>
       <w:r>
         <w:t>Recovery</w:t>
       </w:r>
-      <w:bookmarkEnd w:id="10"/>
+      <w:bookmarkEnd w:id="9"/>
     </w:p>
     <w:p>
       <w:r>
@@ -5913,11 +5909,11 @@
       <w:pPr>
         <w:pStyle w:val="Heading2"/>
       </w:pPr>
-      <w:bookmarkStart w:id="11" w:name="_Toc2765670"/>
+      <w:bookmarkStart w:id="10" w:name="_Toc2765670"/>
       <w:r>
         <w:t>Engine Control and Monitoring</w:t>
       </w:r>
-      <w:bookmarkEnd w:id="11"/>
+      <w:bookmarkEnd w:id="10"/>
     </w:p>
     <w:p>
       <w:r>
@@ -6045,11 +6041,11 @@
       <w:pPr>
         <w:pStyle w:val="Heading1"/>
       </w:pPr>
-      <w:bookmarkStart w:id="12" w:name="_Toc2765671"/>
+      <w:bookmarkStart w:id="11" w:name="_Toc2765671"/>
       <w:r>
         <w:t>Software</w:t>
       </w:r>
-      <w:bookmarkEnd w:id="12"/>
+      <w:bookmarkEnd w:id="11"/>
     </w:p>
     <w:p>
       <w:r>
@@ -6159,11 +6155,11 @@
       <w:pPr>
         <w:pStyle w:val="Heading1"/>
       </w:pPr>
-      <w:bookmarkStart w:id="13" w:name="_Toc2765672"/>
+      <w:bookmarkStart w:id="12" w:name="_Toc2765672"/>
       <w:r>
         <w:t>Ground Control</w:t>
       </w:r>
-      <w:bookmarkEnd w:id="13"/>
+      <w:bookmarkEnd w:id="12"/>
     </w:p>
     <w:p>
       <w:r>
@@ -6242,96 +6238,120 @@
       <w:pPr>
         <w:pStyle w:val="Heading2"/>
       </w:pPr>
-      <w:bookmarkStart w:id="14" w:name="_Toc2765673"/>
+      <w:bookmarkStart w:id="13" w:name="_Toc2765673"/>
       <w:r>
         <w:lastRenderedPageBreak/>
         <w:t>Tracking &amp; Receiving</w:t>
       </w:r>
+      <w:bookmarkEnd w:id="13"/>
+    </w:p>
+    <w:p>
+      <w:r>
+        <w:t>The vehicle’s omnidirectional antenna won’t be transmitting with enough power to be received by an isotropic antenna on the ground.  Therefore, a more directional high-gain antenna such as a Yagi-</w:t>
+      </w:r>
+      <w:proofErr w:type="spellStart"/>
+      <w:r>
+        <w:t>Uda</w:t>
+      </w:r>
+      <w:proofErr w:type="spellEnd"/>
+      <w:r>
+        <w:t xml:space="preserve"> antenna is required.  To keep the antenna oriented correctly, a “turret” will be built.   </w:t>
+      </w:r>
+      <w:r>
+        <w:t>This turre</w:t>
+      </w:r>
+      <w:r>
+        <w:t>t would include a rotational servo, for controlling azimuth, and another servo for controlling elevation.  Between these two servos the turret can be pointed at any point in the sky.</w:t>
+      </w:r>
+    </w:p>
+    <w:p>
+      <w:r>
+        <w:t xml:space="preserve">Mounted on the turret will be a high-resolution, high-zoom video camera for a visual feed of the rocket.  This provides a very simple </w:t>
+      </w:r>
+      <w:r>
+        <w:t>manner for visual target tracking.</w:t>
+      </w:r>
+    </w:p>
+    <w:p>
+      <w:r>
+        <w:t xml:space="preserve">Target tracking will be accomplished with a differential </w:t>
+      </w:r>
+      <w:r>
+        <w:t xml:space="preserve">radio antenna system.  Mounting 4 </w:t>
+      </w:r>
+      <w:r>
+        <w:t>directional Yagi-</w:t>
+      </w:r>
+      <w:proofErr w:type="spellStart"/>
+      <w:r>
+        <w:t>Uda</w:t>
+      </w:r>
+      <w:proofErr w:type="spellEnd"/>
+      <w:r>
+        <w:t xml:space="preserve"> antennas in a diamond pattern, slightly angled away from the center, will give the capability to track the telemetry signal from the vehicle.  Comparing the receive volume from the two left-right antennas yields the direction to rotate in, and comparing the volume from the two vertically-aligned antennas gives the direction to elevate in.</w:t>
+      </w:r>
+    </w:p>
+    <w:p>
+      <w:r>
+        <w:t xml:space="preserve">Since radio processing is a complex task requiring </w:t>
+      </w:r>
+      <w:proofErr w:type="gramStart"/>
+      <w:r>
+        <w:t>sufficient</w:t>
+      </w:r>
+      <w:proofErr w:type="gramEnd"/>
+      <w:r>
+        <w:t xml:space="preserve"> hardware, each of the radio receivers will be connected to a dedicated controller responsible for determining the appropriate action for the turret to take.   Many such radio receivers are designed to output to a USB port, so something with a 4-port USB </w:t>
+      </w:r>
+      <w:r>
+        <w:t>hub</w:t>
+      </w:r>
+      <w:r>
+        <w:t xml:space="preserve"> is required.  Ideally, the device would also have a multi-core processor to allow for one process to determine necessary actions and another to order their execution. </w:t>
+      </w:r>
+    </w:p>
+    <w:p>
+      <w:r>
+        <w:t xml:space="preserve">Some smoothing will be required to keep the unit from oscillating violently based on small signal variations.  </w:t>
+      </w:r>
+      <w:r>
+        <w:t>It will likely be easier to keep the target slightly above the vertical center, so that the entire system continually and smoothly increases in elevation rather than attempting to constantly focus on the vehicle and then immediately falling behind.  The optical camera can be angled up slightly to compensate for this, but more experimenting will be required to determine optimal setup and smoothing.</w:t>
+      </w:r>
+    </w:p>
+    <w:p>
+      <w:r>
+        <w:t xml:space="preserve">While implementation can be difficult, mounting a compact radar on the turret will also give distance data.  </w:t>
+      </w:r>
+      <w:r>
+        <w:t>Once a range value is acquired, a simple coordinate transformation can be done from spherical coordinates to Cartesian coordinates to acquire a 3-dimensional position of the vehicle in terms of latitude, longitude, and altitude.  A benefit to this system is that it allows ground controllers to know the position of the vehicle even if every onboard system fails, since it requires no response from the vehicle.  While an active-interrogation setup would provide more accurate and precise data, passive radar will still be capable of returning a range.</w:t>
+      </w:r>
+      <w:r>
+        <w:t xml:space="preserve">  Further, since the coordinate transformation is a handful of trigonometric functions, it can be performed in-place on the turret controller and handed back to the main ground control unit.</w:t>
+      </w:r>
+    </w:p>
+    <w:p>
+      <w:pPr>
+        <w:pStyle w:val="Heading3"/>
+      </w:pPr>
+      <w:r>
+        <w:t>Remote Abort System</w:t>
+      </w:r>
+    </w:p>
+    <w:p>
+      <w:r>
+        <w:t>As discussed above, it is vital to have a functioning abort system that can be activated from the ground control</w:t>
+      </w:r>
+      <w:r>
+        <w:t xml:space="preserve"> station.  Since the signal is simply a procedure-initiation message, it can be extremely simple, possibly even a loud enough broadcast on a specific frequency.  The only additional hardware needed on the vehicle is a small lightweight RF receiver tuned to the right frequency.  </w:t>
+      </w:r>
+    </w:p>
+    <w:p>
+      <w:r>
+        <w:lastRenderedPageBreak/>
+        <w:t xml:space="preserve">On the ground, however, it is advantageous to mount a high-power transmitter to the tracking turret.  Since the turret will by design always be pointing at the vehicle, the transmitter antenna could be highly directional and minimize the power required to get an abort signal to the vehicle.  </w:t>
+      </w:r>
+      <w:bookmarkStart w:id="14" w:name="_GoBack"/>
       <w:bookmarkEnd w:id="14"/>
-    </w:p>
-    <w:p>
-      <w:r>
-        <w:t>The vehicle’s omnidirectional antenna won’t be transmitting with enough power to be received by an isotropic antenna on the ground.  Therefore, a more directional high-gain antenna such as a Yagi-</w:t>
-      </w:r>
-      <w:proofErr w:type="spellStart"/>
-      <w:r>
-        <w:t>Uda</w:t>
-      </w:r>
-      <w:proofErr w:type="spellEnd"/>
-      <w:r>
-        <w:t xml:space="preserve"> antenna is required.  To keep the antenna oriented correctly, a “turret” will be built.   </w:t>
-      </w:r>
-      <w:r>
-        <w:t>This turre</w:t>
-      </w:r>
-      <w:r>
-        <w:t>t would include a rotational servo, for controlling azimuth, and another servo for controlling elevation.  Between these two servos the turret can be pointed at any point in the sky.</w:t>
-      </w:r>
-    </w:p>
-    <w:p>
-      <w:r>
-        <w:t xml:space="preserve">Mounted on the turret will be a high-resolution, high-zoom video camera for a visual feed of the rocket.  This provides a very simple </w:t>
-      </w:r>
-      <w:r>
-        <w:t>manner for visual target tracking.</w:t>
-      </w:r>
-    </w:p>
-    <w:p>
-      <w:r>
-        <w:t xml:space="preserve">Target tracking will be accomplished with a differential </w:t>
-      </w:r>
-      <w:r>
-        <w:t xml:space="preserve">radio antenna system.  Mounting 4 </w:t>
-      </w:r>
-      <w:r>
-        <w:t>directional Yagi-</w:t>
-      </w:r>
-      <w:proofErr w:type="spellStart"/>
-      <w:r>
-        <w:t>Uda</w:t>
-      </w:r>
-      <w:proofErr w:type="spellEnd"/>
-      <w:r>
-        <w:t xml:space="preserve"> antennas in a diamond pattern, slightly angled away from the center, will give the capability to track the telemetry signal from the vehicle.  Comparing the receive volume from the two left-right antennas yields the direction to rotate in, and comparing the volume from the two vertically-aligned antennas gives the direction to elevate in.</w:t>
-      </w:r>
-    </w:p>
-    <w:p>
-      <w:r>
-        <w:t xml:space="preserve">Since radio processing is a complex task requiring </w:t>
-      </w:r>
-      <w:proofErr w:type="gramStart"/>
-      <w:r>
-        <w:t>sufficient</w:t>
-      </w:r>
-      <w:proofErr w:type="gramEnd"/>
-      <w:r>
-        <w:t xml:space="preserve"> hardware, each of the radio receivers will be connected to a dedicated controller responsible for determining the appropriate action for the turret to take.   Many such radio receivers are designed to output to a USB port, so something with a 4-port USB </w:t>
-      </w:r>
-      <w:r>
-        <w:t>hub</w:t>
-      </w:r>
-      <w:r>
-        <w:t xml:space="preserve"> is required.  Ideally, the device would also have a multi-core processor to allow for one process to determine necessary actions and another to order their execution. </w:t>
-      </w:r>
-    </w:p>
-    <w:p>
-      <w:r>
-        <w:t xml:space="preserve">Some smoothing will be required to keep the unit from oscillating violently based on small signal variations.  </w:t>
-      </w:r>
-      <w:r>
-        <w:t>It will likely be easier to keep the target slightly above the vertical center, so that the entire system continually and smoothly increases in elevation rather than attempting to constantly focus on the vehicle and then immediately falling behind.  The optical camera can be angled up slightly to compensate for this, but more experimenting will be required to determine optimal setup and smoothing.</w:t>
-      </w:r>
-    </w:p>
-    <w:p>
-      <w:r>
-        <w:t xml:space="preserve">While implementation can be difficult, mounting a compact radar on the turret will also give distance data.  </w:t>
-      </w:r>
-      <w:r>
-        <w:t>Once a range value is acquired, a simple coordinate transformation can be done from spherical coordinates to Cartesian coordinates to acquire a 3-dimensional position of the vehicle in terms of latitude, longitude, and altitude.  A benefit to this system is that it allows ground controllers to know the position of the vehicle even if every onboard system fails, since it requires no response from the vehicle.  While an active-interrogation setup would provide more accurate and precise data, passive radar will still be capable of returning a range.</w:t>
-      </w:r>
-      <w:r>
-        <w:t xml:space="preserve">  Further, since the coordinate transformation is a handful of trigonometric functions, it can be performed in-place on the turret controller and handed back to the main ground control unit.</w:t>
-      </w:r>
     </w:p>
     <w:sectPr>
       <w:pgSz w:w="12240" w:h="15840"/>
@@ -7885,7 +7905,7 @@
 </file>
 
 <file path=customXml/itemProps1.xml><?xml version="1.0" encoding="utf-8"?>
-<ds:datastoreItem xmlns:ds="http://schemas.openxmlformats.org/officeDocument/2006/customXml" ds:itemID="{D6115426-5A9E-453B-A3BD-DD84197CAB4D}">
+<ds:datastoreItem xmlns:ds="http://schemas.openxmlformats.org/officeDocument/2006/customXml" ds:itemID="{A4F75996-8BFE-4DB7-ACE1-6B9F7D94409B}">
   <ds:schemaRefs>
     <ds:schemaRef ds:uri="http://schemas.openxmlformats.org/officeDocument/2006/bibliography"/>
   </ds:schemaRefs>

</xml_diff>

<commit_message>
Fix typos, fill in some table elements, add hardware section
Signed-off-by: Misha Turnbull <mishaturnbull@gmail.com>
</commit_message>
<xml_diff>
--- a/docs/Reports/PDR-Avionics.docx
+++ b/docs/Reports/PDR-Avionics.docx
@@ -2,51 +2,6 @@
 <file path=word/document.xml><?xml version="1.0" encoding="utf-8"?>
 <w:document xmlns:wpc="http://schemas.microsoft.com/office/word/2010/wordprocessingCanvas" xmlns:cx="http://schemas.microsoft.com/office/drawing/2014/chartex" xmlns:cx1="http://schemas.microsoft.com/office/drawing/2015/9/8/chartex" xmlns:cx2="http://schemas.microsoft.com/office/drawing/2015/10/21/chartex" xmlns:cx3="http://schemas.microsoft.com/office/drawing/2016/5/9/chartex" xmlns:cx4="http://schemas.microsoft.com/office/drawing/2016/5/10/chartex" xmlns:cx5="http://schemas.microsoft.com/office/drawing/2016/5/11/chartex" xmlns:cx6="http://schemas.microsoft.com/office/drawing/2016/5/12/chartex" xmlns:cx7="http://schemas.microsoft.com/office/drawing/2016/5/13/chartex" xmlns:cx8="http://schemas.microsoft.com/office/drawing/2016/5/14/chartex" xmlns:mc="http://schemas.openxmlformats.org/markup-compatibility/2006" xmlns:aink="http://schemas.microsoft.com/office/drawing/2016/ink" xmlns:am3d="http://schemas.microsoft.com/office/drawing/2017/model3d" xmlns:o="urn:schemas-microsoft-com:office:office" xmlns:r="http://schemas.openxmlformats.org/officeDocument/2006/relationships" xmlns:m="http://schemas.openxmlformats.org/officeDocument/2006/math" xmlns:v="urn:schemas-microsoft-com:vml" xmlns:wp14="http://schemas.microsoft.com/office/word/2010/wordprocessingDrawing" xmlns:wp="http://schemas.openxmlformats.org/drawingml/2006/wordprocessingDrawing" xmlns:w10="urn:schemas-microsoft-com:office:word" xmlns:w="http://schemas.openxmlformats.org/wordprocessingml/2006/main" xmlns:w14="http://schemas.microsoft.com/office/word/2010/wordml" xmlns:w15="http://schemas.microsoft.com/office/word/2012/wordml" xmlns:w16cid="http://schemas.microsoft.com/office/word/2016/wordml/cid" xmlns:w16se="http://schemas.microsoft.com/office/word/2015/wordml/symex" xmlns:wpg="http://schemas.microsoft.com/office/word/2010/wordprocessingGroup" xmlns:wpi="http://schemas.microsoft.com/office/word/2010/wordprocessingInk" xmlns:wne="http://schemas.microsoft.com/office/word/2006/wordml" xmlns:wps="http://schemas.microsoft.com/office/word/2010/wordprocessingShape" mc:Ignorable="w14 w15 w16se w16cid wp14">
   <w:body>
-    <w:p>
-      <w:pPr>
-        <w:jc w:val="center"/>
-        <w:rPr>
-          <w:sz w:val="28"/>
-          <w:szCs w:val="28"/>
-        </w:rPr>
-      </w:pPr>
-    </w:p>
-    <w:p>
-      <w:pPr>
-        <w:jc w:val="center"/>
-        <w:rPr>
-          <w:sz w:val="28"/>
-          <w:szCs w:val="28"/>
-        </w:rPr>
-      </w:pPr>
-    </w:p>
-    <w:p>
-      <w:pPr>
-        <w:jc w:val="center"/>
-        <w:rPr>
-          <w:sz w:val="28"/>
-          <w:szCs w:val="28"/>
-        </w:rPr>
-      </w:pPr>
-    </w:p>
-    <w:p>
-      <w:pPr>
-        <w:jc w:val="center"/>
-        <w:rPr>
-          <w:sz w:val="28"/>
-          <w:szCs w:val="28"/>
-        </w:rPr>
-      </w:pPr>
-    </w:p>
-    <w:p>
-      <w:pPr>
-        <w:jc w:val="center"/>
-        <w:rPr>
-          <w:sz w:val="28"/>
-          <w:szCs w:val="28"/>
-        </w:rPr>
-      </w:pPr>
-    </w:p>
     <w:p>
       <w:pPr>
         <w:jc w:val="center"/>
@@ -57,6 +12,51 @@
       </w:pPr>
       <w:bookmarkStart w:id="0" w:name="_GoBack"/>
       <w:bookmarkEnd w:id="0"/>
+    </w:p>
+    <w:p>
+      <w:pPr>
+        <w:jc w:val="center"/>
+        <w:rPr>
+          <w:sz w:val="28"/>
+          <w:szCs w:val="28"/>
+        </w:rPr>
+      </w:pPr>
+    </w:p>
+    <w:p>
+      <w:pPr>
+        <w:jc w:val="center"/>
+        <w:rPr>
+          <w:sz w:val="28"/>
+          <w:szCs w:val="28"/>
+        </w:rPr>
+      </w:pPr>
+    </w:p>
+    <w:p>
+      <w:pPr>
+        <w:jc w:val="center"/>
+        <w:rPr>
+          <w:sz w:val="28"/>
+          <w:szCs w:val="28"/>
+        </w:rPr>
+      </w:pPr>
+    </w:p>
+    <w:p>
+      <w:pPr>
+        <w:jc w:val="center"/>
+        <w:rPr>
+          <w:sz w:val="28"/>
+          <w:szCs w:val="28"/>
+        </w:rPr>
+      </w:pPr>
+    </w:p>
+    <w:p>
+      <w:pPr>
+        <w:jc w:val="center"/>
+        <w:rPr>
+          <w:sz w:val="28"/>
+          <w:szCs w:val="28"/>
+        </w:rPr>
+      </w:pPr>
       <w:r>
         <w:rPr>
           <w:sz w:val="28"/>
@@ -6463,7 +6463,564 @@
         <w:t xml:space="preserve">but that could be resolved with higher transmission power and active responses.  </w:t>
       </w:r>
     </w:p>
-    <w:p/>
+    <w:p>
+      <w:pPr>
+        <w:pStyle w:val="Heading1"/>
+      </w:pPr>
+      <w:r>
+        <w:t>Hardware Options</w:t>
+      </w:r>
+    </w:p>
+    <w:p>
+      <w:r>
+        <w:t>What follows is a comparison of computing hardware for multiple goals.  Full-fledged computers are categorized under “computers”, single-task-oriented microprocessors and their associated boards are categorized under “controllers”, and peripherals such as sensors and radio equipment are categorized appropriately under the “peripherals” section.</w:t>
+      </w:r>
+    </w:p>
+    <w:p>
+      <w:pPr>
+        <w:pStyle w:val="Heading2"/>
+      </w:pPr>
+      <w:r>
+        <w:t>Computers</w:t>
+      </w:r>
+    </w:p>
+    <w:p>
+      <w:r>
+        <w:t xml:space="preserve">There are multiple options for computing hardware on the vehicle.  Each one has it’s benefits and downfalls, but a quantitative comparison of each option is given below.  It must be kept in mind that the BeagleBone Enhanced is currently the team favorite because the manufacturer, </w:t>
+      </w:r>
+      <w:proofErr w:type="spellStart"/>
+      <w:r>
+        <w:t>SanCloud</w:t>
+      </w:r>
+      <w:proofErr w:type="spellEnd"/>
+      <w:r>
+        <w:t xml:space="preserve"> LTD, provided 2 units free-of-charge.</w:t>
+      </w:r>
+    </w:p>
+    <w:tbl>
+      <w:tblPr>
+        <w:tblStyle w:val="TableGrid"/>
+        <w:tblW w:w="0" w:type="auto"/>
+        <w:tblBorders>
+          <w:top w:val="none" w:sz="0" w:space="0" w:color="auto"/>
+          <w:left w:val="none" w:sz="0" w:space="0" w:color="auto"/>
+          <w:bottom w:val="none" w:sz="0" w:space="0" w:color="auto"/>
+          <w:right w:val="none" w:sz="0" w:space="0" w:color="auto"/>
+        </w:tblBorders>
+        <w:tblLook w:val="04A0" w:firstRow="1" w:lastRow="0" w:firstColumn="1" w:lastColumn="0" w:noHBand="0" w:noVBand="1"/>
+      </w:tblPr>
+      <w:tblGrid>
+        <w:gridCol w:w="3116"/>
+        <w:gridCol w:w="3117"/>
+        <w:gridCol w:w="3117"/>
+      </w:tblGrid>
+      <w:tr>
+        <w:tc>
+          <w:tcPr>
+            <w:tcW w:w="3116" w:type="dxa"/>
+          </w:tcPr>
+          <w:p>
+            <w:pPr>
+              <w:ind w:firstLine="0"/>
+            </w:pPr>
+          </w:p>
+        </w:tc>
+        <w:tc>
+          <w:tcPr>
+            <w:tcW w:w="3117" w:type="dxa"/>
+          </w:tcPr>
+          <w:p>
+            <w:pPr>
+              <w:ind w:firstLine="0"/>
+            </w:pPr>
+            <w:r>
+              <w:t>Raspberry Pi 3B+</w:t>
+            </w:r>
+          </w:p>
+        </w:tc>
+        <w:tc>
+          <w:tcPr>
+            <w:tcW w:w="3117" w:type="dxa"/>
+          </w:tcPr>
+          <w:p>
+            <w:pPr>
+              <w:ind w:firstLine="0"/>
+            </w:pPr>
+            <w:r>
+              <w:t>BeagleBone Enhanced</w:t>
+            </w:r>
+          </w:p>
+        </w:tc>
+      </w:tr>
+      <w:tr>
+        <w:tc>
+          <w:tcPr>
+            <w:tcW w:w="3116" w:type="dxa"/>
+          </w:tcPr>
+          <w:p>
+            <w:pPr>
+              <w:ind w:firstLine="0"/>
+            </w:pPr>
+            <w:r>
+              <w:t>Manufacturer</w:t>
+            </w:r>
+          </w:p>
+        </w:tc>
+        <w:tc>
+          <w:tcPr>
+            <w:tcW w:w="3117" w:type="dxa"/>
+          </w:tcPr>
+          <w:p>
+            <w:pPr>
+              <w:ind w:firstLine="0"/>
+            </w:pPr>
+            <w:r>
+              <w:t>Raspberry Pi Foundation</w:t>
+            </w:r>
+          </w:p>
+        </w:tc>
+        <w:tc>
+          <w:tcPr>
+            <w:tcW w:w="3117" w:type="dxa"/>
+          </w:tcPr>
+          <w:p>
+            <w:pPr>
+              <w:ind w:firstLine="0"/>
+            </w:pPr>
+            <w:proofErr w:type="spellStart"/>
+            <w:r>
+              <w:t>SanCloud</w:t>
+            </w:r>
+            <w:proofErr w:type="spellEnd"/>
+            <w:r>
+              <w:t xml:space="preserve"> LTD</w:t>
+            </w:r>
+          </w:p>
+        </w:tc>
+      </w:tr>
+      <w:tr>
+        <w:tc>
+          <w:tcPr>
+            <w:tcW w:w="3116" w:type="dxa"/>
+          </w:tcPr>
+          <w:p>
+            <w:pPr>
+              <w:ind w:firstLine="0"/>
+            </w:pPr>
+            <w:r>
+              <w:t>Unit price ($)</w:t>
+            </w:r>
+          </w:p>
+        </w:tc>
+        <w:tc>
+          <w:tcPr>
+            <w:tcW w:w="3117" w:type="dxa"/>
+          </w:tcPr>
+          <w:p>
+            <w:pPr>
+              <w:ind w:firstLine="0"/>
+            </w:pPr>
+          </w:p>
+        </w:tc>
+        <w:tc>
+          <w:tcPr>
+            <w:tcW w:w="3117" w:type="dxa"/>
+          </w:tcPr>
+          <w:p>
+            <w:pPr>
+              <w:ind w:firstLine="0"/>
+            </w:pPr>
+          </w:p>
+        </w:tc>
+      </w:tr>
+      <w:tr>
+        <w:tc>
+          <w:tcPr>
+            <w:tcW w:w="3116" w:type="dxa"/>
+          </w:tcPr>
+          <w:p>
+            <w:pPr>
+              <w:ind w:firstLine="0"/>
+            </w:pPr>
+            <w:r>
+              <w:t>Size (mm)</w:t>
+            </w:r>
+          </w:p>
+        </w:tc>
+        <w:tc>
+          <w:tcPr>
+            <w:tcW w:w="3117" w:type="dxa"/>
+          </w:tcPr>
+          <w:p>
+            <w:pPr>
+              <w:ind w:firstLine="0"/>
+            </w:pPr>
+          </w:p>
+        </w:tc>
+        <w:tc>
+          <w:tcPr>
+            <w:tcW w:w="3117" w:type="dxa"/>
+          </w:tcPr>
+          <w:p>
+            <w:pPr>
+              <w:ind w:firstLine="0"/>
+            </w:pPr>
+          </w:p>
+        </w:tc>
+      </w:tr>
+      <w:tr>
+        <w:tc>
+          <w:tcPr>
+            <w:tcW w:w="3116" w:type="dxa"/>
+          </w:tcPr>
+          <w:p>
+            <w:pPr>
+              <w:ind w:firstLine="0"/>
+            </w:pPr>
+            <w:r>
+              <w:t>Weight (gram)</w:t>
+            </w:r>
+          </w:p>
+        </w:tc>
+        <w:tc>
+          <w:tcPr>
+            <w:tcW w:w="3117" w:type="dxa"/>
+          </w:tcPr>
+          <w:p>
+            <w:pPr>
+              <w:ind w:firstLine="0"/>
+            </w:pPr>
+          </w:p>
+        </w:tc>
+        <w:tc>
+          <w:tcPr>
+            <w:tcW w:w="3117" w:type="dxa"/>
+          </w:tcPr>
+          <w:p>
+            <w:pPr>
+              <w:ind w:firstLine="0"/>
+            </w:pPr>
+          </w:p>
+        </w:tc>
+      </w:tr>
+      <w:tr>
+        <w:tc>
+          <w:tcPr>
+            <w:tcW w:w="3116" w:type="dxa"/>
+          </w:tcPr>
+          <w:p>
+            <w:pPr>
+              <w:ind w:firstLine="0"/>
+            </w:pPr>
+            <w:r>
+              <w:t>Connectivity</w:t>
+            </w:r>
+          </w:p>
+        </w:tc>
+        <w:tc>
+          <w:tcPr>
+            <w:tcW w:w="3117" w:type="dxa"/>
+          </w:tcPr>
+          <w:p>
+            <w:pPr>
+              <w:ind w:firstLine="0"/>
+            </w:pPr>
+          </w:p>
+        </w:tc>
+        <w:tc>
+          <w:tcPr>
+            <w:tcW w:w="3117" w:type="dxa"/>
+          </w:tcPr>
+          <w:p>
+            <w:pPr>
+              <w:ind w:firstLine="0"/>
+            </w:pPr>
+          </w:p>
+        </w:tc>
+      </w:tr>
+      <w:tr>
+        <w:tc>
+          <w:tcPr>
+            <w:tcW w:w="3116" w:type="dxa"/>
+          </w:tcPr>
+          <w:p>
+            <w:pPr>
+              <w:ind w:firstLine="0"/>
+            </w:pPr>
+            <w:r>
+              <w:t># GPIO pins</w:t>
+            </w:r>
+          </w:p>
+        </w:tc>
+        <w:tc>
+          <w:tcPr>
+            <w:tcW w:w="3117" w:type="dxa"/>
+          </w:tcPr>
+          <w:p>
+            <w:pPr>
+              <w:ind w:firstLine="0"/>
+            </w:pPr>
+          </w:p>
+        </w:tc>
+        <w:tc>
+          <w:tcPr>
+            <w:tcW w:w="3117" w:type="dxa"/>
+          </w:tcPr>
+          <w:p>
+            <w:pPr>
+              <w:ind w:firstLine="0"/>
+            </w:pPr>
+          </w:p>
+        </w:tc>
+      </w:tr>
+      <w:tr>
+        <w:tc>
+          <w:tcPr>
+            <w:tcW w:w="3116" w:type="dxa"/>
+          </w:tcPr>
+          <w:p>
+            <w:pPr>
+              <w:ind w:firstLine="0"/>
+            </w:pPr>
+            <w:r>
+              <w:t>CPU</w:t>
+            </w:r>
+          </w:p>
+        </w:tc>
+        <w:tc>
+          <w:tcPr>
+            <w:tcW w:w="3117" w:type="dxa"/>
+          </w:tcPr>
+          <w:p>
+            <w:pPr>
+              <w:ind w:firstLine="0"/>
+            </w:pPr>
+          </w:p>
+        </w:tc>
+        <w:tc>
+          <w:tcPr>
+            <w:tcW w:w="3117" w:type="dxa"/>
+          </w:tcPr>
+          <w:p>
+            <w:pPr>
+              <w:ind w:firstLine="0"/>
+            </w:pPr>
+          </w:p>
+        </w:tc>
+      </w:tr>
+      <w:tr>
+        <w:tc>
+          <w:tcPr>
+            <w:tcW w:w="3116" w:type="dxa"/>
+          </w:tcPr>
+          <w:p>
+            <w:pPr>
+              <w:ind w:firstLine="0"/>
+            </w:pPr>
+            <w:r>
+              <w:t>Main memory</w:t>
+            </w:r>
+          </w:p>
+        </w:tc>
+        <w:tc>
+          <w:tcPr>
+            <w:tcW w:w="3117" w:type="dxa"/>
+          </w:tcPr>
+          <w:p>
+            <w:pPr>
+              <w:ind w:firstLine="0"/>
+            </w:pPr>
+          </w:p>
+        </w:tc>
+        <w:tc>
+          <w:tcPr>
+            <w:tcW w:w="3117" w:type="dxa"/>
+          </w:tcPr>
+          <w:p>
+            <w:pPr>
+              <w:ind w:firstLine="0"/>
+            </w:pPr>
+          </w:p>
+        </w:tc>
+      </w:tr>
+      <w:tr>
+        <w:tc>
+          <w:tcPr>
+            <w:tcW w:w="3116" w:type="dxa"/>
+          </w:tcPr>
+          <w:p>
+            <w:pPr>
+              <w:ind w:firstLine="0"/>
+            </w:pPr>
+            <w:r>
+              <w:t>Onboard storage</w:t>
+            </w:r>
+          </w:p>
+        </w:tc>
+        <w:tc>
+          <w:tcPr>
+            <w:tcW w:w="3117" w:type="dxa"/>
+          </w:tcPr>
+          <w:p>
+            <w:pPr>
+              <w:ind w:firstLine="0"/>
+            </w:pPr>
+          </w:p>
+        </w:tc>
+        <w:tc>
+          <w:tcPr>
+            <w:tcW w:w="3117" w:type="dxa"/>
+          </w:tcPr>
+          <w:p>
+            <w:pPr>
+              <w:ind w:firstLine="0"/>
+            </w:pPr>
+          </w:p>
+        </w:tc>
+      </w:tr>
+      <w:tr>
+        <w:tc>
+          <w:tcPr>
+            <w:tcW w:w="3116" w:type="dxa"/>
+          </w:tcPr>
+          <w:p>
+            <w:pPr>
+              <w:ind w:firstLine="0"/>
+            </w:pPr>
+            <w:r>
+              <w:t>Power consumption (max)</w:t>
+            </w:r>
+          </w:p>
+        </w:tc>
+        <w:tc>
+          <w:tcPr>
+            <w:tcW w:w="3117" w:type="dxa"/>
+          </w:tcPr>
+          <w:p>
+            <w:pPr>
+              <w:ind w:firstLine="0"/>
+            </w:pPr>
+          </w:p>
+        </w:tc>
+        <w:tc>
+          <w:tcPr>
+            <w:tcW w:w="3117" w:type="dxa"/>
+          </w:tcPr>
+          <w:p>
+            <w:pPr>
+              <w:ind w:firstLine="0"/>
+            </w:pPr>
+          </w:p>
+        </w:tc>
+      </w:tr>
+      <w:tr>
+        <w:tc>
+          <w:tcPr>
+            <w:tcW w:w="3116" w:type="dxa"/>
+          </w:tcPr>
+          <w:p>
+            <w:pPr>
+              <w:ind w:firstLine="0"/>
+            </w:pPr>
+            <w:r>
+              <w:t>Sensors</w:t>
+            </w:r>
+          </w:p>
+        </w:tc>
+        <w:tc>
+          <w:tcPr>
+            <w:tcW w:w="3117" w:type="dxa"/>
+          </w:tcPr>
+          <w:p>
+            <w:pPr>
+              <w:ind w:firstLine="0"/>
+            </w:pPr>
+          </w:p>
+        </w:tc>
+        <w:tc>
+          <w:tcPr>
+            <w:tcW w:w="3117" w:type="dxa"/>
+          </w:tcPr>
+          <w:p>
+            <w:pPr>
+              <w:ind w:firstLine="0"/>
+            </w:pPr>
+          </w:p>
+        </w:tc>
+      </w:tr>
+      <w:tr>
+        <w:tc>
+          <w:tcPr>
+            <w:tcW w:w="3116" w:type="dxa"/>
+          </w:tcPr>
+          <w:p>
+            <w:pPr>
+              <w:ind w:firstLine="0"/>
+            </w:pPr>
+            <w:r>
+              <w:t>Temperature range (C)</w:t>
+            </w:r>
+          </w:p>
+        </w:tc>
+        <w:tc>
+          <w:tcPr>
+            <w:tcW w:w="3117" w:type="dxa"/>
+          </w:tcPr>
+          <w:p>
+            <w:pPr>
+              <w:ind w:firstLine="0"/>
+            </w:pPr>
+          </w:p>
+        </w:tc>
+        <w:tc>
+          <w:tcPr>
+            <w:tcW w:w="3117" w:type="dxa"/>
+          </w:tcPr>
+          <w:p>
+            <w:pPr>
+              <w:ind w:firstLine="0"/>
+            </w:pPr>
+          </w:p>
+        </w:tc>
+      </w:tr>
+      <w:tr>
+        <w:tc>
+          <w:tcPr>
+            <w:tcW w:w="3116" w:type="dxa"/>
+          </w:tcPr>
+          <w:p>
+            <w:pPr>
+              <w:ind w:firstLine="0"/>
+            </w:pPr>
+          </w:p>
+        </w:tc>
+        <w:tc>
+          <w:tcPr>
+            <w:tcW w:w="3117" w:type="dxa"/>
+          </w:tcPr>
+          <w:p>
+            <w:pPr>
+              <w:ind w:firstLine="0"/>
+            </w:pPr>
+          </w:p>
+        </w:tc>
+        <w:tc>
+          <w:tcPr>
+            <w:tcW w:w="3117" w:type="dxa"/>
+          </w:tcPr>
+          <w:p>
+            <w:pPr>
+              <w:ind w:firstLine="0"/>
+            </w:pPr>
+          </w:p>
+        </w:tc>
+      </w:tr>
+    </w:tbl>
+    <w:p>
+      <w:r>
+        <w:t xml:space="preserve"> </w:t>
+      </w:r>
+    </w:p>
     <w:sectPr>
       <w:pgSz w:w="12240" w:h="15840"/>
       <w:pgMar w:top="1440" w:right="1440" w:bottom="1440" w:left="1440" w:header="720" w:footer="720" w:gutter="0"/>
@@ -8046,7 +8603,7 @@
 </file>
 
 <file path=customXml/itemProps1.xml><?xml version="1.0" encoding="utf-8"?>
-<ds:datastoreItem xmlns:ds="http://schemas.openxmlformats.org/officeDocument/2006/customXml" ds:itemID="{40F70252-786C-40D3-A77B-0889B2B02E6F}">
+<ds:datastoreItem xmlns:ds="http://schemas.openxmlformats.org/officeDocument/2006/customXml" ds:itemID="{950F6D8F-962D-4F3B-A6D6-2AAA25261DE3}">
   <ds:schemaRefs>
     <ds:schemaRef ds:uri="http://schemas.openxmlformats.org/officeDocument/2006/bibliography"/>
   </ds:schemaRefs>

</xml_diff>

<commit_message>
Finish SBC comparison table
Signed-off-by: Misha Turnbull <mishaturnbull@gmail.com>
</commit_message>
<xml_diff>
--- a/docs/Reports/PDR-Avionics.docx
+++ b/docs/Reports/PDR-Avionics.docx
@@ -10,8 +10,6 @@
           <w:szCs w:val="28"/>
         </w:rPr>
       </w:pPr>
-      <w:bookmarkStart w:id="0" w:name="_GoBack"/>
-      <w:bookmarkEnd w:id="0"/>
     </w:p>
     <w:p>
       <w:pPr>
@@ -1300,12 +1298,12 @@
       <w:pPr>
         <w:pStyle w:val="Heading1"/>
       </w:pPr>
-      <w:bookmarkStart w:id="1" w:name="_Toc3018123"/>
+      <w:bookmarkStart w:id="0" w:name="_Toc3018123"/>
       <w:r>
         <w:lastRenderedPageBreak/>
         <w:t>Overall System Architecture</w:t>
       </w:r>
-      <w:bookmarkEnd w:id="1"/>
+      <w:bookmarkEnd w:id="0"/>
     </w:p>
     <w:p>
       <w:r>
@@ -1449,7 +1447,13 @@
         <w:fldChar w:fldCharType="end"/>
       </w:r>
       <w:r>
-        <w:t>) systems due to competition restrictions.</w:t>
+        <w:t>) systems due to</w:t>
+      </w:r>
+      <w:r>
+        <w:t xml:space="preserve"> the complexity of designing such a system and the expected lack of a need for active guidance</w:t>
+      </w:r>
+      <w:r>
+        <w:t>.</w:t>
       </w:r>
       <w:r>
         <w:t xml:space="preserve">  Each</w:t>
@@ -1468,11 +1472,11 @@
       <w:pPr>
         <w:pStyle w:val="Heading1"/>
       </w:pPr>
-      <w:bookmarkStart w:id="2" w:name="_Toc3018124"/>
+      <w:bookmarkStart w:id="1" w:name="_Toc3018124"/>
       <w:r>
         <w:t>Electronics and Altitude Monitoring</w:t>
       </w:r>
-      <w:bookmarkEnd w:id="2"/>
+      <w:bookmarkEnd w:id="1"/>
     </w:p>
     <w:p>
       <w:r>
@@ -1540,11 +1544,11 @@
       <w:pPr>
         <w:pStyle w:val="Heading2"/>
       </w:pPr>
-      <w:bookmarkStart w:id="3" w:name="_Toc3018125"/>
+      <w:bookmarkStart w:id="2" w:name="_Toc3018125"/>
       <w:r>
         <w:t>Avionics System Overview</w:t>
       </w:r>
-      <w:bookmarkEnd w:id="3"/>
+      <w:bookmarkEnd w:id="2"/>
     </w:p>
     <w:p>
       <w:r>
@@ -1573,11 +1577,11 @@
       <w:pPr>
         <w:pStyle w:val="Heading3"/>
       </w:pPr>
-      <w:bookmarkStart w:id="4" w:name="_Toc3018126"/>
+      <w:bookmarkStart w:id="3" w:name="_Toc3018126"/>
       <w:r>
         <w:t>Position Monitoring</w:t>
       </w:r>
-      <w:bookmarkEnd w:id="4"/>
+      <w:bookmarkEnd w:id="3"/>
     </w:p>
     <w:p>
       <w:r>
@@ -1957,6 +1961,9 @@
             <w:r>
               <w:t>Position (3D), velocity</w:t>
             </w:r>
+            <w:r>
+              <w:t xml:space="preserve"> (3D)</w:t>
+            </w:r>
           </w:p>
         </w:tc>
         <w:tc>
@@ -2019,7 +2026,7 @@
       <w:pPr>
         <w:pStyle w:val="Heading4"/>
       </w:pPr>
-      <w:bookmarkStart w:id="5" w:name="_Toc3018127"/>
+      <w:bookmarkStart w:id="4" w:name="_Toc3018127"/>
       <w:r>
         <w:lastRenderedPageBreak/>
         <w:t>Global Positioning System (GPS</w:t>
@@ -2042,7 +2049,7 @@
       <w:r>
         <w:t>)</w:t>
       </w:r>
-      <w:bookmarkEnd w:id="5"/>
+      <w:bookmarkEnd w:id="4"/>
     </w:p>
     <w:p>
       <w:r>
@@ -2257,14 +2264,14 @@
       <w:pPr>
         <w:pStyle w:val="Heading4"/>
       </w:pPr>
-      <w:bookmarkStart w:id="6" w:name="_Toc3018128"/>
+      <w:bookmarkStart w:id="5" w:name="_Toc3018128"/>
       <w:r>
         <w:t>Barome</w:t>
       </w:r>
       <w:r>
         <w:t>tric Altimeter</w:t>
       </w:r>
-      <w:bookmarkEnd w:id="6"/>
+      <w:bookmarkEnd w:id="5"/>
     </w:p>
     <w:p>
       <w:r>
@@ -2289,15 +2296,7 @@
         <w:t xml:space="preserve">and therefore </w:t>
       </w:r>
       <w:r>
-        <w:t xml:space="preserve">can </w:t>
-      </w:r>
-      <w:proofErr w:type="gramStart"/>
-      <w:r>
-        <w:t>be</w:t>
-      </w:r>
-      <w:proofErr w:type="gramEnd"/>
-      <w:r>
-        <w:t xml:space="preserve"> </w:t>
+        <w:t xml:space="preserve">can be </w:t>
       </w:r>
       <w:r>
         <w:t>implement</w:t>
@@ -2306,13 +2305,19 @@
         <w:t>ed</w:t>
       </w:r>
       <w:r>
-        <w:t xml:space="preserve"> them directly with very little work.  Barometric sensors are cheap and readily available; the </w:t>
+        <w:t xml:space="preserve"> with very little work.  Barometric sensors are cheap and readily available; the </w:t>
       </w:r>
       <w:r>
         <w:t xml:space="preserve">MS5803-14BA unit </w:t>
       </w:r>
       <w:r>
-        <w:t>is rated all the way to and including 0 mbar of pressure</w:t>
+        <w:t>is rated all the way</w:t>
+      </w:r>
+      <w:r>
+        <w:t xml:space="preserve"> down</w:t>
+      </w:r>
+      <w:r>
+        <w:t xml:space="preserve"> to and including 0 mbar of pressure</w:t>
       </w:r>
       <w:r>
         <w:t xml:space="preserve">, and there are breakout boards </w:t>
@@ -2408,36 +2413,44 @@
     </w:p>
     <w:p>
       <w:r>
-        <w:t xml:space="preserve">Comparing the barometric altimeter to using GPS altitude, certain restrictions apply to both and when they an be used.  The GPS altitude tends to be less precise but will be accurate to a higher altitude.  Barometric altitude, on the other hand, will be more precise but less accurate with higher altitudes.  By varying the precision read from the altimeter as altitude increases, it should be possible to read accurate and precise pressures up to 200,000ft, or </w:t>
-      </w:r>
-      <w:r>
-        <w:t>almost 61 kilometers.  A snippet from the ISA data table shows the critical part of the atmosphere where the altimeter is no longer precise enough:</w:t>
+        <w:t xml:space="preserve">Comparing the barometric altimeter to using GPS altitude, certain restrictions apply to both and when they an be used.  The GPS altitude tends to be less precise but will be accurate to a higher altitude.  Barometric altitude, on the other hand, will be more precise but less accurate with higher altitudes.  By varying the precision read from the altimeter as altitude increases, it should be possible to read accurate and precise pressures up to </w:t>
+      </w:r>
+      <w:r>
+        <w:t>185,000ft</w:t>
+      </w:r>
+      <w:r>
+        <w:t xml:space="preserve">, or </w:t>
+      </w:r>
+      <w:r>
+        <w:t xml:space="preserve">almost </w:t>
+      </w:r>
+      <w:r>
+        <w:t>57</w:t>
+      </w:r>
+      <w:r>
+        <w:t xml:space="preserve"> kilometers.  A snippet from the ISA data table shows the critical part of the atmosphere where the altimeter is no longer precise enough:</w:t>
       </w:r>
     </w:p>
     <w:tbl>
       <w:tblPr>
-        <w:tblStyle w:val="PlainTable5"/>
+        <w:tblStyle w:val="PlainTable1"/>
         <w:tblpPr w:leftFromText="180" w:rightFromText="180" w:vertAnchor="text" w:tblpXSpec="center" w:tblpY="1"/>
-        <w:tblOverlap w:val="never"/>
         <w:tblW w:w="6360" w:type="dxa"/>
-        <w:jc w:val="center"/>
-        <w:tblLook w:val="04A0" w:firstRow="1" w:lastRow="0" w:firstColumn="1" w:lastColumn="0" w:noHBand="0" w:noVBand="1"/>
+        <w:tblLook w:val="0420" w:firstRow="1" w:lastRow="0" w:firstColumn="0" w:lastColumn="0" w:noHBand="0" w:noVBand="1"/>
       </w:tblPr>
       <w:tblGrid>
-        <w:gridCol w:w="1120"/>
-        <w:gridCol w:w="1720"/>
-        <w:gridCol w:w="1500"/>
-        <w:gridCol w:w="2020"/>
+        <w:gridCol w:w="1236"/>
+        <w:gridCol w:w="1336"/>
+        <w:gridCol w:w="1716"/>
+        <w:gridCol w:w="2236"/>
       </w:tblGrid>
       <w:tr>
         <w:trPr>
           <w:cnfStyle w:val="100000000000" w:firstRow="1" w:lastRow="0" w:firstColumn="0" w:lastColumn="0" w:oddVBand="0" w:evenVBand="0" w:oddHBand="0" w:evenHBand="0" w:firstRowFirstColumn="0" w:firstRowLastColumn="0" w:lastRowFirstColumn="0" w:lastRowLastColumn="0"/>
           <w:trHeight w:val="288"/>
-          <w:jc w:val="center"/>
         </w:trPr>
         <w:tc>
           <w:tcPr>
-            <w:cnfStyle w:val="001000000100" w:firstRow="0" w:lastRow="0" w:firstColumn="1" w:lastColumn="0" w:oddVBand="0" w:evenVBand="0" w:oddHBand="0" w:evenHBand="0" w:firstRowFirstColumn="1" w:firstRowLastColumn="0" w:lastRowFirstColumn="0" w:lastRowLastColumn="0"/>
             <w:tcW w:w="1120" w:type="dxa"/>
             <w:noWrap/>
           </w:tcPr>
@@ -2468,70 +2481,96 @@
             <w:pPr>
               <w:spacing w:line="259" w:lineRule="auto"/>
               <w:ind w:firstLine="0"/>
-              <w:cnfStyle w:val="100000000000" w:firstRow="1" w:lastRow="0" w:firstColumn="0" w:lastColumn="0" w:oddVBand="0" w:evenVBand="0" w:oddHBand="0" w:evenHBand="0" w:firstRowFirstColumn="0" w:firstRowLastColumn="0" w:lastRowFirstColumn="0" w:lastRowLastColumn="0"/>
+              <w:rPr>
+                <w:rFonts w:ascii="Calibri" w:eastAsiaTheme="majorEastAsia" w:hAnsi="Calibri" w:cs="Calibri"/>
+                <w:i/>
+                <w:iCs/>
+                <w:color w:val="000000"/>
+                <w:sz w:val="22"/>
+              </w:rPr>
+            </w:pPr>
+            <w:r>
               <w:rPr>
                 <w:rFonts w:ascii="Calibri" w:hAnsi="Calibri" w:cs="Calibri"/>
                 <w:color w:val="000000"/>
                 <w:sz w:val="22"/>
               </w:rPr>
-            </w:pPr>
-            <w:r>
+              <w:t>Altitude</w:t>
+            </w:r>
+          </w:p>
+          <w:p>
+            <w:pPr>
+              <w:spacing w:line="259" w:lineRule="auto"/>
+              <w:ind w:firstLine="0"/>
               <w:rPr>
                 <w:rFonts w:ascii="Calibri" w:hAnsi="Calibri" w:cs="Calibri"/>
                 <w:color w:val="000000"/>
                 <w:sz w:val="22"/>
               </w:rPr>
-              <w:t>Temperature (°Rankine)</w:t>
-            </w:r>
-          </w:p>
-        </w:tc>
-        <w:tc>
-          <w:tcPr>
-            <w:tcW w:w="1500" w:type="dxa"/>
-          </w:tcPr>
-          <w:p>
-            <w:pPr>
-              <w:spacing w:line="259" w:lineRule="auto"/>
-              <w:ind w:firstLine="0"/>
-              <w:cnfStyle w:val="100000000000" w:firstRow="1" w:lastRow="0" w:firstColumn="0" w:lastColumn="0" w:oddVBand="0" w:evenVBand="0" w:oddHBand="0" w:evenHBand="0" w:firstRowFirstColumn="0" w:firstRowLastColumn="0" w:lastRowFirstColumn="0" w:lastRowLastColumn="0"/>
+            </w:pPr>
+            <w:r>
               <w:rPr>
                 <w:rFonts w:ascii="Calibri" w:hAnsi="Calibri" w:cs="Calibri"/>
                 <w:color w:val="000000"/>
                 <w:sz w:val="22"/>
               </w:rPr>
-            </w:pPr>
-            <w:r>
+              <w:t>(km)</w:t>
+            </w:r>
+          </w:p>
+        </w:tc>
+        <w:tc>
+          <w:tcPr>
+            <w:tcW w:w="1500" w:type="dxa"/>
+          </w:tcPr>
+          <w:p>
+            <w:pPr>
+              <w:spacing w:line="259" w:lineRule="auto"/>
+              <w:ind w:firstLine="0"/>
               <w:rPr>
                 <w:rFonts w:ascii="Calibri" w:hAnsi="Calibri" w:cs="Calibri"/>
                 <w:color w:val="000000"/>
                 <w:sz w:val="22"/>
               </w:rPr>
-              <w:t>Pressure (millibar)</w:t>
-            </w:r>
-          </w:p>
-        </w:tc>
-        <w:tc>
-          <w:tcPr>
-            <w:tcW w:w="2020" w:type="dxa"/>
-          </w:tcPr>
-          <w:p>
-            <w:pPr>
-              <w:spacing w:line="259" w:lineRule="auto"/>
-              <w:ind w:firstLine="0"/>
-              <w:cnfStyle w:val="100000000000" w:firstRow="1" w:lastRow="0" w:firstColumn="0" w:lastColumn="0" w:oddVBand="0" w:evenVBand="0" w:oddHBand="0" w:evenHBand="0" w:firstRowFirstColumn="0" w:firstRowLastColumn="0" w:lastRowFirstColumn="0" w:lastRowLastColumn="0"/>
+            </w:pPr>
+            <w:r>
               <w:rPr>
                 <w:rFonts w:ascii="Calibri" w:hAnsi="Calibri" w:cs="Calibri"/>
                 <w:color w:val="000000"/>
                 <w:sz w:val="22"/>
               </w:rPr>
-            </w:pPr>
-            <w:r>
+              <w:t>Pressure (millibar)</w:t>
+            </w:r>
+          </w:p>
+        </w:tc>
+        <w:tc>
+          <w:tcPr>
+            <w:tcW w:w="2020" w:type="dxa"/>
+          </w:tcPr>
+          <w:p>
+            <w:pPr>
+              <w:spacing w:line="259" w:lineRule="auto"/>
+              <w:ind w:firstLine="0"/>
               <w:rPr>
                 <w:rFonts w:ascii="Calibri" w:hAnsi="Calibri" w:cs="Calibri"/>
                 <w:color w:val="000000"/>
                 <w:sz w:val="22"/>
               </w:rPr>
-              <w:t>σ (</w:t>
+            </w:pPr>
+            <w:r>
+              <w:rPr>
+                <w:rFonts w:ascii="Calibri" w:hAnsi="Calibri" w:cs="Calibri"/>
+                <w:color w:val="000000"/>
+                <w:sz w:val="22"/>
+              </w:rPr>
+              <w:t>Δ</w:t>
+            </w:r>
+            <w:r>
+              <w:rPr>
+                <w:rFonts w:ascii="Calibri" w:hAnsi="Calibri" w:cs="Calibri"/>
+                <w:color w:val="000000"/>
+                <w:sz w:val="22"/>
+              </w:rPr>
+              <w:t xml:space="preserve"> (</w:t>
             </w:r>
             <w:proofErr w:type="spellStart"/>
             <w:r>
@@ -2558,15 +2597,301 @@
         <w:trPr>
           <w:cnfStyle w:val="000000100000" w:firstRow="0" w:lastRow="0" w:firstColumn="0" w:lastColumn="0" w:oddVBand="0" w:evenVBand="0" w:oddHBand="1" w:evenHBand="0" w:firstRowFirstColumn="0" w:firstRowLastColumn="0" w:lastRowFirstColumn="0" w:lastRowLastColumn="0"/>
           <w:trHeight w:val="288"/>
-          <w:jc w:val="center"/>
         </w:trPr>
         <w:tc>
           <w:tcPr>
-            <w:cnfStyle w:val="001000000000" w:firstRow="0" w:lastRow="0" w:firstColumn="1" w:lastColumn="0" w:oddVBand="0" w:evenVBand="0" w:oddHBand="0" w:evenHBand="0" w:firstRowFirstColumn="0" w:firstRowLastColumn="0" w:lastRowFirstColumn="0" w:lastRowLastColumn="0"/>
             <w:tcW w:w="1120" w:type="dxa"/>
             <w:noWrap/>
-            <w:hideMark/>
-          </w:tcPr>
+          </w:tcPr>
+          <w:tbl>
+            <w:tblPr>
+              <w:tblW w:w="1020" w:type="dxa"/>
+              <w:tblLook w:val="04A0" w:firstRow="1" w:lastRow="0" w:firstColumn="1" w:lastColumn="0" w:noHBand="0" w:noVBand="1"/>
+            </w:tblPr>
+            <w:tblGrid>
+              <w:gridCol w:w="1020"/>
+            </w:tblGrid>
+            <w:tr>
+              <w:trPr>
+                <w:trHeight w:val="288"/>
+              </w:trPr>
+              <w:tc>
+                <w:tcPr>
+                  <w:tcW w:w="1020" w:type="dxa"/>
+                  <w:noWrap/>
+                  <w:hideMark/>
+                </w:tcPr>
+                <w:p>
+                  <w:pPr>
+                    <w:framePr w:hSpace="180" w:wrap="around" w:vAnchor="text" w:hAnchor="text" w:xAlign="center" w:y="1"/>
+                    <w:spacing w:after="0"/>
+                    <w:ind w:firstLine="0"/>
+                    <w:rPr>
+                      <w:rFonts w:ascii="Calibri" w:eastAsia="Times New Roman" w:hAnsi="Calibri" w:cs="Calibri"/>
+                      <w:color w:val="000000"/>
+                      <w:sz w:val="22"/>
+                    </w:rPr>
+                  </w:pPr>
+                  <w:r>
+                    <w:rPr>
+                      <w:rFonts w:ascii="Calibri" w:eastAsia="Times New Roman" w:hAnsi="Calibri" w:cs="Calibri"/>
+                      <w:color w:val="000000"/>
+                      <w:sz w:val="22"/>
+                    </w:rPr>
+                    <w:t>175</w:t>
+                  </w:r>
+                  <w:r>
+                    <w:rPr>
+                      <w:rFonts w:ascii="Calibri" w:eastAsia="Times New Roman" w:hAnsi="Calibri" w:cs="Calibri"/>
+                      <w:color w:val="000000"/>
+                      <w:sz w:val="22"/>
+                    </w:rPr>
+                    <w:t>,000</w:t>
+                  </w:r>
+                </w:p>
+              </w:tc>
+            </w:tr>
+            <w:tr>
+              <w:trPr>
+                <w:trHeight w:val="288"/>
+              </w:trPr>
+              <w:tc>
+                <w:tcPr>
+                  <w:tcW w:w="1020" w:type="dxa"/>
+                  <w:noWrap/>
+                  <w:hideMark/>
+                </w:tcPr>
+                <w:p>
+                  <w:pPr>
+                    <w:framePr w:hSpace="180" w:wrap="around" w:vAnchor="text" w:hAnchor="text" w:xAlign="center" w:y="1"/>
+                    <w:spacing w:after="0"/>
+                    <w:ind w:firstLine="0"/>
+                    <w:rPr>
+                      <w:rFonts w:ascii="Calibri" w:eastAsia="Times New Roman" w:hAnsi="Calibri" w:cs="Calibri"/>
+                      <w:color w:val="000000"/>
+                      <w:sz w:val="22"/>
+                    </w:rPr>
+                  </w:pPr>
+                  <w:r>
+                    <w:rPr>
+                      <w:rFonts w:ascii="Calibri" w:eastAsia="Times New Roman" w:hAnsi="Calibri" w:cs="Calibri"/>
+                      <w:color w:val="000000"/>
+                      <w:sz w:val="22"/>
+                    </w:rPr>
+                    <w:t>180</w:t>
+                  </w:r>
+                  <w:r>
+                    <w:rPr>
+                      <w:rFonts w:ascii="Calibri" w:eastAsia="Times New Roman" w:hAnsi="Calibri" w:cs="Calibri"/>
+                      <w:color w:val="000000"/>
+                      <w:sz w:val="22"/>
+                    </w:rPr>
+                    <w:t>,000</w:t>
+                  </w:r>
+                </w:p>
+              </w:tc>
+            </w:tr>
+            <w:tr>
+              <w:trPr>
+                <w:trHeight w:val="288"/>
+              </w:trPr>
+              <w:tc>
+                <w:tcPr>
+                  <w:tcW w:w="1020" w:type="dxa"/>
+                  <w:noWrap/>
+                  <w:hideMark/>
+                </w:tcPr>
+                <w:p>
+                  <w:pPr>
+                    <w:framePr w:hSpace="180" w:wrap="around" w:vAnchor="text" w:hAnchor="text" w:xAlign="center" w:y="1"/>
+                    <w:spacing w:after="0"/>
+                    <w:ind w:firstLine="0"/>
+                    <w:rPr>
+                      <w:rFonts w:ascii="Calibri" w:eastAsia="Times New Roman" w:hAnsi="Calibri" w:cs="Calibri"/>
+                      <w:color w:val="000000"/>
+                      <w:sz w:val="22"/>
+                    </w:rPr>
+                  </w:pPr>
+                  <w:r>
+                    <w:rPr>
+                      <w:rFonts w:ascii="Calibri" w:eastAsia="Times New Roman" w:hAnsi="Calibri" w:cs="Calibri"/>
+                      <w:color w:val="000000"/>
+                      <w:sz w:val="22"/>
+                    </w:rPr>
+                    <w:t>185</w:t>
+                  </w:r>
+                  <w:r>
+                    <w:rPr>
+                      <w:rFonts w:ascii="Calibri" w:eastAsia="Times New Roman" w:hAnsi="Calibri" w:cs="Calibri"/>
+                      <w:color w:val="000000"/>
+                      <w:sz w:val="22"/>
+                    </w:rPr>
+                    <w:t>,000</w:t>
+                  </w:r>
+                </w:p>
+              </w:tc>
+            </w:tr>
+            <w:tr>
+              <w:trPr>
+                <w:trHeight w:val="288"/>
+              </w:trPr>
+              <w:tc>
+                <w:tcPr>
+                  <w:tcW w:w="1020" w:type="dxa"/>
+                  <w:noWrap/>
+                  <w:hideMark/>
+                </w:tcPr>
+                <w:p>
+                  <w:pPr>
+                    <w:framePr w:hSpace="180" w:wrap="around" w:vAnchor="text" w:hAnchor="text" w:xAlign="center" w:y="1"/>
+                    <w:spacing w:after="0"/>
+                    <w:ind w:firstLine="0"/>
+                    <w:rPr>
+                      <w:rFonts w:ascii="Calibri" w:eastAsia="Times New Roman" w:hAnsi="Calibri" w:cs="Calibri"/>
+                      <w:color w:val="000000"/>
+                      <w:sz w:val="22"/>
+                    </w:rPr>
+                  </w:pPr>
+                  <w:r>
+                    <w:rPr>
+                      <w:rFonts w:ascii="Calibri" w:eastAsia="Times New Roman" w:hAnsi="Calibri" w:cs="Calibri"/>
+                      <w:color w:val="000000"/>
+                      <w:sz w:val="22"/>
+                    </w:rPr>
+                    <w:t>190</w:t>
+                  </w:r>
+                  <w:r>
+                    <w:rPr>
+                      <w:rFonts w:ascii="Calibri" w:eastAsia="Times New Roman" w:hAnsi="Calibri" w:cs="Calibri"/>
+                      <w:color w:val="000000"/>
+                      <w:sz w:val="22"/>
+                    </w:rPr>
+                    <w:t>,000</w:t>
+                  </w:r>
+                </w:p>
+              </w:tc>
+            </w:tr>
+            <w:tr>
+              <w:trPr>
+                <w:trHeight w:val="288"/>
+              </w:trPr>
+              <w:tc>
+                <w:tcPr>
+                  <w:tcW w:w="1020" w:type="dxa"/>
+                  <w:noWrap/>
+                  <w:hideMark/>
+                </w:tcPr>
+                <w:p>
+                  <w:pPr>
+                    <w:framePr w:hSpace="180" w:wrap="around" w:vAnchor="text" w:hAnchor="text" w:xAlign="center" w:y="1"/>
+                    <w:spacing w:after="0"/>
+                    <w:ind w:firstLine="0"/>
+                    <w:rPr>
+                      <w:rFonts w:ascii="Calibri" w:eastAsia="Times New Roman" w:hAnsi="Calibri" w:cs="Calibri"/>
+                      <w:color w:val="000000"/>
+                      <w:sz w:val="22"/>
+                    </w:rPr>
+                  </w:pPr>
+                  <w:r>
+                    <w:rPr>
+                      <w:rFonts w:ascii="Calibri" w:eastAsia="Times New Roman" w:hAnsi="Calibri" w:cs="Calibri"/>
+                      <w:color w:val="000000"/>
+                      <w:sz w:val="22"/>
+                    </w:rPr>
+                    <w:t>195</w:t>
+                  </w:r>
+                  <w:r>
+                    <w:rPr>
+                      <w:rFonts w:ascii="Calibri" w:eastAsia="Times New Roman" w:hAnsi="Calibri" w:cs="Calibri"/>
+                      <w:color w:val="000000"/>
+                      <w:sz w:val="22"/>
+                    </w:rPr>
+                    <w:t>,000</w:t>
+                  </w:r>
+                </w:p>
+              </w:tc>
+            </w:tr>
+            <w:tr>
+              <w:trPr>
+                <w:trHeight w:val="288"/>
+              </w:trPr>
+              <w:tc>
+                <w:tcPr>
+                  <w:tcW w:w="1020" w:type="dxa"/>
+                  <w:noWrap/>
+                  <w:hideMark/>
+                </w:tcPr>
+                <w:p>
+                  <w:pPr>
+                    <w:framePr w:hSpace="180" w:wrap="around" w:vAnchor="text" w:hAnchor="text" w:xAlign="center" w:y="1"/>
+                    <w:spacing w:after="0"/>
+                    <w:ind w:firstLine="0"/>
+                    <w:rPr>
+                      <w:rFonts w:ascii="Calibri" w:eastAsia="Times New Roman" w:hAnsi="Calibri" w:cs="Calibri"/>
+                      <w:color w:val="000000"/>
+                      <w:sz w:val="22"/>
+                    </w:rPr>
+                  </w:pPr>
+                  <w:r>
+                    <w:rPr>
+                      <w:rFonts w:ascii="Calibri" w:eastAsia="Times New Roman" w:hAnsi="Calibri" w:cs="Calibri"/>
+                      <w:color w:val="000000"/>
+                      <w:sz w:val="22"/>
+                    </w:rPr>
+                    <w:t>200</w:t>
+                  </w:r>
+                  <w:r>
+                    <w:rPr>
+                      <w:rFonts w:ascii="Calibri" w:eastAsia="Times New Roman" w:hAnsi="Calibri" w:cs="Calibri"/>
+                      <w:color w:val="000000"/>
+                      <w:sz w:val="22"/>
+                    </w:rPr>
+                    <w:t>,000</w:t>
+                  </w:r>
+                </w:p>
+              </w:tc>
+            </w:tr>
+            <w:tr>
+              <w:trPr>
+                <w:trHeight w:val="288"/>
+              </w:trPr>
+              <w:tc>
+                <w:tcPr>
+                  <w:tcW w:w="1020" w:type="dxa"/>
+                  <w:noWrap/>
+                  <w:hideMark/>
+                </w:tcPr>
+                <w:p>
+                  <w:pPr>
+                    <w:framePr w:hSpace="180" w:wrap="around" w:vAnchor="text" w:hAnchor="text" w:xAlign="center" w:y="1"/>
+                    <w:spacing w:after="0"/>
+                    <w:ind w:firstLine="0"/>
+                    <w:rPr>
+                      <w:rFonts w:ascii="Calibri" w:eastAsia="Times New Roman" w:hAnsi="Calibri" w:cs="Calibri"/>
+                      <w:color w:val="000000"/>
+                      <w:sz w:val="22"/>
+                    </w:rPr>
+                  </w:pPr>
+                  <w:r>
+                    <w:rPr>
+                      <w:rFonts w:ascii="Calibri" w:eastAsia="Times New Roman" w:hAnsi="Calibri" w:cs="Calibri"/>
+                      <w:color w:val="000000"/>
+                      <w:sz w:val="22"/>
+                    </w:rPr>
+                    <w:t>205</w:t>
+                  </w:r>
+                  <w:r>
+                    <w:rPr>
+                      <w:rFonts w:ascii="Calibri" w:eastAsia="Times New Roman" w:hAnsi="Calibri" w:cs="Calibri"/>
+                      <w:color w:val="000000"/>
+                      <w:sz w:val="22"/>
+                    </w:rPr>
+                    <w:t>,000</w:t>
+                  </w:r>
+                </w:p>
+              </w:tc>
+            </w:tr>
+          </w:tbl>
           <w:p>
             <w:pPr>
               <w:ind w:firstLine="0"/>
@@ -2576,841 +2901,921 @@
                 <w:sz w:val="22"/>
               </w:rPr>
             </w:pPr>
-            <w:r>
-              <w:rPr>
-                <w:rFonts w:ascii="Calibri" w:eastAsia="Times New Roman" w:hAnsi="Calibri" w:cs="Calibri"/>
-                <w:color w:val="000000"/>
-                <w:sz w:val="22"/>
-              </w:rPr>
-              <w:t>185000</w:t>
-            </w:r>
           </w:p>
         </w:tc>
         <w:tc>
           <w:tcPr>
             <w:tcW w:w="1720" w:type="dxa"/>
           </w:tcPr>
+          <w:tbl>
+            <w:tblPr>
+              <w:tblW w:w="1120" w:type="dxa"/>
+              <w:tblLook w:val="04A0" w:firstRow="1" w:lastRow="0" w:firstColumn="1" w:lastColumn="0" w:noHBand="0" w:noVBand="1"/>
+            </w:tblPr>
+            <w:tblGrid>
+              <w:gridCol w:w="1120"/>
+            </w:tblGrid>
+            <w:tr>
+              <w:trPr>
+                <w:trHeight w:val="288"/>
+              </w:trPr>
+              <w:tc>
+                <w:tcPr>
+                  <w:tcW w:w="1120" w:type="dxa"/>
+                  <w:tcBorders>
+                    <w:top w:val="nil"/>
+                    <w:left w:val="nil"/>
+                    <w:bottom w:val="nil"/>
+                    <w:right w:val="nil"/>
+                  </w:tcBorders>
+                  <w:shd w:val="clear" w:color="auto" w:fill="auto"/>
+                  <w:noWrap/>
+                  <w:vAlign w:val="bottom"/>
+                  <w:hideMark/>
+                </w:tcPr>
+                <w:p>
+                  <w:pPr>
+                    <w:framePr w:hSpace="180" w:wrap="around" w:vAnchor="text" w:hAnchor="text" w:xAlign="center" w:y="1"/>
+                    <w:spacing w:after="0"/>
+                    <w:ind w:firstLine="0"/>
+                    <w:rPr>
+                      <w:rFonts w:ascii="Calibri" w:eastAsia="Times New Roman" w:hAnsi="Calibri" w:cs="Calibri"/>
+                      <w:color w:val="000000"/>
+                      <w:sz w:val="22"/>
+                    </w:rPr>
+                  </w:pPr>
+                  <w:r>
+                    <w:rPr>
+                      <w:rFonts w:ascii="Calibri" w:eastAsia="Times New Roman" w:hAnsi="Calibri" w:cs="Calibri"/>
+                      <w:color w:val="000000"/>
+                      <w:sz w:val="22"/>
+                    </w:rPr>
+                    <w:t>53.34</w:t>
+                  </w:r>
+                </w:p>
+              </w:tc>
+            </w:tr>
+            <w:tr>
+              <w:trPr>
+                <w:trHeight w:val="288"/>
+              </w:trPr>
+              <w:tc>
+                <w:tcPr>
+                  <w:tcW w:w="1120" w:type="dxa"/>
+                  <w:tcBorders>
+                    <w:top w:val="nil"/>
+                    <w:left w:val="nil"/>
+                    <w:bottom w:val="nil"/>
+                    <w:right w:val="nil"/>
+                  </w:tcBorders>
+                  <w:shd w:val="clear" w:color="auto" w:fill="auto"/>
+                  <w:noWrap/>
+                  <w:vAlign w:val="bottom"/>
+                  <w:hideMark/>
+                </w:tcPr>
+                <w:p>
+                  <w:pPr>
+                    <w:framePr w:hSpace="180" w:wrap="around" w:vAnchor="text" w:hAnchor="text" w:xAlign="center" w:y="1"/>
+                    <w:spacing w:after="0"/>
+                    <w:ind w:firstLine="0"/>
+                    <w:rPr>
+                      <w:rFonts w:ascii="Calibri" w:eastAsia="Times New Roman" w:hAnsi="Calibri" w:cs="Calibri"/>
+                      <w:color w:val="000000"/>
+                      <w:sz w:val="22"/>
+                    </w:rPr>
+                  </w:pPr>
+                  <w:r>
+                    <w:rPr>
+                      <w:rFonts w:ascii="Calibri" w:eastAsia="Times New Roman" w:hAnsi="Calibri" w:cs="Calibri"/>
+                      <w:color w:val="000000"/>
+                      <w:sz w:val="22"/>
+                    </w:rPr>
+                    <w:t>54.864</w:t>
+                  </w:r>
+                </w:p>
+              </w:tc>
+            </w:tr>
+            <w:tr>
+              <w:trPr>
+                <w:trHeight w:val="288"/>
+              </w:trPr>
+              <w:tc>
+                <w:tcPr>
+                  <w:tcW w:w="1120" w:type="dxa"/>
+                  <w:tcBorders>
+                    <w:top w:val="nil"/>
+                    <w:left w:val="nil"/>
+                    <w:bottom w:val="nil"/>
+                    <w:right w:val="nil"/>
+                  </w:tcBorders>
+                  <w:shd w:val="clear" w:color="auto" w:fill="auto"/>
+                  <w:noWrap/>
+                  <w:vAlign w:val="bottom"/>
+                  <w:hideMark/>
+                </w:tcPr>
+                <w:p>
+                  <w:pPr>
+                    <w:framePr w:hSpace="180" w:wrap="around" w:vAnchor="text" w:hAnchor="text" w:xAlign="center" w:y="1"/>
+                    <w:spacing w:after="0"/>
+                    <w:ind w:firstLine="0"/>
+                    <w:rPr>
+                      <w:rFonts w:ascii="Calibri" w:eastAsia="Times New Roman" w:hAnsi="Calibri" w:cs="Calibri"/>
+                      <w:color w:val="000000"/>
+                      <w:sz w:val="22"/>
+                    </w:rPr>
+                  </w:pPr>
+                  <w:r>
+                    <w:rPr>
+                      <w:rFonts w:ascii="Calibri" w:eastAsia="Times New Roman" w:hAnsi="Calibri" w:cs="Calibri"/>
+                      <w:color w:val="000000"/>
+                      <w:sz w:val="22"/>
+                    </w:rPr>
+                    <w:t>56.388</w:t>
+                  </w:r>
+                </w:p>
+              </w:tc>
+            </w:tr>
+            <w:tr>
+              <w:trPr>
+                <w:trHeight w:val="288"/>
+              </w:trPr>
+              <w:tc>
+                <w:tcPr>
+                  <w:tcW w:w="1120" w:type="dxa"/>
+                  <w:tcBorders>
+                    <w:top w:val="nil"/>
+                    <w:left w:val="nil"/>
+                    <w:bottom w:val="nil"/>
+                    <w:right w:val="nil"/>
+                  </w:tcBorders>
+                  <w:shd w:val="clear" w:color="auto" w:fill="auto"/>
+                  <w:noWrap/>
+                  <w:vAlign w:val="bottom"/>
+                  <w:hideMark/>
+                </w:tcPr>
+                <w:p>
+                  <w:pPr>
+                    <w:framePr w:hSpace="180" w:wrap="around" w:vAnchor="text" w:hAnchor="text" w:xAlign="center" w:y="1"/>
+                    <w:spacing w:after="0"/>
+                    <w:ind w:firstLine="0"/>
+                    <w:rPr>
+                      <w:rFonts w:ascii="Calibri" w:eastAsia="Times New Roman" w:hAnsi="Calibri" w:cs="Calibri"/>
+                      <w:color w:val="000000"/>
+                      <w:sz w:val="22"/>
+                    </w:rPr>
+                  </w:pPr>
+                  <w:r>
+                    <w:rPr>
+                      <w:rFonts w:ascii="Calibri" w:eastAsia="Times New Roman" w:hAnsi="Calibri" w:cs="Calibri"/>
+                      <w:color w:val="000000"/>
+                      <w:sz w:val="22"/>
+                    </w:rPr>
+                    <w:t>57.912</w:t>
+                  </w:r>
+                </w:p>
+              </w:tc>
+            </w:tr>
+            <w:tr>
+              <w:trPr>
+                <w:trHeight w:val="288"/>
+              </w:trPr>
+              <w:tc>
+                <w:tcPr>
+                  <w:tcW w:w="1120" w:type="dxa"/>
+                  <w:tcBorders>
+                    <w:top w:val="nil"/>
+                    <w:left w:val="nil"/>
+                    <w:bottom w:val="nil"/>
+                    <w:right w:val="nil"/>
+                  </w:tcBorders>
+                  <w:shd w:val="clear" w:color="auto" w:fill="auto"/>
+                  <w:noWrap/>
+                  <w:vAlign w:val="bottom"/>
+                  <w:hideMark/>
+                </w:tcPr>
+                <w:p>
+                  <w:pPr>
+                    <w:framePr w:hSpace="180" w:wrap="around" w:vAnchor="text" w:hAnchor="text" w:xAlign="center" w:y="1"/>
+                    <w:spacing w:after="0"/>
+                    <w:ind w:firstLine="0"/>
+                    <w:rPr>
+                      <w:rFonts w:ascii="Calibri" w:eastAsia="Times New Roman" w:hAnsi="Calibri" w:cs="Calibri"/>
+                      <w:color w:val="000000"/>
+                      <w:sz w:val="22"/>
+                    </w:rPr>
+                  </w:pPr>
+                  <w:r>
+                    <w:rPr>
+                      <w:rFonts w:ascii="Calibri" w:eastAsia="Times New Roman" w:hAnsi="Calibri" w:cs="Calibri"/>
+                      <w:color w:val="000000"/>
+                      <w:sz w:val="22"/>
+                    </w:rPr>
+                    <w:t>59.436</w:t>
+                  </w:r>
+                </w:p>
+              </w:tc>
+            </w:tr>
+            <w:tr>
+              <w:trPr>
+                <w:trHeight w:val="288"/>
+              </w:trPr>
+              <w:tc>
+                <w:tcPr>
+                  <w:tcW w:w="1120" w:type="dxa"/>
+                  <w:tcBorders>
+                    <w:top w:val="nil"/>
+                    <w:left w:val="nil"/>
+                    <w:bottom w:val="nil"/>
+                    <w:right w:val="nil"/>
+                  </w:tcBorders>
+                  <w:shd w:val="clear" w:color="auto" w:fill="auto"/>
+                  <w:noWrap/>
+                  <w:vAlign w:val="bottom"/>
+                  <w:hideMark/>
+                </w:tcPr>
+                <w:p>
+                  <w:pPr>
+                    <w:framePr w:hSpace="180" w:wrap="around" w:vAnchor="text" w:hAnchor="text" w:xAlign="center" w:y="1"/>
+                    <w:spacing w:after="0"/>
+                    <w:ind w:firstLine="0"/>
+                    <w:rPr>
+                      <w:rFonts w:ascii="Calibri" w:eastAsia="Times New Roman" w:hAnsi="Calibri" w:cs="Calibri"/>
+                      <w:color w:val="000000"/>
+                      <w:sz w:val="22"/>
+                    </w:rPr>
+                  </w:pPr>
+                  <w:r>
+                    <w:rPr>
+                      <w:rFonts w:ascii="Calibri" w:eastAsia="Times New Roman" w:hAnsi="Calibri" w:cs="Calibri"/>
+                      <w:color w:val="000000"/>
+                      <w:sz w:val="22"/>
+                    </w:rPr>
+                    <w:t>60.96</w:t>
+                  </w:r>
+                </w:p>
+              </w:tc>
+            </w:tr>
+            <w:tr>
+              <w:trPr>
+                <w:trHeight w:val="288"/>
+              </w:trPr>
+              <w:tc>
+                <w:tcPr>
+                  <w:tcW w:w="1120" w:type="dxa"/>
+                  <w:tcBorders>
+                    <w:top w:val="nil"/>
+                    <w:left w:val="nil"/>
+                    <w:bottom w:val="nil"/>
+                    <w:right w:val="nil"/>
+                  </w:tcBorders>
+                  <w:shd w:val="clear" w:color="auto" w:fill="auto"/>
+                  <w:noWrap/>
+                  <w:vAlign w:val="bottom"/>
+                  <w:hideMark/>
+                </w:tcPr>
+                <w:p>
+                  <w:pPr>
+                    <w:framePr w:hSpace="180" w:wrap="around" w:vAnchor="text" w:hAnchor="text" w:xAlign="center" w:y="1"/>
+                    <w:spacing w:after="0"/>
+                    <w:ind w:firstLine="0"/>
+                    <w:rPr>
+                      <w:rFonts w:ascii="Calibri" w:eastAsia="Times New Roman" w:hAnsi="Calibri" w:cs="Calibri"/>
+                      <w:color w:val="000000"/>
+                      <w:sz w:val="22"/>
+                    </w:rPr>
+                  </w:pPr>
+                  <w:r>
+                    <w:rPr>
+                      <w:rFonts w:ascii="Calibri" w:eastAsia="Times New Roman" w:hAnsi="Calibri" w:cs="Calibri"/>
+                      <w:color w:val="000000"/>
+                      <w:sz w:val="22"/>
+                    </w:rPr>
+                    <w:t>62.484</w:t>
+                  </w:r>
+                </w:p>
+              </w:tc>
+            </w:tr>
+          </w:tbl>
           <w:p>
             <w:pPr>
               <w:spacing w:line="259" w:lineRule="auto"/>
               <w:ind w:firstLine="0"/>
-              <w:cnfStyle w:val="000000100000" w:firstRow="0" w:lastRow="0" w:firstColumn="0" w:lastColumn="0" w:oddVBand="0" w:evenVBand="0" w:oddHBand="1" w:evenHBand="0" w:firstRowFirstColumn="0" w:firstRowLastColumn="0" w:lastRowFirstColumn="0" w:lastRowLastColumn="0"/>
-              <w:rPr>
-                <w:rFonts w:eastAsia="Times New Roman" w:cs="Times New Roman"/>
-                <w:sz w:val="20"/>
-                <w:szCs w:val="20"/>
-              </w:rPr>
-            </w:pPr>
-            <w:r>
               <w:rPr>
                 <w:rFonts w:ascii="Calibri" w:hAnsi="Calibri" w:cs="Calibri"/>
                 <w:color w:val="000000"/>
                 <w:sz w:val="22"/>
               </w:rPr>
-              <w:t>462.5</w:t>
-            </w:r>
+            </w:pPr>
           </w:p>
         </w:tc>
         <w:tc>
           <w:tcPr>
             <w:tcW w:w="1500" w:type="dxa"/>
           </w:tcPr>
+          <w:tbl>
+            <w:tblPr>
+              <w:tblW w:w="1500" w:type="dxa"/>
+              <w:tblLook w:val="04A0" w:firstRow="1" w:lastRow="0" w:firstColumn="1" w:lastColumn="0" w:noHBand="0" w:noVBand="1"/>
+            </w:tblPr>
+            <w:tblGrid>
+              <w:gridCol w:w="1500"/>
+            </w:tblGrid>
+            <w:tr>
+              <w:trPr>
+                <w:trHeight w:val="288"/>
+              </w:trPr>
+              <w:tc>
+                <w:tcPr>
+                  <w:tcW w:w="1500" w:type="dxa"/>
+                  <w:tcBorders>
+                    <w:top w:val="nil"/>
+                    <w:left w:val="nil"/>
+                    <w:bottom w:val="nil"/>
+                    <w:right w:val="nil"/>
+                  </w:tcBorders>
+                  <w:shd w:val="clear" w:color="auto" w:fill="auto"/>
+                  <w:noWrap/>
+                  <w:vAlign w:val="bottom"/>
+                  <w:hideMark/>
+                </w:tcPr>
+                <w:p>
+                  <w:pPr>
+                    <w:framePr w:hSpace="180" w:wrap="around" w:vAnchor="text" w:hAnchor="text" w:xAlign="center" w:y="1"/>
+                    <w:spacing w:after="0"/>
+                    <w:ind w:firstLine="0"/>
+                    <w:rPr>
+                      <w:rFonts w:ascii="Calibri" w:eastAsia="Times New Roman" w:hAnsi="Calibri" w:cs="Calibri"/>
+                      <w:color w:val="000000"/>
+                      <w:sz w:val="22"/>
+                    </w:rPr>
+                  </w:pPr>
+                  <w:r>
+                    <w:rPr>
+                      <w:rFonts w:ascii="Calibri" w:eastAsia="Times New Roman" w:hAnsi="Calibri" w:cs="Calibri"/>
+                      <w:color w:val="000000"/>
+                      <w:sz w:val="22"/>
+                    </w:rPr>
+                    <w:t>1.098000</w:t>
+                  </w:r>
+                </w:p>
+              </w:tc>
+            </w:tr>
+            <w:tr>
+              <w:trPr>
+                <w:trHeight w:val="288"/>
+              </w:trPr>
+              <w:tc>
+                <w:tcPr>
+                  <w:tcW w:w="1500" w:type="dxa"/>
+                  <w:tcBorders>
+                    <w:top w:val="nil"/>
+                    <w:left w:val="nil"/>
+                    <w:bottom w:val="nil"/>
+                    <w:right w:val="nil"/>
+                  </w:tcBorders>
+                  <w:shd w:val="clear" w:color="auto" w:fill="auto"/>
+                  <w:noWrap/>
+                  <w:vAlign w:val="bottom"/>
+                  <w:hideMark/>
+                </w:tcPr>
+                <w:p>
+                  <w:pPr>
+                    <w:framePr w:hSpace="180" w:wrap="around" w:vAnchor="text" w:hAnchor="text" w:xAlign="center" w:y="1"/>
+                    <w:spacing w:after="0"/>
+                    <w:ind w:firstLine="0"/>
+                    <w:rPr>
+                      <w:rFonts w:ascii="Calibri" w:eastAsia="Times New Roman" w:hAnsi="Calibri" w:cs="Calibri"/>
+                      <w:color w:val="000000"/>
+                      <w:sz w:val="22"/>
+                    </w:rPr>
+                  </w:pPr>
+                  <w:r>
+                    <w:rPr>
+                      <w:rFonts w:ascii="Calibri" w:eastAsia="Times New Roman" w:hAnsi="Calibri" w:cs="Calibri"/>
+                      <w:color w:val="000000"/>
+                      <w:sz w:val="22"/>
+                    </w:rPr>
+                    <w:t>0.903700</w:t>
+                  </w:r>
+                </w:p>
+              </w:tc>
+            </w:tr>
+            <w:tr>
+              <w:trPr>
+                <w:trHeight w:val="288"/>
+              </w:trPr>
+              <w:tc>
+                <w:tcPr>
+                  <w:tcW w:w="1500" w:type="dxa"/>
+                  <w:tcBorders>
+                    <w:top w:val="nil"/>
+                    <w:left w:val="nil"/>
+                    <w:bottom w:val="nil"/>
+                    <w:right w:val="nil"/>
+                  </w:tcBorders>
+                  <w:shd w:val="clear" w:color="auto" w:fill="auto"/>
+                  <w:noWrap/>
+                  <w:vAlign w:val="bottom"/>
+                  <w:hideMark/>
+                </w:tcPr>
+                <w:p>
+                  <w:pPr>
+                    <w:framePr w:hSpace="180" w:wrap="around" w:vAnchor="text" w:hAnchor="text" w:xAlign="center" w:y="1"/>
+                    <w:spacing w:after="0"/>
+                    <w:ind w:firstLine="0"/>
+                    <w:rPr>
+                      <w:rFonts w:ascii="Calibri" w:eastAsia="Times New Roman" w:hAnsi="Calibri" w:cs="Calibri"/>
+                      <w:color w:val="000000"/>
+                      <w:sz w:val="22"/>
+                    </w:rPr>
+                  </w:pPr>
+                  <w:r>
+                    <w:rPr>
+                      <w:rFonts w:ascii="Calibri" w:eastAsia="Times New Roman" w:hAnsi="Calibri" w:cs="Calibri"/>
+                      <w:color w:val="000000"/>
+                      <w:sz w:val="22"/>
+                    </w:rPr>
+                    <w:t>0.741700</w:t>
+                  </w:r>
+                </w:p>
+              </w:tc>
+            </w:tr>
+            <w:tr>
+              <w:trPr>
+                <w:trHeight w:val="288"/>
+              </w:trPr>
+              <w:tc>
+                <w:tcPr>
+                  <w:tcW w:w="1500" w:type="dxa"/>
+                  <w:tcBorders>
+                    <w:top w:val="nil"/>
+                    <w:left w:val="nil"/>
+                    <w:bottom w:val="nil"/>
+                    <w:right w:val="nil"/>
+                  </w:tcBorders>
+                  <w:shd w:val="clear" w:color="auto" w:fill="auto"/>
+                  <w:noWrap/>
+                  <w:vAlign w:val="bottom"/>
+                  <w:hideMark/>
+                </w:tcPr>
+                <w:p>
+                  <w:pPr>
+                    <w:framePr w:hSpace="180" w:wrap="around" w:vAnchor="text" w:hAnchor="text" w:xAlign="center" w:y="1"/>
+                    <w:spacing w:after="0"/>
+                    <w:ind w:firstLine="0"/>
+                    <w:rPr>
+                      <w:rFonts w:ascii="Calibri" w:eastAsia="Times New Roman" w:hAnsi="Calibri" w:cs="Calibri"/>
+                      <w:color w:val="000000"/>
+                      <w:sz w:val="22"/>
+                    </w:rPr>
+                  </w:pPr>
+                  <w:r>
+                    <w:rPr>
+                      <w:rFonts w:ascii="Calibri" w:eastAsia="Times New Roman" w:hAnsi="Calibri" w:cs="Calibri"/>
+                      <w:color w:val="000000"/>
+                      <w:sz w:val="22"/>
+                    </w:rPr>
+                    <w:t>0.606900</w:t>
+                  </w:r>
+                </w:p>
+              </w:tc>
+            </w:tr>
+            <w:tr>
+              <w:trPr>
+                <w:trHeight w:val="288"/>
+              </w:trPr>
+              <w:tc>
+                <w:tcPr>
+                  <w:tcW w:w="1500" w:type="dxa"/>
+                  <w:tcBorders>
+                    <w:top w:val="nil"/>
+                    <w:left w:val="nil"/>
+                    <w:bottom w:val="nil"/>
+                    <w:right w:val="nil"/>
+                  </w:tcBorders>
+                  <w:shd w:val="clear" w:color="auto" w:fill="auto"/>
+                  <w:noWrap/>
+                  <w:vAlign w:val="bottom"/>
+                  <w:hideMark/>
+                </w:tcPr>
+                <w:p>
+                  <w:pPr>
+                    <w:framePr w:hSpace="180" w:wrap="around" w:vAnchor="text" w:hAnchor="text" w:xAlign="center" w:y="1"/>
+                    <w:spacing w:after="0"/>
+                    <w:ind w:firstLine="0"/>
+                    <w:rPr>
+                      <w:rFonts w:ascii="Calibri" w:eastAsia="Times New Roman" w:hAnsi="Calibri" w:cs="Calibri"/>
+                      <w:color w:val="000000"/>
+                      <w:sz w:val="22"/>
+                    </w:rPr>
+                  </w:pPr>
+                  <w:r>
+                    <w:rPr>
+                      <w:rFonts w:ascii="Calibri" w:eastAsia="Times New Roman" w:hAnsi="Calibri" w:cs="Calibri"/>
+                      <w:color w:val="000000"/>
+                      <w:sz w:val="22"/>
+                    </w:rPr>
+                    <w:t>0.494900</w:t>
+                  </w:r>
+                </w:p>
+              </w:tc>
+            </w:tr>
+            <w:tr>
+              <w:trPr>
+                <w:trHeight w:val="288"/>
+              </w:trPr>
+              <w:tc>
+                <w:tcPr>
+                  <w:tcW w:w="1500" w:type="dxa"/>
+                  <w:tcBorders>
+                    <w:top w:val="nil"/>
+                    <w:left w:val="nil"/>
+                    <w:bottom w:val="nil"/>
+                    <w:right w:val="nil"/>
+                  </w:tcBorders>
+                  <w:shd w:val="clear" w:color="auto" w:fill="auto"/>
+                  <w:noWrap/>
+                  <w:vAlign w:val="bottom"/>
+                  <w:hideMark/>
+                </w:tcPr>
+                <w:p>
+                  <w:pPr>
+                    <w:framePr w:hSpace="180" w:wrap="around" w:vAnchor="text" w:hAnchor="text" w:xAlign="center" w:y="1"/>
+                    <w:spacing w:after="0"/>
+                    <w:ind w:firstLine="0"/>
+                    <w:rPr>
+                      <w:rFonts w:ascii="Calibri" w:eastAsia="Times New Roman" w:hAnsi="Calibri" w:cs="Calibri"/>
+                      <w:color w:val="000000"/>
+                      <w:sz w:val="22"/>
+                    </w:rPr>
+                  </w:pPr>
+                  <w:r>
+                    <w:rPr>
+                      <w:rFonts w:ascii="Calibri" w:eastAsia="Times New Roman" w:hAnsi="Calibri" w:cs="Calibri"/>
+                      <w:color w:val="000000"/>
+                      <w:sz w:val="22"/>
+                    </w:rPr>
+                    <w:t>0.402300</w:t>
+                  </w:r>
+                </w:p>
+              </w:tc>
+            </w:tr>
+            <w:tr>
+              <w:trPr>
+                <w:trHeight w:val="288"/>
+              </w:trPr>
+              <w:tc>
+                <w:tcPr>
+                  <w:tcW w:w="1500" w:type="dxa"/>
+                  <w:tcBorders>
+                    <w:top w:val="nil"/>
+                    <w:left w:val="nil"/>
+                    <w:bottom w:val="nil"/>
+                    <w:right w:val="nil"/>
+                  </w:tcBorders>
+                  <w:shd w:val="clear" w:color="auto" w:fill="auto"/>
+                  <w:noWrap/>
+                  <w:vAlign w:val="bottom"/>
+                  <w:hideMark/>
+                </w:tcPr>
+                <w:p>
+                  <w:pPr>
+                    <w:framePr w:hSpace="180" w:wrap="around" w:vAnchor="text" w:hAnchor="text" w:xAlign="center" w:y="1"/>
+                    <w:spacing w:after="0"/>
+                    <w:ind w:firstLine="0"/>
+                    <w:rPr>
+                      <w:rFonts w:ascii="Calibri" w:eastAsia="Times New Roman" w:hAnsi="Calibri" w:cs="Calibri"/>
+                      <w:color w:val="000000"/>
+                      <w:sz w:val="22"/>
+                    </w:rPr>
+                  </w:pPr>
+                  <w:r>
+                    <w:rPr>
+                      <w:rFonts w:ascii="Calibri" w:eastAsia="Times New Roman" w:hAnsi="Calibri" w:cs="Calibri"/>
+                      <w:color w:val="000000"/>
+                      <w:sz w:val="22"/>
+                    </w:rPr>
+                    <w:t>0.325800</w:t>
+                  </w:r>
+                </w:p>
+              </w:tc>
+            </w:tr>
+          </w:tbl>
           <w:p>
             <w:pPr>
               <w:spacing w:line="259" w:lineRule="auto"/>
               <w:ind w:firstLine="0"/>
-              <w:cnfStyle w:val="000000100000" w:firstRow="0" w:lastRow="0" w:firstColumn="0" w:lastColumn="0" w:oddVBand="0" w:evenVBand="0" w:oddHBand="1" w:evenHBand="0" w:firstRowFirstColumn="0" w:firstRowLastColumn="0" w:lastRowFirstColumn="0" w:lastRowLastColumn="0"/>
-              <w:rPr>
-                <w:rFonts w:eastAsia="Times New Roman" w:cs="Times New Roman"/>
-                <w:sz w:val="20"/>
-                <w:szCs w:val="20"/>
-              </w:rPr>
-            </w:pPr>
-            <w:r>
               <w:rPr>
                 <w:rFonts w:ascii="Calibri" w:hAnsi="Calibri" w:cs="Calibri"/>
                 <w:color w:val="000000"/>
                 <w:sz w:val="22"/>
               </w:rPr>
-              <w:t>0.741700</w:t>
-            </w:r>
+            </w:pPr>
           </w:p>
         </w:tc>
         <w:tc>
           <w:tcPr>
             <w:tcW w:w="2020" w:type="dxa"/>
           </w:tcPr>
+          <w:tbl>
+            <w:tblPr>
+              <w:tblW w:w="2020" w:type="dxa"/>
+              <w:tblLook w:val="04A0" w:firstRow="1" w:lastRow="0" w:firstColumn="1" w:lastColumn="0" w:noHBand="0" w:noVBand="1"/>
+            </w:tblPr>
+            <w:tblGrid>
+              <w:gridCol w:w="2020"/>
+            </w:tblGrid>
+            <w:tr>
+              <w:trPr>
+                <w:trHeight w:val="288"/>
+              </w:trPr>
+              <w:tc>
+                <w:tcPr>
+                  <w:tcW w:w="2020" w:type="dxa"/>
+                  <w:tcBorders>
+                    <w:top w:val="nil"/>
+                    <w:left w:val="nil"/>
+                    <w:bottom w:val="nil"/>
+                    <w:right w:val="nil"/>
+                  </w:tcBorders>
+                  <w:shd w:val="clear" w:color="auto" w:fill="auto"/>
+                  <w:noWrap/>
+                  <w:vAlign w:val="bottom"/>
+                  <w:hideMark/>
+                </w:tcPr>
+                <w:p>
+                  <w:pPr>
+                    <w:framePr w:hSpace="180" w:wrap="around" w:vAnchor="text" w:hAnchor="text" w:xAlign="center" w:y="1"/>
+                    <w:spacing w:after="0"/>
+                    <w:ind w:firstLine="0"/>
+                    <w:rPr>
+                      <w:rFonts w:ascii="Calibri" w:eastAsia="Times New Roman" w:hAnsi="Calibri" w:cs="Calibri"/>
+                      <w:color w:val="000000"/>
+                      <w:sz w:val="22"/>
+                    </w:rPr>
+                  </w:pPr>
+                  <w:r>
+                    <w:rPr>
+                      <w:rFonts w:ascii="Calibri" w:eastAsia="Times New Roman" w:hAnsi="Calibri" w:cs="Calibri"/>
+                      <w:color w:val="000000"/>
+                      <w:sz w:val="22"/>
+                    </w:rPr>
+                    <w:t>0.000518700</w:t>
+                  </w:r>
+                </w:p>
+              </w:tc>
+            </w:tr>
+            <w:tr>
+              <w:trPr>
+                <w:trHeight w:val="288"/>
+              </w:trPr>
+              <w:tc>
+                <w:tcPr>
+                  <w:tcW w:w="2020" w:type="dxa"/>
+                  <w:tcBorders>
+                    <w:top w:val="nil"/>
+                    <w:left w:val="nil"/>
+                    <w:bottom w:val="nil"/>
+                    <w:right w:val="nil"/>
+                  </w:tcBorders>
+                  <w:shd w:val="clear" w:color="auto" w:fill="auto"/>
+                  <w:noWrap/>
+                  <w:vAlign w:val="bottom"/>
+                  <w:hideMark/>
+                </w:tcPr>
+                <w:p>
+                  <w:pPr>
+                    <w:framePr w:hSpace="180" w:wrap="around" w:vAnchor="text" w:hAnchor="text" w:xAlign="center" w:y="1"/>
+                    <w:spacing w:after="0"/>
+                    <w:ind w:firstLine="0"/>
+                    <w:rPr>
+                      <w:rFonts w:ascii="Calibri" w:eastAsia="Times New Roman" w:hAnsi="Calibri" w:cs="Calibri"/>
+                      <w:color w:val="000000"/>
+                      <w:sz w:val="22"/>
+                    </w:rPr>
+                  </w:pPr>
+                  <w:r>
+                    <w:rPr>
+                      <w:rFonts w:ascii="Calibri" w:eastAsia="Times New Roman" w:hAnsi="Calibri" w:cs="Calibri"/>
+                      <w:color w:val="000000"/>
+                      <w:sz w:val="22"/>
+                    </w:rPr>
+                    <w:t>0.000427000</w:t>
+                  </w:r>
+                </w:p>
+              </w:tc>
+            </w:tr>
+            <w:tr>
+              <w:trPr>
+                <w:trHeight w:val="288"/>
+              </w:trPr>
+              <w:tc>
+                <w:tcPr>
+                  <w:tcW w:w="2020" w:type="dxa"/>
+                  <w:tcBorders>
+                    <w:top w:val="nil"/>
+                    <w:left w:val="nil"/>
+                    <w:bottom w:val="nil"/>
+                    <w:right w:val="nil"/>
+                  </w:tcBorders>
+                  <w:shd w:val="clear" w:color="auto" w:fill="auto"/>
+                  <w:noWrap/>
+                  <w:vAlign w:val="bottom"/>
+                  <w:hideMark/>
+                </w:tcPr>
+                <w:p>
+                  <w:pPr>
+                    <w:framePr w:hSpace="180" w:wrap="around" w:vAnchor="text" w:hAnchor="text" w:xAlign="center" w:y="1"/>
+                    <w:spacing w:after="0"/>
+                    <w:ind w:firstLine="0"/>
+                    <w:rPr>
+                      <w:rFonts w:ascii="Calibri" w:eastAsia="Times New Roman" w:hAnsi="Calibri" w:cs="Calibri"/>
+                      <w:color w:val="000000"/>
+                      <w:sz w:val="22"/>
+                    </w:rPr>
+                  </w:pPr>
+                  <w:r>
+                    <w:rPr>
+                      <w:rFonts w:ascii="Calibri" w:eastAsia="Times New Roman" w:hAnsi="Calibri" w:cs="Calibri"/>
+                      <w:color w:val="000000"/>
+                      <w:sz w:val="22"/>
+                    </w:rPr>
+                    <w:t>0.000350500</w:t>
+                  </w:r>
+                </w:p>
+              </w:tc>
+            </w:tr>
+            <w:tr>
+              <w:trPr>
+                <w:trHeight w:val="288"/>
+              </w:trPr>
+              <w:tc>
+                <w:tcPr>
+                  <w:tcW w:w="2020" w:type="dxa"/>
+                  <w:tcBorders>
+                    <w:top w:val="nil"/>
+                    <w:left w:val="nil"/>
+                    <w:bottom w:val="nil"/>
+                    <w:right w:val="nil"/>
+                  </w:tcBorders>
+                  <w:shd w:val="clear" w:color="auto" w:fill="auto"/>
+                  <w:noWrap/>
+                  <w:vAlign w:val="bottom"/>
+                  <w:hideMark/>
+                </w:tcPr>
+                <w:p>
+                  <w:pPr>
+                    <w:framePr w:hSpace="180" w:wrap="around" w:vAnchor="text" w:hAnchor="text" w:xAlign="center" w:y="1"/>
+                    <w:spacing w:after="0"/>
+                    <w:ind w:firstLine="0"/>
+                    <w:rPr>
+                      <w:rFonts w:ascii="Calibri" w:eastAsia="Times New Roman" w:hAnsi="Calibri" w:cs="Calibri"/>
+                      <w:color w:val="000000"/>
+                      <w:sz w:val="22"/>
+                    </w:rPr>
+                  </w:pPr>
+                  <w:r>
+                    <w:rPr>
+                      <w:rFonts w:ascii="Calibri" w:eastAsia="Times New Roman" w:hAnsi="Calibri" w:cs="Calibri"/>
+                      <w:color w:val="000000"/>
+                      <w:sz w:val="22"/>
+                    </w:rPr>
+                    <w:t>0.000286800</w:t>
+                  </w:r>
+                </w:p>
+              </w:tc>
+            </w:tr>
+            <w:tr>
+              <w:trPr>
+                <w:trHeight w:val="288"/>
+              </w:trPr>
+              <w:tc>
+                <w:tcPr>
+                  <w:tcW w:w="2020" w:type="dxa"/>
+                  <w:tcBorders>
+                    <w:top w:val="nil"/>
+                    <w:left w:val="nil"/>
+                    <w:bottom w:val="nil"/>
+                    <w:right w:val="nil"/>
+                  </w:tcBorders>
+                  <w:shd w:val="clear" w:color="auto" w:fill="auto"/>
+                  <w:noWrap/>
+                  <w:vAlign w:val="bottom"/>
+                  <w:hideMark/>
+                </w:tcPr>
+                <w:p>
+                  <w:pPr>
+                    <w:framePr w:hSpace="180" w:wrap="around" w:vAnchor="text" w:hAnchor="text" w:xAlign="center" w:y="1"/>
+                    <w:spacing w:after="0"/>
+                    <w:ind w:firstLine="0"/>
+                    <w:rPr>
+                      <w:rFonts w:ascii="Calibri" w:eastAsia="Times New Roman" w:hAnsi="Calibri" w:cs="Calibri"/>
+                      <w:color w:val="000000"/>
+                      <w:sz w:val="22"/>
+                    </w:rPr>
+                  </w:pPr>
+                  <w:r>
+                    <w:rPr>
+                      <w:rFonts w:ascii="Calibri" w:eastAsia="Times New Roman" w:hAnsi="Calibri" w:cs="Calibri"/>
+                      <w:color w:val="000000"/>
+                      <w:sz w:val="22"/>
+                    </w:rPr>
+                    <w:t>0.000233900</w:t>
+                  </w:r>
+                </w:p>
+              </w:tc>
+            </w:tr>
+            <w:tr>
+              <w:trPr>
+                <w:trHeight w:val="288"/>
+              </w:trPr>
+              <w:tc>
+                <w:tcPr>
+                  <w:tcW w:w="2020" w:type="dxa"/>
+                  <w:tcBorders>
+                    <w:top w:val="nil"/>
+                    <w:left w:val="nil"/>
+                    <w:bottom w:val="nil"/>
+                    <w:right w:val="nil"/>
+                  </w:tcBorders>
+                  <w:shd w:val="clear" w:color="auto" w:fill="auto"/>
+                  <w:noWrap/>
+                  <w:vAlign w:val="bottom"/>
+                  <w:hideMark/>
+                </w:tcPr>
+                <w:p>
+                  <w:pPr>
+                    <w:framePr w:hSpace="180" w:wrap="around" w:vAnchor="text" w:hAnchor="text" w:xAlign="center" w:y="1"/>
+                    <w:spacing w:after="0"/>
+                    <w:ind w:firstLine="0"/>
+                    <w:rPr>
+                      <w:rFonts w:ascii="Calibri" w:eastAsia="Times New Roman" w:hAnsi="Calibri" w:cs="Calibri"/>
+                      <w:color w:val="000000"/>
+                      <w:sz w:val="22"/>
+                    </w:rPr>
+                  </w:pPr>
+                  <w:r>
+                    <w:rPr>
+                      <w:rFonts w:ascii="Calibri" w:eastAsia="Times New Roman" w:hAnsi="Calibri" w:cs="Calibri"/>
+                      <w:color w:val="000000"/>
+                      <w:sz w:val="22"/>
+                    </w:rPr>
+                    <w:t>0.000190100</w:t>
+                  </w:r>
+                </w:p>
+              </w:tc>
+            </w:tr>
+            <w:tr>
+              <w:trPr>
+                <w:trHeight w:val="288"/>
+              </w:trPr>
+              <w:tc>
+                <w:tcPr>
+                  <w:tcW w:w="2020" w:type="dxa"/>
+                  <w:tcBorders>
+                    <w:top w:val="nil"/>
+                    <w:left w:val="nil"/>
+                    <w:bottom w:val="nil"/>
+                    <w:right w:val="nil"/>
+                  </w:tcBorders>
+                  <w:shd w:val="clear" w:color="auto" w:fill="auto"/>
+                  <w:noWrap/>
+                  <w:vAlign w:val="bottom"/>
+                  <w:hideMark/>
+                </w:tcPr>
+                <w:p>
+                  <w:pPr>
+                    <w:framePr w:hSpace="180" w:wrap="around" w:vAnchor="text" w:hAnchor="text" w:xAlign="center" w:y="1"/>
+                    <w:spacing w:after="0"/>
+                    <w:ind w:firstLine="0"/>
+                    <w:rPr>
+                      <w:rFonts w:ascii="Calibri" w:eastAsia="Times New Roman" w:hAnsi="Calibri" w:cs="Calibri"/>
+                      <w:color w:val="000000"/>
+                      <w:sz w:val="22"/>
+                    </w:rPr>
+                  </w:pPr>
+                  <w:r>
+                    <w:rPr>
+                      <w:rFonts w:ascii="Calibri" w:eastAsia="Times New Roman" w:hAnsi="Calibri" w:cs="Calibri"/>
+                      <w:color w:val="000000"/>
+                      <w:sz w:val="22"/>
+                    </w:rPr>
+                    <w:t>0.000154000</w:t>
+                  </w:r>
+                </w:p>
+              </w:tc>
+            </w:tr>
+          </w:tbl>
           <w:p>
             <w:pPr>
               <w:spacing w:line="259" w:lineRule="auto"/>
               <w:ind w:firstLine="0"/>
-              <w:cnfStyle w:val="000000100000" w:firstRow="0" w:lastRow="0" w:firstColumn="0" w:lastColumn="0" w:oddVBand="0" w:evenVBand="0" w:oddHBand="1" w:evenHBand="0" w:firstRowFirstColumn="0" w:firstRowLastColumn="0" w:lastRowFirstColumn="0" w:lastRowLastColumn="0"/>
-              <w:rPr>
-                <w:rFonts w:eastAsia="Times New Roman" w:cs="Times New Roman"/>
-                <w:sz w:val="20"/>
-                <w:szCs w:val="20"/>
-              </w:rPr>
-            </w:pPr>
-            <w:r>
               <w:rPr>
                 <w:rFonts w:ascii="Calibri" w:hAnsi="Calibri" w:cs="Calibri"/>
                 <w:color w:val="000000"/>
                 <w:sz w:val="22"/>
               </w:rPr>
-              <w:t>0.000350500</w:t>
-            </w:r>
-          </w:p>
-        </w:tc>
-      </w:tr>
-      <w:tr>
-        <w:trPr>
-          <w:trHeight w:val="288"/>
-          <w:jc w:val="center"/>
-        </w:trPr>
-        <w:tc>
-          <w:tcPr>
-            <w:cnfStyle w:val="001000000000" w:firstRow="0" w:lastRow="0" w:firstColumn="1" w:lastColumn="0" w:oddVBand="0" w:evenVBand="0" w:oddHBand="0" w:evenHBand="0" w:firstRowFirstColumn="0" w:firstRowLastColumn="0" w:lastRowFirstColumn="0" w:lastRowLastColumn="0"/>
-            <w:tcW w:w="1120" w:type="dxa"/>
-            <w:noWrap/>
-            <w:hideMark/>
-          </w:tcPr>
-          <w:p>
-            <w:pPr>
-              <w:ind w:firstLine="0"/>
-              <w:rPr>
-                <w:rFonts w:ascii="Calibri" w:eastAsia="Times New Roman" w:hAnsi="Calibri" w:cs="Calibri"/>
-                <w:color w:val="000000"/>
-                <w:sz w:val="22"/>
-              </w:rPr>
-            </w:pPr>
-            <w:r>
-              <w:rPr>
-                <w:rFonts w:ascii="Calibri" w:eastAsia="Times New Roman" w:hAnsi="Calibri" w:cs="Calibri"/>
-                <w:color w:val="000000"/>
-                <w:sz w:val="22"/>
-              </w:rPr>
-              <w:t>190000</w:t>
-            </w:r>
-          </w:p>
-        </w:tc>
-        <w:tc>
-          <w:tcPr>
-            <w:tcW w:w="0" w:type="auto"/>
-          </w:tcPr>
-          <w:p>
-            <w:pPr>
-              <w:spacing w:line="259" w:lineRule="auto"/>
-              <w:ind w:firstLine="0"/>
-              <w:cnfStyle w:val="000000000000" w:firstRow="0" w:lastRow="0" w:firstColumn="0" w:lastColumn="0" w:oddVBand="0" w:evenVBand="0" w:oddHBand="0" w:evenHBand="0" w:firstRowFirstColumn="0" w:firstRowLastColumn="0" w:lastRowFirstColumn="0" w:lastRowLastColumn="0"/>
-              <w:rPr>
-                <w:rFonts w:eastAsia="Times New Roman" w:cs="Times New Roman"/>
-                <w:sz w:val="20"/>
-                <w:szCs w:val="20"/>
-              </w:rPr>
-            </w:pPr>
-            <w:r>
-              <w:rPr>
-                <w:rFonts w:ascii="Calibri" w:hAnsi="Calibri" w:cs="Calibri"/>
-                <w:color w:val="000000"/>
-                <w:sz w:val="22"/>
-              </w:rPr>
-              <w:t>455.0</w:t>
-            </w:r>
-          </w:p>
-        </w:tc>
-        <w:tc>
-          <w:tcPr>
-            <w:tcW w:w="0" w:type="auto"/>
-          </w:tcPr>
-          <w:p>
-            <w:pPr>
-              <w:spacing w:line="259" w:lineRule="auto"/>
-              <w:ind w:firstLine="0"/>
-              <w:cnfStyle w:val="000000000000" w:firstRow="0" w:lastRow="0" w:firstColumn="0" w:lastColumn="0" w:oddVBand="0" w:evenVBand="0" w:oddHBand="0" w:evenHBand="0" w:firstRowFirstColumn="0" w:firstRowLastColumn="0" w:lastRowFirstColumn="0" w:lastRowLastColumn="0"/>
-              <w:rPr>
-                <w:rFonts w:eastAsia="Times New Roman" w:cs="Times New Roman"/>
-                <w:sz w:val="20"/>
-                <w:szCs w:val="20"/>
-              </w:rPr>
-            </w:pPr>
-            <w:r>
-              <w:rPr>
-                <w:rFonts w:ascii="Calibri" w:hAnsi="Calibri" w:cs="Calibri"/>
-                <w:color w:val="000000"/>
-                <w:sz w:val="22"/>
-              </w:rPr>
-              <w:t>0.606900</w:t>
-            </w:r>
-          </w:p>
-        </w:tc>
-        <w:tc>
-          <w:tcPr>
-            <w:tcW w:w="0" w:type="auto"/>
-          </w:tcPr>
-          <w:p>
-            <w:pPr>
-              <w:spacing w:line="259" w:lineRule="auto"/>
-              <w:ind w:firstLine="0"/>
-              <w:cnfStyle w:val="000000000000" w:firstRow="0" w:lastRow="0" w:firstColumn="0" w:lastColumn="0" w:oddVBand="0" w:evenVBand="0" w:oddHBand="0" w:evenHBand="0" w:firstRowFirstColumn="0" w:firstRowLastColumn="0" w:lastRowFirstColumn="0" w:lastRowLastColumn="0"/>
-              <w:rPr>
-                <w:rFonts w:eastAsia="Times New Roman" w:cs="Times New Roman"/>
-                <w:sz w:val="20"/>
-                <w:szCs w:val="20"/>
-              </w:rPr>
-            </w:pPr>
-            <w:r>
-              <w:rPr>
-                <w:rFonts w:ascii="Calibri" w:hAnsi="Calibri" w:cs="Calibri"/>
-                <w:color w:val="000000"/>
-                <w:sz w:val="22"/>
-              </w:rPr>
-              <w:t>0.000286800</w:t>
-            </w:r>
-          </w:p>
-        </w:tc>
-      </w:tr>
-      <w:tr>
-        <w:trPr>
-          <w:cnfStyle w:val="000000100000" w:firstRow="0" w:lastRow="0" w:firstColumn="0" w:lastColumn="0" w:oddVBand="0" w:evenVBand="0" w:oddHBand="1" w:evenHBand="0" w:firstRowFirstColumn="0" w:firstRowLastColumn="0" w:lastRowFirstColumn="0" w:lastRowLastColumn="0"/>
-          <w:trHeight w:val="288"/>
-          <w:jc w:val="center"/>
-        </w:trPr>
-        <w:tc>
-          <w:tcPr>
-            <w:cnfStyle w:val="001000000000" w:firstRow="0" w:lastRow="0" w:firstColumn="1" w:lastColumn="0" w:oddVBand="0" w:evenVBand="0" w:oddHBand="0" w:evenHBand="0" w:firstRowFirstColumn="0" w:firstRowLastColumn="0" w:lastRowFirstColumn="0" w:lastRowLastColumn="0"/>
-            <w:tcW w:w="1120" w:type="dxa"/>
-            <w:noWrap/>
-            <w:hideMark/>
-          </w:tcPr>
-          <w:p>
-            <w:pPr>
-              <w:ind w:firstLine="0"/>
-              <w:rPr>
-                <w:rFonts w:ascii="Calibri" w:eastAsia="Times New Roman" w:hAnsi="Calibri" w:cs="Calibri"/>
-                <w:color w:val="000000"/>
-                <w:sz w:val="22"/>
-              </w:rPr>
-            </w:pPr>
-            <w:r>
-              <w:rPr>
-                <w:rFonts w:ascii="Calibri" w:eastAsia="Times New Roman" w:hAnsi="Calibri" w:cs="Calibri"/>
-                <w:color w:val="000000"/>
-                <w:sz w:val="22"/>
-              </w:rPr>
-              <w:t>195000</w:t>
-            </w:r>
-          </w:p>
-        </w:tc>
-        <w:tc>
-          <w:tcPr>
-            <w:tcW w:w="0" w:type="auto"/>
-          </w:tcPr>
-          <w:p>
-            <w:pPr>
-              <w:spacing w:line="259" w:lineRule="auto"/>
-              <w:ind w:firstLine="0"/>
-              <w:cnfStyle w:val="000000100000" w:firstRow="0" w:lastRow="0" w:firstColumn="0" w:lastColumn="0" w:oddVBand="0" w:evenVBand="0" w:oddHBand="1" w:evenHBand="0" w:firstRowFirstColumn="0" w:firstRowLastColumn="0" w:lastRowFirstColumn="0" w:lastRowLastColumn="0"/>
-              <w:rPr>
-                <w:rFonts w:eastAsia="Times New Roman" w:cs="Times New Roman"/>
-                <w:sz w:val="20"/>
-                <w:szCs w:val="20"/>
-              </w:rPr>
-            </w:pPr>
-            <w:r>
-              <w:rPr>
-                <w:rFonts w:ascii="Calibri" w:hAnsi="Calibri" w:cs="Calibri"/>
-                <w:color w:val="000000"/>
-                <w:sz w:val="22"/>
-              </w:rPr>
-              <w:t>447.4</w:t>
-            </w:r>
-          </w:p>
-        </w:tc>
-        <w:tc>
-          <w:tcPr>
-            <w:tcW w:w="0" w:type="auto"/>
-          </w:tcPr>
-          <w:p>
-            <w:pPr>
-              <w:spacing w:line="259" w:lineRule="auto"/>
-              <w:ind w:firstLine="0"/>
-              <w:cnfStyle w:val="000000100000" w:firstRow="0" w:lastRow="0" w:firstColumn="0" w:lastColumn="0" w:oddVBand="0" w:evenVBand="0" w:oddHBand="1" w:evenHBand="0" w:firstRowFirstColumn="0" w:firstRowLastColumn="0" w:lastRowFirstColumn="0" w:lastRowLastColumn="0"/>
-              <w:rPr>
-                <w:rFonts w:eastAsia="Times New Roman" w:cs="Times New Roman"/>
-                <w:sz w:val="20"/>
-                <w:szCs w:val="20"/>
-              </w:rPr>
-            </w:pPr>
-            <w:r>
-              <w:rPr>
-                <w:rFonts w:ascii="Calibri" w:hAnsi="Calibri" w:cs="Calibri"/>
-                <w:color w:val="000000"/>
-                <w:sz w:val="22"/>
-              </w:rPr>
-              <w:t>0.494900</w:t>
-            </w:r>
-          </w:p>
-        </w:tc>
-        <w:tc>
-          <w:tcPr>
-            <w:tcW w:w="0" w:type="auto"/>
-          </w:tcPr>
-          <w:p>
-            <w:pPr>
-              <w:spacing w:line="259" w:lineRule="auto"/>
-              <w:ind w:firstLine="0"/>
-              <w:cnfStyle w:val="000000100000" w:firstRow="0" w:lastRow="0" w:firstColumn="0" w:lastColumn="0" w:oddVBand="0" w:evenVBand="0" w:oddHBand="1" w:evenHBand="0" w:firstRowFirstColumn="0" w:firstRowLastColumn="0" w:lastRowFirstColumn="0" w:lastRowLastColumn="0"/>
-              <w:rPr>
-                <w:rFonts w:eastAsia="Times New Roman" w:cs="Times New Roman"/>
-                <w:sz w:val="20"/>
-                <w:szCs w:val="20"/>
-              </w:rPr>
-            </w:pPr>
-            <w:r>
-              <w:rPr>
-                <w:rFonts w:ascii="Calibri" w:hAnsi="Calibri" w:cs="Calibri"/>
-                <w:color w:val="000000"/>
-                <w:sz w:val="22"/>
-              </w:rPr>
-              <w:t>0.000233900</w:t>
-            </w:r>
-          </w:p>
-        </w:tc>
-      </w:tr>
-      <w:tr>
-        <w:trPr>
-          <w:trHeight w:val="288"/>
-          <w:jc w:val="center"/>
-        </w:trPr>
-        <w:tc>
-          <w:tcPr>
-            <w:cnfStyle w:val="001000000000" w:firstRow="0" w:lastRow="0" w:firstColumn="1" w:lastColumn="0" w:oddVBand="0" w:evenVBand="0" w:oddHBand="0" w:evenHBand="0" w:firstRowFirstColumn="0" w:firstRowLastColumn="0" w:lastRowFirstColumn="0" w:lastRowLastColumn="0"/>
-            <w:tcW w:w="1120" w:type="dxa"/>
-            <w:noWrap/>
-            <w:hideMark/>
-          </w:tcPr>
-          <w:p>
-            <w:pPr>
-              <w:ind w:firstLine="0"/>
-              <w:rPr>
-                <w:rFonts w:ascii="Calibri" w:eastAsia="Times New Roman" w:hAnsi="Calibri" w:cs="Calibri"/>
-                <w:color w:val="000000"/>
-                <w:sz w:val="22"/>
-              </w:rPr>
-            </w:pPr>
-            <w:r>
-              <w:rPr>
-                <w:rFonts w:ascii="Calibri" w:eastAsia="Times New Roman" w:hAnsi="Calibri" w:cs="Calibri"/>
-                <w:color w:val="000000"/>
-                <w:sz w:val="22"/>
-              </w:rPr>
-              <w:t>200000</w:t>
-            </w:r>
-          </w:p>
-        </w:tc>
-        <w:tc>
-          <w:tcPr>
-            <w:tcW w:w="0" w:type="auto"/>
-          </w:tcPr>
-          <w:p>
-            <w:pPr>
-              <w:spacing w:line="259" w:lineRule="auto"/>
-              <w:ind w:firstLine="0"/>
-              <w:cnfStyle w:val="000000000000" w:firstRow="0" w:lastRow="0" w:firstColumn="0" w:lastColumn="0" w:oddVBand="0" w:evenVBand="0" w:oddHBand="0" w:evenHBand="0" w:firstRowFirstColumn="0" w:firstRowLastColumn="0" w:lastRowFirstColumn="0" w:lastRowLastColumn="0"/>
-              <w:rPr>
-                <w:rFonts w:eastAsia="Times New Roman" w:cs="Times New Roman"/>
-                <w:sz w:val="20"/>
-                <w:szCs w:val="20"/>
-              </w:rPr>
-            </w:pPr>
-            <w:r>
-              <w:rPr>
-                <w:rFonts w:ascii="Calibri" w:hAnsi="Calibri" w:cs="Calibri"/>
-                <w:color w:val="000000"/>
-                <w:sz w:val="22"/>
-              </w:rPr>
-              <w:t>439.9</w:t>
-            </w:r>
-          </w:p>
-        </w:tc>
-        <w:tc>
-          <w:tcPr>
-            <w:tcW w:w="0" w:type="auto"/>
-          </w:tcPr>
-          <w:p>
-            <w:pPr>
-              <w:spacing w:line="259" w:lineRule="auto"/>
-              <w:ind w:firstLine="0"/>
-              <w:cnfStyle w:val="000000000000" w:firstRow="0" w:lastRow="0" w:firstColumn="0" w:lastColumn="0" w:oddVBand="0" w:evenVBand="0" w:oddHBand="0" w:evenHBand="0" w:firstRowFirstColumn="0" w:firstRowLastColumn="0" w:lastRowFirstColumn="0" w:lastRowLastColumn="0"/>
-              <w:rPr>
-                <w:rFonts w:eastAsia="Times New Roman" w:cs="Times New Roman"/>
-                <w:sz w:val="20"/>
-                <w:szCs w:val="20"/>
-              </w:rPr>
-            </w:pPr>
-            <w:r>
-              <w:rPr>
-                <w:rFonts w:ascii="Calibri" w:hAnsi="Calibri" w:cs="Calibri"/>
-                <w:color w:val="000000"/>
-                <w:sz w:val="22"/>
-              </w:rPr>
-              <w:t>0.402300</w:t>
-            </w:r>
-          </w:p>
-        </w:tc>
-        <w:tc>
-          <w:tcPr>
-            <w:tcW w:w="0" w:type="auto"/>
-          </w:tcPr>
-          <w:p>
-            <w:pPr>
-              <w:spacing w:line="259" w:lineRule="auto"/>
-              <w:ind w:firstLine="0"/>
-              <w:cnfStyle w:val="000000000000" w:firstRow="0" w:lastRow="0" w:firstColumn="0" w:lastColumn="0" w:oddVBand="0" w:evenVBand="0" w:oddHBand="0" w:evenHBand="0" w:firstRowFirstColumn="0" w:firstRowLastColumn="0" w:lastRowFirstColumn="0" w:lastRowLastColumn="0"/>
-              <w:rPr>
-                <w:rFonts w:eastAsia="Times New Roman" w:cs="Times New Roman"/>
-                <w:sz w:val="20"/>
-                <w:szCs w:val="20"/>
-              </w:rPr>
-            </w:pPr>
-            <w:r>
-              <w:rPr>
-                <w:rFonts w:ascii="Calibri" w:hAnsi="Calibri" w:cs="Calibri"/>
-                <w:color w:val="000000"/>
-                <w:sz w:val="22"/>
-              </w:rPr>
-              <w:t>0.000190100</w:t>
-            </w:r>
-          </w:p>
-        </w:tc>
-      </w:tr>
-      <w:tr>
-        <w:trPr>
-          <w:cnfStyle w:val="000000100000" w:firstRow="0" w:lastRow="0" w:firstColumn="0" w:lastColumn="0" w:oddVBand="0" w:evenVBand="0" w:oddHBand="1" w:evenHBand="0" w:firstRowFirstColumn="0" w:firstRowLastColumn="0" w:lastRowFirstColumn="0" w:lastRowLastColumn="0"/>
-          <w:trHeight w:val="288"/>
-          <w:jc w:val="center"/>
-        </w:trPr>
-        <w:tc>
-          <w:tcPr>
-            <w:cnfStyle w:val="001000000000" w:firstRow="0" w:lastRow="0" w:firstColumn="1" w:lastColumn="0" w:oddVBand="0" w:evenVBand="0" w:oddHBand="0" w:evenHBand="0" w:firstRowFirstColumn="0" w:firstRowLastColumn="0" w:lastRowFirstColumn="0" w:lastRowLastColumn="0"/>
-            <w:tcW w:w="1120" w:type="dxa"/>
-            <w:noWrap/>
-            <w:hideMark/>
-          </w:tcPr>
-          <w:p>
-            <w:pPr>
-              <w:ind w:firstLine="0"/>
-              <w:rPr>
-                <w:rFonts w:ascii="Calibri" w:eastAsia="Times New Roman" w:hAnsi="Calibri" w:cs="Calibri"/>
-                <w:color w:val="000000"/>
-                <w:sz w:val="22"/>
-              </w:rPr>
-            </w:pPr>
-            <w:r>
-              <w:rPr>
-                <w:rFonts w:ascii="Calibri" w:eastAsia="Times New Roman" w:hAnsi="Calibri" w:cs="Calibri"/>
-                <w:color w:val="000000"/>
-                <w:sz w:val="22"/>
-              </w:rPr>
-              <w:t>205000</w:t>
-            </w:r>
-          </w:p>
-        </w:tc>
-        <w:tc>
-          <w:tcPr>
-            <w:tcW w:w="0" w:type="auto"/>
-          </w:tcPr>
-          <w:p>
-            <w:pPr>
-              <w:spacing w:line="259" w:lineRule="auto"/>
-              <w:ind w:firstLine="0"/>
-              <w:cnfStyle w:val="000000100000" w:firstRow="0" w:lastRow="0" w:firstColumn="0" w:lastColumn="0" w:oddVBand="0" w:evenVBand="0" w:oddHBand="1" w:evenHBand="0" w:firstRowFirstColumn="0" w:firstRowLastColumn="0" w:lastRowFirstColumn="0" w:lastRowLastColumn="0"/>
-              <w:rPr>
-                <w:rFonts w:eastAsia="Times New Roman" w:cs="Times New Roman"/>
-                <w:sz w:val="20"/>
-                <w:szCs w:val="20"/>
-              </w:rPr>
-            </w:pPr>
-            <w:r>
-              <w:rPr>
-                <w:rFonts w:ascii="Calibri" w:hAnsi="Calibri" w:cs="Calibri"/>
-                <w:color w:val="000000"/>
-                <w:sz w:val="22"/>
-              </w:rPr>
-              <w:t>432.4</w:t>
-            </w:r>
-          </w:p>
-        </w:tc>
-        <w:tc>
-          <w:tcPr>
-            <w:tcW w:w="0" w:type="auto"/>
-          </w:tcPr>
-          <w:p>
-            <w:pPr>
-              <w:spacing w:line="259" w:lineRule="auto"/>
-              <w:ind w:firstLine="0"/>
-              <w:cnfStyle w:val="000000100000" w:firstRow="0" w:lastRow="0" w:firstColumn="0" w:lastColumn="0" w:oddVBand="0" w:evenVBand="0" w:oddHBand="1" w:evenHBand="0" w:firstRowFirstColumn="0" w:firstRowLastColumn="0" w:lastRowFirstColumn="0" w:lastRowLastColumn="0"/>
-              <w:rPr>
-                <w:rFonts w:eastAsia="Times New Roman" w:cs="Times New Roman"/>
-                <w:sz w:val="20"/>
-                <w:szCs w:val="20"/>
-              </w:rPr>
-            </w:pPr>
-            <w:r>
-              <w:rPr>
-                <w:rFonts w:ascii="Calibri" w:hAnsi="Calibri" w:cs="Calibri"/>
-                <w:color w:val="000000"/>
-                <w:sz w:val="22"/>
-              </w:rPr>
-              <w:t>0.325800</w:t>
-            </w:r>
-          </w:p>
-        </w:tc>
-        <w:tc>
-          <w:tcPr>
-            <w:tcW w:w="0" w:type="auto"/>
-          </w:tcPr>
-          <w:p>
-            <w:pPr>
-              <w:spacing w:line="259" w:lineRule="auto"/>
-              <w:ind w:firstLine="0"/>
-              <w:cnfStyle w:val="000000100000" w:firstRow="0" w:lastRow="0" w:firstColumn="0" w:lastColumn="0" w:oddVBand="0" w:evenVBand="0" w:oddHBand="1" w:evenHBand="0" w:firstRowFirstColumn="0" w:firstRowLastColumn="0" w:lastRowFirstColumn="0" w:lastRowLastColumn="0"/>
-              <w:rPr>
-                <w:rFonts w:eastAsia="Times New Roman" w:cs="Times New Roman"/>
-                <w:sz w:val="20"/>
-                <w:szCs w:val="20"/>
-              </w:rPr>
-            </w:pPr>
-            <w:r>
-              <w:rPr>
-                <w:rFonts w:ascii="Calibri" w:hAnsi="Calibri" w:cs="Calibri"/>
-                <w:color w:val="000000"/>
-                <w:sz w:val="22"/>
-              </w:rPr>
-              <w:t>0.000154000</w:t>
-            </w:r>
-          </w:p>
-        </w:tc>
-      </w:tr>
-      <w:tr>
-        <w:trPr>
-          <w:trHeight w:val="288"/>
-          <w:jc w:val="center"/>
-        </w:trPr>
-        <w:tc>
-          <w:tcPr>
-            <w:cnfStyle w:val="001000000000" w:firstRow="0" w:lastRow="0" w:firstColumn="1" w:lastColumn="0" w:oddVBand="0" w:evenVBand="0" w:oddHBand="0" w:evenHBand="0" w:firstRowFirstColumn="0" w:firstRowLastColumn="0" w:lastRowFirstColumn="0" w:lastRowLastColumn="0"/>
-            <w:tcW w:w="1120" w:type="dxa"/>
-            <w:noWrap/>
-            <w:hideMark/>
-          </w:tcPr>
-          <w:p>
-            <w:pPr>
-              <w:ind w:firstLine="0"/>
-              <w:rPr>
-                <w:rFonts w:ascii="Calibri" w:eastAsia="Times New Roman" w:hAnsi="Calibri" w:cs="Calibri"/>
-                <w:color w:val="000000"/>
-                <w:sz w:val="22"/>
-              </w:rPr>
-            </w:pPr>
-            <w:r>
-              <w:rPr>
-                <w:rFonts w:ascii="Calibri" w:eastAsia="Times New Roman" w:hAnsi="Calibri" w:cs="Calibri"/>
-                <w:color w:val="000000"/>
-                <w:sz w:val="22"/>
-              </w:rPr>
-              <w:t>210000</w:t>
-            </w:r>
-          </w:p>
-        </w:tc>
-        <w:tc>
-          <w:tcPr>
-            <w:tcW w:w="0" w:type="auto"/>
-          </w:tcPr>
-          <w:p>
-            <w:pPr>
-              <w:spacing w:line="259" w:lineRule="auto"/>
-              <w:ind w:firstLine="0"/>
-              <w:cnfStyle w:val="000000000000" w:firstRow="0" w:lastRow="0" w:firstColumn="0" w:lastColumn="0" w:oddVBand="0" w:evenVBand="0" w:oddHBand="0" w:evenHBand="0" w:firstRowFirstColumn="0" w:firstRowLastColumn="0" w:lastRowFirstColumn="0" w:lastRowLastColumn="0"/>
-              <w:rPr>
-                <w:rFonts w:eastAsia="Times New Roman" w:cs="Times New Roman"/>
-                <w:sz w:val="20"/>
-                <w:szCs w:val="20"/>
-              </w:rPr>
-            </w:pPr>
-            <w:r>
-              <w:rPr>
-                <w:rFonts w:ascii="Calibri" w:hAnsi="Calibri" w:cs="Calibri"/>
-                <w:color w:val="000000"/>
-                <w:sz w:val="22"/>
-              </w:rPr>
-              <w:t>424.8</w:t>
-            </w:r>
-          </w:p>
-        </w:tc>
-        <w:tc>
-          <w:tcPr>
-            <w:tcW w:w="0" w:type="auto"/>
-          </w:tcPr>
-          <w:p>
-            <w:pPr>
-              <w:spacing w:line="259" w:lineRule="auto"/>
-              <w:ind w:firstLine="0"/>
-              <w:cnfStyle w:val="000000000000" w:firstRow="0" w:lastRow="0" w:firstColumn="0" w:lastColumn="0" w:oddVBand="0" w:evenVBand="0" w:oddHBand="0" w:evenHBand="0" w:firstRowFirstColumn="0" w:firstRowLastColumn="0" w:lastRowFirstColumn="0" w:lastRowLastColumn="0"/>
-              <w:rPr>
-                <w:rFonts w:eastAsia="Times New Roman" w:cs="Times New Roman"/>
-                <w:sz w:val="20"/>
-                <w:szCs w:val="20"/>
-              </w:rPr>
-            </w:pPr>
-            <w:r>
-              <w:rPr>
-                <w:rFonts w:ascii="Calibri" w:hAnsi="Calibri" w:cs="Calibri"/>
-                <w:color w:val="000000"/>
-                <w:sz w:val="22"/>
-              </w:rPr>
-              <w:t>0.262900</w:t>
-            </w:r>
-          </w:p>
-        </w:tc>
-        <w:tc>
-          <w:tcPr>
-            <w:tcW w:w="0" w:type="auto"/>
-          </w:tcPr>
-          <w:p>
-            <w:pPr>
-              <w:spacing w:line="259" w:lineRule="auto"/>
-              <w:ind w:firstLine="0"/>
-              <w:cnfStyle w:val="000000000000" w:firstRow="0" w:lastRow="0" w:firstColumn="0" w:lastColumn="0" w:oddVBand="0" w:evenVBand="0" w:oddHBand="0" w:evenHBand="0" w:firstRowFirstColumn="0" w:firstRowLastColumn="0" w:lastRowFirstColumn="0" w:lastRowLastColumn="0"/>
-              <w:rPr>
-                <w:rFonts w:eastAsia="Times New Roman" w:cs="Times New Roman"/>
-                <w:sz w:val="20"/>
-                <w:szCs w:val="20"/>
-              </w:rPr>
-            </w:pPr>
-            <w:r>
-              <w:rPr>
-                <w:rFonts w:ascii="Calibri" w:hAnsi="Calibri" w:cs="Calibri"/>
-                <w:color w:val="000000"/>
-                <w:sz w:val="22"/>
-              </w:rPr>
-              <w:t>0.000124200</w:t>
-            </w:r>
-          </w:p>
-        </w:tc>
-      </w:tr>
-      <w:tr>
-        <w:trPr>
-          <w:cnfStyle w:val="000000100000" w:firstRow="0" w:lastRow="0" w:firstColumn="0" w:lastColumn="0" w:oddVBand="0" w:evenVBand="0" w:oddHBand="1" w:evenHBand="0" w:firstRowFirstColumn="0" w:firstRowLastColumn="0" w:lastRowFirstColumn="0" w:lastRowLastColumn="0"/>
-          <w:trHeight w:val="288"/>
-          <w:jc w:val="center"/>
-        </w:trPr>
-        <w:tc>
-          <w:tcPr>
-            <w:cnfStyle w:val="001000000000" w:firstRow="0" w:lastRow="0" w:firstColumn="1" w:lastColumn="0" w:oddVBand="0" w:evenVBand="0" w:oddHBand="0" w:evenHBand="0" w:firstRowFirstColumn="0" w:firstRowLastColumn="0" w:lastRowFirstColumn="0" w:lastRowLastColumn="0"/>
-            <w:tcW w:w="1120" w:type="dxa"/>
-            <w:noWrap/>
-            <w:hideMark/>
-          </w:tcPr>
-          <w:p>
-            <w:pPr>
-              <w:ind w:firstLine="0"/>
-              <w:rPr>
-                <w:rFonts w:ascii="Calibri" w:eastAsia="Times New Roman" w:hAnsi="Calibri" w:cs="Calibri"/>
-                <w:color w:val="000000"/>
-                <w:sz w:val="22"/>
-              </w:rPr>
-            </w:pPr>
-            <w:r>
-              <w:rPr>
-                <w:rFonts w:ascii="Calibri" w:eastAsia="Times New Roman" w:hAnsi="Calibri" w:cs="Calibri"/>
-                <w:color w:val="000000"/>
-                <w:sz w:val="22"/>
-              </w:rPr>
-              <w:t>215000</w:t>
-            </w:r>
-          </w:p>
-        </w:tc>
-        <w:tc>
-          <w:tcPr>
-            <w:tcW w:w="0" w:type="auto"/>
-          </w:tcPr>
-          <w:p>
-            <w:pPr>
-              <w:spacing w:line="259" w:lineRule="auto"/>
-              <w:ind w:firstLine="0"/>
-              <w:cnfStyle w:val="000000100000" w:firstRow="0" w:lastRow="0" w:firstColumn="0" w:lastColumn="0" w:oddVBand="0" w:evenVBand="0" w:oddHBand="1" w:evenHBand="0" w:firstRowFirstColumn="0" w:firstRowLastColumn="0" w:lastRowFirstColumn="0" w:lastRowLastColumn="0"/>
-              <w:rPr>
-                <w:rFonts w:eastAsia="Times New Roman" w:cs="Times New Roman"/>
-                <w:sz w:val="20"/>
-                <w:szCs w:val="20"/>
-              </w:rPr>
-            </w:pPr>
-            <w:r>
-              <w:rPr>
-                <w:rFonts w:ascii="Calibri" w:hAnsi="Calibri" w:cs="Calibri"/>
-                <w:color w:val="000000"/>
-                <w:sz w:val="22"/>
-              </w:rPr>
-              <w:t>417.3</w:t>
-            </w:r>
-          </w:p>
-        </w:tc>
-        <w:tc>
-          <w:tcPr>
-            <w:tcW w:w="0" w:type="auto"/>
-          </w:tcPr>
-          <w:p>
-            <w:pPr>
-              <w:spacing w:line="259" w:lineRule="auto"/>
-              <w:ind w:firstLine="0"/>
-              <w:cnfStyle w:val="000000100000" w:firstRow="0" w:lastRow="0" w:firstColumn="0" w:lastColumn="0" w:oddVBand="0" w:evenVBand="0" w:oddHBand="1" w:evenHBand="0" w:firstRowFirstColumn="0" w:firstRowLastColumn="0" w:lastRowFirstColumn="0" w:lastRowLastColumn="0"/>
-              <w:rPr>
-                <w:rFonts w:eastAsia="Times New Roman" w:cs="Times New Roman"/>
-                <w:sz w:val="20"/>
-                <w:szCs w:val="20"/>
-              </w:rPr>
-            </w:pPr>
-            <w:r>
-              <w:rPr>
-                <w:rFonts w:ascii="Calibri" w:hAnsi="Calibri" w:cs="Calibri"/>
-                <w:color w:val="000000"/>
-                <w:sz w:val="22"/>
-              </w:rPr>
-              <w:t>0.211400</w:t>
-            </w:r>
-          </w:p>
-        </w:tc>
-        <w:tc>
-          <w:tcPr>
-            <w:tcW w:w="0" w:type="auto"/>
-          </w:tcPr>
-          <w:p>
-            <w:pPr>
-              <w:spacing w:line="259" w:lineRule="auto"/>
-              <w:ind w:firstLine="0"/>
-              <w:cnfStyle w:val="000000100000" w:firstRow="0" w:lastRow="0" w:firstColumn="0" w:lastColumn="0" w:oddVBand="0" w:evenVBand="0" w:oddHBand="1" w:evenHBand="0" w:firstRowFirstColumn="0" w:firstRowLastColumn="0" w:lastRowFirstColumn="0" w:lastRowLastColumn="0"/>
-              <w:rPr>
-                <w:rFonts w:eastAsia="Times New Roman" w:cs="Times New Roman"/>
-                <w:sz w:val="20"/>
-                <w:szCs w:val="20"/>
-              </w:rPr>
-            </w:pPr>
-            <w:r>
-              <w:rPr>
-                <w:rFonts w:ascii="Calibri" w:hAnsi="Calibri" w:cs="Calibri"/>
-                <w:color w:val="000000"/>
-                <w:sz w:val="22"/>
-              </w:rPr>
-              <w:t>0.000099900</w:t>
-            </w:r>
-          </w:p>
-        </w:tc>
-      </w:tr>
-      <w:tr>
-        <w:trPr>
-          <w:trHeight w:val="288"/>
-          <w:jc w:val="center"/>
-        </w:trPr>
-        <w:tc>
-          <w:tcPr>
-            <w:cnfStyle w:val="001000000000" w:firstRow="0" w:lastRow="0" w:firstColumn="1" w:lastColumn="0" w:oddVBand="0" w:evenVBand="0" w:oddHBand="0" w:evenHBand="0" w:firstRowFirstColumn="0" w:firstRowLastColumn="0" w:lastRowFirstColumn="0" w:lastRowLastColumn="0"/>
-            <w:tcW w:w="1120" w:type="dxa"/>
-            <w:noWrap/>
-            <w:hideMark/>
-          </w:tcPr>
-          <w:p>
-            <w:pPr>
-              <w:ind w:firstLine="0"/>
-              <w:rPr>
-                <w:rFonts w:ascii="Calibri" w:eastAsia="Times New Roman" w:hAnsi="Calibri" w:cs="Calibri"/>
-                <w:color w:val="000000"/>
-                <w:sz w:val="22"/>
-              </w:rPr>
-            </w:pPr>
-            <w:r>
-              <w:rPr>
-                <w:rFonts w:ascii="Calibri" w:eastAsia="Times New Roman" w:hAnsi="Calibri" w:cs="Calibri"/>
-                <w:color w:val="000000"/>
-                <w:sz w:val="22"/>
-              </w:rPr>
-              <w:t>220000</w:t>
-            </w:r>
-          </w:p>
-        </w:tc>
-        <w:tc>
-          <w:tcPr>
-            <w:tcW w:w="0" w:type="auto"/>
-          </w:tcPr>
-          <w:p>
-            <w:pPr>
-              <w:spacing w:line="259" w:lineRule="auto"/>
-              <w:ind w:firstLine="0"/>
-              <w:cnfStyle w:val="000000000000" w:firstRow="0" w:lastRow="0" w:firstColumn="0" w:lastColumn="0" w:oddVBand="0" w:evenVBand="0" w:oddHBand="0" w:evenHBand="0" w:firstRowFirstColumn="0" w:firstRowLastColumn="0" w:lastRowFirstColumn="0" w:lastRowLastColumn="0"/>
-              <w:rPr>
-                <w:rFonts w:eastAsia="Times New Roman" w:cs="Times New Roman"/>
-                <w:sz w:val="20"/>
-                <w:szCs w:val="20"/>
-              </w:rPr>
-            </w:pPr>
-            <w:r>
-              <w:rPr>
-                <w:rFonts w:ascii="Calibri" w:hAnsi="Calibri" w:cs="Calibri"/>
-                <w:color w:val="000000"/>
-                <w:sz w:val="22"/>
-              </w:rPr>
-              <w:t>409.8</w:t>
-            </w:r>
-          </w:p>
-        </w:tc>
-        <w:tc>
-          <w:tcPr>
-            <w:tcW w:w="0" w:type="auto"/>
-          </w:tcPr>
-          <w:p>
-            <w:pPr>
-              <w:spacing w:line="259" w:lineRule="auto"/>
-              <w:ind w:firstLine="0"/>
-              <w:cnfStyle w:val="000000000000" w:firstRow="0" w:lastRow="0" w:firstColumn="0" w:lastColumn="0" w:oddVBand="0" w:evenVBand="0" w:oddHBand="0" w:evenHBand="0" w:firstRowFirstColumn="0" w:firstRowLastColumn="0" w:lastRowFirstColumn="0" w:lastRowLastColumn="0"/>
-              <w:rPr>
-                <w:rFonts w:eastAsia="Times New Roman" w:cs="Times New Roman"/>
-                <w:sz w:val="20"/>
-                <w:szCs w:val="20"/>
-              </w:rPr>
-            </w:pPr>
-            <w:r>
-              <w:rPr>
-                <w:rFonts w:ascii="Calibri" w:hAnsi="Calibri" w:cs="Calibri"/>
-                <w:color w:val="000000"/>
-                <w:sz w:val="22"/>
-              </w:rPr>
-              <w:t>0.169300</w:t>
-            </w:r>
-          </w:p>
-        </w:tc>
-        <w:tc>
-          <w:tcPr>
-            <w:tcW w:w="0" w:type="auto"/>
-          </w:tcPr>
-          <w:p>
-            <w:pPr>
-              <w:spacing w:line="259" w:lineRule="auto"/>
-              <w:ind w:firstLine="0"/>
-              <w:cnfStyle w:val="000000000000" w:firstRow="0" w:lastRow="0" w:firstColumn="0" w:lastColumn="0" w:oddVBand="0" w:evenVBand="0" w:oddHBand="0" w:evenHBand="0" w:firstRowFirstColumn="0" w:firstRowLastColumn="0" w:lastRowFirstColumn="0" w:lastRowLastColumn="0"/>
-              <w:rPr>
-                <w:rFonts w:eastAsia="Times New Roman" w:cs="Times New Roman"/>
-                <w:sz w:val="20"/>
-                <w:szCs w:val="20"/>
-              </w:rPr>
-            </w:pPr>
-            <w:r>
-              <w:rPr>
-                <w:rFonts w:ascii="Calibri" w:hAnsi="Calibri" w:cs="Calibri"/>
-                <w:color w:val="000000"/>
-                <w:sz w:val="22"/>
-              </w:rPr>
-              <w:t>0.000080010</w:t>
-            </w:r>
+            </w:pPr>
           </w:p>
         </w:tc>
       </w:tr>
@@ -3805,7 +4210,6 @@
               <w:pStyle w:val="NoSpacing"/>
             </w:pPr>
             <w:r>
-              <w:lastRenderedPageBreak/>
               <w:t>Altitude performance degradation?</w:t>
             </w:r>
           </w:p>
@@ -3847,6 +4251,7 @@
               <w:pStyle w:val="NoSpacing"/>
             </w:pPr>
             <w:r>
+              <w:lastRenderedPageBreak/>
               <w:t>Altitude Limits</w:t>
             </w:r>
           </w:p>
@@ -4020,11 +4425,11 @@
       <w:pPr>
         <w:pStyle w:val="Heading4"/>
       </w:pPr>
-      <w:bookmarkStart w:id="7" w:name="_Toc3018129"/>
+      <w:bookmarkStart w:id="6" w:name="_Toc3018129"/>
       <w:r>
         <w:t>Doppler Effect Speed Measurement</w:t>
       </w:r>
-      <w:bookmarkEnd w:id="7"/>
+      <w:bookmarkEnd w:id="6"/>
     </w:p>
     <w:p>
       <w:r>
@@ -4091,11 +4496,11 @@
       <w:pPr>
         <w:pStyle w:val="Heading4"/>
       </w:pPr>
-      <w:bookmarkStart w:id="8" w:name="_Toc3018130"/>
+      <w:bookmarkStart w:id="7" w:name="_Toc3018130"/>
       <w:r>
         <w:t>Inertial Navigation System</w:t>
       </w:r>
-      <w:bookmarkEnd w:id="8"/>
+      <w:bookmarkEnd w:id="7"/>
     </w:p>
     <w:p>
       <w:r>
@@ -4178,11 +4583,7 @@
         <w:t xml:space="preserve">) types available for use.  </w:t>
       </w:r>
       <w:r>
-        <w:t xml:space="preserve">The 9-axis BNO055 discussed earlier has the advantage of the geomagnetic sensors, but is a bit more expensive and an external unit.  On the other hand, the 6-axis MPU-6050 unit lacks the </w:t>
-      </w:r>
-      <w:r>
-        <w:lastRenderedPageBreak/>
-        <w:t xml:space="preserve">magnetometer but is much smaller.  </w:t>
+        <w:t xml:space="preserve">The 9-axis BNO055 discussed earlier has the advantage of the geomagnetic sensors, but is a bit more expensive and an external unit.  On the other hand, the 6-axis MPU-6050 unit lacks the magnetometer but is much smaller.  </w:t>
       </w:r>
       <w:r>
         <w:t xml:space="preserve">Another advantage to this unit is that the BBE computer comes pre-packaged with an MPU-6050 unit on the board, linked to the processor already.  </w:t>
@@ -4293,6 +4694,9 @@
             <w:pPr>
               <w:pStyle w:val="NoSpacing"/>
             </w:pPr>
+            <w:r>
+              <w:t>4mm x 4mm x 0.9mm</w:t>
+            </w:r>
           </w:p>
         </w:tc>
         <w:tc>
@@ -4303,6 +4707,9 @@
             <w:pPr>
               <w:pStyle w:val="NoSpacing"/>
             </w:pPr>
+            <w:r>
+              <w:t>3.8mm x 5.2mm x 1.13mm</w:t>
+            </w:r>
           </w:p>
         </w:tc>
       </w:tr>
@@ -4681,6 +5088,18 @@
             <w:pPr>
               <w:pStyle w:val="NoSpacing"/>
             </w:pPr>
+            <w:r>
+              <w:t xml:space="preserve">At </w:t>
+            </w:r>
+            <w:r>
+              <w:rPr>
+                <w:rFonts w:cs="Times New Roman"/>
+              </w:rPr>
+              <w:t>±</w:t>
+            </w:r>
+            <w:r>
+              <w:t>16g, 2048 LSB/g</w:t>
+            </w:r>
           </w:p>
         </w:tc>
         <w:tc>
@@ -4691,6 +5110,9 @@
             <w:pPr>
               <w:pStyle w:val="NoSpacing"/>
             </w:pPr>
+            <w:r>
+              <w:t>All modes, 1 LSB/mg</w:t>
+            </w:r>
           </w:p>
         </w:tc>
       </w:tr>
@@ -4716,6 +5138,36 @@
             <w:pPr>
               <w:pStyle w:val="NoSpacing"/>
             </w:pPr>
+            <w:r>
+              <w:t xml:space="preserve">At </w:t>
+            </w:r>
+            <w:r>
+              <w:rPr>
+                <w:rFonts w:cs="Times New Roman"/>
+              </w:rPr>
+              <w:t>±</w:t>
+            </w:r>
+            <w:r>
+              <w:t xml:space="preserve">250 </w:t>
+            </w:r>
+            <w:r>
+              <w:rPr>
+                <w:rFonts w:cs="Times New Roman"/>
+              </w:rPr>
+              <w:t>°</w:t>
+            </w:r>
+            <w:r>
+              <w:t>/s, 131 LSB/(</w:t>
+            </w:r>
+            <w:r>
+              <w:rPr>
+                <w:rFonts w:cs="Times New Roman"/>
+              </w:rPr>
+              <w:t>°</w:t>
+            </w:r>
+            <w:r>
+              <w:t>/s)</w:t>
+            </w:r>
           </w:p>
         </w:tc>
         <w:tc>
@@ -4726,6 +5178,18 @@
             <w:pPr>
               <w:pStyle w:val="NoSpacing"/>
             </w:pPr>
+            <w:r>
+              <w:t>All modes, 16 LSB/(</w:t>
+            </w:r>
+            <w:r>
+              <w:rPr>
+                <w:rFonts w:cs="Times New Roman"/>
+              </w:rPr>
+              <w:t>°</w:t>
+            </w:r>
+            <w:r>
+              <w:t>/s)</w:t>
+            </w:r>
           </w:p>
         </w:tc>
       </w:tr>
@@ -4764,6 +5228,24 @@
             <w:pPr>
               <w:pStyle w:val="NoSpacing"/>
             </w:pPr>
+            <w:r>
+              <w:rPr>
+                <w:rFonts w:cs="Times New Roman"/>
+              </w:rPr>
+              <w:t>±</w:t>
+            </w:r>
+            <w:r>
+              <w:t xml:space="preserve">0.3 </w:t>
+            </w:r>
+            <w:r>
+              <w:rPr>
+                <w:rFonts w:cs="Times New Roman"/>
+              </w:rPr>
+              <w:t>µ</w:t>
+            </w:r>
+            <w:r>
+              <w:t>T</w:t>
+            </w:r>
           </w:p>
         </w:tc>
       </w:tr>
@@ -4922,6 +5404,9 @@
             <w:pPr>
               <w:pStyle w:val="NoSpacing"/>
             </w:pPr>
+            <w:r>
+              <w:t>12.3 mA</w:t>
+            </w:r>
           </w:p>
         </w:tc>
       </w:tr>
@@ -4972,11 +5457,11 @@
       <w:pPr>
         <w:pStyle w:val="Heading2"/>
       </w:pPr>
-      <w:bookmarkStart w:id="9" w:name="_Toc3018131"/>
+      <w:bookmarkStart w:id="8" w:name="_Toc3018131"/>
       <w:r>
         <w:t>Telemetry</w:t>
       </w:r>
-      <w:bookmarkEnd w:id="9"/>
+      <w:bookmarkEnd w:id="8"/>
     </w:p>
     <w:p>
       <w:r>
@@ -5005,8 +5490,11 @@
     </w:p>
     <w:p>
       <w:r>
+        <w:t xml:space="preserve">Another potential safety feature that can be implemented easily is running a mirrored version of the vehicle abort determination software on the ground.  This allows controllers to see immediately if the vehicle is going to/has initiated an abort sequence, and if so for what reason.  </w:t>
+      </w:r>
+      <w:r>
         <w:lastRenderedPageBreak/>
-        <w:t>Another potential safety feature that can be implemented easily is running a mirrored version of the vehicle abort determination software on the ground.  This allows controllers to see immediately if the vehicle is going to/has initiated an abort sequence, and if so for what reason.  It may also allow controllers to see a situation where an abort will be necessary in the near future and make that decision earlier than the automated systems would have determined, further improving safety.</w:t>
+        <w:t>It may also allow controllers to see a situation where an abort will be necessary in the near future and make that decision earlier than the automated systems would have determined, further improving safety.</w:t>
       </w:r>
       <w:r>
         <w:t xml:space="preserve"> </w:t>
@@ -5161,17 +5649,19 @@
       </w:r>
       <w:proofErr w:type="gramEnd"/>
       <w:r>
-        <w:t xml:space="preserve"> is left to be described later, it will likely be small enough to mount in the back of a pickup truck.  The pilot will take up a passenger with an omnidirectional radio transmitter to be used in the </w:t>
+        <w:t xml:space="preserve"> is left to be described later</w:t>
+      </w:r>
+      <w:r>
+        <w:t xml:space="preserve"> in the telemetry section</w:t>
+      </w:r>
+      <w:r>
+        <w:t xml:space="preserve">, it will likely be small enough to mount in the back of a pickup truck.  The pilot will take up a passenger with an omnidirectional radio transmitter to be used in the </w:t>
       </w:r>
       <w:r>
         <w:t>test and</w:t>
       </w:r>
       <w:r>
-        <w:t xml:space="preserve"> fly in a random (but safe) pattern around an unpopulated area.  The job of the ground personnel is to track and follow the aircraft, demonstrating the capability of the tracking turret.  Once that test has been </w:t>
-      </w:r>
-      <w:r>
-        <w:lastRenderedPageBreak/>
-        <w:t xml:space="preserve">completed, </w:t>
+        <w:t xml:space="preserve"> fly in a random (but safe) pattern around an unpopulated area.  The job of the ground personnel is to track and follow the aircraft, demonstrating the capability of the tracking turret.  Once that test has been completed, </w:t>
       </w:r>
       <w:r>
         <w:t>the ground personnel will remain stationary while the pilot flies directly away until contact is lost.  This procedure will be repeated as necessary until a suitable frequency and associated hardware are found.</w:t>
@@ -5179,6 +5669,7 @@
     </w:p>
     <w:p>
       <w:r>
+        <w:lastRenderedPageBreak/>
         <w:t xml:space="preserve">There are still some bounds on what frequencies can be used.  To summarize the </w:t>
       </w:r>
       <w:r>
@@ -5817,11 +6308,11 @@
       <w:pPr>
         <w:pStyle w:val="Heading2"/>
       </w:pPr>
-      <w:bookmarkStart w:id="10" w:name="_Toc3018132"/>
+      <w:bookmarkStart w:id="9" w:name="_Toc3018132"/>
       <w:r>
         <w:t>Recovery</w:t>
       </w:r>
-      <w:bookmarkEnd w:id="10"/>
+      <w:bookmarkEnd w:id="9"/>
     </w:p>
     <w:p>
       <w:r>
@@ -5999,11 +6490,11 @@
       <w:pPr>
         <w:pStyle w:val="Heading2"/>
       </w:pPr>
-      <w:bookmarkStart w:id="11" w:name="_Toc3018133"/>
+      <w:bookmarkStart w:id="10" w:name="_Toc3018133"/>
       <w:r>
         <w:t>Engine Control and Monitoring</w:t>
       </w:r>
-      <w:bookmarkEnd w:id="11"/>
+      <w:bookmarkEnd w:id="10"/>
     </w:p>
     <w:p>
       <w:r>
@@ -6131,11 +6622,11 @@
       <w:pPr>
         <w:pStyle w:val="Heading1"/>
       </w:pPr>
-      <w:bookmarkStart w:id="12" w:name="_Toc3018134"/>
+      <w:bookmarkStart w:id="11" w:name="_Toc3018134"/>
       <w:r>
         <w:t>Software</w:t>
       </w:r>
-      <w:bookmarkEnd w:id="12"/>
+      <w:bookmarkEnd w:id="11"/>
     </w:p>
     <w:p>
       <w:r>
@@ -6245,11 +6736,11 @@
       <w:pPr>
         <w:pStyle w:val="Heading1"/>
       </w:pPr>
-      <w:bookmarkStart w:id="13" w:name="_Toc3018135"/>
+      <w:bookmarkStart w:id="12" w:name="_Toc3018135"/>
       <w:r>
         <w:t>Ground Control</w:t>
       </w:r>
-      <w:bookmarkEnd w:id="13"/>
+      <w:bookmarkEnd w:id="12"/>
     </w:p>
     <w:p>
       <w:r>
@@ -6328,12 +6819,12 @@
       <w:pPr>
         <w:pStyle w:val="Heading2"/>
       </w:pPr>
-      <w:bookmarkStart w:id="14" w:name="_Toc3018136"/>
+      <w:bookmarkStart w:id="13" w:name="_Toc3018136"/>
       <w:r>
         <w:lastRenderedPageBreak/>
         <w:t>Tracking &amp; Receiving</w:t>
       </w:r>
-      <w:bookmarkEnd w:id="14"/>
+      <w:bookmarkEnd w:id="13"/>
     </w:p>
     <w:p>
       <w:r>
@@ -6423,11 +6914,11 @@
       <w:pPr>
         <w:pStyle w:val="Heading3"/>
       </w:pPr>
-      <w:bookmarkStart w:id="15" w:name="_Toc3018137"/>
+      <w:bookmarkStart w:id="14" w:name="_Toc3018137"/>
       <w:r>
         <w:t>Remote Abort System</w:t>
       </w:r>
-      <w:bookmarkEnd w:id="15"/>
+      <w:bookmarkEnd w:id="14"/>
     </w:p>
     <w:p>
       <w:r>
@@ -6499,14 +6990,8 @@
     </w:p>
     <w:tbl>
       <w:tblPr>
-        <w:tblStyle w:val="TableGrid"/>
+        <w:tblStyle w:val="PlainTable5"/>
         <w:tblW w:w="0" w:type="auto"/>
-        <w:tblBorders>
-          <w:top w:val="none" w:sz="0" w:space="0" w:color="auto"/>
-          <w:left w:val="none" w:sz="0" w:space="0" w:color="auto"/>
-          <w:bottom w:val="none" w:sz="0" w:space="0" w:color="auto"/>
-          <w:right w:val="none" w:sz="0" w:space="0" w:color="auto"/>
-        </w:tblBorders>
         <w:tblLook w:val="04A0" w:firstRow="1" w:lastRow="0" w:firstColumn="1" w:lastColumn="0" w:noHBand="0" w:noVBand="1"/>
       </w:tblPr>
       <w:tblGrid>
@@ -6515,8 +7000,12 @@
         <w:gridCol w:w="3117"/>
       </w:tblGrid>
       <w:tr>
-        <w:tc>
-          <w:tcPr>
+        <w:trPr>
+          <w:cnfStyle w:val="100000000000" w:firstRow="1" w:lastRow="0" w:firstColumn="0" w:lastColumn="0" w:oddVBand="0" w:evenVBand="0" w:oddHBand="0" w:evenHBand="0" w:firstRowFirstColumn="0" w:firstRowLastColumn="0" w:lastRowFirstColumn="0" w:lastRowLastColumn="0"/>
+        </w:trPr>
+        <w:tc>
+          <w:tcPr>
+            <w:cnfStyle w:val="001000000100" w:firstRow="0" w:lastRow="0" w:firstColumn="1" w:lastColumn="0" w:oddVBand="0" w:evenVBand="0" w:oddHBand="0" w:evenHBand="0" w:firstRowFirstColumn="1" w:firstRowLastColumn="0" w:lastRowFirstColumn="0" w:lastRowLastColumn="0"/>
             <w:tcW w:w="3116" w:type="dxa"/>
           </w:tcPr>
           <w:p>
@@ -6532,6 +7021,7 @@
           <w:p>
             <w:pPr>
               <w:ind w:firstLine="0"/>
+              <w:cnfStyle w:val="100000000000" w:firstRow="1" w:lastRow="0" w:firstColumn="0" w:lastColumn="0" w:oddVBand="0" w:evenVBand="0" w:oddHBand="0" w:evenHBand="0" w:firstRowFirstColumn="0" w:firstRowLastColumn="0" w:lastRowFirstColumn="0" w:lastRowLastColumn="0"/>
             </w:pPr>
             <w:r>
               <w:t>Raspberry Pi 3B+</w:t>
@@ -6545,6 +7035,7 @@
           <w:p>
             <w:pPr>
               <w:ind w:firstLine="0"/>
+              <w:cnfStyle w:val="100000000000" w:firstRow="1" w:lastRow="0" w:firstColumn="0" w:lastColumn="0" w:oddVBand="0" w:evenVBand="0" w:oddHBand="0" w:evenHBand="0" w:firstRowFirstColumn="0" w:firstRowLastColumn="0" w:lastRowFirstColumn="0" w:lastRowLastColumn="0"/>
             </w:pPr>
             <w:r>
               <w:t>BeagleBone Enhanced</w:t>
@@ -6553,8 +7044,12 @@
         </w:tc>
       </w:tr>
       <w:tr>
-        <w:tc>
-          <w:tcPr>
+        <w:trPr>
+          <w:cnfStyle w:val="000000100000" w:firstRow="0" w:lastRow="0" w:firstColumn="0" w:lastColumn="0" w:oddVBand="0" w:evenVBand="0" w:oddHBand="1" w:evenHBand="0" w:firstRowFirstColumn="0" w:firstRowLastColumn="0" w:lastRowFirstColumn="0" w:lastRowLastColumn="0"/>
+        </w:trPr>
+        <w:tc>
+          <w:tcPr>
+            <w:cnfStyle w:val="001000000000" w:firstRow="0" w:lastRow="0" w:firstColumn="1" w:lastColumn="0" w:oddVBand="0" w:evenVBand="0" w:oddHBand="0" w:evenHBand="0" w:firstRowFirstColumn="0" w:firstRowLastColumn="0" w:lastRowFirstColumn="0" w:lastRowLastColumn="0"/>
             <w:tcW w:w="3116" w:type="dxa"/>
           </w:tcPr>
           <w:p>
@@ -6562,7 +7057,13 @@
               <w:ind w:firstLine="0"/>
             </w:pPr>
             <w:r>
-              <w:t>Manufacturer</w:t>
+              <w:t>Manufac</w:t>
+            </w:r>
+            <w:r>
+              <w:t>t</w:t>
+            </w:r>
+            <w:r>
+              <w:t>urer</w:t>
             </w:r>
           </w:p>
         </w:tc>
@@ -6573,6 +7074,7 @@
           <w:p>
             <w:pPr>
               <w:ind w:firstLine="0"/>
+              <w:cnfStyle w:val="000000100000" w:firstRow="0" w:lastRow="0" w:firstColumn="0" w:lastColumn="0" w:oddVBand="0" w:evenVBand="0" w:oddHBand="1" w:evenHBand="0" w:firstRowFirstColumn="0" w:firstRowLastColumn="0" w:lastRowFirstColumn="0" w:lastRowLastColumn="0"/>
             </w:pPr>
             <w:r>
               <w:t>Raspberry Pi Foundation</w:t>
@@ -6586,6 +7088,7 @@
           <w:p>
             <w:pPr>
               <w:ind w:firstLine="0"/>
+              <w:cnfStyle w:val="000000100000" w:firstRow="0" w:lastRow="0" w:firstColumn="0" w:lastColumn="0" w:oddVBand="0" w:evenVBand="0" w:oddHBand="1" w:evenHBand="0" w:firstRowFirstColumn="0" w:firstRowLastColumn="0" w:lastRowFirstColumn="0" w:lastRowLastColumn="0"/>
             </w:pPr>
             <w:proofErr w:type="spellStart"/>
             <w:r>
@@ -6601,6 +7104,7 @@
       <w:tr>
         <w:tc>
           <w:tcPr>
+            <w:cnfStyle w:val="001000000000" w:firstRow="0" w:lastRow="0" w:firstColumn="1" w:lastColumn="0" w:oddVBand="0" w:evenVBand="0" w:oddHBand="0" w:evenHBand="0" w:firstRowFirstColumn="0" w:firstRowLastColumn="0" w:lastRowFirstColumn="0" w:lastRowLastColumn="0"/>
             <w:tcW w:w="3116" w:type="dxa"/>
           </w:tcPr>
           <w:p>
@@ -6619,7 +7123,11 @@
           <w:p>
             <w:pPr>
               <w:ind w:firstLine="0"/>
-            </w:pPr>
+              <w:cnfStyle w:val="000000000000" w:firstRow="0" w:lastRow="0" w:firstColumn="0" w:lastColumn="0" w:oddVBand="0" w:evenVBand="0" w:oddHBand="0" w:evenHBand="0" w:firstRowFirstColumn="0" w:firstRowLastColumn="0" w:lastRowFirstColumn="0" w:lastRowLastColumn="0"/>
+            </w:pPr>
+            <w:r>
+              <w:t>35.00</w:t>
+            </w:r>
           </w:p>
         </w:tc>
         <w:tc>
@@ -6629,13 +7137,21 @@
           <w:p>
             <w:pPr>
               <w:ind w:firstLine="0"/>
-            </w:pPr>
+              <w:cnfStyle w:val="000000000000" w:firstRow="0" w:lastRow="0" w:firstColumn="0" w:lastColumn="0" w:oddVBand="0" w:evenVBand="0" w:oddHBand="0" w:evenHBand="0" w:firstRowFirstColumn="0" w:firstRowLastColumn="0" w:lastRowFirstColumn="0" w:lastRowLastColumn="0"/>
+            </w:pPr>
+            <w:r>
+              <w:t>76.00</w:t>
+            </w:r>
           </w:p>
         </w:tc>
       </w:tr>
       <w:tr>
-        <w:tc>
-          <w:tcPr>
+        <w:trPr>
+          <w:cnfStyle w:val="000000100000" w:firstRow="0" w:lastRow="0" w:firstColumn="0" w:lastColumn="0" w:oddVBand="0" w:evenVBand="0" w:oddHBand="1" w:evenHBand="0" w:firstRowFirstColumn="0" w:firstRowLastColumn="0" w:lastRowFirstColumn="0" w:lastRowLastColumn="0"/>
+        </w:trPr>
+        <w:tc>
+          <w:tcPr>
+            <w:cnfStyle w:val="001000000000" w:firstRow="0" w:lastRow="0" w:firstColumn="1" w:lastColumn="0" w:oddVBand="0" w:evenVBand="0" w:oddHBand="0" w:evenHBand="0" w:firstRowFirstColumn="0" w:firstRowLastColumn="0" w:lastRowFirstColumn="0" w:lastRowLastColumn="0"/>
             <w:tcW w:w="3116" w:type="dxa"/>
           </w:tcPr>
           <w:p>
@@ -6654,7 +7170,11 @@
           <w:p>
             <w:pPr>
               <w:ind w:firstLine="0"/>
-            </w:pPr>
+              <w:cnfStyle w:val="000000100000" w:firstRow="0" w:lastRow="0" w:firstColumn="0" w:lastColumn="0" w:oddVBand="0" w:evenVBand="0" w:oddHBand="1" w:evenHBand="0" w:firstRowFirstColumn="0" w:firstRowLastColumn="0" w:lastRowFirstColumn="0" w:lastRowLastColumn="0"/>
+            </w:pPr>
+            <w:r>
+              <w:t>85.6mm x 56.5mm x 17mm</w:t>
+            </w:r>
           </w:p>
         </w:tc>
         <w:tc>
@@ -6664,13 +7184,18 @@
           <w:p>
             <w:pPr>
               <w:ind w:firstLine="0"/>
-            </w:pPr>
+              <w:cnfStyle w:val="000000100000" w:firstRow="0" w:lastRow="0" w:firstColumn="0" w:lastColumn="0" w:oddVBand="0" w:evenVBand="0" w:oddHBand="1" w:evenHBand="0" w:firstRowFirstColumn="0" w:firstRowLastColumn="0" w:lastRowFirstColumn="0" w:lastRowLastColumn="0"/>
+            </w:pPr>
+            <w:r>
+              <w:t>86.4mm x 53.3mm</w:t>
+            </w:r>
           </w:p>
         </w:tc>
       </w:tr>
       <w:tr>
         <w:tc>
           <w:tcPr>
+            <w:cnfStyle w:val="001000000000" w:firstRow="0" w:lastRow="0" w:firstColumn="1" w:lastColumn="0" w:oddVBand="0" w:evenVBand="0" w:oddHBand="0" w:evenHBand="0" w:firstRowFirstColumn="0" w:firstRowLastColumn="0" w:lastRowFirstColumn="0" w:lastRowLastColumn="0"/>
             <w:tcW w:w="3116" w:type="dxa"/>
           </w:tcPr>
           <w:p>
@@ -6689,7 +7214,11 @@
           <w:p>
             <w:pPr>
               <w:ind w:firstLine="0"/>
-            </w:pPr>
+              <w:cnfStyle w:val="000000000000" w:firstRow="0" w:lastRow="0" w:firstColumn="0" w:lastColumn="0" w:oddVBand="0" w:evenVBand="0" w:oddHBand="0" w:evenHBand="0" w:firstRowFirstColumn="0" w:firstRowLastColumn="0" w:lastRowFirstColumn="0" w:lastRowLastColumn="0"/>
+            </w:pPr>
+            <w:r>
+              <w:t>45</w:t>
+            </w:r>
           </w:p>
         </w:tc>
         <w:tc>
@@ -6699,13 +7228,21 @@
           <w:p>
             <w:pPr>
               <w:ind w:firstLine="0"/>
-            </w:pPr>
+              <w:cnfStyle w:val="000000000000" w:firstRow="0" w:lastRow="0" w:firstColumn="0" w:lastColumn="0" w:oddVBand="0" w:evenVBand="0" w:oddHBand="0" w:evenHBand="0" w:firstRowFirstColumn="0" w:firstRowLastColumn="0" w:lastRowFirstColumn="0" w:lastRowLastColumn="0"/>
+            </w:pPr>
+            <w:r>
+              <w:t>39.68</w:t>
+            </w:r>
           </w:p>
         </w:tc>
       </w:tr>
       <w:tr>
-        <w:tc>
-          <w:tcPr>
+        <w:trPr>
+          <w:cnfStyle w:val="000000100000" w:firstRow="0" w:lastRow="0" w:firstColumn="0" w:lastColumn="0" w:oddVBand="0" w:evenVBand="0" w:oddHBand="1" w:evenHBand="0" w:firstRowFirstColumn="0" w:firstRowLastColumn="0" w:lastRowFirstColumn="0" w:lastRowLastColumn="0"/>
+        </w:trPr>
+        <w:tc>
+          <w:tcPr>
+            <w:cnfStyle w:val="001000000000" w:firstRow="0" w:lastRow="0" w:firstColumn="1" w:lastColumn="0" w:oddVBand="0" w:evenVBand="0" w:oddHBand="0" w:evenHBand="0" w:firstRowFirstColumn="0" w:firstRowLastColumn="0" w:lastRowFirstColumn="0" w:lastRowLastColumn="0"/>
             <w:tcW w:w="3116" w:type="dxa"/>
           </w:tcPr>
           <w:p>
@@ -6724,7 +7261,82 @@
           <w:p>
             <w:pPr>
               <w:ind w:firstLine="0"/>
-            </w:pPr>
+              <w:cnfStyle w:val="000000100000" w:firstRow="0" w:lastRow="0" w:firstColumn="0" w:lastColumn="0" w:oddVBand="0" w:evenVBand="0" w:oddHBand="1" w:evenHBand="0" w:firstRowFirstColumn="0" w:firstRowLastColumn="0" w:lastRowFirstColumn="0" w:lastRowLastColumn="0"/>
+            </w:pPr>
+            <w:r>
+              <w:t>1 Gb/s Ethernet</w:t>
+            </w:r>
+          </w:p>
+          <w:p>
+            <w:pPr>
+              <w:ind w:firstLine="0"/>
+              <w:cnfStyle w:val="000000100000" w:firstRow="0" w:lastRow="0" w:firstColumn="0" w:lastColumn="0" w:oddVBand="0" w:evenVBand="0" w:oddHBand="1" w:evenHBand="0" w:firstRowFirstColumn="0" w:firstRowLastColumn="0" w:lastRowFirstColumn="0" w:lastRowLastColumn="0"/>
+            </w:pPr>
+            <w:r>
+              <w:t>4 USB2.0</w:t>
+            </w:r>
+          </w:p>
+          <w:p>
+            <w:pPr>
+              <w:ind w:firstLine="0"/>
+              <w:cnfStyle w:val="000000100000" w:firstRow="0" w:lastRow="0" w:firstColumn="0" w:lastColumn="0" w:oddVBand="0" w:evenVBand="0" w:oddHBand="1" w:evenHBand="0" w:firstRowFirstColumn="0" w:firstRowLastColumn="0" w:lastRowFirstColumn="0" w:lastRowLastColumn="0"/>
+            </w:pPr>
+            <w:r>
+              <w:t>1 HDMI</w:t>
+            </w:r>
+          </w:p>
+          <w:p>
+            <w:pPr>
+              <w:ind w:firstLine="0"/>
+              <w:cnfStyle w:val="000000100000" w:firstRow="0" w:lastRow="0" w:firstColumn="0" w:lastColumn="0" w:oddVBand="0" w:evenVBand="0" w:oddHBand="1" w:evenHBand="0" w:firstRowFirstColumn="0" w:firstRowLastColumn="0" w:lastRowFirstColumn="0" w:lastRowLastColumn="0"/>
+            </w:pPr>
+            <w:r>
+              <w:t>1 3.5mm audio barrel</w:t>
+            </w:r>
+          </w:p>
+          <w:p>
+            <w:pPr>
+              <w:ind w:firstLine="0"/>
+              <w:cnfStyle w:val="000000100000" w:firstRow="0" w:lastRow="0" w:firstColumn="0" w:lastColumn="0" w:oddVBand="0" w:evenVBand="0" w:oddHBand="1" w:evenHBand="0" w:firstRowFirstColumn="0" w:firstRowLastColumn="0" w:lastRowFirstColumn="0" w:lastRowLastColumn="0"/>
+            </w:pPr>
+            <w:r>
+              <w:t>1 DSI</w:t>
+            </w:r>
+          </w:p>
+          <w:p>
+            <w:pPr>
+              <w:ind w:firstLine="0"/>
+              <w:cnfStyle w:val="000000100000" w:firstRow="0" w:lastRow="0" w:firstColumn="0" w:lastColumn="0" w:oddVBand="0" w:evenVBand="0" w:oddHBand="1" w:evenHBand="0" w:firstRowFirstColumn="0" w:firstRowLastColumn="0" w:lastRowFirstColumn="0" w:lastRowLastColumn="0"/>
+            </w:pPr>
+            <w:r>
+              <w:t>1 CSI</w:t>
+            </w:r>
+          </w:p>
+          <w:p>
+            <w:pPr>
+              <w:ind w:firstLine="0"/>
+              <w:cnfStyle w:val="000000100000" w:firstRow="0" w:lastRow="0" w:firstColumn="0" w:lastColumn="0" w:oddVBand="0" w:evenVBand="0" w:oddHBand="1" w:evenHBand="0" w:firstRowFirstColumn="0" w:firstRowLastColumn="0" w:lastRowFirstColumn="0" w:lastRowLastColumn="0"/>
+            </w:pPr>
+            <w:r>
+              <w:t xml:space="preserve">1 </w:t>
+            </w:r>
+            <w:proofErr w:type="spellStart"/>
+            <w:r>
+              <w:t>microUSB</w:t>
+            </w:r>
+            <w:proofErr w:type="spellEnd"/>
+            <w:r>
+              <w:t xml:space="preserve"> (power supply only)</w:t>
+            </w:r>
+          </w:p>
+          <w:p>
+            <w:pPr>
+              <w:ind w:firstLine="0"/>
+              <w:cnfStyle w:val="000000100000" w:firstRow="0" w:lastRow="0" w:firstColumn="0" w:lastColumn="0" w:oddVBand="0" w:evenVBand="0" w:oddHBand="1" w:evenHBand="0" w:firstRowFirstColumn="0" w:firstRowLastColumn="0" w:lastRowFirstColumn="0" w:lastRowLastColumn="0"/>
+            </w:pPr>
+            <w:r>
+              <w:t>1 40-pin header</w:t>
+            </w:r>
           </w:p>
         </w:tc>
         <w:tc>
@@ -6734,13 +7346,103 @@
           <w:p>
             <w:pPr>
               <w:ind w:firstLine="0"/>
-            </w:pPr>
+              <w:cnfStyle w:val="000000100000" w:firstRow="0" w:lastRow="0" w:firstColumn="0" w:lastColumn="0" w:oddVBand="0" w:evenVBand="0" w:oddHBand="1" w:evenHBand="0" w:firstRowFirstColumn="0" w:firstRowLastColumn="0" w:lastRowFirstColumn="0" w:lastRowLastColumn="0"/>
+            </w:pPr>
+            <w:r>
+              <w:t>1 Gb/s Ethernet</w:t>
+            </w:r>
+          </w:p>
+          <w:p>
+            <w:pPr>
+              <w:ind w:firstLine="0"/>
+              <w:cnfStyle w:val="000000100000" w:firstRow="0" w:lastRow="0" w:firstColumn="0" w:lastColumn="0" w:oddVBand="0" w:evenVBand="0" w:oddHBand="1" w:evenHBand="0" w:firstRowFirstColumn="0" w:firstRowLastColumn="0" w:lastRowFirstColumn="0" w:lastRowLastColumn="0"/>
+            </w:pPr>
+            <w:r>
+              <w:t>2 USB2.0</w:t>
+            </w:r>
+          </w:p>
+          <w:p>
+            <w:pPr>
+              <w:ind w:firstLine="0"/>
+              <w:cnfStyle w:val="000000100000" w:firstRow="0" w:lastRow="0" w:firstColumn="0" w:lastColumn="0" w:oddVBand="0" w:evenVBand="0" w:oddHBand="1" w:evenHBand="0" w:firstRowFirstColumn="0" w:firstRowLastColumn="0" w:lastRowFirstColumn="0" w:lastRowLastColumn="0"/>
+            </w:pPr>
+            <w:r>
+              <w:t>2</w:t>
+            </w:r>
+            <w:r>
+              <w:t xml:space="preserve"> USB2.0 (solder required)</w:t>
+            </w:r>
+          </w:p>
+          <w:p>
+            <w:pPr>
+              <w:ind w:firstLine="0"/>
+              <w:cnfStyle w:val="000000100000" w:firstRow="0" w:lastRow="0" w:firstColumn="0" w:lastColumn="0" w:oddVBand="0" w:evenVBand="0" w:oddHBand="1" w:evenHBand="0" w:firstRowFirstColumn="0" w:firstRowLastColumn="0" w:lastRowFirstColumn="0" w:lastRowLastColumn="0"/>
+            </w:pPr>
+            <w:r>
+              <w:t xml:space="preserve">1 </w:t>
+            </w:r>
+            <w:proofErr w:type="spellStart"/>
+            <w:r>
+              <w:t>mi</w:t>
+            </w:r>
+            <w:r>
+              <w:t>cro</w:t>
+            </w:r>
+            <w:r>
+              <w:t>HDMI</w:t>
+            </w:r>
+            <w:proofErr w:type="spellEnd"/>
+          </w:p>
+          <w:p>
+            <w:pPr>
+              <w:ind w:firstLine="0"/>
+              <w:cnfStyle w:val="000000100000" w:firstRow="0" w:lastRow="0" w:firstColumn="0" w:lastColumn="0" w:oddVBand="0" w:evenVBand="0" w:oddHBand="1" w:evenHBand="0" w:firstRowFirstColumn="0" w:firstRowLastColumn="0" w:lastRowFirstColumn="0" w:lastRowLastColumn="0"/>
+            </w:pPr>
+            <w:r>
+              <w:t xml:space="preserve">1 </w:t>
+            </w:r>
+            <w:proofErr w:type="spellStart"/>
+            <w:r>
+              <w:t>miniUSB</w:t>
+            </w:r>
+            <w:proofErr w:type="spellEnd"/>
+            <w:r>
+              <w:t xml:space="preserve"> (power supply, USB bus)</w:t>
+            </w:r>
+          </w:p>
+          <w:p>
+            <w:pPr>
+              <w:ind w:firstLine="0"/>
+              <w:cnfStyle w:val="000000100000" w:firstRow="0" w:lastRow="0" w:firstColumn="0" w:lastColumn="0" w:oddVBand="0" w:evenVBand="0" w:oddHBand="1" w:evenHBand="0" w:firstRowFirstColumn="0" w:firstRowLastColumn="0" w:lastRowFirstColumn="0" w:lastRowLastColumn="0"/>
+            </w:pPr>
+            <w:r>
+              <w:t>1 5V DC barrel</w:t>
+            </w:r>
+          </w:p>
+          <w:p>
+            <w:pPr>
+              <w:ind w:firstLine="0"/>
+              <w:cnfStyle w:val="000000100000" w:firstRow="0" w:lastRow="0" w:firstColumn="0" w:lastColumn="0" w:oddVBand="0" w:evenVBand="0" w:oddHBand="1" w:evenHBand="0" w:firstRowFirstColumn="0" w:firstRowLastColumn="0" w:lastRowFirstColumn="0" w:lastRowLastColumn="0"/>
+            </w:pPr>
+            <w:r>
+              <w:t>1 debug serial header</w:t>
+            </w:r>
+          </w:p>
+          <w:p>
+            <w:pPr>
+              <w:ind w:firstLine="0"/>
+              <w:cnfStyle w:val="000000100000" w:firstRow="0" w:lastRow="0" w:firstColumn="0" w:lastColumn="0" w:oddVBand="0" w:evenVBand="0" w:oddHBand="1" w:evenHBand="0" w:firstRowFirstColumn="0" w:firstRowLastColumn="0" w:lastRowFirstColumn="0" w:lastRowLastColumn="0"/>
+            </w:pPr>
+            <w:r>
+              <w:t>2 46-pin headers</w:t>
+            </w:r>
           </w:p>
         </w:tc>
       </w:tr>
       <w:tr>
         <w:tc>
           <w:tcPr>
+            <w:cnfStyle w:val="001000000000" w:firstRow="0" w:lastRow="0" w:firstColumn="1" w:lastColumn="0" w:oddVBand="0" w:evenVBand="0" w:oddHBand="0" w:evenHBand="0" w:firstRowFirstColumn="0" w:firstRowLastColumn="0" w:lastRowFirstColumn="0" w:lastRowLastColumn="0"/>
             <w:tcW w:w="3116" w:type="dxa"/>
           </w:tcPr>
           <w:p>
@@ -6759,7 +7461,11 @@
           <w:p>
             <w:pPr>
               <w:ind w:firstLine="0"/>
-            </w:pPr>
+              <w:cnfStyle w:val="000000000000" w:firstRow="0" w:lastRow="0" w:firstColumn="0" w:lastColumn="0" w:oddVBand="0" w:evenVBand="0" w:oddHBand="0" w:evenHBand="0" w:firstRowFirstColumn="0" w:firstRowLastColumn="0" w:lastRowFirstColumn="0" w:lastRowLastColumn="0"/>
+            </w:pPr>
+            <w:r>
+              <w:t>17</w:t>
+            </w:r>
           </w:p>
         </w:tc>
         <w:tc>
@@ -6769,13 +7475,21 @@
           <w:p>
             <w:pPr>
               <w:ind w:firstLine="0"/>
-            </w:pPr>
+              <w:cnfStyle w:val="000000000000" w:firstRow="0" w:lastRow="0" w:firstColumn="0" w:lastColumn="0" w:oddVBand="0" w:evenVBand="0" w:oddHBand="0" w:evenHBand="0" w:firstRowFirstColumn="0" w:firstRowLastColumn="0" w:lastRowFirstColumn="0" w:lastRowLastColumn="0"/>
+            </w:pPr>
+            <w:r>
+              <w:t>19</w:t>
+            </w:r>
           </w:p>
         </w:tc>
       </w:tr>
       <w:tr>
-        <w:tc>
-          <w:tcPr>
+        <w:trPr>
+          <w:cnfStyle w:val="000000100000" w:firstRow="0" w:lastRow="0" w:firstColumn="0" w:lastColumn="0" w:oddVBand="0" w:evenVBand="0" w:oddHBand="1" w:evenHBand="0" w:firstRowFirstColumn="0" w:firstRowLastColumn="0" w:lastRowFirstColumn="0" w:lastRowLastColumn="0"/>
+        </w:trPr>
+        <w:tc>
+          <w:tcPr>
+            <w:cnfStyle w:val="001000000000" w:firstRow="0" w:lastRow="0" w:firstColumn="1" w:lastColumn="0" w:oddVBand="0" w:evenVBand="0" w:oddHBand="0" w:evenHBand="0" w:firstRowFirstColumn="0" w:firstRowLastColumn="0" w:lastRowFirstColumn="0" w:lastRowLastColumn="0"/>
             <w:tcW w:w="3116" w:type="dxa"/>
           </w:tcPr>
           <w:p>
@@ -6783,7 +7497,7 @@
               <w:ind w:firstLine="0"/>
             </w:pPr>
             <w:r>
-              <w:t>CPU</w:t>
+              <w:t># Analog/PWM pins</w:t>
             </w:r>
           </w:p>
         </w:tc>
@@ -6794,7 +7508,11 @@
           <w:p>
             <w:pPr>
               <w:ind w:firstLine="0"/>
-            </w:pPr>
+              <w:cnfStyle w:val="000000100000" w:firstRow="0" w:lastRow="0" w:firstColumn="0" w:lastColumn="0" w:oddVBand="0" w:evenVBand="0" w:oddHBand="1" w:evenHBand="0" w:firstRowFirstColumn="0" w:firstRowLastColumn="0" w:lastRowFirstColumn="0" w:lastRowLastColumn="0"/>
+            </w:pPr>
+            <w:r>
+              <w:t>1x PWM</w:t>
+            </w:r>
           </w:p>
         </w:tc>
         <w:tc>
@@ -6804,13 +7522,30 @@
           <w:p>
             <w:pPr>
               <w:ind w:firstLine="0"/>
-            </w:pPr>
+              <w:cnfStyle w:val="000000100000" w:firstRow="0" w:lastRow="0" w:firstColumn="0" w:lastColumn="0" w:oddVBand="0" w:evenVBand="0" w:oddHBand="1" w:evenHBand="0" w:firstRowFirstColumn="0" w:firstRowLastColumn="0" w:lastRowFirstColumn="0" w:lastRowLastColumn="0"/>
+            </w:pPr>
+            <w:r>
+              <w:t>7x Ain</w:t>
+            </w:r>
+          </w:p>
+          <w:p>
+            <w:pPr>
+              <w:ind w:firstLine="0"/>
+              <w:cnfStyle w:val="000000100000" w:firstRow="0" w:lastRow="0" w:firstColumn="0" w:lastColumn="0" w:oddVBand="0" w:evenVBand="0" w:oddHBand="1" w:evenHBand="0" w:firstRowFirstColumn="0" w:firstRowLastColumn="0" w:lastRowFirstColumn="0" w:lastRowLastColumn="0"/>
+            </w:pPr>
+            <w:r>
+              <w:t>8</w:t>
+            </w:r>
+            <w:r>
+              <w:t>x PWM</w:t>
+            </w:r>
           </w:p>
         </w:tc>
       </w:tr>
       <w:tr>
         <w:tc>
           <w:tcPr>
+            <w:cnfStyle w:val="001000000000" w:firstRow="0" w:lastRow="0" w:firstColumn="1" w:lastColumn="0" w:oddVBand="0" w:evenVBand="0" w:oddHBand="0" w:evenHBand="0" w:firstRowFirstColumn="0" w:firstRowLastColumn="0" w:lastRowFirstColumn="0" w:lastRowLastColumn="0"/>
             <w:tcW w:w="3116" w:type="dxa"/>
           </w:tcPr>
           <w:p>
@@ -6818,7 +7553,7 @@
               <w:ind w:firstLine="0"/>
             </w:pPr>
             <w:r>
-              <w:t>Main memory</w:t>
+              <w:t># Bus-level interfaces</w:t>
             </w:r>
           </w:p>
         </w:tc>
@@ -6829,7 +7564,38 @@
           <w:p>
             <w:pPr>
               <w:ind w:firstLine="0"/>
-            </w:pPr>
+              <w:cnfStyle w:val="000000000000" w:firstRow="0" w:lastRow="0" w:firstColumn="0" w:lastColumn="0" w:oddVBand="0" w:evenVBand="0" w:oddHBand="0" w:evenHBand="0" w:firstRowFirstColumn="0" w:firstRowLastColumn="0" w:lastRowFirstColumn="0" w:lastRowLastColumn="0"/>
+            </w:pPr>
+            <w:r>
+              <w:t>1x UART</w:t>
+            </w:r>
+          </w:p>
+          <w:p>
+            <w:pPr>
+              <w:ind w:firstLine="0"/>
+              <w:cnfStyle w:val="000000000000" w:firstRow="0" w:lastRow="0" w:firstColumn="0" w:lastColumn="0" w:oddVBand="0" w:evenVBand="0" w:oddHBand="0" w:evenHBand="0" w:firstRowFirstColumn="0" w:firstRowLastColumn="0" w:lastRowFirstColumn="0" w:lastRowLastColumn="0"/>
+            </w:pPr>
+            <w:r>
+              <w:t>1x SPI, 2CS</w:t>
+            </w:r>
+          </w:p>
+          <w:p>
+            <w:pPr>
+              <w:ind w:firstLine="0"/>
+              <w:cnfStyle w:val="000000000000" w:firstRow="0" w:lastRow="0" w:firstColumn="0" w:lastColumn="0" w:oddVBand="0" w:evenVBand="0" w:oddHBand="0" w:evenHBand="0" w:firstRowFirstColumn="0" w:firstRowLastColumn="0" w:lastRowFirstColumn="0" w:lastRowLastColumn="0"/>
+            </w:pPr>
+            <w:r>
+              <w:t>1x I</w:t>
+            </w:r>
+            <w:r>
+              <w:rPr>
+                <w:vertAlign w:val="superscript"/>
+              </w:rPr>
+              <w:t>2</w:t>
+            </w:r>
+            <w:r>
+              <w:t>C</w:t>
+            </w:r>
           </w:p>
         </w:tc>
         <w:tc>
@@ -6839,13 +7605,51 @@
           <w:p>
             <w:pPr>
               <w:ind w:firstLine="0"/>
-            </w:pPr>
+              <w:cnfStyle w:val="000000000000" w:firstRow="0" w:lastRow="0" w:firstColumn="0" w:lastColumn="0" w:oddVBand="0" w:evenVBand="0" w:oddHBand="0" w:evenHBand="0" w:firstRowFirstColumn="0" w:firstRowLastColumn="0" w:lastRowFirstColumn="0" w:lastRowLastColumn="0"/>
+            </w:pPr>
+            <w:r>
+              <w:t>4x UART</w:t>
+            </w:r>
+            <w:r>
+              <w:t>, 1 for debug</w:t>
+            </w:r>
+          </w:p>
+          <w:p>
+            <w:pPr>
+              <w:ind w:firstLine="0"/>
+              <w:cnfStyle w:val="000000000000" w:firstRow="0" w:lastRow="0" w:firstColumn="0" w:lastColumn="0" w:oddVBand="0" w:evenVBand="0" w:oddHBand="0" w:evenHBand="0" w:firstRowFirstColumn="0" w:firstRowLastColumn="0" w:lastRowFirstColumn="0" w:lastRowLastColumn="0"/>
+            </w:pPr>
+            <w:r>
+              <w:t>1x SPI, 2CS</w:t>
+            </w:r>
+          </w:p>
+          <w:p>
+            <w:pPr>
+              <w:ind w:firstLine="0"/>
+              <w:cnfStyle w:val="000000000000" w:firstRow="0" w:lastRow="0" w:firstColumn="0" w:lastColumn="0" w:oddVBand="0" w:evenVBand="0" w:oddHBand="0" w:evenHBand="0" w:firstRowFirstColumn="0" w:firstRowLastColumn="0" w:lastRowFirstColumn="0" w:lastRowLastColumn="0"/>
+            </w:pPr>
+            <w:r>
+              <w:t>2x I</w:t>
+            </w:r>
+            <w:r>
+              <w:rPr>
+                <w:vertAlign w:val="superscript"/>
+              </w:rPr>
+              <w:t>2</w:t>
+            </w:r>
+            <w:r>
+              <w:t>C</w:t>
+            </w:r>
           </w:p>
         </w:tc>
       </w:tr>
       <w:tr>
-        <w:tc>
-          <w:tcPr>
+        <w:trPr>
+          <w:cnfStyle w:val="000000100000" w:firstRow="0" w:lastRow="0" w:firstColumn="0" w:lastColumn="0" w:oddVBand="0" w:evenVBand="0" w:oddHBand="1" w:evenHBand="0" w:firstRowFirstColumn="0" w:firstRowLastColumn="0" w:lastRowFirstColumn="0" w:lastRowLastColumn="0"/>
+        </w:trPr>
+        <w:tc>
+          <w:tcPr>
+            <w:cnfStyle w:val="001000000000" w:firstRow="0" w:lastRow="0" w:firstColumn="1" w:lastColumn="0" w:oddVBand="0" w:evenVBand="0" w:oddHBand="0" w:evenHBand="0" w:firstRowFirstColumn="0" w:firstRowLastColumn="0" w:lastRowFirstColumn="0" w:lastRowLastColumn="0"/>
             <w:tcW w:w="3116" w:type="dxa"/>
           </w:tcPr>
           <w:p>
@@ -6853,7 +7657,7 @@
               <w:ind w:firstLine="0"/>
             </w:pPr>
             <w:r>
-              <w:t>Onboard storage</w:t>
+              <w:t>CPU</w:t>
             </w:r>
           </w:p>
         </w:tc>
@@ -6864,7 +7668,38 @@
           <w:p>
             <w:pPr>
               <w:ind w:firstLine="0"/>
-            </w:pPr>
+              <w:cnfStyle w:val="000000100000" w:firstRow="0" w:lastRow="0" w:firstColumn="0" w:lastColumn="0" w:oddVBand="0" w:evenVBand="0" w:oddHBand="1" w:evenHBand="0" w:firstRowFirstColumn="0" w:firstRowLastColumn="0" w:lastRowFirstColumn="0" w:lastRowLastColumn="0"/>
+            </w:pPr>
+            <w:r>
+              <w:t>Broadcom BCM2837</w:t>
+            </w:r>
+            <w:r>
+              <w:t xml:space="preserve"> SoC</w:t>
+            </w:r>
+          </w:p>
+          <w:p>
+            <w:pPr>
+              <w:ind w:firstLine="0"/>
+              <w:cnfStyle w:val="000000100000" w:firstRow="0" w:lastRow="0" w:firstColumn="0" w:lastColumn="0" w:oddVBand="0" w:evenVBand="0" w:oddHBand="1" w:evenHBand="0" w:firstRowFirstColumn="0" w:firstRowLastColumn="0" w:lastRowFirstColumn="0" w:lastRowLastColumn="0"/>
+            </w:pPr>
+            <w:r>
+              <w:t>x64</w:t>
+            </w:r>
+            <w:r>
+              <w:t>-bit</w:t>
+            </w:r>
+          </w:p>
+          <w:p>
+            <w:pPr>
+              <w:ind w:firstLine="0"/>
+              <w:cnfStyle w:val="000000100000" w:firstRow="0" w:lastRow="0" w:firstColumn="0" w:lastColumn="0" w:oddVBand="0" w:evenVBand="0" w:oddHBand="1" w:evenHBand="0" w:firstRowFirstColumn="0" w:firstRowLastColumn="0" w:lastRowFirstColumn="0" w:lastRowLastColumn="0"/>
+            </w:pPr>
+            <w:r>
+              <w:t>4</w:t>
+            </w:r>
+            <w:r>
+              <w:t>xCoretex-A53 1.4GHz</w:t>
+            </w:r>
           </w:p>
         </w:tc>
         <w:tc>
@@ -6874,13 +7709,61 @@
           <w:p>
             <w:pPr>
               <w:ind w:firstLine="0"/>
-            </w:pPr>
+              <w:cnfStyle w:val="000000100000" w:firstRow="0" w:lastRow="0" w:firstColumn="0" w:lastColumn="0" w:oddVBand="0" w:evenVBand="0" w:oddHBand="1" w:evenHBand="0" w:firstRowFirstColumn="0" w:firstRowLastColumn="0" w:lastRowFirstColumn="0" w:lastRowLastColumn="0"/>
+            </w:pPr>
+            <w:r>
+              <w:t>TI AM3358</w:t>
+            </w:r>
+            <w:r>
+              <w:t>BZCZ100</w:t>
+            </w:r>
+            <w:r>
+              <w:t xml:space="preserve"> Sitara</w:t>
+            </w:r>
+          </w:p>
+          <w:p>
+            <w:pPr>
+              <w:ind w:firstLine="0"/>
+              <w:cnfStyle w:val="000000100000" w:firstRow="0" w:lastRow="0" w:firstColumn="0" w:lastColumn="0" w:oddVBand="0" w:evenVBand="0" w:oddHBand="1" w:evenHBand="0" w:firstRowFirstColumn="0" w:firstRowLastColumn="0" w:lastRowFirstColumn="0" w:lastRowLastColumn="0"/>
+            </w:pPr>
+            <w:r>
+              <w:t>x32</w:t>
+            </w:r>
+            <w:r>
+              <w:t>-bit</w:t>
+            </w:r>
+          </w:p>
+          <w:p>
+            <w:pPr>
+              <w:ind w:firstLine="0"/>
+              <w:cnfStyle w:val="000000100000" w:firstRow="0" w:lastRow="0" w:firstColumn="0" w:lastColumn="0" w:oddVBand="0" w:evenVBand="0" w:oddHBand="1" w:evenHBand="0" w:firstRowFirstColumn="0" w:firstRowLastColumn="0" w:lastRowFirstColumn="0" w:lastRowLastColumn="0"/>
+            </w:pPr>
+            <w:r>
+              <w:t>Coretex-</w:t>
+            </w:r>
+            <w:r>
+              <w:t xml:space="preserve">A8 </w:t>
+            </w:r>
+            <w:r>
+              <w:t>1.0GHz</w:t>
+            </w:r>
+          </w:p>
+          <w:p>
+            <w:pPr>
+              <w:ind w:firstLine="0"/>
+              <w:cnfStyle w:val="000000100000" w:firstRow="0" w:lastRow="0" w:firstColumn="0" w:lastColumn="0" w:oddVBand="0" w:evenVBand="0" w:oddHBand="1" w:evenHBand="0" w:firstRowFirstColumn="0" w:firstRowLastColumn="0" w:lastRowFirstColumn="0" w:lastRowLastColumn="0"/>
+            </w:pPr>
+            <w:r>
+              <w:lastRenderedPageBreak/>
+              <w:t>2x PRU-ICSS</w:t>
+            </w:r>
           </w:p>
         </w:tc>
       </w:tr>
       <w:tr>
         <w:tc>
           <w:tcPr>
+            <w:cnfStyle w:val="001000000000" w:firstRow="0" w:lastRow="0" w:firstColumn="1" w:lastColumn="0" w:oddVBand="0" w:evenVBand="0" w:oddHBand="0" w:evenHBand="0" w:firstRowFirstColumn="0" w:firstRowLastColumn="0" w:lastRowFirstColumn="0" w:lastRowLastColumn="0"/>
             <w:tcW w:w="3116" w:type="dxa"/>
           </w:tcPr>
           <w:p>
@@ -6888,7 +7771,8 @@
               <w:ind w:firstLine="0"/>
             </w:pPr>
             <w:r>
-              <w:t>Power consumption (max)</w:t>
+              <w:lastRenderedPageBreak/>
+              <w:t>Main memory</w:t>
             </w:r>
           </w:p>
         </w:tc>
@@ -6899,7 +7783,11 @@
           <w:p>
             <w:pPr>
               <w:ind w:firstLine="0"/>
-            </w:pPr>
+              <w:cnfStyle w:val="000000000000" w:firstRow="0" w:lastRow="0" w:firstColumn="0" w:lastColumn="0" w:oddVBand="0" w:evenVBand="0" w:oddHBand="0" w:evenHBand="0" w:firstRowFirstColumn="0" w:firstRowLastColumn="0" w:lastRowFirstColumn="0" w:lastRowLastColumn="0"/>
+            </w:pPr>
+            <w:r>
+              <w:t>1GB DDR3 (shared w/GPU)</w:t>
+            </w:r>
           </w:p>
         </w:tc>
         <w:tc>
@@ -6909,13 +7797,21 @@
           <w:p>
             <w:pPr>
               <w:ind w:firstLine="0"/>
-            </w:pPr>
+              <w:cnfStyle w:val="000000000000" w:firstRow="0" w:lastRow="0" w:firstColumn="0" w:lastColumn="0" w:oddVBand="0" w:evenVBand="0" w:oddHBand="0" w:evenHBand="0" w:firstRowFirstColumn="0" w:firstRowLastColumn="0" w:lastRowFirstColumn="0" w:lastRowLastColumn="0"/>
+            </w:pPr>
+            <w:r>
+              <w:t>1GB DDR3</w:t>
+            </w:r>
           </w:p>
         </w:tc>
       </w:tr>
       <w:tr>
-        <w:tc>
-          <w:tcPr>
+        <w:trPr>
+          <w:cnfStyle w:val="000000100000" w:firstRow="0" w:lastRow="0" w:firstColumn="0" w:lastColumn="0" w:oddVBand="0" w:evenVBand="0" w:oddHBand="1" w:evenHBand="0" w:firstRowFirstColumn="0" w:firstRowLastColumn="0" w:lastRowFirstColumn="0" w:lastRowLastColumn="0"/>
+        </w:trPr>
+        <w:tc>
+          <w:tcPr>
+            <w:cnfStyle w:val="001000000000" w:firstRow="0" w:lastRow="0" w:firstColumn="1" w:lastColumn="0" w:oddVBand="0" w:evenVBand="0" w:oddHBand="0" w:evenHBand="0" w:firstRowFirstColumn="0" w:firstRowLastColumn="0" w:lastRowFirstColumn="0" w:lastRowLastColumn="0"/>
             <w:tcW w:w="3116" w:type="dxa"/>
           </w:tcPr>
           <w:p>
@@ -6923,7 +7819,7 @@
               <w:ind w:firstLine="0"/>
             </w:pPr>
             <w:r>
-              <w:t>Sensors</w:t>
+              <w:t>Onboard storage</w:t>
             </w:r>
           </w:p>
         </w:tc>
@@ -6934,7 +7830,11 @@
           <w:p>
             <w:pPr>
               <w:ind w:firstLine="0"/>
-            </w:pPr>
+              <w:cnfStyle w:val="000000100000" w:firstRow="0" w:lastRow="0" w:firstColumn="0" w:lastColumn="0" w:oddVBand="0" w:evenVBand="0" w:oddHBand="1" w:evenHBand="0" w:firstRowFirstColumn="0" w:firstRowLastColumn="0" w:lastRowFirstColumn="0" w:lastRowLastColumn="0"/>
+            </w:pPr>
+            <w:r>
+              <w:t>1x microSD card slot</w:t>
+            </w:r>
           </w:p>
         </w:tc>
         <w:tc>
@@ -6944,13 +7844,27 @@
           <w:p>
             <w:pPr>
               <w:ind w:firstLine="0"/>
-            </w:pPr>
+              <w:cnfStyle w:val="000000100000" w:firstRow="0" w:lastRow="0" w:firstColumn="0" w:lastColumn="0" w:oddVBand="0" w:evenVBand="0" w:oddHBand="1" w:evenHBand="0" w:firstRowFirstColumn="0" w:firstRowLastColumn="0" w:lastRowFirstColumn="0" w:lastRowLastColumn="0"/>
+            </w:pPr>
+            <w:r>
+              <w:t>1x microSD card slot</w:t>
+            </w:r>
+          </w:p>
+          <w:p>
+            <w:pPr>
+              <w:ind w:firstLine="0"/>
+              <w:cnfStyle w:val="000000100000" w:firstRow="0" w:lastRow="0" w:firstColumn="0" w:lastColumn="0" w:oddVBand="0" w:evenVBand="0" w:oddHBand="1" w:evenHBand="0" w:firstRowFirstColumn="0" w:firstRowLastColumn="0" w:lastRowFirstColumn="0" w:lastRowLastColumn="0"/>
+            </w:pPr>
+            <w:r>
+              <w:t>1x 4GB eMMC flash</w:t>
+            </w:r>
           </w:p>
         </w:tc>
       </w:tr>
       <w:tr>
         <w:tc>
           <w:tcPr>
+            <w:cnfStyle w:val="001000000000" w:firstRow="0" w:lastRow="0" w:firstColumn="1" w:lastColumn="0" w:oddVBand="0" w:evenVBand="0" w:oddHBand="0" w:evenHBand="0" w:firstRowFirstColumn="0" w:firstRowLastColumn="0" w:lastRowFirstColumn="0" w:lastRowLastColumn="0"/>
             <w:tcW w:w="3116" w:type="dxa"/>
           </w:tcPr>
           <w:p>
@@ -6958,7 +7872,7 @@
               <w:ind w:firstLine="0"/>
             </w:pPr>
             <w:r>
-              <w:t>Temperature range (C)</w:t>
+              <w:t>Power consumption (max)</w:t>
             </w:r>
           </w:p>
         </w:tc>
@@ -6969,7 +7883,11 @@
           <w:p>
             <w:pPr>
               <w:ind w:firstLine="0"/>
-            </w:pPr>
+              <w:cnfStyle w:val="000000000000" w:firstRow="0" w:lastRow="0" w:firstColumn="0" w:lastColumn="0" w:oddVBand="0" w:evenVBand="0" w:oddHBand="0" w:evenHBand="0" w:firstRowFirstColumn="0" w:firstRowLastColumn="0" w:lastRowFirstColumn="0" w:lastRowLastColumn="0"/>
+            </w:pPr>
+            <w:r>
+              <w:t>980 mA @ 400% CPU load</w:t>
+            </w:r>
           </w:p>
         </w:tc>
         <w:tc>
@@ -6979,19 +7897,30 @@
           <w:p>
             <w:pPr>
               <w:ind w:firstLine="0"/>
-            </w:pPr>
+              <w:cnfStyle w:val="000000000000" w:firstRow="0" w:lastRow="0" w:firstColumn="0" w:lastColumn="0" w:oddVBand="0" w:evenVBand="0" w:oddHBand="0" w:evenHBand="0" w:firstRowFirstColumn="0" w:firstRowLastColumn="0" w:lastRowFirstColumn="0" w:lastRowLastColumn="0"/>
+            </w:pPr>
+            <w:r>
+              <w:t>Not documented</w:t>
+            </w:r>
           </w:p>
         </w:tc>
       </w:tr>
       <w:tr>
-        <w:tc>
-          <w:tcPr>
+        <w:trPr>
+          <w:cnfStyle w:val="000000100000" w:firstRow="0" w:lastRow="0" w:firstColumn="0" w:lastColumn="0" w:oddVBand="0" w:evenVBand="0" w:oddHBand="1" w:evenHBand="0" w:firstRowFirstColumn="0" w:firstRowLastColumn="0" w:lastRowFirstColumn="0" w:lastRowLastColumn="0"/>
+        </w:trPr>
+        <w:tc>
+          <w:tcPr>
+            <w:cnfStyle w:val="001000000000" w:firstRow="0" w:lastRow="0" w:firstColumn="1" w:lastColumn="0" w:oddVBand="0" w:evenVBand="0" w:oddHBand="0" w:evenHBand="0" w:firstRowFirstColumn="0" w:firstRowLastColumn="0" w:lastRowFirstColumn="0" w:lastRowLastColumn="0"/>
             <w:tcW w:w="3116" w:type="dxa"/>
           </w:tcPr>
           <w:p>
             <w:pPr>
               <w:ind w:firstLine="0"/>
             </w:pPr>
+            <w:r>
+              <w:t>Sensors</w:t>
+            </w:r>
           </w:p>
         </w:tc>
         <w:tc>
@@ -7001,7 +7930,11 @@
           <w:p>
             <w:pPr>
               <w:ind w:firstLine="0"/>
-            </w:pPr>
+              <w:cnfStyle w:val="000000100000" w:firstRow="0" w:lastRow="0" w:firstColumn="0" w:lastColumn="0" w:oddVBand="0" w:evenVBand="0" w:oddHBand="1" w:evenHBand="0" w:firstRowFirstColumn="0" w:firstRowLastColumn="0" w:lastRowFirstColumn="0" w:lastRowLastColumn="0"/>
+            </w:pPr>
+            <w:r>
+              <w:t>N/A</w:t>
+            </w:r>
           </w:p>
         </w:tc>
         <w:tc>
@@ -7011,12 +7944,134 @@
           <w:p>
             <w:pPr>
               <w:ind w:firstLine="0"/>
-            </w:pPr>
+              <w:cnfStyle w:val="000000100000" w:firstRow="0" w:lastRow="0" w:firstColumn="0" w:lastColumn="0" w:oddVBand="0" w:evenVBand="0" w:oddHBand="1" w:evenHBand="0" w:firstRowFirstColumn="0" w:firstRowLastColumn="0" w:lastRowFirstColumn="0" w:lastRowLastColumn="0"/>
+            </w:pPr>
+            <w:r>
+              <w:t>1x MPU6050</w:t>
+            </w:r>
+          </w:p>
+          <w:p>
+            <w:pPr>
+              <w:ind w:firstLine="0"/>
+              <w:cnfStyle w:val="000000100000" w:firstRow="0" w:lastRow="0" w:firstColumn="0" w:lastColumn="0" w:oddVBand="0" w:evenVBand="0" w:oddHBand="1" w:evenHBand="0" w:firstRowFirstColumn="0" w:firstRowLastColumn="0" w:lastRowFirstColumn="0" w:lastRowLastColumn="0"/>
+            </w:pPr>
+            <w:r>
+              <w:t>1x LPS331AP</w:t>
+            </w:r>
+          </w:p>
+        </w:tc>
+      </w:tr>
+      <w:tr>
+        <w:tc>
+          <w:tcPr>
+            <w:cnfStyle w:val="001000000000" w:firstRow="0" w:lastRow="0" w:firstColumn="1" w:lastColumn="0" w:oddVBand="0" w:evenVBand="0" w:oddHBand="0" w:evenHBand="0" w:firstRowFirstColumn="0" w:firstRowLastColumn="0" w:lastRowFirstColumn="0" w:lastRowLastColumn="0"/>
+            <w:tcW w:w="3116" w:type="dxa"/>
+          </w:tcPr>
+          <w:p>
+            <w:pPr>
+              <w:ind w:firstLine="0"/>
+            </w:pPr>
+            <w:r>
+              <w:t>Temperature range (C)</w:t>
+            </w:r>
+          </w:p>
+        </w:tc>
+        <w:tc>
+          <w:tcPr>
+            <w:tcW w:w="3117" w:type="dxa"/>
+          </w:tcPr>
+          <w:p>
+            <w:pPr>
+              <w:ind w:firstLine="0"/>
+              <w:cnfStyle w:val="000000000000" w:firstRow="0" w:lastRow="0" w:firstColumn="0" w:lastColumn="0" w:oddVBand="0" w:evenVBand="0" w:oddHBand="0" w:evenHBand="0" w:firstRowFirstColumn="0" w:firstRowLastColumn="0" w:lastRowFirstColumn="0" w:lastRowLastColumn="0"/>
+            </w:pPr>
+            <w:r>
+              <w:t>Certified: 0</w:t>
+            </w:r>
+            <w:r>
+              <w:rPr>
+                <w:rFonts w:cs="Times New Roman"/>
+              </w:rPr>
+              <w:t>°</w:t>
+            </w:r>
+            <w:r>
+              <w:t>C - 70</w:t>
+            </w:r>
+            <w:r>
+              <w:rPr>
+                <w:rFonts w:cs="Times New Roman"/>
+              </w:rPr>
+              <w:t>°</w:t>
+            </w:r>
+            <w:r>
+              <w:t>C</w:t>
+            </w:r>
+          </w:p>
+          <w:p>
+            <w:pPr>
+              <w:ind w:firstLine="0"/>
+              <w:cnfStyle w:val="000000000000" w:firstRow="0" w:lastRow="0" w:firstColumn="0" w:lastColumn="0" w:oddVBand="0" w:evenVBand="0" w:oddHBand="0" w:evenHBand="0" w:firstRowFirstColumn="0" w:firstRowLastColumn="0" w:lastRowFirstColumn="0" w:lastRowLastColumn="0"/>
+            </w:pPr>
+            <w:r>
+              <w:t>Tested: -110</w:t>
+            </w:r>
+            <w:r>
+              <w:rPr>
+                <w:rFonts w:cs="Times New Roman"/>
+              </w:rPr>
+              <w:t>°</w:t>
+            </w:r>
+            <w:r>
+              <w:t>C - 112</w:t>
+            </w:r>
+            <w:r>
+              <w:rPr>
+                <w:rFonts w:cs="Times New Roman"/>
+              </w:rPr>
+              <w:t>°</w:t>
+            </w:r>
+            <w:r>
+              <w:t>C</w:t>
+            </w:r>
+          </w:p>
+        </w:tc>
+        <w:tc>
+          <w:tcPr>
+            <w:tcW w:w="3117" w:type="dxa"/>
+          </w:tcPr>
+          <w:p>
+            <w:pPr>
+              <w:ind w:firstLine="0"/>
+              <w:cnfStyle w:val="000000000000" w:firstRow="0" w:lastRow="0" w:firstColumn="0" w:lastColumn="0" w:oddVBand="0" w:evenVBand="0" w:oddHBand="0" w:evenHBand="0" w:firstRowFirstColumn="0" w:firstRowLastColumn="0" w:lastRowFirstColumn="0" w:lastRowLastColumn="0"/>
+            </w:pPr>
+            <w:r>
+              <w:t>Certified: 0</w:t>
+            </w:r>
+            <w:r>
+              <w:rPr>
+                <w:rFonts w:cs="Times New Roman"/>
+              </w:rPr>
+              <w:t>°</w:t>
+            </w:r>
+            <w:r>
+              <w:t>C - 60</w:t>
+            </w:r>
+            <w:r>
+              <w:rPr>
+                <w:rFonts w:cs="Times New Roman"/>
+              </w:rPr>
+              <w:t>°C</w:t>
+            </w:r>
+            <w:bookmarkStart w:id="15" w:name="_GoBack"/>
+            <w:bookmarkEnd w:id="15"/>
           </w:p>
         </w:tc>
       </w:tr>
     </w:tbl>
     <w:p>
+      <w:pPr>
+        <w:ind w:firstLine="0"/>
+      </w:pPr>
       <w:r>
         <w:t xml:space="preserve"> </w:t>
       </w:r>
@@ -7709,7 +8764,6 @@
   <w:style w:type="table" w:default="1" w:styleId="TableNormal">
     <w:name w:val="Normal Table"/>
     <w:uiPriority w:val="99"/>
-    <w:semiHidden/>
     <w:unhideWhenUsed/>
     <w:tblPr>
       <w:tblInd w:w="0" w:type="dxa"/>
@@ -8300,6 +9354,383 @@
       <w:szCs w:val="18"/>
     </w:rPr>
   </w:style>
+  <w:style w:type="table" w:styleId="GridTable3">
+    <w:name w:val="Grid Table 3"/>
+    <w:basedOn w:val="TableNormal"/>
+    <w:uiPriority w:val="48"/>
+    <w:rsid w:val="00261B4D"/>
+    <w:pPr>
+      <w:spacing w:after="0" w:line="240" w:lineRule="auto"/>
+    </w:pPr>
+    <w:tblPr>
+      <w:tblStyleRowBandSize w:val="1"/>
+      <w:tblStyleColBandSize w:val="1"/>
+      <w:tblBorders>
+        <w:top w:val="single" w:sz="4" w:space="0" w:color="666666" w:themeColor="text1" w:themeTint="99"/>
+        <w:left w:val="single" w:sz="4" w:space="0" w:color="666666" w:themeColor="text1" w:themeTint="99"/>
+        <w:bottom w:val="single" w:sz="4" w:space="0" w:color="666666" w:themeColor="text1" w:themeTint="99"/>
+        <w:right w:val="single" w:sz="4" w:space="0" w:color="666666" w:themeColor="text1" w:themeTint="99"/>
+        <w:insideH w:val="single" w:sz="4" w:space="0" w:color="666666" w:themeColor="text1" w:themeTint="99"/>
+        <w:insideV w:val="single" w:sz="4" w:space="0" w:color="666666" w:themeColor="text1" w:themeTint="99"/>
+      </w:tblBorders>
+    </w:tblPr>
+    <w:tblStylePr w:type="firstRow">
+      <w:rPr>
+        <w:b/>
+        <w:bCs/>
+      </w:rPr>
+      <w:tblPr/>
+      <w:tcPr>
+        <w:tcBorders>
+          <w:top w:val="nil"/>
+          <w:left w:val="nil"/>
+          <w:right w:val="nil"/>
+          <w:insideH w:val="nil"/>
+          <w:insideV w:val="nil"/>
+        </w:tcBorders>
+        <w:shd w:val="clear" w:color="auto" w:fill="FFFFFF" w:themeFill="background1"/>
+      </w:tcPr>
+    </w:tblStylePr>
+    <w:tblStylePr w:type="lastRow">
+      <w:rPr>
+        <w:b/>
+        <w:bCs/>
+      </w:rPr>
+      <w:tblPr/>
+      <w:tcPr>
+        <w:tcBorders>
+          <w:left w:val="nil"/>
+          <w:bottom w:val="nil"/>
+          <w:right w:val="nil"/>
+          <w:insideH w:val="nil"/>
+          <w:insideV w:val="nil"/>
+        </w:tcBorders>
+        <w:shd w:val="clear" w:color="auto" w:fill="FFFFFF" w:themeFill="background1"/>
+      </w:tcPr>
+    </w:tblStylePr>
+    <w:tblStylePr w:type="firstCol">
+      <w:pPr>
+        <w:jc w:val="right"/>
+      </w:pPr>
+      <w:rPr>
+        <w:i/>
+        <w:iCs/>
+      </w:rPr>
+      <w:tblPr/>
+      <w:tcPr>
+        <w:tcBorders>
+          <w:top w:val="nil"/>
+          <w:left w:val="nil"/>
+          <w:bottom w:val="nil"/>
+          <w:insideH w:val="nil"/>
+          <w:insideV w:val="nil"/>
+        </w:tcBorders>
+        <w:shd w:val="clear" w:color="auto" w:fill="FFFFFF" w:themeFill="background1"/>
+      </w:tcPr>
+    </w:tblStylePr>
+    <w:tblStylePr w:type="lastCol">
+      <w:rPr>
+        <w:i/>
+        <w:iCs/>
+      </w:rPr>
+      <w:tblPr/>
+      <w:tcPr>
+        <w:tcBorders>
+          <w:top w:val="nil"/>
+          <w:bottom w:val="nil"/>
+          <w:right w:val="nil"/>
+          <w:insideH w:val="nil"/>
+          <w:insideV w:val="nil"/>
+        </w:tcBorders>
+        <w:shd w:val="clear" w:color="auto" w:fill="FFFFFF" w:themeFill="background1"/>
+      </w:tcPr>
+    </w:tblStylePr>
+    <w:tblStylePr w:type="band1Vert">
+      <w:tblPr/>
+      <w:tcPr>
+        <w:shd w:val="clear" w:color="auto" w:fill="CCCCCC" w:themeFill="text1" w:themeFillTint="33"/>
+      </w:tcPr>
+    </w:tblStylePr>
+    <w:tblStylePr w:type="band1Horz">
+      <w:tblPr/>
+      <w:tcPr>
+        <w:shd w:val="clear" w:color="auto" w:fill="CCCCCC" w:themeFill="text1" w:themeFillTint="33"/>
+      </w:tcPr>
+    </w:tblStylePr>
+    <w:tblStylePr w:type="neCell">
+      <w:tblPr/>
+      <w:tcPr>
+        <w:tcBorders>
+          <w:bottom w:val="single" w:sz="4" w:space="0" w:color="666666" w:themeColor="text1" w:themeTint="99"/>
+        </w:tcBorders>
+      </w:tcPr>
+    </w:tblStylePr>
+    <w:tblStylePr w:type="nwCell">
+      <w:tblPr/>
+      <w:tcPr>
+        <w:tcBorders>
+          <w:bottom w:val="single" w:sz="4" w:space="0" w:color="666666" w:themeColor="text1" w:themeTint="99"/>
+        </w:tcBorders>
+      </w:tcPr>
+    </w:tblStylePr>
+    <w:tblStylePr w:type="seCell">
+      <w:tblPr/>
+      <w:tcPr>
+        <w:tcBorders>
+          <w:top w:val="single" w:sz="4" w:space="0" w:color="666666" w:themeColor="text1" w:themeTint="99"/>
+        </w:tcBorders>
+      </w:tcPr>
+    </w:tblStylePr>
+    <w:tblStylePr w:type="swCell">
+      <w:tblPr/>
+      <w:tcPr>
+        <w:tcBorders>
+          <w:top w:val="single" w:sz="4" w:space="0" w:color="666666" w:themeColor="text1" w:themeTint="99"/>
+        </w:tcBorders>
+      </w:tcPr>
+    </w:tblStylePr>
+  </w:style>
+  <w:style w:type="table" w:styleId="GridTable2">
+    <w:name w:val="Grid Table 2"/>
+    <w:basedOn w:val="TableNormal"/>
+    <w:uiPriority w:val="47"/>
+    <w:rsid w:val="00261B4D"/>
+    <w:pPr>
+      <w:spacing w:after="0" w:line="240" w:lineRule="auto"/>
+    </w:pPr>
+    <w:tblPr>
+      <w:tblStyleRowBandSize w:val="1"/>
+      <w:tblStyleColBandSize w:val="1"/>
+      <w:tblBorders>
+        <w:top w:val="single" w:sz="2" w:space="0" w:color="666666" w:themeColor="text1" w:themeTint="99"/>
+        <w:bottom w:val="single" w:sz="2" w:space="0" w:color="666666" w:themeColor="text1" w:themeTint="99"/>
+        <w:insideH w:val="single" w:sz="2" w:space="0" w:color="666666" w:themeColor="text1" w:themeTint="99"/>
+        <w:insideV w:val="single" w:sz="2" w:space="0" w:color="666666" w:themeColor="text1" w:themeTint="99"/>
+      </w:tblBorders>
+    </w:tblPr>
+    <w:tblStylePr w:type="firstRow">
+      <w:rPr>
+        <w:b/>
+        <w:bCs/>
+      </w:rPr>
+      <w:tblPr/>
+      <w:tcPr>
+        <w:tcBorders>
+          <w:top w:val="nil"/>
+          <w:bottom w:val="single" w:sz="12" w:space="0" w:color="666666" w:themeColor="text1" w:themeTint="99"/>
+          <w:insideH w:val="nil"/>
+          <w:insideV w:val="nil"/>
+        </w:tcBorders>
+        <w:shd w:val="clear" w:color="auto" w:fill="FFFFFF" w:themeFill="background1"/>
+      </w:tcPr>
+    </w:tblStylePr>
+    <w:tblStylePr w:type="lastRow">
+      <w:rPr>
+        <w:b/>
+        <w:bCs/>
+      </w:rPr>
+      <w:tblPr/>
+      <w:tcPr>
+        <w:tcBorders>
+          <w:top w:val="double" w:sz="2" w:space="0" w:color="666666" w:themeColor="text1" w:themeTint="99"/>
+          <w:bottom w:val="nil"/>
+          <w:insideH w:val="nil"/>
+          <w:insideV w:val="nil"/>
+        </w:tcBorders>
+        <w:shd w:val="clear" w:color="auto" w:fill="FFFFFF" w:themeFill="background1"/>
+      </w:tcPr>
+    </w:tblStylePr>
+    <w:tblStylePr w:type="firstCol">
+      <w:rPr>
+        <w:b/>
+        <w:bCs/>
+      </w:rPr>
+    </w:tblStylePr>
+    <w:tblStylePr w:type="lastCol">
+      <w:rPr>
+        <w:b/>
+        <w:bCs/>
+      </w:rPr>
+    </w:tblStylePr>
+    <w:tblStylePr w:type="band1Vert">
+      <w:tblPr/>
+      <w:tcPr>
+        <w:shd w:val="clear" w:color="auto" w:fill="CCCCCC" w:themeFill="text1" w:themeFillTint="33"/>
+      </w:tcPr>
+    </w:tblStylePr>
+    <w:tblStylePr w:type="band1Horz">
+      <w:tblPr/>
+      <w:tcPr>
+        <w:shd w:val="clear" w:color="auto" w:fill="CCCCCC" w:themeFill="text1" w:themeFillTint="33"/>
+      </w:tcPr>
+    </w:tblStylePr>
+  </w:style>
+  <w:style w:type="table" w:styleId="PlainTable1">
+    <w:name w:val="Plain Table 1"/>
+    <w:basedOn w:val="TableNormal"/>
+    <w:uiPriority w:val="41"/>
+    <w:rsid w:val="00261B4D"/>
+    <w:pPr>
+      <w:spacing w:after="0" w:line="240" w:lineRule="auto"/>
+    </w:pPr>
+    <w:tblPr>
+      <w:tblStyleRowBandSize w:val="1"/>
+      <w:tblStyleColBandSize w:val="1"/>
+      <w:tblBorders>
+        <w:top w:val="single" w:sz="4" w:space="0" w:color="BFBFBF" w:themeColor="background1" w:themeShade="BF"/>
+        <w:left w:val="single" w:sz="4" w:space="0" w:color="BFBFBF" w:themeColor="background1" w:themeShade="BF"/>
+        <w:bottom w:val="single" w:sz="4" w:space="0" w:color="BFBFBF" w:themeColor="background1" w:themeShade="BF"/>
+        <w:right w:val="single" w:sz="4" w:space="0" w:color="BFBFBF" w:themeColor="background1" w:themeShade="BF"/>
+        <w:insideH w:val="single" w:sz="4" w:space="0" w:color="BFBFBF" w:themeColor="background1" w:themeShade="BF"/>
+        <w:insideV w:val="single" w:sz="4" w:space="0" w:color="BFBFBF" w:themeColor="background1" w:themeShade="BF"/>
+      </w:tblBorders>
+    </w:tblPr>
+    <w:tblStylePr w:type="firstRow">
+      <w:rPr>
+        <w:b/>
+        <w:bCs/>
+      </w:rPr>
+    </w:tblStylePr>
+    <w:tblStylePr w:type="lastRow">
+      <w:rPr>
+        <w:b/>
+        <w:bCs/>
+      </w:rPr>
+      <w:tblPr/>
+      <w:tcPr>
+        <w:tcBorders>
+          <w:top w:val="double" w:sz="4" w:space="0" w:color="BFBFBF" w:themeColor="background1" w:themeShade="BF"/>
+        </w:tcBorders>
+      </w:tcPr>
+    </w:tblStylePr>
+    <w:tblStylePr w:type="firstCol">
+      <w:rPr>
+        <w:b/>
+        <w:bCs/>
+      </w:rPr>
+    </w:tblStylePr>
+    <w:tblStylePr w:type="lastCol">
+      <w:rPr>
+        <w:b/>
+        <w:bCs/>
+      </w:rPr>
+    </w:tblStylePr>
+    <w:tblStylePr w:type="band1Vert">
+      <w:tblPr/>
+      <w:tcPr>
+        <w:shd w:val="clear" w:color="auto" w:fill="F2F2F2" w:themeFill="background1" w:themeFillShade="F2"/>
+      </w:tcPr>
+    </w:tblStylePr>
+    <w:tblStylePr w:type="band1Horz">
+      <w:tblPr/>
+      <w:tcPr>
+        <w:shd w:val="clear" w:color="auto" w:fill="F2F2F2" w:themeFill="background1" w:themeFillShade="F2"/>
+      </w:tcPr>
+    </w:tblStylePr>
+  </w:style>
+  <w:style w:type="character" w:styleId="PlaceholderText">
+    <w:name w:val="Placeholder Text"/>
+    <w:basedOn w:val="DefaultParagraphFont"/>
+    <w:uiPriority w:val="99"/>
+    <w:semiHidden/>
+    <w:rsid w:val="00261B4D"/>
+    <w:rPr>
+      <w:color w:val="808080"/>
+    </w:rPr>
+  </w:style>
+  <w:style w:type="table" w:styleId="PlainTable3">
+    <w:name w:val="Plain Table 3"/>
+    <w:basedOn w:val="TableNormal"/>
+    <w:uiPriority w:val="43"/>
+    <w:rsid w:val="00F020F5"/>
+    <w:pPr>
+      <w:spacing w:after="0" w:line="240" w:lineRule="auto"/>
+    </w:pPr>
+    <w:tblPr>
+      <w:tblStyleRowBandSize w:val="1"/>
+      <w:tblStyleColBandSize w:val="1"/>
+    </w:tblPr>
+    <w:tblStylePr w:type="firstRow">
+      <w:rPr>
+        <w:b/>
+        <w:bCs/>
+        <w:caps/>
+      </w:rPr>
+      <w:tblPr/>
+      <w:tcPr>
+        <w:tcBorders>
+          <w:bottom w:val="single" w:sz="4" w:space="0" w:color="7F7F7F" w:themeColor="text1" w:themeTint="80"/>
+        </w:tcBorders>
+      </w:tcPr>
+    </w:tblStylePr>
+    <w:tblStylePr w:type="lastRow">
+      <w:rPr>
+        <w:b/>
+        <w:bCs/>
+        <w:caps/>
+      </w:rPr>
+      <w:tblPr/>
+      <w:tcPr>
+        <w:tcBorders>
+          <w:top w:val="nil"/>
+        </w:tcBorders>
+      </w:tcPr>
+    </w:tblStylePr>
+    <w:tblStylePr w:type="firstCol">
+      <w:rPr>
+        <w:b/>
+        <w:bCs/>
+        <w:caps/>
+      </w:rPr>
+      <w:tblPr/>
+      <w:tcPr>
+        <w:tcBorders>
+          <w:right w:val="single" w:sz="4" w:space="0" w:color="7F7F7F" w:themeColor="text1" w:themeTint="80"/>
+        </w:tcBorders>
+      </w:tcPr>
+    </w:tblStylePr>
+    <w:tblStylePr w:type="lastCol">
+      <w:rPr>
+        <w:b/>
+        <w:bCs/>
+        <w:caps/>
+      </w:rPr>
+      <w:tblPr/>
+      <w:tcPr>
+        <w:tcBorders>
+          <w:left w:val="nil"/>
+        </w:tcBorders>
+      </w:tcPr>
+    </w:tblStylePr>
+    <w:tblStylePr w:type="band1Vert">
+      <w:tblPr/>
+      <w:tcPr>
+        <w:shd w:val="clear" w:color="auto" w:fill="F2F2F2" w:themeFill="background1" w:themeFillShade="F2"/>
+      </w:tcPr>
+    </w:tblStylePr>
+    <w:tblStylePr w:type="band1Horz">
+      <w:tblPr/>
+      <w:tcPr>
+        <w:shd w:val="clear" w:color="auto" w:fill="F2F2F2" w:themeFill="background1" w:themeFillShade="F2"/>
+      </w:tcPr>
+    </w:tblStylePr>
+    <w:tblStylePr w:type="neCell">
+      <w:tblPr/>
+      <w:tcPr>
+        <w:tcBorders>
+          <w:left w:val="nil"/>
+        </w:tcBorders>
+      </w:tcPr>
+    </w:tblStylePr>
+    <w:tblStylePr w:type="nwCell">
+      <w:tblPr/>
+      <w:tcPr>
+        <w:tcBorders>
+          <w:right w:val="nil"/>
+        </w:tcBorders>
+      </w:tcPr>
+    </w:tblStylePr>
+  </w:style>
 </w:styles>
 </file>
 
@@ -8603,7 +10034,7 @@
 </file>
 
 <file path=customXml/itemProps1.xml><?xml version="1.0" encoding="utf-8"?>
-<ds:datastoreItem xmlns:ds="http://schemas.openxmlformats.org/officeDocument/2006/customXml" ds:itemID="{950F6D8F-962D-4F3B-A6D6-2AAA25261DE3}">
+<ds:datastoreItem xmlns:ds="http://schemas.openxmlformats.org/officeDocument/2006/customXml" ds:itemID="{D66BD2BE-C452-43C2-900C-311A248E6427}">
   <ds:schemaRefs>
     <ds:schemaRef ds:uri="http://schemas.openxmlformats.org/officeDocument/2006/bibliography"/>
   </ds:schemaRefs>

</xml_diff>

<commit_message>
Add controllers section (Arduino Nano only right now)
Signed-off-by: Misha Turnbull <mishaturnbull@gmail.com>
</commit_message>
<xml_diff>
--- a/docs/Reports/PDR-Avionics.docx
+++ b/docs/Reports/PDR-Avionics.docx
@@ -6964,7 +6964,13 @@
     </w:p>
     <w:p>
       <w:r>
-        <w:t>What follows is a comparison of computing hardware for multiple goals.  Full-fledged computers are categorized under “computers”, single-task-oriented microprocessors and their associated boards are categorized under “controllers”, and peripherals such as sensors and radio equipment are categorized appropriately under the “peripherals” section.</w:t>
+        <w:t>What follows is a comparison of computing hardware for multiple goals.  Full-fledged computers are categorized under “computers”, single-task-oriented microprocessors and their associated boar</w:t>
+      </w:r>
+      <w:r>
+        <w:t>d</w:t>
+      </w:r>
+      <w:r>
+        <w:t>s are categorized under “controllers”, and peripherals such as sensors and radio equipment are categorized appropriately under the “peripherals” section.</w:t>
       </w:r>
     </w:p>
     <w:p>
@@ -7173,7 +7179,7 @@
               <w:cnfStyle w:val="000000100000" w:firstRow="0" w:lastRow="0" w:firstColumn="0" w:lastColumn="0" w:oddVBand="0" w:evenVBand="0" w:oddHBand="1" w:evenHBand="0" w:firstRowFirstColumn="0" w:firstRowLastColumn="0" w:lastRowFirstColumn="0" w:lastRowLastColumn="0"/>
             </w:pPr>
             <w:r>
-              <w:t>85.6mm x 56.5mm x 17mm</w:t>
+              <w:t>85.6 x 56.5 x 17</w:t>
             </w:r>
           </w:p>
         </w:tc>
@@ -7187,7 +7193,7 @@
               <w:cnfStyle w:val="000000100000" w:firstRow="0" w:lastRow="0" w:firstColumn="0" w:lastColumn="0" w:oddVBand="0" w:evenVBand="0" w:oddHBand="1" w:evenHBand="0" w:firstRowFirstColumn="0" w:firstRowLastColumn="0" w:lastRowFirstColumn="0" w:lastRowLastColumn="0"/>
             </w:pPr>
             <w:r>
-              <w:t>86.4mm x 53.3mm</w:t>
+              <w:t>86.4 x 53.3</w:t>
             </w:r>
           </w:p>
         </w:tc>
@@ -8062,20 +8068,433 @@
               </w:rPr>
               <w:t>°C</w:t>
             </w:r>
-            <w:bookmarkStart w:id="15" w:name="_GoBack"/>
-            <w:bookmarkEnd w:id="15"/>
           </w:p>
         </w:tc>
       </w:tr>
     </w:tbl>
     <w:p>
       <w:pPr>
-        <w:ind w:firstLine="0"/>
+        <w:pStyle w:val="Heading2"/>
       </w:pPr>
       <w:r>
         <w:t xml:space="preserve"> </w:t>
       </w:r>
+      <w:r>
+        <w:t>Controllers</w:t>
+      </w:r>
     </w:p>
+    <w:tbl>
+      <w:tblPr>
+        <w:tblStyle w:val="PlainTable5"/>
+        <w:tblW w:w="0" w:type="auto"/>
+        <w:tblLook w:val="04A0" w:firstRow="1" w:lastRow="0" w:firstColumn="1" w:lastColumn="0" w:noHBand="0" w:noVBand="1"/>
+      </w:tblPr>
+      <w:tblGrid>
+        <w:gridCol w:w="2880"/>
+        <w:gridCol w:w="6470"/>
+      </w:tblGrid>
+      <w:tr>
+        <w:trPr>
+          <w:cnfStyle w:val="100000000000" w:firstRow="1" w:lastRow="0" w:firstColumn="0" w:lastColumn="0" w:oddVBand="0" w:evenVBand="0" w:oddHBand="0" w:evenHBand="0" w:firstRowFirstColumn="0" w:firstRowLastColumn="0" w:lastRowFirstColumn="0" w:lastRowLastColumn="0"/>
+        </w:trPr>
+        <w:tc>
+          <w:tcPr>
+            <w:cnfStyle w:val="001000000100" w:firstRow="0" w:lastRow="0" w:firstColumn="1" w:lastColumn="0" w:oddVBand="0" w:evenVBand="0" w:oddHBand="0" w:evenHBand="0" w:firstRowFirstColumn="1" w:firstRowLastColumn="0" w:lastRowFirstColumn="0" w:lastRowLastColumn="0"/>
+            <w:tcW w:w="2880" w:type="dxa"/>
+          </w:tcPr>
+          <w:p>
+            <w:pPr>
+              <w:ind w:firstLine="0"/>
+            </w:pPr>
+          </w:p>
+        </w:tc>
+        <w:tc>
+          <w:tcPr>
+            <w:tcW w:w="6470" w:type="dxa"/>
+          </w:tcPr>
+          <w:p>
+            <w:pPr>
+              <w:ind w:firstLine="0"/>
+              <w:cnfStyle w:val="100000000000" w:firstRow="1" w:lastRow="0" w:firstColumn="0" w:lastColumn="0" w:oddVBand="0" w:evenVBand="0" w:oddHBand="0" w:evenHBand="0" w:firstRowFirstColumn="0" w:firstRowLastColumn="0" w:lastRowFirstColumn="0" w:lastRowLastColumn="0"/>
+            </w:pPr>
+            <w:r>
+              <w:t>Arduino Nano</w:t>
+            </w:r>
+          </w:p>
+        </w:tc>
+      </w:tr>
+      <w:tr>
+        <w:trPr>
+          <w:cnfStyle w:val="000000100000" w:firstRow="0" w:lastRow="0" w:firstColumn="0" w:lastColumn="0" w:oddVBand="0" w:evenVBand="0" w:oddHBand="1" w:evenHBand="0" w:firstRowFirstColumn="0" w:firstRowLastColumn="0" w:lastRowFirstColumn="0" w:lastRowLastColumn="0"/>
+        </w:trPr>
+        <w:tc>
+          <w:tcPr>
+            <w:cnfStyle w:val="001000000000" w:firstRow="0" w:lastRow="0" w:firstColumn="1" w:lastColumn="0" w:oddVBand="0" w:evenVBand="0" w:oddHBand="0" w:evenHBand="0" w:firstRowFirstColumn="0" w:firstRowLastColumn="0" w:lastRowFirstColumn="0" w:lastRowLastColumn="0"/>
+            <w:tcW w:w="2880" w:type="dxa"/>
+          </w:tcPr>
+          <w:p>
+            <w:pPr>
+              <w:ind w:firstLine="0"/>
+            </w:pPr>
+            <w:r>
+              <w:t>Manufacturer</w:t>
+            </w:r>
+          </w:p>
+        </w:tc>
+        <w:tc>
+          <w:tcPr>
+            <w:tcW w:w="6470" w:type="dxa"/>
+          </w:tcPr>
+          <w:p>
+            <w:pPr>
+              <w:ind w:firstLine="0"/>
+              <w:cnfStyle w:val="000000100000" w:firstRow="0" w:lastRow="0" w:firstColumn="0" w:lastColumn="0" w:oddVBand="0" w:evenVBand="0" w:oddHBand="1" w:evenHBand="0" w:firstRowFirstColumn="0" w:firstRowLastColumn="0" w:lastRowFirstColumn="0" w:lastRowLastColumn="0"/>
+            </w:pPr>
+            <w:r>
+              <w:t>Arduino</w:t>
+            </w:r>
+          </w:p>
+        </w:tc>
+      </w:tr>
+      <w:tr>
+        <w:tc>
+          <w:tcPr>
+            <w:cnfStyle w:val="001000000000" w:firstRow="0" w:lastRow="0" w:firstColumn="1" w:lastColumn="0" w:oddVBand="0" w:evenVBand="0" w:oddHBand="0" w:evenHBand="0" w:firstRowFirstColumn="0" w:firstRowLastColumn="0" w:lastRowFirstColumn="0" w:lastRowLastColumn="0"/>
+            <w:tcW w:w="2880" w:type="dxa"/>
+          </w:tcPr>
+          <w:p>
+            <w:pPr>
+              <w:ind w:firstLine="0"/>
+            </w:pPr>
+            <w:r>
+              <w:t>Unit price ($)</w:t>
+            </w:r>
+          </w:p>
+        </w:tc>
+        <w:tc>
+          <w:tcPr>
+            <w:tcW w:w="6470" w:type="dxa"/>
+          </w:tcPr>
+          <w:p>
+            <w:pPr>
+              <w:ind w:firstLine="0"/>
+              <w:cnfStyle w:val="000000000000" w:firstRow="0" w:lastRow="0" w:firstColumn="0" w:lastColumn="0" w:oddVBand="0" w:evenVBand="0" w:oddHBand="0" w:evenHBand="0" w:firstRowFirstColumn="0" w:firstRowLastColumn="0" w:lastRowFirstColumn="0" w:lastRowLastColumn="0"/>
+            </w:pPr>
+            <w:r>
+              <w:t>22.00</w:t>
+            </w:r>
+          </w:p>
+        </w:tc>
+      </w:tr>
+      <w:tr>
+        <w:trPr>
+          <w:cnfStyle w:val="000000100000" w:firstRow="0" w:lastRow="0" w:firstColumn="0" w:lastColumn="0" w:oddVBand="0" w:evenVBand="0" w:oddHBand="1" w:evenHBand="0" w:firstRowFirstColumn="0" w:firstRowLastColumn="0" w:lastRowFirstColumn="0" w:lastRowLastColumn="0"/>
+        </w:trPr>
+        <w:tc>
+          <w:tcPr>
+            <w:cnfStyle w:val="001000000000" w:firstRow="0" w:lastRow="0" w:firstColumn="1" w:lastColumn="0" w:oddVBand="0" w:evenVBand="0" w:oddHBand="0" w:evenHBand="0" w:firstRowFirstColumn="0" w:firstRowLastColumn="0" w:lastRowFirstColumn="0" w:lastRowLastColumn="0"/>
+            <w:tcW w:w="2880" w:type="dxa"/>
+          </w:tcPr>
+          <w:p>
+            <w:pPr>
+              <w:ind w:firstLine="0"/>
+            </w:pPr>
+            <w:r>
+              <w:t>Size (mm)</w:t>
+            </w:r>
+          </w:p>
+        </w:tc>
+        <w:tc>
+          <w:tcPr>
+            <w:tcW w:w="6470" w:type="dxa"/>
+          </w:tcPr>
+          <w:p>
+            <w:pPr>
+              <w:ind w:firstLine="0"/>
+              <w:cnfStyle w:val="000000100000" w:firstRow="0" w:lastRow="0" w:firstColumn="0" w:lastColumn="0" w:oddVBand="0" w:evenVBand="0" w:oddHBand="1" w:evenHBand="0" w:firstRowFirstColumn="0" w:firstRowLastColumn="0" w:lastRowFirstColumn="0" w:lastRowLastColumn="0"/>
+            </w:pPr>
+            <w:r>
+              <w:t>18 x 45</w:t>
+            </w:r>
+          </w:p>
+        </w:tc>
+      </w:tr>
+      <w:tr>
+        <w:tc>
+          <w:tcPr>
+            <w:cnfStyle w:val="001000000000" w:firstRow="0" w:lastRow="0" w:firstColumn="1" w:lastColumn="0" w:oddVBand="0" w:evenVBand="0" w:oddHBand="0" w:evenHBand="0" w:firstRowFirstColumn="0" w:firstRowLastColumn="0" w:lastRowFirstColumn="0" w:lastRowLastColumn="0"/>
+            <w:tcW w:w="2880" w:type="dxa"/>
+          </w:tcPr>
+          <w:p>
+            <w:pPr>
+              <w:ind w:firstLine="0"/>
+            </w:pPr>
+            <w:r>
+              <w:t>Weight (g)</w:t>
+            </w:r>
+          </w:p>
+        </w:tc>
+        <w:tc>
+          <w:tcPr>
+            <w:tcW w:w="6470" w:type="dxa"/>
+          </w:tcPr>
+          <w:p>
+            <w:pPr>
+              <w:ind w:firstLine="0"/>
+              <w:cnfStyle w:val="000000000000" w:firstRow="0" w:lastRow="0" w:firstColumn="0" w:lastColumn="0" w:oddVBand="0" w:evenVBand="0" w:oddHBand="0" w:evenHBand="0" w:firstRowFirstColumn="0" w:firstRowLastColumn="0" w:lastRowFirstColumn="0" w:lastRowLastColumn="0"/>
+            </w:pPr>
+            <w:r>
+              <w:t>7</w:t>
+            </w:r>
+          </w:p>
+        </w:tc>
+      </w:tr>
+      <w:tr>
+        <w:trPr>
+          <w:cnfStyle w:val="000000100000" w:firstRow="0" w:lastRow="0" w:firstColumn="0" w:lastColumn="0" w:oddVBand="0" w:evenVBand="0" w:oddHBand="1" w:evenHBand="0" w:firstRowFirstColumn="0" w:firstRowLastColumn="0" w:lastRowFirstColumn="0" w:lastRowLastColumn="0"/>
+        </w:trPr>
+        <w:tc>
+          <w:tcPr>
+            <w:cnfStyle w:val="001000000000" w:firstRow="0" w:lastRow="0" w:firstColumn="1" w:lastColumn="0" w:oddVBand="0" w:evenVBand="0" w:oddHBand="0" w:evenHBand="0" w:firstRowFirstColumn="0" w:firstRowLastColumn="0" w:lastRowFirstColumn="0" w:lastRowLastColumn="0"/>
+            <w:tcW w:w="2880" w:type="dxa"/>
+          </w:tcPr>
+          <w:p>
+            <w:pPr>
+              <w:ind w:firstLine="0"/>
+            </w:pPr>
+            <w:r>
+              <w:t>Connectivity</w:t>
+            </w:r>
+          </w:p>
+        </w:tc>
+        <w:tc>
+          <w:tcPr>
+            <w:tcW w:w="6470" w:type="dxa"/>
+          </w:tcPr>
+          <w:p>
+            <w:pPr>
+              <w:ind w:firstLine="0"/>
+              <w:cnfStyle w:val="000000100000" w:firstRow="0" w:lastRow="0" w:firstColumn="0" w:lastColumn="0" w:oddVBand="0" w:evenVBand="0" w:oddHBand="1" w:evenHBand="0" w:firstRowFirstColumn="0" w:firstRowLastColumn="0" w:lastRowFirstColumn="0" w:lastRowLastColumn="0"/>
+            </w:pPr>
+            <w:r>
+              <w:t xml:space="preserve">1x </w:t>
+            </w:r>
+            <w:proofErr w:type="spellStart"/>
+            <w:r>
+              <w:t>miniUSB</w:t>
+            </w:r>
+            <w:proofErr w:type="spellEnd"/>
+            <w:r>
+              <w:t xml:space="preserve"> for programming</w:t>
+            </w:r>
+          </w:p>
+        </w:tc>
+      </w:tr>
+      <w:tr>
+        <w:tc>
+          <w:tcPr>
+            <w:cnfStyle w:val="001000000000" w:firstRow="0" w:lastRow="0" w:firstColumn="1" w:lastColumn="0" w:oddVBand="0" w:evenVBand="0" w:oddHBand="0" w:evenHBand="0" w:firstRowFirstColumn="0" w:firstRowLastColumn="0" w:lastRowFirstColumn="0" w:lastRowLastColumn="0"/>
+            <w:tcW w:w="2880" w:type="dxa"/>
+          </w:tcPr>
+          <w:p>
+            <w:pPr>
+              <w:ind w:firstLine="0"/>
+            </w:pPr>
+            <w:r>
+              <w:t>Pinout</w:t>
+            </w:r>
+          </w:p>
+        </w:tc>
+        <w:tc>
+          <w:tcPr>
+            <w:tcW w:w="6470" w:type="dxa"/>
+          </w:tcPr>
+          <w:p>
+            <w:pPr>
+              <w:ind w:firstLine="0"/>
+              <w:cnfStyle w:val="000000000000" w:firstRow="0" w:lastRow="0" w:firstColumn="0" w:lastColumn="0" w:oddVBand="0" w:evenVBand="0" w:oddHBand="0" w:evenHBand="0" w:firstRowFirstColumn="0" w:firstRowLastColumn="0" w:lastRowFirstColumn="0" w:lastRowLastColumn="0"/>
+            </w:pPr>
+            <w:r>
+              <w:t>6x PWM output</w:t>
+            </w:r>
+          </w:p>
+          <w:p>
+            <w:pPr>
+              <w:ind w:firstLine="0"/>
+              <w:cnfStyle w:val="000000000000" w:firstRow="0" w:lastRow="0" w:firstColumn="0" w:lastColumn="0" w:oddVBand="0" w:evenVBand="0" w:oddHBand="0" w:evenHBand="0" w:firstRowFirstColumn="0" w:firstRowLastColumn="0" w:lastRowFirstColumn="0" w:lastRowLastColumn="0"/>
+            </w:pPr>
+            <w:r>
+              <w:t>22x digital IO (includes PWM)</w:t>
+            </w:r>
+          </w:p>
+          <w:p>
+            <w:pPr>
+              <w:ind w:firstLine="0"/>
+              <w:cnfStyle w:val="000000000000" w:firstRow="0" w:lastRow="0" w:firstColumn="0" w:lastColumn="0" w:oddVBand="0" w:evenVBand="0" w:oddHBand="0" w:evenHBand="0" w:firstRowFirstColumn="0" w:firstRowLastColumn="0" w:lastRowFirstColumn="0" w:lastRowLastColumn="0"/>
+            </w:pPr>
+            <w:r>
+              <w:t>8x analog-in</w:t>
+            </w:r>
+          </w:p>
+        </w:tc>
+      </w:tr>
+      <w:tr>
+        <w:trPr>
+          <w:cnfStyle w:val="000000100000" w:firstRow="0" w:lastRow="0" w:firstColumn="0" w:lastColumn="0" w:oddVBand="0" w:evenVBand="0" w:oddHBand="1" w:evenHBand="0" w:firstRowFirstColumn="0" w:firstRowLastColumn="0" w:lastRowFirstColumn="0" w:lastRowLastColumn="0"/>
+        </w:trPr>
+        <w:tc>
+          <w:tcPr>
+            <w:cnfStyle w:val="001000000000" w:firstRow="0" w:lastRow="0" w:firstColumn="1" w:lastColumn="0" w:oddVBand="0" w:evenVBand="0" w:oddHBand="0" w:evenHBand="0" w:firstRowFirstColumn="0" w:firstRowLastColumn="0" w:lastRowFirstColumn="0" w:lastRowLastColumn="0"/>
+            <w:tcW w:w="2880" w:type="dxa"/>
+          </w:tcPr>
+          <w:p>
+            <w:pPr>
+              <w:ind w:firstLine="0"/>
+            </w:pPr>
+            <w:r>
+              <w:t>Processor</w:t>
+            </w:r>
+          </w:p>
+        </w:tc>
+        <w:tc>
+          <w:tcPr>
+            <w:tcW w:w="6470" w:type="dxa"/>
+          </w:tcPr>
+          <w:p>
+            <w:pPr>
+              <w:ind w:firstLine="0"/>
+              <w:cnfStyle w:val="000000100000" w:firstRow="0" w:lastRow="0" w:firstColumn="0" w:lastColumn="0" w:oddVBand="0" w:evenVBand="0" w:oddHBand="1" w:evenHBand="0" w:firstRowFirstColumn="0" w:firstRowLastColumn="0" w:lastRowFirstColumn="0" w:lastRowLastColumn="0"/>
+            </w:pPr>
+            <w:r>
+              <w:t>1x ATmega328</w:t>
+            </w:r>
+          </w:p>
+          <w:p>
+            <w:pPr>
+              <w:ind w:firstLine="0"/>
+              <w:cnfStyle w:val="000000100000" w:firstRow="0" w:lastRow="0" w:firstColumn="0" w:lastColumn="0" w:oddVBand="0" w:evenVBand="0" w:oddHBand="1" w:evenHBand="0" w:firstRowFirstColumn="0" w:firstRowLastColumn="0" w:lastRowFirstColumn="0" w:lastRowLastColumn="0"/>
+            </w:pPr>
+            <w:r>
+              <w:t>8-bit AVR</w:t>
+            </w:r>
+          </w:p>
+          <w:p>
+            <w:pPr>
+              <w:ind w:firstLine="0"/>
+              <w:cnfStyle w:val="000000100000" w:firstRow="0" w:lastRow="0" w:firstColumn="0" w:lastColumn="0" w:oddVBand="0" w:evenVBand="0" w:oddHBand="1" w:evenHBand="0" w:firstRowFirstColumn="0" w:firstRowLastColumn="0" w:lastRowFirstColumn="0" w:lastRowLastColumn="0"/>
+            </w:pPr>
+            <w:r>
+              <w:t>16MHz</w:t>
+            </w:r>
+          </w:p>
+        </w:tc>
+      </w:tr>
+      <w:tr>
+        <w:tc>
+          <w:tcPr>
+            <w:cnfStyle w:val="001000000000" w:firstRow="0" w:lastRow="0" w:firstColumn="1" w:lastColumn="0" w:oddVBand="0" w:evenVBand="0" w:oddHBand="0" w:evenHBand="0" w:firstRowFirstColumn="0" w:firstRowLastColumn="0" w:lastRowFirstColumn="0" w:lastRowLastColumn="0"/>
+            <w:tcW w:w="2880" w:type="dxa"/>
+          </w:tcPr>
+          <w:p>
+            <w:pPr>
+              <w:ind w:firstLine="0"/>
+            </w:pPr>
+            <w:r>
+              <w:t>Storage capacity</w:t>
+            </w:r>
+          </w:p>
+        </w:tc>
+        <w:tc>
+          <w:tcPr>
+            <w:tcW w:w="6470" w:type="dxa"/>
+          </w:tcPr>
+          <w:p>
+            <w:pPr>
+              <w:ind w:firstLine="0"/>
+              <w:cnfStyle w:val="000000000000" w:firstRow="0" w:lastRow="0" w:firstColumn="0" w:lastColumn="0" w:oddVBand="0" w:evenVBand="0" w:oddHBand="0" w:evenHBand="0" w:firstRowFirstColumn="0" w:firstRowLastColumn="0" w:lastRowFirstColumn="0" w:lastRowLastColumn="0"/>
+            </w:pPr>
+            <w:r>
+              <w:t>1KB EEPROM (on processor die)</w:t>
+            </w:r>
+          </w:p>
+          <w:p>
+            <w:pPr>
+              <w:ind w:firstLine="0"/>
+              <w:cnfStyle w:val="000000000000" w:firstRow="0" w:lastRow="0" w:firstColumn="0" w:lastColumn="0" w:oddVBand="0" w:evenVBand="0" w:oddHBand="0" w:evenHBand="0" w:firstRowFirstColumn="0" w:firstRowLastColumn="0" w:lastRowFirstColumn="0" w:lastRowLastColumn="0"/>
+            </w:pPr>
+            <w:r>
+              <w:t>32KB flash (2KB used by bootloader)</w:t>
+            </w:r>
+          </w:p>
+        </w:tc>
+      </w:tr>
+      <w:tr>
+        <w:trPr>
+          <w:cnfStyle w:val="000000100000" w:firstRow="0" w:lastRow="0" w:firstColumn="0" w:lastColumn="0" w:oddVBand="0" w:evenVBand="0" w:oddHBand="1" w:evenHBand="0" w:firstRowFirstColumn="0" w:firstRowLastColumn="0" w:lastRowFirstColumn="0" w:lastRowLastColumn="0"/>
+        </w:trPr>
+        <w:tc>
+          <w:tcPr>
+            <w:cnfStyle w:val="001000000000" w:firstRow="0" w:lastRow="0" w:firstColumn="1" w:lastColumn="0" w:oddVBand="0" w:evenVBand="0" w:oddHBand="0" w:evenHBand="0" w:firstRowFirstColumn="0" w:firstRowLastColumn="0" w:lastRowFirstColumn="0" w:lastRowLastColumn="0"/>
+            <w:tcW w:w="2880" w:type="dxa"/>
+          </w:tcPr>
+          <w:p>
+            <w:pPr>
+              <w:ind w:firstLine="0"/>
+            </w:pPr>
+            <w:r>
+              <w:t>Power consumption (max)</w:t>
+            </w:r>
+          </w:p>
+        </w:tc>
+        <w:tc>
+          <w:tcPr>
+            <w:tcW w:w="6470" w:type="dxa"/>
+          </w:tcPr>
+          <w:p>
+            <w:pPr>
+              <w:ind w:firstLine="0"/>
+              <w:cnfStyle w:val="000000100000" w:firstRow="0" w:lastRow="0" w:firstColumn="0" w:lastColumn="0" w:oddVBand="0" w:evenVBand="0" w:oddHBand="1" w:evenHBand="0" w:firstRowFirstColumn="0" w:firstRowLastColumn="0" w:lastRowFirstColumn="0" w:lastRowLastColumn="0"/>
+            </w:pPr>
+            <w:r>
+              <w:t>19 mA</w:t>
+            </w:r>
+            <w:bookmarkStart w:id="15" w:name="_GoBack"/>
+            <w:bookmarkEnd w:id="15"/>
+          </w:p>
+        </w:tc>
+      </w:tr>
+      <w:tr>
+        <w:tc>
+          <w:tcPr>
+            <w:cnfStyle w:val="001000000000" w:firstRow="0" w:lastRow="0" w:firstColumn="1" w:lastColumn="0" w:oddVBand="0" w:evenVBand="0" w:oddHBand="0" w:evenHBand="0" w:firstRowFirstColumn="0" w:firstRowLastColumn="0" w:lastRowFirstColumn="0" w:lastRowLastColumn="0"/>
+            <w:tcW w:w="2880" w:type="dxa"/>
+          </w:tcPr>
+          <w:p>
+            <w:pPr>
+              <w:ind w:firstLine="0"/>
+            </w:pPr>
+            <w:r>
+              <w:t>Operating voltage (V)</w:t>
+            </w:r>
+          </w:p>
+        </w:tc>
+        <w:tc>
+          <w:tcPr>
+            <w:tcW w:w="6470" w:type="dxa"/>
+          </w:tcPr>
+          <w:p>
+            <w:pPr>
+              <w:ind w:firstLine="0"/>
+              <w:cnfStyle w:val="000000000000" w:firstRow="0" w:lastRow="0" w:firstColumn="0" w:lastColumn="0" w:oddVBand="0" w:evenVBand="0" w:oddHBand="0" w:evenHBand="0" w:firstRowFirstColumn="0" w:firstRowLastColumn="0" w:lastRowFirstColumn="0" w:lastRowLastColumn="0"/>
+            </w:pPr>
+            <w:r>
+              <w:t>5</w:t>
+            </w:r>
+          </w:p>
+        </w:tc>
+      </w:tr>
+    </w:tbl>
+    <w:p/>
     <w:sectPr>
       <w:pgSz w:w="12240" w:h="15840"/>
       <w:pgMar w:top="1440" w:right="1440" w:bottom="1440" w:left="1440" w:header="720" w:footer="720" w:gutter="0"/>
@@ -10034,7 +10453,7 @@
 </file>
 
 <file path=customXml/itemProps1.xml><?xml version="1.0" encoding="utf-8"?>
-<ds:datastoreItem xmlns:ds="http://schemas.openxmlformats.org/officeDocument/2006/customXml" ds:itemID="{D66BD2BE-C452-43C2-900C-311A248E6427}">
+<ds:datastoreItem xmlns:ds="http://schemas.openxmlformats.org/officeDocument/2006/customXml" ds:itemID="{8D478D7C-F152-413E-9214-1D83AEC5E205}">
   <ds:schemaRefs>
     <ds:schemaRef ds:uri="http://schemas.openxmlformats.org/officeDocument/2006/bibliography"/>
   </ds:schemaRefs>

</xml_diff>

<commit_message>
Add more peripherals to PDR
Signed-off-by: Misha Turnbull <mishaturnbull@gmail.com>
</commit_message>
<xml_diff>
--- a/docs/Reports/PDR-Avionics.docx
+++ b/docs/Reports/PDR-Avionics.docx
@@ -7018,6 +7018,9 @@
             <w:pPr>
               <w:ind w:firstLine="0"/>
             </w:pPr>
+            <w:r>
+              <w:t>Single-board computer</w:t>
+            </w:r>
           </w:p>
         </w:tc>
         <w:tc>
@@ -8106,6 +8109,9 @@
             <w:pPr>
               <w:ind w:firstLine="0"/>
             </w:pPr>
+            <w:r>
+              <w:t>Microcontroller</w:t>
+            </w:r>
           </w:p>
         </w:tc>
         <w:tc>
@@ -8458,8 +8464,6 @@
             <w:r>
               <w:t>19 mA</w:t>
             </w:r>
-            <w:bookmarkStart w:id="15" w:name="_GoBack"/>
-            <w:bookmarkEnd w:id="15"/>
           </w:p>
         </w:tc>
       </w:tr>
@@ -8490,11 +8494,2032 @@
             <w:r>
               <w:t>5</w:t>
             </w:r>
+          </w:p>
+        </w:tc>
+      </w:tr>
+    </w:tbl>
+    <w:p>
+      <w:pPr>
+        <w:pStyle w:val="Heading2"/>
+      </w:pPr>
+      <w:r>
+        <w:t>Peripherals</w:t>
+      </w:r>
+    </w:p>
+    <w:tbl>
+      <w:tblPr>
+        <w:tblStyle w:val="PlainTable5"/>
+        <w:tblW w:w="0" w:type="auto"/>
+        <w:tblLook w:val="04A0" w:firstRow="1" w:lastRow="0" w:firstColumn="1" w:lastColumn="0" w:noHBand="0" w:noVBand="1"/>
+      </w:tblPr>
+      <w:tblGrid>
+        <w:gridCol w:w="2250"/>
+        <w:gridCol w:w="2520"/>
+        <w:gridCol w:w="2242"/>
+        <w:gridCol w:w="2338"/>
+      </w:tblGrid>
+      <w:tr>
+        <w:trPr>
+          <w:cnfStyle w:val="100000000000" w:firstRow="1" w:lastRow="0" w:firstColumn="0" w:lastColumn="0" w:oddVBand="0" w:evenVBand="0" w:oddHBand="0" w:evenHBand="0" w:firstRowFirstColumn="0" w:firstRowLastColumn="0" w:lastRowFirstColumn="0" w:lastRowLastColumn="0"/>
+        </w:trPr>
+        <w:tc>
+          <w:tcPr>
+            <w:cnfStyle w:val="001000000100" w:firstRow="0" w:lastRow="0" w:firstColumn="1" w:lastColumn="0" w:oddVBand="0" w:evenVBand="0" w:oddHBand="0" w:evenHBand="0" w:firstRowFirstColumn="1" w:firstRowLastColumn="0" w:lastRowFirstColumn="0" w:lastRowLastColumn="0"/>
+            <w:tcW w:w="2250" w:type="dxa"/>
+          </w:tcPr>
+          <w:p>
+            <w:pPr>
+              <w:ind w:firstLine="0"/>
+            </w:pPr>
+            <w:r>
+              <w:t>Inertial Measurement unit</w:t>
+            </w:r>
+          </w:p>
+        </w:tc>
+        <w:tc>
+          <w:tcPr>
+            <w:tcW w:w="2520" w:type="dxa"/>
+          </w:tcPr>
+          <w:p>
+            <w:pPr>
+              <w:ind w:firstLine="0"/>
+              <w:cnfStyle w:val="100000000000" w:firstRow="1" w:lastRow="0" w:firstColumn="0" w:lastColumn="0" w:oddVBand="0" w:evenVBand="0" w:oddHBand="0" w:evenHBand="0" w:firstRowFirstColumn="0" w:firstRowLastColumn="0" w:lastRowFirstColumn="0" w:lastRowLastColumn="0"/>
+            </w:pPr>
+            <w:r>
+              <w:t>MPU6050</w:t>
+            </w:r>
+          </w:p>
+        </w:tc>
+        <w:tc>
+          <w:tcPr>
+            <w:tcW w:w="2242" w:type="dxa"/>
+          </w:tcPr>
+          <w:p>
+            <w:pPr>
+              <w:ind w:firstLine="0"/>
+              <w:cnfStyle w:val="100000000000" w:firstRow="1" w:lastRow="0" w:firstColumn="0" w:lastColumn="0" w:oddVBand="0" w:evenVBand="0" w:oddHBand="0" w:evenHBand="0" w:firstRowFirstColumn="0" w:firstRowLastColumn="0" w:lastRowFirstColumn="0" w:lastRowLastColumn="0"/>
+            </w:pPr>
+            <w:r>
+              <w:t>MPU9250</w:t>
+            </w:r>
+          </w:p>
+        </w:tc>
+        <w:tc>
+          <w:tcPr>
+            <w:tcW w:w="2338" w:type="dxa"/>
+          </w:tcPr>
+          <w:p>
+            <w:pPr>
+              <w:ind w:firstLine="0"/>
+              <w:cnfStyle w:val="100000000000" w:firstRow="1" w:lastRow="0" w:firstColumn="0" w:lastColumn="0" w:oddVBand="0" w:evenVBand="0" w:oddHBand="0" w:evenHBand="0" w:firstRowFirstColumn="0" w:firstRowLastColumn="0" w:lastRowFirstColumn="0" w:lastRowLastColumn="0"/>
+            </w:pPr>
+            <w:r>
+              <w:t>BNO055</w:t>
+            </w:r>
+          </w:p>
+        </w:tc>
+      </w:tr>
+      <w:tr>
+        <w:trPr>
+          <w:cnfStyle w:val="000000100000" w:firstRow="0" w:lastRow="0" w:firstColumn="0" w:lastColumn="0" w:oddVBand="0" w:evenVBand="0" w:oddHBand="1" w:evenHBand="0" w:firstRowFirstColumn="0" w:firstRowLastColumn="0" w:lastRowFirstColumn="0" w:lastRowLastColumn="0"/>
+        </w:trPr>
+        <w:tc>
+          <w:tcPr>
+            <w:cnfStyle w:val="001000000000" w:firstRow="0" w:lastRow="0" w:firstColumn="1" w:lastColumn="0" w:oddVBand="0" w:evenVBand="0" w:oddHBand="0" w:evenHBand="0" w:firstRowFirstColumn="0" w:firstRowLastColumn="0" w:lastRowFirstColumn="0" w:lastRowLastColumn="0"/>
+            <w:tcW w:w="2250" w:type="dxa"/>
+          </w:tcPr>
+          <w:p>
+            <w:pPr>
+              <w:ind w:firstLine="0"/>
+            </w:pPr>
+            <w:r>
+              <w:t>Manufacturer</w:t>
+            </w:r>
+          </w:p>
+        </w:tc>
+        <w:tc>
+          <w:tcPr>
+            <w:tcW w:w="2520" w:type="dxa"/>
+          </w:tcPr>
+          <w:p>
+            <w:pPr>
+              <w:ind w:firstLine="0"/>
+              <w:cnfStyle w:val="000000100000" w:firstRow="0" w:lastRow="0" w:firstColumn="0" w:lastColumn="0" w:oddVBand="0" w:evenVBand="0" w:oddHBand="1" w:evenHBand="0" w:firstRowFirstColumn="0" w:firstRowLastColumn="0" w:lastRowFirstColumn="0" w:lastRowLastColumn="0"/>
+            </w:pPr>
+            <w:proofErr w:type="spellStart"/>
+            <w:r>
+              <w:t>InvenSense</w:t>
+            </w:r>
+            <w:proofErr w:type="spellEnd"/>
+          </w:p>
+        </w:tc>
+        <w:tc>
+          <w:tcPr>
+            <w:tcW w:w="2242" w:type="dxa"/>
+          </w:tcPr>
+          <w:p>
+            <w:pPr>
+              <w:ind w:firstLine="0"/>
+              <w:cnfStyle w:val="000000100000" w:firstRow="0" w:lastRow="0" w:firstColumn="0" w:lastColumn="0" w:oddVBand="0" w:evenVBand="0" w:oddHBand="1" w:evenHBand="0" w:firstRowFirstColumn="0" w:firstRowLastColumn="0" w:lastRowFirstColumn="0" w:lastRowLastColumn="0"/>
+            </w:pPr>
+            <w:proofErr w:type="spellStart"/>
+            <w:r>
+              <w:t>InvenSense</w:t>
+            </w:r>
+            <w:proofErr w:type="spellEnd"/>
+          </w:p>
+        </w:tc>
+        <w:tc>
+          <w:tcPr>
+            <w:tcW w:w="2338" w:type="dxa"/>
+          </w:tcPr>
+          <w:p>
+            <w:pPr>
+              <w:ind w:firstLine="0"/>
+              <w:cnfStyle w:val="000000100000" w:firstRow="0" w:lastRow="0" w:firstColumn="0" w:lastColumn="0" w:oddVBand="0" w:evenVBand="0" w:oddHBand="1" w:evenHBand="0" w:firstRowFirstColumn="0" w:firstRowLastColumn="0" w:lastRowFirstColumn="0" w:lastRowLastColumn="0"/>
+            </w:pPr>
+            <w:r>
+              <w:t xml:space="preserve">Bosch </w:t>
+            </w:r>
+            <w:proofErr w:type="spellStart"/>
+            <w:r>
+              <w:t>Sensortech</w:t>
+            </w:r>
+            <w:proofErr w:type="spellEnd"/>
+          </w:p>
+        </w:tc>
+      </w:tr>
+      <w:tr>
+        <w:tc>
+          <w:tcPr>
+            <w:cnfStyle w:val="001000000000" w:firstRow="0" w:lastRow="0" w:firstColumn="1" w:lastColumn="0" w:oddVBand="0" w:evenVBand="0" w:oddHBand="0" w:evenHBand="0" w:firstRowFirstColumn="0" w:firstRowLastColumn="0" w:lastRowFirstColumn="0" w:lastRowLastColumn="0"/>
+            <w:tcW w:w="2250" w:type="dxa"/>
+          </w:tcPr>
+          <w:p>
+            <w:pPr>
+              <w:ind w:firstLine="0"/>
+            </w:pPr>
+            <w:r>
+              <w:t>Unit price ($)</w:t>
+            </w:r>
+          </w:p>
+        </w:tc>
+        <w:tc>
+          <w:tcPr>
+            <w:tcW w:w="2520" w:type="dxa"/>
+          </w:tcPr>
+          <w:p>
+            <w:pPr>
+              <w:ind w:firstLine="0"/>
+              <w:cnfStyle w:val="000000000000" w:firstRow="0" w:lastRow="0" w:firstColumn="0" w:lastColumn="0" w:oddVBand="0" w:evenVBand="0" w:oddHBand="0" w:evenHBand="0" w:firstRowFirstColumn="0" w:firstRowLastColumn="0" w:lastRowFirstColumn="0" w:lastRowLastColumn="0"/>
+            </w:pPr>
+          </w:p>
+        </w:tc>
+        <w:tc>
+          <w:tcPr>
+            <w:tcW w:w="2242" w:type="dxa"/>
+          </w:tcPr>
+          <w:p>
+            <w:pPr>
+              <w:ind w:firstLine="0"/>
+              <w:cnfStyle w:val="000000000000" w:firstRow="0" w:lastRow="0" w:firstColumn="0" w:lastColumn="0" w:oddVBand="0" w:evenVBand="0" w:oddHBand="0" w:evenHBand="0" w:firstRowFirstColumn="0" w:firstRowLastColumn="0" w:lastRowFirstColumn="0" w:lastRowLastColumn="0"/>
+            </w:pPr>
+          </w:p>
+        </w:tc>
+        <w:tc>
+          <w:tcPr>
+            <w:tcW w:w="2338" w:type="dxa"/>
+          </w:tcPr>
+          <w:p>
+            <w:pPr>
+              <w:ind w:firstLine="0"/>
+              <w:cnfStyle w:val="000000000000" w:firstRow="0" w:lastRow="0" w:firstColumn="0" w:lastColumn="0" w:oddVBand="0" w:evenVBand="0" w:oddHBand="0" w:evenHBand="0" w:firstRowFirstColumn="0" w:firstRowLastColumn="0" w:lastRowFirstColumn="0" w:lastRowLastColumn="0"/>
+            </w:pPr>
+          </w:p>
+        </w:tc>
+      </w:tr>
+      <w:tr>
+        <w:trPr>
+          <w:cnfStyle w:val="000000100000" w:firstRow="0" w:lastRow="0" w:firstColumn="0" w:lastColumn="0" w:oddVBand="0" w:evenVBand="0" w:oddHBand="1" w:evenHBand="0" w:firstRowFirstColumn="0" w:firstRowLastColumn="0" w:lastRowFirstColumn="0" w:lastRowLastColumn="0"/>
+        </w:trPr>
+        <w:tc>
+          <w:tcPr>
+            <w:cnfStyle w:val="001000000000" w:firstRow="0" w:lastRow="0" w:firstColumn="1" w:lastColumn="0" w:oddVBand="0" w:evenVBand="0" w:oddHBand="0" w:evenHBand="0" w:firstRowFirstColumn="0" w:firstRowLastColumn="0" w:lastRowFirstColumn="0" w:lastRowLastColumn="0"/>
+            <w:tcW w:w="2250" w:type="dxa"/>
+          </w:tcPr>
+          <w:p>
+            <w:pPr>
+              <w:ind w:firstLine="0"/>
+            </w:pPr>
+            <w:r>
+              <w:t>Size (mm)</w:t>
+            </w:r>
+          </w:p>
+        </w:tc>
+        <w:tc>
+          <w:tcPr>
+            <w:tcW w:w="2520" w:type="dxa"/>
+          </w:tcPr>
+          <w:p>
+            <w:pPr>
+              <w:ind w:firstLine="0"/>
+              <w:cnfStyle w:val="000000100000" w:firstRow="0" w:lastRow="0" w:firstColumn="0" w:lastColumn="0" w:oddVBand="0" w:evenVBand="0" w:oddHBand="1" w:evenHBand="0" w:firstRowFirstColumn="0" w:firstRowLastColumn="0" w:lastRowFirstColumn="0" w:lastRowLastColumn="0"/>
+            </w:pPr>
+            <w:r>
+              <w:t>4 x 4 x 0.9</w:t>
+            </w:r>
+          </w:p>
+        </w:tc>
+        <w:tc>
+          <w:tcPr>
+            <w:tcW w:w="2242" w:type="dxa"/>
+          </w:tcPr>
+          <w:p>
+            <w:pPr>
+              <w:ind w:firstLine="0"/>
+              <w:cnfStyle w:val="000000100000" w:firstRow="0" w:lastRow="0" w:firstColumn="0" w:lastColumn="0" w:oddVBand="0" w:evenVBand="0" w:oddHBand="1" w:evenHBand="0" w:firstRowFirstColumn="0" w:firstRowLastColumn="0" w:lastRowFirstColumn="0" w:lastRowLastColumn="0"/>
+            </w:pPr>
+            <w:r>
+              <w:t>3 x 3 x 1</w:t>
+            </w:r>
+          </w:p>
+        </w:tc>
+        <w:tc>
+          <w:tcPr>
+            <w:tcW w:w="2338" w:type="dxa"/>
+          </w:tcPr>
+          <w:p>
+            <w:pPr>
+              <w:ind w:firstLine="0"/>
+              <w:cnfStyle w:val="000000100000" w:firstRow="0" w:lastRow="0" w:firstColumn="0" w:lastColumn="0" w:oddVBand="0" w:evenVBand="0" w:oddHBand="1" w:evenHBand="0" w:firstRowFirstColumn="0" w:firstRowLastColumn="0" w:lastRowFirstColumn="0" w:lastRowLastColumn="0"/>
+            </w:pPr>
+            <w:r>
+              <w:t>5.2 x 3.8 x 1.1</w:t>
+            </w:r>
+          </w:p>
+        </w:tc>
+      </w:tr>
+      <w:tr>
+        <w:tc>
+          <w:tcPr>
+            <w:cnfStyle w:val="001000000000" w:firstRow="0" w:lastRow="0" w:firstColumn="1" w:lastColumn="0" w:oddVBand="0" w:evenVBand="0" w:oddHBand="0" w:evenHBand="0" w:firstRowFirstColumn="0" w:firstRowLastColumn="0" w:lastRowFirstColumn="0" w:lastRowLastColumn="0"/>
+            <w:tcW w:w="2250" w:type="dxa"/>
+          </w:tcPr>
+          <w:p>
+            <w:pPr>
+              <w:ind w:firstLine="0"/>
+            </w:pPr>
+            <w:r>
+              <w:t>Weight (g)</w:t>
+            </w:r>
+          </w:p>
+        </w:tc>
+        <w:tc>
+          <w:tcPr>
+            <w:tcW w:w="2520" w:type="dxa"/>
+          </w:tcPr>
+          <w:p>
+            <w:pPr>
+              <w:ind w:firstLine="0"/>
+              <w:cnfStyle w:val="000000000000" w:firstRow="0" w:lastRow="0" w:firstColumn="0" w:lastColumn="0" w:oddVBand="0" w:evenVBand="0" w:oddHBand="0" w:evenHBand="0" w:firstRowFirstColumn="0" w:firstRowLastColumn="0" w:lastRowFirstColumn="0" w:lastRowLastColumn="0"/>
+            </w:pPr>
+          </w:p>
+        </w:tc>
+        <w:tc>
+          <w:tcPr>
+            <w:tcW w:w="2242" w:type="dxa"/>
+          </w:tcPr>
+          <w:p>
+            <w:pPr>
+              <w:ind w:firstLine="0"/>
+              <w:cnfStyle w:val="000000000000" w:firstRow="0" w:lastRow="0" w:firstColumn="0" w:lastColumn="0" w:oddVBand="0" w:evenVBand="0" w:oddHBand="0" w:evenHBand="0" w:firstRowFirstColumn="0" w:firstRowLastColumn="0" w:lastRowFirstColumn="0" w:lastRowLastColumn="0"/>
+            </w:pPr>
+          </w:p>
+        </w:tc>
+        <w:tc>
+          <w:tcPr>
+            <w:tcW w:w="2338" w:type="dxa"/>
+          </w:tcPr>
+          <w:p>
+            <w:pPr>
+              <w:ind w:firstLine="0"/>
+              <w:cnfStyle w:val="000000000000" w:firstRow="0" w:lastRow="0" w:firstColumn="0" w:lastColumn="0" w:oddVBand="0" w:evenVBand="0" w:oddHBand="0" w:evenHBand="0" w:firstRowFirstColumn="0" w:firstRowLastColumn="0" w:lastRowFirstColumn="0" w:lastRowLastColumn="0"/>
+            </w:pPr>
+          </w:p>
+        </w:tc>
+      </w:tr>
+      <w:tr>
+        <w:trPr>
+          <w:cnfStyle w:val="000000100000" w:firstRow="0" w:lastRow="0" w:firstColumn="0" w:lastColumn="0" w:oddVBand="0" w:evenVBand="0" w:oddHBand="1" w:evenHBand="0" w:firstRowFirstColumn="0" w:firstRowLastColumn="0" w:lastRowFirstColumn="0" w:lastRowLastColumn="0"/>
+        </w:trPr>
+        <w:tc>
+          <w:tcPr>
+            <w:cnfStyle w:val="001000000000" w:firstRow="0" w:lastRow="0" w:firstColumn="1" w:lastColumn="0" w:oddVBand="0" w:evenVBand="0" w:oddHBand="0" w:evenHBand="0" w:firstRowFirstColumn="0" w:firstRowLastColumn="0" w:lastRowFirstColumn="0" w:lastRowLastColumn="0"/>
+            <w:tcW w:w="2250" w:type="dxa"/>
+          </w:tcPr>
+          <w:p>
+            <w:pPr>
+              <w:ind w:firstLine="0"/>
+            </w:pPr>
+            <w:r>
+              <w:t>Interfaces</w:t>
+            </w:r>
+          </w:p>
+        </w:tc>
+        <w:tc>
+          <w:tcPr>
+            <w:tcW w:w="2520" w:type="dxa"/>
+          </w:tcPr>
+          <w:p>
+            <w:pPr>
+              <w:ind w:firstLine="0"/>
+              <w:cnfStyle w:val="000000100000" w:firstRow="0" w:lastRow="0" w:firstColumn="0" w:lastColumn="0" w:oddVBand="0" w:evenVBand="0" w:oddHBand="1" w:evenHBand="0" w:firstRowFirstColumn="0" w:firstRowLastColumn="0" w:lastRowFirstColumn="0" w:lastRowLastColumn="0"/>
+            </w:pPr>
+            <w:r>
+              <w:t>1xI</w:t>
+            </w:r>
+            <w:r>
+              <w:rPr>
+                <w:vertAlign w:val="superscript"/>
+              </w:rPr>
+              <w:t>2</w:t>
+            </w:r>
+            <w:r>
+              <w:t>C</w:t>
+            </w:r>
+          </w:p>
+        </w:tc>
+        <w:tc>
+          <w:tcPr>
+            <w:tcW w:w="2242" w:type="dxa"/>
+          </w:tcPr>
+          <w:p>
+            <w:pPr>
+              <w:ind w:firstLine="0"/>
+              <w:cnfStyle w:val="000000100000" w:firstRow="0" w:lastRow="0" w:firstColumn="0" w:lastColumn="0" w:oddVBand="0" w:evenVBand="0" w:oddHBand="1" w:evenHBand="0" w:firstRowFirstColumn="0" w:firstRowLastColumn="0" w:lastRowFirstColumn="0" w:lastRowLastColumn="0"/>
+            </w:pPr>
+            <w:r>
+              <w:t>1xSPI or 1xI</w:t>
+            </w:r>
+            <w:r>
+              <w:rPr>
+                <w:vertAlign w:val="superscript"/>
+              </w:rPr>
+              <w:t>2</w:t>
+            </w:r>
+            <w:r>
+              <w:t>C</w:t>
+            </w:r>
+          </w:p>
+        </w:tc>
+        <w:tc>
+          <w:tcPr>
+            <w:tcW w:w="2338" w:type="dxa"/>
+          </w:tcPr>
+          <w:p>
+            <w:pPr>
+              <w:ind w:firstLine="0"/>
+              <w:cnfStyle w:val="000000100000" w:firstRow="0" w:lastRow="0" w:firstColumn="0" w:lastColumn="0" w:oddVBand="0" w:evenVBand="0" w:oddHBand="1" w:evenHBand="0" w:firstRowFirstColumn="0" w:firstRowLastColumn="0" w:lastRowFirstColumn="0" w:lastRowLastColumn="0"/>
+            </w:pPr>
+            <w:r>
+              <w:t>1xHID-I</w:t>
+            </w:r>
+            <w:r>
+              <w:rPr>
+                <w:vertAlign w:val="superscript"/>
+              </w:rPr>
+              <w:t>2</w:t>
+            </w:r>
+            <w:r>
+              <w:t>C</w:t>
+            </w:r>
+          </w:p>
+          <w:p>
+            <w:pPr>
+              <w:ind w:firstLine="0"/>
+              <w:cnfStyle w:val="000000100000" w:firstRow="0" w:lastRow="0" w:firstColumn="0" w:lastColumn="0" w:oddVBand="0" w:evenVBand="0" w:oddHBand="1" w:evenHBand="0" w:firstRowFirstColumn="0" w:firstRowLastColumn="0" w:lastRowFirstColumn="0" w:lastRowLastColumn="0"/>
+            </w:pPr>
+            <w:r>
+              <w:t>1xI</w:t>
+            </w:r>
+            <w:r>
+              <w:rPr>
+                <w:vertAlign w:val="superscript"/>
+              </w:rPr>
+              <w:t>2</w:t>
+            </w:r>
+            <w:r>
+              <w:t>C</w:t>
+            </w:r>
+          </w:p>
+          <w:p>
+            <w:pPr>
+              <w:ind w:firstLine="0"/>
+              <w:cnfStyle w:val="000000100000" w:firstRow="0" w:lastRow="0" w:firstColumn="0" w:lastColumn="0" w:oddVBand="0" w:evenVBand="0" w:oddHBand="1" w:evenHBand="0" w:firstRowFirstColumn="0" w:firstRowLastColumn="0" w:lastRowFirstColumn="0" w:lastRowLastColumn="0"/>
+            </w:pPr>
+            <w:r>
+              <w:t>1xUART</w:t>
+            </w:r>
+          </w:p>
+        </w:tc>
+      </w:tr>
+      <w:tr>
+        <w:tc>
+          <w:tcPr>
+            <w:cnfStyle w:val="001000000000" w:firstRow="0" w:lastRow="0" w:firstColumn="1" w:lastColumn="0" w:oddVBand="0" w:evenVBand="0" w:oddHBand="0" w:evenHBand="0" w:firstRowFirstColumn="0" w:firstRowLastColumn="0" w:lastRowFirstColumn="0" w:lastRowLastColumn="0"/>
+            <w:tcW w:w="2250" w:type="dxa"/>
+          </w:tcPr>
+          <w:p>
+            <w:pPr>
+              <w:ind w:firstLine="0"/>
+              <w:rPr>
+                <w:i w:val="0"/>
+                <w:iCs w:val="0"/>
+              </w:rPr>
+            </w:pPr>
+            <w:r>
+              <w:t>Sensors</w:t>
+            </w:r>
+          </w:p>
+          <w:p/>
+          <w:p/>
+          <w:p/>
+          <w:p>
+            <w:pPr>
+              <w:rPr>
+                <w:i w:val="0"/>
+                <w:iCs w:val="0"/>
+              </w:rPr>
+            </w:pPr>
+          </w:p>
+          <w:p/>
+          <w:p>
+            <w:pPr>
+              <w:rPr>
+                <w:i w:val="0"/>
+                <w:iCs w:val="0"/>
+              </w:rPr>
+            </w:pPr>
+          </w:p>
+          <w:p>
+            <w:pPr>
+              <w:jc w:val="center"/>
+            </w:pPr>
+          </w:p>
+        </w:tc>
+        <w:tc>
+          <w:tcPr>
+            <w:tcW w:w="2520" w:type="dxa"/>
+          </w:tcPr>
+          <w:p>
+            <w:pPr>
+              <w:ind w:firstLine="0"/>
+              <w:cnfStyle w:val="000000000000" w:firstRow="0" w:lastRow="0" w:firstColumn="0" w:lastColumn="0" w:oddVBand="0" w:evenVBand="0" w:oddHBand="0" w:evenHBand="0" w:firstRowFirstColumn="0" w:firstRowLastColumn="0" w:lastRowFirstColumn="0" w:lastRowLastColumn="0"/>
+            </w:pPr>
+            <w:r>
+              <w:t>1x3-axis accelerometer</w:t>
+            </w:r>
+          </w:p>
+          <w:p>
+            <w:pPr>
+              <w:ind w:firstLine="0"/>
+              <w:cnfStyle w:val="000000000000" w:firstRow="0" w:lastRow="0" w:firstColumn="0" w:lastColumn="0" w:oddVBand="0" w:evenVBand="0" w:oddHBand="0" w:evenHBand="0" w:firstRowFirstColumn="0" w:firstRowLastColumn="0" w:lastRowFirstColumn="0" w:lastRowLastColumn="0"/>
+            </w:pPr>
+            <w:r>
+              <w:t>1x3-axis gyroscope</w:t>
+            </w:r>
+          </w:p>
+        </w:tc>
+        <w:tc>
+          <w:tcPr>
+            <w:tcW w:w="2242" w:type="dxa"/>
+          </w:tcPr>
+          <w:p>
+            <w:pPr>
+              <w:ind w:firstLine="0"/>
+              <w:cnfStyle w:val="000000000000" w:firstRow="0" w:lastRow="0" w:firstColumn="0" w:lastColumn="0" w:oddVBand="0" w:evenVBand="0" w:oddHBand="0" w:evenHBand="0" w:firstRowFirstColumn="0" w:firstRowLastColumn="0" w:lastRowFirstColumn="0" w:lastRowLastColumn="0"/>
+            </w:pPr>
+            <w:r>
+              <w:t>1x3-axis accelerometer</w:t>
+            </w:r>
+          </w:p>
+          <w:p>
+            <w:pPr>
+              <w:ind w:firstLine="0"/>
+              <w:cnfStyle w:val="000000000000" w:firstRow="0" w:lastRow="0" w:firstColumn="0" w:lastColumn="0" w:oddVBand="0" w:evenVBand="0" w:oddHBand="0" w:evenHBand="0" w:firstRowFirstColumn="0" w:firstRowLastColumn="0" w:lastRowFirstColumn="0" w:lastRowLastColumn="0"/>
+            </w:pPr>
+            <w:r>
+              <w:t>1x3-axis gyroscope</w:t>
+            </w:r>
+          </w:p>
+          <w:p>
+            <w:pPr>
+              <w:ind w:firstLine="0"/>
+              <w:cnfStyle w:val="000000000000" w:firstRow="0" w:lastRow="0" w:firstColumn="0" w:lastColumn="0" w:oddVBand="0" w:evenVBand="0" w:oddHBand="0" w:evenHBand="0" w:firstRowFirstColumn="0" w:firstRowLastColumn="0" w:lastRowFirstColumn="0" w:lastRowLastColumn="0"/>
+            </w:pPr>
+            <w:r>
+              <w:t>1x3-axis magnetometer</w:t>
+            </w:r>
+          </w:p>
+        </w:tc>
+        <w:tc>
+          <w:tcPr>
+            <w:tcW w:w="2338" w:type="dxa"/>
+          </w:tcPr>
+          <w:p>
+            <w:pPr>
+              <w:ind w:firstLine="0"/>
+              <w:cnfStyle w:val="000000000000" w:firstRow="0" w:lastRow="0" w:firstColumn="0" w:lastColumn="0" w:oddVBand="0" w:evenVBand="0" w:oddHBand="0" w:evenHBand="0" w:firstRowFirstColumn="0" w:firstRowLastColumn="0" w:lastRowFirstColumn="0" w:lastRowLastColumn="0"/>
+            </w:pPr>
+            <w:r>
+              <w:t>1x3-axis accelerometer</w:t>
+            </w:r>
+          </w:p>
+          <w:p>
+            <w:pPr>
+              <w:ind w:firstLine="0"/>
+              <w:cnfStyle w:val="000000000000" w:firstRow="0" w:lastRow="0" w:firstColumn="0" w:lastColumn="0" w:oddVBand="0" w:evenVBand="0" w:oddHBand="0" w:evenHBand="0" w:firstRowFirstColumn="0" w:firstRowLastColumn="0" w:lastRowFirstColumn="0" w:lastRowLastColumn="0"/>
+            </w:pPr>
+            <w:r>
+              <w:t>1x3-axis gyroscope</w:t>
+            </w:r>
+          </w:p>
+          <w:p>
+            <w:pPr>
+              <w:ind w:firstLine="0"/>
+              <w:cnfStyle w:val="000000000000" w:firstRow="0" w:lastRow="0" w:firstColumn="0" w:lastColumn="0" w:oddVBand="0" w:evenVBand="0" w:oddHBand="0" w:evenHBand="0" w:firstRowFirstColumn="0" w:firstRowLastColumn="0" w:lastRowFirstColumn="0" w:lastRowLastColumn="0"/>
+            </w:pPr>
+            <w:r>
+              <w:t>1x3-axis magnetometer</w:t>
+            </w:r>
+          </w:p>
+          <w:p>
+            <w:pPr>
+              <w:ind w:firstLine="0"/>
+              <w:cnfStyle w:val="000000000000" w:firstRow="0" w:lastRow="0" w:firstColumn="0" w:lastColumn="0" w:oddVBand="0" w:evenVBand="0" w:oddHBand="0" w:evenHBand="0" w:firstRowFirstColumn="0" w:firstRowLastColumn="0" w:lastRowFirstColumn="0" w:lastRowLastColumn="0"/>
+            </w:pPr>
+            <w:r>
+              <w:t>Onboard sensor fusion</w:t>
+            </w:r>
+          </w:p>
+        </w:tc>
+      </w:tr>
+      <w:tr>
+        <w:trPr>
+          <w:cnfStyle w:val="000000100000" w:firstRow="0" w:lastRow="0" w:firstColumn="0" w:lastColumn="0" w:oddVBand="0" w:evenVBand="0" w:oddHBand="1" w:evenHBand="0" w:firstRowFirstColumn="0" w:firstRowLastColumn="0" w:lastRowFirstColumn="0" w:lastRowLastColumn="0"/>
+        </w:trPr>
+        <w:tc>
+          <w:tcPr>
+            <w:cnfStyle w:val="001000000000" w:firstRow="0" w:lastRow="0" w:firstColumn="1" w:lastColumn="0" w:oddVBand="0" w:evenVBand="0" w:oddHBand="0" w:evenHBand="0" w:firstRowFirstColumn="0" w:firstRowLastColumn="0" w:lastRowFirstColumn="0" w:lastRowLastColumn="0"/>
+            <w:tcW w:w="2250" w:type="dxa"/>
+          </w:tcPr>
+          <w:p>
+            <w:pPr>
+              <w:ind w:firstLine="0"/>
+            </w:pPr>
+            <w:r>
+              <w:lastRenderedPageBreak/>
+              <w:t>Accelerometer accuracy</w:t>
+            </w:r>
+          </w:p>
+        </w:tc>
+        <w:tc>
+          <w:tcPr>
+            <w:tcW w:w="2520" w:type="dxa"/>
+          </w:tcPr>
+          <w:p>
+            <w:pPr>
+              <w:ind w:firstLine="0"/>
+              <w:cnfStyle w:val="000000100000" w:firstRow="0" w:lastRow="0" w:firstColumn="0" w:lastColumn="0" w:oddVBand="0" w:evenVBand="0" w:oddHBand="1" w:evenHBand="0" w:firstRowFirstColumn="0" w:firstRowLastColumn="0" w:lastRowFirstColumn="0" w:lastRowLastColumn="0"/>
+            </w:pPr>
+            <w:r>
+              <w:t>16384 | 8196 | 4096 | 2048 LSB/g</w:t>
+            </w:r>
+          </w:p>
+        </w:tc>
+        <w:tc>
+          <w:tcPr>
+            <w:tcW w:w="2242" w:type="dxa"/>
+          </w:tcPr>
+          <w:p>
+            <w:pPr>
+              <w:ind w:firstLine="0"/>
+              <w:cnfStyle w:val="000000100000" w:firstRow="0" w:lastRow="0" w:firstColumn="0" w:lastColumn="0" w:oddVBand="0" w:evenVBand="0" w:oddHBand="1" w:evenHBand="0" w:firstRowFirstColumn="0" w:firstRowLastColumn="0" w:lastRowFirstColumn="0" w:lastRowLastColumn="0"/>
+            </w:pPr>
+            <w:r>
+              <w:t>±4800 LSB/g</w:t>
+            </w:r>
+          </w:p>
+        </w:tc>
+        <w:tc>
+          <w:tcPr>
+            <w:tcW w:w="2338" w:type="dxa"/>
+          </w:tcPr>
+          <w:p>
+            <w:pPr>
+              <w:ind w:firstLine="0"/>
+              <w:cnfStyle w:val="000000100000" w:firstRow="0" w:lastRow="0" w:firstColumn="0" w:lastColumn="0" w:oddVBand="0" w:evenVBand="0" w:oddHBand="1" w:evenHBand="0" w:firstRowFirstColumn="0" w:firstRowLastColumn="0" w:lastRowFirstColumn="0" w:lastRowLastColumn="0"/>
+            </w:pPr>
+            <w:r>
+              <w:t>1 LSB/mg</w:t>
+            </w:r>
+          </w:p>
+        </w:tc>
+      </w:tr>
+      <w:tr>
+        <w:tc>
+          <w:tcPr>
+            <w:cnfStyle w:val="001000000000" w:firstRow="0" w:lastRow="0" w:firstColumn="1" w:lastColumn="0" w:oddVBand="0" w:evenVBand="0" w:oddHBand="0" w:evenHBand="0" w:firstRowFirstColumn="0" w:firstRowLastColumn="0" w:lastRowFirstColumn="0" w:lastRowLastColumn="0"/>
+            <w:tcW w:w="2250" w:type="dxa"/>
+          </w:tcPr>
+          <w:p>
+            <w:pPr>
+              <w:ind w:firstLine="0"/>
+            </w:pPr>
+            <w:r>
+              <w:t>Accelerometer range</w:t>
+            </w:r>
+          </w:p>
+        </w:tc>
+        <w:tc>
+          <w:tcPr>
+            <w:tcW w:w="2520" w:type="dxa"/>
+          </w:tcPr>
+          <w:p>
+            <w:pPr>
+              <w:ind w:firstLine="0"/>
+              <w:cnfStyle w:val="000000000000" w:firstRow="0" w:lastRow="0" w:firstColumn="0" w:lastColumn="0" w:oddVBand="0" w:evenVBand="0" w:oddHBand="0" w:evenHBand="0" w:firstRowFirstColumn="0" w:firstRowLastColumn="0" w:lastRowFirstColumn="0" w:lastRowLastColumn="0"/>
+            </w:pPr>
+            <w:r>
+              <w:rPr>
+                <w:rFonts w:cs="Times New Roman"/>
+              </w:rPr>
+              <w:t>±</w:t>
+            </w:r>
+            <w:r>
+              <w:t xml:space="preserve">2 | </w:t>
+            </w:r>
+            <w:r>
+              <w:rPr>
+                <w:rFonts w:cs="Times New Roman"/>
+              </w:rPr>
+              <w:t>±4 | ±8 | ±16 g</w:t>
+            </w:r>
+          </w:p>
+        </w:tc>
+        <w:tc>
+          <w:tcPr>
+            <w:tcW w:w="2242" w:type="dxa"/>
+          </w:tcPr>
+          <w:p>
+            <w:pPr>
+              <w:ind w:firstLine="0"/>
+              <w:cnfStyle w:val="000000000000" w:firstRow="0" w:lastRow="0" w:firstColumn="0" w:lastColumn="0" w:oddVBand="0" w:evenVBand="0" w:oddHBand="0" w:evenHBand="0" w:firstRowFirstColumn="0" w:firstRowLastColumn="0" w:lastRowFirstColumn="0" w:lastRowLastColumn="0"/>
+              <w:rPr>
+                <w:rFonts w:ascii="Calibri" w:hAnsi="Calibri" w:cs="Calibri"/>
+                <w:color w:val="000000"/>
+                <w:sz w:val="22"/>
+              </w:rPr>
+            </w:pPr>
+            <w:r>
+              <w:rPr>
+                <w:rFonts w:cs="Times New Roman"/>
+              </w:rPr>
+              <w:t>±</w:t>
+            </w:r>
+            <w:r>
+              <w:t>2</w:t>
+            </w:r>
+            <w:r>
+              <w:t xml:space="preserve"> </w:t>
+            </w:r>
+            <w:r>
+              <w:t>|</w:t>
+            </w:r>
+            <w:r>
+              <w:t xml:space="preserve"> </w:t>
+            </w:r>
+            <w:r>
+              <w:rPr>
+                <w:rFonts w:cs="Times New Roman"/>
+              </w:rPr>
+              <w:t>±</w:t>
+            </w:r>
+            <w:r>
+              <w:t>4</w:t>
+            </w:r>
+            <w:r>
+              <w:t xml:space="preserve"> </w:t>
+            </w:r>
+            <w:r>
+              <w:t>|</w:t>
+            </w:r>
+            <w:r>
+              <w:t xml:space="preserve"> </w:t>
+            </w:r>
+            <w:r>
+              <w:rPr>
+                <w:rFonts w:cs="Times New Roman"/>
+              </w:rPr>
+              <w:t>±</w:t>
+            </w:r>
+            <w:r>
+              <w:t>8</w:t>
+            </w:r>
+            <w:r>
+              <w:t xml:space="preserve"> </w:t>
+            </w:r>
+            <w:r>
+              <w:t>|</w:t>
+            </w:r>
+            <w:r>
+              <w:t xml:space="preserve"> </w:t>
+            </w:r>
+            <w:r>
+              <w:rPr>
+                <w:rFonts w:cs="Times New Roman"/>
+              </w:rPr>
+              <w:t>±</w:t>
+            </w:r>
+            <w:r>
+              <w:t>16 g</w:t>
+            </w:r>
+          </w:p>
+        </w:tc>
+        <w:tc>
+          <w:tcPr>
+            <w:tcW w:w="2338" w:type="dxa"/>
+          </w:tcPr>
+          <w:p>
+            <w:pPr>
+              <w:ind w:firstLine="0"/>
+              <w:cnfStyle w:val="000000000000" w:firstRow="0" w:lastRow="0" w:firstColumn="0" w:lastColumn="0" w:oddVBand="0" w:evenVBand="0" w:oddHBand="0" w:evenHBand="0" w:firstRowFirstColumn="0" w:firstRowLastColumn="0" w:lastRowFirstColumn="0" w:lastRowLastColumn="0"/>
+            </w:pPr>
+            <w:r>
+              <w:rPr>
+                <w:rFonts w:cs="Times New Roman"/>
+              </w:rPr>
+              <w:t>±</w:t>
+            </w:r>
+            <w:r>
+              <w:t>2</w:t>
+            </w:r>
+            <w:r>
+              <w:t xml:space="preserve"> </w:t>
+            </w:r>
+            <w:r>
+              <w:t>|</w:t>
+            </w:r>
+            <w:r>
+              <w:t xml:space="preserve"> </w:t>
+            </w:r>
+            <w:r>
+              <w:rPr>
+                <w:rFonts w:cs="Times New Roman"/>
+              </w:rPr>
+              <w:t>±</w:t>
+            </w:r>
+            <w:r>
+              <w:t>4</w:t>
+            </w:r>
+            <w:r>
+              <w:t xml:space="preserve"> </w:t>
+            </w:r>
+            <w:r>
+              <w:t>|</w:t>
+            </w:r>
+            <w:r>
+              <w:t xml:space="preserve"> </w:t>
+            </w:r>
+            <w:r>
+              <w:rPr>
+                <w:rFonts w:cs="Times New Roman"/>
+              </w:rPr>
+              <w:t>±</w:t>
+            </w:r>
+            <w:r>
+              <w:t>8</w:t>
+            </w:r>
+            <w:r>
+              <w:t xml:space="preserve"> </w:t>
+            </w:r>
+            <w:r>
+              <w:t>|</w:t>
+            </w:r>
+            <w:r>
+              <w:t xml:space="preserve"> </w:t>
+            </w:r>
+            <w:r>
+              <w:rPr>
+                <w:rFonts w:cs="Times New Roman"/>
+              </w:rPr>
+              <w:t>±</w:t>
+            </w:r>
+            <w:r>
+              <w:t>16 g</w:t>
+            </w:r>
+          </w:p>
+        </w:tc>
+      </w:tr>
+      <w:tr>
+        <w:trPr>
+          <w:cnfStyle w:val="000000100000" w:firstRow="0" w:lastRow="0" w:firstColumn="0" w:lastColumn="0" w:oddVBand="0" w:evenVBand="0" w:oddHBand="1" w:evenHBand="0" w:firstRowFirstColumn="0" w:firstRowLastColumn="0" w:lastRowFirstColumn="0" w:lastRowLastColumn="0"/>
+        </w:trPr>
+        <w:tc>
+          <w:tcPr>
+            <w:cnfStyle w:val="001000000000" w:firstRow="0" w:lastRow="0" w:firstColumn="1" w:lastColumn="0" w:oddVBand="0" w:evenVBand="0" w:oddHBand="0" w:evenHBand="0" w:firstRowFirstColumn="0" w:firstRowLastColumn="0" w:lastRowFirstColumn="0" w:lastRowLastColumn="0"/>
+            <w:tcW w:w="2250" w:type="dxa"/>
+          </w:tcPr>
+          <w:p>
+            <w:pPr>
+              <w:ind w:firstLine="0"/>
+            </w:pPr>
+            <w:r>
+              <w:t>Gyroscope accuracy</w:t>
+            </w:r>
+          </w:p>
+        </w:tc>
+        <w:tc>
+          <w:tcPr>
+            <w:tcW w:w="2520" w:type="dxa"/>
+          </w:tcPr>
+          <w:p>
+            <w:pPr>
+              <w:ind w:firstLine="0"/>
+              <w:cnfStyle w:val="000000100000" w:firstRow="0" w:lastRow="0" w:firstColumn="0" w:lastColumn="0" w:oddVBand="0" w:evenVBand="0" w:oddHBand="1" w:evenHBand="0" w:firstRowFirstColumn="0" w:firstRowLastColumn="0" w:lastRowFirstColumn="0" w:lastRowLastColumn="0"/>
+            </w:pPr>
+            <w:r>
+              <w:t xml:space="preserve">131 | 65.5 | 32.8 | </w:t>
+            </w:r>
+            <w:r>
+              <w:t>16.4 LSB/(</w:t>
+            </w:r>
+            <w:r>
+              <w:rPr>
+                <w:rFonts w:cs="Times New Roman"/>
+              </w:rPr>
+              <w:t>°</w:t>
+            </w:r>
+            <w:r>
+              <w:t>/s)</w:t>
+            </w:r>
+          </w:p>
+        </w:tc>
+        <w:tc>
+          <w:tcPr>
+            <w:tcW w:w="2242" w:type="dxa"/>
+          </w:tcPr>
+          <w:p>
+            <w:pPr>
+              <w:ind w:firstLine="0"/>
+              <w:cnfStyle w:val="000000100000" w:firstRow="0" w:lastRow="0" w:firstColumn="0" w:lastColumn="0" w:oddVBand="0" w:evenVBand="0" w:oddHBand="1" w:evenHBand="0" w:firstRowFirstColumn="0" w:firstRowLastColumn="0" w:lastRowFirstColumn="0" w:lastRowLastColumn="0"/>
+            </w:pPr>
+            <w:r>
+              <w:t>131 | 65.5 | 32.8 | 16.4 LSB/(</w:t>
+            </w:r>
+            <w:r>
+              <w:rPr>
+                <w:rFonts w:cs="Times New Roman"/>
+              </w:rPr>
+              <w:t>°</w:t>
+            </w:r>
+            <w:r>
+              <w:t>/s)</w:t>
+            </w:r>
+          </w:p>
+        </w:tc>
+        <w:tc>
+          <w:tcPr>
+            <w:tcW w:w="2338" w:type="dxa"/>
+          </w:tcPr>
+          <w:p>
+            <w:pPr>
+              <w:ind w:firstLine="0"/>
+              <w:cnfStyle w:val="000000100000" w:firstRow="0" w:lastRow="0" w:firstColumn="0" w:lastColumn="0" w:oddVBand="0" w:evenVBand="0" w:oddHBand="1" w:evenHBand="0" w:firstRowFirstColumn="0" w:firstRowLastColumn="0" w:lastRowFirstColumn="0" w:lastRowLastColumn="0"/>
+            </w:pPr>
+            <w:r>
+              <w:t>16 LSB/(</w:t>
+            </w:r>
+            <w:r>
+              <w:rPr>
+                <w:rFonts w:cs="Times New Roman"/>
+              </w:rPr>
+              <w:t>°</w:t>
+            </w:r>
+            <w:r>
+              <w:t>/s)</w:t>
+            </w:r>
+          </w:p>
+        </w:tc>
+      </w:tr>
+      <w:tr>
+        <w:tc>
+          <w:tcPr>
+            <w:cnfStyle w:val="001000000000" w:firstRow="0" w:lastRow="0" w:firstColumn="1" w:lastColumn="0" w:oddVBand="0" w:evenVBand="0" w:oddHBand="0" w:evenHBand="0" w:firstRowFirstColumn="0" w:firstRowLastColumn="0" w:lastRowFirstColumn="0" w:lastRowLastColumn="0"/>
+            <w:tcW w:w="2250" w:type="dxa"/>
+          </w:tcPr>
+          <w:p>
+            <w:pPr>
+              <w:ind w:firstLine="0"/>
+            </w:pPr>
+            <w:r>
+              <w:t>Gyroscope range</w:t>
+            </w:r>
+          </w:p>
+        </w:tc>
+        <w:tc>
+          <w:tcPr>
+            <w:tcW w:w="2520" w:type="dxa"/>
+          </w:tcPr>
+          <w:p>
+            <w:pPr>
+              <w:ind w:firstLine="0"/>
+              <w:cnfStyle w:val="000000000000" w:firstRow="0" w:lastRow="0" w:firstColumn="0" w:lastColumn="0" w:oddVBand="0" w:evenVBand="0" w:oddHBand="0" w:evenHBand="0" w:firstRowFirstColumn="0" w:firstRowLastColumn="0" w:lastRowFirstColumn="0" w:lastRowLastColumn="0"/>
+            </w:pPr>
+            <w:r>
+              <w:rPr>
+                <w:rFonts w:cs="Times New Roman"/>
+              </w:rPr>
+              <w:t>±</w:t>
+            </w:r>
+            <w:r>
+              <w:t xml:space="preserve">250 | </w:t>
+            </w:r>
+            <w:r>
+              <w:rPr>
+                <w:rFonts w:cs="Times New Roman"/>
+              </w:rPr>
+              <w:t>±</w:t>
+            </w:r>
+            <w:r>
+              <w:t xml:space="preserve">500 | </w:t>
+            </w:r>
+            <w:r>
+              <w:rPr>
+                <w:rFonts w:cs="Times New Roman"/>
+              </w:rPr>
+              <w:t>±</w:t>
+            </w:r>
+            <w:r>
+              <w:t xml:space="preserve">1000 | </w:t>
+            </w:r>
+            <w:r>
+              <w:rPr>
+                <w:rFonts w:cs="Times New Roman"/>
+              </w:rPr>
+              <w:t>±</w:t>
+            </w:r>
+            <w:r>
+              <w:t xml:space="preserve">2000 </w:t>
+            </w:r>
+            <w:r>
+              <w:rPr>
+                <w:rFonts w:cs="Times New Roman"/>
+              </w:rPr>
+              <w:t>°</w:t>
+            </w:r>
+            <w:r>
+              <w:t>/s</w:t>
+            </w:r>
+          </w:p>
+        </w:tc>
+        <w:tc>
+          <w:tcPr>
+            <w:tcW w:w="2242" w:type="dxa"/>
+          </w:tcPr>
+          <w:p>
+            <w:pPr>
+              <w:ind w:firstLine="0"/>
+              <w:cnfStyle w:val="000000000000" w:firstRow="0" w:lastRow="0" w:firstColumn="0" w:lastColumn="0" w:oddVBand="0" w:evenVBand="0" w:oddHBand="0" w:evenHBand="0" w:firstRowFirstColumn="0" w:firstRowLastColumn="0" w:lastRowFirstColumn="0" w:lastRowLastColumn="0"/>
+            </w:pPr>
+            <w:r>
+              <w:rPr>
+                <w:rFonts w:cs="Times New Roman"/>
+              </w:rPr>
+              <w:t>±</w:t>
+            </w:r>
+            <w:r>
+              <w:t xml:space="preserve">250 | </w:t>
+            </w:r>
+            <w:r>
+              <w:rPr>
+                <w:rFonts w:cs="Times New Roman"/>
+              </w:rPr>
+              <w:t>±</w:t>
+            </w:r>
+            <w:r>
+              <w:t xml:space="preserve">500 | </w:t>
+            </w:r>
+            <w:r>
+              <w:rPr>
+                <w:rFonts w:cs="Times New Roman"/>
+              </w:rPr>
+              <w:t>±</w:t>
+            </w:r>
+            <w:r>
+              <w:t xml:space="preserve">1000 | </w:t>
+            </w:r>
+            <w:r>
+              <w:rPr>
+                <w:rFonts w:cs="Times New Roman"/>
+              </w:rPr>
+              <w:t>±</w:t>
+            </w:r>
+            <w:r>
+              <w:t xml:space="preserve">2000 </w:t>
+            </w:r>
+            <w:r>
+              <w:rPr>
+                <w:rFonts w:cs="Times New Roman"/>
+              </w:rPr>
+              <w:t>°</w:t>
+            </w:r>
+            <w:r>
+              <w:t>/sec</w:t>
+            </w:r>
+          </w:p>
+        </w:tc>
+        <w:tc>
+          <w:tcPr>
+            <w:tcW w:w="2338" w:type="dxa"/>
+          </w:tcPr>
+          <w:p>
+            <w:pPr>
+              <w:ind w:firstLine="0"/>
+              <w:cnfStyle w:val="000000000000" w:firstRow="0" w:lastRow="0" w:firstColumn="0" w:lastColumn="0" w:oddVBand="0" w:evenVBand="0" w:oddHBand="0" w:evenHBand="0" w:firstRowFirstColumn="0" w:firstRowLastColumn="0" w:lastRowFirstColumn="0" w:lastRowLastColumn="0"/>
+            </w:pPr>
+            <w:r>
+              <w:rPr>
+                <w:rFonts w:cs="Times New Roman"/>
+              </w:rPr>
+              <w:t>±</w:t>
+            </w:r>
+            <w:r>
+              <w:t xml:space="preserve">125 | </w:t>
+            </w:r>
+            <w:r>
+              <w:rPr>
+                <w:rFonts w:cs="Times New Roman"/>
+              </w:rPr>
+              <w:t>±</w:t>
+            </w:r>
+            <w:r>
+              <w:t xml:space="preserve">2000 </w:t>
+            </w:r>
+            <w:r>
+              <w:rPr>
+                <w:rFonts w:cs="Times New Roman"/>
+              </w:rPr>
+              <w:t>°</w:t>
+            </w:r>
+            <w:r>
+              <w:t>/s</w:t>
+            </w:r>
+          </w:p>
+        </w:tc>
+      </w:tr>
+      <w:tr>
+        <w:trPr>
+          <w:cnfStyle w:val="000000100000" w:firstRow="0" w:lastRow="0" w:firstColumn="0" w:lastColumn="0" w:oddVBand="0" w:evenVBand="0" w:oddHBand="1" w:evenHBand="0" w:firstRowFirstColumn="0" w:firstRowLastColumn="0" w:lastRowFirstColumn="0" w:lastRowLastColumn="0"/>
+        </w:trPr>
+        <w:tc>
+          <w:tcPr>
+            <w:cnfStyle w:val="001000000000" w:firstRow="0" w:lastRow="0" w:firstColumn="1" w:lastColumn="0" w:oddVBand="0" w:evenVBand="0" w:oddHBand="0" w:evenHBand="0" w:firstRowFirstColumn="0" w:firstRowLastColumn="0" w:lastRowFirstColumn="0" w:lastRowLastColumn="0"/>
+            <w:tcW w:w="2250" w:type="dxa"/>
+          </w:tcPr>
+          <w:p>
+            <w:pPr>
+              <w:ind w:firstLine="0"/>
+              <w:rPr>
+                <w:i w:val="0"/>
+                <w:iCs w:val="0"/>
+              </w:rPr>
+            </w:pPr>
+            <w:r>
+              <w:t>Magnetometer accuracy</w:t>
+            </w:r>
+          </w:p>
+        </w:tc>
+        <w:tc>
+          <w:tcPr>
+            <w:tcW w:w="2520" w:type="dxa"/>
+          </w:tcPr>
+          <w:p>
+            <w:pPr>
+              <w:ind w:firstLine="0"/>
+              <w:cnfStyle w:val="000000100000" w:firstRow="0" w:lastRow="0" w:firstColumn="0" w:lastColumn="0" w:oddVBand="0" w:evenVBand="0" w:oddHBand="1" w:evenHBand="0" w:firstRowFirstColumn="0" w:firstRowLastColumn="0" w:lastRowFirstColumn="0" w:lastRowLastColumn="0"/>
+            </w:pPr>
+            <w:r>
+              <w:t>N/A</w:t>
+            </w:r>
+          </w:p>
+        </w:tc>
+        <w:tc>
+          <w:tcPr>
+            <w:tcW w:w="2242" w:type="dxa"/>
+          </w:tcPr>
+          <w:p>
+            <w:pPr>
+              <w:ind w:firstLine="0"/>
+              <w:cnfStyle w:val="000000100000" w:firstRow="0" w:lastRow="0" w:firstColumn="0" w:lastColumn="0" w:oddVBand="0" w:evenVBand="0" w:oddHBand="1" w:evenHBand="0" w:firstRowFirstColumn="0" w:firstRowLastColumn="0" w:lastRowFirstColumn="0" w:lastRowLastColumn="0"/>
+            </w:pPr>
+            <w:r>
+              <w:rPr>
+                <w:rFonts w:cs="Times New Roman"/>
+              </w:rPr>
+              <w:t>±</w:t>
+            </w:r>
+            <w:r>
+              <w:t>500 LSB</w:t>
+            </w:r>
+          </w:p>
+        </w:tc>
+        <w:tc>
+          <w:tcPr>
+            <w:tcW w:w="2338" w:type="dxa"/>
+          </w:tcPr>
+          <w:p>
+            <w:pPr>
+              <w:ind w:firstLine="0"/>
+              <w:cnfStyle w:val="000000100000" w:firstRow="0" w:lastRow="0" w:firstColumn="0" w:lastColumn="0" w:oddVBand="0" w:evenVBand="0" w:oddHBand="1" w:evenHBand="0" w:firstRowFirstColumn="0" w:firstRowLastColumn="0" w:lastRowFirstColumn="0" w:lastRowLastColumn="0"/>
+            </w:pPr>
+            <w:r>
+              <w:t xml:space="preserve">0.3 </w:t>
+            </w:r>
+            <w:r>
+              <w:rPr>
+                <w:rFonts w:cs="Times New Roman"/>
+              </w:rPr>
+              <w:t>µ</w:t>
+            </w:r>
+            <w:r>
+              <w:t>T</w:t>
+            </w:r>
+          </w:p>
+        </w:tc>
+      </w:tr>
+      <w:tr>
+        <w:tc>
+          <w:tcPr>
+            <w:cnfStyle w:val="001000000000" w:firstRow="0" w:lastRow="0" w:firstColumn="1" w:lastColumn="0" w:oddVBand="0" w:evenVBand="0" w:oddHBand="0" w:evenHBand="0" w:firstRowFirstColumn="0" w:firstRowLastColumn="0" w:lastRowFirstColumn="0" w:lastRowLastColumn="0"/>
+            <w:tcW w:w="2250" w:type="dxa"/>
+          </w:tcPr>
+          <w:p>
+            <w:pPr>
+              <w:ind w:firstLine="0"/>
+            </w:pPr>
+            <w:r>
+              <w:t>Magnetometer range</w:t>
+            </w:r>
+          </w:p>
+        </w:tc>
+        <w:tc>
+          <w:tcPr>
+            <w:tcW w:w="2520" w:type="dxa"/>
+          </w:tcPr>
+          <w:p>
+            <w:pPr>
+              <w:ind w:firstLine="0"/>
+              <w:cnfStyle w:val="000000000000" w:firstRow="0" w:lastRow="0" w:firstColumn="0" w:lastColumn="0" w:oddVBand="0" w:evenVBand="0" w:oddHBand="0" w:evenHBand="0" w:firstRowFirstColumn="0" w:firstRowLastColumn="0" w:lastRowFirstColumn="0" w:lastRowLastColumn="0"/>
+            </w:pPr>
+            <w:r>
+              <w:t>N/A</w:t>
+            </w:r>
+          </w:p>
+        </w:tc>
+        <w:tc>
+          <w:tcPr>
+            <w:tcW w:w="2242" w:type="dxa"/>
+          </w:tcPr>
+          <w:p>
+            <w:pPr>
+              <w:ind w:firstLine="0"/>
+              <w:cnfStyle w:val="000000000000" w:firstRow="0" w:lastRow="0" w:firstColumn="0" w:lastColumn="0" w:oddVBand="0" w:evenVBand="0" w:oddHBand="0" w:evenHBand="0" w:firstRowFirstColumn="0" w:firstRowLastColumn="0" w:lastRowFirstColumn="0" w:lastRowLastColumn="0"/>
+            </w:pPr>
+            <w:r>
+              <w:rPr>
+                <w:rFonts w:cs="Times New Roman"/>
+              </w:rPr>
+              <w:t>±4800 µT</w:t>
+            </w:r>
+          </w:p>
+        </w:tc>
+        <w:tc>
+          <w:tcPr>
+            <w:tcW w:w="2338" w:type="dxa"/>
+          </w:tcPr>
+          <w:p>
+            <w:pPr>
+              <w:ind w:firstLine="0"/>
+              <w:cnfStyle w:val="000000000000" w:firstRow="0" w:lastRow="0" w:firstColumn="0" w:lastColumn="0" w:oddVBand="0" w:evenVBand="0" w:oddHBand="0" w:evenHBand="0" w:firstRowFirstColumn="0" w:firstRowLastColumn="0" w:lastRowFirstColumn="0" w:lastRowLastColumn="0"/>
+            </w:pPr>
+            <w:proofErr w:type="spellStart"/>
+            <w:r>
+              <w:t>xy</w:t>
+            </w:r>
+            <w:proofErr w:type="spellEnd"/>
+            <w:r>
+              <w:t xml:space="preserve">-axis </w:t>
+            </w:r>
+            <w:r>
+              <w:rPr>
+                <w:rFonts w:cs="Times New Roman"/>
+              </w:rPr>
+              <w:t>±</w:t>
+            </w:r>
+            <w:r>
+              <w:t xml:space="preserve">1300 </w:t>
+            </w:r>
+            <w:r>
+              <w:rPr>
+                <w:rFonts w:cs="Times New Roman"/>
+              </w:rPr>
+              <w:t>µ</w:t>
+            </w:r>
+            <w:r>
+              <w:t>T</w:t>
+            </w:r>
+          </w:p>
+          <w:p>
+            <w:pPr>
+              <w:ind w:firstLine="0"/>
+              <w:cnfStyle w:val="000000000000" w:firstRow="0" w:lastRow="0" w:firstColumn="0" w:lastColumn="0" w:oddVBand="0" w:evenVBand="0" w:oddHBand="0" w:evenHBand="0" w:firstRowFirstColumn="0" w:firstRowLastColumn="0" w:lastRowFirstColumn="0" w:lastRowLastColumn="0"/>
+            </w:pPr>
+            <w:r>
+              <w:t xml:space="preserve">z-axis </w:t>
+            </w:r>
+            <w:r>
+              <w:rPr>
+                <w:rFonts w:cs="Times New Roman"/>
+              </w:rPr>
+              <w:t>±</w:t>
+            </w:r>
+            <w:r>
+              <w:t xml:space="preserve">2500 </w:t>
+            </w:r>
+            <w:r>
+              <w:rPr>
+                <w:rFonts w:cs="Times New Roman"/>
+              </w:rPr>
+              <w:t>µ</w:t>
+            </w:r>
+            <w:r>
+              <w:t>T</w:t>
+            </w:r>
+          </w:p>
+        </w:tc>
+      </w:tr>
+      <w:tr>
+        <w:trPr>
+          <w:cnfStyle w:val="000000100000" w:firstRow="0" w:lastRow="0" w:firstColumn="0" w:lastColumn="0" w:oddVBand="0" w:evenVBand="0" w:oddHBand="1" w:evenHBand="0" w:firstRowFirstColumn="0" w:firstRowLastColumn="0" w:lastRowFirstColumn="0" w:lastRowLastColumn="0"/>
+        </w:trPr>
+        <w:tc>
+          <w:tcPr>
+            <w:cnfStyle w:val="001000000000" w:firstRow="0" w:lastRow="0" w:firstColumn="1" w:lastColumn="0" w:oddVBand="0" w:evenVBand="0" w:oddHBand="0" w:evenHBand="0" w:firstRowFirstColumn="0" w:firstRowLastColumn="0" w:lastRowFirstColumn="0" w:lastRowLastColumn="0"/>
+            <w:tcW w:w="2250" w:type="dxa"/>
+          </w:tcPr>
+          <w:p>
+            <w:pPr>
+              <w:ind w:firstLine="0"/>
+              <w:rPr>
+                <w:i w:val="0"/>
+                <w:iCs w:val="0"/>
+              </w:rPr>
+            </w:pPr>
+            <w:r>
+              <w:t>Power consumption</w:t>
+            </w:r>
+          </w:p>
+        </w:tc>
+        <w:tc>
+          <w:tcPr>
+            <w:tcW w:w="2520" w:type="dxa"/>
+          </w:tcPr>
+          <w:p>
+            <w:pPr>
+              <w:ind w:firstLine="0"/>
+              <w:cnfStyle w:val="000000100000" w:firstRow="0" w:lastRow="0" w:firstColumn="0" w:lastColumn="0" w:oddVBand="0" w:evenVBand="0" w:oddHBand="1" w:evenHBand="0" w:firstRowFirstColumn="0" w:firstRowLastColumn="0" w:lastRowFirstColumn="0" w:lastRowLastColumn="0"/>
+            </w:pPr>
+          </w:p>
+        </w:tc>
+        <w:tc>
+          <w:tcPr>
+            <w:tcW w:w="2242" w:type="dxa"/>
+          </w:tcPr>
+          <w:p>
+            <w:pPr>
+              <w:ind w:firstLine="0"/>
+              <w:cnfStyle w:val="000000100000" w:firstRow="0" w:lastRow="0" w:firstColumn="0" w:lastColumn="0" w:oddVBand="0" w:evenVBand="0" w:oddHBand="1" w:evenHBand="0" w:firstRowFirstColumn="0" w:firstRowLastColumn="0" w:lastRowFirstColumn="0" w:lastRowLastColumn="0"/>
+            </w:pPr>
+          </w:p>
+        </w:tc>
+        <w:tc>
+          <w:tcPr>
+            <w:tcW w:w="2338" w:type="dxa"/>
+          </w:tcPr>
+          <w:p>
+            <w:pPr>
+              <w:ind w:firstLine="0"/>
+              <w:cnfStyle w:val="000000100000" w:firstRow="0" w:lastRow="0" w:firstColumn="0" w:lastColumn="0" w:oddVBand="0" w:evenVBand="0" w:oddHBand="1" w:evenHBand="0" w:firstRowFirstColumn="0" w:firstRowLastColumn="0" w:lastRowFirstColumn="0" w:lastRowLastColumn="0"/>
+            </w:pPr>
           </w:p>
         </w:tc>
       </w:tr>
     </w:tbl>
     <w:p/>
+    <w:tbl>
+      <w:tblPr>
+        <w:tblStyle w:val="PlainTable5"/>
+        <w:tblW w:w="0" w:type="auto"/>
+        <w:tblLook w:val="04A0" w:firstRow="1" w:lastRow="0" w:firstColumn="1" w:lastColumn="0" w:noHBand="0" w:noVBand="1"/>
+      </w:tblPr>
+      <w:tblGrid>
+        <w:gridCol w:w="2520"/>
+        <w:gridCol w:w="3713"/>
+        <w:gridCol w:w="3117"/>
+      </w:tblGrid>
+      <w:tr>
+        <w:trPr>
+          <w:cnfStyle w:val="100000000000" w:firstRow="1" w:lastRow="0" w:firstColumn="0" w:lastColumn="0" w:oddVBand="0" w:evenVBand="0" w:oddHBand="0" w:evenHBand="0" w:firstRowFirstColumn="0" w:firstRowLastColumn="0" w:lastRowFirstColumn="0" w:lastRowLastColumn="0"/>
+        </w:trPr>
+        <w:tc>
+          <w:tcPr>
+            <w:cnfStyle w:val="001000000100" w:firstRow="0" w:lastRow="0" w:firstColumn="1" w:lastColumn="0" w:oddVBand="0" w:evenVBand="0" w:oddHBand="0" w:evenHBand="0" w:firstRowFirstColumn="1" w:firstRowLastColumn="0" w:lastRowFirstColumn="0" w:lastRowLastColumn="0"/>
+            <w:tcW w:w="2520" w:type="dxa"/>
+          </w:tcPr>
+          <w:p>
+            <w:pPr>
+              <w:ind w:firstLine="0"/>
+            </w:pPr>
+            <w:r>
+              <w:t>Barometer</w:t>
+            </w:r>
+          </w:p>
+        </w:tc>
+        <w:tc>
+          <w:tcPr>
+            <w:tcW w:w="3713" w:type="dxa"/>
+          </w:tcPr>
+          <w:p>
+            <w:pPr>
+              <w:ind w:firstLine="0"/>
+              <w:cnfStyle w:val="100000000000" w:firstRow="1" w:lastRow="0" w:firstColumn="0" w:lastColumn="0" w:oddVBand="0" w:evenVBand="0" w:oddHBand="0" w:evenHBand="0" w:firstRowFirstColumn="0" w:firstRowLastColumn="0" w:lastRowFirstColumn="0" w:lastRowLastColumn="0"/>
+            </w:pPr>
+            <w:r>
+              <w:t>MS5803-14BA</w:t>
+            </w:r>
+          </w:p>
+        </w:tc>
+        <w:tc>
+          <w:tcPr>
+            <w:tcW w:w="3117" w:type="dxa"/>
+          </w:tcPr>
+          <w:p>
+            <w:pPr>
+              <w:ind w:firstLine="0"/>
+              <w:cnfStyle w:val="100000000000" w:firstRow="1" w:lastRow="0" w:firstColumn="0" w:lastColumn="0" w:oddVBand="0" w:evenVBand="0" w:oddHBand="0" w:evenHBand="0" w:firstRowFirstColumn="0" w:firstRowLastColumn="0" w:lastRowFirstColumn="0" w:lastRowLastColumn="0"/>
+            </w:pPr>
+            <w:r>
+              <w:t>LPS331AP</w:t>
+            </w:r>
+          </w:p>
+        </w:tc>
+      </w:tr>
+      <w:tr>
+        <w:trPr>
+          <w:cnfStyle w:val="000000100000" w:firstRow="0" w:lastRow="0" w:firstColumn="0" w:lastColumn="0" w:oddVBand="0" w:evenVBand="0" w:oddHBand="1" w:evenHBand="0" w:firstRowFirstColumn="0" w:firstRowLastColumn="0" w:lastRowFirstColumn="0" w:lastRowLastColumn="0"/>
+        </w:trPr>
+        <w:tc>
+          <w:tcPr>
+            <w:cnfStyle w:val="001000000000" w:firstRow="0" w:lastRow="0" w:firstColumn="1" w:lastColumn="0" w:oddVBand="0" w:evenVBand="0" w:oddHBand="0" w:evenHBand="0" w:firstRowFirstColumn="0" w:firstRowLastColumn="0" w:lastRowFirstColumn="0" w:lastRowLastColumn="0"/>
+            <w:tcW w:w="2520" w:type="dxa"/>
+          </w:tcPr>
+          <w:p>
+            <w:pPr>
+              <w:ind w:firstLine="0"/>
+            </w:pPr>
+            <w:r>
+              <w:t>Manufacturer</w:t>
+            </w:r>
+          </w:p>
+        </w:tc>
+        <w:tc>
+          <w:tcPr>
+            <w:tcW w:w="3713" w:type="dxa"/>
+          </w:tcPr>
+          <w:p>
+            <w:pPr>
+              <w:ind w:firstLine="0"/>
+              <w:cnfStyle w:val="000000100000" w:firstRow="0" w:lastRow="0" w:firstColumn="0" w:lastColumn="0" w:oddVBand="0" w:evenVBand="0" w:oddHBand="1" w:evenHBand="0" w:firstRowFirstColumn="0" w:firstRowLastColumn="0" w:lastRowFirstColumn="0" w:lastRowLastColumn="0"/>
+            </w:pPr>
+            <w:r>
+              <w:t>Measurement specialties</w:t>
+            </w:r>
+          </w:p>
+        </w:tc>
+        <w:tc>
+          <w:tcPr>
+            <w:tcW w:w="3117" w:type="dxa"/>
+          </w:tcPr>
+          <w:p>
+            <w:pPr>
+              <w:ind w:firstLine="0"/>
+              <w:cnfStyle w:val="000000100000" w:firstRow="0" w:lastRow="0" w:firstColumn="0" w:lastColumn="0" w:oddVBand="0" w:evenVBand="0" w:oddHBand="1" w:evenHBand="0" w:firstRowFirstColumn="0" w:firstRowLastColumn="0" w:lastRowFirstColumn="0" w:lastRowLastColumn="0"/>
+            </w:pPr>
+            <w:r>
+              <w:t>STMicroelectronics</w:t>
+            </w:r>
+          </w:p>
+        </w:tc>
+      </w:tr>
+      <w:tr>
+        <w:tc>
+          <w:tcPr>
+            <w:cnfStyle w:val="001000000000" w:firstRow="0" w:lastRow="0" w:firstColumn="1" w:lastColumn="0" w:oddVBand="0" w:evenVBand="0" w:oddHBand="0" w:evenHBand="0" w:firstRowFirstColumn="0" w:firstRowLastColumn="0" w:lastRowFirstColumn="0" w:lastRowLastColumn="0"/>
+            <w:tcW w:w="2520" w:type="dxa"/>
+          </w:tcPr>
+          <w:p>
+            <w:pPr>
+              <w:ind w:firstLine="0"/>
+            </w:pPr>
+            <w:r>
+              <w:t>Unit price ($)</w:t>
+            </w:r>
+          </w:p>
+        </w:tc>
+        <w:tc>
+          <w:tcPr>
+            <w:tcW w:w="3713" w:type="dxa"/>
+          </w:tcPr>
+          <w:p>
+            <w:pPr>
+              <w:ind w:firstLine="0"/>
+              <w:cnfStyle w:val="000000000000" w:firstRow="0" w:lastRow="0" w:firstColumn="0" w:lastColumn="0" w:oddVBand="0" w:evenVBand="0" w:oddHBand="0" w:evenHBand="0" w:firstRowFirstColumn="0" w:firstRowLastColumn="0" w:lastRowFirstColumn="0" w:lastRowLastColumn="0"/>
+            </w:pPr>
+            <w:r>
+              <w:t>59.95</w:t>
+            </w:r>
+          </w:p>
+        </w:tc>
+        <w:tc>
+          <w:tcPr>
+            <w:tcW w:w="3117" w:type="dxa"/>
+          </w:tcPr>
+          <w:p>
+            <w:pPr>
+              <w:ind w:firstLine="0"/>
+              <w:cnfStyle w:val="000000000000" w:firstRow="0" w:lastRow="0" w:firstColumn="0" w:lastColumn="0" w:oddVBand="0" w:evenVBand="0" w:oddHBand="0" w:evenHBand="0" w:firstRowFirstColumn="0" w:firstRowLastColumn="0" w:lastRowFirstColumn="0" w:lastRowLastColumn="0"/>
+            </w:pPr>
+            <w:r>
+              <w:t>3.95</w:t>
+            </w:r>
+          </w:p>
+        </w:tc>
+      </w:tr>
+      <w:tr>
+        <w:trPr>
+          <w:cnfStyle w:val="000000100000" w:firstRow="0" w:lastRow="0" w:firstColumn="0" w:lastColumn="0" w:oddVBand="0" w:evenVBand="0" w:oddHBand="1" w:evenHBand="0" w:firstRowFirstColumn="0" w:firstRowLastColumn="0" w:lastRowFirstColumn="0" w:lastRowLastColumn="0"/>
+        </w:trPr>
+        <w:tc>
+          <w:tcPr>
+            <w:cnfStyle w:val="001000000000" w:firstRow="0" w:lastRow="0" w:firstColumn="1" w:lastColumn="0" w:oddVBand="0" w:evenVBand="0" w:oddHBand="0" w:evenHBand="0" w:firstRowFirstColumn="0" w:firstRowLastColumn="0" w:lastRowFirstColumn="0" w:lastRowLastColumn="0"/>
+            <w:tcW w:w="2520" w:type="dxa"/>
+          </w:tcPr>
+          <w:p>
+            <w:pPr>
+              <w:ind w:firstLine="0"/>
+            </w:pPr>
+            <w:r>
+              <w:t>Size (mm)</w:t>
+            </w:r>
+          </w:p>
+        </w:tc>
+        <w:tc>
+          <w:tcPr>
+            <w:tcW w:w="3713" w:type="dxa"/>
+          </w:tcPr>
+          <w:p>
+            <w:pPr>
+              <w:ind w:firstLine="0"/>
+              <w:cnfStyle w:val="000000100000" w:firstRow="0" w:lastRow="0" w:firstColumn="0" w:lastColumn="0" w:oddVBand="0" w:evenVBand="0" w:oddHBand="1" w:evenHBand="0" w:firstRowFirstColumn="0" w:firstRowLastColumn="0" w:lastRowFirstColumn="0" w:lastRowLastColumn="0"/>
+            </w:pPr>
+            <w:r>
+              <w:t>6.2 x 6.4 x 2.88</w:t>
+            </w:r>
+          </w:p>
+        </w:tc>
+        <w:tc>
+          <w:tcPr>
+            <w:tcW w:w="3117" w:type="dxa"/>
+          </w:tcPr>
+          <w:p>
+            <w:pPr>
+              <w:ind w:firstLine="0"/>
+              <w:cnfStyle w:val="000000100000" w:firstRow="0" w:lastRow="0" w:firstColumn="0" w:lastColumn="0" w:oddVBand="0" w:evenVBand="0" w:oddHBand="1" w:evenHBand="0" w:firstRowFirstColumn="0" w:firstRowLastColumn="0" w:lastRowFirstColumn="0" w:lastRowLastColumn="0"/>
+            </w:pPr>
+            <w:r>
+              <w:t>3 x 3 x 1</w:t>
+            </w:r>
+          </w:p>
+        </w:tc>
+      </w:tr>
+      <w:tr>
+        <w:tc>
+          <w:tcPr>
+            <w:cnfStyle w:val="001000000000" w:firstRow="0" w:lastRow="0" w:firstColumn="1" w:lastColumn="0" w:oddVBand="0" w:evenVBand="0" w:oddHBand="0" w:evenHBand="0" w:firstRowFirstColumn="0" w:firstRowLastColumn="0" w:lastRowFirstColumn="0" w:lastRowLastColumn="0"/>
+            <w:tcW w:w="2520" w:type="dxa"/>
+          </w:tcPr>
+          <w:p>
+            <w:pPr>
+              <w:ind w:firstLine="0"/>
+            </w:pPr>
+            <w:r>
+              <w:t>Weight (g)</w:t>
+            </w:r>
+          </w:p>
+        </w:tc>
+        <w:tc>
+          <w:tcPr>
+            <w:tcW w:w="3713" w:type="dxa"/>
+          </w:tcPr>
+          <w:p>
+            <w:pPr>
+              <w:ind w:firstLine="0"/>
+              <w:cnfStyle w:val="000000000000" w:firstRow="0" w:lastRow="0" w:firstColumn="0" w:lastColumn="0" w:oddVBand="0" w:evenVBand="0" w:oddHBand="0" w:evenHBand="0" w:firstRowFirstColumn="0" w:firstRowLastColumn="0" w:lastRowFirstColumn="0" w:lastRowLastColumn="0"/>
+            </w:pPr>
+          </w:p>
+        </w:tc>
+        <w:tc>
+          <w:tcPr>
+            <w:tcW w:w="3117" w:type="dxa"/>
+          </w:tcPr>
+          <w:p>
+            <w:pPr>
+              <w:ind w:firstLine="0"/>
+              <w:cnfStyle w:val="000000000000" w:firstRow="0" w:lastRow="0" w:firstColumn="0" w:lastColumn="0" w:oddVBand="0" w:evenVBand="0" w:oddHBand="0" w:evenHBand="0" w:firstRowFirstColumn="0" w:firstRowLastColumn="0" w:lastRowFirstColumn="0" w:lastRowLastColumn="0"/>
+            </w:pPr>
+          </w:p>
+        </w:tc>
+      </w:tr>
+      <w:tr>
+        <w:trPr>
+          <w:cnfStyle w:val="000000100000" w:firstRow="0" w:lastRow="0" w:firstColumn="0" w:lastColumn="0" w:oddVBand="0" w:evenVBand="0" w:oddHBand="1" w:evenHBand="0" w:firstRowFirstColumn="0" w:firstRowLastColumn="0" w:lastRowFirstColumn="0" w:lastRowLastColumn="0"/>
+        </w:trPr>
+        <w:tc>
+          <w:tcPr>
+            <w:cnfStyle w:val="001000000000" w:firstRow="0" w:lastRow="0" w:firstColumn="1" w:lastColumn="0" w:oddVBand="0" w:evenVBand="0" w:oddHBand="0" w:evenHBand="0" w:firstRowFirstColumn="0" w:firstRowLastColumn="0" w:lastRowFirstColumn="0" w:lastRowLastColumn="0"/>
+            <w:tcW w:w="2520" w:type="dxa"/>
+          </w:tcPr>
+          <w:p>
+            <w:pPr>
+              <w:ind w:firstLine="0"/>
+            </w:pPr>
+            <w:r>
+              <w:t>Interfaces</w:t>
+            </w:r>
+          </w:p>
+        </w:tc>
+        <w:tc>
+          <w:tcPr>
+            <w:tcW w:w="3713" w:type="dxa"/>
+          </w:tcPr>
+          <w:p>
+            <w:pPr>
+              <w:ind w:firstLine="0"/>
+              <w:cnfStyle w:val="000000100000" w:firstRow="0" w:lastRow="0" w:firstColumn="0" w:lastColumn="0" w:oddVBand="0" w:evenVBand="0" w:oddHBand="1" w:evenHBand="0" w:firstRowFirstColumn="0" w:firstRowLastColumn="0" w:lastRowFirstColumn="0" w:lastRowLastColumn="0"/>
+            </w:pPr>
+            <w:r>
+              <w:t>1xI</w:t>
+            </w:r>
+            <w:r>
+              <w:rPr>
+                <w:vertAlign w:val="superscript"/>
+              </w:rPr>
+              <w:t>2</w:t>
+            </w:r>
+            <w:r>
+              <w:t>C</w:t>
+            </w:r>
+          </w:p>
+          <w:p>
+            <w:pPr>
+              <w:ind w:firstLine="0"/>
+              <w:cnfStyle w:val="000000100000" w:firstRow="0" w:lastRow="0" w:firstColumn="0" w:lastColumn="0" w:oddVBand="0" w:evenVBand="0" w:oddHBand="1" w:evenHBand="0" w:firstRowFirstColumn="0" w:firstRowLastColumn="0" w:lastRowFirstColumn="0" w:lastRowLastColumn="0"/>
+            </w:pPr>
+            <w:r>
+              <w:t>1xSPI</w:t>
+            </w:r>
+          </w:p>
+        </w:tc>
+        <w:tc>
+          <w:tcPr>
+            <w:tcW w:w="3117" w:type="dxa"/>
+          </w:tcPr>
+          <w:p>
+            <w:pPr>
+              <w:ind w:firstLine="0"/>
+              <w:cnfStyle w:val="000000100000" w:firstRow="0" w:lastRow="0" w:firstColumn="0" w:lastColumn="0" w:oddVBand="0" w:evenVBand="0" w:oddHBand="1" w:evenHBand="0" w:firstRowFirstColumn="0" w:firstRowLastColumn="0" w:lastRowFirstColumn="0" w:lastRowLastColumn="0"/>
+            </w:pPr>
+            <w:r>
+              <w:t>1xI</w:t>
+            </w:r>
+            <w:r>
+              <w:rPr>
+                <w:vertAlign w:val="superscript"/>
+              </w:rPr>
+              <w:t>2</w:t>
+            </w:r>
+            <w:r>
+              <w:t>C</w:t>
+            </w:r>
+          </w:p>
+          <w:p>
+            <w:pPr>
+              <w:ind w:firstLine="0"/>
+              <w:cnfStyle w:val="000000100000" w:firstRow="0" w:lastRow="0" w:firstColumn="0" w:lastColumn="0" w:oddVBand="0" w:evenVBand="0" w:oddHBand="1" w:evenHBand="0" w:firstRowFirstColumn="0" w:firstRowLastColumn="0" w:lastRowFirstColumn="0" w:lastRowLastColumn="0"/>
+            </w:pPr>
+            <w:r>
+              <w:t>1xSPI</w:t>
+            </w:r>
+          </w:p>
+        </w:tc>
+      </w:tr>
+      <w:tr>
+        <w:tc>
+          <w:tcPr>
+            <w:cnfStyle w:val="001000000000" w:firstRow="0" w:lastRow="0" w:firstColumn="1" w:lastColumn="0" w:oddVBand="0" w:evenVBand="0" w:oddHBand="0" w:evenHBand="0" w:firstRowFirstColumn="0" w:firstRowLastColumn="0" w:lastRowFirstColumn="0" w:lastRowLastColumn="0"/>
+            <w:tcW w:w="2520" w:type="dxa"/>
+          </w:tcPr>
+          <w:p>
+            <w:pPr>
+              <w:ind w:firstLine="0"/>
+            </w:pPr>
+            <w:r>
+              <w:t>Sensors</w:t>
+            </w:r>
+          </w:p>
+        </w:tc>
+        <w:tc>
+          <w:tcPr>
+            <w:tcW w:w="3713" w:type="dxa"/>
+          </w:tcPr>
+          <w:p>
+            <w:pPr>
+              <w:ind w:firstLine="0"/>
+              <w:cnfStyle w:val="000000000000" w:firstRow="0" w:lastRow="0" w:firstColumn="0" w:lastColumn="0" w:oddVBand="0" w:evenVBand="0" w:oddHBand="0" w:evenHBand="0" w:firstRowFirstColumn="0" w:firstRowLastColumn="0" w:lastRowFirstColumn="0" w:lastRowLastColumn="0"/>
+            </w:pPr>
+            <w:r>
+              <w:t>1xbarometer</w:t>
+            </w:r>
+          </w:p>
+          <w:p>
+            <w:pPr>
+              <w:ind w:firstLine="0"/>
+              <w:cnfStyle w:val="000000000000" w:firstRow="0" w:lastRow="0" w:firstColumn="0" w:lastColumn="0" w:oddVBand="0" w:evenVBand="0" w:oddHBand="0" w:evenHBand="0" w:firstRowFirstColumn="0" w:firstRowLastColumn="0" w:lastRowFirstColumn="0" w:lastRowLastColumn="0"/>
+            </w:pPr>
+            <w:r>
+              <w:t>1xthermometer</w:t>
+            </w:r>
+          </w:p>
+        </w:tc>
+        <w:tc>
+          <w:tcPr>
+            <w:tcW w:w="3117" w:type="dxa"/>
+          </w:tcPr>
+          <w:p>
+            <w:pPr>
+              <w:ind w:firstLine="0"/>
+              <w:cnfStyle w:val="000000000000" w:firstRow="0" w:lastRow="0" w:firstColumn="0" w:lastColumn="0" w:oddVBand="0" w:evenVBand="0" w:oddHBand="0" w:evenHBand="0" w:firstRowFirstColumn="0" w:firstRowLastColumn="0" w:lastRowFirstColumn="0" w:lastRowLastColumn="0"/>
+            </w:pPr>
+            <w:r>
+              <w:t>1xbarometer</w:t>
+            </w:r>
+          </w:p>
+        </w:tc>
+      </w:tr>
+      <w:tr>
+        <w:trPr>
+          <w:cnfStyle w:val="000000100000" w:firstRow="0" w:lastRow="0" w:firstColumn="0" w:lastColumn="0" w:oddVBand="0" w:evenVBand="0" w:oddHBand="1" w:evenHBand="0" w:firstRowFirstColumn="0" w:firstRowLastColumn="0" w:lastRowFirstColumn="0" w:lastRowLastColumn="0"/>
+        </w:trPr>
+        <w:tc>
+          <w:tcPr>
+            <w:cnfStyle w:val="001000000000" w:firstRow="0" w:lastRow="0" w:firstColumn="1" w:lastColumn="0" w:oddVBand="0" w:evenVBand="0" w:oddHBand="0" w:evenHBand="0" w:firstRowFirstColumn="0" w:firstRowLastColumn="0" w:lastRowFirstColumn="0" w:lastRowLastColumn="0"/>
+            <w:tcW w:w="2520" w:type="dxa"/>
+          </w:tcPr>
+          <w:p>
+            <w:pPr>
+              <w:ind w:firstLine="0"/>
+            </w:pPr>
+            <w:r>
+              <w:t>Barometer accuracy</w:t>
+            </w:r>
+          </w:p>
+        </w:tc>
+        <w:tc>
+          <w:tcPr>
+            <w:tcW w:w="3713" w:type="dxa"/>
+          </w:tcPr>
+          <w:p>
+            <w:pPr>
+              <w:ind w:firstLine="0"/>
+              <w:cnfStyle w:val="000000100000" w:firstRow="0" w:lastRow="0" w:firstColumn="0" w:lastColumn="0" w:oddVBand="0" w:evenVBand="0" w:oddHBand="1" w:evenHBand="0" w:firstRowFirstColumn="0" w:firstRowLastColumn="0" w:lastRowFirstColumn="0" w:lastRowLastColumn="0"/>
+            </w:pPr>
+            <w:r>
+              <w:t>0</w:t>
+            </w:r>
+            <w:r>
+              <w:rPr>
+                <w:rFonts w:cs="Times New Roman"/>
+              </w:rPr>
+              <w:t>°</w:t>
+            </w:r>
+            <w:r>
+              <w:t>C - 40</w:t>
+            </w:r>
+            <w:r>
+              <w:rPr>
+                <w:rFonts w:cs="Times New Roman"/>
+              </w:rPr>
+              <w:t>°</w:t>
+            </w:r>
+            <w:r>
+              <w:t xml:space="preserve">C: </w:t>
+            </w:r>
+            <w:r>
+              <w:rPr>
+                <w:rFonts w:cs="Times New Roman"/>
+              </w:rPr>
+              <w:t>±</w:t>
+            </w:r>
+            <w:r>
+              <w:t>20mbar</w:t>
+            </w:r>
+          </w:p>
+          <w:p>
+            <w:pPr>
+              <w:ind w:firstLine="0"/>
+              <w:cnfStyle w:val="000000100000" w:firstRow="0" w:lastRow="0" w:firstColumn="0" w:lastColumn="0" w:oddVBand="0" w:evenVBand="0" w:oddHBand="1" w:evenHBand="0" w:firstRowFirstColumn="0" w:firstRowLastColumn="0" w:lastRowFirstColumn="0" w:lastRowLastColumn="0"/>
+            </w:pPr>
+            <w:r>
+              <w:t>-40</w:t>
+            </w:r>
+            <w:r>
+              <w:rPr>
+                <w:rFonts w:cs="Times New Roman"/>
+              </w:rPr>
+              <w:t>°</w:t>
+            </w:r>
+            <w:r>
+              <w:t>C - 85</w:t>
+            </w:r>
+            <w:r>
+              <w:rPr>
+                <w:rFonts w:cs="Times New Roman"/>
+              </w:rPr>
+              <w:t>°</w:t>
+            </w:r>
+            <w:r>
+              <w:t xml:space="preserve">C: </w:t>
+            </w:r>
+            <w:r>
+              <w:rPr>
+                <w:rFonts w:cs="Times New Roman"/>
+              </w:rPr>
+              <w:t>±</w:t>
+            </w:r>
+            <w:r>
+              <w:t>40mbar</w:t>
+            </w:r>
+          </w:p>
+        </w:tc>
+        <w:tc>
+          <w:tcPr>
+            <w:tcW w:w="3117" w:type="dxa"/>
+          </w:tcPr>
+          <w:p>
+            <w:pPr>
+              <w:ind w:firstLine="0"/>
+              <w:cnfStyle w:val="000000100000" w:firstRow="0" w:lastRow="0" w:firstColumn="0" w:lastColumn="0" w:oddVBand="0" w:evenVBand="0" w:oddHBand="1" w:evenHBand="0" w:firstRowFirstColumn="0" w:firstRowLastColumn="0" w:lastRowFirstColumn="0" w:lastRowLastColumn="0"/>
+            </w:pPr>
+            <w:r>
+              <w:t>0.020 mbar</w:t>
+            </w:r>
+          </w:p>
+        </w:tc>
+      </w:tr>
+      <w:tr>
+        <w:tc>
+          <w:tcPr>
+            <w:cnfStyle w:val="001000000000" w:firstRow="0" w:lastRow="0" w:firstColumn="1" w:lastColumn="0" w:oddVBand="0" w:evenVBand="0" w:oddHBand="0" w:evenHBand="0" w:firstRowFirstColumn="0" w:firstRowLastColumn="0" w:lastRowFirstColumn="0" w:lastRowLastColumn="0"/>
+            <w:tcW w:w="2520" w:type="dxa"/>
+          </w:tcPr>
+          <w:p>
+            <w:pPr>
+              <w:ind w:firstLine="0"/>
+            </w:pPr>
+            <w:r>
+              <w:t>Barometer range</w:t>
+            </w:r>
+          </w:p>
+        </w:tc>
+        <w:tc>
+          <w:tcPr>
+            <w:tcW w:w="3713" w:type="dxa"/>
+          </w:tcPr>
+          <w:p>
+            <w:pPr>
+              <w:ind w:firstLine="0"/>
+              <w:cnfStyle w:val="000000000000" w:firstRow="0" w:lastRow="0" w:firstColumn="0" w:lastColumn="0" w:oddVBand="0" w:evenVBand="0" w:oddHBand="0" w:evenHBand="0" w:firstRowFirstColumn="0" w:firstRowLastColumn="0" w:lastRowFirstColumn="0" w:lastRowLastColumn="0"/>
+            </w:pPr>
+            <w:r>
+              <w:t xml:space="preserve">0 – 14 </w:t>
+            </w:r>
+            <w:proofErr w:type="gramStart"/>
+            <w:r>
+              <w:t>bar</w:t>
+            </w:r>
+            <w:proofErr w:type="gramEnd"/>
+          </w:p>
+        </w:tc>
+        <w:tc>
+          <w:tcPr>
+            <w:tcW w:w="3117" w:type="dxa"/>
+          </w:tcPr>
+          <w:p>
+            <w:pPr>
+              <w:ind w:firstLine="0"/>
+              <w:cnfStyle w:val="000000000000" w:firstRow="0" w:lastRow="0" w:firstColumn="0" w:lastColumn="0" w:oddVBand="0" w:evenVBand="0" w:oddHBand="0" w:evenHBand="0" w:firstRowFirstColumn="0" w:firstRowLastColumn="0" w:lastRowFirstColumn="0" w:lastRowLastColumn="0"/>
+            </w:pPr>
+            <w:r>
+              <w:t>260 – 1260 mbar</w:t>
+            </w:r>
+          </w:p>
+        </w:tc>
+      </w:tr>
+      <w:tr>
+        <w:trPr>
+          <w:cnfStyle w:val="000000100000" w:firstRow="0" w:lastRow="0" w:firstColumn="0" w:lastColumn="0" w:oddVBand="0" w:evenVBand="0" w:oddHBand="1" w:evenHBand="0" w:firstRowFirstColumn="0" w:firstRowLastColumn="0" w:lastRowFirstColumn="0" w:lastRowLastColumn="0"/>
+        </w:trPr>
+        <w:tc>
+          <w:tcPr>
+            <w:cnfStyle w:val="001000000000" w:firstRow="0" w:lastRow="0" w:firstColumn="1" w:lastColumn="0" w:oddVBand="0" w:evenVBand="0" w:oddHBand="0" w:evenHBand="0" w:firstRowFirstColumn="0" w:firstRowLastColumn="0" w:lastRowFirstColumn="0" w:lastRowLastColumn="0"/>
+            <w:tcW w:w="2520" w:type="dxa"/>
+          </w:tcPr>
+          <w:p>
+            <w:pPr>
+              <w:ind w:firstLine="0"/>
+            </w:pPr>
+            <w:r>
+              <w:t>Thermometer accuracy</w:t>
+            </w:r>
+          </w:p>
+        </w:tc>
+        <w:tc>
+          <w:tcPr>
+            <w:tcW w:w="3713" w:type="dxa"/>
+          </w:tcPr>
+          <w:p>
+            <w:pPr>
+              <w:ind w:firstLine="0"/>
+              <w:cnfStyle w:val="000000100000" w:firstRow="0" w:lastRow="0" w:firstColumn="0" w:lastColumn="0" w:oddVBand="0" w:evenVBand="0" w:oddHBand="1" w:evenHBand="0" w:firstRowFirstColumn="0" w:firstRowLastColumn="0" w:lastRowFirstColumn="0" w:lastRowLastColumn="0"/>
+            </w:pPr>
+            <w:r>
+              <w:rPr>
+                <w:rFonts w:cs="Times New Roman"/>
+              </w:rPr>
+              <w:t>±</w:t>
+            </w:r>
+            <w:r>
+              <w:t xml:space="preserve">0.8 </w:t>
+            </w:r>
+            <w:r>
+              <w:rPr>
+                <w:rFonts w:cs="Times New Roman"/>
+              </w:rPr>
+              <w:t>°</w:t>
+            </w:r>
+            <w:r>
+              <w:t>C</w:t>
+            </w:r>
+          </w:p>
+        </w:tc>
+        <w:tc>
+          <w:tcPr>
+            <w:tcW w:w="3117" w:type="dxa"/>
+          </w:tcPr>
+          <w:p>
+            <w:pPr>
+              <w:ind w:firstLine="0"/>
+              <w:cnfStyle w:val="000000100000" w:firstRow="0" w:lastRow="0" w:firstColumn="0" w:lastColumn="0" w:oddVBand="0" w:evenVBand="0" w:oddHBand="1" w:evenHBand="0" w:firstRowFirstColumn="0" w:firstRowLastColumn="0" w:lastRowFirstColumn="0" w:lastRowLastColumn="0"/>
+            </w:pPr>
+            <w:r>
+              <w:t>N/A</w:t>
+            </w:r>
+          </w:p>
+        </w:tc>
+      </w:tr>
+      <w:tr>
+        <w:tc>
+          <w:tcPr>
+            <w:cnfStyle w:val="001000000000" w:firstRow="0" w:lastRow="0" w:firstColumn="1" w:lastColumn="0" w:oddVBand="0" w:evenVBand="0" w:oddHBand="0" w:evenHBand="0" w:firstRowFirstColumn="0" w:firstRowLastColumn="0" w:lastRowFirstColumn="0" w:lastRowLastColumn="0"/>
+            <w:tcW w:w="2520" w:type="dxa"/>
+          </w:tcPr>
+          <w:p>
+            <w:pPr>
+              <w:ind w:firstLine="0"/>
+            </w:pPr>
+            <w:r>
+              <w:t>Thermometer range</w:t>
+            </w:r>
+          </w:p>
+        </w:tc>
+        <w:tc>
+          <w:tcPr>
+            <w:tcW w:w="3713" w:type="dxa"/>
+          </w:tcPr>
+          <w:p>
+            <w:pPr>
+              <w:ind w:firstLine="0"/>
+              <w:cnfStyle w:val="000000000000" w:firstRow="0" w:lastRow="0" w:firstColumn="0" w:lastColumn="0" w:oddVBand="0" w:evenVBand="0" w:oddHBand="0" w:evenHBand="0" w:firstRowFirstColumn="0" w:firstRowLastColumn="0" w:lastRowFirstColumn="0" w:lastRowLastColumn="0"/>
+            </w:pPr>
+            <w:r>
+              <w:t xml:space="preserve">-40 – 85 </w:t>
+            </w:r>
+            <w:r>
+              <w:rPr>
+                <w:rFonts w:cs="Times New Roman"/>
+              </w:rPr>
+              <w:t>°</w:t>
+            </w:r>
+            <w:r>
+              <w:t>C</w:t>
+            </w:r>
+          </w:p>
+        </w:tc>
+        <w:tc>
+          <w:tcPr>
+            <w:tcW w:w="3117" w:type="dxa"/>
+          </w:tcPr>
+          <w:p>
+            <w:pPr>
+              <w:ind w:firstLine="0"/>
+              <w:cnfStyle w:val="000000000000" w:firstRow="0" w:lastRow="0" w:firstColumn="0" w:lastColumn="0" w:oddVBand="0" w:evenVBand="0" w:oddHBand="0" w:evenHBand="0" w:firstRowFirstColumn="0" w:firstRowLastColumn="0" w:lastRowFirstColumn="0" w:lastRowLastColumn="0"/>
+            </w:pPr>
+            <w:r>
+              <w:t>N/A</w:t>
+            </w:r>
+            <w:bookmarkStart w:id="15" w:name="_GoBack"/>
+            <w:bookmarkEnd w:id="15"/>
+          </w:p>
+        </w:tc>
+      </w:tr>
+      <w:tr>
+        <w:trPr>
+          <w:cnfStyle w:val="000000100000" w:firstRow="0" w:lastRow="0" w:firstColumn="0" w:lastColumn="0" w:oddVBand="0" w:evenVBand="0" w:oddHBand="1" w:evenHBand="0" w:firstRowFirstColumn="0" w:firstRowLastColumn="0" w:lastRowFirstColumn="0" w:lastRowLastColumn="0"/>
+        </w:trPr>
+        <w:tc>
+          <w:tcPr>
+            <w:cnfStyle w:val="001000000000" w:firstRow="0" w:lastRow="0" w:firstColumn="1" w:lastColumn="0" w:oddVBand="0" w:evenVBand="0" w:oddHBand="0" w:evenHBand="0" w:firstRowFirstColumn="0" w:firstRowLastColumn="0" w:lastRowFirstColumn="0" w:lastRowLastColumn="0"/>
+            <w:tcW w:w="2520" w:type="dxa"/>
+          </w:tcPr>
+          <w:p>
+            <w:pPr>
+              <w:ind w:firstLine="0"/>
+            </w:pPr>
+            <w:r>
+              <w:t>Power consumption</w:t>
+            </w:r>
+          </w:p>
+        </w:tc>
+        <w:tc>
+          <w:tcPr>
+            <w:tcW w:w="3713" w:type="dxa"/>
+          </w:tcPr>
+          <w:p>
+            <w:pPr>
+              <w:ind w:firstLine="0"/>
+              <w:cnfStyle w:val="000000100000" w:firstRow="0" w:lastRow="0" w:firstColumn="0" w:lastColumn="0" w:oddVBand="0" w:evenVBand="0" w:oddHBand="1" w:evenHBand="0" w:firstRowFirstColumn="0" w:firstRowLastColumn="0" w:lastRowFirstColumn="0" w:lastRowLastColumn="0"/>
+            </w:pPr>
+          </w:p>
+        </w:tc>
+        <w:tc>
+          <w:tcPr>
+            <w:tcW w:w="3117" w:type="dxa"/>
+          </w:tcPr>
+          <w:p>
+            <w:pPr>
+              <w:ind w:firstLine="0"/>
+              <w:cnfStyle w:val="000000100000" w:firstRow="0" w:lastRow="0" w:firstColumn="0" w:lastColumn="0" w:oddVBand="0" w:evenVBand="0" w:oddHBand="1" w:evenHBand="0" w:firstRowFirstColumn="0" w:firstRowLastColumn="0" w:lastRowFirstColumn="0" w:lastRowLastColumn="0"/>
+            </w:pPr>
+          </w:p>
+        </w:tc>
+      </w:tr>
+    </w:tbl>
+    <w:p>
+      <w:pPr>
+        <w:ind w:firstLine="0"/>
+      </w:pPr>
+    </w:p>
     <w:sectPr>
       <w:pgSz w:w="12240" w:h="15840"/>
       <w:pgMar w:top="1440" w:right="1440" w:bottom="1440" w:left="1440" w:header="720" w:footer="720" w:gutter="0"/>
@@ -9183,6 +11208,7 @@
   <w:style w:type="table" w:default="1" w:styleId="TableNormal">
     <w:name w:val="Normal Table"/>
     <w:uiPriority w:val="99"/>
+    <w:semiHidden/>
     <w:unhideWhenUsed/>
     <w:tblPr>
       <w:tblInd w:w="0" w:type="dxa"/>
@@ -10453,7 +12479,7 @@
 </file>
 
 <file path=customXml/itemProps1.xml><?xml version="1.0" encoding="utf-8"?>
-<ds:datastoreItem xmlns:ds="http://schemas.openxmlformats.org/officeDocument/2006/customXml" ds:itemID="{8D478D7C-F152-413E-9214-1D83AEC5E205}">
+<ds:datastoreItem xmlns:ds="http://schemas.openxmlformats.org/officeDocument/2006/customXml" ds:itemID="{7C1675A1-E6B9-4404-9D36-2C471C9BB6C1}">
   <ds:schemaRefs>
     <ds:schemaRef ds:uri="http://schemas.openxmlformats.org/officeDocument/2006/bibliography"/>
   </ds:schemaRefs>

</xml_diff>

<commit_message>
Add PDR hardware GPS comparison
Signed-off-by: Misha Turnbull <mishaturnbull@gmail.com>
</commit_message>
<xml_diff>
--- a/docs/Reports/PDR-Avionics.docx
+++ b/docs/Reports/PDR-Avionics.docx
@@ -1273,7 +1273,6 @@
             </w:r>
           </w:hyperlink>
         </w:p>
-        <w:bookmarkStart w:id="0" w:name="_GoBack"/>
         <w:p>
           <w:pPr>
             <w:pStyle w:val="TOC1"/>
@@ -1286,110 +1285,64 @@
               <w:sz w:val="22"/>
             </w:rPr>
           </w:pPr>
-          <w:r>
-            <w:rPr>
-              <w:rStyle w:val="Hyperlink"/>
-              <w:noProof/>
-            </w:rPr>
-            <w:fldChar w:fldCharType="begin"/>
-          </w:r>
-          <w:r>
-            <w:rPr>
-              <w:rStyle w:val="Hyperlink"/>
-              <w:noProof/>
-            </w:rPr>
-            <w:instrText xml:space="preserve"> </w:instrText>
-          </w:r>
-          <w:r>
-            <w:rPr>
-              <w:noProof/>
-            </w:rPr>
-            <w:instrText>HYPERLINK \l "_Toc4108357"</w:instrText>
-          </w:r>
-          <w:r>
-            <w:rPr>
-              <w:rStyle w:val="Hyperlink"/>
-              <w:noProof/>
-            </w:rPr>
-            <w:instrText xml:space="preserve"> </w:instrText>
-          </w:r>
-          <w:r>
-            <w:rPr>
-              <w:rStyle w:val="Hyperlink"/>
-              <w:noProof/>
-            </w:rPr>
-          </w:r>
-          <w:r>
-            <w:rPr>
-              <w:rStyle w:val="Hyperlink"/>
-              <w:noProof/>
-            </w:rPr>
-            <w:fldChar w:fldCharType="separate"/>
-          </w:r>
-          <w:r>
-            <w:rPr>
-              <w:rStyle w:val="Hyperlink"/>
-              <w:noProof/>
-            </w:rPr>
-            <w:t>Hardware Options</w:t>
-          </w:r>
-          <w:r>
-            <w:rPr>
-              <w:noProof/>
-              <w:webHidden/>
-            </w:rPr>
-            <w:tab/>
-          </w:r>
-          <w:r>
-            <w:rPr>
-              <w:noProof/>
-              <w:webHidden/>
-            </w:rPr>
-            <w:fldChar w:fldCharType="begin"/>
-          </w:r>
-          <w:r>
-            <w:rPr>
-              <w:noProof/>
-              <w:webHidden/>
-            </w:rPr>
-            <w:instrText xml:space="preserve"> PAGEREF _Toc4108357 \h </w:instrText>
-          </w:r>
-          <w:r>
-            <w:rPr>
-              <w:noProof/>
-              <w:webHidden/>
-            </w:rPr>
-          </w:r>
-          <w:r>
-            <w:rPr>
-              <w:noProof/>
-              <w:webHidden/>
-            </w:rPr>
-            <w:fldChar w:fldCharType="separate"/>
-          </w:r>
-          <w:r>
-            <w:rPr>
-              <w:noProof/>
-              <w:webHidden/>
-            </w:rPr>
-            <w:t>14</w:t>
-          </w:r>
-          <w:r>
-            <w:rPr>
-              <w:noProof/>
-              <w:webHidden/>
-            </w:rPr>
-            <w:fldChar w:fldCharType="end"/>
-          </w:r>
-          <w:r>
-            <w:rPr>
-              <w:rStyle w:val="Hyperlink"/>
-              <w:noProof/>
-            </w:rPr>
-            <w:fldChar w:fldCharType="end"/>
-          </w:r>
+          <w:hyperlink w:anchor="_Toc4108357" w:history="1">
+            <w:r>
+              <w:rPr>
+                <w:rStyle w:val="Hyperlink"/>
+                <w:noProof/>
+              </w:rPr>
+              <w:t>Hardware Options</w:t>
+            </w:r>
+            <w:r>
+              <w:rPr>
+                <w:noProof/>
+                <w:webHidden/>
+              </w:rPr>
+              <w:tab/>
+            </w:r>
+            <w:r>
+              <w:rPr>
+                <w:noProof/>
+                <w:webHidden/>
+              </w:rPr>
+              <w:fldChar w:fldCharType="begin"/>
+            </w:r>
+            <w:r>
+              <w:rPr>
+                <w:noProof/>
+                <w:webHidden/>
+              </w:rPr>
+              <w:instrText xml:space="preserve"> PAGEREF _Toc4108357 \h </w:instrText>
+            </w:r>
+            <w:r>
+              <w:rPr>
+                <w:noProof/>
+                <w:webHidden/>
+              </w:rPr>
+            </w:r>
+            <w:r>
+              <w:rPr>
+                <w:noProof/>
+                <w:webHidden/>
+              </w:rPr>
+              <w:fldChar w:fldCharType="separate"/>
+            </w:r>
+            <w:r>
+              <w:rPr>
+                <w:noProof/>
+                <w:webHidden/>
+              </w:rPr>
+              <w:t>14</w:t>
+            </w:r>
+            <w:r>
+              <w:rPr>
+                <w:noProof/>
+                <w:webHidden/>
+              </w:rPr>
+              <w:fldChar w:fldCharType="end"/>
+            </w:r>
+          </w:hyperlink>
         </w:p>
-        <w:bookmarkEnd w:id="0"/>
         <w:p>
           <w:pPr>
             <w:pStyle w:val="TOC2"/>
@@ -1402,108 +1355,63 @@
               <w:sz w:val="22"/>
             </w:rPr>
           </w:pPr>
-          <w:r>
-            <w:rPr>
-              <w:rStyle w:val="Hyperlink"/>
-              <w:noProof/>
-            </w:rPr>
-            <w:fldChar w:fldCharType="begin"/>
-          </w:r>
-          <w:r>
-            <w:rPr>
-              <w:rStyle w:val="Hyperlink"/>
-              <w:noProof/>
-            </w:rPr>
-            <w:instrText xml:space="preserve"> </w:instrText>
-          </w:r>
-          <w:r>
-            <w:rPr>
-              <w:noProof/>
-            </w:rPr>
-            <w:instrText>HYPERLINK \l "_Toc4108358"</w:instrText>
-          </w:r>
-          <w:r>
-            <w:rPr>
-              <w:rStyle w:val="Hyperlink"/>
-              <w:noProof/>
-            </w:rPr>
-            <w:instrText xml:space="preserve"> </w:instrText>
-          </w:r>
-          <w:r>
-            <w:rPr>
-              <w:rStyle w:val="Hyperlink"/>
-              <w:noProof/>
-            </w:rPr>
-          </w:r>
-          <w:r>
-            <w:rPr>
-              <w:rStyle w:val="Hyperlink"/>
-              <w:noProof/>
-            </w:rPr>
-            <w:fldChar w:fldCharType="separate"/>
-          </w:r>
-          <w:r>
-            <w:rPr>
-              <w:rStyle w:val="Hyperlink"/>
-              <w:noProof/>
-            </w:rPr>
-            <w:t>Computers</w:t>
-          </w:r>
-          <w:r>
-            <w:rPr>
-              <w:noProof/>
-              <w:webHidden/>
-            </w:rPr>
-            <w:tab/>
-          </w:r>
-          <w:r>
-            <w:rPr>
-              <w:noProof/>
-              <w:webHidden/>
-            </w:rPr>
-            <w:fldChar w:fldCharType="begin"/>
-          </w:r>
-          <w:r>
-            <w:rPr>
-              <w:noProof/>
-              <w:webHidden/>
-            </w:rPr>
-            <w:instrText xml:space="preserve"> PAGEREF _Toc4108358 \h </w:instrText>
-          </w:r>
-          <w:r>
-            <w:rPr>
-              <w:noProof/>
-              <w:webHidden/>
-            </w:rPr>
-          </w:r>
-          <w:r>
-            <w:rPr>
-              <w:noProof/>
-              <w:webHidden/>
-            </w:rPr>
-            <w:fldChar w:fldCharType="separate"/>
-          </w:r>
-          <w:r>
-            <w:rPr>
-              <w:noProof/>
-              <w:webHidden/>
-            </w:rPr>
-            <w:t>14</w:t>
-          </w:r>
-          <w:r>
-            <w:rPr>
-              <w:noProof/>
-              <w:webHidden/>
-            </w:rPr>
-            <w:fldChar w:fldCharType="end"/>
-          </w:r>
-          <w:r>
-            <w:rPr>
-              <w:rStyle w:val="Hyperlink"/>
-              <w:noProof/>
-            </w:rPr>
-            <w:fldChar w:fldCharType="end"/>
-          </w:r>
+          <w:hyperlink w:anchor="_Toc4108358" w:history="1">
+            <w:r>
+              <w:rPr>
+                <w:rStyle w:val="Hyperlink"/>
+                <w:noProof/>
+              </w:rPr>
+              <w:t>Computers</w:t>
+            </w:r>
+            <w:r>
+              <w:rPr>
+                <w:noProof/>
+                <w:webHidden/>
+              </w:rPr>
+              <w:tab/>
+            </w:r>
+            <w:r>
+              <w:rPr>
+                <w:noProof/>
+                <w:webHidden/>
+              </w:rPr>
+              <w:fldChar w:fldCharType="begin"/>
+            </w:r>
+            <w:r>
+              <w:rPr>
+                <w:noProof/>
+                <w:webHidden/>
+              </w:rPr>
+              <w:instrText xml:space="preserve"> PAGEREF _Toc4108358 \h </w:instrText>
+            </w:r>
+            <w:r>
+              <w:rPr>
+                <w:noProof/>
+                <w:webHidden/>
+              </w:rPr>
+            </w:r>
+            <w:r>
+              <w:rPr>
+                <w:noProof/>
+                <w:webHidden/>
+              </w:rPr>
+              <w:fldChar w:fldCharType="separate"/>
+            </w:r>
+            <w:r>
+              <w:rPr>
+                <w:noProof/>
+                <w:webHidden/>
+              </w:rPr>
+              <w:t>14</w:t>
+            </w:r>
+            <w:r>
+              <w:rPr>
+                <w:noProof/>
+                <w:webHidden/>
+              </w:rPr>
+              <w:fldChar w:fldCharType="end"/>
+            </w:r>
+          </w:hyperlink>
         </w:p>
         <w:p>
           <w:pPr>
@@ -1670,12 +1578,12 @@
       <w:pPr>
         <w:pStyle w:val="Heading1"/>
       </w:pPr>
-      <w:bookmarkStart w:id="1" w:name="_Toc4108342"/>
+      <w:bookmarkStart w:id="0" w:name="_Toc4108342"/>
       <w:r>
         <w:lastRenderedPageBreak/>
         <w:t>Overall System Architecture</w:t>
       </w:r>
-      <w:bookmarkEnd w:id="1"/>
+      <w:bookmarkEnd w:id="0"/>
     </w:p>
     <w:p>
       <w:r>
@@ -1844,11 +1752,11 @@
       <w:pPr>
         <w:pStyle w:val="Heading1"/>
       </w:pPr>
-      <w:bookmarkStart w:id="2" w:name="_Toc4108343"/>
+      <w:bookmarkStart w:id="1" w:name="_Toc4108343"/>
       <w:r>
         <w:t>Electronics and Altitude Monitoring</w:t>
       </w:r>
-      <w:bookmarkEnd w:id="2"/>
+      <w:bookmarkEnd w:id="1"/>
     </w:p>
     <w:p>
       <w:r>
@@ -1916,11 +1824,11 @@
       <w:pPr>
         <w:pStyle w:val="Heading2"/>
       </w:pPr>
-      <w:bookmarkStart w:id="3" w:name="_Toc4108344"/>
+      <w:bookmarkStart w:id="2" w:name="_Toc4108344"/>
       <w:r>
         <w:t>Avionics System Overview</w:t>
       </w:r>
-      <w:bookmarkEnd w:id="3"/>
+      <w:bookmarkEnd w:id="2"/>
     </w:p>
     <w:p>
       <w:r>
@@ -1949,11 +1857,11 @@
       <w:pPr>
         <w:pStyle w:val="Heading3"/>
       </w:pPr>
-      <w:bookmarkStart w:id="4" w:name="_Toc4108345"/>
+      <w:bookmarkStart w:id="3" w:name="_Toc4108345"/>
       <w:r>
         <w:t>Position Monitoring</w:t>
       </w:r>
-      <w:bookmarkEnd w:id="4"/>
+      <w:bookmarkEnd w:id="3"/>
     </w:p>
     <w:p>
       <w:r>
@@ -2398,7 +2306,7 @@
       <w:pPr>
         <w:pStyle w:val="Heading4"/>
       </w:pPr>
-      <w:bookmarkStart w:id="5" w:name="_Toc4108346"/>
+      <w:bookmarkStart w:id="4" w:name="_Toc4108346"/>
       <w:r>
         <w:lastRenderedPageBreak/>
         <w:t>Global Positioning System (GPS</w:t>
@@ -2421,7 +2329,7 @@
       <w:r>
         <w:t>)</w:t>
       </w:r>
-      <w:bookmarkEnd w:id="5"/>
+      <w:bookmarkEnd w:id="4"/>
     </w:p>
     <w:p>
       <w:r>
@@ -2636,14 +2544,14 @@
       <w:pPr>
         <w:pStyle w:val="Heading4"/>
       </w:pPr>
-      <w:bookmarkStart w:id="6" w:name="_Toc4108347"/>
+      <w:bookmarkStart w:id="5" w:name="_Toc4108347"/>
       <w:r>
         <w:t>Barome</w:t>
       </w:r>
       <w:r>
         <w:t>tric Altimeter</w:t>
       </w:r>
-      <w:bookmarkEnd w:id="6"/>
+      <w:bookmarkEnd w:id="5"/>
     </w:p>
     <w:p>
       <w:r>
@@ -4797,11 +4705,11 @@
       <w:pPr>
         <w:pStyle w:val="Heading4"/>
       </w:pPr>
-      <w:bookmarkStart w:id="7" w:name="_Toc4108348"/>
+      <w:bookmarkStart w:id="6" w:name="_Toc4108348"/>
       <w:r>
         <w:t>Doppler Effect Speed Measurement</w:t>
       </w:r>
-      <w:bookmarkEnd w:id="7"/>
+      <w:bookmarkEnd w:id="6"/>
     </w:p>
     <w:p>
       <w:r>
@@ -4868,11 +4776,11 @@
       <w:pPr>
         <w:pStyle w:val="Heading4"/>
       </w:pPr>
-      <w:bookmarkStart w:id="8" w:name="_Toc4108349"/>
+      <w:bookmarkStart w:id="7" w:name="_Toc4108349"/>
       <w:r>
         <w:t>Inertial Navigation System</w:t>
       </w:r>
-      <w:bookmarkEnd w:id="8"/>
+      <w:bookmarkEnd w:id="7"/>
     </w:p>
     <w:p>
       <w:r>
@@ -5829,11 +5737,11 @@
       <w:pPr>
         <w:pStyle w:val="Heading2"/>
       </w:pPr>
-      <w:bookmarkStart w:id="9" w:name="_Toc4108350"/>
+      <w:bookmarkStart w:id="8" w:name="_Toc4108350"/>
       <w:r>
         <w:t>Telemetry</w:t>
       </w:r>
-      <w:bookmarkEnd w:id="9"/>
+      <w:bookmarkEnd w:id="8"/>
     </w:p>
     <w:p>
       <w:r>
@@ -6680,11 +6588,11 @@
       <w:pPr>
         <w:pStyle w:val="Heading2"/>
       </w:pPr>
-      <w:bookmarkStart w:id="10" w:name="_Toc4108351"/>
+      <w:bookmarkStart w:id="9" w:name="_Toc4108351"/>
       <w:r>
         <w:t>Recovery</w:t>
       </w:r>
-      <w:bookmarkEnd w:id="10"/>
+      <w:bookmarkEnd w:id="9"/>
     </w:p>
     <w:p>
       <w:r>
@@ -6862,11 +6770,11 @@
       <w:pPr>
         <w:pStyle w:val="Heading2"/>
       </w:pPr>
-      <w:bookmarkStart w:id="11" w:name="_Toc4108352"/>
+      <w:bookmarkStart w:id="10" w:name="_Toc4108352"/>
       <w:r>
         <w:t>Engine Control and Monitoring</w:t>
       </w:r>
-      <w:bookmarkEnd w:id="11"/>
+      <w:bookmarkEnd w:id="10"/>
     </w:p>
     <w:p>
       <w:r>
@@ -6994,11 +6902,11 @@
       <w:pPr>
         <w:pStyle w:val="Heading1"/>
       </w:pPr>
-      <w:bookmarkStart w:id="12" w:name="_Toc4108353"/>
+      <w:bookmarkStart w:id="11" w:name="_Toc4108353"/>
       <w:r>
         <w:t>Software</w:t>
       </w:r>
-      <w:bookmarkEnd w:id="12"/>
+      <w:bookmarkEnd w:id="11"/>
     </w:p>
     <w:p>
       <w:r>
@@ -7108,11 +7016,11 @@
       <w:pPr>
         <w:pStyle w:val="Heading1"/>
       </w:pPr>
-      <w:bookmarkStart w:id="13" w:name="_Toc4108354"/>
+      <w:bookmarkStart w:id="12" w:name="_Toc4108354"/>
       <w:r>
         <w:t>Ground Control</w:t>
       </w:r>
-      <w:bookmarkEnd w:id="13"/>
+      <w:bookmarkEnd w:id="12"/>
     </w:p>
     <w:p>
       <w:r>
@@ -7191,12 +7099,12 @@
       <w:pPr>
         <w:pStyle w:val="Heading2"/>
       </w:pPr>
-      <w:bookmarkStart w:id="14" w:name="_Toc4108355"/>
+      <w:bookmarkStart w:id="13" w:name="_Toc4108355"/>
       <w:r>
         <w:lastRenderedPageBreak/>
         <w:t>Tracking &amp; Receiving</w:t>
       </w:r>
-      <w:bookmarkEnd w:id="14"/>
+      <w:bookmarkEnd w:id="13"/>
     </w:p>
     <w:p>
       <w:r>
@@ -7286,11 +7194,11 @@
       <w:pPr>
         <w:pStyle w:val="Heading3"/>
       </w:pPr>
-      <w:bookmarkStart w:id="15" w:name="_Toc4108356"/>
+      <w:bookmarkStart w:id="14" w:name="_Toc4108356"/>
       <w:r>
         <w:t>Remote Abort System</w:t>
       </w:r>
-      <w:bookmarkEnd w:id="15"/>
+      <w:bookmarkEnd w:id="14"/>
     </w:p>
     <w:p>
       <w:r>
@@ -7330,11 +7238,11 @@
       <w:pPr>
         <w:pStyle w:val="Heading1"/>
       </w:pPr>
-      <w:bookmarkStart w:id="16" w:name="_Toc4108357"/>
+      <w:bookmarkStart w:id="15" w:name="_Toc4108357"/>
       <w:r>
         <w:t>Hardware Options</w:t>
       </w:r>
-      <w:bookmarkEnd w:id="16"/>
+      <w:bookmarkEnd w:id="15"/>
     </w:p>
     <w:p>
       <w:r>
@@ -7351,11 +7259,11 @@
       <w:pPr>
         <w:pStyle w:val="Heading2"/>
       </w:pPr>
-      <w:bookmarkStart w:id="17" w:name="_Toc4108358"/>
+      <w:bookmarkStart w:id="16" w:name="_Toc4108358"/>
       <w:r>
         <w:t>Computers</w:t>
       </w:r>
-      <w:bookmarkEnd w:id="17"/>
+      <w:bookmarkEnd w:id="16"/>
     </w:p>
     <w:p>
       <w:r>
@@ -8458,11 +8366,11 @@
       <w:r>
         <w:t xml:space="preserve"> </w:t>
       </w:r>
-      <w:bookmarkStart w:id="18" w:name="_Toc4108359"/>
+      <w:bookmarkStart w:id="17" w:name="_Toc4108359"/>
       <w:r>
         <w:t>Controllers</w:t>
       </w:r>
-      <w:bookmarkEnd w:id="18"/>
+      <w:bookmarkEnd w:id="17"/>
     </w:p>
     <w:tbl>
       <w:tblPr>
@@ -8880,11 +8788,11 @@
       <w:pPr>
         <w:pStyle w:val="Heading2"/>
       </w:pPr>
-      <w:bookmarkStart w:id="19" w:name="_Toc4108360"/>
+      <w:bookmarkStart w:id="18" w:name="_Toc4108360"/>
       <w:r>
         <w:t>Peripherals</w:t>
       </w:r>
-      <w:bookmarkEnd w:id="19"/>
+      <w:bookmarkEnd w:id="18"/>
     </w:p>
     <w:tbl>
       <w:tblPr>
@@ -10889,6 +10797,1129 @@
               <w:ind w:firstLine="0"/>
               <w:cnfStyle w:val="000000100000" w:firstRow="0" w:lastRow="0" w:firstColumn="0" w:lastColumn="0" w:oddVBand="0" w:evenVBand="0" w:oddHBand="1" w:evenHBand="0" w:firstRowFirstColumn="0" w:firstRowLastColumn="0" w:lastRowFirstColumn="0" w:lastRowLastColumn="0"/>
             </w:pPr>
+          </w:p>
+        </w:tc>
+      </w:tr>
+    </w:tbl>
+    <w:p>
+      <w:pPr>
+        <w:ind w:firstLine="0"/>
+      </w:pPr>
+    </w:p>
+    <w:tbl>
+      <w:tblPr>
+        <w:tblStyle w:val="PlainTable5"/>
+        <w:tblW w:w="0" w:type="auto"/>
+        <w:tblLook w:val="04A0" w:firstRow="1" w:lastRow="0" w:firstColumn="1" w:lastColumn="0" w:noHBand="0" w:noVBand="1"/>
+      </w:tblPr>
+      <w:tblGrid>
+        <w:gridCol w:w="2510"/>
+        <w:gridCol w:w="2144"/>
+        <w:gridCol w:w="2339"/>
+        <w:gridCol w:w="2357"/>
+      </w:tblGrid>
+      <w:tr>
+        <w:trPr>
+          <w:cnfStyle w:val="100000000000" w:firstRow="1" w:lastRow="0" w:firstColumn="0" w:lastColumn="0" w:oddVBand="0" w:evenVBand="0" w:oddHBand="0" w:evenHBand="0" w:firstRowFirstColumn="0" w:firstRowLastColumn="0" w:lastRowFirstColumn="0" w:lastRowLastColumn="0"/>
+        </w:trPr>
+        <w:tc>
+          <w:tcPr>
+            <w:cnfStyle w:val="001000000100" w:firstRow="0" w:lastRow="0" w:firstColumn="1" w:lastColumn="0" w:oddVBand="0" w:evenVBand="0" w:oddHBand="0" w:evenHBand="0" w:firstRowFirstColumn="1" w:firstRowLastColumn="0" w:lastRowFirstColumn="0" w:lastRowLastColumn="0"/>
+            <w:tcW w:w="2510" w:type="dxa"/>
+          </w:tcPr>
+          <w:p>
+            <w:pPr>
+              <w:ind w:firstLine="0"/>
+            </w:pPr>
+            <w:r>
+              <w:t>Global Positioning System</w:t>
+            </w:r>
+          </w:p>
+        </w:tc>
+        <w:tc>
+          <w:tcPr>
+            <w:tcW w:w="2144" w:type="dxa"/>
+          </w:tcPr>
+          <w:p>
+            <w:pPr>
+              <w:ind w:firstLine="0"/>
+              <w:cnfStyle w:val="100000000000" w:firstRow="1" w:lastRow="0" w:firstColumn="0" w:lastColumn="0" w:oddVBand="0" w:evenVBand="0" w:oddHBand="0" w:evenHBand="0" w:firstRowFirstColumn="0" w:firstRowLastColumn="0" w:lastRowFirstColumn="0" w:lastRowLastColumn="0"/>
+            </w:pPr>
+            <w:r>
+              <w:t>ZED-F9P</w:t>
+            </w:r>
+          </w:p>
+        </w:tc>
+        <w:tc>
+          <w:tcPr>
+            <w:tcW w:w="2339" w:type="dxa"/>
+          </w:tcPr>
+          <w:p>
+            <w:pPr>
+              <w:ind w:firstLine="0"/>
+              <w:cnfStyle w:val="100000000000" w:firstRow="1" w:lastRow="0" w:firstColumn="0" w:lastColumn="0" w:oddVBand="0" w:evenVBand="0" w:oddHBand="0" w:evenHBand="0" w:firstRowFirstColumn="0" w:firstRowLastColumn="0" w:lastRowFirstColumn="0" w:lastRowLastColumn="0"/>
+            </w:pPr>
+            <w:r>
+              <w:t>NEO-M8Q-01A</w:t>
+            </w:r>
+          </w:p>
+        </w:tc>
+        <w:tc>
+          <w:tcPr>
+            <w:tcW w:w="2357" w:type="dxa"/>
+          </w:tcPr>
+          <w:p>
+            <w:pPr>
+              <w:ind w:firstLine="0"/>
+              <w:cnfStyle w:val="100000000000" w:firstRow="1" w:lastRow="0" w:firstColumn="0" w:lastColumn="0" w:oddVBand="0" w:evenVBand="0" w:oddHBand="0" w:evenHBand="0" w:firstRowFirstColumn="0" w:firstRowLastColumn="0" w:lastRowFirstColumn="0" w:lastRowLastColumn="0"/>
+            </w:pPr>
+            <w:r>
+              <w:t>MAX-8Q</w:t>
+            </w:r>
+          </w:p>
+        </w:tc>
+      </w:tr>
+      <w:tr>
+        <w:trPr>
+          <w:cnfStyle w:val="000000100000" w:firstRow="0" w:lastRow="0" w:firstColumn="0" w:lastColumn="0" w:oddVBand="0" w:evenVBand="0" w:oddHBand="1" w:evenHBand="0" w:firstRowFirstColumn="0" w:firstRowLastColumn="0" w:lastRowFirstColumn="0" w:lastRowLastColumn="0"/>
+        </w:trPr>
+        <w:tc>
+          <w:tcPr>
+            <w:cnfStyle w:val="001000000000" w:firstRow="0" w:lastRow="0" w:firstColumn="1" w:lastColumn="0" w:oddVBand="0" w:evenVBand="0" w:oddHBand="0" w:evenHBand="0" w:firstRowFirstColumn="0" w:firstRowLastColumn="0" w:lastRowFirstColumn="0" w:lastRowLastColumn="0"/>
+            <w:tcW w:w="2510" w:type="dxa"/>
+          </w:tcPr>
+          <w:p>
+            <w:pPr>
+              <w:ind w:firstLine="0"/>
+            </w:pPr>
+            <w:r>
+              <w:t>Manufacturer</w:t>
+            </w:r>
+          </w:p>
+        </w:tc>
+        <w:tc>
+          <w:tcPr>
+            <w:tcW w:w="2144" w:type="dxa"/>
+          </w:tcPr>
+          <w:p>
+            <w:pPr>
+              <w:ind w:firstLine="0"/>
+              <w:cnfStyle w:val="000000100000" w:firstRow="0" w:lastRow="0" w:firstColumn="0" w:lastColumn="0" w:oddVBand="0" w:evenVBand="0" w:oddHBand="1" w:evenHBand="0" w:firstRowFirstColumn="0" w:firstRowLastColumn="0" w:lastRowFirstColumn="0" w:lastRowLastColumn="0"/>
+            </w:pPr>
+            <w:proofErr w:type="spellStart"/>
+            <w:r>
+              <w:t>ublox</w:t>
+            </w:r>
+            <w:proofErr w:type="spellEnd"/>
+          </w:p>
+        </w:tc>
+        <w:tc>
+          <w:tcPr>
+            <w:tcW w:w="2339" w:type="dxa"/>
+          </w:tcPr>
+          <w:p>
+            <w:pPr>
+              <w:ind w:firstLine="0"/>
+              <w:cnfStyle w:val="000000100000" w:firstRow="0" w:lastRow="0" w:firstColumn="0" w:lastColumn="0" w:oddVBand="0" w:evenVBand="0" w:oddHBand="1" w:evenHBand="0" w:firstRowFirstColumn="0" w:firstRowLastColumn="0" w:lastRowFirstColumn="0" w:lastRowLastColumn="0"/>
+            </w:pPr>
+            <w:proofErr w:type="spellStart"/>
+            <w:r>
+              <w:t>u</w:t>
+            </w:r>
+            <w:r>
+              <w:t>blox</w:t>
+            </w:r>
+            <w:proofErr w:type="spellEnd"/>
+          </w:p>
+        </w:tc>
+        <w:tc>
+          <w:tcPr>
+            <w:tcW w:w="2357" w:type="dxa"/>
+          </w:tcPr>
+          <w:p>
+            <w:pPr>
+              <w:ind w:firstLine="0"/>
+              <w:cnfStyle w:val="000000100000" w:firstRow="0" w:lastRow="0" w:firstColumn="0" w:lastColumn="0" w:oddVBand="0" w:evenVBand="0" w:oddHBand="1" w:evenHBand="0" w:firstRowFirstColumn="0" w:firstRowLastColumn="0" w:lastRowFirstColumn="0" w:lastRowLastColumn="0"/>
+            </w:pPr>
+            <w:proofErr w:type="spellStart"/>
+            <w:r>
+              <w:t>u</w:t>
+            </w:r>
+            <w:r>
+              <w:t>blox</w:t>
+            </w:r>
+            <w:proofErr w:type="spellEnd"/>
+          </w:p>
+        </w:tc>
+      </w:tr>
+      <w:tr>
+        <w:tc>
+          <w:tcPr>
+            <w:cnfStyle w:val="001000000000" w:firstRow="0" w:lastRow="0" w:firstColumn="1" w:lastColumn="0" w:oddVBand="0" w:evenVBand="0" w:oddHBand="0" w:evenHBand="0" w:firstRowFirstColumn="0" w:firstRowLastColumn="0" w:lastRowFirstColumn="0" w:lastRowLastColumn="0"/>
+            <w:tcW w:w="2510" w:type="dxa"/>
+          </w:tcPr>
+          <w:p>
+            <w:pPr>
+              <w:ind w:firstLine="0"/>
+            </w:pPr>
+            <w:r>
+              <w:t>Unit price ($)</w:t>
+            </w:r>
+          </w:p>
+        </w:tc>
+        <w:tc>
+          <w:tcPr>
+            <w:tcW w:w="2144" w:type="dxa"/>
+          </w:tcPr>
+          <w:p>
+            <w:pPr>
+              <w:ind w:firstLine="0"/>
+              <w:cnfStyle w:val="000000000000" w:firstRow="0" w:lastRow="0" w:firstColumn="0" w:lastColumn="0" w:oddVBand="0" w:evenVBand="0" w:oddHBand="0" w:evenHBand="0" w:firstRowFirstColumn="0" w:firstRowLastColumn="0" w:lastRowFirstColumn="0" w:lastRowLastColumn="0"/>
+            </w:pPr>
+          </w:p>
+        </w:tc>
+        <w:tc>
+          <w:tcPr>
+            <w:tcW w:w="2339" w:type="dxa"/>
+          </w:tcPr>
+          <w:p>
+            <w:pPr>
+              <w:ind w:firstLine="0"/>
+              <w:cnfStyle w:val="000000000000" w:firstRow="0" w:lastRow="0" w:firstColumn="0" w:lastColumn="0" w:oddVBand="0" w:evenVBand="0" w:oddHBand="0" w:evenHBand="0" w:firstRowFirstColumn="0" w:firstRowLastColumn="0" w:lastRowFirstColumn="0" w:lastRowLastColumn="0"/>
+            </w:pPr>
+          </w:p>
+        </w:tc>
+        <w:tc>
+          <w:tcPr>
+            <w:tcW w:w="2357" w:type="dxa"/>
+          </w:tcPr>
+          <w:p>
+            <w:pPr>
+              <w:ind w:firstLine="0"/>
+              <w:cnfStyle w:val="000000000000" w:firstRow="0" w:lastRow="0" w:firstColumn="0" w:lastColumn="0" w:oddVBand="0" w:evenVBand="0" w:oddHBand="0" w:evenHBand="0" w:firstRowFirstColumn="0" w:firstRowLastColumn="0" w:lastRowFirstColumn="0" w:lastRowLastColumn="0"/>
+            </w:pPr>
+          </w:p>
+        </w:tc>
+      </w:tr>
+      <w:tr>
+        <w:trPr>
+          <w:cnfStyle w:val="000000100000" w:firstRow="0" w:lastRow="0" w:firstColumn="0" w:lastColumn="0" w:oddVBand="0" w:evenVBand="0" w:oddHBand="1" w:evenHBand="0" w:firstRowFirstColumn="0" w:firstRowLastColumn="0" w:lastRowFirstColumn="0" w:lastRowLastColumn="0"/>
+        </w:trPr>
+        <w:tc>
+          <w:tcPr>
+            <w:cnfStyle w:val="001000000000" w:firstRow="0" w:lastRow="0" w:firstColumn="1" w:lastColumn="0" w:oddVBand="0" w:evenVBand="0" w:oddHBand="0" w:evenHBand="0" w:firstRowFirstColumn="0" w:firstRowLastColumn="0" w:lastRowFirstColumn="0" w:lastRowLastColumn="0"/>
+            <w:tcW w:w="2510" w:type="dxa"/>
+          </w:tcPr>
+          <w:p>
+            <w:pPr>
+              <w:ind w:firstLine="0"/>
+            </w:pPr>
+            <w:r>
+              <w:t>Size (mm)</w:t>
+            </w:r>
+          </w:p>
+        </w:tc>
+        <w:tc>
+          <w:tcPr>
+            <w:tcW w:w="2144" w:type="dxa"/>
+          </w:tcPr>
+          <w:p>
+            <w:pPr>
+              <w:ind w:firstLine="0"/>
+              <w:cnfStyle w:val="000000100000" w:firstRow="0" w:lastRow="0" w:firstColumn="0" w:lastColumn="0" w:oddVBand="0" w:evenVBand="0" w:oddHBand="1" w:evenHBand="0" w:firstRowFirstColumn="0" w:firstRowLastColumn="0" w:lastRowFirstColumn="0" w:lastRowLastColumn="0"/>
+            </w:pPr>
+            <w:r>
+              <w:t>17 x 22 x 2.4</w:t>
+            </w:r>
+          </w:p>
+        </w:tc>
+        <w:tc>
+          <w:tcPr>
+            <w:tcW w:w="2339" w:type="dxa"/>
+          </w:tcPr>
+          <w:p>
+            <w:pPr>
+              <w:ind w:firstLine="0"/>
+              <w:cnfStyle w:val="000000100000" w:firstRow="0" w:lastRow="0" w:firstColumn="0" w:lastColumn="0" w:oddVBand="0" w:evenVBand="0" w:oddHBand="1" w:evenHBand="0" w:firstRowFirstColumn="0" w:firstRowLastColumn="0" w:lastRowFirstColumn="0" w:lastRowLastColumn="0"/>
+            </w:pPr>
+            <w:r>
+              <w:t>12.2 x 16 x 2.4</w:t>
+            </w:r>
+          </w:p>
+        </w:tc>
+        <w:tc>
+          <w:tcPr>
+            <w:tcW w:w="2357" w:type="dxa"/>
+          </w:tcPr>
+          <w:p>
+            <w:pPr>
+              <w:ind w:firstLine="0"/>
+              <w:cnfStyle w:val="000000100000" w:firstRow="0" w:lastRow="0" w:firstColumn="0" w:lastColumn="0" w:oddVBand="0" w:evenVBand="0" w:oddHBand="1" w:evenHBand="0" w:firstRowFirstColumn="0" w:firstRowLastColumn="0" w:lastRowFirstColumn="0" w:lastRowLastColumn="0"/>
+            </w:pPr>
+            <w:r>
+              <w:t>9.7 x 10.1 x 2.5</w:t>
+            </w:r>
+          </w:p>
+        </w:tc>
+      </w:tr>
+      <w:tr>
+        <w:tc>
+          <w:tcPr>
+            <w:cnfStyle w:val="001000000000" w:firstRow="0" w:lastRow="0" w:firstColumn="1" w:lastColumn="0" w:oddVBand="0" w:evenVBand="0" w:oddHBand="0" w:evenHBand="0" w:firstRowFirstColumn="0" w:firstRowLastColumn="0" w:lastRowFirstColumn="0" w:lastRowLastColumn="0"/>
+            <w:tcW w:w="2510" w:type="dxa"/>
+          </w:tcPr>
+          <w:p>
+            <w:pPr>
+              <w:ind w:firstLine="0"/>
+            </w:pPr>
+            <w:r>
+              <w:t>Weight (g)</w:t>
+            </w:r>
+          </w:p>
+        </w:tc>
+        <w:tc>
+          <w:tcPr>
+            <w:tcW w:w="2144" w:type="dxa"/>
+          </w:tcPr>
+          <w:p>
+            <w:pPr>
+              <w:ind w:firstLine="0"/>
+              <w:cnfStyle w:val="000000000000" w:firstRow="0" w:lastRow="0" w:firstColumn="0" w:lastColumn="0" w:oddVBand="0" w:evenVBand="0" w:oddHBand="0" w:evenHBand="0" w:firstRowFirstColumn="0" w:firstRowLastColumn="0" w:lastRowFirstColumn="0" w:lastRowLastColumn="0"/>
+            </w:pPr>
+            <w:r>
+              <w:t>N/D</w:t>
+            </w:r>
+          </w:p>
+        </w:tc>
+        <w:tc>
+          <w:tcPr>
+            <w:tcW w:w="2339" w:type="dxa"/>
+          </w:tcPr>
+          <w:p>
+            <w:pPr>
+              <w:ind w:firstLine="0"/>
+              <w:cnfStyle w:val="000000000000" w:firstRow="0" w:lastRow="0" w:firstColumn="0" w:lastColumn="0" w:oddVBand="0" w:evenVBand="0" w:oddHBand="0" w:evenHBand="0" w:firstRowFirstColumn="0" w:firstRowLastColumn="0" w:lastRowFirstColumn="0" w:lastRowLastColumn="0"/>
+            </w:pPr>
+          </w:p>
+        </w:tc>
+        <w:tc>
+          <w:tcPr>
+            <w:tcW w:w="2357" w:type="dxa"/>
+          </w:tcPr>
+          <w:p>
+            <w:pPr>
+              <w:ind w:firstLine="0"/>
+              <w:cnfStyle w:val="000000000000" w:firstRow="0" w:lastRow="0" w:firstColumn="0" w:lastColumn="0" w:oddVBand="0" w:evenVBand="0" w:oddHBand="0" w:evenHBand="0" w:firstRowFirstColumn="0" w:firstRowLastColumn="0" w:lastRowFirstColumn="0" w:lastRowLastColumn="0"/>
+            </w:pPr>
+          </w:p>
+        </w:tc>
+      </w:tr>
+      <w:tr>
+        <w:trPr>
+          <w:cnfStyle w:val="000000100000" w:firstRow="0" w:lastRow="0" w:firstColumn="0" w:lastColumn="0" w:oddVBand="0" w:evenVBand="0" w:oddHBand="1" w:evenHBand="0" w:firstRowFirstColumn="0" w:firstRowLastColumn="0" w:lastRowFirstColumn="0" w:lastRowLastColumn="0"/>
+        </w:trPr>
+        <w:tc>
+          <w:tcPr>
+            <w:cnfStyle w:val="001000000000" w:firstRow="0" w:lastRow="0" w:firstColumn="1" w:lastColumn="0" w:oddVBand="0" w:evenVBand="0" w:oddHBand="0" w:evenHBand="0" w:firstRowFirstColumn="0" w:firstRowLastColumn="0" w:lastRowFirstColumn="0" w:lastRowLastColumn="0"/>
+            <w:tcW w:w="2510" w:type="dxa"/>
+          </w:tcPr>
+          <w:p>
+            <w:pPr>
+              <w:ind w:firstLine="0"/>
+            </w:pPr>
+            <w:r>
+              <w:t>Interfaces</w:t>
+            </w:r>
+          </w:p>
+        </w:tc>
+        <w:tc>
+          <w:tcPr>
+            <w:tcW w:w="2144" w:type="dxa"/>
+          </w:tcPr>
+          <w:p>
+            <w:pPr>
+              <w:ind w:firstLine="0"/>
+              <w:cnfStyle w:val="000000100000" w:firstRow="0" w:lastRow="0" w:firstColumn="0" w:lastColumn="0" w:oddVBand="0" w:evenVBand="0" w:oddHBand="1" w:evenHBand="0" w:firstRowFirstColumn="0" w:firstRowLastColumn="0" w:lastRowFirstColumn="0" w:lastRowLastColumn="0"/>
+            </w:pPr>
+            <w:r>
+              <w:t>2x UART</w:t>
+            </w:r>
+          </w:p>
+          <w:p>
+            <w:pPr>
+              <w:ind w:firstLine="0"/>
+              <w:cnfStyle w:val="000000100000" w:firstRow="0" w:lastRow="0" w:firstColumn="0" w:lastColumn="0" w:oddVBand="0" w:evenVBand="0" w:oddHBand="1" w:evenHBand="0" w:firstRowFirstColumn="0" w:firstRowLastColumn="0" w:lastRowFirstColumn="0" w:lastRowLastColumn="0"/>
+            </w:pPr>
+            <w:r>
+              <w:t>1x USB</w:t>
+            </w:r>
+          </w:p>
+          <w:p>
+            <w:pPr>
+              <w:ind w:firstLine="0"/>
+              <w:cnfStyle w:val="000000100000" w:firstRow="0" w:lastRow="0" w:firstColumn="0" w:lastColumn="0" w:oddVBand="0" w:evenVBand="0" w:oddHBand="1" w:evenHBand="0" w:firstRowFirstColumn="0" w:firstRowLastColumn="0" w:lastRowFirstColumn="0" w:lastRowLastColumn="0"/>
+            </w:pPr>
+            <w:r>
+              <w:t>1x SPI</w:t>
+            </w:r>
+          </w:p>
+          <w:p>
+            <w:pPr>
+              <w:ind w:firstLine="0"/>
+              <w:cnfStyle w:val="000000100000" w:firstRow="0" w:lastRow="0" w:firstColumn="0" w:lastColumn="0" w:oddVBand="0" w:evenVBand="0" w:oddHBand="1" w:evenHBand="0" w:firstRowFirstColumn="0" w:firstRowLastColumn="0" w:lastRowFirstColumn="0" w:lastRowLastColumn="0"/>
+            </w:pPr>
+            <w:r>
+              <w:t>1x DDC</w:t>
+            </w:r>
+          </w:p>
+        </w:tc>
+        <w:tc>
+          <w:tcPr>
+            <w:tcW w:w="2339" w:type="dxa"/>
+          </w:tcPr>
+          <w:p>
+            <w:pPr>
+              <w:ind w:firstLine="0"/>
+              <w:cnfStyle w:val="000000100000" w:firstRow="0" w:lastRow="0" w:firstColumn="0" w:lastColumn="0" w:oddVBand="0" w:evenVBand="0" w:oddHBand="1" w:evenHBand="0" w:firstRowFirstColumn="0" w:firstRowLastColumn="0" w:lastRowFirstColumn="0" w:lastRowLastColumn="0"/>
+            </w:pPr>
+            <w:r>
+              <w:t>1x UART</w:t>
+            </w:r>
+          </w:p>
+          <w:p>
+            <w:pPr>
+              <w:ind w:firstLine="0"/>
+              <w:cnfStyle w:val="000000100000" w:firstRow="0" w:lastRow="0" w:firstColumn="0" w:lastColumn="0" w:oddVBand="0" w:evenVBand="0" w:oddHBand="1" w:evenHBand="0" w:firstRowFirstColumn="0" w:firstRowLastColumn="0" w:lastRowFirstColumn="0" w:lastRowLastColumn="0"/>
+            </w:pPr>
+            <w:r>
+              <w:t>1x USB</w:t>
+            </w:r>
+          </w:p>
+          <w:p>
+            <w:pPr>
+              <w:ind w:firstLine="0"/>
+              <w:cnfStyle w:val="000000100000" w:firstRow="0" w:lastRow="0" w:firstColumn="0" w:lastColumn="0" w:oddVBand="0" w:evenVBand="0" w:oddHBand="1" w:evenHBand="0" w:firstRowFirstColumn="0" w:firstRowLastColumn="0" w:lastRowFirstColumn="0" w:lastRowLastColumn="0"/>
+            </w:pPr>
+            <w:r>
+              <w:t>1x SPI</w:t>
+            </w:r>
+          </w:p>
+          <w:p>
+            <w:pPr>
+              <w:ind w:firstLine="0"/>
+              <w:cnfStyle w:val="000000100000" w:firstRow="0" w:lastRow="0" w:firstColumn="0" w:lastColumn="0" w:oddVBand="0" w:evenVBand="0" w:oddHBand="1" w:evenHBand="0" w:firstRowFirstColumn="0" w:firstRowLastColumn="0" w:lastRowFirstColumn="0" w:lastRowLastColumn="0"/>
+            </w:pPr>
+            <w:r>
+              <w:t>1x DDC</w:t>
+            </w:r>
+          </w:p>
+        </w:tc>
+        <w:tc>
+          <w:tcPr>
+            <w:tcW w:w="2357" w:type="dxa"/>
+          </w:tcPr>
+          <w:p>
+            <w:pPr>
+              <w:ind w:firstLine="0"/>
+              <w:cnfStyle w:val="000000100000" w:firstRow="0" w:lastRow="0" w:firstColumn="0" w:lastColumn="0" w:oddVBand="0" w:evenVBand="0" w:oddHBand="1" w:evenHBand="0" w:firstRowFirstColumn="0" w:firstRowLastColumn="0" w:lastRowFirstColumn="0" w:lastRowLastColumn="0"/>
+            </w:pPr>
+            <w:r>
+              <w:t>1x UART</w:t>
+            </w:r>
+          </w:p>
+          <w:p>
+            <w:pPr>
+              <w:ind w:firstLine="0"/>
+              <w:cnfStyle w:val="000000100000" w:firstRow="0" w:lastRow="0" w:firstColumn="0" w:lastColumn="0" w:oddVBand="0" w:evenVBand="0" w:oddHBand="1" w:evenHBand="0" w:firstRowFirstColumn="0" w:firstRowLastColumn="0" w:lastRowFirstColumn="0" w:lastRowLastColumn="0"/>
+            </w:pPr>
+            <w:r>
+              <w:t>1x USB</w:t>
+            </w:r>
+          </w:p>
+          <w:p>
+            <w:pPr>
+              <w:ind w:firstLine="0"/>
+              <w:cnfStyle w:val="000000100000" w:firstRow="0" w:lastRow="0" w:firstColumn="0" w:lastColumn="0" w:oddVBand="0" w:evenVBand="0" w:oddHBand="1" w:evenHBand="0" w:firstRowFirstColumn="0" w:firstRowLastColumn="0" w:lastRowFirstColumn="0" w:lastRowLastColumn="0"/>
+            </w:pPr>
+            <w:r>
+              <w:t>1x SPI</w:t>
+            </w:r>
+          </w:p>
+          <w:p>
+            <w:pPr>
+              <w:ind w:firstLine="0"/>
+              <w:cnfStyle w:val="000000100000" w:firstRow="0" w:lastRow="0" w:firstColumn="0" w:lastColumn="0" w:oddVBand="0" w:evenVBand="0" w:oddHBand="1" w:evenHBand="0" w:firstRowFirstColumn="0" w:firstRowLastColumn="0" w:lastRowFirstColumn="0" w:lastRowLastColumn="0"/>
+            </w:pPr>
+            <w:r>
+              <w:t>1x DDC</w:t>
+            </w:r>
+          </w:p>
+        </w:tc>
+      </w:tr>
+      <w:tr>
+        <w:tc>
+          <w:tcPr>
+            <w:cnfStyle w:val="001000000000" w:firstRow="0" w:lastRow="0" w:firstColumn="1" w:lastColumn="0" w:oddVBand="0" w:evenVBand="0" w:oddHBand="0" w:evenHBand="0" w:firstRowFirstColumn="0" w:firstRowLastColumn="0" w:lastRowFirstColumn="0" w:lastRowLastColumn="0"/>
+            <w:tcW w:w="2510" w:type="dxa"/>
+          </w:tcPr>
+          <w:p>
+            <w:pPr>
+              <w:ind w:firstLine="0"/>
+            </w:pPr>
+            <w:r>
+              <w:t># concurrent GNSS</w:t>
+            </w:r>
+          </w:p>
+        </w:tc>
+        <w:tc>
+          <w:tcPr>
+            <w:tcW w:w="2144" w:type="dxa"/>
+          </w:tcPr>
+          <w:p>
+            <w:pPr>
+              <w:ind w:firstLine="0"/>
+              <w:cnfStyle w:val="000000000000" w:firstRow="0" w:lastRow="0" w:firstColumn="0" w:lastColumn="0" w:oddVBand="0" w:evenVBand="0" w:oddHBand="0" w:evenHBand="0" w:firstRowFirstColumn="0" w:firstRowLastColumn="0" w:lastRowFirstColumn="0" w:lastRowLastColumn="0"/>
+            </w:pPr>
+            <w:r>
+              <w:t>4</w:t>
+            </w:r>
+          </w:p>
+        </w:tc>
+        <w:tc>
+          <w:tcPr>
+            <w:tcW w:w="2339" w:type="dxa"/>
+          </w:tcPr>
+          <w:p>
+            <w:pPr>
+              <w:ind w:firstLine="0"/>
+              <w:cnfStyle w:val="000000000000" w:firstRow="0" w:lastRow="0" w:firstColumn="0" w:lastColumn="0" w:oddVBand="0" w:evenVBand="0" w:oddHBand="0" w:evenHBand="0" w:firstRowFirstColumn="0" w:firstRowLastColumn="0" w:lastRowFirstColumn="0" w:lastRowLastColumn="0"/>
+            </w:pPr>
+            <w:r>
+              <w:t>3</w:t>
+            </w:r>
+          </w:p>
+        </w:tc>
+        <w:tc>
+          <w:tcPr>
+            <w:tcW w:w="2357" w:type="dxa"/>
+          </w:tcPr>
+          <w:p>
+            <w:pPr>
+              <w:ind w:firstLine="0"/>
+              <w:cnfStyle w:val="000000000000" w:firstRow="0" w:lastRow="0" w:firstColumn="0" w:lastColumn="0" w:oddVBand="0" w:evenVBand="0" w:oddHBand="0" w:evenHBand="0" w:firstRowFirstColumn="0" w:firstRowLastColumn="0" w:lastRowFirstColumn="0" w:lastRowLastColumn="0"/>
+            </w:pPr>
+            <w:r>
+              <w:t>1</w:t>
+            </w:r>
+          </w:p>
+        </w:tc>
+      </w:tr>
+      <w:tr>
+        <w:trPr>
+          <w:cnfStyle w:val="000000100000" w:firstRow="0" w:lastRow="0" w:firstColumn="0" w:lastColumn="0" w:oddVBand="0" w:evenVBand="0" w:oddHBand="1" w:evenHBand="0" w:firstRowFirstColumn="0" w:firstRowLastColumn="0" w:lastRowFirstColumn="0" w:lastRowLastColumn="0"/>
+        </w:trPr>
+        <w:tc>
+          <w:tcPr>
+            <w:cnfStyle w:val="001000000000" w:firstRow="0" w:lastRow="0" w:firstColumn="1" w:lastColumn="0" w:oddVBand="0" w:evenVBand="0" w:oddHBand="0" w:evenHBand="0" w:firstRowFirstColumn="0" w:firstRowLastColumn="0" w:lastRowFirstColumn="0" w:lastRowLastColumn="0"/>
+            <w:tcW w:w="2510" w:type="dxa"/>
+          </w:tcPr>
+          <w:p>
+            <w:pPr>
+              <w:ind w:firstLine="0"/>
+            </w:pPr>
+            <w:r>
+              <w:t>GNSS available</w:t>
+            </w:r>
+          </w:p>
+        </w:tc>
+        <w:tc>
+          <w:tcPr>
+            <w:tcW w:w="2144" w:type="dxa"/>
+          </w:tcPr>
+          <w:p>
+            <w:pPr>
+              <w:ind w:firstLine="0"/>
+              <w:cnfStyle w:val="000000100000" w:firstRow="0" w:lastRow="0" w:firstColumn="0" w:lastColumn="0" w:oddVBand="0" w:evenVBand="0" w:oddHBand="1" w:evenHBand="0" w:firstRowFirstColumn="0" w:firstRowLastColumn="0" w:lastRowFirstColumn="0" w:lastRowLastColumn="0"/>
+            </w:pPr>
+            <w:proofErr w:type="spellStart"/>
+            <w:r>
+              <w:t>BeiDou</w:t>
+            </w:r>
+            <w:proofErr w:type="spellEnd"/>
+            <w:r>
+              <w:t>, Galileo, GLONASS, GPS/QZSS</w:t>
+            </w:r>
+          </w:p>
+        </w:tc>
+        <w:tc>
+          <w:tcPr>
+            <w:tcW w:w="2339" w:type="dxa"/>
+          </w:tcPr>
+          <w:p>
+            <w:pPr>
+              <w:ind w:firstLine="0"/>
+              <w:cnfStyle w:val="000000100000" w:firstRow="0" w:lastRow="0" w:firstColumn="0" w:lastColumn="0" w:oddVBand="0" w:evenVBand="0" w:oddHBand="1" w:evenHBand="0" w:firstRowFirstColumn="0" w:firstRowLastColumn="0" w:lastRowFirstColumn="0" w:lastRowLastColumn="0"/>
+            </w:pPr>
+            <w:proofErr w:type="spellStart"/>
+            <w:r>
+              <w:t>BeiDou</w:t>
+            </w:r>
+            <w:proofErr w:type="spellEnd"/>
+            <w:r>
+              <w:t>, Galileo, GLONASS, GPS/QZSS</w:t>
+            </w:r>
+          </w:p>
+        </w:tc>
+        <w:tc>
+          <w:tcPr>
+            <w:tcW w:w="2357" w:type="dxa"/>
+          </w:tcPr>
+          <w:p>
+            <w:pPr>
+              <w:ind w:firstLine="0"/>
+              <w:cnfStyle w:val="000000100000" w:firstRow="0" w:lastRow="0" w:firstColumn="0" w:lastColumn="0" w:oddVBand="0" w:evenVBand="0" w:oddHBand="1" w:evenHBand="0" w:firstRowFirstColumn="0" w:firstRowLastColumn="0" w:lastRowFirstColumn="0" w:lastRowLastColumn="0"/>
+            </w:pPr>
+            <w:r>
+              <w:t>GLONASS, GPS/QZSS</w:t>
+            </w:r>
+          </w:p>
+        </w:tc>
+      </w:tr>
+      <w:tr>
+        <w:tc>
+          <w:tcPr>
+            <w:cnfStyle w:val="001000000000" w:firstRow="0" w:lastRow="0" w:firstColumn="1" w:lastColumn="0" w:oddVBand="0" w:evenVBand="0" w:oddHBand="0" w:evenHBand="0" w:firstRowFirstColumn="0" w:firstRowLastColumn="0" w:lastRowFirstColumn="0" w:lastRowLastColumn="0"/>
+            <w:tcW w:w="2510" w:type="dxa"/>
+          </w:tcPr>
+          <w:p>
+            <w:pPr>
+              <w:ind w:firstLine="0"/>
+            </w:pPr>
+            <w:r>
+              <w:t>Antenna options</w:t>
+            </w:r>
+          </w:p>
+        </w:tc>
+        <w:tc>
+          <w:tcPr>
+            <w:tcW w:w="2144" w:type="dxa"/>
+          </w:tcPr>
+          <w:p>
+            <w:pPr>
+              <w:ind w:firstLine="0"/>
+              <w:cnfStyle w:val="000000000000" w:firstRow="0" w:lastRow="0" w:firstColumn="0" w:lastColumn="0" w:oddVBand="0" w:evenVBand="0" w:oddHBand="0" w:evenHBand="0" w:firstRowFirstColumn="0" w:firstRowLastColumn="0" w:lastRowFirstColumn="0" w:lastRowLastColumn="0"/>
+            </w:pPr>
+            <w:r>
+              <w:t>N/D</w:t>
+            </w:r>
+          </w:p>
+        </w:tc>
+        <w:tc>
+          <w:tcPr>
+            <w:tcW w:w="2339" w:type="dxa"/>
+          </w:tcPr>
+          <w:p>
+            <w:pPr>
+              <w:ind w:firstLine="0"/>
+              <w:cnfStyle w:val="000000000000" w:firstRow="0" w:lastRow="0" w:firstColumn="0" w:lastColumn="0" w:oddVBand="0" w:evenVBand="0" w:oddHBand="0" w:evenHBand="0" w:firstRowFirstColumn="0" w:firstRowLastColumn="0" w:lastRowFirstColumn="0" w:lastRowLastColumn="0"/>
+            </w:pPr>
+            <w:r>
+              <w:t>N/D</w:t>
+            </w:r>
+          </w:p>
+        </w:tc>
+        <w:tc>
+          <w:tcPr>
+            <w:tcW w:w="2357" w:type="dxa"/>
+          </w:tcPr>
+          <w:p>
+            <w:pPr>
+              <w:ind w:firstLine="0"/>
+              <w:cnfStyle w:val="000000000000" w:firstRow="0" w:lastRow="0" w:firstColumn="0" w:lastColumn="0" w:oddVBand="0" w:evenVBand="0" w:oddHBand="0" w:evenHBand="0" w:firstRowFirstColumn="0" w:firstRowLastColumn="0" w:lastRowFirstColumn="0" w:lastRowLastColumn="0"/>
+            </w:pPr>
+            <w:r>
+              <w:t>N/D</w:t>
+            </w:r>
+          </w:p>
+        </w:tc>
+      </w:tr>
+      <w:tr>
+        <w:trPr>
+          <w:cnfStyle w:val="000000100000" w:firstRow="0" w:lastRow="0" w:firstColumn="0" w:lastColumn="0" w:oddVBand="0" w:evenVBand="0" w:oddHBand="1" w:evenHBand="0" w:firstRowFirstColumn="0" w:firstRowLastColumn="0" w:lastRowFirstColumn="0" w:lastRowLastColumn="0"/>
+        </w:trPr>
+        <w:tc>
+          <w:tcPr>
+            <w:cnfStyle w:val="001000000000" w:firstRow="0" w:lastRow="0" w:firstColumn="1" w:lastColumn="0" w:oddVBand="0" w:evenVBand="0" w:oddHBand="0" w:evenHBand="0" w:firstRowFirstColumn="0" w:firstRowLastColumn="0" w:lastRowFirstColumn="0" w:lastRowLastColumn="0"/>
+            <w:tcW w:w="2510" w:type="dxa"/>
+          </w:tcPr>
+          <w:p>
+            <w:pPr>
+              <w:ind w:firstLine="0"/>
+            </w:pPr>
+            <w:r>
+              <w:t># channels</w:t>
+            </w:r>
+          </w:p>
+        </w:tc>
+        <w:tc>
+          <w:tcPr>
+            <w:tcW w:w="2144" w:type="dxa"/>
+          </w:tcPr>
+          <w:p>
+            <w:pPr>
+              <w:ind w:firstLine="0"/>
+              <w:cnfStyle w:val="000000100000" w:firstRow="0" w:lastRow="0" w:firstColumn="0" w:lastColumn="0" w:oddVBand="0" w:evenVBand="0" w:oddHBand="1" w:evenHBand="0" w:firstRowFirstColumn="0" w:firstRowLastColumn="0" w:lastRowFirstColumn="0" w:lastRowLastColumn="0"/>
+            </w:pPr>
+            <w:r>
+              <w:t>N/D</w:t>
+            </w:r>
+          </w:p>
+        </w:tc>
+        <w:tc>
+          <w:tcPr>
+            <w:tcW w:w="2339" w:type="dxa"/>
+          </w:tcPr>
+          <w:p>
+            <w:pPr>
+              <w:ind w:firstLine="0"/>
+              <w:cnfStyle w:val="000000100000" w:firstRow="0" w:lastRow="0" w:firstColumn="0" w:lastColumn="0" w:oddVBand="0" w:evenVBand="0" w:oddHBand="1" w:evenHBand="0" w:firstRowFirstColumn="0" w:firstRowLastColumn="0" w:lastRowFirstColumn="0" w:lastRowLastColumn="0"/>
+            </w:pPr>
+            <w:r>
+              <w:t>72</w:t>
+            </w:r>
+          </w:p>
+        </w:tc>
+        <w:tc>
+          <w:tcPr>
+            <w:tcW w:w="2357" w:type="dxa"/>
+          </w:tcPr>
+          <w:p>
+            <w:pPr>
+              <w:ind w:firstLine="0"/>
+              <w:cnfStyle w:val="000000100000" w:firstRow="0" w:lastRow="0" w:firstColumn="0" w:lastColumn="0" w:oddVBand="0" w:evenVBand="0" w:oddHBand="1" w:evenHBand="0" w:firstRowFirstColumn="0" w:firstRowLastColumn="0" w:lastRowFirstColumn="0" w:lastRowLastColumn="0"/>
+            </w:pPr>
+          </w:p>
+        </w:tc>
+      </w:tr>
+      <w:tr>
+        <w:tc>
+          <w:tcPr>
+            <w:cnfStyle w:val="001000000000" w:firstRow="0" w:lastRow="0" w:firstColumn="1" w:lastColumn="0" w:oddVBand="0" w:evenVBand="0" w:oddHBand="0" w:evenHBand="0" w:firstRowFirstColumn="0" w:firstRowLastColumn="0" w:lastRowFirstColumn="0" w:lastRowLastColumn="0"/>
+            <w:tcW w:w="2510" w:type="dxa"/>
+          </w:tcPr>
+          <w:p>
+            <w:pPr>
+              <w:ind w:firstLine="0"/>
+            </w:pPr>
+            <w:r>
+              <w:lastRenderedPageBreak/>
+              <w:t>Receiver limits</w:t>
+            </w:r>
+          </w:p>
+        </w:tc>
+        <w:tc>
+          <w:tcPr>
+            <w:tcW w:w="2144" w:type="dxa"/>
+          </w:tcPr>
+          <w:p>
+            <w:pPr>
+              <w:ind w:firstLine="0"/>
+              <w:cnfStyle w:val="000000000000" w:firstRow="0" w:lastRow="0" w:firstColumn="0" w:lastColumn="0" w:oddVBand="0" w:evenVBand="0" w:oddHBand="0" w:evenHBand="0" w:firstRowFirstColumn="0" w:firstRowLastColumn="0" w:lastRowFirstColumn="0" w:lastRowLastColumn="0"/>
+            </w:pPr>
+          </w:p>
+        </w:tc>
+        <w:tc>
+          <w:tcPr>
+            <w:tcW w:w="2339" w:type="dxa"/>
+          </w:tcPr>
+          <w:p>
+            <w:pPr>
+              <w:ind w:firstLine="0"/>
+              <w:cnfStyle w:val="000000000000" w:firstRow="0" w:lastRow="0" w:firstColumn="0" w:lastColumn="0" w:oddVBand="0" w:evenVBand="0" w:oddHBand="0" w:evenHBand="0" w:firstRowFirstColumn="0" w:firstRowLastColumn="0" w:lastRowFirstColumn="0" w:lastRowLastColumn="0"/>
+            </w:pPr>
+            <w:r>
+              <w:t xml:space="preserve">50000m </w:t>
+            </w:r>
+            <w:r>
+              <w:rPr>
+                <w:rFonts w:cs="Times New Roman"/>
+              </w:rPr>
+              <w:t>˅ 500m/s</w:t>
+            </w:r>
+          </w:p>
+        </w:tc>
+        <w:tc>
+          <w:tcPr>
+            <w:tcW w:w="2357" w:type="dxa"/>
+          </w:tcPr>
+          <w:p>
+            <w:pPr>
+              <w:ind w:firstLine="0"/>
+              <w:cnfStyle w:val="000000000000" w:firstRow="0" w:lastRow="0" w:firstColumn="0" w:lastColumn="0" w:oddVBand="0" w:evenVBand="0" w:oddHBand="0" w:evenHBand="0" w:firstRowFirstColumn="0" w:firstRowLastColumn="0" w:lastRowFirstColumn="0" w:lastRowLastColumn="0"/>
+            </w:pPr>
+            <w:r>
+              <w:t>72</w:t>
+            </w:r>
+          </w:p>
+        </w:tc>
+      </w:tr>
+      <w:tr>
+        <w:trPr>
+          <w:cnfStyle w:val="000000100000" w:firstRow="0" w:lastRow="0" w:firstColumn="0" w:lastColumn="0" w:oddVBand="0" w:evenVBand="0" w:oddHBand="1" w:evenHBand="0" w:firstRowFirstColumn="0" w:firstRowLastColumn="0" w:lastRowFirstColumn="0" w:lastRowLastColumn="0"/>
+        </w:trPr>
+        <w:tc>
+          <w:tcPr>
+            <w:cnfStyle w:val="001000000000" w:firstRow="0" w:lastRow="0" w:firstColumn="1" w:lastColumn="0" w:oddVBand="0" w:evenVBand="0" w:oddHBand="0" w:evenHBand="0" w:firstRowFirstColumn="0" w:firstRowLastColumn="0" w:lastRowFirstColumn="0" w:lastRowLastColumn="0"/>
+            <w:tcW w:w="2510" w:type="dxa"/>
+          </w:tcPr>
+          <w:p>
+            <w:pPr>
+              <w:ind w:firstLine="0"/>
+            </w:pPr>
+            <w:r>
+              <w:t>TTFF</w:t>
+            </w:r>
+          </w:p>
+        </w:tc>
+        <w:tc>
+          <w:tcPr>
+            <w:tcW w:w="2144" w:type="dxa"/>
+          </w:tcPr>
+          <w:p>
+            <w:pPr>
+              <w:ind w:firstLine="0"/>
+              <w:cnfStyle w:val="000000100000" w:firstRow="0" w:lastRow="0" w:firstColumn="0" w:lastColumn="0" w:oddVBand="0" w:evenVBand="0" w:oddHBand="1" w:evenHBand="0" w:firstRowFirstColumn="0" w:firstRowLastColumn="0" w:lastRowFirstColumn="0" w:lastRowLastColumn="0"/>
+            </w:pPr>
+            <w:r>
+              <w:t>Cold start: 29s</w:t>
+            </w:r>
+          </w:p>
+          <w:p>
+            <w:pPr>
+              <w:ind w:firstLine="0"/>
+              <w:cnfStyle w:val="000000100000" w:firstRow="0" w:lastRow="0" w:firstColumn="0" w:lastColumn="0" w:oddVBand="0" w:evenVBand="0" w:oddHBand="1" w:evenHBand="0" w:firstRowFirstColumn="0" w:firstRowLastColumn="0" w:lastRowFirstColumn="0" w:lastRowLastColumn="0"/>
+            </w:pPr>
+            <w:r>
+              <w:t>Hot start: 2s</w:t>
+            </w:r>
+          </w:p>
+          <w:p>
+            <w:pPr>
+              <w:ind w:firstLine="0"/>
+              <w:cnfStyle w:val="000000100000" w:firstRow="0" w:lastRow="0" w:firstColumn="0" w:lastColumn="0" w:oddVBand="0" w:evenVBand="0" w:oddHBand="1" w:evenHBand="0" w:firstRowFirstColumn="0" w:firstRowLastColumn="0" w:lastRowFirstColumn="0" w:lastRowLastColumn="0"/>
+            </w:pPr>
+            <w:r>
+              <w:t>Aided start: 2s</w:t>
+            </w:r>
+          </w:p>
+        </w:tc>
+        <w:tc>
+          <w:tcPr>
+            <w:tcW w:w="2339" w:type="dxa"/>
+          </w:tcPr>
+          <w:p>
+            <w:pPr>
+              <w:ind w:firstLine="0"/>
+              <w:cnfStyle w:val="000000100000" w:firstRow="0" w:lastRow="0" w:firstColumn="0" w:lastColumn="0" w:oddVBand="0" w:evenVBand="0" w:oddHBand="1" w:evenHBand="0" w:firstRowFirstColumn="0" w:firstRowLastColumn="0" w:lastRowFirstColumn="0" w:lastRowLastColumn="0"/>
+            </w:pPr>
+            <w:r>
+              <w:t>Cold start: 26s</w:t>
+            </w:r>
+          </w:p>
+          <w:p>
+            <w:pPr>
+              <w:ind w:firstLine="0"/>
+              <w:cnfStyle w:val="000000100000" w:firstRow="0" w:lastRow="0" w:firstColumn="0" w:lastColumn="0" w:oddVBand="0" w:evenVBand="0" w:oddHBand="1" w:evenHBand="0" w:firstRowFirstColumn="0" w:firstRowLastColumn="0" w:lastRowFirstColumn="0" w:lastRowLastColumn="0"/>
+            </w:pPr>
+            <w:r>
+              <w:t>Hot start: 1s</w:t>
+            </w:r>
+          </w:p>
+          <w:p>
+            <w:pPr>
+              <w:ind w:firstLine="0"/>
+              <w:cnfStyle w:val="000000100000" w:firstRow="0" w:lastRow="0" w:firstColumn="0" w:lastColumn="0" w:oddVBand="0" w:evenVBand="0" w:oddHBand="1" w:evenHBand="0" w:firstRowFirstColumn="0" w:firstRowLastColumn="0" w:lastRowFirstColumn="0" w:lastRowLastColumn="0"/>
+            </w:pPr>
+            <w:r>
+              <w:t>Aided start: 2s</w:t>
+            </w:r>
+          </w:p>
+        </w:tc>
+        <w:tc>
+          <w:tcPr>
+            <w:tcW w:w="2357" w:type="dxa"/>
+          </w:tcPr>
+          <w:p>
+            <w:pPr>
+              <w:ind w:firstLine="0"/>
+              <w:cnfStyle w:val="000000100000" w:firstRow="0" w:lastRow="0" w:firstColumn="0" w:lastColumn="0" w:oddVBand="0" w:evenVBand="0" w:oddHBand="1" w:evenHBand="0" w:firstRowFirstColumn="0" w:firstRowLastColumn="0" w:lastRowFirstColumn="0" w:lastRowLastColumn="0"/>
+            </w:pPr>
+            <w:r>
+              <w:t>Cold start: 29s</w:t>
+            </w:r>
+          </w:p>
+          <w:p>
+            <w:pPr>
+              <w:ind w:firstLine="0"/>
+              <w:cnfStyle w:val="000000100000" w:firstRow="0" w:lastRow="0" w:firstColumn="0" w:lastColumn="0" w:oddVBand="0" w:evenVBand="0" w:oddHBand="1" w:evenHBand="0" w:firstRowFirstColumn="0" w:firstRowLastColumn="0" w:lastRowFirstColumn="0" w:lastRowLastColumn="0"/>
+            </w:pPr>
+            <w:r>
+              <w:t>Hot start: 1s</w:t>
+            </w:r>
+          </w:p>
+          <w:p>
+            <w:pPr>
+              <w:ind w:firstLine="0"/>
+              <w:cnfStyle w:val="000000100000" w:firstRow="0" w:lastRow="0" w:firstColumn="0" w:lastColumn="0" w:oddVBand="0" w:evenVBand="0" w:oddHBand="1" w:evenHBand="0" w:firstRowFirstColumn="0" w:firstRowLastColumn="0" w:lastRowFirstColumn="0" w:lastRowLastColumn="0"/>
+            </w:pPr>
+            <w:r>
+              <w:t>Aided start: 2s</w:t>
+            </w:r>
+          </w:p>
+        </w:tc>
+      </w:tr>
+      <w:tr>
+        <w:tc>
+          <w:tcPr>
+            <w:cnfStyle w:val="001000000000" w:firstRow="0" w:lastRow="0" w:firstColumn="1" w:lastColumn="0" w:oddVBand="0" w:evenVBand="0" w:oddHBand="0" w:evenHBand="0" w:firstRowFirstColumn="0" w:firstRowLastColumn="0" w:lastRowFirstColumn="0" w:lastRowLastColumn="0"/>
+            <w:tcW w:w="2510" w:type="dxa"/>
+          </w:tcPr>
+          <w:p>
+            <w:pPr>
+              <w:ind w:firstLine="0"/>
+            </w:pPr>
+            <w:r>
+              <w:t xml:space="preserve">Sensitivity: </w:t>
+            </w:r>
+            <w:proofErr w:type="spellStart"/>
+            <w:r>
+              <w:t>track&amp;nav</w:t>
+            </w:r>
+            <w:proofErr w:type="spellEnd"/>
+          </w:p>
+        </w:tc>
+        <w:tc>
+          <w:tcPr>
+            <w:tcW w:w="2144" w:type="dxa"/>
+          </w:tcPr>
+          <w:p>
+            <w:pPr>
+              <w:ind w:firstLine="0"/>
+              <w:cnfStyle w:val="000000000000" w:firstRow="0" w:lastRow="0" w:firstColumn="0" w:lastColumn="0" w:oddVBand="0" w:evenVBand="0" w:oddHBand="0" w:evenHBand="0" w:firstRowFirstColumn="0" w:firstRowLastColumn="0" w:lastRowFirstColumn="0" w:lastRowLastColumn="0"/>
+            </w:pPr>
+            <w:r>
+              <w:t>-167 dBm</w:t>
+            </w:r>
+          </w:p>
+        </w:tc>
+        <w:tc>
+          <w:tcPr>
+            <w:tcW w:w="2339" w:type="dxa"/>
+          </w:tcPr>
+          <w:p>
+            <w:pPr>
+              <w:ind w:firstLine="0"/>
+              <w:cnfStyle w:val="000000000000" w:firstRow="0" w:lastRow="0" w:firstColumn="0" w:lastColumn="0" w:oddVBand="0" w:evenVBand="0" w:oddHBand="0" w:evenHBand="0" w:firstRowFirstColumn="0" w:firstRowLastColumn="0" w:lastRowFirstColumn="0" w:lastRowLastColumn="0"/>
+            </w:pPr>
+            <w:r>
+              <w:t>-167 dBm</w:t>
+            </w:r>
+          </w:p>
+        </w:tc>
+        <w:tc>
+          <w:tcPr>
+            <w:tcW w:w="2357" w:type="dxa"/>
+          </w:tcPr>
+          <w:p>
+            <w:pPr>
+              <w:ind w:firstLine="0"/>
+              <w:cnfStyle w:val="000000000000" w:firstRow="0" w:lastRow="0" w:firstColumn="0" w:lastColumn="0" w:oddVBand="0" w:evenVBand="0" w:oddHBand="0" w:evenHBand="0" w:firstRowFirstColumn="0" w:firstRowLastColumn="0" w:lastRowFirstColumn="0" w:lastRowLastColumn="0"/>
+            </w:pPr>
+            <w:r>
+              <w:t>-166 dBm</w:t>
+            </w:r>
+          </w:p>
+        </w:tc>
+      </w:tr>
+      <w:tr>
+        <w:trPr>
+          <w:cnfStyle w:val="000000100000" w:firstRow="0" w:lastRow="0" w:firstColumn="0" w:lastColumn="0" w:oddVBand="0" w:evenVBand="0" w:oddHBand="1" w:evenHBand="0" w:firstRowFirstColumn="0" w:firstRowLastColumn="0" w:lastRowFirstColumn="0" w:lastRowLastColumn="0"/>
+        </w:trPr>
+        <w:tc>
+          <w:tcPr>
+            <w:cnfStyle w:val="001000000000" w:firstRow="0" w:lastRow="0" w:firstColumn="1" w:lastColumn="0" w:oddVBand="0" w:evenVBand="0" w:oddHBand="0" w:evenHBand="0" w:firstRowFirstColumn="0" w:firstRowLastColumn="0" w:lastRowFirstColumn="0" w:lastRowLastColumn="0"/>
+            <w:tcW w:w="2510" w:type="dxa"/>
+          </w:tcPr>
+          <w:p>
+            <w:pPr>
+              <w:ind w:firstLine="0"/>
+            </w:pPr>
+            <w:r>
+              <w:t>Sensitivity: reacquisition</w:t>
+            </w:r>
+          </w:p>
+        </w:tc>
+        <w:tc>
+          <w:tcPr>
+            <w:tcW w:w="2144" w:type="dxa"/>
+          </w:tcPr>
+          <w:p>
+            <w:pPr>
+              <w:ind w:firstLine="0"/>
+              <w:cnfStyle w:val="000000100000" w:firstRow="0" w:lastRow="0" w:firstColumn="0" w:lastColumn="0" w:oddVBand="0" w:evenVBand="0" w:oddHBand="1" w:evenHBand="0" w:firstRowFirstColumn="0" w:firstRowLastColumn="0" w:lastRowFirstColumn="0" w:lastRowLastColumn="0"/>
+            </w:pPr>
+            <w:r>
+              <w:t>-160 dBm</w:t>
+            </w:r>
+          </w:p>
+        </w:tc>
+        <w:tc>
+          <w:tcPr>
+            <w:tcW w:w="2339" w:type="dxa"/>
+          </w:tcPr>
+          <w:p>
+            <w:pPr>
+              <w:ind w:firstLine="0"/>
+              <w:cnfStyle w:val="000000100000" w:firstRow="0" w:lastRow="0" w:firstColumn="0" w:lastColumn="0" w:oddVBand="0" w:evenVBand="0" w:oddHBand="1" w:evenHBand="0" w:firstRowFirstColumn="0" w:firstRowLastColumn="0" w:lastRowFirstColumn="0" w:lastRowLastColumn="0"/>
+            </w:pPr>
+            <w:r>
+              <w:t>-160 dBm</w:t>
+            </w:r>
+          </w:p>
+        </w:tc>
+        <w:tc>
+          <w:tcPr>
+            <w:tcW w:w="2357" w:type="dxa"/>
+          </w:tcPr>
+          <w:p>
+            <w:pPr>
+              <w:ind w:firstLine="0"/>
+              <w:cnfStyle w:val="000000100000" w:firstRow="0" w:lastRow="0" w:firstColumn="0" w:lastColumn="0" w:oddVBand="0" w:evenVBand="0" w:oddHBand="1" w:evenHBand="0" w:firstRowFirstColumn="0" w:firstRowLastColumn="0" w:lastRowFirstColumn="0" w:lastRowLastColumn="0"/>
+            </w:pPr>
+            <w:r>
+              <w:t>-160 dBm</w:t>
+            </w:r>
+          </w:p>
+        </w:tc>
+      </w:tr>
+      <w:tr>
+        <w:tc>
+          <w:tcPr>
+            <w:cnfStyle w:val="001000000000" w:firstRow="0" w:lastRow="0" w:firstColumn="1" w:lastColumn="0" w:oddVBand="0" w:evenVBand="0" w:oddHBand="0" w:evenHBand="0" w:firstRowFirstColumn="0" w:firstRowLastColumn="0" w:lastRowFirstColumn="0" w:lastRowLastColumn="0"/>
+            <w:tcW w:w="2510" w:type="dxa"/>
+          </w:tcPr>
+          <w:p>
+            <w:pPr>
+              <w:ind w:firstLine="0"/>
+            </w:pPr>
+            <w:r>
+              <w:t>Sensitivity: cold-start</w:t>
+            </w:r>
+          </w:p>
+        </w:tc>
+        <w:tc>
+          <w:tcPr>
+            <w:tcW w:w="2144" w:type="dxa"/>
+          </w:tcPr>
+          <w:p>
+            <w:pPr>
+              <w:ind w:firstLine="0"/>
+              <w:cnfStyle w:val="000000000000" w:firstRow="0" w:lastRow="0" w:firstColumn="0" w:lastColumn="0" w:oddVBand="0" w:evenVBand="0" w:oddHBand="0" w:evenHBand="0" w:firstRowFirstColumn="0" w:firstRowLastColumn="0" w:lastRowFirstColumn="0" w:lastRowLastColumn="0"/>
+            </w:pPr>
+            <w:r>
+              <w:t>-148 dBm</w:t>
+            </w:r>
+          </w:p>
+        </w:tc>
+        <w:tc>
+          <w:tcPr>
+            <w:tcW w:w="2339" w:type="dxa"/>
+          </w:tcPr>
+          <w:p>
+            <w:pPr>
+              <w:ind w:firstLine="0"/>
+              <w:cnfStyle w:val="000000000000" w:firstRow="0" w:lastRow="0" w:firstColumn="0" w:lastColumn="0" w:oddVBand="0" w:evenVBand="0" w:oddHBand="0" w:evenHBand="0" w:firstRowFirstColumn="0" w:firstRowLastColumn="0" w:lastRowFirstColumn="0" w:lastRowLastColumn="0"/>
+            </w:pPr>
+            <w:r>
+              <w:t>-148 dBm</w:t>
+            </w:r>
+          </w:p>
+        </w:tc>
+        <w:tc>
+          <w:tcPr>
+            <w:tcW w:w="2357" w:type="dxa"/>
+          </w:tcPr>
+          <w:p>
+            <w:pPr>
+              <w:ind w:firstLine="0"/>
+              <w:cnfStyle w:val="000000000000" w:firstRow="0" w:lastRow="0" w:firstColumn="0" w:lastColumn="0" w:oddVBand="0" w:evenVBand="0" w:oddHBand="0" w:evenHBand="0" w:firstRowFirstColumn="0" w:firstRowLastColumn="0" w:lastRowFirstColumn="0" w:lastRowLastColumn="0"/>
+            </w:pPr>
+            <w:r>
+              <w:t>-148 dBm</w:t>
+            </w:r>
+          </w:p>
+        </w:tc>
+      </w:tr>
+      <w:tr>
+        <w:trPr>
+          <w:cnfStyle w:val="000000100000" w:firstRow="0" w:lastRow="0" w:firstColumn="0" w:lastColumn="0" w:oddVBand="0" w:evenVBand="0" w:oddHBand="1" w:evenHBand="0" w:firstRowFirstColumn="0" w:firstRowLastColumn="0" w:lastRowFirstColumn="0" w:lastRowLastColumn="0"/>
+        </w:trPr>
+        <w:tc>
+          <w:tcPr>
+            <w:cnfStyle w:val="001000000000" w:firstRow="0" w:lastRow="0" w:firstColumn="1" w:lastColumn="0" w:oddVBand="0" w:evenVBand="0" w:oddHBand="0" w:evenHBand="0" w:firstRowFirstColumn="0" w:firstRowLastColumn="0" w:lastRowFirstColumn="0" w:lastRowLastColumn="0"/>
+            <w:tcW w:w="2510" w:type="dxa"/>
+          </w:tcPr>
+          <w:p>
+            <w:pPr>
+              <w:ind w:firstLine="0"/>
+            </w:pPr>
+            <w:r>
+              <w:t>Sensitivity: hot-start</w:t>
+            </w:r>
+          </w:p>
+        </w:tc>
+        <w:tc>
+          <w:tcPr>
+            <w:tcW w:w="2144" w:type="dxa"/>
+          </w:tcPr>
+          <w:p>
+            <w:pPr>
+              <w:ind w:firstLine="0"/>
+              <w:cnfStyle w:val="000000100000" w:firstRow="0" w:lastRow="0" w:firstColumn="0" w:lastColumn="0" w:oddVBand="0" w:evenVBand="0" w:oddHBand="1" w:evenHBand="0" w:firstRowFirstColumn="0" w:firstRowLastColumn="0" w:lastRowFirstColumn="0" w:lastRowLastColumn="0"/>
+            </w:pPr>
+            <w:r>
+              <w:t>-157 dBm</w:t>
+            </w:r>
+          </w:p>
+        </w:tc>
+        <w:tc>
+          <w:tcPr>
+            <w:tcW w:w="2339" w:type="dxa"/>
+          </w:tcPr>
+          <w:p>
+            <w:pPr>
+              <w:ind w:firstLine="0"/>
+              <w:cnfStyle w:val="000000100000" w:firstRow="0" w:lastRow="0" w:firstColumn="0" w:lastColumn="0" w:oddVBand="0" w:evenVBand="0" w:oddHBand="1" w:evenHBand="0" w:firstRowFirstColumn="0" w:firstRowLastColumn="0" w:lastRowFirstColumn="0" w:lastRowLastColumn="0"/>
+            </w:pPr>
+            <w:r>
+              <w:t>-157 dBm</w:t>
+            </w:r>
+          </w:p>
+        </w:tc>
+        <w:tc>
+          <w:tcPr>
+            <w:tcW w:w="2357" w:type="dxa"/>
+          </w:tcPr>
+          <w:p>
+            <w:pPr>
+              <w:ind w:firstLine="0"/>
+              <w:cnfStyle w:val="000000100000" w:firstRow="0" w:lastRow="0" w:firstColumn="0" w:lastColumn="0" w:oddVBand="0" w:evenVBand="0" w:oddHBand="1" w:evenHBand="0" w:firstRowFirstColumn="0" w:firstRowLastColumn="0" w:lastRowFirstColumn="0" w:lastRowLastColumn="0"/>
+            </w:pPr>
+            <w:r>
+              <w:t>-157 dBm</w:t>
+            </w:r>
+            <w:bookmarkStart w:id="19" w:name="_GoBack"/>
+            <w:bookmarkEnd w:id="19"/>
           </w:p>
         </w:tc>
       </w:tr>
@@ -12857,7 +13888,7 @@
 </file>
 
 <file path=customXml/itemProps1.xml><?xml version="1.0" encoding="utf-8"?>
-<ds:datastoreItem xmlns:ds="http://schemas.openxmlformats.org/officeDocument/2006/customXml" ds:itemID="{4D871298-C6BC-4C54-BB2C-13BEBC814217}">
+<ds:datastoreItem xmlns:ds="http://schemas.openxmlformats.org/officeDocument/2006/customXml" ds:itemID="{22E7AC56-1931-48A0-B1E2-31D943260E53}">
   <ds:schemaRefs>
     <ds:schemaRef ds:uri="http://schemas.openxmlformats.org/officeDocument/2006/bibliography"/>
   </ds:schemaRefs>

</xml_diff>

<commit_message>
Add Teensy 3.6 to microprocessor comparison
Multiple typos/small improvements.  I think I rewrote the intro paragraph, but that might've been last commit.

Signed-off-by: Misha Turnbull <mishaturnbull@gmail.com>
</commit_message>
<xml_diff>
--- a/docs/Reports/PDR-Avionics.docx
+++ b/docs/Reports/PDR-Avionics.docx
@@ -1623,79 +1623,10 @@
         <w:fldChar w:fldCharType="end"/>
       </w:r>
       <w:r>
-        <w:t>) hardware at a very low cost and low weight.  For example, the Raspberry Pi (RPi</w:t>
-      </w:r>
-      <w:r>
-        <w:fldChar w:fldCharType="begin"/>
-      </w:r>
-      <w:r>
-        <w:instrText xml:space="preserve"> XE "</w:instrText>
-      </w:r>
-      <w:r>
-        <w:instrText>RPi</w:instrText>
-      </w:r>
-      <w:r>
-        <w:instrText xml:space="preserve">" </w:instrText>
-      </w:r>
-      <w:r>
-        <w:fldChar w:fldCharType="end"/>
-      </w:r>
-      <w:r>
-        <w:t>) and BeagleBone Enhanced (BBE</w:t>
-      </w:r>
-      <w:r>
-        <w:fldChar w:fldCharType="begin"/>
-      </w:r>
-      <w:r>
-        <w:instrText xml:space="preserve"> XE "</w:instrText>
-      </w:r>
-      <w:r>
-        <w:instrText>BBE</w:instrText>
-      </w:r>
-      <w:r>
-        <w:instrText xml:space="preserve">" </w:instrText>
-      </w:r>
-      <w:r>
-        <w:fldChar w:fldCharType="end"/>
-      </w:r>
-      <w:r>
-        <w:t>) single-board computers (SBCs) are both about the size of a credit card and weigh less than a typical smartphone.  Both are fully featured Linux computers, and the BBE</w:t>
-      </w:r>
-      <w:r>
-        <w:fldChar w:fldCharType="begin"/>
-      </w:r>
-      <w:r>
-        <w:instrText xml:space="preserve"> XE "</w:instrText>
-      </w:r>
-      <w:r>
-        <w:instrText>BBE</w:instrText>
-      </w:r>
-      <w:r>
-        <w:instrText xml:space="preserve">" </w:instrText>
-      </w:r>
-      <w:r>
-        <w:fldChar w:fldCharType="end"/>
-      </w:r>
-      <w:r>
-        <w:t xml:space="preserve"> boasts a gigahertz processor with 2 embedded programmable real-time units (PRU</w:t>
-      </w:r>
-      <w:r>
-        <w:fldChar w:fldCharType="begin"/>
-      </w:r>
-      <w:r>
-        <w:instrText xml:space="preserve"> XE "</w:instrText>
-      </w:r>
-      <w:r>
-        <w:instrText>PRU</w:instrText>
-      </w:r>
-      <w:r>
-        <w:instrText xml:space="preserve">" </w:instrText>
-      </w:r>
-      <w:r>
-        <w:fldChar w:fldCharType="end"/>
-      </w:r>
-      <w:r>
-        <w:t>s) along with an onboard barometer and 6-axis accelerometer.</w:t>
+        <w:t xml:space="preserve">) hardware at a very low cost and low weight.  </w:t>
+      </w:r>
+      <w:r>
+        <w:t>Many are familiar with the Raspberry Pi (RPi), and it is one such example.  However, the Pi is beat in a few aspects by some other similarly sized and (relatively) similarly priced options such as the BeagleBone Enhanced (BBE).  The vehicle will include multiple single-board computers (SBCs) for sensor integration and high-level decisions, functioning alongside and interacting with microprocessor boards such as the Arduino Nano.  These microprocessors will be responsible for directly controlling the motors, pumps, and other hardware (so-called “moving parts”) on the vehicle.</w:t>
       </w:r>
     </w:p>
     <w:p>
@@ -2185,6 +2116,7 @@
               <w:pStyle w:val="NoSpacing"/>
             </w:pPr>
             <w:r>
+              <w:lastRenderedPageBreak/>
               <w:t>Doppler effect velocity measurements</w:t>
             </w:r>
           </w:p>
@@ -2308,7 +2240,6 @@
       </w:pPr>
       <w:bookmarkStart w:id="4" w:name="_Toc4108346"/>
       <w:r>
-        <w:lastRenderedPageBreak/>
         <w:t>Global Positioning System (GPS</w:t>
       </w:r>
       <w:r>
@@ -2443,6 +2374,26 @@
       </w:r>
       <w:r>
         <w:t>this method will not be used.</w:t>
+      </w:r>
+      <w:r>
+        <w:t xml:space="preserve">  It may also be worth noting that at the time of writing, many of the u-</w:t>
+      </w:r>
+      <w:proofErr w:type="spellStart"/>
+      <w:r>
+        <w:t>blox</w:t>
+      </w:r>
+      <w:proofErr w:type="spellEnd"/>
+      <w:r>
+        <w:t xml:space="preserve"> manufactured GPS units list operational limits of 50km and/or 500m/s.  The vendor has been contacted to clarify whether those limits are AND-gated or OR-gated, and whether the stated operational limits are effective or not.  If the stated limits are true, and the receivers are AND-gated, those receivers will be </w:t>
+      </w:r>
+      <w:r>
+        <w:rPr>
+          <w:i/>
+        </w:rPr>
+        <w:t>extremely</w:t>
+      </w:r>
+      <w:r>
+        <w:t xml:space="preserve"> useful for accurate position data up to 50km.</w:t>
       </w:r>
     </w:p>
     <w:p>
@@ -2641,6 +2592,7 @@
         <w:t xml:space="preserve"> that it will be approximately the lower third of the atmosphere, however, </w:t>
       </w:r>
       <w:r>
+        <w:lastRenderedPageBreak/>
         <w:t xml:space="preserve">complete vacuum chamber tests will be run to </w:t>
       </w:r>
       <w:r>
@@ -2681,11 +2633,7 @@
       </w:r>
       <w:proofErr w:type="spellEnd"/>
       <w:r>
-        <w:t xml:space="preserve">-aided receiver autonomous integrity monitoring (RAIM).  In this procedure, </w:t>
-      </w:r>
-      <w:r>
-        <w:lastRenderedPageBreak/>
-        <w:t xml:space="preserve">corrections are made during the flight based on known pressure settings at different airports.  </w:t>
+        <w:t xml:space="preserve">-aided receiver autonomous integrity monitoring (RAIM).  In this procedure, corrections are made during the flight based on known pressure settings at different airports.  </w:t>
       </w:r>
       <w:r>
         <w:t xml:space="preserve">From these corrections, a barometer can be used to accurately determine altitude above mean sea level with impressive precision &amp; accuracy.  For pilots, this is the primary means of determining altitude, almost to the exclusion of GPS altitude reports.  </w:t>
@@ -4425,6 +4373,7 @@
               <w:pStyle w:val="NoSpacing"/>
             </w:pPr>
             <w:r>
+              <w:lastRenderedPageBreak/>
               <w:t>Vertical position measurement accuracy</w:t>
             </w:r>
           </w:p>
@@ -4531,7 +4480,6 @@
               <w:pStyle w:val="NoSpacing"/>
             </w:pPr>
             <w:r>
-              <w:lastRenderedPageBreak/>
               <w:t>Altitude Limits</w:t>
             </w:r>
           </w:p>
@@ -4832,7 +4780,11 @@
         <w:t xml:space="preserve">Since there are </w:t>
       </w:r>
       <w:r>
-        <w:t>a certain set of constants only known at one point (launch), any error in the accelerometers is further magnified through the double integration.</w:t>
+        <w:t xml:space="preserve">a certain set of constants only known at one point (launch), any error in the accelerometers is further </w:t>
+      </w:r>
+      <w:r>
+        <w:lastRenderedPageBreak/>
+        <w:t>magnified through the double integration.</w:t>
       </w:r>
       <w:r>
         <w:t xml:space="preserve">  </w:t>
@@ -4869,7 +4821,10 @@
         <w:t xml:space="preserve">Another advantage to this unit is that the BBE computer comes pre-packaged with an MPU-6050 unit on the board, linked to the processor already.  </w:t>
       </w:r>
       <w:r>
-        <w:t>There are some differences between the two, outlined below.</w:t>
+        <w:t>There are some differences between the two, outlined below</w:t>
+      </w:r>
+      <w:r>
+        <w:t xml:space="preserve"> (further details and more comparisons in the Hardware Options/Peripherals section).</w:t>
       </w:r>
     </w:p>
     <w:p/>
@@ -5762,6 +5717,7 @@
     </w:p>
     <w:p>
       <w:r>
+        <w:lastRenderedPageBreak/>
         <w:t xml:space="preserve">Since all data is being recorded on the rocket in case the telemetry link fails, it makes sense to simply insert the telemetry output process on the same hardware responsible for recording the data.  This simplifies program design, since the telemetry process can listen to the data channels being recorded and </w:t>
       </w:r>
       <w:r>
@@ -5770,11 +5726,7 @@
     </w:p>
     <w:p>
       <w:r>
-        <w:t xml:space="preserve">Another potential safety feature that can be implemented easily is running a mirrored version of the vehicle abort determination software on the ground.  This allows controllers to see immediately if the vehicle is going to/has initiated an abort sequence, and if so for what reason.  </w:t>
-      </w:r>
-      <w:r>
-        <w:lastRenderedPageBreak/>
-        <w:t>It may also allow controllers to see a situation where an abort will be necessary in the near future and make that decision earlier than the automated systems would have determined, further improving safety.</w:t>
+        <w:t>Another potential safety feature that can be implemented easily is running a mirrored version of the vehicle abort determination software on the ground.  This allows controllers to see immediately if the vehicle is going to/has initiated an abort sequence, and if so for what reason.  It may also allow controllers to see a situation where an abort will be necessary in the near future and make that decision earlier than the automated systems would have determined, further improving safety.</w:t>
       </w:r>
       <w:r>
         <w:t xml:space="preserve"> </w:t>
@@ -5929,7 +5881,11 @@
       </w:r>
       <w:proofErr w:type="gramEnd"/>
       <w:r>
-        <w:t xml:space="preserve"> is left to be described later</w:t>
+        <w:t xml:space="preserve"> is </w:t>
+      </w:r>
+      <w:r>
+        <w:lastRenderedPageBreak/>
+        <w:t>left to be described later</w:t>
       </w:r>
       <w:r>
         <w:t xml:space="preserve"> in the telemetry section</w:t>
@@ -5949,7 +5905,6 @@
     </w:p>
     <w:p>
       <w:r>
-        <w:lastRenderedPageBreak/>
         <w:t xml:space="preserve">There are still some bounds on what frequencies can be used.  To summarize the </w:t>
       </w:r>
       <w:r>
@@ -6624,7 +6579,11 @@
         <w:t>the abort signal can simply be used to trigger both an unexpected abort and a normal recovery.</w:t>
       </w:r>
       <w:r>
-        <w:t xml:space="preserve">  This further simplifies program design by reducing overall code size and complexity.   </w:t>
+        <w:t xml:space="preserve">  This further </w:t>
+      </w:r>
+      <w:r>
+        <w:lastRenderedPageBreak/>
+        <w:t xml:space="preserve">simplifies program design by reducing overall code size and complexity.   </w:t>
       </w:r>
       <w:r>
         <w:t>By implementing a simple velocity check (or even simpler, an altitude-changing-at-minimum-rate check)</w:t>
@@ -6636,11 +6595,7 @@
         <w:t xml:space="preserve">.  During an on-the-pad abort, </w:t>
       </w:r>
       <w:r>
-        <w:t xml:space="preserve">the only things to </w:t>
-      </w:r>
-      <w:r>
-        <w:lastRenderedPageBreak/>
-        <w:t>do are</w:t>
+        <w:t>the only things to do are</w:t>
       </w:r>
       <w:r>
         <w:t xml:space="preserve"> to safely shut down the engine (if it’s </w:t>
@@ -6772,6 +6727,7 @@
       </w:pPr>
       <w:bookmarkStart w:id="10" w:name="_Toc4108352"/>
       <w:r>
+        <w:lastRenderedPageBreak/>
         <w:t>Engine Control and Monitoring</w:t>
       </w:r>
       <w:bookmarkEnd w:id="10"/>
@@ -6813,7 +6769,6 @@
     </w:p>
     <w:p>
       <w:r>
-        <w:lastRenderedPageBreak/>
         <w:t xml:space="preserve">The engine controller would be responsible for exposing high-level function calls to the applicable interface.  </w:t>
       </w:r>
       <w:r>
@@ -6957,7 +6912,11 @@
         </w:numPr>
       </w:pPr>
       <w:r>
-        <w:t xml:space="preserve">Telemetry: Responsible for sending data back to the ground control station.  It must be able to process all the available sensor data onboard the vehicle and format it in a manner that takes up the minimum bandwidth for transmission.  </w:t>
+        <w:t xml:space="preserve">Telemetry: Responsible for sending data back to the ground control station.  It must be able to process all the available sensor data onboard the vehicle and format it in a </w:t>
+      </w:r>
+      <w:r>
+        <w:lastRenderedPageBreak/>
+        <w:t xml:space="preserve">manner that takes up the minimum bandwidth for transmission.  </w:t>
       </w:r>
       <w:r>
         <w:t>While the exact amount of expected data isn’t yet set in stone,</w:t>
@@ -6975,7 +6934,6 @@
         </w:numPr>
       </w:pPr>
       <w:r>
-        <w:lastRenderedPageBreak/>
         <w:t xml:space="preserve">Full-authority digital engine control (FADEC): Responsible for processing the requests from the brain controller and turning those requests into reality, the FADEC software will be required to run in real-time.  </w:t>
       </w:r>
       <w:r>
@@ -7092,7 +7050,11 @@
         <w:t xml:space="preserve">is best, </w:t>
       </w:r>
       <w:r>
-        <w:t xml:space="preserve">would allow a direct line to the brain of the rocket pre-launch and enable safer on-the-pad aborts, launch control, and a much faster telemetry line for engine parameters.  It also provides a much easier method of starting the avionics processes before the radio link is established without having someone physically at the vehicle. </w:t>
+        <w:t xml:space="preserve">would allow a direct line to the brain of the rocket pre-launch and enable safer on-the-pad aborts, launch control, and a much faster telemetry line for engine </w:t>
+      </w:r>
+      <w:r>
+        <w:lastRenderedPageBreak/>
+        <w:t xml:space="preserve">parameters.  It also provides a much easier method of starting the avionics processes before the radio link is established without having someone physically at the vehicle. </w:t>
       </w:r>
     </w:p>
     <w:p>
@@ -7101,7 +7063,6 @@
       </w:pPr>
       <w:bookmarkStart w:id="13" w:name="_Toc4108355"/>
       <w:r>
-        <w:lastRenderedPageBreak/>
         <w:t>Tracking &amp; Receiving</w:t>
       </w:r>
       <w:bookmarkEnd w:id="13"/>
@@ -7122,7 +7083,19 @@
         <w:t>This turre</w:t>
       </w:r>
       <w:r>
-        <w:t>t would include a rotational servo, for controlling azimuth, and another servo for controlling elevation.  Between these two servos the turret can be pointed at any point in the sky.</w:t>
+        <w:t xml:space="preserve">t would include a </w:t>
+      </w:r>
+      <w:r>
+        <w:t>stepper motor and encoder</w:t>
+      </w:r>
+      <w:r>
+        <w:t xml:space="preserve">, for controlling azimuth, and another servo for controlling elevation.  Between these two servos the turret can be </w:t>
+      </w:r>
+      <w:r>
+        <w:t>aimed</w:t>
+      </w:r>
+      <w:r>
+        <w:t xml:space="preserve"> at any point in the sky.</w:t>
       </w:r>
     </w:p>
     <w:p>
@@ -7208,12 +7181,15 @@
         <w:t xml:space="preserve"> station.  </w:t>
       </w:r>
       <w:r>
-        <w:t>For security reasons, it is imperative that the signal be securely transmitted to prevent an erroneous abort that could be triggered unintentionally.  To allow this, a radio receiver will be connected to the telemetry or abort hardware on the vehicle for signal processing and interpretation.</w:t>
+        <w:t xml:space="preserve">For security reasons, it is imperative that the signal be securely transmitted to prevent an erroneous abort that could be triggered unintentionally.  To allow this, </w:t>
+      </w:r>
+      <w:r>
+        <w:lastRenderedPageBreak/>
+        <w:t>a radio receiver will be connected to the telemetry or abort hardware on the vehicle for signal processing and interpretation.</w:t>
       </w:r>
     </w:p>
     <w:p>
       <w:r>
-        <w:lastRenderedPageBreak/>
         <w:t xml:space="preserve">On the ground, however, it is advantageous to mount a high-power transmitter to the tracking turret.  Since the turret will by design always be pointing at the vehicle, the transmitter antenna could be highly directional and minimize the power required to get an abort signal to the vehicle.  </w:t>
       </w:r>
     </w:p>
@@ -7950,6 +7926,7 @@
               <w:ind w:firstLine="0"/>
             </w:pPr>
             <w:r>
+              <w:lastRenderedPageBreak/>
               <w:t>CPU</w:t>
             </w:r>
           </w:p>
@@ -8047,7 +8024,6 @@
               <w:cnfStyle w:val="000000100000" w:firstRow="0" w:lastRow="0" w:firstColumn="0" w:lastColumn="0" w:oddVBand="0" w:evenVBand="0" w:oddHBand="1" w:evenHBand="0" w:firstRowFirstColumn="0" w:firstRowLastColumn="0" w:lastRowFirstColumn="0" w:lastRowLastColumn="0"/>
             </w:pPr>
             <w:r>
-              <w:lastRenderedPageBreak/>
               <w:t>2x PRU-ICSS</w:t>
             </w:r>
           </w:p>
@@ -8064,7 +8040,6 @@
               <w:ind w:firstLine="0"/>
             </w:pPr>
             <w:r>
-              <w:lastRenderedPageBreak/>
               <w:t>Main memory</w:t>
             </w:r>
           </w:p>
@@ -8379,8 +8354,9 @@
         <w:tblLook w:val="04A0" w:firstRow="1" w:lastRow="0" w:firstColumn="1" w:lastColumn="0" w:noHBand="0" w:noVBand="1"/>
       </w:tblPr>
       <w:tblGrid>
-        <w:gridCol w:w="2880"/>
-        <w:gridCol w:w="6470"/>
+        <w:gridCol w:w="2294"/>
+        <w:gridCol w:w="3874"/>
+        <w:gridCol w:w="3192"/>
       </w:tblGrid>
       <w:tr>
         <w:trPr>
@@ -8389,7 +8365,7 @@
         <w:tc>
           <w:tcPr>
             <w:cnfStyle w:val="001000000100" w:firstRow="0" w:lastRow="0" w:firstColumn="1" w:lastColumn="0" w:oddVBand="0" w:evenVBand="0" w:oddHBand="0" w:evenHBand="0" w:firstRowFirstColumn="1" w:firstRowLastColumn="0" w:lastRowFirstColumn="0" w:lastRowLastColumn="0"/>
-            <w:tcW w:w="2880" w:type="dxa"/>
+            <w:tcW w:w="2294" w:type="dxa"/>
           </w:tcPr>
           <w:p>
             <w:pPr>
@@ -8402,7 +8378,7 @@
         </w:tc>
         <w:tc>
           <w:tcPr>
-            <w:tcW w:w="6470" w:type="dxa"/>
+            <w:tcW w:w="3874" w:type="dxa"/>
           </w:tcPr>
           <w:p>
             <w:pPr>
@@ -8411,6 +8387,20 @@
             </w:pPr>
             <w:r>
               <w:t>Arduino Nano</w:t>
+            </w:r>
+          </w:p>
+        </w:tc>
+        <w:tc>
+          <w:tcPr>
+            <w:tcW w:w="3192" w:type="dxa"/>
+          </w:tcPr>
+          <w:p>
+            <w:pPr>
+              <w:ind w:firstLine="0"/>
+              <w:cnfStyle w:val="100000000000" w:firstRow="1" w:lastRow="0" w:firstColumn="0" w:lastColumn="0" w:oddVBand="0" w:evenVBand="0" w:oddHBand="0" w:evenHBand="0" w:firstRowFirstColumn="0" w:firstRowLastColumn="0" w:lastRowFirstColumn="0" w:lastRowLastColumn="0"/>
+            </w:pPr>
+            <w:r>
+              <w:t>Teensy 3.6</w:t>
             </w:r>
           </w:p>
         </w:tc>
@@ -8422,7 +8412,7 @@
         <w:tc>
           <w:tcPr>
             <w:cnfStyle w:val="001000000000" w:firstRow="0" w:lastRow="0" w:firstColumn="1" w:lastColumn="0" w:oddVBand="0" w:evenVBand="0" w:oddHBand="0" w:evenHBand="0" w:firstRowFirstColumn="0" w:firstRowLastColumn="0" w:lastRowFirstColumn="0" w:lastRowLastColumn="0"/>
-            <w:tcW w:w="2880" w:type="dxa"/>
+            <w:tcW w:w="2294" w:type="dxa"/>
           </w:tcPr>
           <w:p>
             <w:pPr>
@@ -8435,7 +8425,7 @@
         </w:tc>
         <w:tc>
           <w:tcPr>
-            <w:tcW w:w="6470" w:type="dxa"/>
+            <w:tcW w:w="3874" w:type="dxa"/>
           </w:tcPr>
           <w:p>
             <w:pPr>
@@ -8444,6 +8434,20 @@
             </w:pPr>
             <w:r>
               <w:t>Arduino</w:t>
+            </w:r>
+          </w:p>
+        </w:tc>
+        <w:tc>
+          <w:tcPr>
+            <w:tcW w:w="3192" w:type="dxa"/>
+          </w:tcPr>
+          <w:p>
+            <w:pPr>
+              <w:ind w:firstLine="0"/>
+              <w:cnfStyle w:val="000000100000" w:firstRow="0" w:lastRow="0" w:firstColumn="0" w:lastColumn="0" w:oddVBand="0" w:evenVBand="0" w:oddHBand="1" w:evenHBand="0" w:firstRowFirstColumn="0" w:firstRowLastColumn="0" w:lastRowFirstColumn="0" w:lastRowLastColumn="0"/>
+            </w:pPr>
+            <w:r>
+              <w:t>PJRC</w:t>
             </w:r>
           </w:p>
         </w:tc>
@@ -8452,7 +8456,7 @@
         <w:tc>
           <w:tcPr>
             <w:cnfStyle w:val="001000000000" w:firstRow="0" w:lastRow="0" w:firstColumn="1" w:lastColumn="0" w:oddVBand="0" w:evenVBand="0" w:oddHBand="0" w:evenHBand="0" w:firstRowFirstColumn="0" w:firstRowLastColumn="0" w:lastRowFirstColumn="0" w:lastRowLastColumn="0"/>
-            <w:tcW w:w="2880" w:type="dxa"/>
+            <w:tcW w:w="2294" w:type="dxa"/>
           </w:tcPr>
           <w:p>
             <w:pPr>
@@ -8465,7 +8469,7 @@
         </w:tc>
         <w:tc>
           <w:tcPr>
-            <w:tcW w:w="6470" w:type="dxa"/>
+            <w:tcW w:w="3874" w:type="dxa"/>
           </w:tcPr>
           <w:p>
             <w:pPr>
@@ -8474,6 +8478,20 @@
             </w:pPr>
             <w:r>
               <w:t>22.00</w:t>
+            </w:r>
+          </w:p>
+        </w:tc>
+        <w:tc>
+          <w:tcPr>
+            <w:tcW w:w="3192" w:type="dxa"/>
+          </w:tcPr>
+          <w:p>
+            <w:pPr>
+              <w:ind w:firstLine="0"/>
+              <w:cnfStyle w:val="000000000000" w:firstRow="0" w:lastRow="0" w:firstColumn="0" w:lastColumn="0" w:oddVBand="0" w:evenVBand="0" w:oddHBand="0" w:evenHBand="0" w:firstRowFirstColumn="0" w:firstRowLastColumn="0" w:lastRowFirstColumn="0" w:lastRowLastColumn="0"/>
+            </w:pPr>
+            <w:r>
+              <w:t>29.25</w:t>
             </w:r>
           </w:p>
         </w:tc>
@@ -8485,7 +8503,7 @@
         <w:tc>
           <w:tcPr>
             <w:cnfStyle w:val="001000000000" w:firstRow="0" w:lastRow="0" w:firstColumn="1" w:lastColumn="0" w:oddVBand="0" w:evenVBand="0" w:oddHBand="0" w:evenHBand="0" w:firstRowFirstColumn="0" w:firstRowLastColumn="0" w:lastRowFirstColumn="0" w:lastRowLastColumn="0"/>
-            <w:tcW w:w="2880" w:type="dxa"/>
+            <w:tcW w:w="2294" w:type="dxa"/>
           </w:tcPr>
           <w:p>
             <w:pPr>
@@ -8498,7 +8516,7 @@
         </w:tc>
         <w:tc>
           <w:tcPr>
-            <w:tcW w:w="6470" w:type="dxa"/>
+            <w:tcW w:w="3874" w:type="dxa"/>
           </w:tcPr>
           <w:p>
             <w:pPr>
@@ -8507,6 +8525,20 @@
             </w:pPr>
             <w:r>
               <w:t>18 x 45</w:t>
+            </w:r>
+          </w:p>
+        </w:tc>
+        <w:tc>
+          <w:tcPr>
+            <w:tcW w:w="3192" w:type="dxa"/>
+          </w:tcPr>
+          <w:p>
+            <w:pPr>
+              <w:ind w:firstLine="0"/>
+              <w:cnfStyle w:val="000000100000" w:firstRow="0" w:lastRow="0" w:firstColumn="0" w:lastColumn="0" w:oddVBand="0" w:evenVBand="0" w:oddHBand="1" w:evenHBand="0" w:firstRowFirstColumn="0" w:firstRowLastColumn="0" w:lastRowFirstColumn="0" w:lastRowLastColumn="0"/>
+            </w:pPr>
+            <w:r>
+              <w:t>60.96 x 17.78</w:t>
             </w:r>
           </w:p>
         </w:tc>
@@ -8515,7 +8547,7 @@
         <w:tc>
           <w:tcPr>
             <w:cnfStyle w:val="001000000000" w:firstRow="0" w:lastRow="0" w:firstColumn="1" w:lastColumn="0" w:oddVBand="0" w:evenVBand="0" w:oddHBand="0" w:evenHBand="0" w:firstRowFirstColumn="0" w:firstRowLastColumn="0" w:lastRowFirstColumn="0" w:lastRowLastColumn="0"/>
-            <w:tcW w:w="2880" w:type="dxa"/>
+            <w:tcW w:w="2294" w:type="dxa"/>
           </w:tcPr>
           <w:p>
             <w:pPr>
@@ -8528,7 +8560,7 @@
         </w:tc>
         <w:tc>
           <w:tcPr>
-            <w:tcW w:w="6470" w:type="dxa"/>
+            <w:tcW w:w="3874" w:type="dxa"/>
           </w:tcPr>
           <w:p>
             <w:pPr>
@@ -8538,6 +8570,22 @@
             <w:r>
               <w:t>7</w:t>
             </w:r>
+          </w:p>
+        </w:tc>
+        <w:tc>
+          <w:tcPr>
+            <w:tcW w:w="3192" w:type="dxa"/>
+          </w:tcPr>
+          <w:p>
+            <w:pPr>
+              <w:ind w:firstLine="0"/>
+              <w:cnfStyle w:val="000000000000" w:firstRow="0" w:lastRow="0" w:firstColumn="0" w:lastColumn="0" w:oddVBand="0" w:evenVBand="0" w:oddHBand="0" w:evenHBand="0" w:firstRowFirstColumn="0" w:firstRowLastColumn="0" w:lastRowFirstColumn="0" w:lastRowLastColumn="0"/>
+            </w:pPr>
+            <w:r>
+              <w:t>N/D</w:t>
+            </w:r>
+            <w:bookmarkStart w:id="18" w:name="_GoBack"/>
+            <w:bookmarkEnd w:id="18"/>
           </w:p>
         </w:tc>
       </w:tr>
@@ -8548,7 +8596,7 @@
         <w:tc>
           <w:tcPr>
             <w:cnfStyle w:val="001000000000" w:firstRow="0" w:lastRow="0" w:firstColumn="1" w:lastColumn="0" w:oddVBand="0" w:evenVBand="0" w:oddHBand="0" w:evenHBand="0" w:firstRowFirstColumn="0" w:firstRowLastColumn="0" w:lastRowFirstColumn="0" w:lastRowLastColumn="0"/>
-            <w:tcW w:w="2880" w:type="dxa"/>
+            <w:tcW w:w="2294" w:type="dxa"/>
           </w:tcPr>
           <w:p>
             <w:pPr>
@@ -8561,7 +8609,7 @@
         </w:tc>
         <w:tc>
           <w:tcPr>
-            <w:tcW w:w="6470" w:type="dxa"/>
+            <w:tcW w:w="3874" w:type="dxa"/>
           </w:tcPr>
           <w:p>
             <w:pPr>
@@ -8577,7 +8625,50 @@
             </w:r>
             <w:proofErr w:type="spellEnd"/>
             <w:r>
-              <w:t xml:space="preserve"> for programming</w:t>
+              <w:t>: programming &amp; power</w:t>
+            </w:r>
+          </w:p>
+        </w:tc>
+        <w:tc>
+          <w:tcPr>
+            <w:tcW w:w="3192" w:type="dxa"/>
+          </w:tcPr>
+          <w:p>
+            <w:pPr>
+              <w:ind w:firstLine="0"/>
+              <w:cnfStyle w:val="000000100000" w:firstRow="0" w:lastRow="0" w:firstColumn="0" w:lastColumn="0" w:oddVBand="0" w:evenVBand="0" w:oddHBand="1" w:evenHBand="0" w:firstRowFirstColumn="0" w:firstRowLastColumn="0" w:lastRowFirstColumn="0" w:lastRowLastColumn="0"/>
+            </w:pPr>
+            <w:r>
+              <w:t xml:space="preserve">1x </w:t>
+            </w:r>
+            <w:proofErr w:type="spellStart"/>
+            <w:r>
+              <w:t>miniUSB</w:t>
+            </w:r>
+            <w:proofErr w:type="spellEnd"/>
+            <w:r>
+              <w:t>: programming &amp; power</w:t>
+            </w:r>
+            <w:r>
+              <w:t>; data lines linked to processor for IO</w:t>
+            </w:r>
+          </w:p>
+          <w:p>
+            <w:pPr>
+              <w:ind w:firstLine="0"/>
+              <w:cnfStyle w:val="000000100000" w:firstRow="0" w:lastRow="0" w:firstColumn="0" w:lastColumn="0" w:oddVBand="0" w:evenVBand="0" w:oddHBand="1" w:evenHBand="0" w:firstRowFirstColumn="0" w:firstRowLastColumn="0" w:lastRowFirstColumn="0" w:lastRowLastColumn="0"/>
+            </w:pPr>
+            <w:r>
+              <w:t>6x serial port (2x FIFO/fast-baud)</w:t>
+            </w:r>
+          </w:p>
+          <w:p>
+            <w:pPr>
+              <w:ind w:firstLine="0"/>
+              <w:cnfStyle w:val="000000100000" w:firstRow="0" w:lastRow="0" w:firstColumn="0" w:lastColumn="0" w:oddVBand="0" w:evenVBand="0" w:oddHBand="1" w:evenHBand="0" w:firstRowFirstColumn="0" w:firstRowLastColumn="0" w:lastRowFirstColumn="0" w:lastRowLastColumn="0"/>
+            </w:pPr>
+            <w:r>
+              <w:t>1x microSD slot</w:t>
             </w:r>
           </w:p>
         </w:tc>
@@ -8586,7 +8677,7 @@
         <w:tc>
           <w:tcPr>
             <w:cnfStyle w:val="001000000000" w:firstRow="0" w:lastRow="0" w:firstColumn="1" w:lastColumn="0" w:oddVBand="0" w:evenVBand="0" w:oddHBand="0" w:evenHBand="0" w:firstRowFirstColumn="0" w:firstRowLastColumn="0" w:lastRowFirstColumn="0" w:lastRowLastColumn="0"/>
-            <w:tcW w:w="2880" w:type="dxa"/>
+            <w:tcW w:w="2294" w:type="dxa"/>
           </w:tcPr>
           <w:p>
             <w:pPr>
@@ -8599,7 +8690,7 @@
         </w:tc>
         <w:tc>
           <w:tcPr>
-            <w:tcW w:w="6470" w:type="dxa"/>
+            <w:tcW w:w="3874" w:type="dxa"/>
           </w:tcPr>
           <w:p>
             <w:pPr>
@@ -8626,6 +8717,101 @@
             </w:pPr>
             <w:r>
               <w:t>8x analog-in</w:t>
+            </w:r>
+          </w:p>
+        </w:tc>
+        <w:tc>
+          <w:tcPr>
+            <w:tcW w:w="3192" w:type="dxa"/>
+          </w:tcPr>
+          <w:p>
+            <w:pPr>
+              <w:ind w:firstLine="0"/>
+              <w:cnfStyle w:val="000000000000" w:firstRow="0" w:lastRow="0" w:firstColumn="0" w:lastColumn="0" w:oddVBand="0" w:evenVBand="0" w:oddHBand="0" w:evenHBand="0" w:firstRowFirstColumn="0" w:firstRowLastColumn="0" w:lastRowFirstColumn="0" w:lastRowLastColumn="0"/>
+            </w:pPr>
+            <w:r>
+              <w:t>2x CAN-bus ports</w:t>
+            </w:r>
+          </w:p>
+          <w:p>
+            <w:pPr>
+              <w:ind w:firstLine="0"/>
+              <w:cnfStyle w:val="000000000000" w:firstRow="0" w:lastRow="0" w:firstColumn="0" w:lastColumn="0" w:oddVBand="0" w:evenVBand="0" w:oddHBand="0" w:evenHBand="0" w:firstRowFirstColumn="0" w:firstRowLastColumn="0" w:lastRowFirstColumn="0" w:lastRowLastColumn="0"/>
+            </w:pPr>
+            <w:r>
+              <w:t>32x GP DMA channel</w:t>
+            </w:r>
+          </w:p>
+          <w:p>
+            <w:pPr>
+              <w:ind w:firstLine="0"/>
+              <w:cnfStyle w:val="000000000000" w:firstRow="0" w:lastRow="0" w:firstColumn="0" w:lastColumn="0" w:oddVBand="0" w:evenVBand="0" w:oddHBand="0" w:evenHBand="0" w:firstRowFirstColumn="0" w:firstRowLastColumn="0" w:lastRowFirstColumn="0" w:lastRowLastColumn="0"/>
+            </w:pPr>
+            <w:r>
+              <w:t>22x PWM output</w:t>
+            </w:r>
+          </w:p>
+          <w:p>
+            <w:pPr>
+              <w:ind w:firstLine="0"/>
+              <w:cnfStyle w:val="000000000000" w:firstRow="0" w:lastRow="0" w:firstColumn="0" w:lastColumn="0" w:oddVBand="0" w:evenVBand="0" w:oddHBand="0" w:evenHBand="0" w:firstRowFirstColumn="0" w:firstRowLastColumn="0" w:lastRowFirstColumn="0" w:lastRowLastColumn="0"/>
+            </w:pPr>
+            <w:r>
+              <w:t>4x I</w:t>
+            </w:r>
+            <w:r>
+              <w:rPr>
+                <w:vertAlign w:val="superscript"/>
+              </w:rPr>
+              <w:t>2</w:t>
+            </w:r>
+            <w:r>
+              <w:t xml:space="preserve">C </w:t>
+            </w:r>
+          </w:p>
+          <w:p>
+            <w:pPr>
+              <w:ind w:firstLine="0"/>
+              <w:cnfStyle w:val="000000000000" w:firstRow="0" w:lastRow="0" w:firstColumn="0" w:lastColumn="0" w:oddVBand="0" w:evenVBand="0" w:oddHBand="0" w:evenHBand="0" w:firstRowFirstColumn="0" w:firstRowLastColumn="0" w:lastRowFirstColumn="0" w:lastRowLastColumn="0"/>
+            </w:pPr>
+            <w:r>
+              <w:t>11x touch-sense input</w:t>
+            </w:r>
+          </w:p>
+          <w:p>
+            <w:pPr>
+              <w:ind w:firstLine="0"/>
+              <w:cnfStyle w:val="000000000000" w:firstRow="0" w:lastRow="0" w:firstColumn="0" w:lastColumn="0" w:oddVBand="0" w:evenVBand="0" w:oddHBand="0" w:evenHBand="0" w:firstRowFirstColumn="0" w:firstRowLastColumn="0" w:lastRowFirstColumn="0" w:lastRowLastColumn="0"/>
+            </w:pPr>
+            <w:r>
+              <w:t>62x GPIO</w:t>
+            </w:r>
+          </w:p>
+          <w:p>
+            <w:pPr>
+              <w:ind w:firstLine="0"/>
+              <w:cnfStyle w:val="000000000000" w:firstRow="0" w:lastRow="0" w:firstColumn="0" w:lastColumn="0" w:oddVBand="0" w:evenVBand="0" w:oddHBand="0" w:evenHBand="0" w:firstRowFirstColumn="0" w:firstRowLastColumn="0" w:lastRowFirstColumn="0" w:lastRowLastColumn="0"/>
+            </w:pPr>
+            <w:r>
+              <w:t>25x analog-in → 2x ADC</w:t>
+            </w:r>
+          </w:p>
+          <w:p>
+            <w:pPr>
+              <w:ind w:firstLine="0"/>
+              <w:cnfStyle w:val="000000000000" w:firstRow="0" w:lastRow="0" w:firstColumn="0" w:lastColumn="0" w:oddVBand="0" w:evenVBand="0" w:oddHBand="0" w:evenHBand="0" w:firstRowFirstColumn="0" w:firstRowLastColumn="0" w:lastRowFirstColumn="0" w:lastRowLastColumn="0"/>
+            </w:pPr>
+            <w:r>
+              <w:t>2x analog-out → 2x DAC</w:t>
+            </w:r>
+          </w:p>
+          <w:p>
+            <w:pPr>
+              <w:ind w:firstLine="0"/>
+              <w:cnfStyle w:val="000000000000" w:firstRow="0" w:lastRow="0" w:firstColumn="0" w:lastColumn="0" w:oddVBand="0" w:evenVBand="0" w:oddHBand="0" w:evenHBand="0" w:firstRowFirstColumn="0" w:firstRowLastColumn="0" w:lastRowFirstColumn="0" w:lastRowLastColumn="0"/>
+            </w:pPr>
+            <w:r>
+              <w:t>3x SPI (1x FIFO)</w:t>
             </w:r>
           </w:p>
         </w:tc>
@@ -8637,7 +8823,7 @@
         <w:tc>
           <w:tcPr>
             <w:cnfStyle w:val="001000000000" w:firstRow="0" w:lastRow="0" w:firstColumn="1" w:lastColumn="0" w:oddVBand="0" w:evenVBand="0" w:oddHBand="0" w:evenHBand="0" w:firstRowFirstColumn="0" w:firstRowLastColumn="0" w:lastRowFirstColumn="0" w:lastRowLastColumn="0"/>
-            <w:tcW w:w="2880" w:type="dxa"/>
+            <w:tcW w:w="2294" w:type="dxa"/>
           </w:tcPr>
           <w:p>
             <w:pPr>
@@ -8650,7 +8836,7 @@
         </w:tc>
         <w:tc>
           <w:tcPr>
-            <w:tcW w:w="6470" w:type="dxa"/>
+            <w:tcW w:w="3874" w:type="dxa"/>
           </w:tcPr>
           <w:p>
             <w:pPr>
@@ -8677,6 +8863,47 @@
             </w:pPr>
             <w:r>
               <w:t>16MHz</w:t>
+            </w:r>
+          </w:p>
+        </w:tc>
+        <w:tc>
+          <w:tcPr>
+            <w:tcW w:w="3192" w:type="dxa"/>
+          </w:tcPr>
+          <w:p>
+            <w:pPr>
+              <w:ind w:firstLine="0"/>
+              <w:cnfStyle w:val="000000100000" w:firstRow="0" w:lastRow="0" w:firstColumn="0" w:lastColumn="0" w:oddVBand="0" w:evenVBand="0" w:oddHBand="1" w:evenHBand="0" w:firstRowFirstColumn="0" w:firstRowLastColumn="0" w:lastRowFirstColumn="0" w:lastRowLastColumn="0"/>
+            </w:pPr>
+            <w:r>
+              <w:t>1x Coretex-M4F</w:t>
+            </w:r>
+          </w:p>
+          <w:p>
+            <w:pPr>
+              <w:ind w:firstLine="0"/>
+              <w:cnfStyle w:val="000000100000" w:firstRow="0" w:lastRow="0" w:firstColumn="0" w:lastColumn="0" w:oddVBand="0" w:evenVBand="0" w:oddHBand="1" w:evenHBand="0" w:firstRowFirstColumn="0" w:firstRowLastColumn="0" w:lastRowFirstColumn="0" w:lastRowLastColumn="0"/>
+            </w:pPr>
+            <w:r>
+              <w:t>32-bit ARM</w:t>
+            </w:r>
+          </w:p>
+          <w:p>
+            <w:pPr>
+              <w:ind w:firstLine="0"/>
+              <w:cnfStyle w:val="000000100000" w:firstRow="0" w:lastRow="0" w:firstColumn="0" w:lastColumn="0" w:oddVBand="0" w:evenVBand="0" w:oddHBand="1" w:evenHBand="0" w:firstRowFirstColumn="0" w:firstRowLastColumn="0" w:lastRowFirstColumn="0" w:lastRowLastColumn="0"/>
+            </w:pPr>
+            <w:r>
+              <w:t>180MHz</w:t>
+            </w:r>
+          </w:p>
+          <w:p>
+            <w:pPr>
+              <w:ind w:firstLine="0"/>
+              <w:cnfStyle w:val="000000100000" w:firstRow="0" w:lastRow="0" w:firstColumn="0" w:lastColumn="0" w:oddVBand="0" w:evenVBand="0" w:oddHBand="1" w:evenHBand="0" w:firstRowFirstColumn="0" w:firstRowLastColumn="0" w:lastRowFirstColumn="0" w:lastRowLastColumn="0"/>
+            </w:pPr>
+            <w:r>
+              <w:t>FPU</w:t>
             </w:r>
           </w:p>
         </w:tc>
@@ -8685,20 +8912,20 @@
         <w:tc>
           <w:tcPr>
             <w:cnfStyle w:val="001000000000" w:firstRow="0" w:lastRow="0" w:firstColumn="1" w:lastColumn="0" w:oddVBand="0" w:evenVBand="0" w:oddHBand="0" w:evenHBand="0" w:firstRowFirstColumn="0" w:firstRowLastColumn="0" w:lastRowFirstColumn="0" w:lastRowLastColumn="0"/>
-            <w:tcW w:w="2880" w:type="dxa"/>
-          </w:tcPr>
-          <w:p>
-            <w:pPr>
-              <w:ind w:firstLine="0"/>
-            </w:pPr>
-            <w:r>
-              <w:t>Storage capacity</w:t>
-            </w:r>
-          </w:p>
-        </w:tc>
-        <w:tc>
-          <w:tcPr>
-            <w:tcW w:w="6470" w:type="dxa"/>
+            <w:tcW w:w="2294" w:type="dxa"/>
+          </w:tcPr>
+          <w:p>
+            <w:pPr>
+              <w:ind w:firstLine="0"/>
+            </w:pPr>
+            <w:r>
+              <w:t>RAM</w:t>
+            </w:r>
+          </w:p>
+        </w:tc>
+        <w:tc>
+          <w:tcPr>
+            <w:tcW w:w="3874" w:type="dxa"/>
           </w:tcPr>
           <w:p>
             <w:pPr>
@@ -8706,16 +8933,21 @@
               <w:cnfStyle w:val="000000000000" w:firstRow="0" w:lastRow="0" w:firstColumn="0" w:lastColumn="0" w:oddVBand="0" w:evenVBand="0" w:oddHBand="0" w:evenHBand="0" w:firstRowFirstColumn="0" w:firstRowLastColumn="0" w:lastRowFirstColumn="0" w:lastRowLastColumn="0"/>
             </w:pPr>
             <w:r>
-              <w:t>1KB EEPROM (on processor die)</w:t>
-            </w:r>
-          </w:p>
+              <w:t>2KB</w:t>
+            </w:r>
+          </w:p>
+        </w:tc>
+        <w:tc>
+          <w:tcPr>
+            <w:tcW w:w="3192" w:type="dxa"/>
+          </w:tcPr>
           <w:p>
             <w:pPr>
               <w:ind w:firstLine="0"/>
               <w:cnfStyle w:val="000000000000" w:firstRow="0" w:lastRow="0" w:firstColumn="0" w:lastColumn="0" w:oddVBand="0" w:evenVBand="0" w:oddHBand="0" w:evenHBand="0" w:firstRowFirstColumn="0" w:firstRowLastColumn="0" w:lastRowFirstColumn="0" w:lastRowLastColumn="0"/>
             </w:pPr>
             <w:r>
-              <w:t>32KB flash (2KB used by bootloader)</w:t>
+              <w:t>256KB</w:t>
             </w:r>
           </w:p>
         </w:tc>
@@ -8727,20 +8959,20 @@
         <w:tc>
           <w:tcPr>
             <w:cnfStyle w:val="001000000000" w:firstRow="0" w:lastRow="0" w:firstColumn="1" w:lastColumn="0" w:oddVBand="0" w:evenVBand="0" w:oddHBand="0" w:evenHBand="0" w:firstRowFirstColumn="0" w:firstRowLastColumn="0" w:lastRowFirstColumn="0" w:lastRowLastColumn="0"/>
-            <w:tcW w:w="2880" w:type="dxa"/>
-          </w:tcPr>
-          <w:p>
-            <w:pPr>
-              <w:ind w:firstLine="0"/>
-            </w:pPr>
-            <w:r>
-              <w:t>Power consumption (max)</w:t>
-            </w:r>
-          </w:p>
-        </w:tc>
-        <w:tc>
-          <w:tcPr>
-            <w:tcW w:w="6470" w:type="dxa"/>
+            <w:tcW w:w="2294" w:type="dxa"/>
+          </w:tcPr>
+          <w:p>
+            <w:pPr>
+              <w:ind w:firstLine="0"/>
+            </w:pPr>
+            <w:r>
+              <w:t>Storage capacity</w:t>
+            </w:r>
+          </w:p>
+        </w:tc>
+        <w:tc>
+          <w:tcPr>
+            <w:tcW w:w="3874" w:type="dxa"/>
           </w:tcPr>
           <w:p>
             <w:pPr>
@@ -8748,7 +8980,39 @@
               <w:cnfStyle w:val="000000100000" w:firstRow="0" w:lastRow="0" w:firstColumn="0" w:lastColumn="0" w:oddVBand="0" w:evenVBand="0" w:oddHBand="1" w:evenHBand="0" w:firstRowFirstColumn="0" w:firstRowLastColumn="0" w:lastRowFirstColumn="0" w:lastRowLastColumn="0"/>
             </w:pPr>
             <w:r>
-              <w:t>19 mA</w:t>
+              <w:t>1KB EEPROM (on processor die)</w:t>
+            </w:r>
+          </w:p>
+          <w:p>
+            <w:pPr>
+              <w:ind w:firstLine="0"/>
+              <w:cnfStyle w:val="000000100000" w:firstRow="0" w:lastRow="0" w:firstColumn="0" w:lastColumn="0" w:oddVBand="0" w:evenVBand="0" w:oddHBand="1" w:evenHBand="0" w:firstRowFirstColumn="0" w:firstRowLastColumn="0" w:lastRowFirstColumn="0" w:lastRowLastColumn="0"/>
+            </w:pPr>
+            <w:r>
+              <w:t>32KB flash (2KB used by bootloader)</w:t>
+            </w:r>
+          </w:p>
+        </w:tc>
+        <w:tc>
+          <w:tcPr>
+            <w:tcW w:w="3192" w:type="dxa"/>
+          </w:tcPr>
+          <w:p>
+            <w:pPr>
+              <w:ind w:firstLine="0"/>
+              <w:cnfStyle w:val="000000100000" w:firstRow="0" w:lastRow="0" w:firstColumn="0" w:lastColumn="0" w:oddVBand="0" w:evenVBand="0" w:oddHBand="1" w:evenHBand="0" w:firstRowFirstColumn="0" w:firstRowLastColumn="0" w:lastRowFirstColumn="0" w:lastRowLastColumn="0"/>
+            </w:pPr>
+            <w:r>
+              <w:t>4KB EEPROM (on processor die)</w:t>
+            </w:r>
+          </w:p>
+          <w:p>
+            <w:pPr>
+              <w:ind w:firstLine="0"/>
+              <w:cnfStyle w:val="000000100000" w:firstRow="0" w:lastRow="0" w:firstColumn="0" w:lastColumn="0" w:oddVBand="0" w:evenVBand="0" w:oddHBand="1" w:evenHBand="0" w:firstRowFirstColumn="0" w:firstRowLastColumn="0" w:lastRowFirstColumn="0" w:lastRowLastColumn="0"/>
+            </w:pPr>
+            <w:r>
+              <w:t>1MB flash</w:t>
             </w:r>
           </w:p>
         </w:tc>
@@ -8757,7 +9021,63 @@
         <w:tc>
           <w:tcPr>
             <w:cnfStyle w:val="001000000000" w:firstRow="0" w:lastRow="0" w:firstColumn="1" w:lastColumn="0" w:oddVBand="0" w:evenVBand="0" w:oddHBand="0" w:evenHBand="0" w:firstRowFirstColumn="0" w:firstRowLastColumn="0" w:lastRowFirstColumn="0" w:lastRowLastColumn="0"/>
-            <w:tcW w:w="2880" w:type="dxa"/>
+            <w:tcW w:w="2294" w:type="dxa"/>
+          </w:tcPr>
+          <w:p>
+            <w:pPr>
+              <w:ind w:firstLine="0"/>
+            </w:pPr>
+            <w:r>
+              <w:t>Power consumption (max)</w:t>
+            </w:r>
+          </w:p>
+        </w:tc>
+        <w:tc>
+          <w:tcPr>
+            <w:tcW w:w="3874" w:type="dxa"/>
+          </w:tcPr>
+          <w:p>
+            <w:pPr>
+              <w:ind w:firstLine="0"/>
+              <w:cnfStyle w:val="000000000000" w:firstRow="0" w:lastRow="0" w:firstColumn="0" w:lastColumn="0" w:oddVBand="0" w:evenVBand="0" w:oddHBand="0" w:evenHBand="0" w:firstRowFirstColumn="0" w:firstRowLastColumn="0" w:lastRowFirstColumn="0" w:lastRowLastColumn="0"/>
+            </w:pPr>
+            <w:r>
+              <w:t>19 mA</w:t>
+            </w:r>
+          </w:p>
+        </w:tc>
+        <w:tc>
+          <w:tcPr>
+            <w:tcW w:w="3192" w:type="dxa"/>
+          </w:tcPr>
+          <w:p>
+            <w:pPr>
+              <w:ind w:firstLine="0"/>
+              <w:cnfStyle w:val="000000000000" w:firstRow="0" w:lastRow="0" w:firstColumn="0" w:lastColumn="0" w:oddVBand="0" w:evenVBand="0" w:oddHBand="0" w:evenHBand="0" w:firstRowFirstColumn="0" w:firstRowLastColumn="0" w:lastRowFirstColumn="0" w:lastRowLastColumn="0"/>
+            </w:pPr>
+            <w:r>
+              <w:t>115.08 mA (absolute max)</w:t>
+            </w:r>
+          </w:p>
+          <w:p>
+            <w:pPr>
+              <w:ind w:firstLine="0"/>
+              <w:cnfStyle w:val="000000000000" w:firstRow="0" w:lastRow="0" w:firstColumn="0" w:lastColumn="0" w:oddVBand="0" w:evenVBand="0" w:oddHBand="0" w:evenHBand="0" w:firstRowFirstColumn="0" w:firstRowLastColumn="0" w:lastRowFirstColumn="0" w:lastRowLastColumn="0"/>
+            </w:pPr>
+            <w:r>
+              <w:t>80 mA (reported max)</w:t>
+            </w:r>
+          </w:p>
+        </w:tc>
+      </w:tr>
+      <w:tr>
+        <w:trPr>
+          <w:cnfStyle w:val="000000100000" w:firstRow="0" w:lastRow="0" w:firstColumn="0" w:lastColumn="0" w:oddVBand="0" w:evenVBand="0" w:oddHBand="1" w:evenHBand="0" w:firstRowFirstColumn="0" w:firstRowLastColumn="0" w:lastRowFirstColumn="0" w:lastRowLastColumn="0"/>
+        </w:trPr>
+        <w:tc>
+          <w:tcPr>
+            <w:cnfStyle w:val="001000000000" w:firstRow="0" w:lastRow="0" w:firstColumn="1" w:lastColumn="0" w:oddVBand="0" w:evenVBand="0" w:oddHBand="0" w:evenHBand="0" w:firstRowFirstColumn="0" w:firstRowLastColumn="0" w:lastRowFirstColumn="0" w:lastRowLastColumn="0"/>
+            <w:tcW w:w="2294" w:type="dxa"/>
           </w:tcPr>
           <w:p>
             <w:pPr>
@@ -8770,15 +9090,29 @@
         </w:tc>
         <w:tc>
           <w:tcPr>
-            <w:tcW w:w="6470" w:type="dxa"/>
-          </w:tcPr>
-          <w:p>
-            <w:pPr>
-              <w:ind w:firstLine="0"/>
-              <w:cnfStyle w:val="000000000000" w:firstRow="0" w:lastRow="0" w:firstColumn="0" w:lastColumn="0" w:oddVBand="0" w:evenVBand="0" w:oddHBand="0" w:evenHBand="0" w:firstRowFirstColumn="0" w:firstRowLastColumn="0" w:lastRowFirstColumn="0" w:lastRowLastColumn="0"/>
+            <w:tcW w:w="3874" w:type="dxa"/>
+          </w:tcPr>
+          <w:p>
+            <w:pPr>
+              <w:ind w:firstLine="0"/>
+              <w:cnfStyle w:val="000000100000" w:firstRow="0" w:lastRow="0" w:firstColumn="0" w:lastColumn="0" w:oddVBand="0" w:evenVBand="0" w:oddHBand="1" w:evenHBand="0" w:firstRowFirstColumn="0" w:firstRowLastColumn="0" w:lastRowFirstColumn="0" w:lastRowLastColumn="0"/>
             </w:pPr>
             <w:r>
               <w:t>5</w:t>
+            </w:r>
+          </w:p>
+        </w:tc>
+        <w:tc>
+          <w:tcPr>
+            <w:tcW w:w="3192" w:type="dxa"/>
+          </w:tcPr>
+          <w:p>
+            <w:pPr>
+              <w:ind w:firstLine="0"/>
+              <w:cnfStyle w:val="000000100000" w:firstRow="0" w:lastRow="0" w:firstColumn="0" w:lastColumn="0" w:oddVBand="0" w:evenVBand="0" w:oddHBand="1" w:evenHBand="0" w:firstRowFirstColumn="0" w:firstRowLastColumn="0" w:lastRowFirstColumn="0" w:lastRowLastColumn="0"/>
+            </w:pPr>
+            <w:r>
+              <w:t>3.3 (do not apply more than 3.3V to any signal pin)</w:t>
             </w:r>
           </w:p>
         </w:tc>
@@ -8788,11 +9122,12 @@
       <w:pPr>
         <w:pStyle w:val="Heading2"/>
       </w:pPr>
-      <w:bookmarkStart w:id="18" w:name="_Toc4108360"/>
-      <w:r>
+      <w:bookmarkStart w:id="19" w:name="_Toc4108360"/>
+      <w:r>
+        <w:lastRenderedPageBreak/>
         <w:t>Peripherals</w:t>
       </w:r>
-      <w:bookmarkEnd w:id="18"/>
+      <w:bookmarkEnd w:id="19"/>
     </w:p>
     <w:tbl>
       <w:tblPr>
@@ -9366,7 +9701,6 @@
               <w:ind w:firstLine="0"/>
             </w:pPr>
             <w:r>
-              <w:lastRenderedPageBreak/>
               <w:t>Accelerometer accuracy</w:t>
             </w:r>
           </w:p>
@@ -10773,6 +11107,7 @@
               <w:ind w:firstLine="0"/>
             </w:pPr>
             <w:r>
+              <w:lastRenderedPageBreak/>
               <w:t>Power consumption</w:t>
             </w:r>
           </w:p>
@@ -11527,7 +11862,6 @@
               <w:ind w:firstLine="0"/>
             </w:pPr>
             <w:r>
-              <w:lastRenderedPageBreak/>
               <w:t>Receiver limits</w:t>
             </w:r>
           </w:p>
@@ -11553,8 +11887,6 @@
             <w:r>
               <w:t xml:space="preserve"> 500m/s</w:t>
             </w:r>
-            <w:bookmarkStart w:id="19" w:name="_GoBack"/>
-            <w:bookmarkEnd w:id="19"/>
           </w:p>
         </w:tc>
         <w:tc>
@@ -11966,9 +12298,12 @@
       </w:pPr>
     </w:p>
     <w:sectPr>
+      <w:headerReference w:type="default" r:id="rId14"/>
+      <w:footerReference w:type="default" r:id="rId15"/>
       <w:pgSz w:w="12240" w:h="15840"/>
       <w:pgMar w:top="1440" w:right="1440" w:bottom="1440" w:left="1440" w:header="720" w:footer="720" w:gutter="0"/>
       <w:cols w:space="720"/>
+      <w:titlePg/>
       <w:docGrid w:linePitch="360"/>
     </w:sectPr>
   </w:body>
@@ -12000,6 +12335,37 @@
 </w:endnotes>
 </file>
 
+<file path=word/footer1.xml><?xml version="1.0" encoding="utf-8"?>
+<w:ftr xmlns:wpc="http://schemas.microsoft.com/office/word/2010/wordprocessingCanvas" xmlns:cx="http://schemas.microsoft.com/office/drawing/2014/chartex" xmlns:cx1="http://schemas.microsoft.com/office/drawing/2015/9/8/chartex" xmlns:cx2="http://schemas.microsoft.com/office/drawing/2015/10/21/chartex" xmlns:cx3="http://schemas.microsoft.com/office/drawing/2016/5/9/chartex" xmlns:cx4="http://schemas.microsoft.com/office/drawing/2016/5/10/chartex" xmlns:cx5="http://schemas.microsoft.com/office/drawing/2016/5/11/chartex" xmlns:cx6="http://schemas.microsoft.com/office/drawing/2016/5/12/chartex" xmlns:cx7="http://schemas.microsoft.com/office/drawing/2016/5/13/chartex" xmlns:cx8="http://schemas.microsoft.com/office/drawing/2016/5/14/chartex" xmlns:mc="http://schemas.openxmlformats.org/markup-compatibility/2006" xmlns:aink="http://schemas.microsoft.com/office/drawing/2016/ink" xmlns:am3d="http://schemas.microsoft.com/office/drawing/2017/model3d" xmlns:o="urn:schemas-microsoft-com:office:office" xmlns:r="http://schemas.openxmlformats.org/officeDocument/2006/relationships" xmlns:m="http://schemas.openxmlformats.org/officeDocument/2006/math" xmlns:v="urn:schemas-microsoft-com:vml" xmlns:wp14="http://schemas.microsoft.com/office/word/2010/wordprocessingDrawing" xmlns:wp="http://schemas.openxmlformats.org/drawingml/2006/wordprocessingDrawing" xmlns:w10="urn:schemas-microsoft-com:office:word" xmlns:w="http://schemas.openxmlformats.org/wordprocessingml/2006/main" xmlns:w14="http://schemas.microsoft.com/office/word/2010/wordml" xmlns:w15="http://schemas.microsoft.com/office/word/2012/wordml" xmlns:w16cid="http://schemas.microsoft.com/office/word/2016/wordml/cid" xmlns:w16se="http://schemas.microsoft.com/office/word/2015/wordml/symex" xmlns:wpg="http://schemas.microsoft.com/office/word/2010/wordprocessingGroup" xmlns:wpi="http://schemas.microsoft.com/office/word/2010/wordprocessingInk" xmlns:wne="http://schemas.microsoft.com/office/word/2006/wordml" xmlns:wps="http://schemas.microsoft.com/office/word/2010/wordprocessingShape" mc:Ignorable="w14 w15 w16se w16cid wp14">
+  <w:p>
+    <w:pPr>
+      <w:pStyle w:val="Footer"/>
+    </w:pPr>
+    <w:r>
+      <w:fldChar w:fldCharType="begin"/>
+    </w:r>
+    <w:r>
+      <w:instrText xml:space="preserve"> PAGE   \* MERGEFORMAT </w:instrText>
+    </w:r>
+    <w:r>
+      <w:fldChar w:fldCharType="separate"/>
+    </w:r>
+    <w:r>
+      <w:rPr>
+        <w:noProof/>
+      </w:rPr>
+      <w:t>1</w:t>
+    </w:r>
+    <w:r>
+      <w:rPr>
+        <w:noProof/>
+      </w:rPr>
+      <w:fldChar w:fldCharType="end"/>
+    </w:r>
+  </w:p>
+</w:ftr>
+</file>
+
 <file path=word/footnotes.xml><?xml version="1.0" encoding="utf-8"?>
 <w:footnotes xmlns:wpc="http://schemas.microsoft.com/office/word/2010/wordprocessingCanvas" xmlns:cx="http://schemas.microsoft.com/office/drawing/2014/chartex" xmlns:cx1="http://schemas.microsoft.com/office/drawing/2015/9/8/chartex" xmlns:cx2="http://schemas.microsoft.com/office/drawing/2015/10/21/chartex" xmlns:cx3="http://schemas.microsoft.com/office/drawing/2016/5/9/chartex" xmlns:cx4="http://schemas.microsoft.com/office/drawing/2016/5/10/chartex" xmlns:cx5="http://schemas.microsoft.com/office/drawing/2016/5/11/chartex" xmlns:cx6="http://schemas.microsoft.com/office/drawing/2016/5/12/chartex" xmlns:cx7="http://schemas.microsoft.com/office/drawing/2016/5/13/chartex" xmlns:cx8="http://schemas.microsoft.com/office/drawing/2016/5/14/chartex" xmlns:mc="http://schemas.openxmlformats.org/markup-compatibility/2006" xmlns:aink="http://schemas.microsoft.com/office/drawing/2016/ink" xmlns:am3d="http://schemas.microsoft.com/office/drawing/2017/model3d" xmlns:o="urn:schemas-microsoft-com:office:office" xmlns:r="http://schemas.openxmlformats.org/officeDocument/2006/relationships" xmlns:m="http://schemas.openxmlformats.org/officeDocument/2006/math" xmlns:v="urn:schemas-microsoft-com:vml" xmlns:wp14="http://schemas.microsoft.com/office/word/2010/wordprocessingDrawing" xmlns:wp="http://schemas.openxmlformats.org/drawingml/2006/wordprocessingDrawing" xmlns:w10="urn:schemas-microsoft-com:office:word" xmlns:w="http://schemas.openxmlformats.org/wordprocessingml/2006/main" xmlns:w14="http://schemas.microsoft.com/office/word/2010/wordml" xmlns:w15="http://schemas.microsoft.com/office/word/2012/wordml" xmlns:w16cid="http://schemas.microsoft.com/office/word/2016/wordml/cid" xmlns:w16se="http://schemas.microsoft.com/office/word/2015/wordml/symex" xmlns:wpg="http://schemas.microsoft.com/office/word/2010/wordprocessingGroup" xmlns:wpi="http://schemas.microsoft.com/office/word/2010/wordprocessingInk" xmlns:wne="http://schemas.microsoft.com/office/word/2006/wordml" xmlns:wps="http://schemas.microsoft.com/office/word/2010/wordprocessingShape" mc:Ignorable="w14 w15 w16se w16cid wp14">
   <w:footnote w:type="separator" w:id="-1">
@@ -12023,6 +12389,73 @@
     </w:p>
   </w:footnote>
 </w:footnotes>
+</file>
+
+<file path=word/header1.xml><?xml version="1.0" encoding="utf-8"?>
+<w:hdr xmlns:wpc="http://schemas.microsoft.com/office/word/2010/wordprocessingCanvas" xmlns:cx="http://schemas.microsoft.com/office/drawing/2014/chartex" xmlns:cx1="http://schemas.microsoft.com/office/drawing/2015/9/8/chartex" xmlns:cx2="http://schemas.microsoft.com/office/drawing/2015/10/21/chartex" xmlns:cx3="http://schemas.microsoft.com/office/drawing/2016/5/9/chartex" xmlns:cx4="http://schemas.microsoft.com/office/drawing/2016/5/10/chartex" xmlns:cx5="http://schemas.microsoft.com/office/drawing/2016/5/11/chartex" xmlns:cx6="http://schemas.microsoft.com/office/drawing/2016/5/12/chartex" xmlns:cx7="http://schemas.microsoft.com/office/drawing/2016/5/13/chartex" xmlns:cx8="http://schemas.microsoft.com/office/drawing/2016/5/14/chartex" xmlns:mc="http://schemas.openxmlformats.org/markup-compatibility/2006" xmlns:aink="http://schemas.microsoft.com/office/drawing/2016/ink" xmlns:am3d="http://schemas.microsoft.com/office/drawing/2017/model3d" xmlns:o="urn:schemas-microsoft-com:office:office" xmlns:r="http://schemas.openxmlformats.org/officeDocument/2006/relationships" xmlns:m="http://schemas.openxmlformats.org/officeDocument/2006/math" xmlns:v="urn:schemas-microsoft-com:vml" xmlns:wp14="http://schemas.microsoft.com/office/word/2010/wordprocessingDrawing" xmlns:wp="http://schemas.openxmlformats.org/drawingml/2006/wordprocessingDrawing" xmlns:w10="urn:schemas-microsoft-com:office:word" xmlns:w="http://schemas.openxmlformats.org/wordprocessingml/2006/main" xmlns:w14="http://schemas.microsoft.com/office/word/2010/wordml" xmlns:w15="http://schemas.microsoft.com/office/word/2012/wordml" xmlns:w16cid="http://schemas.microsoft.com/office/word/2016/wordml/cid" xmlns:w16se="http://schemas.microsoft.com/office/word/2015/wordml/symex" xmlns:wpg="http://schemas.microsoft.com/office/word/2010/wordprocessingGroup" xmlns:wpi="http://schemas.microsoft.com/office/word/2010/wordprocessingInk" xmlns:wne="http://schemas.microsoft.com/office/word/2006/wordml" xmlns:wps="http://schemas.microsoft.com/office/word/2010/wordprocessingShape" mc:Ignorable="w14 w15 w16se w16cid wp14">
+  <w:p>
+    <w:pPr>
+      <w:pStyle w:val="Header"/>
+    </w:pPr>
+    <w:r>
+      <w:rPr>
+        <w:noProof/>
+      </w:rPr>
+      <w:drawing>
+        <wp:anchor distT="0" distB="0" distL="114300" distR="114300" simplePos="0" relativeHeight="251658240" behindDoc="1" locked="0" layoutInCell="1" allowOverlap="1" wp14:anchorId="1DA345CE" wp14:editId="3E47D470">
+          <wp:simplePos x="0" y="0"/>
+          <wp:positionH relativeFrom="column">
+            <wp:posOffset>5288280</wp:posOffset>
+          </wp:positionH>
+          <wp:positionV relativeFrom="paragraph">
+            <wp:posOffset>-38100</wp:posOffset>
+          </wp:positionV>
+          <wp:extent cx="534035" cy="388620"/>
+          <wp:effectExtent l="0" t="0" r="0" b="0"/>
+          <wp:wrapNone/>
+          <wp:docPr id="6" name="Picture 6"/>
+          <wp:cNvGraphicFramePr>
+            <a:graphicFrameLocks xmlns:a="http://schemas.openxmlformats.org/drawingml/2006/main" noChangeAspect="1"/>
+          </wp:cNvGraphicFramePr>
+          <a:graphic xmlns:a="http://schemas.openxmlformats.org/drawingml/2006/main">
+            <a:graphicData uri="http://schemas.openxmlformats.org/drawingml/2006/picture">
+              <pic:pic xmlns:pic="http://schemas.openxmlformats.org/drawingml/2006/picture">
+                <pic:nvPicPr>
+                  <pic:cNvPr id="6" name="ARC Logo Official.png"/>
+                  <pic:cNvPicPr/>
+                </pic:nvPicPr>
+                <pic:blipFill>
+                  <a:blip r:embed="rId1">
+                    <a:extLst>
+                      <a:ext uri="{28A0092B-C50C-407E-A947-70E740481C1C}">
+                        <a14:useLocalDpi xmlns:a14="http://schemas.microsoft.com/office/drawing/2010/main" val="0"/>
+                      </a:ext>
+                    </a:extLst>
+                  </a:blip>
+                  <a:stretch>
+                    <a:fillRect/>
+                  </a:stretch>
+                </pic:blipFill>
+                <pic:spPr>
+                  <a:xfrm>
+                    <a:off x="0" y="0"/>
+                    <a:ext cx="534035" cy="388620"/>
+                  </a:xfrm>
+                  <a:prstGeom prst="rect">
+                    <a:avLst/>
+                  </a:prstGeom>
+                </pic:spPr>
+              </pic:pic>
+            </a:graphicData>
+          </a:graphic>
+        </wp:anchor>
+      </w:drawing>
+    </w:r>
+    <w:r>
+      <w:t>UND-ARC Avionics PDR</w:t>
+    </w:r>
+  </w:p>
+</w:hdr>
 </file>
 
 <file path=word/numbering.xml><?xml version="1.0" encoding="utf-8"?>
@@ -13621,6 +14054,67 @@
       </w:tcPr>
     </w:tblStylePr>
   </w:style>
+  <w:style w:type="table" w:styleId="ListTable1Light-Accent3">
+    <w:name w:val="List Table 1 Light Accent 3"/>
+    <w:basedOn w:val="TableNormal"/>
+    <w:uiPriority w:val="46"/>
+    <w:rsid w:val="00884424"/>
+    <w:pPr>
+      <w:spacing w:after="0" w:line="240" w:lineRule="auto"/>
+    </w:pPr>
+    <w:tblPr>
+      <w:tblStyleRowBandSize w:val="1"/>
+      <w:tblStyleColBandSize w:val="1"/>
+    </w:tblPr>
+    <w:tblStylePr w:type="firstRow">
+      <w:rPr>
+        <w:b/>
+        <w:bCs/>
+      </w:rPr>
+      <w:tblPr/>
+      <w:tcPr>
+        <w:tcBorders>
+          <w:bottom w:val="single" w:sz="4" w:space="0" w:color="C9C9C9" w:themeColor="accent3" w:themeTint="99"/>
+        </w:tcBorders>
+      </w:tcPr>
+    </w:tblStylePr>
+    <w:tblStylePr w:type="lastRow">
+      <w:rPr>
+        <w:b/>
+        <w:bCs/>
+      </w:rPr>
+      <w:tblPr/>
+      <w:tcPr>
+        <w:tcBorders>
+          <w:top w:val="single" w:sz="4" w:space="0" w:color="C9C9C9" w:themeColor="accent3" w:themeTint="99"/>
+        </w:tcBorders>
+      </w:tcPr>
+    </w:tblStylePr>
+    <w:tblStylePr w:type="firstCol">
+      <w:rPr>
+        <w:b/>
+        <w:bCs/>
+      </w:rPr>
+    </w:tblStylePr>
+    <w:tblStylePr w:type="lastCol">
+      <w:rPr>
+        <w:b/>
+        <w:bCs/>
+      </w:rPr>
+    </w:tblStylePr>
+    <w:tblStylePr w:type="band1Vert">
+      <w:tblPr/>
+      <w:tcPr>
+        <w:shd w:val="clear" w:color="auto" w:fill="EDEDED" w:themeFill="accent3" w:themeFillTint="33"/>
+      </w:tcPr>
+    </w:tblStylePr>
+    <w:tblStylePr w:type="band1Horz">
+      <w:tblPr/>
+      <w:tcPr>
+        <w:shd w:val="clear" w:color="auto" w:fill="EDEDED" w:themeFill="accent3" w:themeFillTint="33"/>
+      </w:tcPr>
+    </w:tblStylePr>
+  </w:style>
 </w:styles>
 </file>
 
@@ -13924,7 +14418,7 @@
 </file>
 
 <file path=customXml/itemProps1.xml><?xml version="1.0" encoding="utf-8"?>
-<ds:datastoreItem xmlns:ds="http://schemas.openxmlformats.org/officeDocument/2006/customXml" ds:itemID="{2EF97F1C-24FD-4732-A703-1C3C2AFB2988}">
+<ds:datastoreItem xmlns:ds="http://schemas.openxmlformats.org/officeDocument/2006/customXml" ds:itemID="{473A08E9-C1DA-4C7F-8EB1-B58D26711583}">
   <ds:schemaRefs>
     <ds:schemaRef ds:uri="http://schemas.openxmlformats.org/officeDocument/2006/bibliography"/>
   </ds:schemaRefs>

</xml_diff>

<commit_message>
Fix a few things
Signed-off-by: Misha Turnbull <mishaturnbull@gmail.com>
</commit_message>
<xml_diff>
--- a/docs/Reports/PDR-Avionics.docx
+++ b/docs/Reports/PDR-Avionics.docx
@@ -8584,8 +8584,6 @@
             <w:r>
               <w:t>N/D</w:t>
             </w:r>
-            <w:bookmarkStart w:id="18" w:name="_GoBack"/>
-            <w:bookmarkEnd w:id="18"/>
           </w:p>
         </w:tc>
       </w:tr>
@@ -8719,6 +8717,15 @@
               <w:t>8x analog-in</w:t>
             </w:r>
           </w:p>
+          <w:p>
+            <w:pPr>
+              <w:ind w:firstLine="0"/>
+              <w:cnfStyle w:val="000000000000" w:firstRow="0" w:lastRow="0" w:firstColumn="0" w:lastColumn="0" w:oddVBand="0" w:evenVBand="0" w:oddHBand="0" w:evenHBand="0" w:firstRowFirstColumn="0" w:firstRowLastColumn="0" w:lastRowFirstColumn="0" w:lastRowLastColumn="0"/>
+            </w:pPr>
+            <w:r>
+              <w:t>2x hardware interrupt pin</w:t>
+            </w:r>
+          </w:p>
         </w:tc>
         <w:tc>
           <w:tcPr>
@@ -8813,6 +8820,17 @@
             <w:r>
               <w:t>3x SPI (1x FIFO)</w:t>
             </w:r>
+          </w:p>
+          <w:p>
+            <w:pPr>
+              <w:ind w:firstLine="0"/>
+              <w:cnfStyle w:val="000000000000" w:firstRow="0" w:lastRow="0" w:firstColumn="0" w:lastColumn="0" w:oddVBand="0" w:evenVBand="0" w:oddHBand="0" w:evenHBand="0" w:firstRowFirstColumn="0" w:firstRowLastColumn="0" w:lastRowFirstColumn="0" w:lastRowLastColumn="0"/>
+            </w:pPr>
+            <w:r>
+              <w:t>8x hardware interrupt pin</w:t>
+            </w:r>
+            <w:bookmarkStart w:id="18" w:name="_GoBack"/>
+            <w:bookmarkEnd w:id="18"/>
           </w:p>
         </w:tc>
       </w:tr>
@@ -9084,6 +9102,7 @@
               <w:ind w:firstLine="0"/>
             </w:pPr>
             <w:r>
+              <w:lastRenderedPageBreak/>
               <w:t>Operating voltage (V)</w:t>
             </w:r>
           </w:p>
@@ -9124,7 +9143,6 @@
       </w:pPr>
       <w:bookmarkStart w:id="19" w:name="_Toc4108360"/>
       <w:r>
-        <w:lastRenderedPageBreak/>
         <w:t>Peripherals</w:t>
       </w:r>
       <w:bookmarkEnd w:id="19"/>
@@ -9564,31 +9582,6 @@
               <w:t>Sensors</w:t>
             </w:r>
           </w:p>
-          <w:p/>
-          <w:p/>
-          <w:p/>
-          <w:p>
-            <w:pPr>
-              <w:rPr>
-                <w:i w:val="0"/>
-                <w:iCs w:val="0"/>
-              </w:rPr>
-            </w:pPr>
-          </w:p>
-          <w:p/>
-          <w:p>
-            <w:pPr>
-              <w:rPr>
-                <w:i w:val="0"/>
-                <w:iCs w:val="0"/>
-              </w:rPr>
-            </w:pPr>
-          </w:p>
-          <w:p>
-            <w:pPr>
-              <w:jc w:val="center"/>
-            </w:pPr>
-          </w:p>
         </w:tc>
         <w:tc>
           <w:tcPr>
@@ -9682,7 +9675,10 @@
               <w:cnfStyle w:val="000000000000" w:firstRow="0" w:lastRow="0" w:firstColumn="0" w:lastColumn="0" w:oddVBand="0" w:evenVBand="0" w:oddHBand="0" w:evenHBand="0" w:firstRowFirstColumn="0" w:firstRowLastColumn="0" w:lastRowFirstColumn="0" w:lastRowLastColumn="0"/>
             </w:pPr>
             <w:r>
-              <w:t>Onboard sensor fusion</w:t>
+              <w:t>Onboard sensor fusio</w:t>
+            </w:r>
+            <w:r>
+              <w:t>n</w:t>
             </w:r>
           </w:p>
         </w:tc>
@@ -11051,6 +11047,7 @@
               <w:ind w:firstLine="0"/>
             </w:pPr>
             <w:r>
+              <w:lastRenderedPageBreak/>
               <w:t>Thermometer range</w:t>
             </w:r>
           </w:p>
@@ -11107,7 +11104,6 @@
               <w:ind w:firstLine="0"/>
             </w:pPr>
             <w:r>
-              <w:lastRenderedPageBreak/>
               <w:t>Power consumption</w:t>
             </w:r>
           </w:p>
@@ -11212,6 +11208,9 @@
               <w:cnfStyle w:val="100000000000" w:firstRow="1" w:lastRow="0" w:firstColumn="0" w:lastColumn="0" w:oddVBand="0" w:evenVBand="0" w:oddHBand="0" w:evenHBand="0" w:firstRowFirstColumn="0" w:firstRowLastColumn="0" w:lastRowFirstColumn="0" w:lastRowLastColumn="0"/>
             </w:pPr>
             <w:r>
+              <w:t>NEO-</w:t>
+            </w:r>
+            <w:r>
               <w:t>MAX-8Q</w:t>
             </w:r>
           </w:p>
@@ -11447,6 +11446,9 @@
               <w:ind w:firstLine="0"/>
               <w:cnfStyle w:val="000000000000" w:firstRow="0" w:lastRow="0" w:firstColumn="0" w:lastColumn="0" w:oddVBand="0" w:evenVBand="0" w:oddHBand="0" w:evenHBand="0" w:firstRowFirstColumn="0" w:firstRowLastColumn="0" w:lastRowFirstColumn="0" w:lastRowLastColumn="0"/>
             </w:pPr>
+            <w:r>
+              <w:t>N/D</w:t>
+            </w:r>
           </w:p>
         </w:tc>
         <w:tc>
@@ -11458,6 +11460,9 @@
               <w:ind w:firstLine="0"/>
               <w:cnfStyle w:val="000000000000" w:firstRow="0" w:lastRow="0" w:firstColumn="0" w:lastColumn="0" w:oddVBand="0" w:evenVBand="0" w:oddHBand="0" w:evenHBand="0" w:firstRowFirstColumn="0" w:firstRowLastColumn="0" w:lastRowFirstColumn="0" w:lastRowLastColumn="0"/>
             </w:pPr>
+            <w:r>
+              <w:t>N/D</w:t>
+            </w:r>
           </w:p>
         </w:tc>
       </w:tr>
@@ -11759,6 +11764,9 @@
             <w:r>
               <w:t>N/D</w:t>
             </w:r>
+            <w:r>
+              <w:t xml:space="preserve"> (depends on breakout)</w:t>
+            </w:r>
           </w:p>
         </w:tc>
         <w:tc>
@@ -11771,7 +11779,7 @@
               <w:cnfStyle w:val="000000000000" w:firstRow="0" w:lastRow="0" w:firstColumn="0" w:lastColumn="0" w:oddVBand="0" w:evenVBand="0" w:oddHBand="0" w:evenHBand="0" w:firstRowFirstColumn="0" w:firstRowLastColumn="0" w:lastRowFirstColumn="0" w:lastRowLastColumn="0"/>
             </w:pPr>
             <w:r>
-              <w:t>N/D</w:t>
+              <w:t xml:space="preserve">N/D (depends on breakout) </w:t>
             </w:r>
           </w:p>
         </w:tc>
@@ -11785,7 +11793,7 @@
               <w:cnfStyle w:val="000000000000" w:firstRow="0" w:lastRow="0" w:firstColumn="0" w:lastColumn="0" w:oddVBand="0" w:evenVBand="0" w:oddHBand="0" w:evenHBand="0" w:firstRowFirstColumn="0" w:firstRowLastColumn="0" w:lastRowFirstColumn="0" w:lastRowLastColumn="0"/>
             </w:pPr>
             <w:r>
-              <w:t>N/D</w:t>
+              <w:t>N/D (depends on breakout)</w:t>
             </w:r>
           </w:p>
         </w:tc>
@@ -14418,7 +14426,7 @@
 </file>
 
 <file path=customXml/itemProps1.xml><?xml version="1.0" encoding="utf-8"?>
-<ds:datastoreItem xmlns:ds="http://schemas.openxmlformats.org/officeDocument/2006/customXml" ds:itemID="{473A08E9-C1DA-4C7F-8EB1-B58D26711583}">
+<ds:datastoreItem xmlns:ds="http://schemas.openxmlformats.org/officeDocument/2006/customXml" ds:itemID="{5BA014B7-D7CA-464E-97DA-5532781AFF68}">
   <ds:schemaRefs>
     <ds:schemaRef ds:uri="http://schemas.openxmlformats.org/officeDocument/2006/bibliography"/>
   </ds:schemaRefs>

</xml_diff>

<commit_message>
Switch from MPU9250 to ICM20948 in PDR
Yet to be documented in the IMU datasheet

Signed-off-by: Misha Turnbull <mishaturnbull@gmail.com>
</commit_message>
<xml_diff>
--- a/docs/Reports/PDR-Avionics.docx
+++ b/docs/Reports/PDR-Avionics.docx
@@ -982,7 +982,7 @@
                 <w:noProof/>
                 <w:webHidden/>
               </w:rPr>
-              <w:t>10</w:t>
+              <w:t>11</w:t>
             </w:r>
             <w:r>
               <w:rPr>
@@ -1542,7 +1542,7 @@
                 <w:noProof/>
                 <w:webHidden/>
               </w:rPr>
-              <w:t>15</w:t>
+              <w:t>16</w:t>
             </w:r>
             <w:r>
               <w:rPr>
@@ -8829,8 +8829,6 @@
             <w:r>
               <w:t>8x hardware interrupt pin</w:t>
             </w:r>
-            <w:bookmarkStart w:id="18" w:name="_GoBack"/>
-            <w:bookmarkEnd w:id="18"/>
           </w:p>
         </w:tc>
       </w:tr>
@@ -9141,11 +9139,11 @@
       <w:pPr>
         <w:pStyle w:val="Heading2"/>
       </w:pPr>
-      <w:bookmarkStart w:id="19" w:name="_Toc4108360"/>
+      <w:bookmarkStart w:id="18" w:name="_Toc4108360"/>
       <w:r>
         <w:t>Peripherals</w:t>
       </w:r>
-      <w:bookmarkEnd w:id="19"/>
+      <w:bookmarkEnd w:id="18"/>
     </w:p>
     <w:tbl>
       <w:tblPr>
@@ -9201,7 +9199,7 @@
               <w:cnfStyle w:val="100000000000" w:firstRow="1" w:lastRow="0" w:firstColumn="0" w:lastColumn="0" w:oddVBand="0" w:evenVBand="0" w:oddHBand="0" w:evenHBand="0" w:firstRowFirstColumn="0" w:firstRowLastColumn="0" w:lastRowFirstColumn="0" w:lastRowLastColumn="0"/>
             </w:pPr>
             <w:r>
-              <w:t>MPU9250</w:t>
+              <w:t>ICM20948</w:t>
             </w:r>
           </w:p>
         </w:tc>
@@ -9381,7 +9379,10 @@
               <w:cnfStyle w:val="000000100000" w:firstRow="0" w:lastRow="0" w:firstColumn="0" w:lastColumn="0" w:oddVBand="0" w:evenVBand="0" w:oddHBand="1" w:evenHBand="0" w:firstRowFirstColumn="0" w:firstRowLastColumn="0" w:lastRowFirstColumn="0" w:lastRowLastColumn="0"/>
             </w:pPr>
             <w:r>
-              <w:t>3 x 3 x 1</w:t>
+              <w:t xml:space="preserve">3 x 3 x </w:t>
+            </w:r>
+            <w:r>
+              <w:t>1</w:t>
             </w:r>
           </w:p>
         </w:tc>
@@ -9435,6 +9436,11 @@
               <w:ind w:firstLine="0"/>
               <w:cnfStyle w:val="000000000000" w:firstRow="0" w:lastRow="0" w:firstColumn="0" w:lastColumn="0" w:oddVBand="0" w:evenVBand="0" w:oddHBand="0" w:evenHBand="0" w:firstRowFirstColumn="0" w:firstRowLastColumn="0" w:lastRowFirstColumn="0" w:lastRowLastColumn="0"/>
             </w:pPr>
+            <w:r>
+              <w:t>N/D</w:t>
+            </w:r>
+            <w:bookmarkStart w:id="19" w:name="_GoBack"/>
+            <w:bookmarkEnd w:id="19"/>
           </w:p>
         </w:tc>
         <w:tc>
@@ -9637,6 +9643,15 @@
               <w:t>1x3-axis magnetometer</w:t>
             </w:r>
           </w:p>
+          <w:p>
+            <w:pPr>
+              <w:ind w:firstLine="0"/>
+              <w:cnfStyle w:val="000000000000" w:firstRow="0" w:lastRow="0" w:firstColumn="0" w:lastColumn="0" w:oddVBand="0" w:evenVBand="0" w:oddHBand="0" w:evenHBand="0" w:firstRowFirstColumn="0" w:firstRowLastColumn="0" w:lastRowFirstColumn="0" w:lastRowLastColumn="0"/>
+            </w:pPr>
+            <w:r>
+              <w:t>Onboard sensor fusion (DMP)</w:t>
+            </w:r>
+          </w:p>
         </w:tc>
         <w:tc>
           <w:tcPr>
@@ -9725,7 +9740,7 @@
               <w:cnfStyle w:val="000000100000" w:firstRow="0" w:lastRow="0" w:firstColumn="0" w:lastColumn="0" w:oddVBand="0" w:evenVBand="0" w:oddHBand="1" w:evenHBand="0" w:firstRowFirstColumn="0" w:firstRowLastColumn="0" w:lastRowFirstColumn="0" w:lastRowLastColumn="0"/>
             </w:pPr>
             <w:r>
-              <w:t>±4800 LSB/g</w:t>
+              <w:t>16384 | 8196 | 4096 | 2048 LSB/g</w:t>
             </w:r>
           </w:p>
         </w:tc>
@@ -10248,7 +10263,10 @@
               <w:t>±</w:t>
             </w:r>
             <w:r>
-              <w:t>500 LSB</w:t>
+              <w:rPr>
+                <w:rFonts w:cs="Times New Roman"/>
+              </w:rPr>
+              <w:t>0.15 µT / LSB</w:t>
             </w:r>
           </w:p>
         </w:tc>
@@ -10318,7 +10336,19 @@
               <w:rPr>
                 <w:rFonts w:cs="Times New Roman"/>
               </w:rPr>
-              <w:t>±4800 µT</w:t>
+              <w:t>±4</w:t>
+            </w:r>
+            <w:r>
+              <w:rPr>
+                <w:rFonts w:cs="Times New Roman"/>
+              </w:rPr>
+              <w:t>9</w:t>
+            </w:r>
+            <w:r>
+              <w:rPr>
+                <w:rFonts w:cs="Times New Roman"/>
+              </w:rPr>
+              <w:t>00 µT</w:t>
             </w:r>
           </w:p>
         </w:tc>
@@ -10418,6 +10448,9 @@
               <w:ind w:firstLine="0"/>
               <w:cnfStyle w:val="000000100000" w:firstRow="0" w:lastRow="0" w:firstColumn="0" w:lastColumn="0" w:oddVBand="0" w:evenVBand="0" w:oddHBand="1" w:evenHBand="0" w:firstRowFirstColumn="0" w:firstRowLastColumn="0" w:lastRowFirstColumn="0" w:lastRowLastColumn="0"/>
             </w:pPr>
+            <w:r>
+              <w:t>3.9 mA</w:t>
+            </w:r>
           </w:p>
         </w:tc>
         <w:tc>
@@ -10429,6 +10462,9 @@
               <w:ind w:firstLine="0"/>
               <w:cnfStyle w:val="000000100000" w:firstRow="0" w:lastRow="0" w:firstColumn="0" w:lastColumn="0" w:oddVBand="0" w:evenVBand="0" w:oddHBand="1" w:evenHBand="0" w:firstRowFirstColumn="0" w:firstRowLastColumn="0" w:lastRowFirstColumn="0" w:lastRowLastColumn="0"/>
             </w:pPr>
+            <w:r>
+              <w:t>3.11 mA</w:t>
+            </w:r>
           </w:p>
         </w:tc>
         <w:tc>
@@ -10440,6 +10476,9 @@
               <w:ind w:firstLine="0"/>
               <w:cnfStyle w:val="000000100000" w:firstRow="0" w:lastRow="0" w:firstColumn="0" w:lastColumn="0" w:oddVBand="0" w:evenVBand="0" w:oddHBand="1" w:evenHBand="0" w:firstRowFirstColumn="0" w:firstRowLastColumn="0" w:lastRowFirstColumn="0" w:lastRowLastColumn="0"/>
             </w:pPr>
+            <w:r>
+              <w:t>12.3 mA</w:t>
+            </w:r>
           </w:p>
         </w:tc>
       </w:tr>
@@ -14426,7 +14465,7 @@
 </file>
 
 <file path=customXml/itemProps1.xml><?xml version="1.0" encoding="utf-8"?>
-<ds:datastoreItem xmlns:ds="http://schemas.openxmlformats.org/officeDocument/2006/customXml" ds:itemID="{5BA014B7-D7CA-464E-97DA-5532781AFF68}">
+<ds:datastoreItem xmlns:ds="http://schemas.openxmlformats.org/officeDocument/2006/customXml" ds:itemID="{AA203630-38CC-4C61-B61D-BB6C832E7C4D}">
   <ds:schemaRefs>
     <ds:schemaRef ds:uri="http://schemas.openxmlformats.org/officeDocument/2006/bibliography"/>
   </ds:schemaRefs>

</xml_diff>

<commit_message>
Add sensor data rates where known
Signed-off-by: Misha Turnbull <mishaturnbull@gmail.com>
</commit_message>
<xml_diff>
--- a/docs/Reports/PDR-Avionics.docx
+++ b/docs/Reports/PDR-Avionics.docx
@@ -9312,6 +9312,9 @@
               <w:ind w:firstLine="0"/>
               <w:cnfStyle w:val="000000000000" w:firstRow="0" w:lastRow="0" w:firstColumn="0" w:lastColumn="0" w:oddVBand="0" w:evenVBand="0" w:oddHBand="0" w:evenHBand="0" w:firstRowFirstColumn="0" w:firstRowLastColumn="0" w:lastRowFirstColumn="0" w:lastRowLastColumn="0"/>
             </w:pPr>
+            <w:r>
+              <w:t>5.25</w:t>
+            </w:r>
           </w:p>
         </w:tc>
         <w:tc>
@@ -9323,6 +9326,9 @@
               <w:ind w:firstLine="0"/>
               <w:cnfStyle w:val="000000000000" w:firstRow="0" w:lastRow="0" w:firstColumn="0" w:lastColumn="0" w:oddVBand="0" w:evenVBand="0" w:oddHBand="0" w:evenHBand="0" w:firstRowFirstColumn="0" w:firstRowLastColumn="0" w:lastRowFirstColumn="0" w:lastRowLastColumn="0"/>
             </w:pPr>
+            <w:r>
+              <w:t>5.10</w:t>
+            </w:r>
           </w:p>
         </w:tc>
         <w:tc>
@@ -9334,6 +9340,9 @@
               <w:ind w:firstLine="0"/>
               <w:cnfStyle w:val="000000000000" w:firstRow="0" w:lastRow="0" w:firstColumn="0" w:lastColumn="0" w:oddVBand="0" w:evenVBand="0" w:oddHBand="0" w:evenHBand="0" w:firstRowFirstColumn="0" w:firstRowLastColumn="0" w:lastRowFirstColumn="0" w:lastRowLastColumn="0"/>
             </w:pPr>
+            <w:r>
+              <w:t>12.07</w:t>
+            </w:r>
           </w:p>
         </w:tc>
       </w:tr>
@@ -9439,8 +9448,6 @@
             <w:r>
               <w:t>N/D</w:t>
             </w:r>
-            <w:bookmarkStart w:id="19" w:name="_GoBack"/>
-            <w:bookmarkEnd w:id="19"/>
           </w:p>
         </w:tc>
         <w:tc>
@@ -9968,7 +9975,7 @@
               <w:ind w:firstLine="0"/>
             </w:pPr>
             <w:r>
-              <w:t>Gyroscope accuracy</w:t>
+              <w:t>Accelerometer output rate</w:t>
             </w:r>
           </w:p>
         </w:tc>
@@ -9980,21 +9987,15 @@
             <w:pPr>
               <w:ind w:firstLine="0"/>
               <w:cnfStyle w:val="000000100000" w:firstRow="0" w:lastRow="0" w:firstColumn="0" w:lastColumn="0" w:oddVBand="0" w:evenVBand="0" w:oddHBand="1" w:evenHBand="0" w:firstRowFirstColumn="0" w:firstRowLastColumn="0" w:lastRowFirstColumn="0" w:lastRowLastColumn="0"/>
-            </w:pPr>
-            <w:r>
-              <w:t xml:space="preserve">131 | 65.5 | 32.8 | </w:t>
-            </w:r>
-            <w:r>
-              <w:t>16.4 LSB/(</w:t>
-            </w:r>
-            <w:r>
               <w:rPr>
                 <w:rFonts w:cs="Times New Roman"/>
               </w:rPr>
-              <w:t>°</w:t>
-            </w:r>
-            <w:r>
-              <w:t>/s)</w:t>
+            </w:pPr>
+            <w:r>
+              <w:rPr>
+                <w:rFonts w:cs="Times New Roman"/>
+              </w:rPr>
+              <w:t>1 kHz</w:t>
             </w:r>
           </w:p>
         </w:tc>
@@ -10006,18 +10007,15 @@
             <w:pPr>
               <w:ind w:firstLine="0"/>
               <w:cnfStyle w:val="000000100000" w:firstRow="0" w:lastRow="0" w:firstColumn="0" w:lastColumn="0" w:oddVBand="0" w:evenVBand="0" w:oddHBand="1" w:evenHBand="0" w:firstRowFirstColumn="0" w:firstRowLastColumn="0" w:lastRowFirstColumn="0" w:lastRowLastColumn="0"/>
-            </w:pPr>
-            <w:r>
-              <w:t>131 | 65.5 | 32.8 | 16.4 LSB/(</w:t>
-            </w:r>
-            <w:r>
               <w:rPr>
                 <w:rFonts w:cs="Times New Roman"/>
               </w:rPr>
-              <w:t>°</w:t>
-            </w:r>
-            <w:r>
-              <w:t>/s)</w:t>
+            </w:pPr>
+            <w:r>
+              <w:rPr>
+                <w:rFonts w:cs="Times New Roman"/>
+              </w:rPr>
+              <w:t>4.5 kHz</w:t>
             </w:r>
           </w:p>
         </w:tc>
@@ -10029,18 +10027,15 @@
             <w:pPr>
               <w:ind w:firstLine="0"/>
               <w:cnfStyle w:val="000000100000" w:firstRow="0" w:lastRow="0" w:firstColumn="0" w:lastColumn="0" w:oddVBand="0" w:evenVBand="0" w:oddHBand="1" w:evenHBand="0" w:firstRowFirstColumn="0" w:firstRowLastColumn="0" w:lastRowFirstColumn="0" w:lastRowLastColumn="0"/>
-            </w:pPr>
-            <w:r>
-              <w:t>16 LSB/(</w:t>
-            </w:r>
-            <w:r>
               <w:rPr>
                 <w:rFonts w:cs="Times New Roman"/>
               </w:rPr>
-              <w:t>°</w:t>
-            </w:r>
-            <w:r>
-              <w:t>/s)</w:t>
+            </w:pPr>
+            <w:r>
+              <w:rPr>
+                <w:rFonts w:cs="Times New Roman"/>
+              </w:rPr>
+              <w:t>1 kHz</w:t>
             </w:r>
           </w:p>
         </w:tc>
@@ -10056,7 +10051,7 @@
               <w:ind w:firstLine="0"/>
             </w:pPr>
             <w:r>
-              <w:t>Gyroscope range</w:t>
+              <w:t>Gyroscope accuracy</w:t>
             </w:r>
           </w:p>
         </w:tc>
@@ -10070,143 +10065,65 @@
               <w:cnfStyle w:val="000000000000" w:firstRow="0" w:lastRow="0" w:firstColumn="0" w:lastColumn="0" w:oddVBand="0" w:evenVBand="0" w:oddHBand="0" w:evenHBand="0" w:firstRowFirstColumn="0" w:firstRowLastColumn="0" w:lastRowFirstColumn="0" w:lastRowLastColumn="0"/>
             </w:pPr>
             <w:r>
+              <w:t xml:space="preserve">131 | 65.5 | 32.8 | </w:t>
+            </w:r>
+            <w:r>
+              <w:t>16.4 LSB/(</w:t>
+            </w:r>
+            <w:r>
               <w:rPr>
                 <w:rFonts w:cs="Times New Roman"/>
               </w:rPr>
-              <w:t>±</w:t>
-            </w:r>
-            <w:r>
-              <w:t xml:space="preserve">250 | </w:t>
+              <w:t>°</w:t>
+            </w:r>
+            <w:r>
+              <w:t>/s)</w:t>
+            </w:r>
+          </w:p>
+        </w:tc>
+        <w:tc>
+          <w:tcPr>
+            <w:tcW w:w="2242" w:type="dxa"/>
+          </w:tcPr>
+          <w:p>
+            <w:pPr>
+              <w:ind w:firstLine="0"/>
+              <w:cnfStyle w:val="000000000000" w:firstRow="0" w:lastRow="0" w:firstColumn="0" w:lastColumn="0" w:oddVBand="0" w:evenVBand="0" w:oddHBand="0" w:evenHBand="0" w:firstRowFirstColumn="0" w:firstRowLastColumn="0" w:lastRowFirstColumn="0" w:lastRowLastColumn="0"/>
+            </w:pPr>
+            <w:r>
+              <w:t>131 | 65.5 | 32.8 | 16.4 LSB/(</w:t>
             </w:r>
             <w:r>
               <w:rPr>
                 <w:rFonts w:cs="Times New Roman"/>
               </w:rPr>
-              <w:t>±</w:t>
-            </w:r>
-            <w:r>
-              <w:t xml:space="preserve">500 | </w:t>
+              <w:t>°</w:t>
+            </w:r>
+            <w:r>
+              <w:t>/s)</w:t>
+            </w:r>
+          </w:p>
+        </w:tc>
+        <w:tc>
+          <w:tcPr>
+            <w:tcW w:w="2338" w:type="dxa"/>
+          </w:tcPr>
+          <w:p>
+            <w:pPr>
+              <w:ind w:firstLine="0"/>
+              <w:cnfStyle w:val="000000000000" w:firstRow="0" w:lastRow="0" w:firstColumn="0" w:lastColumn="0" w:oddVBand="0" w:evenVBand="0" w:oddHBand="0" w:evenHBand="0" w:firstRowFirstColumn="0" w:firstRowLastColumn="0" w:lastRowFirstColumn="0" w:lastRowLastColumn="0"/>
+            </w:pPr>
+            <w:r>
+              <w:t>16 LSB/(</w:t>
             </w:r>
             <w:r>
               <w:rPr>
                 <w:rFonts w:cs="Times New Roman"/>
               </w:rPr>
-              <w:t>±</w:t>
-            </w:r>
-            <w:r>
-              <w:t xml:space="preserve">1000 | </w:t>
-            </w:r>
-            <w:r>
-              <w:rPr>
-                <w:rFonts w:cs="Times New Roman"/>
-              </w:rPr>
-              <w:t>±</w:t>
-            </w:r>
-            <w:r>
-              <w:t xml:space="preserve">2000 </w:t>
-            </w:r>
-            <w:r>
-              <w:rPr>
-                <w:rFonts w:cs="Times New Roman"/>
-              </w:rPr>
               <w:t>°</w:t>
             </w:r>
             <w:r>
-              <w:t>/s</w:t>
-            </w:r>
-          </w:p>
-        </w:tc>
-        <w:tc>
-          <w:tcPr>
-            <w:tcW w:w="2242" w:type="dxa"/>
-          </w:tcPr>
-          <w:p>
-            <w:pPr>
-              <w:ind w:firstLine="0"/>
-              <w:cnfStyle w:val="000000000000" w:firstRow="0" w:lastRow="0" w:firstColumn="0" w:lastColumn="0" w:oddVBand="0" w:evenVBand="0" w:oddHBand="0" w:evenHBand="0" w:firstRowFirstColumn="0" w:firstRowLastColumn="0" w:lastRowFirstColumn="0" w:lastRowLastColumn="0"/>
-            </w:pPr>
-            <w:r>
-              <w:rPr>
-                <w:rFonts w:cs="Times New Roman"/>
-              </w:rPr>
-              <w:t>±</w:t>
-            </w:r>
-            <w:r>
-              <w:t xml:space="preserve">250 | </w:t>
-            </w:r>
-            <w:r>
-              <w:rPr>
-                <w:rFonts w:cs="Times New Roman"/>
-              </w:rPr>
-              <w:t>±</w:t>
-            </w:r>
-            <w:r>
-              <w:t xml:space="preserve">500 | </w:t>
-            </w:r>
-            <w:r>
-              <w:rPr>
-                <w:rFonts w:cs="Times New Roman"/>
-              </w:rPr>
-              <w:t>±</w:t>
-            </w:r>
-            <w:r>
-              <w:t xml:space="preserve">1000 | </w:t>
-            </w:r>
-            <w:r>
-              <w:rPr>
-                <w:rFonts w:cs="Times New Roman"/>
-              </w:rPr>
-              <w:t>±</w:t>
-            </w:r>
-            <w:r>
-              <w:t xml:space="preserve">2000 </w:t>
-            </w:r>
-            <w:r>
-              <w:rPr>
-                <w:rFonts w:cs="Times New Roman"/>
-              </w:rPr>
-              <w:t>°</w:t>
-            </w:r>
-            <w:r>
-              <w:t>/sec</w:t>
-            </w:r>
-          </w:p>
-        </w:tc>
-        <w:tc>
-          <w:tcPr>
-            <w:tcW w:w="2338" w:type="dxa"/>
-          </w:tcPr>
-          <w:p>
-            <w:pPr>
-              <w:ind w:firstLine="0"/>
-              <w:cnfStyle w:val="000000000000" w:firstRow="0" w:lastRow="0" w:firstColumn="0" w:lastColumn="0" w:oddVBand="0" w:evenVBand="0" w:oddHBand="0" w:evenHBand="0" w:firstRowFirstColumn="0" w:firstRowLastColumn="0" w:lastRowFirstColumn="0" w:lastRowLastColumn="0"/>
-            </w:pPr>
-            <w:r>
-              <w:rPr>
-                <w:rFonts w:cs="Times New Roman"/>
-              </w:rPr>
-              <w:t>±</w:t>
-            </w:r>
-            <w:r>
-              <w:t xml:space="preserve">125 | </w:t>
-            </w:r>
-            <w:r>
-              <w:rPr>
-                <w:rFonts w:cs="Times New Roman"/>
-              </w:rPr>
-              <w:t>±</w:t>
-            </w:r>
-            <w:r>
-              <w:t xml:space="preserve">2000 </w:t>
-            </w:r>
-            <w:r>
-              <w:rPr>
-                <w:rFonts w:cs="Times New Roman"/>
-              </w:rPr>
-              <w:t>°</w:t>
-            </w:r>
-            <w:r>
-              <w:t>/s</w:t>
+              <w:t>/s)</w:t>
             </w:r>
           </w:p>
         </w:tc>
@@ -10223,13 +10140,9 @@
           <w:p>
             <w:pPr>
               <w:ind w:firstLine="0"/>
-              <w:rPr>
-                <w:i w:val="0"/>
-                <w:iCs w:val="0"/>
-              </w:rPr>
-            </w:pPr>
-            <w:r>
-              <w:t>Magnetometer accuracy</w:t>
+            </w:pPr>
+            <w:r>
+              <w:t>Gyroscope range</w:t>
             </w:r>
           </w:p>
         </w:tc>
@@ -10243,7 +10156,49 @@
               <w:cnfStyle w:val="000000100000" w:firstRow="0" w:lastRow="0" w:firstColumn="0" w:lastColumn="0" w:oddVBand="0" w:evenVBand="0" w:oddHBand="1" w:evenHBand="0" w:firstRowFirstColumn="0" w:firstRowLastColumn="0" w:lastRowFirstColumn="0" w:lastRowLastColumn="0"/>
             </w:pPr>
             <w:r>
-              <w:t>N/A</w:t>
+              <w:rPr>
+                <w:rFonts w:cs="Times New Roman"/>
+              </w:rPr>
+              <w:t>±</w:t>
+            </w:r>
+            <w:r>
+              <w:t xml:space="preserve">250 | </w:t>
+            </w:r>
+            <w:r>
+              <w:rPr>
+                <w:rFonts w:cs="Times New Roman"/>
+              </w:rPr>
+              <w:t>±</w:t>
+            </w:r>
+            <w:r>
+              <w:t xml:space="preserve">500 | </w:t>
+            </w:r>
+            <w:r>
+              <w:rPr>
+                <w:rFonts w:cs="Times New Roman"/>
+              </w:rPr>
+              <w:t>±</w:t>
+            </w:r>
+            <w:r>
+              <w:t xml:space="preserve">1000 | </w:t>
+            </w:r>
+            <w:r>
+              <w:rPr>
+                <w:rFonts w:cs="Times New Roman"/>
+              </w:rPr>
+              <w:t>±</w:t>
+            </w:r>
+            <w:r>
+              <w:t xml:space="preserve">2000 </w:t>
+            </w:r>
+            <w:r>
+              <w:rPr>
+                <w:rFonts w:cs="Times New Roman"/>
+              </w:rPr>
+              <w:t>°</w:t>
+            </w:r>
+            <w:r>
+              <w:t>/s</w:t>
             </w:r>
           </w:p>
         </w:tc>
@@ -10263,10 +10218,43 @@
               <w:t>±</w:t>
             </w:r>
             <w:r>
+              <w:t xml:space="preserve">250 | </w:t>
+            </w:r>
+            <w:r>
               <w:rPr>
                 <w:rFonts w:cs="Times New Roman"/>
               </w:rPr>
-              <w:t>0.15 µT / LSB</w:t>
+              <w:t>±</w:t>
+            </w:r>
+            <w:r>
+              <w:t xml:space="preserve">500 | </w:t>
+            </w:r>
+            <w:r>
+              <w:rPr>
+                <w:rFonts w:cs="Times New Roman"/>
+              </w:rPr>
+              <w:t>±</w:t>
+            </w:r>
+            <w:r>
+              <w:t xml:space="preserve">1000 | </w:t>
+            </w:r>
+            <w:r>
+              <w:rPr>
+                <w:rFonts w:cs="Times New Roman"/>
+              </w:rPr>
+              <w:t>±</w:t>
+            </w:r>
+            <w:r>
+              <w:t xml:space="preserve">2000 </w:t>
+            </w:r>
+            <w:r>
+              <w:rPr>
+                <w:rFonts w:cs="Times New Roman"/>
+              </w:rPr>
+              <w:t>°</w:t>
+            </w:r>
+            <w:r>
+              <w:t>/sec</w:t>
             </w:r>
           </w:p>
         </w:tc>
@@ -10280,16 +10268,31 @@
               <w:cnfStyle w:val="000000100000" w:firstRow="0" w:lastRow="0" w:firstColumn="0" w:lastColumn="0" w:oddVBand="0" w:evenVBand="0" w:oddHBand="1" w:evenHBand="0" w:firstRowFirstColumn="0" w:firstRowLastColumn="0" w:lastRowFirstColumn="0" w:lastRowLastColumn="0"/>
             </w:pPr>
             <w:r>
-              <w:t xml:space="preserve">0.3 </w:t>
-            </w:r>
-            <w:r>
               <w:rPr>
                 <w:rFonts w:cs="Times New Roman"/>
               </w:rPr>
-              <w:t>µ</w:t>
-            </w:r>
-            <w:r>
-              <w:t>T</w:t>
+              <w:t>±</w:t>
+            </w:r>
+            <w:r>
+              <w:t xml:space="preserve">125 | </w:t>
+            </w:r>
+            <w:r>
+              <w:rPr>
+                <w:rFonts w:cs="Times New Roman"/>
+              </w:rPr>
+              <w:t>±</w:t>
+            </w:r>
+            <w:r>
+              <w:t xml:space="preserve">2000 </w:t>
+            </w:r>
+            <w:r>
+              <w:rPr>
+                <w:rFonts w:cs="Times New Roman"/>
+              </w:rPr>
+              <w:t>°</w:t>
+            </w:r>
+            <w:r>
+              <w:t>/s</w:t>
             </w:r>
           </w:p>
         </w:tc>
@@ -10305,7 +10308,7 @@
               <w:ind w:firstLine="0"/>
             </w:pPr>
             <w:r>
-              <w:t>Magnetometer range</w:t>
+              <w:t>Gyroscope output rate</w:t>
             </w:r>
           </w:p>
         </w:tc>
@@ -10317,9 +10320,15 @@
             <w:pPr>
               <w:ind w:firstLine="0"/>
               <w:cnfStyle w:val="000000000000" w:firstRow="0" w:lastRow="0" w:firstColumn="0" w:lastColumn="0" w:oddVBand="0" w:evenVBand="0" w:oddHBand="0" w:evenHBand="0" w:firstRowFirstColumn="0" w:firstRowLastColumn="0" w:lastRowFirstColumn="0" w:lastRowLastColumn="0"/>
-            </w:pPr>
-            <w:r>
-              <w:t>N/A</w:t>
+              <w:rPr>
+                <w:rFonts w:cs="Times New Roman"/>
+              </w:rPr>
+            </w:pPr>
+            <w:r>
+              <w:rPr>
+                <w:rFonts w:cs="Times New Roman"/>
+              </w:rPr>
+              <w:t>8 kHz</w:t>
             </w:r>
           </w:p>
         </w:tc>
@@ -10331,88 +10340,35 @@
             <w:pPr>
               <w:ind w:firstLine="0"/>
               <w:cnfStyle w:val="000000000000" w:firstRow="0" w:lastRow="0" w:firstColumn="0" w:lastColumn="0" w:oddVBand="0" w:evenVBand="0" w:oddHBand="0" w:evenHBand="0" w:firstRowFirstColumn="0" w:firstRowLastColumn="0" w:lastRowFirstColumn="0" w:lastRowLastColumn="0"/>
-            </w:pPr>
-            <w:r>
               <w:rPr>
                 <w:rFonts w:cs="Times New Roman"/>
               </w:rPr>
-              <w:t>±4</w:t>
-            </w:r>
+            </w:pPr>
             <w:r>
               <w:rPr>
                 <w:rFonts w:cs="Times New Roman"/>
               </w:rPr>
-              <w:t>9</w:t>
-            </w:r>
-            <w:r>
+              <w:t>9 kHz</w:t>
+            </w:r>
+          </w:p>
+        </w:tc>
+        <w:tc>
+          <w:tcPr>
+            <w:tcW w:w="2338" w:type="dxa"/>
+          </w:tcPr>
+          <w:p>
+            <w:pPr>
+              <w:ind w:firstLine="0"/>
+              <w:cnfStyle w:val="000000000000" w:firstRow="0" w:lastRow="0" w:firstColumn="0" w:lastColumn="0" w:oddVBand="0" w:evenVBand="0" w:oddHBand="0" w:evenHBand="0" w:firstRowFirstColumn="0" w:firstRowLastColumn="0" w:lastRowFirstColumn="0" w:lastRowLastColumn="0"/>
               <w:rPr>
                 <w:rFonts w:cs="Times New Roman"/>
               </w:rPr>
-              <w:t>00 µT</w:t>
-            </w:r>
-          </w:p>
-        </w:tc>
-        <w:tc>
-          <w:tcPr>
-            <w:tcW w:w="2338" w:type="dxa"/>
-          </w:tcPr>
-          <w:p>
-            <w:pPr>
-              <w:ind w:firstLine="0"/>
-              <w:cnfStyle w:val="000000000000" w:firstRow="0" w:lastRow="0" w:firstColumn="0" w:lastColumn="0" w:oddVBand="0" w:evenVBand="0" w:oddHBand="0" w:evenHBand="0" w:firstRowFirstColumn="0" w:firstRowLastColumn="0" w:lastRowFirstColumn="0" w:lastRowLastColumn="0"/>
-            </w:pPr>
-            <w:proofErr w:type="spellStart"/>
-            <w:r>
-              <w:t>xy</w:t>
-            </w:r>
-            <w:proofErr w:type="spellEnd"/>
-            <w:r>
-              <w:t xml:space="preserve">-axis </w:t>
-            </w:r>
+            </w:pPr>
             <w:r>
               <w:rPr>
                 <w:rFonts w:cs="Times New Roman"/>
               </w:rPr>
-              <w:t>±</w:t>
-            </w:r>
-            <w:r>
-              <w:t xml:space="preserve">1300 </w:t>
-            </w:r>
-            <w:r>
-              <w:rPr>
-                <w:rFonts w:cs="Times New Roman"/>
-              </w:rPr>
-              <w:t>µ</w:t>
-            </w:r>
-            <w:r>
-              <w:t>T</w:t>
-            </w:r>
-          </w:p>
-          <w:p>
-            <w:pPr>
-              <w:ind w:firstLine="0"/>
-              <w:cnfStyle w:val="000000000000" w:firstRow="0" w:lastRow="0" w:firstColumn="0" w:lastColumn="0" w:oddVBand="0" w:evenVBand="0" w:oddHBand="0" w:evenHBand="0" w:firstRowFirstColumn="0" w:firstRowLastColumn="0" w:lastRowFirstColumn="0" w:lastRowLastColumn="0"/>
-            </w:pPr>
-            <w:r>
-              <w:t xml:space="preserve">z-axis </w:t>
-            </w:r>
-            <w:r>
-              <w:rPr>
-                <w:rFonts w:cs="Times New Roman"/>
-              </w:rPr>
-              <w:t>±</w:t>
-            </w:r>
-            <w:r>
-              <w:t xml:space="preserve">2500 </w:t>
-            </w:r>
-            <w:r>
-              <w:rPr>
-                <w:rFonts w:cs="Times New Roman"/>
-              </w:rPr>
-              <w:t>µ</w:t>
-            </w:r>
-            <w:r>
-              <w:t>T</w:t>
+              <w:t>523 Hz</w:t>
             </w:r>
           </w:p>
         </w:tc>
@@ -10435,6 +10391,276 @@
               </w:rPr>
             </w:pPr>
             <w:r>
+              <w:t>Magnetometer accuracy</w:t>
+            </w:r>
+          </w:p>
+        </w:tc>
+        <w:tc>
+          <w:tcPr>
+            <w:tcW w:w="2520" w:type="dxa"/>
+          </w:tcPr>
+          <w:p>
+            <w:pPr>
+              <w:ind w:firstLine="0"/>
+              <w:cnfStyle w:val="000000100000" w:firstRow="0" w:lastRow="0" w:firstColumn="0" w:lastColumn="0" w:oddVBand="0" w:evenVBand="0" w:oddHBand="1" w:evenHBand="0" w:firstRowFirstColumn="0" w:firstRowLastColumn="0" w:lastRowFirstColumn="0" w:lastRowLastColumn="0"/>
+            </w:pPr>
+            <w:r>
+              <w:t>N/A</w:t>
+            </w:r>
+          </w:p>
+        </w:tc>
+        <w:tc>
+          <w:tcPr>
+            <w:tcW w:w="2242" w:type="dxa"/>
+          </w:tcPr>
+          <w:p>
+            <w:pPr>
+              <w:ind w:firstLine="0"/>
+              <w:cnfStyle w:val="000000100000" w:firstRow="0" w:lastRow="0" w:firstColumn="0" w:lastColumn="0" w:oddVBand="0" w:evenVBand="0" w:oddHBand="1" w:evenHBand="0" w:firstRowFirstColumn="0" w:firstRowLastColumn="0" w:lastRowFirstColumn="0" w:lastRowLastColumn="0"/>
+            </w:pPr>
+            <w:r>
+              <w:rPr>
+                <w:rFonts w:cs="Times New Roman"/>
+              </w:rPr>
+              <w:t>±</w:t>
+            </w:r>
+            <w:r>
+              <w:rPr>
+                <w:rFonts w:cs="Times New Roman"/>
+              </w:rPr>
+              <w:t>0.15 µT / LSB</w:t>
+            </w:r>
+          </w:p>
+        </w:tc>
+        <w:tc>
+          <w:tcPr>
+            <w:tcW w:w="2338" w:type="dxa"/>
+          </w:tcPr>
+          <w:p>
+            <w:pPr>
+              <w:ind w:firstLine="0"/>
+              <w:cnfStyle w:val="000000100000" w:firstRow="0" w:lastRow="0" w:firstColumn="0" w:lastColumn="0" w:oddVBand="0" w:evenVBand="0" w:oddHBand="1" w:evenHBand="0" w:firstRowFirstColumn="0" w:firstRowLastColumn="0" w:lastRowFirstColumn="0" w:lastRowLastColumn="0"/>
+            </w:pPr>
+            <w:r>
+              <w:t xml:space="preserve">0.3 </w:t>
+            </w:r>
+            <w:r>
+              <w:rPr>
+                <w:rFonts w:cs="Times New Roman"/>
+              </w:rPr>
+              <w:t>µ</w:t>
+            </w:r>
+            <w:r>
+              <w:t>T</w:t>
+            </w:r>
+          </w:p>
+        </w:tc>
+      </w:tr>
+      <w:tr>
+        <w:tc>
+          <w:tcPr>
+            <w:cnfStyle w:val="001000000000" w:firstRow="0" w:lastRow="0" w:firstColumn="1" w:lastColumn="0" w:oddVBand="0" w:evenVBand="0" w:oddHBand="0" w:evenHBand="0" w:firstRowFirstColumn="0" w:firstRowLastColumn="0" w:lastRowFirstColumn="0" w:lastRowLastColumn="0"/>
+            <w:tcW w:w="2250" w:type="dxa"/>
+          </w:tcPr>
+          <w:p>
+            <w:pPr>
+              <w:ind w:firstLine="0"/>
+            </w:pPr>
+            <w:r>
+              <w:t>Magnetometer range</w:t>
+            </w:r>
+          </w:p>
+        </w:tc>
+        <w:tc>
+          <w:tcPr>
+            <w:tcW w:w="2520" w:type="dxa"/>
+          </w:tcPr>
+          <w:p>
+            <w:pPr>
+              <w:ind w:firstLine="0"/>
+              <w:cnfStyle w:val="000000000000" w:firstRow="0" w:lastRow="0" w:firstColumn="0" w:lastColumn="0" w:oddVBand="0" w:evenVBand="0" w:oddHBand="0" w:evenHBand="0" w:firstRowFirstColumn="0" w:firstRowLastColumn="0" w:lastRowFirstColumn="0" w:lastRowLastColumn="0"/>
+            </w:pPr>
+            <w:r>
+              <w:t>N/A</w:t>
+            </w:r>
+          </w:p>
+        </w:tc>
+        <w:tc>
+          <w:tcPr>
+            <w:tcW w:w="2242" w:type="dxa"/>
+          </w:tcPr>
+          <w:p>
+            <w:pPr>
+              <w:ind w:firstLine="0"/>
+              <w:cnfStyle w:val="000000000000" w:firstRow="0" w:lastRow="0" w:firstColumn="0" w:lastColumn="0" w:oddVBand="0" w:evenVBand="0" w:oddHBand="0" w:evenHBand="0" w:firstRowFirstColumn="0" w:firstRowLastColumn="0" w:lastRowFirstColumn="0" w:lastRowLastColumn="0"/>
+            </w:pPr>
+            <w:r>
+              <w:rPr>
+                <w:rFonts w:cs="Times New Roman"/>
+              </w:rPr>
+              <w:t>±4</w:t>
+            </w:r>
+            <w:r>
+              <w:rPr>
+                <w:rFonts w:cs="Times New Roman"/>
+              </w:rPr>
+              <w:t>9</w:t>
+            </w:r>
+            <w:r>
+              <w:rPr>
+                <w:rFonts w:cs="Times New Roman"/>
+              </w:rPr>
+              <w:t>00 µT</w:t>
+            </w:r>
+          </w:p>
+        </w:tc>
+        <w:tc>
+          <w:tcPr>
+            <w:tcW w:w="2338" w:type="dxa"/>
+          </w:tcPr>
+          <w:p>
+            <w:pPr>
+              <w:ind w:firstLine="0"/>
+              <w:cnfStyle w:val="000000000000" w:firstRow="0" w:lastRow="0" w:firstColumn="0" w:lastColumn="0" w:oddVBand="0" w:evenVBand="0" w:oddHBand="0" w:evenHBand="0" w:firstRowFirstColumn="0" w:firstRowLastColumn="0" w:lastRowFirstColumn="0" w:lastRowLastColumn="0"/>
+            </w:pPr>
+            <w:proofErr w:type="spellStart"/>
+            <w:r>
+              <w:t>xy</w:t>
+            </w:r>
+            <w:proofErr w:type="spellEnd"/>
+            <w:r>
+              <w:t xml:space="preserve">-axis </w:t>
+            </w:r>
+            <w:r>
+              <w:rPr>
+                <w:rFonts w:cs="Times New Roman"/>
+              </w:rPr>
+              <w:t>±</w:t>
+            </w:r>
+            <w:r>
+              <w:t xml:space="preserve">1300 </w:t>
+            </w:r>
+            <w:r>
+              <w:rPr>
+                <w:rFonts w:cs="Times New Roman"/>
+              </w:rPr>
+              <w:t>µ</w:t>
+            </w:r>
+            <w:r>
+              <w:t>T</w:t>
+            </w:r>
+          </w:p>
+          <w:p>
+            <w:pPr>
+              <w:ind w:firstLine="0"/>
+              <w:cnfStyle w:val="000000000000" w:firstRow="0" w:lastRow="0" w:firstColumn="0" w:lastColumn="0" w:oddVBand="0" w:evenVBand="0" w:oddHBand="0" w:evenHBand="0" w:firstRowFirstColumn="0" w:firstRowLastColumn="0" w:lastRowFirstColumn="0" w:lastRowLastColumn="0"/>
+            </w:pPr>
+            <w:r>
+              <w:t xml:space="preserve">z-axis </w:t>
+            </w:r>
+            <w:r>
+              <w:rPr>
+                <w:rFonts w:cs="Times New Roman"/>
+              </w:rPr>
+              <w:t>±</w:t>
+            </w:r>
+            <w:r>
+              <w:t xml:space="preserve">2500 </w:t>
+            </w:r>
+            <w:r>
+              <w:rPr>
+                <w:rFonts w:cs="Times New Roman"/>
+              </w:rPr>
+              <w:t>µ</w:t>
+            </w:r>
+            <w:r>
+              <w:t>T</w:t>
+            </w:r>
+          </w:p>
+        </w:tc>
+      </w:tr>
+      <w:tr>
+        <w:trPr>
+          <w:cnfStyle w:val="000000100000" w:firstRow="0" w:lastRow="0" w:firstColumn="0" w:lastColumn="0" w:oddVBand="0" w:evenVBand="0" w:oddHBand="1" w:evenHBand="0" w:firstRowFirstColumn="0" w:firstRowLastColumn="0" w:lastRowFirstColumn="0" w:lastRowLastColumn="0"/>
+        </w:trPr>
+        <w:tc>
+          <w:tcPr>
+            <w:cnfStyle w:val="001000000000" w:firstRow="0" w:lastRow="0" w:firstColumn="1" w:lastColumn="0" w:oddVBand="0" w:evenVBand="0" w:oddHBand="0" w:evenHBand="0" w:firstRowFirstColumn="0" w:firstRowLastColumn="0" w:lastRowFirstColumn="0" w:lastRowLastColumn="0"/>
+            <w:tcW w:w="2250" w:type="dxa"/>
+          </w:tcPr>
+          <w:p>
+            <w:pPr>
+              <w:ind w:firstLine="0"/>
+            </w:pPr>
+            <w:r>
+              <w:t>Magnetometer output rate</w:t>
+            </w:r>
+          </w:p>
+        </w:tc>
+        <w:tc>
+          <w:tcPr>
+            <w:tcW w:w="2520" w:type="dxa"/>
+          </w:tcPr>
+          <w:p>
+            <w:pPr>
+              <w:ind w:firstLine="0"/>
+              <w:cnfStyle w:val="000000100000" w:firstRow="0" w:lastRow="0" w:firstColumn="0" w:lastColumn="0" w:oddVBand="0" w:evenVBand="0" w:oddHBand="1" w:evenHBand="0" w:firstRowFirstColumn="0" w:firstRowLastColumn="0" w:lastRowFirstColumn="0" w:lastRowLastColumn="0"/>
+            </w:pPr>
+            <w:r>
+              <w:t>N/A</w:t>
+            </w:r>
+          </w:p>
+        </w:tc>
+        <w:tc>
+          <w:tcPr>
+            <w:tcW w:w="2242" w:type="dxa"/>
+          </w:tcPr>
+          <w:p>
+            <w:pPr>
+              <w:ind w:firstLine="0"/>
+              <w:cnfStyle w:val="000000100000" w:firstRow="0" w:lastRow="0" w:firstColumn="0" w:lastColumn="0" w:oddVBand="0" w:evenVBand="0" w:oddHBand="1" w:evenHBand="0" w:firstRowFirstColumn="0" w:firstRowLastColumn="0" w:lastRowFirstColumn="0" w:lastRowLastColumn="0"/>
+              <w:rPr>
+                <w:rFonts w:cs="Times New Roman"/>
+              </w:rPr>
+            </w:pPr>
+            <w:r>
+              <w:rPr>
+                <w:rFonts w:cs="Times New Roman"/>
+              </w:rPr>
+              <w:t>100 Hz</w:t>
+            </w:r>
+          </w:p>
+        </w:tc>
+        <w:tc>
+          <w:tcPr>
+            <w:tcW w:w="2338" w:type="dxa"/>
+          </w:tcPr>
+          <w:p>
+            <w:pPr>
+              <w:ind w:firstLine="0"/>
+              <w:cnfStyle w:val="000000100000" w:firstRow="0" w:lastRow="0" w:firstColumn="0" w:lastColumn="0" w:oddVBand="0" w:evenVBand="0" w:oddHBand="1" w:evenHBand="0" w:firstRowFirstColumn="0" w:firstRowLastColumn="0" w:lastRowFirstColumn="0" w:lastRowLastColumn="0"/>
+            </w:pPr>
+            <w:r>
+              <w:t>30 Hz</w:t>
+            </w:r>
+          </w:p>
+        </w:tc>
+      </w:tr>
+      <w:tr>
+        <w:tc>
+          <w:tcPr>
+            <w:cnfStyle w:val="001000000000" w:firstRow="0" w:lastRow="0" w:firstColumn="1" w:lastColumn="0" w:oddVBand="0" w:evenVBand="0" w:oddHBand="0" w:evenHBand="0" w:firstRowFirstColumn="0" w:firstRowLastColumn="0" w:lastRowFirstColumn="0" w:lastRowLastColumn="0"/>
+            <w:tcW w:w="2250" w:type="dxa"/>
+          </w:tcPr>
+          <w:p>
+            <w:pPr>
+              <w:ind w:firstLine="0"/>
+              <w:rPr>
+                <w:i w:val="0"/>
+                <w:iCs w:val="0"/>
+              </w:rPr>
+            </w:pPr>
+            <w:r>
               <w:t>Power consumption</w:t>
             </w:r>
           </w:p>
@@ -10446,7 +10672,7 @@
           <w:p>
             <w:pPr>
               <w:ind w:firstLine="0"/>
-              <w:cnfStyle w:val="000000100000" w:firstRow="0" w:lastRow="0" w:firstColumn="0" w:lastColumn="0" w:oddVBand="0" w:evenVBand="0" w:oddHBand="1" w:evenHBand="0" w:firstRowFirstColumn="0" w:firstRowLastColumn="0" w:lastRowFirstColumn="0" w:lastRowLastColumn="0"/>
+              <w:cnfStyle w:val="000000000000" w:firstRow="0" w:lastRow="0" w:firstColumn="0" w:lastColumn="0" w:oddVBand="0" w:evenVBand="0" w:oddHBand="0" w:evenHBand="0" w:firstRowFirstColumn="0" w:firstRowLastColumn="0" w:lastRowFirstColumn="0" w:lastRowLastColumn="0"/>
             </w:pPr>
             <w:r>
               <w:t>3.9 mA</w:t>
@@ -10460,7 +10686,7 @@
           <w:p>
             <w:pPr>
               <w:ind w:firstLine="0"/>
-              <w:cnfStyle w:val="000000100000" w:firstRow="0" w:lastRow="0" w:firstColumn="0" w:lastColumn="0" w:oddVBand="0" w:evenVBand="0" w:oddHBand="1" w:evenHBand="0" w:firstRowFirstColumn="0" w:firstRowLastColumn="0" w:lastRowFirstColumn="0" w:lastRowLastColumn="0"/>
+              <w:cnfStyle w:val="000000000000" w:firstRow="0" w:lastRow="0" w:firstColumn="0" w:lastColumn="0" w:oddVBand="0" w:evenVBand="0" w:oddHBand="0" w:evenHBand="0" w:firstRowFirstColumn="0" w:firstRowLastColumn="0" w:lastRowFirstColumn="0" w:lastRowLastColumn="0"/>
             </w:pPr>
             <w:r>
               <w:t>3.11 mA</w:t>
@@ -10474,7 +10700,7 @@
           <w:p>
             <w:pPr>
               <w:ind w:firstLine="0"/>
-              <w:cnfStyle w:val="000000100000" w:firstRow="0" w:lastRow="0" w:firstColumn="0" w:lastColumn="0" w:oddVBand="0" w:evenVBand="0" w:oddHBand="1" w:evenHBand="0" w:firstRowFirstColumn="0" w:firstRowLastColumn="0" w:lastRowFirstColumn="0" w:lastRowLastColumn="0"/>
+              <w:cnfStyle w:val="000000000000" w:firstRow="0" w:lastRow="0" w:firstColumn="0" w:lastColumn="0" w:oddVBand="0" w:evenVBand="0" w:oddHBand="0" w:evenHBand="0" w:firstRowFirstColumn="0" w:firstRowLastColumn="0" w:lastRowFirstColumn="0" w:lastRowLastColumn="0"/>
             </w:pPr>
             <w:r>
               <w:t>12.3 mA</w:t>
@@ -10812,6 +11038,7 @@
               <w:ind w:firstLine="0"/>
             </w:pPr>
             <w:r>
+              <w:lastRenderedPageBreak/>
               <w:t>Sensors</w:t>
             </w:r>
           </w:p>
@@ -10850,6 +11077,15 @@
             </w:pPr>
             <w:r>
               <w:t>1xbarometer</w:t>
+            </w:r>
+          </w:p>
+          <w:p>
+            <w:pPr>
+              <w:ind w:firstLine="0"/>
+              <w:cnfStyle w:val="000000000000" w:firstRow="0" w:lastRow="0" w:firstColumn="0" w:lastColumn="0" w:oddVBand="0" w:evenVBand="0" w:oddHBand="0" w:evenHBand="0" w:firstRowFirstColumn="0" w:firstRowLastColumn="0" w:lastRowFirstColumn="0" w:lastRowLastColumn="0"/>
+            </w:pPr>
+            <w:r>
+              <w:t>1xthermometer</w:t>
             </w:r>
           </w:p>
         </w:tc>
@@ -11027,7 +11263,7 @@
               <w:ind w:firstLine="0"/>
             </w:pPr>
             <w:r>
-              <w:t>Thermometer accuracy</w:t>
+              <w:t>Barometer output rate</w:t>
             </w:r>
           </w:p>
         </w:tc>
@@ -11041,22 +11277,7 @@
               <w:cnfStyle w:val="000000100000" w:firstRow="0" w:lastRow="0" w:firstColumn="0" w:lastColumn="0" w:oddVBand="0" w:evenVBand="0" w:oddHBand="1" w:evenHBand="0" w:firstRowFirstColumn="0" w:firstRowLastColumn="0" w:lastRowFirstColumn="0" w:lastRowLastColumn="0"/>
             </w:pPr>
             <w:r>
-              <w:rPr>
-                <w:rFonts w:cs="Times New Roman"/>
-              </w:rPr>
-              <w:t>±</w:t>
-            </w:r>
-            <w:r>
-              <w:t xml:space="preserve">0.8 </w:t>
-            </w:r>
-            <w:r>
-              <w:rPr>
-                <w:rFonts w:cs="Times New Roman"/>
-              </w:rPr>
-              <w:t>°</w:t>
-            </w:r>
-            <w:r>
-              <w:t>C</w:t>
+              <w:t>N/D</w:t>
             </w:r>
           </w:p>
         </w:tc>
@@ -11069,9 +11290,6 @@
               <w:ind w:firstLine="0"/>
               <w:cnfStyle w:val="000000100000" w:firstRow="0" w:lastRow="0" w:firstColumn="0" w:lastColumn="0" w:oddVBand="0" w:evenVBand="0" w:oddHBand="1" w:evenHBand="0" w:firstRowFirstColumn="0" w:firstRowLastColumn="0" w:lastRowFirstColumn="0" w:lastRowLastColumn="0"/>
             </w:pPr>
-            <w:r>
-              <w:t>N/A</w:t>
-            </w:r>
           </w:p>
         </w:tc>
       </w:tr>
@@ -11086,7 +11304,68 @@
               <w:ind w:firstLine="0"/>
             </w:pPr>
             <w:r>
-              <w:lastRenderedPageBreak/>
+              <w:t>Thermometer accuracy</w:t>
+            </w:r>
+          </w:p>
+        </w:tc>
+        <w:tc>
+          <w:tcPr>
+            <w:tcW w:w="3713" w:type="dxa"/>
+          </w:tcPr>
+          <w:p>
+            <w:pPr>
+              <w:ind w:firstLine="0"/>
+              <w:cnfStyle w:val="000000000000" w:firstRow="0" w:lastRow="0" w:firstColumn="0" w:lastColumn="0" w:oddVBand="0" w:evenVBand="0" w:oddHBand="0" w:evenHBand="0" w:firstRowFirstColumn="0" w:firstRowLastColumn="0" w:lastRowFirstColumn="0" w:lastRowLastColumn="0"/>
+            </w:pPr>
+            <w:r>
+              <w:rPr>
+                <w:rFonts w:cs="Times New Roman"/>
+              </w:rPr>
+              <w:t>±</w:t>
+            </w:r>
+            <w:r>
+              <w:t xml:space="preserve">0.8 </w:t>
+            </w:r>
+            <w:r>
+              <w:rPr>
+                <w:rFonts w:cs="Times New Roman"/>
+              </w:rPr>
+              <w:t>°</w:t>
+            </w:r>
+            <w:r>
+              <w:t>C</w:t>
+            </w:r>
+          </w:p>
+        </w:tc>
+        <w:tc>
+          <w:tcPr>
+            <w:tcW w:w="3117" w:type="dxa"/>
+          </w:tcPr>
+          <w:p>
+            <w:pPr>
+              <w:ind w:firstLine="0"/>
+              <w:cnfStyle w:val="000000000000" w:firstRow="0" w:lastRow="0" w:firstColumn="0" w:lastColumn="0" w:oddVBand="0" w:evenVBand="0" w:oddHBand="0" w:evenHBand="0" w:firstRowFirstColumn="0" w:firstRowLastColumn="0" w:lastRowFirstColumn="0" w:lastRowLastColumn="0"/>
+            </w:pPr>
+            <w:r>
+              <w:t>N/A</w:t>
+            </w:r>
+          </w:p>
+        </w:tc>
+      </w:tr>
+      <w:tr>
+        <w:trPr>
+          <w:cnfStyle w:val="000000100000" w:firstRow="0" w:lastRow="0" w:firstColumn="0" w:lastColumn="0" w:oddVBand="0" w:evenVBand="0" w:oddHBand="1" w:evenHBand="0" w:firstRowFirstColumn="0" w:firstRowLastColumn="0" w:lastRowFirstColumn="0" w:lastRowLastColumn="0"/>
+        </w:trPr>
+        <w:tc>
+          <w:tcPr>
+            <w:cnfStyle w:val="001000000000" w:firstRow="0" w:lastRow="0" w:firstColumn="1" w:lastColumn="0" w:oddVBand="0" w:evenVBand="0" w:oddHBand="0" w:evenHBand="0" w:firstRowFirstColumn="0" w:firstRowLastColumn="0" w:lastRowFirstColumn="0" w:lastRowLastColumn="0"/>
+            <w:tcW w:w="2520" w:type="dxa"/>
+          </w:tcPr>
+          <w:p>
+            <w:pPr>
+              <w:ind w:firstLine="0"/>
+            </w:pPr>
+            <w:r>
               <w:t>Thermometer range</w:t>
             </w:r>
           </w:p>
@@ -11098,19 +11377,63 @@
           <w:p>
             <w:pPr>
               <w:ind w:firstLine="0"/>
+              <w:cnfStyle w:val="000000100000" w:firstRow="0" w:lastRow="0" w:firstColumn="0" w:lastColumn="0" w:oddVBand="0" w:evenVBand="0" w:oddHBand="1" w:evenHBand="0" w:firstRowFirstColumn="0" w:firstRowLastColumn="0" w:lastRowFirstColumn="0" w:lastRowLastColumn="0"/>
+            </w:pPr>
+            <w:r>
+              <w:t xml:space="preserve">-40 – 85 </w:t>
+            </w:r>
+            <w:r>
+              <w:rPr>
+                <w:rFonts w:cs="Times New Roman"/>
+              </w:rPr>
+              <w:t>°</w:t>
+            </w:r>
+            <w:r>
+              <w:t>C</w:t>
+            </w:r>
+          </w:p>
+        </w:tc>
+        <w:tc>
+          <w:tcPr>
+            <w:tcW w:w="3117" w:type="dxa"/>
+          </w:tcPr>
+          <w:p>
+            <w:pPr>
+              <w:ind w:firstLine="0"/>
+              <w:cnfStyle w:val="000000100000" w:firstRow="0" w:lastRow="0" w:firstColumn="0" w:lastColumn="0" w:oddVBand="0" w:evenVBand="0" w:oddHBand="1" w:evenHBand="0" w:firstRowFirstColumn="0" w:firstRowLastColumn="0" w:lastRowFirstColumn="0" w:lastRowLastColumn="0"/>
+            </w:pPr>
+            <w:r>
+              <w:t>N/A</w:t>
+            </w:r>
+          </w:p>
+        </w:tc>
+      </w:tr>
+      <w:tr>
+        <w:tc>
+          <w:tcPr>
+            <w:cnfStyle w:val="001000000000" w:firstRow="0" w:lastRow="0" w:firstColumn="1" w:lastColumn="0" w:oddVBand="0" w:evenVBand="0" w:oddHBand="0" w:evenHBand="0" w:firstRowFirstColumn="0" w:firstRowLastColumn="0" w:lastRowFirstColumn="0" w:lastRowLastColumn="0"/>
+            <w:tcW w:w="2520" w:type="dxa"/>
+          </w:tcPr>
+          <w:p>
+            <w:pPr>
+              <w:ind w:firstLine="0"/>
+            </w:pPr>
+            <w:r>
+              <w:t>Thermometer output rate</w:t>
+            </w:r>
+          </w:p>
+        </w:tc>
+        <w:tc>
+          <w:tcPr>
+            <w:tcW w:w="3713" w:type="dxa"/>
+          </w:tcPr>
+          <w:p>
+            <w:pPr>
+              <w:ind w:firstLine="0"/>
               <w:cnfStyle w:val="000000000000" w:firstRow="0" w:lastRow="0" w:firstColumn="0" w:lastColumn="0" w:oddVBand="0" w:evenVBand="0" w:oddHBand="0" w:evenHBand="0" w:firstRowFirstColumn="0" w:firstRowLastColumn="0" w:lastRowFirstColumn="0" w:lastRowLastColumn="0"/>
             </w:pPr>
             <w:r>
-              <w:t xml:space="preserve">-40 – 85 </w:t>
-            </w:r>
-            <w:r>
-              <w:rPr>
-                <w:rFonts w:cs="Times New Roman"/>
-              </w:rPr>
-              <w:t>°</w:t>
-            </w:r>
-            <w:r>
-              <w:t>C</w:t>
+              <w:t>N/D</w:t>
             </w:r>
           </w:p>
         </w:tc>
@@ -11123,9 +11446,6 @@
               <w:ind w:firstLine="0"/>
               <w:cnfStyle w:val="000000000000" w:firstRow="0" w:lastRow="0" w:firstColumn="0" w:lastColumn="0" w:oddVBand="0" w:evenVBand="0" w:oddHBand="0" w:evenHBand="0" w:firstRowFirstColumn="0" w:firstRowLastColumn="0" w:lastRowFirstColumn="0" w:lastRowLastColumn="0"/>
             </w:pPr>
-            <w:r>
-              <w:t>N/A</w:t>
-            </w:r>
           </w:p>
         </w:tc>
       </w:tr>
@@ -12106,13 +12426,8 @@
               <w:ind w:firstLine="0"/>
             </w:pPr>
             <w:r>
-              <w:t xml:space="preserve">Sensitivity: </w:t>
-            </w:r>
-            <w:proofErr w:type="spellStart"/>
-            <w:r>
-              <w:t>track&amp;nav</w:t>
-            </w:r>
-            <w:proofErr w:type="spellEnd"/>
+              <w:t>Output data rate</w:t>
+            </w:r>
           </w:p>
         </w:tc>
         <w:tc>
@@ -12125,7 +12440,7 @@
               <w:cnfStyle w:val="000000000000" w:firstRow="0" w:lastRow="0" w:firstColumn="0" w:lastColumn="0" w:oddVBand="0" w:evenVBand="0" w:oddHBand="0" w:evenHBand="0" w:firstRowFirstColumn="0" w:firstRowLastColumn="0" w:lastRowFirstColumn="0" w:lastRowLastColumn="0"/>
             </w:pPr>
             <w:r>
-              <w:t>-167 dBm</w:t>
+              <w:t>8-25 Hz</w:t>
             </w:r>
           </w:p>
         </w:tc>
@@ -12139,7 +12454,7 @@
               <w:cnfStyle w:val="000000000000" w:firstRow="0" w:lastRow="0" w:firstColumn="0" w:lastColumn="0" w:oddVBand="0" w:evenVBand="0" w:oddHBand="0" w:evenHBand="0" w:firstRowFirstColumn="0" w:firstRowLastColumn="0" w:lastRowFirstColumn="0" w:lastRowLastColumn="0"/>
             </w:pPr>
             <w:r>
-              <w:t>-167 dBm</w:t>
+              <w:t>10-18 Hz</w:t>
             </w:r>
           </w:p>
         </w:tc>
@@ -12153,7 +12468,7 @@
               <w:cnfStyle w:val="000000000000" w:firstRow="0" w:lastRow="0" w:firstColumn="0" w:lastColumn="0" w:oddVBand="0" w:evenVBand="0" w:oddHBand="0" w:evenHBand="0" w:firstRowFirstColumn="0" w:firstRowLastColumn="0" w:lastRowFirstColumn="0" w:lastRowLastColumn="0"/>
             </w:pPr>
             <w:r>
-              <w:t>-166 dBm</w:t>
+              <w:t>18 Hz</w:t>
             </w:r>
           </w:p>
         </w:tc>
@@ -12172,8 +12487,13 @@
               <w:ind w:firstLine="0"/>
             </w:pPr>
             <w:r>
-              <w:t>Sensitivity: reacquisition</w:t>
-            </w:r>
+              <w:t xml:space="preserve">Sensitivity: </w:t>
+            </w:r>
+            <w:proofErr w:type="spellStart"/>
+            <w:r>
+              <w:t>track&amp;nav</w:t>
+            </w:r>
+            <w:proofErr w:type="spellEnd"/>
           </w:p>
         </w:tc>
         <w:tc>
@@ -12186,7 +12506,7 @@
               <w:cnfStyle w:val="000000100000" w:firstRow="0" w:lastRow="0" w:firstColumn="0" w:lastColumn="0" w:oddVBand="0" w:evenVBand="0" w:oddHBand="1" w:evenHBand="0" w:firstRowFirstColumn="0" w:firstRowLastColumn="0" w:lastRowFirstColumn="0" w:lastRowLastColumn="0"/>
             </w:pPr>
             <w:r>
-              <w:t>-160 dBm</w:t>
+              <w:t>-167 dBm</w:t>
             </w:r>
           </w:p>
         </w:tc>
@@ -12200,7 +12520,7 @@
               <w:cnfStyle w:val="000000100000" w:firstRow="0" w:lastRow="0" w:firstColumn="0" w:lastColumn="0" w:oddVBand="0" w:evenVBand="0" w:oddHBand="1" w:evenHBand="0" w:firstRowFirstColumn="0" w:firstRowLastColumn="0" w:lastRowFirstColumn="0" w:lastRowLastColumn="0"/>
             </w:pPr>
             <w:r>
-              <w:t>-160 dBm</w:t>
+              <w:t>-167 dBm</w:t>
             </w:r>
           </w:p>
         </w:tc>
@@ -12214,7 +12534,7 @@
               <w:cnfStyle w:val="000000100000" w:firstRow="0" w:lastRow="0" w:firstColumn="0" w:lastColumn="0" w:oddVBand="0" w:evenVBand="0" w:oddHBand="1" w:evenHBand="0" w:firstRowFirstColumn="0" w:firstRowLastColumn="0" w:lastRowFirstColumn="0" w:lastRowLastColumn="0"/>
             </w:pPr>
             <w:r>
-              <w:t>-160 dBm</w:t>
+              <w:t>-166 dBm</w:t>
             </w:r>
           </w:p>
         </w:tc>
@@ -12230,7 +12550,7 @@
               <w:ind w:firstLine="0"/>
             </w:pPr>
             <w:r>
-              <w:t>Sensitivity: cold-start</w:t>
+              <w:t>Sensitivity: reacquisition</w:t>
             </w:r>
           </w:p>
         </w:tc>
@@ -12244,7 +12564,7 @@
               <w:cnfStyle w:val="000000000000" w:firstRow="0" w:lastRow="0" w:firstColumn="0" w:lastColumn="0" w:oddVBand="0" w:evenVBand="0" w:oddHBand="0" w:evenHBand="0" w:firstRowFirstColumn="0" w:firstRowLastColumn="0" w:lastRowFirstColumn="0" w:lastRowLastColumn="0"/>
             </w:pPr>
             <w:r>
-              <w:t>-148 dBm</w:t>
+              <w:t>-160 dBm</w:t>
             </w:r>
           </w:p>
         </w:tc>
@@ -12258,7 +12578,7 @@
               <w:cnfStyle w:val="000000000000" w:firstRow="0" w:lastRow="0" w:firstColumn="0" w:lastColumn="0" w:oddVBand="0" w:evenVBand="0" w:oddHBand="0" w:evenHBand="0" w:firstRowFirstColumn="0" w:firstRowLastColumn="0" w:lastRowFirstColumn="0" w:lastRowLastColumn="0"/>
             </w:pPr>
             <w:r>
-              <w:t>-148 dBm</w:t>
+              <w:t>-160 dBm</w:t>
             </w:r>
           </w:p>
         </w:tc>
@@ -12272,7 +12592,7 @@
               <w:cnfStyle w:val="000000000000" w:firstRow="0" w:lastRow="0" w:firstColumn="0" w:lastColumn="0" w:oddVBand="0" w:evenVBand="0" w:oddHBand="0" w:evenHBand="0" w:firstRowFirstColumn="0" w:firstRowLastColumn="0" w:lastRowFirstColumn="0" w:lastRowLastColumn="0"/>
             </w:pPr>
             <w:r>
-              <w:t>-148 dBm</w:t>
+              <w:t>-160 dBm</w:t>
             </w:r>
           </w:p>
         </w:tc>
@@ -12291,6 +12611,64 @@
               <w:ind w:firstLine="0"/>
             </w:pPr>
             <w:r>
+              <w:t>Sensitivity: cold-start</w:t>
+            </w:r>
+          </w:p>
+        </w:tc>
+        <w:tc>
+          <w:tcPr>
+            <w:tcW w:w="2144" w:type="dxa"/>
+          </w:tcPr>
+          <w:p>
+            <w:pPr>
+              <w:ind w:firstLine="0"/>
+              <w:cnfStyle w:val="000000100000" w:firstRow="0" w:lastRow="0" w:firstColumn="0" w:lastColumn="0" w:oddVBand="0" w:evenVBand="0" w:oddHBand="1" w:evenHBand="0" w:firstRowFirstColumn="0" w:firstRowLastColumn="0" w:lastRowFirstColumn="0" w:lastRowLastColumn="0"/>
+            </w:pPr>
+            <w:r>
+              <w:t>-148 dBm</w:t>
+            </w:r>
+          </w:p>
+        </w:tc>
+        <w:tc>
+          <w:tcPr>
+            <w:tcW w:w="2339" w:type="dxa"/>
+          </w:tcPr>
+          <w:p>
+            <w:pPr>
+              <w:ind w:firstLine="0"/>
+              <w:cnfStyle w:val="000000100000" w:firstRow="0" w:lastRow="0" w:firstColumn="0" w:lastColumn="0" w:oddVBand="0" w:evenVBand="0" w:oddHBand="1" w:evenHBand="0" w:firstRowFirstColumn="0" w:firstRowLastColumn="0" w:lastRowFirstColumn="0" w:lastRowLastColumn="0"/>
+            </w:pPr>
+            <w:r>
+              <w:t>-148 dBm</w:t>
+            </w:r>
+          </w:p>
+        </w:tc>
+        <w:tc>
+          <w:tcPr>
+            <w:tcW w:w="2357" w:type="dxa"/>
+          </w:tcPr>
+          <w:p>
+            <w:pPr>
+              <w:ind w:firstLine="0"/>
+              <w:cnfStyle w:val="000000100000" w:firstRow="0" w:lastRow="0" w:firstColumn="0" w:lastColumn="0" w:oddVBand="0" w:evenVBand="0" w:oddHBand="1" w:evenHBand="0" w:firstRowFirstColumn="0" w:firstRowLastColumn="0" w:lastRowFirstColumn="0" w:lastRowLastColumn="0"/>
+            </w:pPr>
+            <w:r>
+              <w:t>-148 dBm</w:t>
+            </w:r>
+          </w:p>
+        </w:tc>
+      </w:tr>
+      <w:tr>
+        <w:tc>
+          <w:tcPr>
+            <w:cnfStyle w:val="001000000000" w:firstRow="0" w:lastRow="0" w:firstColumn="1" w:lastColumn="0" w:oddVBand="0" w:evenVBand="0" w:oddHBand="0" w:evenHBand="0" w:firstRowFirstColumn="0" w:firstRowLastColumn="0" w:lastRowFirstColumn="0" w:lastRowLastColumn="0"/>
+            <w:tcW w:w="2510" w:type="dxa"/>
+          </w:tcPr>
+          <w:p>
+            <w:pPr>
+              <w:ind w:firstLine="0"/>
+            </w:pPr>
+            <w:r>
               <w:t>Sensitivity: hot-start</w:t>
             </w:r>
           </w:p>
@@ -12302,7 +12680,7 @@
           <w:p>
             <w:pPr>
               <w:ind w:firstLine="0"/>
-              <w:cnfStyle w:val="000000100000" w:firstRow="0" w:lastRow="0" w:firstColumn="0" w:lastColumn="0" w:oddVBand="0" w:evenVBand="0" w:oddHBand="1" w:evenHBand="0" w:firstRowFirstColumn="0" w:firstRowLastColumn="0" w:lastRowFirstColumn="0" w:lastRowLastColumn="0"/>
+              <w:cnfStyle w:val="000000000000" w:firstRow="0" w:lastRow="0" w:firstColumn="0" w:lastColumn="0" w:oddVBand="0" w:evenVBand="0" w:oddHBand="0" w:evenHBand="0" w:firstRowFirstColumn="0" w:firstRowLastColumn="0" w:lastRowFirstColumn="0" w:lastRowLastColumn="0"/>
             </w:pPr>
             <w:r>
               <w:t>-157 dBm</w:t>
@@ -12316,7 +12694,7 @@
           <w:p>
             <w:pPr>
               <w:ind w:firstLine="0"/>
-              <w:cnfStyle w:val="000000100000" w:firstRow="0" w:lastRow="0" w:firstColumn="0" w:lastColumn="0" w:oddVBand="0" w:evenVBand="0" w:oddHBand="1" w:evenHBand="0" w:firstRowFirstColumn="0" w:firstRowLastColumn="0" w:lastRowFirstColumn="0" w:lastRowLastColumn="0"/>
+              <w:cnfStyle w:val="000000000000" w:firstRow="0" w:lastRow="0" w:firstColumn="0" w:lastColumn="0" w:oddVBand="0" w:evenVBand="0" w:oddHBand="0" w:evenHBand="0" w:firstRowFirstColumn="0" w:firstRowLastColumn="0" w:lastRowFirstColumn="0" w:lastRowLastColumn="0"/>
             </w:pPr>
             <w:r>
               <w:t>-157 dBm</w:t>
@@ -12330,7 +12708,7 @@
           <w:p>
             <w:pPr>
               <w:ind w:firstLine="0"/>
-              <w:cnfStyle w:val="000000100000" w:firstRow="0" w:lastRow="0" w:firstColumn="0" w:lastColumn="0" w:oddVBand="0" w:evenVBand="0" w:oddHBand="1" w:evenHBand="0" w:firstRowFirstColumn="0" w:firstRowLastColumn="0" w:lastRowFirstColumn="0" w:lastRowLastColumn="0"/>
+              <w:cnfStyle w:val="000000000000" w:firstRow="0" w:lastRow="0" w:firstColumn="0" w:lastColumn="0" w:oddVBand="0" w:evenVBand="0" w:oddHBand="0" w:evenHBand="0" w:firstRowFirstColumn="0" w:firstRowLastColumn="0" w:lastRowFirstColumn="0" w:lastRowLastColumn="0"/>
             </w:pPr>
             <w:r>
               <w:t>-157 dBm</w:t>
@@ -12343,6 +12721,8 @@
       <w:pPr>
         <w:ind w:firstLine="0"/>
       </w:pPr>
+      <w:bookmarkStart w:id="19" w:name="_GoBack"/>
+      <w:bookmarkEnd w:id="19"/>
     </w:p>
     <w:sectPr>
       <w:headerReference w:type="default" r:id="rId14"/>
@@ -14465,7 +14845,7 @@
 </file>
 
 <file path=customXml/itemProps1.xml><?xml version="1.0" encoding="utf-8"?>
-<ds:datastoreItem xmlns:ds="http://schemas.openxmlformats.org/officeDocument/2006/customXml" ds:itemID="{AA203630-38CC-4C61-B61D-BB6C832E7C4D}">
+<ds:datastoreItem xmlns:ds="http://schemas.openxmlformats.org/officeDocument/2006/customXml" ds:itemID="{5AB7A3D8-66A2-4282-9CFF-755186F7EB3A}">
   <ds:schemaRefs>
     <ds:schemaRef ds:uri="http://schemas.openxmlformats.org/officeDocument/2006/bibliography"/>
   </ds:schemaRefs>

</xml_diff>

<commit_message>
Start risk assessment section
Signed-off-by: Misha Turnbull <mishaturnbull@gmail.com>
</commit_message>
<xml_diff>
--- a/docs/Reports/PDR-Avionics.docx
+++ b/docs/Reports/PDR-Avionics.docx
@@ -235,7 +235,7 @@
             </w:rPr>
             <w:fldChar w:fldCharType="separate"/>
           </w:r>
-          <w:hyperlink w:anchor="_Toc4108342" w:history="1">
+          <w:hyperlink w:anchor="_Toc4928821" w:history="1">
             <w:r>
               <w:rPr>
                 <w:rStyle w:val="Hyperlink"/>
@@ -262,7 +262,7 @@
                 <w:noProof/>
                 <w:webHidden/>
               </w:rPr>
-              <w:instrText xml:space="preserve"> PAGEREF _Toc4108342 \h </w:instrText>
+              <w:instrText xml:space="preserve"> PAGEREF _Toc4928821 \h </w:instrText>
             </w:r>
             <w:r>
               <w:rPr>
@@ -305,7 +305,7 @@
               <w:sz w:val="22"/>
             </w:rPr>
           </w:pPr>
-          <w:hyperlink w:anchor="_Toc4108343" w:history="1">
+          <w:hyperlink w:anchor="_Toc4928822" w:history="1">
             <w:r>
               <w:rPr>
                 <w:rStyle w:val="Hyperlink"/>
@@ -332,7 +332,7 @@
                 <w:noProof/>
                 <w:webHidden/>
               </w:rPr>
-              <w:instrText xml:space="preserve"> PAGEREF _Toc4108343 \h </w:instrText>
+              <w:instrText xml:space="preserve"> PAGEREF _Toc4928822 \h </w:instrText>
             </w:r>
             <w:r>
               <w:rPr>
@@ -375,7 +375,7 @@
               <w:sz w:val="22"/>
             </w:rPr>
           </w:pPr>
-          <w:hyperlink w:anchor="_Toc4108344" w:history="1">
+          <w:hyperlink w:anchor="_Toc4928823" w:history="1">
             <w:r>
               <w:rPr>
                 <w:rStyle w:val="Hyperlink"/>
@@ -402,7 +402,7 @@
                 <w:noProof/>
                 <w:webHidden/>
               </w:rPr>
-              <w:instrText xml:space="preserve"> PAGEREF _Toc4108344 \h </w:instrText>
+              <w:instrText xml:space="preserve"> PAGEREF _Toc4928823 \h </w:instrText>
             </w:r>
             <w:r>
               <w:rPr>
@@ -445,7 +445,7 @@
               <w:sz w:val="22"/>
             </w:rPr>
           </w:pPr>
-          <w:hyperlink w:anchor="_Toc4108345" w:history="1">
+          <w:hyperlink w:anchor="_Toc4928824" w:history="1">
             <w:r>
               <w:rPr>
                 <w:rStyle w:val="Hyperlink"/>
@@ -472,7 +472,7 @@
                 <w:noProof/>
                 <w:webHidden/>
               </w:rPr>
-              <w:instrText xml:space="preserve"> PAGEREF _Toc4108345 \h </w:instrText>
+              <w:instrText xml:space="preserve"> PAGEREF _Toc4928824 \h </w:instrText>
             </w:r>
             <w:r>
               <w:rPr>
@@ -515,7 +515,7 @@
               <w:sz w:val="22"/>
             </w:rPr>
           </w:pPr>
-          <w:hyperlink w:anchor="_Toc4108346" w:history="1">
+          <w:hyperlink w:anchor="_Toc4928825" w:history="1">
             <w:r>
               <w:rPr>
                 <w:rStyle w:val="Hyperlink"/>
@@ -542,7 +542,7 @@
                 <w:noProof/>
                 <w:webHidden/>
               </w:rPr>
-              <w:instrText xml:space="preserve"> PAGEREF _Toc4108346 \h </w:instrText>
+              <w:instrText xml:space="preserve"> PAGEREF _Toc4928825 \h </w:instrText>
             </w:r>
             <w:r>
               <w:rPr>
@@ -585,7 +585,7 @@
               <w:sz w:val="22"/>
             </w:rPr>
           </w:pPr>
-          <w:hyperlink w:anchor="_Toc4108347" w:history="1">
+          <w:hyperlink w:anchor="_Toc4928826" w:history="1">
             <w:r>
               <w:rPr>
                 <w:rStyle w:val="Hyperlink"/>
@@ -612,7 +612,7 @@
                 <w:noProof/>
                 <w:webHidden/>
               </w:rPr>
-              <w:instrText xml:space="preserve"> PAGEREF _Toc4108347 \h </w:instrText>
+              <w:instrText xml:space="preserve"> PAGEREF _Toc4928826 \h </w:instrText>
             </w:r>
             <w:r>
               <w:rPr>
@@ -655,7 +655,7 @@
               <w:sz w:val="22"/>
             </w:rPr>
           </w:pPr>
-          <w:hyperlink w:anchor="_Toc4108348" w:history="1">
+          <w:hyperlink w:anchor="_Toc4928827" w:history="1">
             <w:r>
               <w:rPr>
                 <w:rStyle w:val="Hyperlink"/>
@@ -682,7 +682,7 @@
                 <w:noProof/>
                 <w:webHidden/>
               </w:rPr>
-              <w:instrText xml:space="preserve"> PAGEREF _Toc4108348 \h </w:instrText>
+              <w:instrText xml:space="preserve"> PAGEREF _Toc4928827 \h </w:instrText>
             </w:r>
             <w:r>
               <w:rPr>
@@ -725,7 +725,7 @@
               <w:sz w:val="22"/>
             </w:rPr>
           </w:pPr>
-          <w:hyperlink w:anchor="_Toc4108349" w:history="1">
+          <w:hyperlink w:anchor="_Toc4928828" w:history="1">
             <w:r>
               <w:rPr>
                 <w:rStyle w:val="Hyperlink"/>
@@ -752,7 +752,7 @@
                 <w:noProof/>
                 <w:webHidden/>
               </w:rPr>
-              <w:instrText xml:space="preserve"> PAGEREF _Toc4108349 \h </w:instrText>
+              <w:instrText xml:space="preserve"> PAGEREF _Toc4928828 \h </w:instrText>
             </w:r>
             <w:r>
               <w:rPr>
@@ -795,7 +795,7 @@
               <w:sz w:val="22"/>
             </w:rPr>
           </w:pPr>
-          <w:hyperlink w:anchor="_Toc4108350" w:history="1">
+          <w:hyperlink w:anchor="_Toc4928829" w:history="1">
             <w:r>
               <w:rPr>
                 <w:rStyle w:val="Hyperlink"/>
@@ -822,7 +822,7 @@
                 <w:noProof/>
                 <w:webHidden/>
               </w:rPr>
-              <w:instrText xml:space="preserve"> PAGEREF _Toc4108350 \h </w:instrText>
+              <w:instrText xml:space="preserve"> PAGEREF _Toc4928829 \h </w:instrText>
             </w:r>
             <w:r>
               <w:rPr>
@@ -865,7 +865,7 @@
               <w:sz w:val="22"/>
             </w:rPr>
           </w:pPr>
-          <w:hyperlink w:anchor="_Toc4108351" w:history="1">
+          <w:hyperlink w:anchor="_Toc4928830" w:history="1">
             <w:r>
               <w:rPr>
                 <w:rStyle w:val="Hyperlink"/>
@@ -892,7 +892,7 @@
                 <w:noProof/>
                 <w:webHidden/>
               </w:rPr>
-              <w:instrText xml:space="preserve"> PAGEREF _Toc4108351 \h </w:instrText>
+              <w:instrText xml:space="preserve"> PAGEREF _Toc4928830 \h </w:instrText>
             </w:r>
             <w:r>
               <w:rPr>
@@ -935,7 +935,7 @@
               <w:sz w:val="22"/>
             </w:rPr>
           </w:pPr>
-          <w:hyperlink w:anchor="_Toc4108352" w:history="1">
+          <w:hyperlink w:anchor="_Toc4928831" w:history="1">
             <w:r>
               <w:rPr>
                 <w:rStyle w:val="Hyperlink"/>
@@ -962,7 +962,7 @@
                 <w:noProof/>
                 <w:webHidden/>
               </w:rPr>
-              <w:instrText xml:space="preserve"> PAGEREF _Toc4108352 \h </w:instrText>
+              <w:instrText xml:space="preserve"> PAGEREF _Toc4928831 \h </w:instrText>
             </w:r>
             <w:r>
               <w:rPr>
@@ -1005,7 +1005,7 @@
               <w:sz w:val="22"/>
             </w:rPr>
           </w:pPr>
-          <w:hyperlink w:anchor="_Toc4108353" w:history="1">
+          <w:hyperlink w:anchor="_Toc4928832" w:history="1">
             <w:r>
               <w:rPr>
                 <w:rStyle w:val="Hyperlink"/>
@@ -1032,7 +1032,7 @@
                 <w:noProof/>
                 <w:webHidden/>
               </w:rPr>
-              <w:instrText xml:space="preserve"> PAGEREF _Toc4108353 \h </w:instrText>
+              <w:instrText xml:space="preserve"> PAGEREF _Toc4928832 \h </w:instrText>
             </w:r>
             <w:r>
               <w:rPr>
@@ -1075,7 +1075,7 @@
               <w:sz w:val="22"/>
             </w:rPr>
           </w:pPr>
-          <w:hyperlink w:anchor="_Toc4108354" w:history="1">
+          <w:hyperlink w:anchor="_Toc4928833" w:history="1">
             <w:r>
               <w:rPr>
                 <w:rStyle w:val="Hyperlink"/>
@@ -1102,7 +1102,7 @@
                 <w:noProof/>
                 <w:webHidden/>
               </w:rPr>
-              <w:instrText xml:space="preserve"> PAGEREF _Toc4108354 \h </w:instrText>
+              <w:instrText xml:space="preserve"> PAGEREF _Toc4928833 \h </w:instrText>
             </w:r>
             <w:r>
               <w:rPr>
@@ -1145,7 +1145,7 @@
               <w:sz w:val="22"/>
             </w:rPr>
           </w:pPr>
-          <w:hyperlink w:anchor="_Toc4108355" w:history="1">
+          <w:hyperlink w:anchor="_Toc4928834" w:history="1">
             <w:r>
               <w:rPr>
                 <w:rStyle w:val="Hyperlink"/>
@@ -1172,7 +1172,7 @@
                 <w:noProof/>
                 <w:webHidden/>
               </w:rPr>
-              <w:instrText xml:space="preserve"> PAGEREF _Toc4108355 \h </w:instrText>
+              <w:instrText xml:space="preserve"> PAGEREF _Toc4928834 \h </w:instrText>
             </w:r>
             <w:r>
               <w:rPr>
@@ -1215,7 +1215,7 @@
               <w:sz w:val="22"/>
             </w:rPr>
           </w:pPr>
-          <w:hyperlink w:anchor="_Toc4108356" w:history="1">
+          <w:hyperlink w:anchor="_Toc4928835" w:history="1">
             <w:r>
               <w:rPr>
                 <w:rStyle w:val="Hyperlink"/>
@@ -1242,7 +1242,7 @@
                 <w:noProof/>
                 <w:webHidden/>
               </w:rPr>
-              <w:instrText xml:space="preserve"> PAGEREF _Toc4108356 \h </w:instrText>
+              <w:instrText xml:space="preserve"> PAGEREF _Toc4928835 \h </w:instrText>
             </w:r>
             <w:r>
               <w:rPr>
@@ -1262,7 +1262,7 @@
                 <w:noProof/>
                 <w:webHidden/>
               </w:rPr>
-              <w:t>13</w:t>
+              <w:t>14</w:t>
             </w:r>
             <w:r>
               <w:rPr>
@@ -1285,7 +1285,7 @@
               <w:sz w:val="22"/>
             </w:rPr>
           </w:pPr>
-          <w:hyperlink w:anchor="_Toc4108357" w:history="1">
+          <w:hyperlink w:anchor="_Toc4928836" w:history="1">
             <w:r>
               <w:rPr>
                 <w:rStyle w:val="Hyperlink"/>
@@ -1312,7 +1312,7 @@
                 <w:noProof/>
                 <w:webHidden/>
               </w:rPr>
-              <w:instrText xml:space="preserve"> PAGEREF _Toc4108357 \h </w:instrText>
+              <w:instrText xml:space="preserve"> PAGEREF _Toc4928836 \h </w:instrText>
             </w:r>
             <w:r>
               <w:rPr>
@@ -1332,7 +1332,7 @@
                 <w:noProof/>
                 <w:webHidden/>
               </w:rPr>
-              <w:t>14</w:t>
+              <w:t>15</w:t>
             </w:r>
             <w:r>
               <w:rPr>
@@ -1355,7 +1355,7 @@
               <w:sz w:val="22"/>
             </w:rPr>
           </w:pPr>
-          <w:hyperlink w:anchor="_Toc4108358" w:history="1">
+          <w:hyperlink w:anchor="_Toc4928837" w:history="1">
             <w:r>
               <w:rPr>
                 <w:rStyle w:val="Hyperlink"/>
@@ -1382,7 +1382,7 @@
                 <w:noProof/>
                 <w:webHidden/>
               </w:rPr>
-              <w:instrText xml:space="preserve"> PAGEREF _Toc4108358 \h </w:instrText>
+              <w:instrText xml:space="preserve"> PAGEREF _Toc4928837 \h </w:instrText>
             </w:r>
             <w:r>
               <w:rPr>
@@ -1402,7 +1402,7 @@
                 <w:noProof/>
                 <w:webHidden/>
               </w:rPr>
-              <w:t>14</w:t>
+              <w:t>15</w:t>
             </w:r>
             <w:r>
               <w:rPr>
@@ -1425,7 +1425,7 @@
               <w:sz w:val="22"/>
             </w:rPr>
           </w:pPr>
-          <w:hyperlink w:anchor="_Toc4108359" w:history="1">
+          <w:hyperlink w:anchor="_Toc4928838" w:history="1">
             <w:r>
               <w:rPr>
                 <w:rStyle w:val="Hyperlink"/>
@@ -1452,7 +1452,7 @@
                 <w:noProof/>
                 <w:webHidden/>
               </w:rPr>
-              <w:instrText xml:space="preserve"> PAGEREF _Toc4108359 \h </w:instrText>
+              <w:instrText xml:space="preserve"> PAGEREF _Toc4928838 \h </w:instrText>
             </w:r>
             <w:r>
               <w:rPr>
@@ -1472,7 +1472,7 @@
                 <w:noProof/>
                 <w:webHidden/>
               </w:rPr>
-              <w:t>15</w:t>
+              <w:t>16</w:t>
             </w:r>
             <w:r>
               <w:rPr>
@@ -1495,7 +1495,7 @@
               <w:sz w:val="22"/>
             </w:rPr>
           </w:pPr>
-          <w:hyperlink w:anchor="_Toc4108360" w:history="1">
+          <w:hyperlink w:anchor="_Toc4928839" w:history="1">
             <w:r>
               <w:rPr>
                 <w:rStyle w:val="Hyperlink"/>
@@ -1522,7 +1522,7 @@
                 <w:noProof/>
                 <w:webHidden/>
               </w:rPr>
-              <w:instrText xml:space="preserve"> PAGEREF _Toc4108360 \h </w:instrText>
+              <w:instrText xml:space="preserve"> PAGEREF _Toc4928839 \h </w:instrText>
             </w:r>
             <w:r>
               <w:rPr>
@@ -1542,7 +1542,287 @@
                 <w:noProof/>
                 <w:webHidden/>
               </w:rPr>
-              <w:t>16</w:t>
+              <w:t>17</w:t>
+            </w:r>
+            <w:r>
+              <w:rPr>
+                <w:noProof/>
+                <w:webHidden/>
+              </w:rPr>
+              <w:fldChar w:fldCharType="end"/>
+            </w:r>
+          </w:hyperlink>
+        </w:p>
+        <w:p>
+          <w:pPr>
+            <w:pStyle w:val="TOC1"/>
+            <w:tabs>
+              <w:tab w:val="right" w:leader="dot" w:pos="9350"/>
+            </w:tabs>
+            <w:rPr>
+              <w:rFonts w:asciiTheme="minorHAnsi" w:eastAsiaTheme="minorEastAsia" w:hAnsiTheme="minorHAnsi"/>
+              <w:noProof/>
+              <w:sz w:val="22"/>
+            </w:rPr>
+          </w:pPr>
+          <w:hyperlink w:anchor="_Toc4928840" w:history="1">
+            <w:r>
+              <w:rPr>
+                <w:rStyle w:val="Hyperlink"/>
+                <w:noProof/>
+              </w:rPr>
+              <w:t>Risk Assessment</w:t>
+            </w:r>
+            <w:r>
+              <w:rPr>
+                <w:noProof/>
+                <w:webHidden/>
+              </w:rPr>
+              <w:tab/>
+            </w:r>
+            <w:r>
+              <w:rPr>
+                <w:noProof/>
+                <w:webHidden/>
+              </w:rPr>
+              <w:fldChar w:fldCharType="begin"/>
+            </w:r>
+            <w:r>
+              <w:rPr>
+                <w:noProof/>
+                <w:webHidden/>
+              </w:rPr>
+              <w:instrText xml:space="preserve"> PAGEREF _Toc4928840 \h </w:instrText>
+            </w:r>
+            <w:r>
+              <w:rPr>
+                <w:noProof/>
+                <w:webHidden/>
+              </w:rPr>
+            </w:r>
+            <w:r>
+              <w:rPr>
+                <w:noProof/>
+                <w:webHidden/>
+              </w:rPr>
+              <w:fldChar w:fldCharType="separate"/>
+            </w:r>
+            <w:r>
+              <w:rPr>
+                <w:noProof/>
+                <w:webHidden/>
+              </w:rPr>
+              <w:t>18</w:t>
+            </w:r>
+            <w:r>
+              <w:rPr>
+                <w:noProof/>
+                <w:webHidden/>
+              </w:rPr>
+              <w:fldChar w:fldCharType="end"/>
+            </w:r>
+          </w:hyperlink>
+        </w:p>
+        <w:p>
+          <w:pPr>
+            <w:pStyle w:val="TOC2"/>
+            <w:tabs>
+              <w:tab w:val="right" w:leader="dot" w:pos="9350"/>
+            </w:tabs>
+            <w:rPr>
+              <w:rFonts w:asciiTheme="minorHAnsi" w:eastAsiaTheme="minorEastAsia" w:hAnsiTheme="minorHAnsi"/>
+              <w:noProof/>
+              <w:sz w:val="22"/>
+            </w:rPr>
+          </w:pPr>
+          <w:hyperlink w:anchor="_Toc4928841" w:history="1">
+            <w:r>
+              <w:rPr>
+                <w:rStyle w:val="Hyperlink"/>
+                <w:noProof/>
+              </w:rPr>
+              <w:t>General Project Analysis</w:t>
+            </w:r>
+            <w:r>
+              <w:rPr>
+                <w:noProof/>
+                <w:webHidden/>
+              </w:rPr>
+              <w:tab/>
+            </w:r>
+            <w:r>
+              <w:rPr>
+                <w:noProof/>
+                <w:webHidden/>
+              </w:rPr>
+              <w:fldChar w:fldCharType="begin"/>
+            </w:r>
+            <w:r>
+              <w:rPr>
+                <w:noProof/>
+                <w:webHidden/>
+              </w:rPr>
+              <w:instrText xml:space="preserve"> PAGEREF _Toc4928841 \h </w:instrText>
+            </w:r>
+            <w:r>
+              <w:rPr>
+                <w:noProof/>
+                <w:webHidden/>
+              </w:rPr>
+            </w:r>
+            <w:r>
+              <w:rPr>
+                <w:noProof/>
+                <w:webHidden/>
+              </w:rPr>
+              <w:fldChar w:fldCharType="separate"/>
+            </w:r>
+            <w:r>
+              <w:rPr>
+                <w:noProof/>
+                <w:webHidden/>
+              </w:rPr>
+              <w:t>19</w:t>
+            </w:r>
+            <w:r>
+              <w:rPr>
+                <w:noProof/>
+                <w:webHidden/>
+              </w:rPr>
+              <w:fldChar w:fldCharType="end"/>
+            </w:r>
+          </w:hyperlink>
+        </w:p>
+        <w:p>
+          <w:pPr>
+            <w:pStyle w:val="TOC2"/>
+            <w:tabs>
+              <w:tab w:val="right" w:leader="dot" w:pos="9350"/>
+            </w:tabs>
+            <w:rPr>
+              <w:rFonts w:asciiTheme="minorHAnsi" w:eastAsiaTheme="minorEastAsia" w:hAnsiTheme="minorHAnsi"/>
+              <w:noProof/>
+              <w:sz w:val="22"/>
+            </w:rPr>
+          </w:pPr>
+          <w:hyperlink w:anchor="_Toc4928842" w:history="1">
+            <w:r>
+              <w:rPr>
+                <w:rStyle w:val="Hyperlink"/>
+                <w:noProof/>
+              </w:rPr>
+              <w:t>Personal Hazard Analysis</w:t>
+            </w:r>
+            <w:r>
+              <w:rPr>
+                <w:noProof/>
+                <w:webHidden/>
+              </w:rPr>
+              <w:tab/>
+            </w:r>
+            <w:r>
+              <w:rPr>
+                <w:noProof/>
+                <w:webHidden/>
+              </w:rPr>
+              <w:fldChar w:fldCharType="begin"/>
+            </w:r>
+            <w:r>
+              <w:rPr>
+                <w:noProof/>
+                <w:webHidden/>
+              </w:rPr>
+              <w:instrText xml:space="preserve"> PAGEREF _Toc4928842 \h </w:instrText>
+            </w:r>
+            <w:r>
+              <w:rPr>
+                <w:noProof/>
+                <w:webHidden/>
+              </w:rPr>
+            </w:r>
+            <w:r>
+              <w:rPr>
+                <w:noProof/>
+                <w:webHidden/>
+              </w:rPr>
+              <w:fldChar w:fldCharType="separate"/>
+            </w:r>
+            <w:r>
+              <w:rPr>
+                <w:noProof/>
+                <w:webHidden/>
+              </w:rPr>
+              <w:t>19</w:t>
+            </w:r>
+            <w:r>
+              <w:rPr>
+                <w:noProof/>
+                <w:webHidden/>
+              </w:rPr>
+              <w:fldChar w:fldCharType="end"/>
+            </w:r>
+          </w:hyperlink>
+        </w:p>
+        <w:p>
+          <w:pPr>
+            <w:pStyle w:val="TOC2"/>
+            <w:tabs>
+              <w:tab w:val="right" w:leader="dot" w:pos="9350"/>
+            </w:tabs>
+            <w:rPr>
+              <w:rFonts w:asciiTheme="minorHAnsi" w:eastAsiaTheme="minorEastAsia" w:hAnsiTheme="minorHAnsi"/>
+              <w:noProof/>
+              <w:sz w:val="22"/>
+            </w:rPr>
+          </w:pPr>
+          <w:hyperlink w:anchor="_Toc4928843" w:history="1">
+            <w:r>
+              <w:rPr>
+                <w:rStyle w:val="Hyperlink"/>
+                <w:noProof/>
+              </w:rPr>
+              <w:t>Failure Modes and Effects Analysis (FMEA)</w:t>
+            </w:r>
+            <w:r>
+              <w:rPr>
+                <w:noProof/>
+                <w:webHidden/>
+              </w:rPr>
+              <w:tab/>
+            </w:r>
+            <w:r>
+              <w:rPr>
+                <w:noProof/>
+                <w:webHidden/>
+              </w:rPr>
+              <w:fldChar w:fldCharType="begin"/>
+            </w:r>
+            <w:r>
+              <w:rPr>
+                <w:noProof/>
+                <w:webHidden/>
+              </w:rPr>
+              <w:instrText xml:space="preserve"> PAGEREF _Toc4928843 \h </w:instrText>
+            </w:r>
+            <w:r>
+              <w:rPr>
+                <w:noProof/>
+                <w:webHidden/>
+              </w:rPr>
+            </w:r>
+            <w:r>
+              <w:rPr>
+                <w:noProof/>
+                <w:webHidden/>
+              </w:rPr>
+              <w:fldChar w:fldCharType="separate"/>
+            </w:r>
+            <w:r>
+              <w:rPr>
+                <w:noProof/>
+                <w:webHidden/>
+              </w:rPr>
+              <w:t>20</w:t>
             </w:r>
             <w:r>
               <w:rPr>
@@ -1578,7 +1858,7 @@
       <w:pPr>
         <w:pStyle w:val="Heading1"/>
       </w:pPr>
-      <w:bookmarkStart w:id="0" w:name="_Toc4108342"/>
+      <w:bookmarkStart w:id="0" w:name="_Toc4928821"/>
       <w:r>
         <w:lastRenderedPageBreak/>
         <w:t>Overall System Architecture</w:t>
@@ -1683,7 +1963,7 @@
       <w:pPr>
         <w:pStyle w:val="Heading1"/>
       </w:pPr>
-      <w:bookmarkStart w:id="1" w:name="_Toc4108343"/>
+      <w:bookmarkStart w:id="1" w:name="_Toc4928822"/>
       <w:r>
         <w:t>Electronics and Altitude Monitoring</w:t>
       </w:r>
@@ -1755,7 +2035,7 @@
       <w:pPr>
         <w:pStyle w:val="Heading2"/>
       </w:pPr>
-      <w:bookmarkStart w:id="2" w:name="_Toc4108344"/>
+      <w:bookmarkStart w:id="2" w:name="_Toc4928823"/>
       <w:r>
         <w:t>Avionics System Overview</w:t>
       </w:r>
@@ -1788,7 +2068,7 @@
       <w:pPr>
         <w:pStyle w:val="Heading3"/>
       </w:pPr>
-      <w:bookmarkStart w:id="3" w:name="_Toc4108345"/>
+      <w:bookmarkStart w:id="3" w:name="_Toc4928824"/>
       <w:r>
         <w:t>Position Monitoring</w:t>
       </w:r>
@@ -2238,7 +2518,7 @@
       <w:pPr>
         <w:pStyle w:val="Heading4"/>
       </w:pPr>
-      <w:bookmarkStart w:id="4" w:name="_Toc4108346"/>
+      <w:bookmarkStart w:id="4" w:name="_Toc4928825"/>
       <w:r>
         <w:t>Global Positioning System (GPS</w:t>
       </w:r>
@@ -2509,21 +2789,19 @@
       <w:r>
         <w:t xml:space="preserve"> limits will not take any effect for vehicle location during recovery.</w:t>
       </w:r>
-      <w:bookmarkStart w:id="5" w:name="_GoBack"/>
-      <w:bookmarkEnd w:id="5"/>
     </w:p>
     <w:p>
       <w:pPr>
         <w:pStyle w:val="Heading4"/>
       </w:pPr>
-      <w:bookmarkStart w:id="6" w:name="_Toc4108347"/>
+      <w:bookmarkStart w:id="5" w:name="_Toc4928826"/>
       <w:r>
         <w:t>Barome</w:t>
       </w:r>
       <w:r>
         <w:t>tric Altimeter</w:t>
       </w:r>
-      <w:bookmarkEnd w:id="6"/>
+      <w:bookmarkEnd w:id="5"/>
     </w:p>
     <w:p>
       <w:r>
@@ -4677,11 +4955,11 @@
       <w:pPr>
         <w:pStyle w:val="Heading4"/>
       </w:pPr>
-      <w:bookmarkStart w:id="7" w:name="_Toc4108348"/>
+      <w:bookmarkStart w:id="6" w:name="_Toc4928827"/>
       <w:r>
         <w:t>Doppler Effect Speed Measurement</w:t>
       </w:r>
-      <w:bookmarkEnd w:id="7"/>
+      <w:bookmarkEnd w:id="6"/>
     </w:p>
     <w:p>
       <w:r>
@@ -4748,11 +5026,11 @@
       <w:pPr>
         <w:pStyle w:val="Heading4"/>
       </w:pPr>
-      <w:bookmarkStart w:id="8" w:name="_Toc4108349"/>
+      <w:bookmarkStart w:id="7" w:name="_Toc4928828"/>
       <w:r>
         <w:t>Inertial Navigation System</w:t>
       </w:r>
-      <w:bookmarkEnd w:id="8"/>
+      <w:bookmarkEnd w:id="7"/>
     </w:p>
     <w:p>
       <w:r>
@@ -5722,11 +6000,11 @@
       <w:pPr>
         <w:pStyle w:val="Heading2"/>
       </w:pPr>
-      <w:bookmarkStart w:id="9" w:name="_Toc4108350"/>
+      <w:bookmarkStart w:id="8" w:name="_Toc4928829"/>
       <w:r>
         <w:t>Telemetry</w:t>
       </w:r>
-      <w:bookmarkEnd w:id="9"/>
+      <w:bookmarkEnd w:id="8"/>
     </w:p>
     <w:p>
       <w:r>
@@ -6576,11 +6854,11 @@
       <w:pPr>
         <w:pStyle w:val="Heading2"/>
       </w:pPr>
-      <w:bookmarkStart w:id="10" w:name="_Toc4108351"/>
+      <w:bookmarkStart w:id="9" w:name="_Toc4928830"/>
       <w:r>
         <w:t>Recovery</w:t>
       </w:r>
-      <w:bookmarkEnd w:id="10"/>
+      <w:bookmarkEnd w:id="9"/>
     </w:p>
     <w:p>
       <w:r>
@@ -6762,11 +7040,11 @@
       <w:pPr>
         <w:pStyle w:val="Heading2"/>
       </w:pPr>
-      <w:bookmarkStart w:id="11" w:name="_Toc4108352"/>
+      <w:bookmarkStart w:id="10" w:name="_Toc4928831"/>
       <w:r>
         <w:t>Engine Control and Monitoring</w:t>
       </w:r>
-      <w:bookmarkEnd w:id="11"/>
+      <w:bookmarkEnd w:id="10"/>
     </w:p>
     <w:p>
       <w:r>
@@ -6893,11 +7171,11 @@
       <w:pPr>
         <w:pStyle w:val="Heading1"/>
       </w:pPr>
-      <w:bookmarkStart w:id="12" w:name="_Toc4108353"/>
+      <w:bookmarkStart w:id="11" w:name="_Toc4928832"/>
       <w:r>
         <w:t>Software</w:t>
       </w:r>
-      <w:bookmarkEnd w:id="12"/>
+      <w:bookmarkEnd w:id="11"/>
     </w:p>
     <w:p>
       <w:r>
@@ -7010,11 +7288,11 @@
       <w:pPr>
         <w:pStyle w:val="Heading1"/>
       </w:pPr>
-      <w:bookmarkStart w:id="13" w:name="_Toc4108354"/>
+      <w:bookmarkStart w:id="12" w:name="_Toc4928833"/>
       <w:r>
         <w:t>Ground Control</w:t>
       </w:r>
-      <w:bookmarkEnd w:id="13"/>
+      <w:bookmarkEnd w:id="12"/>
     </w:p>
     <w:p>
       <w:r>
@@ -7094,11 +7372,11 @@
       <w:pPr>
         <w:pStyle w:val="Heading2"/>
       </w:pPr>
-      <w:bookmarkStart w:id="14" w:name="_Toc4108355"/>
+      <w:bookmarkStart w:id="13" w:name="_Toc4928834"/>
       <w:r>
         <w:t>Tracking &amp; Receiving</w:t>
       </w:r>
-      <w:bookmarkEnd w:id="14"/>
+      <w:bookmarkEnd w:id="13"/>
     </w:p>
     <w:p>
       <w:r>
@@ -7405,11 +7683,11 @@
       <w:pPr>
         <w:pStyle w:val="Heading3"/>
       </w:pPr>
-      <w:bookmarkStart w:id="15" w:name="_Toc4108356"/>
+      <w:bookmarkStart w:id="14" w:name="_Toc4928835"/>
       <w:r>
         <w:t>Remote Abort System</w:t>
       </w:r>
-      <w:bookmarkEnd w:id="15"/>
+      <w:bookmarkEnd w:id="14"/>
     </w:p>
     <w:p>
       <w:r>
@@ -7449,11 +7727,11 @@
       <w:pPr>
         <w:pStyle w:val="Heading1"/>
       </w:pPr>
-      <w:bookmarkStart w:id="16" w:name="_Toc4108357"/>
+      <w:bookmarkStart w:id="15" w:name="_Toc4928836"/>
       <w:r>
         <w:t>Hardware Options</w:t>
       </w:r>
-      <w:bookmarkEnd w:id="16"/>
+      <w:bookmarkEnd w:id="15"/>
     </w:p>
     <w:p>
       <w:r>
@@ -7470,11 +7748,11 @@
       <w:pPr>
         <w:pStyle w:val="Heading2"/>
       </w:pPr>
-      <w:bookmarkStart w:id="17" w:name="_Toc4108358"/>
+      <w:bookmarkStart w:id="16" w:name="_Toc4928837"/>
       <w:r>
         <w:t>Computers</w:t>
       </w:r>
-      <w:bookmarkEnd w:id="17"/>
+      <w:bookmarkEnd w:id="16"/>
     </w:p>
     <w:p>
       <w:r>
@@ -8577,11 +8855,11 @@
       <w:r>
         <w:t xml:space="preserve"> </w:t>
       </w:r>
-      <w:bookmarkStart w:id="18" w:name="_Toc4108359"/>
+      <w:bookmarkStart w:id="17" w:name="_Toc4928838"/>
       <w:r>
         <w:t>Controllers</w:t>
       </w:r>
-      <w:bookmarkEnd w:id="18"/>
+      <w:bookmarkEnd w:id="17"/>
     </w:p>
     <w:tbl>
       <w:tblPr>
@@ -9374,12 +9652,12 @@
       <w:pPr>
         <w:pStyle w:val="Heading2"/>
       </w:pPr>
-      <w:bookmarkStart w:id="19" w:name="_Toc4108360"/>
+      <w:bookmarkStart w:id="18" w:name="_Toc4928839"/>
       <w:r>
         <w:lastRenderedPageBreak/>
         <w:t>Peripherals</w:t>
       </w:r>
-      <w:bookmarkEnd w:id="19"/>
+      <w:bookmarkEnd w:id="18"/>
     </w:p>
     <w:tbl>
       <w:tblPr>
@@ -12955,8 +13233,1723 @@
     </w:tbl>
     <w:p>
       <w:pPr>
-        <w:ind w:firstLine="0"/>
+        <w:pStyle w:val="Heading1"/>
       </w:pPr>
+      <w:bookmarkStart w:id="19" w:name="_Toc4928840"/>
+      <w:r>
+        <w:t>Risk Assessment</w:t>
+      </w:r>
+      <w:bookmarkEnd w:id="19"/>
+    </w:p>
+    <w:p>
+      <w:r>
+        <w:t>Keeping track of the risk associated with various aspects of the avionics projects is vital to ensure that team efforts are focused in the right places to improve and assure safety.  To rank the likelihood and severity of any possible scenario related to avionics, the following matrices are used.</w:t>
+      </w:r>
+    </w:p>
+    <w:p/>
+    <w:tbl>
+      <w:tblPr>
+        <w:tblStyle w:val="TableGrid"/>
+        <w:tblW w:w="0" w:type="auto"/>
+        <w:tblLook w:val="04A0" w:firstRow="1" w:lastRow="0" w:firstColumn="1" w:lastColumn="0" w:noHBand="0" w:noVBand="1"/>
+      </w:tblPr>
+      <w:tblGrid>
+        <w:gridCol w:w="2337"/>
+        <w:gridCol w:w="2337"/>
+        <w:gridCol w:w="2338"/>
+        <w:gridCol w:w="2338"/>
+      </w:tblGrid>
+      <w:tr>
+        <w:tc>
+          <w:tcPr>
+            <w:tcW w:w="2337" w:type="dxa"/>
+            <w:vMerge w:val="restart"/>
+            <w:vAlign w:val="center"/>
+          </w:tcPr>
+          <w:p>
+            <w:pPr>
+              <w:ind w:firstLine="0"/>
+              <w:jc w:val="center"/>
+              <w:rPr>
+                <w:b/>
+              </w:rPr>
+            </w:pPr>
+            <w:r>
+              <w:rPr>
+                <w:b/>
+              </w:rPr>
+              <w:lastRenderedPageBreak/>
+              <w:t>Probability</w:t>
+            </w:r>
+          </w:p>
+        </w:tc>
+        <w:tc>
+          <w:tcPr>
+            <w:tcW w:w="7013" w:type="dxa"/>
+            <w:gridSpan w:val="3"/>
+            <w:vAlign w:val="center"/>
+          </w:tcPr>
+          <w:p>
+            <w:pPr>
+              <w:ind w:firstLine="0"/>
+              <w:jc w:val="center"/>
+              <w:rPr>
+                <w:b/>
+              </w:rPr>
+            </w:pPr>
+            <w:r>
+              <w:rPr>
+                <w:b/>
+              </w:rPr>
+              <w:t>Severity</w:t>
+            </w:r>
+          </w:p>
+        </w:tc>
+      </w:tr>
+      <w:tr>
+        <w:tc>
+          <w:tcPr>
+            <w:tcW w:w="2337" w:type="dxa"/>
+            <w:vMerge/>
+            <w:vAlign w:val="center"/>
+          </w:tcPr>
+          <w:p>
+            <w:pPr>
+              <w:ind w:firstLine="0"/>
+              <w:jc w:val="center"/>
+            </w:pPr>
+          </w:p>
+        </w:tc>
+        <w:tc>
+          <w:tcPr>
+            <w:tcW w:w="2337" w:type="dxa"/>
+            <w:vAlign w:val="center"/>
+          </w:tcPr>
+          <w:p>
+            <w:pPr>
+              <w:ind w:firstLine="0"/>
+              <w:jc w:val="center"/>
+            </w:pPr>
+            <w:r>
+              <w:t>Severe (1)</w:t>
+            </w:r>
+          </w:p>
+        </w:tc>
+        <w:tc>
+          <w:tcPr>
+            <w:tcW w:w="2338" w:type="dxa"/>
+            <w:vAlign w:val="center"/>
+          </w:tcPr>
+          <w:p>
+            <w:pPr>
+              <w:ind w:firstLine="0"/>
+              <w:jc w:val="center"/>
+            </w:pPr>
+            <w:r>
+              <w:t>Moderate (2)</w:t>
+            </w:r>
+          </w:p>
+        </w:tc>
+        <w:tc>
+          <w:tcPr>
+            <w:tcW w:w="2338" w:type="dxa"/>
+            <w:vAlign w:val="center"/>
+          </w:tcPr>
+          <w:p>
+            <w:pPr>
+              <w:ind w:firstLine="0"/>
+              <w:jc w:val="center"/>
+            </w:pPr>
+            <w:r>
+              <w:t>Low (3)</w:t>
+            </w:r>
+          </w:p>
+        </w:tc>
+      </w:tr>
+      <w:tr>
+        <w:tc>
+          <w:tcPr>
+            <w:tcW w:w="2337" w:type="dxa"/>
+            <w:vAlign w:val="center"/>
+          </w:tcPr>
+          <w:p>
+            <w:pPr>
+              <w:ind w:firstLine="0"/>
+              <w:jc w:val="center"/>
+            </w:pPr>
+            <w:r>
+              <w:t>High (A)</w:t>
+            </w:r>
+          </w:p>
+        </w:tc>
+        <w:tc>
+          <w:tcPr>
+            <w:tcW w:w="2337" w:type="dxa"/>
+            <w:shd w:val="clear" w:color="auto" w:fill="FF0000"/>
+            <w:vAlign w:val="center"/>
+          </w:tcPr>
+          <w:p>
+            <w:pPr>
+              <w:ind w:firstLine="0"/>
+              <w:jc w:val="center"/>
+            </w:pPr>
+            <w:r>
+              <w:t>A1</w:t>
+            </w:r>
+          </w:p>
+        </w:tc>
+        <w:tc>
+          <w:tcPr>
+            <w:tcW w:w="2338" w:type="dxa"/>
+            <w:shd w:val="clear" w:color="auto" w:fill="FF0000"/>
+            <w:vAlign w:val="center"/>
+          </w:tcPr>
+          <w:p>
+            <w:pPr>
+              <w:ind w:firstLine="0"/>
+              <w:jc w:val="center"/>
+            </w:pPr>
+            <w:r>
+              <w:t>A2</w:t>
+            </w:r>
+          </w:p>
+        </w:tc>
+        <w:tc>
+          <w:tcPr>
+            <w:tcW w:w="2338" w:type="dxa"/>
+            <w:shd w:val="clear" w:color="auto" w:fill="FFFF00"/>
+            <w:vAlign w:val="center"/>
+          </w:tcPr>
+          <w:p>
+            <w:pPr>
+              <w:ind w:firstLine="0"/>
+              <w:jc w:val="center"/>
+            </w:pPr>
+            <w:r>
+              <w:t>A3</w:t>
+            </w:r>
+          </w:p>
+        </w:tc>
+      </w:tr>
+      <w:tr>
+        <w:tc>
+          <w:tcPr>
+            <w:tcW w:w="2337" w:type="dxa"/>
+            <w:vAlign w:val="center"/>
+          </w:tcPr>
+          <w:p>
+            <w:pPr>
+              <w:ind w:firstLine="0"/>
+              <w:jc w:val="center"/>
+            </w:pPr>
+            <w:r>
+              <w:t>Medium (B)</w:t>
+            </w:r>
+          </w:p>
+        </w:tc>
+        <w:tc>
+          <w:tcPr>
+            <w:tcW w:w="2337" w:type="dxa"/>
+            <w:shd w:val="clear" w:color="auto" w:fill="FF0000"/>
+            <w:vAlign w:val="center"/>
+          </w:tcPr>
+          <w:p>
+            <w:pPr>
+              <w:ind w:firstLine="0"/>
+              <w:jc w:val="center"/>
+            </w:pPr>
+            <w:r>
+              <w:t>B1</w:t>
+            </w:r>
+          </w:p>
+        </w:tc>
+        <w:tc>
+          <w:tcPr>
+            <w:tcW w:w="2338" w:type="dxa"/>
+            <w:shd w:val="clear" w:color="auto" w:fill="FFFF00"/>
+            <w:vAlign w:val="center"/>
+          </w:tcPr>
+          <w:p>
+            <w:pPr>
+              <w:ind w:firstLine="0"/>
+              <w:jc w:val="center"/>
+            </w:pPr>
+            <w:r>
+              <w:t>B2</w:t>
+            </w:r>
+          </w:p>
+        </w:tc>
+        <w:tc>
+          <w:tcPr>
+            <w:tcW w:w="2338" w:type="dxa"/>
+            <w:shd w:val="clear" w:color="auto" w:fill="00B050"/>
+            <w:vAlign w:val="center"/>
+          </w:tcPr>
+          <w:p>
+            <w:pPr>
+              <w:ind w:firstLine="0"/>
+              <w:jc w:val="center"/>
+            </w:pPr>
+            <w:r>
+              <w:t>B3</w:t>
+            </w:r>
+          </w:p>
+        </w:tc>
+      </w:tr>
+      <w:tr>
+        <w:tc>
+          <w:tcPr>
+            <w:tcW w:w="2337" w:type="dxa"/>
+            <w:vAlign w:val="center"/>
+          </w:tcPr>
+          <w:p>
+            <w:pPr>
+              <w:ind w:firstLine="0"/>
+              <w:jc w:val="center"/>
+            </w:pPr>
+            <w:r>
+              <w:t>Low (C)</w:t>
+            </w:r>
+          </w:p>
+        </w:tc>
+        <w:tc>
+          <w:tcPr>
+            <w:tcW w:w="2337" w:type="dxa"/>
+            <w:shd w:val="clear" w:color="auto" w:fill="FFFF00"/>
+            <w:vAlign w:val="center"/>
+          </w:tcPr>
+          <w:p>
+            <w:pPr>
+              <w:ind w:firstLine="0"/>
+              <w:jc w:val="center"/>
+            </w:pPr>
+            <w:r>
+              <w:t>C1</w:t>
+            </w:r>
+          </w:p>
+        </w:tc>
+        <w:tc>
+          <w:tcPr>
+            <w:tcW w:w="2338" w:type="dxa"/>
+            <w:shd w:val="clear" w:color="auto" w:fill="00B050"/>
+            <w:vAlign w:val="center"/>
+          </w:tcPr>
+          <w:p>
+            <w:pPr>
+              <w:ind w:firstLine="0"/>
+              <w:jc w:val="center"/>
+            </w:pPr>
+            <w:r>
+              <w:t>C2</w:t>
+            </w:r>
+          </w:p>
+        </w:tc>
+        <w:tc>
+          <w:tcPr>
+            <w:tcW w:w="2338" w:type="dxa"/>
+            <w:shd w:val="clear" w:color="auto" w:fill="00B050"/>
+            <w:vAlign w:val="center"/>
+          </w:tcPr>
+          <w:p>
+            <w:pPr>
+              <w:ind w:firstLine="0"/>
+              <w:jc w:val="center"/>
+            </w:pPr>
+            <w:r>
+              <w:t>C3</w:t>
+            </w:r>
+          </w:p>
+        </w:tc>
+      </w:tr>
+    </w:tbl>
+    <w:p/>
+    <w:tbl>
+      <w:tblPr>
+        <w:tblStyle w:val="TableGrid"/>
+        <w:tblW w:w="0" w:type="auto"/>
+        <w:tblLook w:val="04A0" w:firstRow="1" w:lastRow="0" w:firstColumn="1" w:lastColumn="0" w:noHBand="0" w:noVBand="1"/>
+      </w:tblPr>
+      <w:tblGrid>
+        <w:gridCol w:w="4675"/>
+        <w:gridCol w:w="4675"/>
+      </w:tblGrid>
+      <w:tr>
+        <w:tc>
+          <w:tcPr>
+            <w:tcW w:w="4675" w:type="dxa"/>
+            <w:vAlign w:val="center"/>
+          </w:tcPr>
+          <w:p>
+            <w:pPr>
+              <w:ind w:firstLine="0"/>
+              <w:jc w:val="center"/>
+              <w:rPr>
+                <w:b/>
+              </w:rPr>
+            </w:pPr>
+            <w:r>
+              <w:rPr>
+                <w:b/>
+              </w:rPr>
+              <w:t>Risk Level</w:t>
+            </w:r>
+          </w:p>
+        </w:tc>
+        <w:tc>
+          <w:tcPr>
+            <w:tcW w:w="4675" w:type="dxa"/>
+            <w:vAlign w:val="center"/>
+          </w:tcPr>
+          <w:p>
+            <w:pPr>
+              <w:ind w:firstLine="0"/>
+              <w:jc w:val="center"/>
+              <w:rPr>
+                <w:b/>
+              </w:rPr>
+            </w:pPr>
+            <w:r>
+              <w:rPr>
+                <w:b/>
+              </w:rPr>
+              <w:t>Acceptance Level</w:t>
+            </w:r>
+          </w:p>
+        </w:tc>
+      </w:tr>
+      <w:tr>
+        <w:tc>
+          <w:tcPr>
+            <w:tcW w:w="4675" w:type="dxa"/>
+            <w:shd w:val="clear" w:color="auto" w:fill="FF0000"/>
+            <w:vAlign w:val="center"/>
+          </w:tcPr>
+          <w:p>
+            <w:pPr>
+              <w:ind w:firstLine="0"/>
+              <w:jc w:val="center"/>
+            </w:pPr>
+            <w:r>
+              <w:t>High Risk</w:t>
+            </w:r>
+          </w:p>
+        </w:tc>
+        <w:tc>
+          <w:tcPr>
+            <w:tcW w:w="4675" w:type="dxa"/>
+            <w:vAlign w:val="center"/>
+          </w:tcPr>
+          <w:p>
+            <w:pPr>
+              <w:ind w:firstLine="0"/>
+              <w:jc w:val="center"/>
+            </w:pPr>
+            <w:r>
+              <w:rPr>
+                <w:b/>
+                <w:u w:val="single"/>
+              </w:rPr>
+              <w:t>Unacceptable</w:t>
+            </w:r>
+            <w:r>
+              <w:t>: Documented approval from MSFC or an equivalent level independent management committee</w:t>
+            </w:r>
+          </w:p>
+        </w:tc>
+      </w:tr>
+      <w:tr>
+        <w:tc>
+          <w:tcPr>
+            <w:tcW w:w="4675" w:type="dxa"/>
+            <w:shd w:val="clear" w:color="auto" w:fill="FFFF00"/>
+            <w:vAlign w:val="center"/>
+          </w:tcPr>
+          <w:p>
+            <w:pPr>
+              <w:ind w:firstLine="0"/>
+              <w:jc w:val="center"/>
+            </w:pPr>
+            <w:r>
+              <w:t>Medium risk</w:t>
+            </w:r>
+          </w:p>
+        </w:tc>
+        <w:tc>
+          <w:tcPr>
+            <w:tcW w:w="4675" w:type="dxa"/>
+            <w:vAlign w:val="center"/>
+          </w:tcPr>
+          <w:p>
+            <w:pPr>
+              <w:ind w:firstLine="0"/>
+              <w:jc w:val="center"/>
+            </w:pPr>
+            <w:r>
+              <w:rPr>
+                <w:b/>
+                <w:u w:val="single"/>
+              </w:rPr>
+              <w:t>Undesirable</w:t>
+            </w:r>
+            <w:r>
+              <w:t>: Documented approval from the facility/operation owner or equivalent level management committee</w:t>
+            </w:r>
+          </w:p>
+        </w:tc>
+      </w:tr>
+      <w:tr>
+        <w:tc>
+          <w:tcPr>
+            <w:tcW w:w="4675" w:type="dxa"/>
+            <w:shd w:val="clear" w:color="auto" w:fill="00B050"/>
+            <w:vAlign w:val="center"/>
+          </w:tcPr>
+          <w:p>
+            <w:pPr>
+              <w:ind w:firstLine="0"/>
+              <w:jc w:val="center"/>
+            </w:pPr>
+            <w:r>
+              <w:t>Low risk</w:t>
+            </w:r>
+          </w:p>
+        </w:tc>
+        <w:tc>
+          <w:tcPr>
+            <w:tcW w:w="4675" w:type="dxa"/>
+            <w:vAlign w:val="center"/>
+          </w:tcPr>
+          <w:p>
+            <w:pPr>
+              <w:ind w:firstLine="0"/>
+              <w:jc w:val="center"/>
+              <w:rPr>
+                <w:vertAlign w:val="subscript"/>
+              </w:rPr>
+            </w:pPr>
+            <w:r>
+              <w:rPr>
+                <w:b/>
+                <w:u w:val="single"/>
+              </w:rPr>
+              <w:t>Acceptable</w:t>
+            </w:r>
+            <w:r>
+              <w:t>: Documented approval from ARC chief engineer</w:t>
+            </w:r>
+          </w:p>
+        </w:tc>
+      </w:tr>
+    </w:tbl>
+    <w:p/>
+    <w:p>
+      <w:pPr>
+        <w:pStyle w:val="Heading2"/>
+      </w:pPr>
+      <w:bookmarkStart w:id="20" w:name="_Toc4928841"/>
+      <w:r>
+        <w:t>General Project Analysis</w:t>
+      </w:r>
+      <w:bookmarkEnd w:id="20"/>
+    </w:p>
+    <w:tbl>
+      <w:tblPr>
+        <w:tblStyle w:val="TableGrid"/>
+        <w:tblW w:w="0" w:type="auto"/>
+        <w:tblLook w:val="04A0" w:firstRow="1" w:lastRow="0" w:firstColumn="1" w:lastColumn="0" w:noHBand="0" w:noVBand="1"/>
+      </w:tblPr>
+      <w:tblGrid>
+        <w:gridCol w:w="2313"/>
+        <w:gridCol w:w="2542"/>
+        <w:gridCol w:w="3292"/>
+        <w:gridCol w:w="1203"/>
+      </w:tblGrid>
+      <w:tr>
+        <w:tc>
+          <w:tcPr>
+            <w:tcW w:w="2313" w:type="dxa"/>
+            <w:shd w:val="clear" w:color="auto" w:fill="BFBFBF" w:themeFill="background1" w:themeFillShade="BF"/>
+            <w:vAlign w:val="center"/>
+          </w:tcPr>
+          <w:p>
+            <w:pPr>
+              <w:ind w:firstLine="0"/>
+              <w:jc w:val="center"/>
+            </w:pPr>
+            <w:r>
+              <w:t>General Risk</w:t>
+            </w:r>
+          </w:p>
+        </w:tc>
+        <w:tc>
+          <w:tcPr>
+            <w:tcW w:w="2542" w:type="dxa"/>
+            <w:shd w:val="clear" w:color="auto" w:fill="BFBFBF" w:themeFill="background1" w:themeFillShade="BF"/>
+            <w:vAlign w:val="center"/>
+          </w:tcPr>
+          <w:p>
+            <w:pPr>
+              <w:ind w:firstLine="0"/>
+              <w:jc w:val="center"/>
+            </w:pPr>
+            <w:r>
+              <w:t>Impact</w:t>
+            </w:r>
+          </w:p>
+        </w:tc>
+        <w:tc>
+          <w:tcPr>
+            <w:tcW w:w="3292" w:type="dxa"/>
+            <w:shd w:val="clear" w:color="auto" w:fill="BFBFBF" w:themeFill="background1" w:themeFillShade="BF"/>
+            <w:vAlign w:val="center"/>
+          </w:tcPr>
+          <w:p>
+            <w:pPr>
+              <w:ind w:firstLine="0"/>
+              <w:jc w:val="center"/>
+            </w:pPr>
+            <w:r>
+              <w:t>Mitigation</w:t>
+            </w:r>
+          </w:p>
+        </w:tc>
+        <w:tc>
+          <w:tcPr>
+            <w:tcW w:w="1203" w:type="dxa"/>
+            <w:shd w:val="clear" w:color="auto" w:fill="BFBFBF" w:themeFill="background1" w:themeFillShade="BF"/>
+            <w:vAlign w:val="center"/>
+          </w:tcPr>
+          <w:p>
+            <w:pPr>
+              <w:ind w:firstLine="0"/>
+              <w:jc w:val="center"/>
+            </w:pPr>
+            <w:r>
+              <w:t>Risk Level</w:t>
+            </w:r>
+          </w:p>
+        </w:tc>
+      </w:tr>
+      <w:tr>
+        <w:tc>
+          <w:tcPr>
+            <w:tcW w:w="2313" w:type="dxa"/>
+            <w:vAlign w:val="center"/>
+          </w:tcPr>
+          <w:p>
+            <w:pPr>
+              <w:ind w:firstLine="0"/>
+              <w:jc w:val="center"/>
+            </w:pPr>
+            <w:r>
+              <w:t xml:space="preserve">Resource acquisition – tools, materials, transportation, equipment, </w:t>
+            </w:r>
+            <w:proofErr w:type="spellStart"/>
+            <w:r>
+              <w:t>etc</w:t>
+            </w:r>
+            <w:proofErr w:type="spellEnd"/>
+          </w:p>
+        </w:tc>
+        <w:tc>
+          <w:tcPr>
+            <w:tcW w:w="2542" w:type="dxa"/>
+            <w:vAlign w:val="center"/>
+          </w:tcPr>
+          <w:p>
+            <w:pPr>
+              <w:ind w:firstLine="0"/>
+              <w:jc w:val="center"/>
+            </w:pPr>
+            <w:r>
+              <w:t xml:space="preserve">Could </w:t>
+            </w:r>
+            <w:r>
+              <w:t>cause</w:t>
+            </w:r>
+            <w:r>
+              <w:t xml:space="preserve"> a limit on project development</w:t>
+            </w:r>
+            <w:r>
+              <w:t xml:space="preserve"> timeline</w:t>
+            </w:r>
+          </w:p>
+        </w:tc>
+        <w:tc>
+          <w:tcPr>
+            <w:tcW w:w="3292" w:type="dxa"/>
+            <w:vAlign w:val="center"/>
+          </w:tcPr>
+          <w:p>
+            <w:pPr>
+              <w:ind w:firstLine="0"/>
+              <w:jc w:val="center"/>
+            </w:pPr>
+            <w:r>
+              <w:t>Inventory needed parts well in advance of when they’re need and order ahead of time</w:t>
+            </w:r>
+          </w:p>
+        </w:tc>
+        <w:tc>
+          <w:tcPr>
+            <w:tcW w:w="1203" w:type="dxa"/>
+            <w:shd w:val="clear" w:color="auto" w:fill="00B050"/>
+            <w:vAlign w:val="center"/>
+          </w:tcPr>
+          <w:p>
+            <w:pPr>
+              <w:ind w:firstLine="0"/>
+              <w:jc w:val="center"/>
+            </w:pPr>
+            <w:r>
+              <w:t>C3</w:t>
+            </w:r>
+          </w:p>
+        </w:tc>
+      </w:tr>
+      <w:tr>
+        <w:tc>
+          <w:tcPr>
+            <w:tcW w:w="2313" w:type="dxa"/>
+            <w:vAlign w:val="center"/>
+          </w:tcPr>
+          <w:p>
+            <w:pPr>
+              <w:ind w:firstLine="0"/>
+              <w:jc w:val="center"/>
+            </w:pPr>
+            <w:r>
+              <w:t>Budget – costs of tools, materials, equipment, resources</w:t>
+            </w:r>
+          </w:p>
+        </w:tc>
+        <w:tc>
+          <w:tcPr>
+            <w:tcW w:w="2542" w:type="dxa"/>
+            <w:vAlign w:val="center"/>
+          </w:tcPr>
+          <w:p>
+            <w:pPr>
+              <w:ind w:firstLine="0"/>
+              <w:jc w:val="center"/>
+            </w:pPr>
+            <w:r>
+              <w:t>Potential to cause advance issues for avionics team</w:t>
+            </w:r>
+          </w:p>
+        </w:tc>
+        <w:tc>
+          <w:tcPr>
+            <w:tcW w:w="3292" w:type="dxa"/>
+            <w:vAlign w:val="center"/>
+          </w:tcPr>
+          <w:p>
+            <w:pPr>
+              <w:ind w:firstLine="0"/>
+              <w:jc w:val="center"/>
+            </w:pPr>
+            <w:r>
+              <w:t>Closely monitor budget activity with ARC accounting/finance team.  Allocate funds needed for equipment in advance of spending</w:t>
+            </w:r>
+          </w:p>
+        </w:tc>
+        <w:tc>
+          <w:tcPr>
+            <w:tcW w:w="1203" w:type="dxa"/>
+            <w:shd w:val="clear" w:color="auto" w:fill="00B050"/>
+            <w:vAlign w:val="center"/>
+          </w:tcPr>
+          <w:p>
+            <w:pPr>
+              <w:ind w:firstLine="0"/>
+              <w:jc w:val="center"/>
+            </w:pPr>
+            <w:r>
+              <w:t>C2</w:t>
+            </w:r>
+          </w:p>
+        </w:tc>
+      </w:tr>
+      <w:tr>
+        <w:tc>
+          <w:tcPr>
+            <w:tcW w:w="2313" w:type="dxa"/>
+            <w:vAlign w:val="center"/>
+          </w:tcPr>
+          <w:p>
+            <w:pPr>
+              <w:ind w:firstLine="0"/>
+              <w:jc w:val="center"/>
+            </w:pPr>
+            <w:r>
+              <w:t>Scope/functionality</w:t>
+            </w:r>
+          </w:p>
+        </w:tc>
+        <w:tc>
+          <w:tcPr>
+            <w:tcW w:w="2542" w:type="dxa"/>
+            <w:vAlign w:val="center"/>
+          </w:tcPr>
+          <w:p>
+            <w:pPr>
+              <w:ind w:firstLine="0"/>
+              <w:jc w:val="center"/>
+            </w:pPr>
+            <w:r>
+              <w:t>If lacking necessary programmers/engineers, team output will not meet expected goals/deadlines</w:t>
+            </w:r>
+          </w:p>
+        </w:tc>
+        <w:tc>
+          <w:tcPr>
+            <w:tcW w:w="3292" w:type="dxa"/>
+            <w:vAlign w:val="center"/>
+          </w:tcPr>
+          <w:p>
+            <w:pPr>
+              <w:ind w:firstLine="0"/>
+              <w:jc w:val="center"/>
+            </w:pPr>
+            <w:r>
+              <w:t>Distribute workload evenly and effectively, while keeping management’s goals realistic</w:t>
+            </w:r>
+          </w:p>
+        </w:tc>
+        <w:tc>
+          <w:tcPr>
+            <w:tcW w:w="1203" w:type="dxa"/>
+            <w:shd w:val="clear" w:color="auto" w:fill="00B050"/>
+            <w:vAlign w:val="center"/>
+          </w:tcPr>
+          <w:p>
+            <w:pPr>
+              <w:ind w:firstLine="0"/>
+              <w:jc w:val="center"/>
+            </w:pPr>
+            <w:r>
+              <w:t>B3</w:t>
+            </w:r>
+          </w:p>
+        </w:tc>
+      </w:tr>
+    </w:tbl>
+    <w:p/>
+    <w:p>
+      <w:pPr>
+        <w:pStyle w:val="Heading2"/>
+      </w:pPr>
+      <w:bookmarkStart w:id="21" w:name="_Toc4928842"/>
+      <w:r>
+        <w:t>Personal Hazard Analysis</w:t>
+      </w:r>
+      <w:bookmarkEnd w:id="21"/>
+    </w:p>
+    <w:tbl>
+      <w:tblPr>
+        <w:tblStyle w:val="TableGrid"/>
+        <w:tblW w:w="0" w:type="auto"/>
+        <w:tblLook w:val="04A0" w:firstRow="1" w:lastRow="0" w:firstColumn="1" w:lastColumn="0" w:noHBand="0" w:noVBand="1"/>
+      </w:tblPr>
+      <w:tblGrid>
+        <w:gridCol w:w="1558"/>
+        <w:gridCol w:w="1558"/>
+        <w:gridCol w:w="2456"/>
+        <w:gridCol w:w="660"/>
+        <w:gridCol w:w="1559"/>
+        <w:gridCol w:w="1559"/>
+      </w:tblGrid>
+      <w:tr>
+        <w:tc>
+          <w:tcPr>
+            <w:tcW w:w="1558" w:type="dxa"/>
+            <w:shd w:val="clear" w:color="auto" w:fill="D9D9D9" w:themeFill="background1" w:themeFillShade="D9"/>
+            <w:vAlign w:val="center"/>
+          </w:tcPr>
+          <w:p>
+            <w:pPr>
+              <w:ind w:firstLine="0"/>
+              <w:jc w:val="center"/>
+            </w:pPr>
+            <w:r>
+              <w:t>General Hazard</w:t>
+            </w:r>
+          </w:p>
+        </w:tc>
+        <w:tc>
+          <w:tcPr>
+            <w:tcW w:w="1558" w:type="dxa"/>
+            <w:shd w:val="clear" w:color="auto" w:fill="D9D9D9" w:themeFill="background1" w:themeFillShade="D9"/>
+            <w:vAlign w:val="center"/>
+          </w:tcPr>
+          <w:p>
+            <w:pPr>
+              <w:ind w:firstLine="0"/>
+              <w:jc w:val="center"/>
+            </w:pPr>
+            <w:r>
+              <w:t>Cause of Hazard</w:t>
+            </w:r>
+          </w:p>
+        </w:tc>
+        <w:tc>
+          <w:tcPr>
+            <w:tcW w:w="2456" w:type="dxa"/>
+            <w:shd w:val="clear" w:color="auto" w:fill="D9D9D9" w:themeFill="background1" w:themeFillShade="D9"/>
+            <w:vAlign w:val="center"/>
+          </w:tcPr>
+          <w:p>
+            <w:pPr>
+              <w:ind w:firstLine="0"/>
+              <w:jc w:val="center"/>
+            </w:pPr>
+            <w:r>
+              <w:t>Impact</w:t>
+            </w:r>
+          </w:p>
+        </w:tc>
+        <w:tc>
+          <w:tcPr>
+            <w:tcW w:w="660" w:type="dxa"/>
+            <w:shd w:val="clear" w:color="auto" w:fill="D9D9D9" w:themeFill="background1" w:themeFillShade="D9"/>
+            <w:vAlign w:val="center"/>
+          </w:tcPr>
+          <w:p>
+            <w:pPr>
+              <w:ind w:firstLine="0"/>
+              <w:jc w:val="center"/>
+            </w:pPr>
+            <w:r>
+              <w:t>Risk</w:t>
+            </w:r>
+          </w:p>
+        </w:tc>
+        <w:tc>
+          <w:tcPr>
+            <w:tcW w:w="1559" w:type="dxa"/>
+            <w:shd w:val="clear" w:color="auto" w:fill="D9D9D9" w:themeFill="background1" w:themeFillShade="D9"/>
+            <w:vAlign w:val="center"/>
+          </w:tcPr>
+          <w:p>
+            <w:pPr>
+              <w:ind w:firstLine="0"/>
+              <w:jc w:val="center"/>
+            </w:pPr>
+            <w:r>
+              <w:t>Mitigation</w:t>
+            </w:r>
+          </w:p>
+        </w:tc>
+        <w:tc>
+          <w:tcPr>
+            <w:tcW w:w="1559" w:type="dxa"/>
+            <w:shd w:val="clear" w:color="auto" w:fill="D9D9D9" w:themeFill="background1" w:themeFillShade="D9"/>
+            <w:vAlign w:val="center"/>
+          </w:tcPr>
+          <w:p>
+            <w:pPr>
+              <w:ind w:firstLine="0"/>
+              <w:jc w:val="center"/>
+            </w:pPr>
+            <w:r>
+              <w:t>Verification</w:t>
+            </w:r>
+          </w:p>
+        </w:tc>
+      </w:tr>
+      <w:tr>
+        <w:tc>
+          <w:tcPr>
+            <w:tcW w:w="1558" w:type="dxa"/>
+            <w:vMerge w:val="restart"/>
+            <w:vAlign w:val="center"/>
+          </w:tcPr>
+          <w:p>
+            <w:pPr>
+              <w:ind w:firstLine="0"/>
+              <w:jc w:val="center"/>
+            </w:pPr>
+            <w:r>
+              <w:t>Electricity</w:t>
+            </w:r>
+          </w:p>
+        </w:tc>
+        <w:tc>
+          <w:tcPr>
+            <w:tcW w:w="1558" w:type="dxa"/>
+            <w:vAlign w:val="center"/>
+          </w:tcPr>
+          <w:p>
+            <w:pPr>
+              <w:ind w:firstLine="0"/>
+              <w:jc w:val="center"/>
+            </w:pPr>
+            <w:r>
+              <w:t>High voltage or amperage discharged into personnel body</w:t>
+            </w:r>
+          </w:p>
+        </w:tc>
+        <w:tc>
+          <w:tcPr>
+            <w:tcW w:w="2456" w:type="dxa"/>
+            <w:vAlign w:val="center"/>
+          </w:tcPr>
+          <w:p>
+            <w:pPr>
+              <w:ind w:firstLine="0"/>
+              <w:jc w:val="center"/>
+            </w:pPr>
+            <w:r>
+              <w:t xml:space="preserve">Injury to whatever part of body </w:t>
+            </w:r>
+            <w:proofErr w:type="gramStart"/>
+            <w:r>
+              <w:t>came into contact with</w:t>
+            </w:r>
+            <w:proofErr w:type="gramEnd"/>
+            <w:r>
+              <w:t xml:space="preserve"> power</w:t>
+            </w:r>
+          </w:p>
+        </w:tc>
+        <w:tc>
+          <w:tcPr>
+            <w:tcW w:w="660" w:type="dxa"/>
+            <w:shd w:val="clear" w:color="auto" w:fill="FF0000"/>
+            <w:vAlign w:val="center"/>
+          </w:tcPr>
+          <w:p>
+            <w:pPr>
+              <w:ind w:firstLine="0"/>
+              <w:jc w:val="center"/>
+            </w:pPr>
+            <w:r>
+              <w:t>A2</w:t>
+            </w:r>
+          </w:p>
+        </w:tc>
+        <w:tc>
+          <w:tcPr>
+            <w:tcW w:w="1559" w:type="dxa"/>
+            <w:vAlign w:val="center"/>
+          </w:tcPr>
+          <w:p>
+            <w:pPr>
+              <w:ind w:firstLine="0"/>
+              <w:jc w:val="center"/>
+            </w:pPr>
+            <w:r>
+              <w:t>Keep personnel grounded while working with equipment</w:t>
+            </w:r>
+          </w:p>
+        </w:tc>
+        <w:tc>
+          <w:tcPr>
+            <w:tcW w:w="1559" w:type="dxa"/>
+            <w:vAlign w:val="center"/>
+          </w:tcPr>
+          <w:p>
+            <w:pPr>
+              <w:ind w:firstLine="0"/>
+              <w:jc w:val="center"/>
+            </w:pPr>
+            <w:r>
+              <w:t xml:space="preserve">Verify team members using relevant equipment are aware of </w:t>
+            </w:r>
+            <w:r>
+              <w:lastRenderedPageBreak/>
+              <w:t xml:space="preserve">potential hazards and mitigation </w:t>
+            </w:r>
+            <w:proofErr w:type="spellStart"/>
+            <w:r>
+              <w:t>techinques</w:t>
+            </w:r>
+            <w:proofErr w:type="spellEnd"/>
+          </w:p>
+        </w:tc>
+      </w:tr>
+      <w:tr>
+        <w:tc>
+          <w:tcPr>
+            <w:tcW w:w="1558" w:type="dxa"/>
+            <w:vMerge/>
+            <w:vAlign w:val="center"/>
+          </w:tcPr>
+          <w:p>
+            <w:pPr>
+              <w:ind w:firstLine="0"/>
+              <w:jc w:val="center"/>
+            </w:pPr>
+          </w:p>
+        </w:tc>
+        <w:tc>
+          <w:tcPr>
+            <w:tcW w:w="1558" w:type="dxa"/>
+            <w:vAlign w:val="center"/>
+          </w:tcPr>
+          <w:p>
+            <w:pPr>
+              <w:ind w:firstLine="0"/>
+              <w:jc w:val="center"/>
+            </w:pPr>
+            <w:r>
+              <w:t>Electro-Static Discharge (ESD)</w:t>
+            </w:r>
+          </w:p>
+        </w:tc>
+        <w:tc>
+          <w:tcPr>
+            <w:tcW w:w="2456" w:type="dxa"/>
+            <w:vAlign w:val="center"/>
+          </w:tcPr>
+          <w:p>
+            <w:pPr>
+              <w:ind w:firstLine="0"/>
+              <w:jc w:val="center"/>
+            </w:pPr>
+            <w:r>
+              <w:t>Minor shocks to personnel; risk of damage to equipment/flight hardware</w:t>
+            </w:r>
+          </w:p>
+        </w:tc>
+        <w:tc>
+          <w:tcPr>
+            <w:tcW w:w="660" w:type="dxa"/>
+            <w:shd w:val="clear" w:color="auto" w:fill="FF0000"/>
+            <w:vAlign w:val="center"/>
+          </w:tcPr>
+          <w:p>
+            <w:pPr>
+              <w:ind w:firstLine="0"/>
+              <w:jc w:val="center"/>
+            </w:pPr>
+            <w:r>
+              <w:t>A1</w:t>
+            </w:r>
+          </w:p>
+        </w:tc>
+        <w:tc>
+          <w:tcPr>
+            <w:tcW w:w="1559" w:type="dxa"/>
+            <w:vAlign w:val="center"/>
+          </w:tcPr>
+          <w:p>
+            <w:pPr>
+              <w:ind w:firstLine="0"/>
+              <w:jc w:val="center"/>
+            </w:pPr>
+            <w:r>
+              <w:t>Personnel must ground themselves before any contact with flight hardware</w:t>
+            </w:r>
+          </w:p>
+        </w:tc>
+        <w:tc>
+          <w:tcPr>
+            <w:tcW w:w="1559" w:type="dxa"/>
+            <w:vAlign w:val="center"/>
+          </w:tcPr>
+          <w:p>
+            <w:pPr>
+              <w:ind w:firstLine="0"/>
+              <w:jc w:val="center"/>
+            </w:pPr>
+            <w:r>
+              <w:t>Ensure members are briefed on the hazards and mitigation techniques</w:t>
+            </w:r>
+          </w:p>
+        </w:tc>
+      </w:tr>
+      <w:tr>
+        <w:tc>
+          <w:tcPr>
+            <w:tcW w:w="1558" w:type="dxa"/>
+            <w:vAlign w:val="center"/>
+          </w:tcPr>
+          <w:p>
+            <w:pPr>
+              <w:ind w:firstLine="0"/>
+              <w:jc w:val="center"/>
+            </w:pPr>
+            <w:r>
+              <w:t>Tripping hazards</w:t>
+            </w:r>
+          </w:p>
+        </w:tc>
+        <w:tc>
+          <w:tcPr>
+            <w:tcW w:w="1558" w:type="dxa"/>
+            <w:vAlign w:val="center"/>
+          </w:tcPr>
+          <w:p>
+            <w:pPr>
+              <w:ind w:firstLine="0"/>
+              <w:jc w:val="center"/>
+            </w:pPr>
+            <w:r>
+              <w:t>Lack of situational awareness or improperly placed objects/cords</w:t>
+            </w:r>
+          </w:p>
+        </w:tc>
+        <w:tc>
+          <w:tcPr>
+            <w:tcW w:w="2456" w:type="dxa"/>
+            <w:vAlign w:val="center"/>
+          </w:tcPr>
+          <w:p>
+            <w:pPr>
+              <w:ind w:firstLine="0"/>
+              <w:jc w:val="center"/>
+            </w:pPr>
+            <w:r>
+              <w:t>Personal injury</w:t>
+            </w:r>
+          </w:p>
+        </w:tc>
+        <w:tc>
+          <w:tcPr>
+            <w:tcW w:w="660" w:type="dxa"/>
+            <w:shd w:val="clear" w:color="auto" w:fill="FFFF00"/>
+            <w:vAlign w:val="center"/>
+          </w:tcPr>
+          <w:p>
+            <w:pPr>
+              <w:ind w:firstLine="0"/>
+              <w:jc w:val="center"/>
+            </w:pPr>
+            <w:r>
+              <w:t>B2</w:t>
+            </w:r>
+          </w:p>
+        </w:tc>
+        <w:tc>
+          <w:tcPr>
+            <w:tcW w:w="1559" w:type="dxa"/>
+            <w:vAlign w:val="center"/>
+          </w:tcPr>
+          <w:p>
+            <w:pPr>
+              <w:ind w:firstLine="0"/>
+              <w:jc w:val="center"/>
+            </w:pPr>
+            <w:r>
+              <w:t>Provide proper workstations for equipment, good cord management</w:t>
+            </w:r>
+          </w:p>
+        </w:tc>
+        <w:tc>
+          <w:tcPr>
+            <w:tcW w:w="1559" w:type="dxa"/>
+            <w:vAlign w:val="center"/>
+          </w:tcPr>
+          <w:p>
+            <w:pPr>
+              <w:ind w:firstLine="0"/>
+              <w:jc w:val="center"/>
+            </w:pPr>
+            <w:r>
+              <w:t>Verify all team members have good balance</w:t>
+            </w:r>
+          </w:p>
+        </w:tc>
+      </w:tr>
+    </w:tbl>
+    <w:p/>
+    <w:p>
+      <w:pPr>
+        <w:pStyle w:val="Heading2"/>
+      </w:pPr>
+      <w:bookmarkStart w:id="22" w:name="_Toc4928843"/>
+      <w:r>
+        <w:t>Failure Modes and Effects Analysis (FMEA)</w:t>
+      </w:r>
+      <w:bookmarkEnd w:id="22"/>
+    </w:p>
+    <w:tbl>
+      <w:tblPr>
+        <w:tblStyle w:val="TableGrid"/>
+        <w:tblpPr w:leftFromText="180" w:rightFromText="180" w:vertAnchor="text" w:tblpY="1"/>
+        <w:tblOverlap w:val="never"/>
+        <w:tblW w:w="0" w:type="auto"/>
+        <w:tblLook w:val="04A0" w:firstRow="1" w:lastRow="0" w:firstColumn="1" w:lastColumn="0" w:noHBand="0" w:noVBand="1"/>
+      </w:tblPr>
+      <w:tblGrid>
+        <w:gridCol w:w="1554"/>
+        <w:gridCol w:w="1583"/>
+        <w:gridCol w:w="1735"/>
+        <w:gridCol w:w="657"/>
+        <w:gridCol w:w="2033"/>
+        <w:gridCol w:w="1788"/>
+      </w:tblGrid>
+      <w:tr>
+        <w:tc>
+          <w:tcPr>
+            <w:tcW w:w="1557" w:type="dxa"/>
+            <w:shd w:val="clear" w:color="auto" w:fill="D9D9D9" w:themeFill="background1" w:themeFillShade="D9"/>
+            <w:vAlign w:val="center"/>
+          </w:tcPr>
+          <w:p>
+            <w:pPr>
+              <w:ind w:firstLine="0"/>
+              <w:jc w:val="center"/>
+            </w:pPr>
+            <w:r>
+              <w:t>Failure Mode(s)</w:t>
+            </w:r>
+          </w:p>
+        </w:tc>
+        <w:tc>
+          <w:tcPr>
+            <w:tcW w:w="1558" w:type="dxa"/>
+            <w:shd w:val="clear" w:color="auto" w:fill="D9D9D9" w:themeFill="background1" w:themeFillShade="D9"/>
+            <w:vAlign w:val="center"/>
+          </w:tcPr>
+          <w:p>
+            <w:pPr>
+              <w:ind w:firstLine="0"/>
+              <w:jc w:val="center"/>
+            </w:pPr>
+            <w:r>
+              <w:t>Cause</w:t>
+            </w:r>
+          </w:p>
+        </w:tc>
+        <w:tc>
+          <w:tcPr>
+            <w:tcW w:w="1739" w:type="dxa"/>
+            <w:shd w:val="clear" w:color="auto" w:fill="D9D9D9" w:themeFill="background1" w:themeFillShade="D9"/>
+            <w:vAlign w:val="center"/>
+          </w:tcPr>
+          <w:p>
+            <w:pPr>
+              <w:ind w:firstLine="0"/>
+              <w:jc w:val="center"/>
+            </w:pPr>
+            <w:r>
+              <w:t>Effect</w:t>
+            </w:r>
+          </w:p>
+        </w:tc>
+        <w:tc>
+          <w:tcPr>
+            <w:tcW w:w="657" w:type="dxa"/>
+            <w:shd w:val="clear" w:color="auto" w:fill="D9D9D9" w:themeFill="background1" w:themeFillShade="D9"/>
+            <w:vAlign w:val="center"/>
+          </w:tcPr>
+          <w:p>
+            <w:pPr>
+              <w:ind w:firstLine="0"/>
+              <w:jc w:val="center"/>
+            </w:pPr>
+            <w:r>
+              <w:t>Risk</w:t>
+            </w:r>
+          </w:p>
+        </w:tc>
+        <w:tc>
+          <w:tcPr>
+            <w:tcW w:w="2044" w:type="dxa"/>
+            <w:shd w:val="clear" w:color="auto" w:fill="D9D9D9" w:themeFill="background1" w:themeFillShade="D9"/>
+            <w:vAlign w:val="center"/>
+          </w:tcPr>
+          <w:p>
+            <w:pPr>
+              <w:ind w:firstLine="0"/>
+              <w:jc w:val="center"/>
+            </w:pPr>
+            <w:r>
+              <w:t>Mitigation</w:t>
+            </w:r>
+          </w:p>
+        </w:tc>
+        <w:tc>
+          <w:tcPr>
+            <w:tcW w:w="1795" w:type="dxa"/>
+            <w:shd w:val="clear" w:color="auto" w:fill="D9D9D9" w:themeFill="background1" w:themeFillShade="D9"/>
+            <w:vAlign w:val="center"/>
+          </w:tcPr>
+          <w:p>
+            <w:pPr>
+              <w:ind w:firstLine="0"/>
+              <w:jc w:val="center"/>
+            </w:pPr>
+            <w:r>
+              <w:t>Verification</w:t>
+            </w:r>
+          </w:p>
+        </w:tc>
+      </w:tr>
+      <w:tr>
+        <w:tc>
+          <w:tcPr>
+            <w:tcW w:w="1557" w:type="dxa"/>
+            <w:vAlign w:val="center"/>
+          </w:tcPr>
+          <w:p>
+            <w:pPr>
+              <w:ind w:firstLine="0"/>
+              <w:jc w:val="center"/>
+            </w:pPr>
+            <w:r>
+              <w:t>Drogue parachute deployment mistime</w:t>
+            </w:r>
+          </w:p>
+        </w:tc>
+        <w:tc>
+          <w:tcPr>
+            <w:tcW w:w="1558" w:type="dxa"/>
+            <w:vAlign w:val="center"/>
+          </w:tcPr>
+          <w:p>
+            <w:pPr>
+              <w:ind w:firstLine="0"/>
+              <w:jc w:val="center"/>
+            </w:pPr>
+            <w:r>
+              <w:t>Late or early recovery system deployment</w:t>
+            </w:r>
+          </w:p>
+        </w:tc>
+        <w:tc>
+          <w:tcPr>
+            <w:tcW w:w="1739" w:type="dxa"/>
+            <w:vAlign w:val="center"/>
+          </w:tcPr>
+          <w:p>
+            <w:pPr>
+              <w:ind w:firstLine="0"/>
+              <w:jc w:val="center"/>
+            </w:pPr>
+            <w:r>
+              <w:t>Vehicle could be ripped apart by aerodynamic forces or drift too far off expected landing zone</w:t>
+            </w:r>
+          </w:p>
+        </w:tc>
+        <w:tc>
+          <w:tcPr>
+            <w:tcW w:w="657" w:type="dxa"/>
+            <w:shd w:val="clear" w:color="auto" w:fill="FF0000"/>
+            <w:vAlign w:val="center"/>
+          </w:tcPr>
+          <w:p>
+            <w:pPr>
+              <w:ind w:firstLine="0"/>
+              <w:jc w:val="center"/>
+            </w:pPr>
+            <w:r>
+              <w:t>B1</w:t>
+            </w:r>
+          </w:p>
+        </w:tc>
+        <w:tc>
+          <w:tcPr>
+            <w:tcW w:w="2044" w:type="dxa"/>
+            <w:vAlign w:val="center"/>
+          </w:tcPr>
+          <w:p>
+            <w:pPr>
+              <w:ind w:firstLine="0"/>
+              <w:jc w:val="center"/>
+            </w:pPr>
+            <w:r>
+              <w:t>Check batteries, altimeter tests, all equipment connections before launch</w:t>
+            </w:r>
+          </w:p>
+        </w:tc>
+        <w:tc>
+          <w:tcPr>
+            <w:tcW w:w="1795" w:type="dxa"/>
+            <w:vAlign w:val="center"/>
+          </w:tcPr>
+          <w:p>
+            <w:pPr>
+              <w:ind w:firstLine="0"/>
+              <w:jc w:val="center"/>
+            </w:pPr>
+            <w:r>
+              <w:t>Follow launch procedures for installing avionics on vehicle.  Thorough testing pre-launch</w:t>
+            </w:r>
+          </w:p>
+        </w:tc>
+      </w:tr>
+      <w:tr>
+        <w:tc>
+          <w:tcPr>
+            <w:tcW w:w="1557" w:type="dxa"/>
+            <w:vAlign w:val="center"/>
+          </w:tcPr>
+          <w:p>
+            <w:pPr>
+              <w:ind w:firstLine="0"/>
+              <w:jc w:val="center"/>
+            </w:pPr>
+            <w:r>
+              <w:t>ECU sudden-death</w:t>
+            </w:r>
+          </w:p>
+        </w:tc>
+        <w:tc>
+          <w:tcPr>
+            <w:tcW w:w="1558" w:type="dxa"/>
+            <w:vAlign w:val="center"/>
+          </w:tcPr>
+          <w:p>
+            <w:pPr>
+              <w:ind w:firstLine="0"/>
+              <w:jc w:val="center"/>
+            </w:pPr>
+            <w:r>
+              <w:t>Bug in FADEC program or improper use of attached peripherals</w:t>
+            </w:r>
+          </w:p>
+        </w:tc>
+        <w:tc>
+          <w:tcPr>
+            <w:tcW w:w="1739" w:type="dxa"/>
+            <w:vAlign w:val="center"/>
+          </w:tcPr>
+          <w:p>
+            <w:pPr>
+              <w:ind w:firstLine="0"/>
+              <w:jc w:val="center"/>
+            </w:pPr>
+            <w:r>
+              <w:t>Total loss of engine control</w:t>
+            </w:r>
+          </w:p>
+        </w:tc>
+        <w:tc>
+          <w:tcPr>
+            <w:tcW w:w="657" w:type="dxa"/>
+            <w:shd w:val="clear" w:color="auto" w:fill="FFFF00"/>
+            <w:vAlign w:val="center"/>
+          </w:tcPr>
+          <w:p>
+            <w:pPr>
+              <w:ind w:firstLine="0"/>
+              <w:jc w:val="center"/>
+            </w:pPr>
+            <w:r>
+              <w:t>C1</w:t>
+            </w:r>
+          </w:p>
+        </w:tc>
+        <w:tc>
+          <w:tcPr>
+            <w:tcW w:w="2044" w:type="dxa"/>
+            <w:vAlign w:val="center"/>
+          </w:tcPr>
+          <w:p>
+            <w:pPr>
+              <w:ind w:firstLine="0"/>
+              <w:jc w:val="center"/>
+            </w:pPr>
+            <w:r>
+              <w:t xml:space="preserve">Check power sources for engine controllers such as servos, pumps, </w:t>
+            </w:r>
+            <w:proofErr w:type="spellStart"/>
+            <w:r>
+              <w:t>etc</w:t>
+            </w:r>
+            <w:proofErr w:type="spellEnd"/>
+            <w:r>
+              <w:t>; FADEC self-test pre-launch</w:t>
+            </w:r>
+          </w:p>
+        </w:tc>
+        <w:tc>
+          <w:tcPr>
+            <w:tcW w:w="1795" w:type="dxa"/>
+            <w:vAlign w:val="center"/>
+          </w:tcPr>
+          <w:p>
+            <w:pPr>
+              <w:ind w:firstLine="0"/>
+              <w:jc w:val="center"/>
+            </w:pPr>
+            <w:r>
+              <w:t>All-scenario tests before equipment integration; including edge-cases</w:t>
+            </w:r>
+          </w:p>
+        </w:tc>
+      </w:tr>
+      <w:tr>
+        <w:tc>
+          <w:tcPr>
+            <w:tcW w:w="1557" w:type="dxa"/>
+            <w:vAlign w:val="center"/>
+          </w:tcPr>
+          <w:p>
+            <w:pPr>
+              <w:ind w:firstLine="0"/>
+              <w:jc w:val="center"/>
+            </w:pPr>
+            <w:r>
+              <w:t>Brain sudden-death</w:t>
+            </w:r>
+          </w:p>
+        </w:tc>
+        <w:tc>
+          <w:tcPr>
+            <w:tcW w:w="1558" w:type="dxa"/>
+            <w:vAlign w:val="center"/>
+          </w:tcPr>
+          <w:p>
+            <w:pPr>
+              <w:ind w:firstLine="0"/>
+              <w:jc w:val="center"/>
+            </w:pPr>
+            <w:r>
+              <w:t>Bug in brain programming, improper sensor integration or use of peripherals</w:t>
+            </w:r>
+          </w:p>
+        </w:tc>
+        <w:tc>
+          <w:tcPr>
+            <w:tcW w:w="1739" w:type="dxa"/>
+            <w:vAlign w:val="center"/>
+          </w:tcPr>
+          <w:p>
+            <w:pPr>
+              <w:ind w:firstLine="0"/>
+              <w:jc w:val="center"/>
+            </w:pPr>
+            <w:r>
+              <w:t>Total loss of systems integration</w:t>
+            </w:r>
+          </w:p>
+        </w:tc>
+        <w:tc>
+          <w:tcPr>
+            <w:tcW w:w="657" w:type="dxa"/>
+            <w:shd w:val="clear" w:color="auto" w:fill="FFFF00"/>
+            <w:vAlign w:val="center"/>
+          </w:tcPr>
+          <w:p>
+            <w:pPr>
+              <w:ind w:firstLine="0"/>
+              <w:jc w:val="center"/>
+            </w:pPr>
+            <w:r>
+              <w:t>C1</w:t>
+            </w:r>
+          </w:p>
+        </w:tc>
+        <w:tc>
+          <w:tcPr>
+            <w:tcW w:w="2044" w:type="dxa"/>
+            <w:vAlign w:val="center"/>
+          </w:tcPr>
+          <w:p>
+            <w:pPr>
+              <w:ind w:firstLine="0"/>
+              <w:jc w:val="center"/>
+            </w:pPr>
+            <w:r>
+              <w:t>Check all connections to other systems, built-in self-tests on all parts of program</w:t>
+            </w:r>
+          </w:p>
+        </w:tc>
+        <w:tc>
+          <w:tcPr>
+            <w:tcW w:w="1795" w:type="dxa"/>
+            <w:vAlign w:val="center"/>
+          </w:tcPr>
+          <w:p>
+            <w:pPr>
+              <w:ind w:firstLine="0"/>
+              <w:jc w:val="center"/>
+            </w:pPr>
+            <w:r>
+              <w:t>All-scenario test &amp; simulation before integration including edge-cases</w:t>
+            </w:r>
+          </w:p>
+        </w:tc>
+      </w:tr>
+      <w:tr>
+        <w:tc>
+          <w:tcPr>
+            <w:tcW w:w="1557" w:type="dxa"/>
+            <w:vAlign w:val="center"/>
+          </w:tcPr>
+          <w:p>
+            <w:pPr>
+              <w:ind w:firstLine="0"/>
+              <w:jc w:val="center"/>
+            </w:pPr>
+            <w:r>
+              <w:t>Telemetry sudden-death</w:t>
+            </w:r>
+          </w:p>
+        </w:tc>
+        <w:tc>
+          <w:tcPr>
+            <w:tcW w:w="1558" w:type="dxa"/>
+            <w:vAlign w:val="center"/>
+          </w:tcPr>
+          <w:p>
+            <w:pPr>
+              <w:ind w:firstLine="0"/>
+              <w:jc w:val="center"/>
+            </w:pPr>
+            <w:bookmarkStart w:id="23" w:name="_GoBack"/>
+            <w:bookmarkEnd w:id="23"/>
+          </w:p>
+        </w:tc>
+        <w:tc>
+          <w:tcPr>
+            <w:tcW w:w="1739" w:type="dxa"/>
+            <w:vAlign w:val="center"/>
+          </w:tcPr>
+          <w:p>
+            <w:pPr>
+              <w:ind w:firstLine="0"/>
+              <w:jc w:val="center"/>
+            </w:pPr>
+          </w:p>
+        </w:tc>
+        <w:tc>
+          <w:tcPr>
+            <w:tcW w:w="657" w:type="dxa"/>
+            <w:vAlign w:val="center"/>
+          </w:tcPr>
+          <w:p>
+            <w:pPr>
+              <w:ind w:firstLine="0"/>
+              <w:jc w:val="center"/>
+            </w:pPr>
+          </w:p>
+        </w:tc>
+        <w:tc>
+          <w:tcPr>
+            <w:tcW w:w="2044" w:type="dxa"/>
+            <w:vAlign w:val="center"/>
+          </w:tcPr>
+          <w:p>
+            <w:pPr>
+              <w:ind w:firstLine="0"/>
+              <w:jc w:val="center"/>
+            </w:pPr>
+          </w:p>
+        </w:tc>
+        <w:tc>
+          <w:tcPr>
+            <w:tcW w:w="1795" w:type="dxa"/>
+            <w:vAlign w:val="center"/>
+          </w:tcPr>
+          <w:p>
+            <w:pPr>
+              <w:ind w:firstLine="0"/>
+              <w:jc w:val="center"/>
+            </w:pPr>
+          </w:p>
+        </w:tc>
+      </w:tr>
+    </w:tbl>
+    <w:p>
+      <w:r>
+        <w:lastRenderedPageBreak/>
+        <w:br w:type="textWrapping" w:clear="all"/>
+      </w:r>
     </w:p>
     <w:sectPr>
       <w:headerReference w:type="default" r:id="rId16"/>
@@ -14776,6 +16769,25 @@
       </w:tcPr>
     </w:tblStylePr>
   </w:style>
+  <w:style w:type="table" w:styleId="TableGridLight">
+    <w:name w:val="Grid Table Light"/>
+    <w:basedOn w:val="TableNormal"/>
+    <w:uiPriority w:val="40"/>
+    <w:rsid w:val="00B148DB"/>
+    <w:pPr>
+      <w:spacing w:after="0" w:line="240" w:lineRule="auto"/>
+    </w:pPr>
+    <w:tblPr>
+      <w:tblBorders>
+        <w:top w:val="single" w:sz="4" w:space="0" w:color="BFBFBF" w:themeColor="background1" w:themeShade="BF"/>
+        <w:left w:val="single" w:sz="4" w:space="0" w:color="BFBFBF" w:themeColor="background1" w:themeShade="BF"/>
+        <w:bottom w:val="single" w:sz="4" w:space="0" w:color="BFBFBF" w:themeColor="background1" w:themeShade="BF"/>
+        <w:right w:val="single" w:sz="4" w:space="0" w:color="BFBFBF" w:themeColor="background1" w:themeShade="BF"/>
+        <w:insideH w:val="single" w:sz="4" w:space="0" w:color="BFBFBF" w:themeColor="background1" w:themeShade="BF"/>
+        <w:insideV w:val="single" w:sz="4" w:space="0" w:color="BFBFBF" w:themeColor="background1" w:themeShade="BF"/>
+      </w:tblBorders>
+    </w:tblPr>
+  </w:style>
 </w:styles>
 </file>
 
@@ -15079,7 +17091,7 @@
 </file>
 
 <file path=customXml/itemProps1.xml><?xml version="1.0" encoding="utf-8"?>
-<ds:datastoreItem xmlns:ds="http://schemas.openxmlformats.org/officeDocument/2006/customXml" ds:itemID="{71DB81F4-602C-4D6E-9EBA-DC7231559DFD}">
+<ds:datastoreItem xmlns:ds="http://schemas.openxmlformats.org/officeDocument/2006/customXml" ds:itemID="{A984941D-6148-4FC2-9D68-9BC709E32F25}">
   <ds:schemaRefs>
     <ds:schemaRef ds:uri="http://schemas.openxmlformats.org/officeDocument/2006/bibliography"/>
   </ds:schemaRefs>

</xml_diff>

<commit_message>
One more FMEA line
Signed-off-by: Misha Turnbull <mishaturnbull@gmail.com>
</commit_message>
<xml_diff>
--- a/docs/Reports/PDR-Avionics.docx
+++ b/docs/Reports/PDR-Avionics.docx
@@ -2592,15 +2592,7 @@
         <w:t>easily</w:t>
       </w:r>
       <w:r>
-        <w:t xml:space="preserve"> break these conditions.  1000 knots </w:t>
-      </w:r>
-      <w:proofErr w:type="gramStart"/>
-      <w:r>
-        <w:t>is</w:t>
-      </w:r>
-      <w:proofErr w:type="gramEnd"/>
-      <w:r>
-        <w:t xml:space="preserve"> slightly under Mach 1.5 at sea level, and 18 kilometers is well short of the desired 100.  Even with an AND-gated device, preliminary calculations </w:t>
+        <w:t xml:space="preserve"> break these conditions.  1000 knots is slightly under Mach 1.5 at sea level, and 18 kilometers is well short of the desired 100.  Even with an AND-gated device, preliminary calculations </w:t>
       </w:r>
       <w:r>
         <w:t xml:space="preserve">from </w:t>
@@ -2656,15 +2648,7 @@
         <w:t>this method will not be used.</w:t>
       </w:r>
       <w:r>
-        <w:t xml:space="preserve">  It may also be worth noting that at the time of writing, many of the u-</w:t>
-      </w:r>
-      <w:proofErr w:type="spellStart"/>
-      <w:r>
-        <w:t>blox</w:t>
-      </w:r>
-      <w:proofErr w:type="spellEnd"/>
-      <w:r>
-        <w:t xml:space="preserve"> manufactured GPS units list operational limits of 50km and/or 500m/s.  The vendor has been contacted to clarify whether those limits are AND-gated or OR-gated, and whether the stated operational limits are effective or not.  If the stated limits are true, and the receivers are AND-gated, those receivers will be </w:t>
+        <w:t xml:space="preserve">  It may also be worth noting that at the time of writing, many of the u-blox manufactured GPS units list operational limits of 50km and/or 500m/s.  The vendor has been contacted to clarify whether those limits are AND-gated or OR-gated, and whether the stated operational limits are effective or not.  If the stated limits are true, and the receivers are AND-gated, those receivers will be </w:t>
       </w:r>
       <w:r>
         <w:rPr>
@@ -2773,15 +2757,7 @@
     </w:p>
     <w:p>
       <w:r>
-        <w:t xml:space="preserve">GPS is also very helpful for vehicle recovery.  Once the vehicle falls below the set limits, i.e. on the ground, </w:t>
-      </w:r>
-      <w:proofErr w:type="gramStart"/>
-      <w:r>
-        <w:t>as long as</w:t>
-      </w:r>
-      <w:proofErr w:type="gramEnd"/>
-      <w:r>
-        <w:t xml:space="preserve"> the avionics continue functioning and transmitting then GPS provides a quick and easy method of locating the vehicle.  Since ideally the flight won’t terminate above 18km or land at greater than 1000kts, CoC</w:t>
+        <w:t>GPS is also very helpful for vehicle recovery.  Once the vehicle falls below the set limits, i.e. on the ground, as long as the avionics continue functioning and transmitting then GPS provides a quick and easy method of locating the vehicle.  Since ideally the flight won’t terminate above 18km or land at greater than 1000kts, CoC</w:t>
       </w:r>
       <w:r>
         <w:t>om</w:t>
@@ -2927,15 +2903,7 @@
     </w:p>
     <w:p>
       <w:r>
-        <w:t xml:space="preserve">Using a barometer to aid GPS altitude calculations is quite common in aviation; a process called </w:t>
-      </w:r>
-      <w:proofErr w:type="spellStart"/>
-      <w:r>
-        <w:t>baro</w:t>
-      </w:r>
-      <w:proofErr w:type="spellEnd"/>
-      <w:r>
-        <w:t xml:space="preserve">-aided receiver autonomous integrity monitoring (RAIM).  In this procedure, corrections are made during the flight based on known pressure settings at different airports.  </w:t>
+        <w:t xml:space="preserve">Using a barometer to aid GPS altitude calculations is quite common in aviation; a process called baro-aided receiver autonomous integrity monitoring (RAIM).  In this procedure, corrections are made during the flight based on known pressure settings at different airports.  </w:t>
       </w:r>
       <w:r>
         <w:t xml:space="preserve">From these corrections, a barometer can be used to accurately determine altitude above mean sea level with impressive precision &amp; accuracy.  For pilots, this is the primary means of determining altitude, almost to the exclusion of GPS altitude reports.  </w:t>
@@ -3102,23 +3070,13 @@
               </w:rPr>
               <w:t xml:space="preserve"> (</w:t>
             </w:r>
-            <w:proofErr w:type="spellStart"/>
             <w:r>
               <w:rPr>
                 <w:rFonts w:ascii="Calibri" w:hAnsi="Calibri" w:cs="Calibri"/>
                 <w:color w:val="000000"/>
                 <w:sz w:val="22"/>
               </w:rPr>
-              <w:t>pressure@alt</w:t>
-            </w:r>
-            <w:proofErr w:type="spellEnd"/>
-            <w:r>
-              <w:rPr>
-                <w:rFonts w:ascii="Calibri" w:hAnsi="Calibri" w:cs="Calibri"/>
-                <w:color w:val="000000"/>
-                <w:sz w:val="22"/>
-              </w:rPr>
-              <w:t xml:space="preserve"> / sea-level-pressure)</w:t>
+              <w:t>pressure@alt / sea-level-pressure)</w:t>
             </w:r>
           </w:p>
         </w:tc>
@@ -5064,15 +5022,7 @@
         <w:t>By using a 9-axis unit such as the BNO055,</w:t>
       </w:r>
       <w:r>
-        <w:t xml:space="preserve"> </w:t>
-      </w:r>
-      <w:proofErr w:type="spellStart"/>
-      <w:r>
-        <w:t>triaxis</w:t>
-      </w:r>
-      <w:proofErr w:type="spellEnd"/>
-      <w:r>
-        <w:t xml:space="preserve"> geomagnetic data can also be acquired, effectively giving the vehicle a 3D compass</w:t>
+        <w:t xml:space="preserve"> triaxis geomagnetic data can also be acquired, effectively giving the vehicle a 3D compass</w:t>
       </w:r>
       <w:r>
         <w:t xml:space="preserve"> </w:t>
@@ -5112,15 +5062,7 @@
     </w:p>
     <w:p>
       <w:r>
-        <w:t>There are several different accelerometer sensor-in-package (</w:t>
-      </w:r>
-      <w:proofErr w:type="spellStart"/>
-      <w:r>
-        <w:t>SiP</w:t>
-      </w:r>
-      <w:proofErr w:type="spellEnd"/>
-      <w:r>
-        <w:t xml:space="preserve">) types available for use.  </w:t>
+        <w:t xml:space="preserve">There are several different accelerometer sensor-in-package (SiP) types available for use.  </w:t>
       </w:r>
       <w:r>
         <w:t xml:space="preserve">The 9-axis BNO055 discussed earlier has the advantage of the geomagnetic sensors, but is a bit more expensive and an external unit.  On the other hand, the 6-axis MPU-6050 unit lacks the magnetometer but is much smaller.  </w:t>
@@ -5413,26 +5355,16 @@
             <w:pPr>
               <w:pStyle w:val="NoSpacing"/>
             </w:pPr>
-            <w:proofErr w:type="spellStart"/>
-            <w:r>
-              <w:t>Triaxis</w:t>
-            </w:r>
-            <w:proofErr w:type="spellEnd"/>
-            <w:r>
-              <w:t xml:space="preserve"> linear accelerometer</w:t>
+            <w:r>
+              <w:t>Triaxis linear accelerometer</w:t>
             </w:r>
           </w:p>
           <w:p>
             <w:pPr>
               <w:pStyle w:val="NoSpacing"/>
             </w:pPr>
-            <w:proofErr w:type="spellStart"/>
-            <w:r>
-              <w:t>Triaxis</w:t>
-            </w:r>
-            <w:proofErr w:type="spellEnd"/>
-            <w:r>
-              <w:t xml:space="preserve"> gyroscope</w:t>
+            <w:r>
+              <w:t>Triaxis gyroscope</w:t>
             </w:r>
           </w:p>
         </w:tc>
@@ -5444,39 +5376,24 @@
             <w:pPr>
               <w:pStyle w:val="NoSpacing"/>
             </w:pPr>
-            <w:proofErr w:type="spellStart"/>
-            <w:r>
-              <w:t>Triaxis</w:t>
-            </w:r>
-            <w:proofErr w:type="spellEnd"/>
-            <w:r>
-              <w:t xml:space="preserve"> linear accelerometer</w:t>
+            <w:r>
+              <w:t>Triaxis linear accelerometer</w:t>
             </w:r>
           </w:p>
           <w:p>
             <w:pPr>
               <w:pStyle w:val="NoSpacing"/>
             </w:pPr>
-            <w:proofErr w:type="spellStart"/>
-            <w:r>
-              <w:t>Triaxis</w:t>
-            </w:r>
-            <w:proofErr w:type="spellEnd"/>
-            <w:r>
-              <w:t xml:space="preserve"> gyroscope</w:t>
+            <w:r>
+              <w:t>Triaxis gyroscope</w:t>
             </w:r>
           </w:p>
           <w:p>
             <w:pPr>
               <w:pStyle w:val="NoSpacing"/>
             </w:pPr>
-            <w:proofErr w:type="spellStart"/>
-            <w:r>
-              <w:t>Triaxis</w:t>
-            </w:r>
-            <w:proofErr w:type="spellEnd"/>
-            <w:r>
-              <w:t xml:space="preserve"> geomagnetic sensor</w:t>
+            <w:r>
+              <w:t>Triaxis geomagnetic sensor</w:t>
             </w:r>
           </w:p>
           <w:p>
@@ -6188,15 +6105,7 @@
     </w:p>
     <w:p>
       <w:r>
-        <w:t xml:space="preserve">Since there are a handful of private pilots on the avionics team, one of the tests being planned is a combination test of both RF-link effective distance and tracking &amp; receiving hardware.  While that </w:t>
-      </w:r>
-      <w:proofErr w:type="gramStart"/>
-      <w:r>
-        <w:t>particular element</w:t>
-      </w:r>
-      <w:proofErr w:type="gramEnd"/>
-      <w:r>
-        <w:t xml:space="preserve"> is left to be described later</w:t>
+        <w:t>Since there are a handful of private pilots on the avionics team, one of the tests being planned is a combination test of both RF-link effective distance and tracking &amp; receiving hardware.  While that particular element is left to be described later</w:t>
       </w:r>
       <w:r>
         <w:t xml:space="preserve"> in the telemetry section</w:t>
@@ -7302,15 +7211,7 @@
         <w:t xml:space="preserve"> </w:t>
       </w:r>
       <w:r>
-        <w:t xml:space="preserve">The vehicle itself only needs to know altitude, orientation and engine parameters to facilitate a safe abort in the event of a communications link failure, so the rest of the calculations can be performed by much higher-performance computers on the ground.  These on-site calculations will provide a live data feed for the launch team to monitor and </w:t>
-      </w:r>
-      <w:proofErr w:type="gramStart"/>
-      <w:r>
-        <w:t>make a decision</w:t>
-      </w:r>
-      <w:proofErr w:type="gramEnd"/>
-      <w:r>
-        <w:t xml:space="preserve"> about whether they want to abort the flight or not.</w:t>
+        <w:t>The vehicle itself only needs to know altitude, orientation and engine parameters to facilitate a safe abort in the event of a communications link failure, so the rest of the calculations can be performed by much higher-performance computers on the ground.  These on-site calculations will provide a live data feed for the launch team to monitor and make a decision about whether they want to abort the flight or not.</w:t>
       </w:r>
     </w:p>
     <w:p>
@@ -7380,15 +7281,7 @@
     </w:p>
     <w:p>
       <w:r>
-        <w:t>The vehicle’s omnidirectional antenna won’t be transmitting with enough power to be received by an isotropic antenna on the ground.  Therefore, a more directional high-gain antenna such as a Yagi-</w:t>
-      </w:r>
-      <w:proofErr w:type="spellStart"/>
-      <w:r>
-        <w:t>Uda</w:t>
-      </w:r>
-      <w:proofErr w:type="spellEnd"/>
-      <w:r>
-        <w:t xml:space="preserve"> antenna is required.  To keep the antenna oriented correctly, a “turret” will be built.   </w:t>
+        <w:t xml:space="preserve">The vehicle’s omnidirectional antenna won’t be transmitting with enough power to be received by an isotropic antenna on the ground.  Therefore, a more directional high-gain antenna such as a Yagi-Uda antenna is required.  To keep the antenna oriented correctly, a “turret” will be built.   </w:t>
       </w:r>
       <w:r>
         <w:t>This turre</w:t>
@@ -7425,15 +7318,7 @@
         <w:t xml:space="preserve">radio antenna system.  Mounting 4 </w:t>
       </w:r>
       <w:r>
-        <w:t>directional Yagi-</w:t>
-      </w:r>
-      <w:proofErr w:type="spellStart"/>
-      <w:r>
-        <w:t>Uda</w:t>
-      </w:r>
-      <w:proofErr w:type="spellEnd"/>
-      <w:r>
-        <w:t xml:space="preserve"> antennas in a diamond pattern, slightly angled away from the center, will give the capability to track the telemetry signal from the vehicle.  Comparing the receive volume from the two left-right antennas yields the direction to rotate in, and comparing the volume from the two vertically-aligned antennas gives the direction to elevate in.</w:t>
+        <w:t>directional Yagi-Uda antennas in a diamond pattern, slightly angled away from the center, will give the capability to track the telemetry signal from the vehicle.  Comparing the receive volume from the two left-right antennas yields the direction to rotate in, and comparing the volume from the two vertically-aligned antennas gives the direction to elevate in.</w:t>
       </w:r>
     </w:p>
     <w:p>
@@ -7503,63 +7388,15 @@
         </w:r>
       </w:fldSimple>
       <w:r>
-        <w:t>: 928MHz Yagi-</w:t>
-      </w:r>
-      <w:proofErr w:type="spellStart"/>
-      <w:r>
-        <w:t>Uda</w:t>
-      </w:r>
-      <w:proofErr w:type="spellEnd"/>
-      <w:r>
-        <w:t xml:space="preserve"> antenna</w:t>
+        <w:t>: 928MHz Yagi-Uda antenna</w:t>
       </w:r>
     </w:p>
     <w:p>
       <w:r>
-        <w:t>Since the Yagi-</w:t>
-      </w:r>
-      <w:proofErr w:type="spellStart"/>
-      <w:r>
-        <w:t>Uda</w:t>
-      </w:r>
-      <w:proofErr w:type="spellEnd"/>
-      <w:r>
-        <w:t xml:space="preserve"> antenna typically performs worse than </w:t>
-      </w:r>
-      <w:r>
-        <w:t xml:space="preserve">alternatives for the lack of a reflector backing large enough, the pros and cons of having a second turret with a dedicated communications antenna are being weighed.  It would enable the mounting of a large </w:t>
-      </w:r>
-      <w:proofErr w:type="spellStart"/>
-      <w:r>
-        <w:t>multifilar</w:t>
-      </w:r>
-      <w:proofErr w:type="spellEnd"/>
-      <w:r>
-        <w:t xml:space="preserve"> helical dipole antenna with a reflector backing, expected to get over 20 </w:t>
-      </w:r>
-      <w:proofErr w:type="spellStart"/>
-      <w:r>
-        <w:t>dBi</w:t>
-      </w:r>
-      <w:proofErr w:type="spellEnd"/>
-      <w:r>
-        <w:t xml:space="preserve"> of power compared with the Yagi-</w:t>
-      </w:r>
-      <w:proofErr w:type="spellStart"/>
-      <w:r>
-        <w:t>Uda’s</w:t>
-      </w:r>
-      <w:proofErr w:type="spellEnd"/>
-      <w:r>
-        <w:t xml:space="preserve"> 11.3 </w:t>
-      </w:r>
-      <w:proofErr w:type="spellStart"/>
-      <w:r>
-        <w:t>dBi</w:t>
-      </w:r>
-      <w:proofErr w:type="spellEnd"/>
-      <w:r>
-        <w:t xml:space="preserve">.  </w:t>
+        <w:t xml:space="preserve">Since the Yagi-Uda antenna typically performs worse than </w:t>
+      </w:r>
+      <w:r>
+        <w:t xml:space="preserve">alternatives for the lack of a reflector backing large enough, the pros and cons of having a second turret with a dedicated communications antenna are being weighed.  It would enable the mounting of a large multifilar helical dipole antenna with a reflector backing, expected to get over 20 dBi of power compared with the Yagi-Uda’s 11.3 dBi.  </w:t>
       </w:r>
     </w:p>
     <w:p>
@@ -7630,28 +7467,12 @@
         </w:r>
       </w:fldSimple>
       <w:r>
-        <w:t xml:space="preserve">: 928 MHz </w:t>
-      </w:r>
-      <w:proofErr w:type="spellStart"/>
-      <w:r>
-        <w:t>multifilar</w:t>
-      </w:r>
-      <w:proofErr w:type="spellEnd"/>
-      <w:r>
-        <w:t xml:space="preserve"> helical dipole antenna with parabolic reflector backing</w:t>
+        <w:t>: 928 MHz multifilar helical dipole antenna with parabolic reflector backing</w:t>
       </w:r>
     </w:p>
     <w:p>
       <w:r>
-        <w:t xml:space="preserve">Since radio processing is a complex task requiring </w:t>
-      </w:r>
-      <w:proofErr w:type="gramStart"/>
-      <w:r>
-        <w:t>sufficient</w:t>
-      </w:r>
-      <w:proofErr w:type="gramEnd"/>
-      <w:r>
-        <w:t xml:space="preserve"> hardware, each of the radio receivers will be connected to a dedicated controller responsible for determining the appropriate action for the turret to take.   Many such radio receivers are designed to output to a USB port, so something with a 4-port USB </w:t>
+        <w:t xml:space="preserve">Since radio processing is a complex task requiring sufficient hardware, each of the radio receivers will be connected to a dedicated controller responsible for determining the appropriate action for the turret to take.   Many such radio receivers are designed to output to a USB port, so something with a 4-port USB </w:t>
       </w:r>
       <w:r>
         <w:t>hub</w:t>
@@ -7756,15 +7577,7 @@
     </w:p>
     <w:p>
       <w:r>
-        <w:t xml:space="preserve">There are multiple options for computing hardware on the vehicle.  Each one has it’s benefits and downfalls, but a quantitative comparison of each option is given below.  It must be kept in mind that the BeagleBone Enhanced is currently the team favorite because the manufacturer, </w:t>
-      </w:r>
-      <w:proofErr w:type="spellStart"/>
-      <w:r>
-        <w:t>SanCloud</w:t>
-      </w:r>
-      <w:proofErr w:type="spellEnd"/>
-      <w:r>
-        <w:t xml:space="preserve"> LTD, provided 2 units free-of-charge.</w:t>
+        <w:t>There are multiple options for computing hardware on the vehicle.  Each one has it’s benefits and downfalls, but a quantitative comparison of each option is given below.  It must be kept in mind that the BeagleBone Enhanced is currently the team favorite because the manufacturer, SanCloud LTD, provided 2 units free-of-charge.</w:t>
       </w:r>
     </w:p>
     <w:tbl>
@@ -7872,13 +7685,8 @@
               <w:ind w:firstLine="0"/>
               <w:cnfStyle w:val="000000100000" w:firstRow="0" w:lastRow="0" w:firstColumn="0" w:lastColumn="0" w:oddVBand="0" w:evenVBand="0" w:oddHBand="1" w:evenHBand="0" w:firstRowFirstColumn="0" w:firstRowLastColumn="0" w:lastRowFirstColumn="0" w:lastRowLastColumn="0"/>
             </w:pPr>
-            <w:proofErr w:type="spellStart"/>
-            <w:r>
-              <w:t>SanCloud</w:t>
-            </w:r>
-            <w:proofErr w:type="spellEnd"/>
-            <w:r>
-              <w:t xml:space="preserve"> LTD</w:t>
+            <w:r>
+              <w:t>SanCloud LTD</w:t>
             </w:r>
           </w:p>
         </w:tc>
@@ -8100,15 +7908,7 @@
               <w:cnfStyle w:val="000000100000" w:firstRow="0" w:lastRow="0" w:firstColumn="0" w:lastColumn="0" w:oddVBand="0" w:evenVBand="0" w:oddHBand="1" w:evenHBand="0" w:firstRowFirstColumn="0" w:firstRowLastColumn="0" w:lastRowFirstColumn="0" w:lastRowLastColumn="0"/>
             </w:pPr>
             <w:r>
-              <w:t xml:space="preserve">1 </w:t>
-            </w:r>
-            <w:proofErr w:type="spellStart"/>
-            <w:r>
-              <w:t>microUSB</w:t>
-            </w:r>
-            <w:proofErr w:type="spellEnd"/>
-            <w:r>
-              <w:t xml:space="preserve"> (power supply only)</w:t>
+              <w:t>1 microUSB (power supply only)</w:t>
             </w:r>
           </w:p>
           <w:p>
@@ -8161,11 +7961,7 @@
               <w:cnfStyle w:val="000000100000" w:firstRow="0" w:lastRow="0" w:firstColumn="0" w:lastColumn="0" w:oddVBand="0" w:evenVBand="0" w:oddHBand="1" w:evenHBand="0" w:firstRowFirstColumn="0" w:firstRowLastColumn="0" w:lastRowFirstColumn="0" w:lastRowLastColumn="0"/>
             </w:pPr>
             <w:r>
-              <w:t xml:space="preserve">1 </w:t>
-            </w:r>
-            <w:proofErr w:type="spellStart"/>
-            <w:r>
-              <w:t>mi</w:t>
+              <w:t>1 mi</w:t>
             </w:r>
             <w:r>
               <w:t>cro</w:t>
@@ -8173,7 +7969,6 @@
             <w:r>
               <w:t>HDMI</w:t>
             </w:r>
-            <w:proofErr w:type="spellEnd"/>
           </w:p>
           <w:p>
             <w:pPr>
@@ -8181,15 +7976,7 @@
               <w:cnfStyle w:val="000000100000" w:firstRow="0" w:lastRow="0" w:firstColumn="0" w:lastColumn="0" w:oddVBand="0" w:evenVBand="0" w:oddHBand="1" w:evenHBand="0" w:firstRowFirstColumn="0" w:firstRowLastColumn="0" w:lastRowFirstColumn="0" w:lastRowLastColumn="0"/>
             </w:pPr>
             <w:r>
-              <w:t xml:space="preserve">1 </w:t>
-            </w:r>
-            <w:proofErr w:type="spellStart"/>
-            <w:r>
-              <w:t>miniUSB</w:t>
-            </w:r>
-            <w:proofErr w:type="spellEnd"/>
-            <w:r>
-              <w:t xml:space="preserve"> (power supply, USB bus)</w:t>
+              <w:t>1 miniUSB (power supply, USB bus)</w:t>
             </w:r>
           </w:p>
           <w:p>
@@ -9129,15 +8916,7 @@
               <w:cnfStyle w:val="000000100000" w:firstRow="0" w:lastRow="0" w:firstColumn="0" w:lastColumn="0" w:oddVBand="0" w:evenVBand="0" w:oddHBand="1" w:evenHBand="0" w:firstRowFirstColumn="0" w:firstRowLastColumn="0" w:lastRowFirstColumn="0" w:lastRowLastColumn="0"/>
             </w:pPr>
             <w:r>
-              <w:t xml:space="preserve">1x </w:t>
-            </w:r>
-            <w:proofErr w:type="spellStart"/>
-            <w:r>
-              <w:t>miniUSB</w:t>
-            </w:r>
-            <w:proofErr w:type="spellEnd"/>
-            <w:r>
-              <w:t>: programming &amp; power</w:t>
+              <w:t>1x miniUSB: programming &amp; power</w:t>
             </w:r>
           </w:p>
         </w:tc>
@@ -9151,15 +8930,7 @@
               <w:cnfStyle w:val="000000100000" w:firstRow="0" w:lastRow="0" w:firstColumn="0" w:lastColumn="0" w:oddVBand="0" w:evenVBand="0" w:oddHBand="1" w:evenHBand="0" w:firstRowFirstColumn="0" w:firstRowLastColumn="0" w:lastRowFirstColumn="0" w:lastRowLastColumn="0"/>
             </w:pPr>
             <w:r>
-              <w:t xml:space="preserve">1x </w:t>
-            </w:r>
-            <w:proofErr w:type="spellStart"/>
-            <w:r>
-              <w:t>miniUSB</w:t>
-            </w:r>
-            <w:proofErr w:type="spellEnd"/>
-            <w:r>
-              <w:t>: programming &amp; power</w:t>
+              <w:t>1x miniUSB: programming &amp; power</w:t>
             </w:r>
             <w:r>
               <w:t>; data lines linked to processor for IO</w:t>
@@ -9759,11 +9530,9 @@
               <w:ind w:firstLine="0"/>
               <w:cnfStyle w:val="000000100000" w:firstRow="0" w:lastRow="0" w:firstColumn="0" w:lastColumn="0" w:oddVBand="0" w:evenVBand="0" w:oddHBand="1" w:evenHBand="0" w:firstRowFirstColumn="0" w:firstRowLastColumn="0" w:lastRowFirstColumn="0" w:lastRowLastColumn="0"/>
             </w:pPr>
-            <w:proofErr w:type="spellStart"/>
             <w:r>
               <w:t>InvenSense</w:t>
             </w:r>
-            <w:proofErr w:type="spellEnd"/>
           </w:p>
         </w:tc>
         <w:tc>
@@ -9775,11 +9544,9 @@
               <w:ind w:firstLine="0"/>
               <w:cnfStyle w:val="000000100000" w:firstRow="0" w:lastRow="0" w:firstColumn="0" w:lastColumn="0" w:oddVBand="0" w:evenVBand="0" w:oddHBand="1" w:evenHBand="0" w:firstRowFirstColumn="0" w:firstRowLastColumn="0" w:lastRowFirstColumn="0" w:lastRowLastColumn="0"/>
             </w:pPr>
-            <w:proofErr w:type="spellStart"/>
             <w:r>
               <w:t>InvenSense</w:t>
             </w:r>
-            <w:proofErr w:type="spellEnd"/>
           </w:p>
         </w:tc>
         <w:tc>
@@ -9792,13 +9559,8 @@
               <w:cnfStyle w:val="000000100000" w:firstRow="0" w:lastRow="0" w:firstColumn="0" w:lastColumn="0" w:oddVBand="0" w:evenVBand="0" w:oddHBand="1" w:evenHBand="0" w:firstRowFirstColumn="0" w:firstRowLastColumn="0" w:lastRowFirstColumn="0" w:lastRowLastColumn="0"/>
             </w:pPr>
             <w:r>
-              <w:t xml:space="preserve">Bosch </w:t>
-            </w:r>
-            <w:proofErr w:type="spellStart"/>
-            <w:r>
-              <w:t>Sensortech</w:t>
-            </w:r>
-            <w:proofErr w:type="spellEnd"/>
+              <w:t>Bosch Sensortech</w:t>
+            </w:r>
           </w:p>
         </w:tc>
       </w:tr>
@@ -11037,13 +10799,8 @@
               <w:ind w:firstLine="0"/>
               <w:cnfStyle w:val="000000000000" w:firstRow="0" w:lastRow="0" w:firstColumn="0" w:lastColumn="0" w:oddVBand="0" w:evenVBand="0" w:oddHBand="0" w:evenHBand="0" w:firstRowFirstColumn="0" w:firstRowLastColumn="0" w:lastRowFirstColumn="0" w:lastRowLastColumn="0"/>
             </w:pPr>
-            <w:proofErr w:type="spellStart"/>
-            <w:r>
-              <w:t>xy</w:t>
-            </w:r>
-            <w:proofErr w:type="spellEnd"/>
-            <w:r>
-              <w:t xml:space="preserve">-axis </w:t>
+            <w:r>
+              <w:t xml:space="preserve">xy-axis </w:t>
             </w:r>
             <w:r>
               <w:rPr>
@@ -11739,13 +11496,8 @@
               <w:cnfStyle w:val="000000000000" w:firstRow="0" w:lastRow="0" w:firstColumn="0" w:lastColumn="0" w:oddVBand="0" w:evenVBand="0" w:oddHBand="0" w:evenHBand="0" w:firstRowFirstColumn="0" w:firstRowLastColumn="0" w:lastRowFirstColumn="0" w:lastRowLastColumn="0"/>
             </w:pPr>
             <w:r>
-              <w:t xml:space="preserve">0 – 14 </w:t>
-            </w:r>
-            <w:proofErr w:type="gramStart"/>
-            <w:r>
-              <w:t>bar</w:t>
-            </w:r>
-            <w:proofErr w:type="gramEnd"/>
+              <w:t>0 – 14 bar</w:t>
+            </w:r>
           </w:p>
         </w:tc>
         <w:tc>
@@ -12116,11 +11868,9 @@
               <w:ind w:firstLine="0"/>
               <w:cnfStyle w:val="000000100000" w:firstRow="0" w:lastRow="0" w:firstColumn="0" w:lastColumn="0" w:oddVBand="0" w:evenVBand="0" w:oddHBand="1" w:evenHBand="0" w:firstRowFirstColumn="0" w:firstRowLastColumn="0" w:lastRowFirstColumn="0" w:lastRowLastColumn="0"/>
             </w:pPr>
-            <w:proofErr w:type="spellStart"/>
             <w:r>
               <w:t>ublox</w:t>
             </w:r>
-            <w:proofErr w:type="spellEnd"/>
           </w:p>
         </w:tc>
         <w:tc>
@@ -12132,14 +11882,12 @@
               <w:ind w:firstLine="0"/>
               <w:cnfStyle w:val="000000100000" w:firstRow="0" w:lastRow="0" w:firstColumn="0" w:lastColumn="0" w:oddVBand="0" w:evenVBand="0" w:oddHBand="1" w:evenHBand="0" w:firstRowFirstColumn="0" w:firstRowLastColumn="0" w:lastRowFirstColumn="0" w:lastRowLastColumn="0"/>
             </w:pPr>
-            <w:proofErr w:type="spellStart"/>
             <w:r>
               <w:t>u</w:t>
             </w:r>
             <w:r>
               <w:t>blox</w:t>
             </w:r>
-            <w:proofErr w:type="spellEnd"/>
           </w:p>
         </w:tc>
         <w:tc>
@@ -12151,14 +11899,12 @@
               <w:ind w:firstLine="0"/>
               <w:cnfStyle w:val="000000100000" w:firstRow="0" w:lastRow="0" w:firstColumn="0" w:lastColumn="0" w:oddVBand="0" w:evenVBand="0" w:oddHBand="1" w:evenHBand="0" w:firstRowFirstColumn="0" w:firstRowLastColumn="0" w:lastRowFirstColumn="0" w:lastRowLastColumn="0"/>
             </w:pPr>
-            <w:proofErr w:type="spellStart"/>
             <w:r>
               <w:t>u</w:t>
             </w:r>
             <w:r>
               <w:t>blox</w:t>
             </w:r>
-            <w:proofErr w:type="spellEnd"/>
           </w:p>
         </w:tc>
       </w:tr>
@@ -12566,13 +12312,8 @@
               <w:ind w:firstLine="0"/>
               <w:cnfStyle w:val="000000100000" w:firstRow="0" w:lastRow="0" w:firstColumn="0" w:lastColumn="0" w:oddVBand="0" w:evenVBand="0" w:oddHBand="1" w:evenHBand="0" w:firstRowFirstColumn="0" w:firstRowLastColumn="0" w:lastRowFirstColumn="0" w:lastRowLastColumn="0"/>
             </w:pPr>
-            <w:proofErr w:type="spellStart"/>
-            <w:r>
-              <w:t>BeiDou</w:t>
-            </w:r>
-            <w:proofErr w:type="spellEnd"/>
-            <w:r>
-              <w:t>, Galileo, GLONASS, GPS/QZSS</w:t>
+            <w:r>
+              <w:t>BeiDou, Galileo, GLONASS, GPS/QZSS</w:t>
             </w:r>
           </w:p>
         </w:tc>
@@ -12585,13 +12326,8 @@
               <w:ind w:firstLine="0"/>
               <w:cnfStyle w:val="000000100000" w:firstRow="0" w:lastRow="0" w:firstColumn="0" w:lastColumn="0" w:oddVBand="0" w:evenVBand="0" w:oddHBand="1" w:evenHBand="0" w:firstRowFirstColumn="0" w:firstRowLastColumn="0" w:lastRowFirstColumn="0" w:lastRowLastColumn="0"/>
             </w:pPr>
-            <w:proofErr w:type="spellStart"/>
-            <w:r>
-              <w:t>BeiDou</w:t>
-            </w:r>
-            <w:proofErr w:type="spellEnd"/>
-            <w:r>
-              <w:t>, Galileo, GLONASS, GPS/QZSS</w:t>
+            <w:r>
+              <w:t>BeiDou, Galileo, GLONASS, GPS/QZSS</w:t>
             </w:r>
           </w:p>
         </w:tc>
@@ -13001,13 +12737,8 @@
               <w:ind w:firstLine="0"/>
             </w:pPr>
             <w:r>
-              <w:t xml:space="preserve">Sensitivity: </w:t>
-            </w:r>
-            <w:proofErr w:type="spellStart"/>
-            <w:r>
-              <w:t>track&amp;nav</w:t>
-            </w:r>
-            <w:proofErr w:type="spellEnd"/>
+              <w:t>Sensitivity: track&amp;nav</w:t>
+            </w:r>
           </w:p>
         </w:tc>
         <w:tc>
@@ -13842,13 +13573,8 @@
               <w:jc w:val="center"/>
             </w:pPr>
             <w:r>
-              <w:t xml:space="preserve">Resource acquisition – tools, materials, transportation, equipment, </w:t>
-            </w:r>
-            <w:proofErr w:type="spellStart"/>
-            <w:r>
-              <w:t>etc</w:t>
-            </w:r>
-            <w:proofErr w:type="spellEnd"/>
+              <w:t>Resource acquisition – tools, materials, transportation, equipment, etc</w:t>
+            </w:r>
           </w:p>
         </w:tc>
         <w:tc>
@@ -14200,15 +13926,7 @@
               <w:jc w:val="center"/>
             </w:pPr>
             <w:r>
-              <w:t xml:space="preserve">Injury to whatever part of body </w:t>
-            </w:r>
-            <w:proofErr w:type="gramStart"/>
-            <w:r>
-              <w:t>came into contact with</w:t>
-            </w:r>
-            <w:proofErr w:type="gramEnd"/>
-            <w:r>
-              <w:t xml:space="preserve"> power</w:t>
+              <w:t>Injury to whatever part of body came into contact with power</w:t>
             </w:r>
           </w:p>
         </w:tc>
@@ -14258,13 +13976,8 @@
             </w:r>
             <w:r>
               <w:lastRenderedPageBreak/>
-              <w:t xml:space="preserve">potential hazards and mitigation </w:t>
-            </w:r>
-            <w:proofErr w:type="spellStart"/>
-            <w:r>
-              <w:t>techinques</w:t>
-            </w:r>
-            <w:proofErr w:type="spellEnd"/>
+              <w:t>potential hazards and mitigation techinques</w:t>
+            </w:r>
           </w:p>
         </w:tc>
       </w:tr>
@@ -14744,15 +14457,7 @@
               <w:jc w:val="center"/>
             </w:pPr>
             <w:r>
-              <w:t xml:space="preserve">Check power sources for engine controllers such as servos, pumps, </w:t>
-            </w:r>
-            <w:proofErr w:type="spellStart"/>
-            <w:r>
-              <w:t>etc</w:t>
-            </w:r>
-            <w:proofErr w:type="spellEnd"/>
-            <w:r>
-              <w:t>; FADEC self-test pre-launch</w:t>
+              <w:t>Check power sources for engine controllers such as servos, pumps, etc; FADEC self-test pre-launch</w:t>
             </w:r>
           </w:p>
         </w:tc>
@@ -15526,852 +15231,946 @@
             <w:r>
               <w:t>.  Full battery drain test to see how long it actually lasts</w:t>
             </w:r>
+          </w:p>
+        </w:tc>
+      </w:tr>
+      <w:tr>
+        <w:tc>
+          <w:tcPr>
+            <w:tcW w:w="1539" w:type="dxa"/>
+            <w:vAlign w:val="center"/>
+          </w:tcPr>
+          <w:p>
+            <w:pPr>
+              <w:ind w:firstLine="0"/>
+              <w:jc w:val="center"/>
+            </w:pPr>
+            <w:r>
+              <w:lastRenderedPageBreak/>
+              <w:t>Computer overheat</w:t>
+            </w:r>
+          </w:p>
+        </w:tc>
+        <w:tc>
+          <w:tcPr>
+            <w:tcW w:w="1590" w:type="dxa"/>
+            <w:vAlign w:val="center"/>
+          </w:tcPr>
+          <w:p>
+            <w:pPr>
+              <w:ind w:firstLine="0"/>
+              <w:jc w:val="center"/>
+            </w:pPr>
+            <w:r>
+              <w:t>Thermal protection system initiated shut-down</w:t>
+            </w:r>
+          </w:p>
+        </w:tc>
+        <w:tc>
+          <w:tcPr>
+            <w:tcW w:w="1803" w:type="dxa"/>
+            <w:vAlign w:val="center"/>
+          </w:tcPr>
+          <w:p>
+            <w:pPr>
+              <w:ind w:firstLine="0"/>
+              <w:jc w:val="center"/>
+            </w:pPr>
+            <w:r>
+              <w:t>Sudden-death to any system that overheats</w:t>
+            </w:r>
+          </w:p>
+        </w:tc>
+        <w:tc>
+          <w:tcPr>
+            <w:tcW w:w="657" w:type="dxa"/>
+            <w:shd w:val="clear" w:color="auto" w:fill="FF0000"/>
+            <w:vAlign w:val="center"/>
+          </w:tcPr>
+          <w:p>
+            <w:pPr>
+              <w:ind w:firstLine="0"/>
+              <w:jc w:val="center"/>
+            </w:pPr>
+            <w:r>
+              <w:t>B1</w:t>
+            </w:r>
+          </w:p>
+        </w:tc>
+        <w:tc>
+          <w:tcPr>
+            <w:tcW w:w="1999" w:type="dxa"/>
+            <w:vAlign w:val="center"/>
+          </w:tcPr>
+          <w:p>
+            <w:pPr>
+              <w:ind w:firstLine="0"/>
+              <w:jc w:val="center"/>
+            </w:pPr>
+            <w:r>
+              <w:t>Adequate cooling system and insulation from vehicle skin; emergency cooling via CO2</w:t>
+            </w:r>
+          </w:p>
+        </w:tc>
+        <w:tc>
+          <w:tcPr>
+            <w:tcW w:w="1762" w:type="dxa"/>
+            <w:vAlign w:val="center"/>
+          </w:tcPr>
+          <w:p>
+            <w:pPr>
+              <w:ind w:firstLine="0"/>
+              <w:jc w:val="center"/>
+            </w:pPr>
+            <w:r>
+              <w:t>Test entire integrated system in expected flight conditions and adjust avionics bay as needed</w:t>
+            </w:r>
+          </w:p>
+        </w:tc>
+      </w:tr>
+      <w:tr>
+        <w:tc>
+          <w:tcPr>
+            <w:tcW w:w="1539" w:type="dxa"/>
+            <w:vAlign w:val="center"/>
+          </w:tcPr>
+          <w:p>
+            <w:pPr>
+              <w:ind w:firstLine="0"/>
+              <w:jc w:val="center"/>
+            </w:pPr>
+            <w:r>
+              <w:t>Computer overcooling</w:t>
+            </w:r>
+          </w:p>
+        </w:tc>
+        <w:tc>
+          <w:tcPr>
+            <w:tcW w:w="1590" w:type="dxa"/>
+            <w:vAlign w:val="center"/>
+          </w:tcPr>
+          <w:p>
+            <w:pPr>
+              <w:ind w:firstLine="0"/>
+              <w:jc w:val="center"/>
+            </w:pPr>
+            <w:r>
+              <w:t>Thermal protection system initiated shut-down or generic system failure</w:t>
+            </w:r>
+          </w:p>
+        </w:tc>
+        <w:tc>
+          <w:tcPr>
+            <w:tcW w:w="1803" w:type="dxa"/>
+            <w:vAlign w:val="center"/>
+          </w:tcPr>
+          <w:p>
+            <w:pPr>
+              <w:ind w:firstLine="0"/>
+              <w:jc w:val="center"/>
+            </w:pPr>
+            <w:r>
+              <w:t>Sudden-death to any system that reaches a certain temperature</w:t>
+            </w:r>
+          </w:p>
+        </w:tc>
+        <w:tc>
+          <w:tcPr>
+            <w:tcW w:w="657" w:type="dxa"/>
+            <w:shd w:val="clear" w:color="auto" w:fill="FF0000"/>
+            <w:vAlign w:val="center"/>
+          </w:tcPr>
+          <w:p>
+            <w:pPr>
+              <w:ind w:firstLine="0"/>
+              <w:jc w:val="center"/>
+            </w:pPr>
+            <w:r>
+              <w:t>B1</w:t>
+            </w:r>
+          </w:p>
+        </w:tc>
+        <w:tc>
+          <w:tcPr>
+            <w:tcW w:w="1999" w:type="dxa"/>
+            <w:vAlign w:val="center"/>
+          </w:tcPr>
+          <w:p>
+            <w:pPr>
+              <w:ind w:firstLine="0"/>
+              <w:jc w:val="center"/>
+            </w:pPr>
+            <w:r>
+              <w:t>Pick appropriate flight hardware; adequate insulation in avionics bay</w:t>
+            </w:r>
+          </w:p>
+        </w:tc>
+        <w:tc>
+          <w:tcPr>
+            <w:tcW w:w="1762" w:type="dxa"/>
+            <w:vAlign w:val="center"/>
+          </w:tcPr>
+          <w:p>
+            <w:pPr>
+              <w:ind w:firstLine="0"/>
+              <w:jc w:val="center"/>
+            </w:pPr>
+            <w:r>
+              <w:t>Test entire integrated system in expected flight conditions and adjust avionics bay as needed</w:t>
+            </w:r>
+          </w:p>
+        </w:tc>
+      </w:tr>
+      <w:tr>
+        <w:tc>
+          <w:tcPr>
+            <w:tcW w:w="1539" w:type="dxa"/>
+            <w:vMerge w:val="restart"/>
+            <w:vAlign w:val="center"/>
+          </w:tcPr>
+          <w:p>
+            <w:pPr>
+              <w:ind w:firstLine="0"/>
+              <w:jc w:val="center"/>
+            </w:pPr>
+            <w:r>
+              <w:t>Unexpected interrupts</w:t>
+            </w:r>
+          </w:p>
+        </w:tc>
+        <w:tc>
+          <w:tcPr>
+            <w:tcW w:w="1590" w:type="dxa"/>
+            <w:vAlign w:val="center"/>
+          </w:tcPr>
+          <w:p>
+            <w:pPr>
+              <w:ind w:firstLine="0"/>
+              <w:jc w:val="center"/>
+            </w:pPr>
+            <w:r>
+              <w:t>Multi-threaded capable system being interrupted by other processes</w:t>
+            </w:r>
+          </w:p>
+        </w:tc>
+        <w:tc>
+          <w:tcPr>
+            <w:tcW w:w="1803" w:type="dxa"/>
+            <w:vAlign w:val="center"/>
+          </w:tcPr>
+          <w:p>
+            <w:pPr>
+              <w:ind w:firstLine="0"/>
+              <w:jc w:val="center"/>
+            </w:pPr>
+            <w:r>
+              <w:t>Unpredictable computer behavior &amp; timing</w:t>
+            </w:r>
+          </w:p>
+        </w:tc>
+        <w:tc>
+          <w:tcPr>
+            <w:tcW w:w="657" w:type="dxa"/>
+            <w:shd w:val="clear" w:color="auto" w:fill="00B050"/>
+            <w:vAlign w:val="center"/>
+          </w:tcPr>
+          <w:p>
+            <w:pPr>
+              <w:ind w:firstLine="0"/>
+              <w:jc w:val="center"/>
+            </w:pPr>
+            <w:r>
+              <w:t>B3</w:t>
+            </w:r>
+          </w:p>
+        </w:tc>
+        <w:tc>
+          <w:tcPr>
+            <w:tcW w:w="1999" w:type="dxa"/>
+            <w:vAlign w:val="center"/>
+          </w:tcPr>
+          <w:p>
+            <w:pPr>
+              <w:ind w:firstLine="0"/>
+              <w:jc w:val="center"/>
+            </w:pPr>
+            <w:r>
+              <w:t>Real-time operating system; select adequate clock speed to mitigate interrupt timing</w:t>
+            </w:r>
+          </w:p>
+        </w:tc>
+        <w:tc>
+          <w:tcPr>
+            <w:tcW w:w="1762" w:type="dxa"/>
+            <w:vAlign w:val="center"/>
+          </w:tcPr>
+          <w:p>
+            <w:pPr>
+              <w:ind w:firstLine="0"/>
+              <w:jc w:val="center"/>
+            </w:pPr>
+            <w:r>
+              <w:t>Full simulations with clock speed reduced to improve response</w:t>
+            </w:r>
+          </w:p>
+        </w:tc>
+      </w:tr>
+      <w:tr>
+        <w:tc>
+          <w:tcPr>
+            <w:tcW w:w="1539" w:type="dxa"/>
+            <w:vMerge/>
+            <w:vAlign w:val="center"/>
+          </w:tcPr>
+          <w:p>
+            <w:pPr>
+              <w:ind w:firstLine="0"/>
+              <w:jc w:val="center"/>
+            </w:pPr>
+          </w:p>
+        </w:tc>
+        <w:tc>
+          <w:tcPr>
+            <w:tcW w:w="1590" w:type="dxa"/>
+            <w:vAlign w:val="center"/>
+          </w:tcPr>
+          <w:p>
+            <w:pPr>
+              <w:ind w:firstLine="0"/>
+              <w:jc w:val="center"/>
+            </w:pPr>
+            <w:r>
+              <w:t>Single-threaded system interrupted by other processes</w:t>
+            </w:r>
+          </w:p>
+        </w:tc>
+        <w:tc>
+          <w:tcPr>
+            <w:tcW w:w="1803" w:type="dxa"/>
+            <w:vAlign w:val="center"/>
+          </w:tcPr>
+          <w:p>
+            <w:pPr>
+              <w:ind w:firstLine="0"/>
+              <w:jc w:val="center"/>
+            </w:pPr>
+            <w:r>
+              <w:t>Unpredictable behavior &amp; timing</w:t>
+            </w:r>
+          </w:p>
+        </w:tc>
+        <w:tc>
+          <w:tcPr>
+            <w:tcW w:w="657" w:type="dxa"/>
+            <w:shd w:val="clear" w:color="auto" w:fill="00B050"/>
+            <w:vAlign w:val="center"/>
+          </w:tcPr>
+          <w:p>
+            <w:pPr>
+              <w:ind w:firstLine="0"/>
+              <w:jc w:val="center"/>
+            </w:pPr>
+            <w:r>
+              <w:t>C2</w:t>
+            </w:r>
+          </w:p>
+        </w:tc>
+        <w:tc>
+          <w:tcPr>
+            <w:tcW w:w="1999" w:type="dxa"/>
+            <w:vAlign w:val="center"/>
+          </w:tcPr>
+          <w:p>
+            <w:pPr>
+              <w:ind w:firstLine="0"/>
+              <w:jc w:val="center"/>
+            </w:pPr>
+            <w:r>
+              <w:t xml:space="preserve">Ensure single-threaded control units’ interrupts are not triggered unless necessary </w:t>
+            </w:r>
+          </w:p>
+        </w:tc>
+        <w:tc>
+          <w:tcPr>
+            <w:tcW w:w="1762" w:type="dxa"/>
+            <w:vAlign w:val="center"/>
+          </w:tcPr>
+          <w:p>
+            <w:pPr>
+              <w:ind w:firstLine="0"/>
+              <w:jc w:val="center"/>
+            </w:pPr>
+            <w:r>
+              <w:t>Full simulations with clock speed reduced to improve response</w:t>
+            </w:r>
+          </w:p>
+        </w:tc>
+      </w:tr>
+      <w:tr>
+        <w:tc>
+          <w:tcPr>
+            <w:tcW w:w="1539" w:type="dxa"/>
+            <w:vAlign w:val="center"/>
+          </w:tcPr>
+          <w:p>
+            <w:pPr>
+              <w:ind w:firstLine="0"/>
+              <w:jc w:val="center"/>
+            </w:pPr>
+            <w:r>
+              <w:t>Recovery system sudden-death</w:t>
+            </w:r>
+          </w:p>
+        </w:tc>
+        <w:tc>
+          <w:tcPr>
+            <w:tcW w:w="1590" w:type="dxa"/>
+            <w:vAlign w:val="center"/>
+          </w:tcPr>
+          <w:p>
+            <w:pPr>
+              <w:ind w:firstLine="0"/>
+              <w:jc w:val="center"/>
+            </w:pPr>
+            <w:r>
+              <w:t>Bug in recovery programming; improper use of attached peripherals</w:t>
+            </w:r>
+          </w:p>
+        </w:tc>
+        <w:tc>
+          <w:tcPr>
+            <w:tcW w:w="1803" w:type="dxa"/>
+            <w:vAlign w:val="center"/>
+          </w:tcPr>
+          <w:p>
+            <w:pPr>
+              <w:ind w:firstLine="0"/>
+              <w:jc w:val="center"/>
+            </w:pPr>
+            <w:r>
+              <w:t>Vehicle recovery not assured</w:t>
+            </w:r>
+            <w:r>
+              <w:t>; auto-abort not assured</w:t>
+            </w:r>
+          </w:p>
+        </w:tc>
+        <w:tc>
+          <w:tcPr>
+            <w:tcW w:w="657" w:type="dxa"/>
+            <w:shd w:val="clear" w:color="auto" w:fill="FFFF00"/>
+            <w:vAlign w:val="center"/>
+          </w:tcPr>
+          <w:p>
+            <w:pPr>
+              <w:ind w:firstLine="0"/>
+              <w:jc w:val="center"/>
+            </w:pPr>
+            <w:r>
+              <w:t>C1</w:t>
+            </w:r>
+          </w:p>
+        </w:tc>
+        <w:tc>
+          <w:tcPr>
+            <w:tcW w:w="1999" w:type="dxa"/>
+            <w:vAlign w:val="center"/>
+          </w:tcPr>
+          <w:p>
+            <w:pPr>
+              <w:ind w:firstLine="0"/>
+              <w:jc w:val="center"/>
+            </w:pPr>
+            <w:r>
+              <w:t>Check all connections prior to launch and run all available self-tests on recovery system</w:t>
+            </w:r>
+          </w:p>
+        </w:tc>
+        <w:tc>
+          <w:tcPr>
+            <w:tcW w:w="1762" w:type="dxa"/>
+            <w:vAlign w:val="center"/>
+          </w:tcPr>
+          <w:p>
+            <w:pPr>
+              <w:ind w:firstLine="0"/>
+              <w:jc w:val="center"/>
+            </w:pPr>
+            <w:r>
+              <w:t>Full integrated simulations of expected flight including edge-cases</w:t>
+            </w:r>
+          </w:p>
+        </w:tc>
+      </w:tr>
+      <w:tr>
+        <w:tc>
+          <w:tcPr>
+            <w:tcW w:w="1539" w:type="dxa"/>
+            <w:vMerge w:val="restart"/>
+            <w:vAlign w:val="center"/>
+          </w:tcPr>
+          <w:p>
+            <w:pPr>
+              <w:ind w:firstLine="0"/>
+              <w:jc w:val="center"/>
+            </w:pPr>
+            <w:r>
+              <w:t>Inter-device link failure</w:t>
+            </w:r>
+          </w:p>
+        </w:tc>
+        <w:tc>
+          <w:tcPr>
+            <w:tcW w:w="1590" w:type="dxa"/>
+            <w:vAlign w:val="center"/>
+          </w:tcPr>
+          <w:p>
+            <w:pPr>
+              <w:ind w:firstLine="0"/>
+              <w:jc w:val="center"/>
+            </w:pPr>
+            <w:r>
+              <w:t>Cabling fault between brain and ECU</w:t>
+            </w:r>
+          </w:p>
+        </w:tc>
+        <w:tc>
+          <w:tcPr>
+            <w:tcW w:w="1803" w:type="dxa"/>
+            <w:vAlign w:val="center"/>
+          </w:tcPr>
+          <w:p>
+            <w:pPr>
+              <w:ind w:firstLine="0"/>
+              <w:jc w:val="center"/>
+            </w:pPr>
+            <w:r>
+              <w:t>Brain can no longer control engine or is no longer receiving engine data</w:t>
+            </w:r>
+          </w:p>
+        </w:tc>
+        <w:tc>
+          <w:tcPr>
+            <w:tcW w:w="657" w:type="dxa"/>
+            <w:shd w:val="clear" w:color="auto" w:fill="FFFF00"/>
+            <w:vAlign w:val="center"/>
+          </w:tcPr>
+          <w:p>
+            <w:pPr>
+              <w:ind w:firstLine="0"/>
+              <w:jc w:val="center"/>
+            </w:pPr>
+            <w:r>
+              <w:t>C1</w:t>
+            </w:r>
+          </w:p>
+        </w:tc>
+        <w:tc>
+          <w:tcPr>
+            <w:tcW w:w="1999" w:type="dxa"/>
+            <w:vAlign w:val="center"/>
+          </w:tcPr>
+          <w:p>
+            <w:pPr>
+              <w:ind w:firstLine="0"/>
+              <w:jc w:val="center"/>
+            </w:pPr>
+            <w:r>
+              <w:t xml:space="preserve">Check all connections prior to launch; ECU-brain heartbeat protocol to detect </w:t>
+            </w:r>
+            <w:r>
+              <w:lastRenderedPageBreak/>
+              <w:t>link failure and take appropriate action</w:t>
+            </w:r>
+          </w:p>
+        </w:tc>
+        <w:tc>
+          <w:tcPr>
+            <w:tcW w:w="1762" w:type="dxa"/>
+            <w:vAlign w:val="center"/>
+          </w:tcPr>
+          <w:p>
+            <w:pPr>
+              <w:ind w:firstLine="0"/>
+              <w:jc w:val="center"/>
+            </w:pPr>
+            <w:r>
+              <w:lastRenderedPageBreak/>
+              <w:t xml:space="preserve">Full integrated simulations of expected flight including </w:t>
+            </w:r>
+            <w:r>
+              <w:lastRenderedPageBreak/>
+              <w:t>vibration and stress-testing</w:t>
+            </w:r>
+          </w:p>
+        </w:tc>
+      </w:tr>
+      <w:tr>
+        <w:tc>
+          <w:tcPr>
+            <w:tcW w:w="1539" w:type="dxa"/>
+            <w:vMerge/>
+            <w:vAlign w:val="center"/>
+          </w:tcPr>
+          <w:p>
+            <w:pPr>
+              <w:ind w:firstLine="0"/>
+              <w:jc w:val="center"/>
+            </w:pPr>
+          </w:p>
+        </w:tc>
+        <w:tc>
+          <w:tcPr>
+            <w:tcW w:w="1590" w:type="dxa"/>
+            <w:vAlign w:val="center"/>
+          </w:tcPr>
+          <w:p>
+            <w:pPr>
+              <w:ind w:firstLine="0"/>
+              <w:jc w:val="center"/>
+            </w:pPr>
+            <w:r>
+              <w:t>Cabling fault between brain and telemetry</w:t>
+            </w:r>
+          </w:p>
+        </w:tc>
+        <w:tc>
+          <w:tcPr>
+            <w:tcW w:w="1803" w:type="dxa"/>
+            <w:vAlign w:val="center"/>
+          </w:tcPr>
+          <w:p>
+            <w:pPr>
+              <w:ind w:firstLine="0"/>
+              <w:jc w:val="center"/>
+            </w:pPr>
+            <w:r>
+              <w:t>Telemetry data no longer receives necessary parameters</w:t>
+            </w:r>
+          </w:p>
+        </w:tc>
+        <w:tc>
+          <w:tcPr>
+            <w:tcW w:w="657" w:type="dxa"/>
+            <w:shd w:val="clear" w:color="auto" w:fill="FFFF00"/>
+            <w:vAlign w:val="center"/>
+          </w:tcPr>
+          <w:p>
+            <w:pPr>
+              <w:ind w:firstLine="0"/>
+              <w:jc w:val="center"/>
+            </w:pPr>
+            <w:r>
+              <w:t>C1</w:t>
+            </w:r>
+          </w:p>
+        </w:tc>
+        <w:tc>
+          <w:tcPr>
+            <w:tcW w:w="1999" w:type="dxa"/>
+            <w:vAlign w:val="center"/>
+          </w:tcPr>
+          <w:p>
+            <w:pPr>
+              <w:ind w:firstLine="0"/>
+              <w:jc w:val="center"/>
+            </w:pPr>
+            <w:r>
+              <w:t>Check all connections prior to launch; heartbeat protocol to detect link failure and take appropriate action</w:t>
+            </w:r>
+          </w:p>
+        </w:tc>
+        <w:tc>
+          <w:tcPr>
+            <w:tcW w:w="1762" w:type="dxa"/>
+            <w:vAlign w:val="center"/>
+          </w:tcPr>
+          <w:p>
+            <w:pPr>
+              <w:ind w:firstLine="0"/>
+              <w:jc w:val="center"/>
+            </w:pPr>
+            <w:r>
+              <w:t>Full integrated systems test including vibration and stress-testing</w:t>
+            </w:r>
+          </w:p>
+        </w:tc>
+      </w:tr>
+      <w:tr>
+        <w:tc>
+          <w:tcPr>
+            <w:tcW w:w="1539" w:type="dxa"/>
+            <w:vMerge/>
+            <w:vAlign w:val="center"/>
+          </w:tcPr>
+          <w:p>
+            <w:pPr>
+              <w:ind w:firstLine="0"/>
+              <w:jc w:val="center"/>
+            </w:pPr>
+          </w:p>
+        </w:tc>
+        <w:tc>
+          <w:tcPr>
+            <w:tcW w:w="1590" w:type="dxa"/>
+            <w:vAlign w:val="center"/>
+          </w:tcPr>
+          <w:p>
+            <w:pPr>
+              <w:ind w:firstLine="0"/>
+              <w:jc w:val="center"/>
+            </w:pPr>
+            <w:r>
+              <w:t>Cabling fault between recovery and brain</w:t>
+            </w:r>
+          </w:p>
+        </w:tc>
+        <w:tc>
+          <w:tcPr>
+            <w:tcW w:w="1803" w:type="dxa"/>
+            <w:vAlign w:val="center"/>
+          </w:tcPr>
+          <w:p>
+            <w:pPr>
+              <w:ind w:firstLine="0"/>
+              <w:jc w:val="center"/>
+            </w:pPr>
+            <w:r>
+              <w:t>Recovery device no longer receives abort and/or recover command from brain</w:t>
+            </w:r>
+          </w:p>
+        </w:tc>
+        <w:tc>
+          <w:tcPr>
+            <w:tcW w:w="657" w:type="dxa"/>
+            <w:shd w:val="clear" w:color="auto" w:fill="FFFF00"/>
+            <w:vAlign w:val="center"/>
+          </w:tcPr>
+          <w:p>
+            <w:pPr>
+              <w:ind w:firstLine="0"/>
+              <w:jc w:val="center"/>
+            </w:pPr>
+            <w:r>
+              <w:t>C1</w:t>
+            </w:r>
+          </w:p>
+        </w:tc>
+        <w:tc>
+          <w:tcPr>
+            <w:tcW w:w="1999" w:type="dxa"/>
+            <w:vAlign w:val="center"/>
+          </w:tcPr>
+          <w:p>
+            <w:pPr>
+              <w:ind w:firstLine="0"/>
+              <w:jc w:val="center"/>
+            </w:pPr>
+            <w:r>
+              <w:t>Check all connections prior to launch; heartbeat protocol to detect link failure and take appropriate action; barometer on recovery device for backup deployment</w:t>
+            </w:r>
+          </w:p>
+        </w:tc>
+        <w:tc>
+          <w:tcPr>
+            <w:tcW w:w="1762" w:type="dxa"/>
+            <w:vAlign w:val="center"/>
+          </w:tcPr>
+          <w:p>
+            <w:pPr>
+              <w:ind w:firstLine="0"/>
+              <w:jc w:val="center"/>
+            </w:pPr>
+            <w:r>
+              <w:t>Full integrated systems test including vibration and stress-testing.  Independent testing of recovery system to ensure abort procedure working without brain link</w:t>
+            </w:r>
+          </w:p>
+        </w:tc>
+      </w:tr>
+      <w:tr>
+        <w:tc>
+          <w:tcPr>
+            <w:tcW w:w="1539" w:type="dxa"/>
+            <w:vMerge/>
+            <w:vAlign w:val="center"/>
+          </w:tcPr>
+          <w:p>
+            <w:pPr>
+              <w:ind w:firstLine="0"/>
+              <w:jc w:val="center"/>
+            </w:pPr>
+          </w:p>
+        </w:tc>
+        <w:tc>
+          <w:tcPr>
+            <w:tcW w:w="1590" w:type="dxa"/>
+            <w:vAlign w:val="center"/>
+          </w:tcPr>
+          <w:p>
+            <w:pPr>
+              <w:ind w:firstLine="0"/>
+              <w:jc w:val="center"/>
+            </w:pPr>
+            <w:r>
+              <w:t>Cabling fault between sensor and sensor-read device</w:t>
+            </w:r>
+          </w:p>
+        </w:tc>
+        <w:tc>
+          <w:tcPr>
+            <w:tcW w:w="1803" w:type="dxa"/>
+            <w:vAlign w:val="center"/>
+          </w:tcPr>
+          <w:p>
+            <w:pPr>
+              <w:ind w:firstLine="0"/>
+              <w:jc w:val="center"/>
+            </w:pPr>
+            <w:r>
+              <w:t>Sensor-reading device no longer acquires data from desired sensor</w:t>
+            </w:r>
+          </w:p>
+        </w:tc>
+        <w:tc>
+          <w:tcPr>
+            <w:tcW w:w="657" w:type="dxa"/>
+            <w:shd w:val="clear" w:color="auto" w:fill="00B050"/>
+            <w:vAlign w:val="center"/>
+          </w:tcPr>
+          <w:p>
+            <w:pPr>
+              <w:ind w:firstLine="0"/>
+              <w:jc w:val="center"/>
+            </w:pPr>
+            <w:r>
+              <w:t>B1</w:t>
+            </w:r>
+          </w:p>
+        </w:tc>
+        <w:tc>
+          <w:tcPr>
+            <w:tcW w:w="1999" w:type="dxa"/>
+            <w:vAlign w:val="center"/>
+          </w:tcPr>
+          <w:p>
+            <w:pPr>
+              <w:ind w:firstLine="0"/>
+              <w:jc w:val="center"/>
+            </w:pPr>
+            <w:r>
+              <w:t>Check all connections prior to launch; sensors physically close to reading device; multiple sensors attached to each reading device</w:t>
+            </w:r>
+          </w:p>
+        </w:tc>
+        <w:tc>
+          <w:tcPr>
+            <w:tcW w:w="1762" w:type="dxa"/>
+            <w:vAlign w:val="center"/>
+          </w:tcPr>
+          <w:p>
+            <w:pPr>
+              <w:ind w:firstLine="0"/>
+              <w:jc w:val="center"/>
+            </w:pPr>
+            <w:r>
+              <w:t>Integrated systems test before flight including vibration and stress-testing</w:t>
+            </w:r>
+          </w:p>
+        </w:tc>
+      </w:tr>
+      <w:tr>
+        <w:tc>
+          <w:tcPr>
+            <w:tcW w:w="1539" w:type="dxa"/>
+            <w:vMerge/>
+            <w:vAlign w:val="center"/>
+          </w:tcPr>
+          <w:p>
+            <w:pPr>
+              <w:ind w:firstLine="0"/>
+              <w:jc w:val="center"/>
+            </w:pPr>
+          </w:p>
+        </w:tc>
+        <w:tc>
+          <w:tcPr>
+            <w:tcW w:w="1590" w:type="dxa"/>
+            <w:vAlign w:val="center"/>
+          </w:tcPr>
+          <w:p>
+            <w:pPr>
+              <w:ind w:firstLine="0"/>
+              <w:jc w:val="center"/>
+            </w:pPr>
+            <w:r>
+              <w:t>Cabling fault between ECU and engine control device</w:t>
+            </w:r>
+          </w:p>
+        </w:tc>
+        <w:tc>
+          <w:tcPr>
+            <w:tcW w:w="1803" w:type="dxa"/>
+            <w:vAlign w:val="center"/>
+          </w:tcPr>
+          <w:p>
+            <w:pPr>
+              <w:ind w:firstLine="0"/>
+              <w:jc w:val="center"/>
+            </w:pPr>
+            <w:r>
+              <w:t>Partial or full loss of engine control</w:t>
+            </w:r>
+          </w:p>
+        </w:tc>
+        <w:tc>
+          <w:tcPr>
+            <w:tcW w:w="657" w:type="dxa"/>
+            <w:shd w:val="clear" w:color="auto" w:fill="FFFF00"/>
+            <w:vAlign w:val="center"/>
+          </w:tcPr>
+          <w:p>
+            <w:pPr>
+              <w:ind w:firstLine="0"/>
+              <w:jc w:val="center"/>
+            </w:pPr>
+            <w:r>
+              <w:t>C1</w:t>
+            </w:r>
+          </w:p>
+        </w:tc>
+        <w:tc>
+          <w:tcPr>
+            <w:tcW w:w="1999" w:type="dxa"/>
+            <w:vAlign w:val="center"/>
+          </w:tcPr>
+          <w:p>
+            <w:pPr>
+              <w:ind w:firstLine="0"/>
+              <w:jc w:val="center"/>
+            </w:pPr>
+            <w:r>
+              <w:t xml:space="preserve">Check all connections prior to launch; control device lines as short as possible; multiple control lines </w:t>
+            </w:r>
+            <w:r>
+              <w:t>routed separated routes</w:t>
+            </w:r>
+          </w:p>
+        </w:tc>
+        <w:tc>
+          <w:tcPr>
+            <w:tcW w:w="1762" w:type="dxa"/>
+            <w:vAlign w:val="center"/>
+          </w:tcPr>
+          <w:p>
+            <w:pPr>
+              <w:ind w:firstLine="0"/>
+              <w:jc w:val="center"/>
+            </w:pPr>
+            <w:r>
+              <w:t>Integrated systems test before flight including vibration and stress-testing</w:t>
+            </w:r>
             <w:bookmarkStart w:id="23" w:name="_GoBack"/>
             <w:bookmarkEnd w:id="23"/>
-          </w:p>
-        </w:tc>
-      </w:tr>
-      <w:tr>
-        <w:tc>
-          <w:tcPr>
-            <w:tcW w:w="1539" w:type="dxa"/>
-            <w:vAlign w:val="center"/>
-          </w:tcPr>
-          <w:p>
-            <w:pPr>
-              <w:ind w:firstLine="0"/>
-              <w:jc w:val="center"/>
-            </w:pPr>
-            <w:r>
-              <w:lastRenderedPageBreak/>
-              <w:t>Computer overheat</w:t>
-            </w:r>
-          </w:p>
-        </w:tc>
-        <w:tc>
-          <w:tcPr>
-            <w:tcW w:w="1590" w:type="dxa"/>
-            <w:vAlign w:val="center"/>
-          </w:tcPr>
-          <w:p>
-            <w:pPr>
-              <w:ind w:firstLine="0"/>
-              <w:jc w:val="center"/>
-            </w:pPr>
-            <w:r>
-              <w:t>Thermal protection system initiated shut-down</w:t>
-            </w:r>
-          </w:p>
-        </w:tc>
-        <w:tc>
-          <w:tcPr>
-            <w:tcW w:w="1803" w:type="dxa"/>
-            <w:vAlign w:val="center"/>
-          </w:tcPr>
-          <w:p>
-            <w:pPr>
-              <w:ind w:firstLine="0"/>
-              <w:jc w:val="center"/>
-            </w:pPr>
-            <w:r>
-              <w:t>Sudden-death to any system that overheats</w:t>
-            </w:r>
-          </w:p>
-        </w:tc>
-        <w:tc>
-          <w:tcPr>
-            <w:tcW w:w="657" w:type="dxa"/>
-            <w:shd w:val="clear" w:color="auto" w:fill="FF0000"/>
-            <w:vAlign w:val="center"/>
-          </w:tcPr>
-          <w:p>
-            <w:pPr>
-              <w:ind w:firstLine="0"/>
-              <w:jc w:val="center"/>
-            </w:pPr>
-            <w:r>
-              <w:t>B1</w:t>
-            </w:r>
-          </w:p>
-        </w:tc>
-        <w:tc>
-          <w:tcPr>
-            <w:tcW w:w="1999" w:type="dxa"/>
-            <w:vAlign w:val="center"/>
-          </w:tcPr>
-          <w:p>
-            <w:pPr>
-              <w:ind w:firstLine="0"/>
-              <w:jc w:val="center"/>
-            </w:pPr>
-            <w:r>
-              <w:t>Adequate cooling system and insulation from vehicle skin; emergency cooling via CO2</w:t>
-            </w:r>
-          </w:p>
-        </w:tc>
-        <w:tc>
-          <w:tcPr>
-            <w:tcW w:w="1762" w:type="dxa"/>
-            <w:vAlign w:val="center"/>
-          </w:tcPr>
-          <w:p>
-            <w:pPr>
-              <w:ind w:firstLine="0"/>
-              <w:jc w:val="center"/>
-            </w:pPr>
-            <w:r>
-              <w:t>Test entire integrated system in expected flight conditions and adjust avionics bay as needed</w:t>
-            </w:r>
-          </w:p>
-        </w:tc>
-      </w:tr>
-      <w:tr>
-        <w:tc>
-          <w:tcPr>
-            <w:tcW w:w="1539" w:type="dxa"/>
-            <w:vAlign w:val="center"/>
-          </w:tcPr>
-          <w:p>
-            <w:pPr>
-              <w:ind w:firstLine="0"/>
-              <w:jc w:val="center"/>
-            </w:pPr>
-            <w:r>
-              <w:t>Computer overcooling</w:t>
-            </w:r>
-          </w:p>
-        </w:tc>
-        <w:tc>
-          <w:tcPr>
-            <w:tcW w:w="1590" w:type="dxa"/>
-            <w:vAlign w:val="center"/>
-          </w:tcPr>
-          <w:p>
-            <w:pPr>
-              <w:ind w:firstLine="0"/>
-              <w:jc w:val="center"/>
-            </w:pPr>
-            <w:r>
-              <w:t>Thermal protection system initiated shut-down or generic system failure</w:t>
-            </w:r>
-          </w:p>
-        </w:tc>
-        <w:tc>
-          <w:tcPr>
-            <w:tcW w:w="1803" w:type="dxa"/>
-            <w:vAlign w:val="center"/>
-          </w:tcPr>
-          <w:p>
-            <w:pPr>
-              <w:ind w:firstLine="0"/>
-              <w:jc w:val="center"/>
-            </w:pPr>
-            <w:r>
-              <w:t>Sudden-death to any system that reaches a certain temperature</w:t>
-            </w:r>
-          </w:p>
-        </w:tc>
-        <w:tc>
-          <w:tcPr>
-            <w:tcW w:w="657" w:type="dxa"/>
-            <w:shd w:val="clear" w:color="auto" w:fill="FF0000"/>
-            <w:vAlign w:val="center"/>
-          </w:tcPr>
-          <w:p>
-            <w:pPr>
-              <w:ind w:firstLine="0"/>
-              <w:jc w:val="center"/>
-            </w:pPr>
-            <w:r>
-              <w:t>B1</w:t>
-            </w:r>
-          </w:p>
-        </w:tc>
-        <w:tc>
-          <w:tcPr>
-            <w:tcW w:w="1999" w:type="dxa"/>
-            <w:vAlign w:val="center"/>
-          </w:tcPr>
-          <w:p>
-            <w:pPr>
-              <w:ind w:firstLine="0"/>
-              <w:jc w:val="center"/>
-            </w:pPr>
-            <w:r>
-              <w:t>Pick appropriate flight hardware; adequate insulation in avionics bay</w:t>
-            </w:r>
-          </w:p>
-        </w:tc>
-        <w:tc>
-          <w:tcPr>
-            <w:tcW w:w="1762" w:type="dxa"/>
-            <w:vAlign w:val="center"/>
-          </w:tcPr>
-          <w:p>
-            <w:pPr>
-              <w:ind w:firstLine="0"/>
-              <w:jc w:val="center"/>
-            </w:pPr>
-            <w:r>
-              <w:t>Test entire integrated system in expected flight conditions and adjust avionics bay as needed</w:t>
-            </w:r>
-          </w:p>
-        </w:tc>
-      </w:tr>
-      <w:tr>
-        <w:tc>
-          <w:tcPr>
-            <w:tcW w:w="1539" w:type="dxa"/>
-            <w:vMerge w:val="restart"/>
-            <w:vAlign w:val="center"/>
-          </w:tcPr>
-          <w:p>
-            <w:pPr>
-              <w:ind w:firstLine="0"/>
-              <w:jc w:val="center"/>
-            </w:pPr>
-            <w:r>
-              <w:t>Unexpected interrupts</w:t>
-            </w:r>
-          </w:p>
-        </w:tc>
-        <w:tc>
-          <w:tcPr>
-            <w:tcW w:w="1590" w:type="dxa"/>
-            <w:vAlign w:val="center"/>
-          </w:tcPr>
-          <w:p>
-            <w:pPr>
-              <w:ind w:firstLine="0"/>
-              <w:jc w:val="center"/>
-            </w:pPr>
-            <w:r>
-              <w:t>Multi-threaded capable system being interrupted by other processes</w:t>
-            </w:r>
-          </w:p>
-        </w:tc>
-        <w:tc>
-          <w:tcPr>
-            <w:tcW w:w="1803" w:type="dxa"/>
-            <w:vAlign w:val="center"/>
-          </w:tcPr>
-          <w:p>
-            <w:pPr>
-              <w:ind w:firstLine="0"/>
-              <w:jc w:val="center"/>
-            </w:pPr>
-            <w:r>
-              <w:t>Unpredictable computer behavior &amp; timing</w:t>
-            </w:r>
-          </w:p>
-        </w:tc>
-        <w:tc>
-          <w:tcPr>
-            <w:tcW w:w="657" w:type="dxa"/>
-            <w:shd w:val="clear" w:color="auto" w:fill="00B050"/>
-            <w:vAlign w:val="center"/>
-          </w:tcPr>
-          <w:p>
-            <w:pPr>
-              <w:ind w:firstLine="0"/>
-              <w:jc w:val="center"/>
-            </w:pPr>
-            <w:r>
-              <w:t>B3</w:t>
-            </w:r>
-          </w:p>
-        </w:tc>
-        <w:tc>
-          <w:tcPr>
-            <w:tcW w:w="1999" w:type="dxa"/>
-            <w:vAlign w:val="center"/>
-          </w:tcPr>
-          <w:p>
-            <w:pPr>
-              <w:ind w:firstLine="0"/>
-              <w:jc w:val="center"/>
-            </w:pPr>
-            <w:r>
-              <w:t>Real-time operating system; select adequate clock speed to mitigate interrupt timing</w:t>
-            </w:r>
-          </w:p>
-        </w:tc>
-        <w:tc>
-          <w:tcPr>
-            <w:tcW w:w="1762" w:type="dxa"/>
-            <w:vAlign w:val="center"/>
-          </w:tcPr>
-          <w:p>
-            <w:pPr>
-              <w:ind w:firstLine="0"/>
-              <w:jc w:val="center"/>
-            </w:pPr>
-            <w:r>
-              <w:t>Full simulations with clock speed reduced to improve response</w:t>
-            </w:r>
-          </w:p>
-        </w:tc>
-      </w:tr>
-      <w:tr>
-        <w:tc>
-          <w:tcPr>
-            <w:tcW w:w="1539" w:type="dxa"/>
-            <w:vMerge/>
-            <w:vAlign w:val="center"/>
-          </w:tcPr>
-          <w:p>
-            <w:pPr>
-              <w:ind w:firstLine="0"/>
-              <w:jc w:val="center"/>
-            </w:pPr>
-          </w:p>
-        </w:tc>
-        <w:tc>
-          <w:tcPr>
-            <w:tcW w:w="1590" w:type="dxa"/>
-            <w:vAlign w:val="center"/>
-          </w:tcPr>
-          <w:p>
-            <w:pPr>
-              <w:ind w:firstLine="0"/>
-              <w:jc w:val="center"/>
-            </w:pPr>
-            <w:r>
-              <w:t>Single-threaded system interrupted by other processes</w:t>
-            </w:r>
-          </w:p>
-        </w:tc>
-        <w:tc>
-          <w:tcPr>
-            <w:tcW w:w="1803" w:type="dxa"/>
-            <w:vAlign w:val="center"/>
-          </w:tcPr>
-          <w:p>
-            <w:pPr>
-              <w:ind w:firstLine="0"/>
-              <w:jc w:val="center"/>
-            </w:pPr>
-            <w:r>
-              <w:t>Unpredictable behavior &amp; timing</w:t>
-            </w:r>
-          </w:p>
-        </w:tc>
-        <w:tc>
-          <w:tcPr>
-            <w:tcW w:w="657" w:type="dxa"/>
-            <w:shd w:val="clear" w:color="auto" w:fill="00B050"/>
-            <w:vAlign w:val="center"/>
-          </w:tcPr>
-          <w:p>
-            <w:pPr>
-              <w:ind w:firstLine="0"/>
-              <w:jc w:val="center"/>
-            </w:pPr>
-            <w:r>
-              <w:t>C2</w:t>
-            </w:r>
-          </w:p>
-        </w:tc>
-        <w:tc>
-          <w:tcPr>
-            <w:tcW w:w="1999" w:type="dxa"/>
-            <w:vAlign w:val="center"/>
-          </w:tcPr>
-          <w:p>
-            <w:pPr>
-              <w:ind w:firstLine="0"/>
-              <w:jc w:val="center"/>
-            </w:pPr>
-            <w:r>
-              <w:t xml:space="preserve">Ensure single-threaded control units’ interrupts are not triggered unless necessary </w:t>
-            </w:r>
-          </w:p>
-        </w:tc>
-        <w:tc>
-          <w:tcPr>
-            <w:tcW w:w="1762" w:type="dxa"/>
-            <w:vAlign w:val="center"/>
-          </w:tcPr>
-          <w:p>
-            <w:pPr>
-              <w:ind w:firstLine="0"/>
-              <w:jc w:val="center"/>
-            </w:pPr>
-            <w:r>
-              <w:t>Full simulations with clock speed reduced to improve response</w:t>
-            </w:r>
-          </w:p>
-        </w:tc>
-      </w:tr>
-      <w:tr>
-        <w:tc>
-          <w:tcPr>
-            <w:tcW w:w="1539" w:type="dxa"/>
-            <w:vAlign w:val="center"/>
-          </w:tcPr>
-          <w:p>
-            <w:pPr>
-              <w:ind w:firstLine="0"/>
-              <w:jc w:val="center"/>
-            </w:pPr>
-            <w:r>
-              <w:t>Recovery system sudden-death</w:t>
-            </w:r>
-          </w:p>
-        </w:tc>
-        <w:tc>
-          <w:tcPr>
-            <w:tcW w:w="1590" w:type="dxa"/>
-            <w:vAlign w:val="center"/>
-          </w:tcPr>
-          <w:p>
-            <w:pPr>
-              <w:ind w:firstLine="0"/>
-              <w:jc w:val="center"/>
-            </w:pPr>
-            <w:r>
-              <w:t>Bug in recovery programming; improper use of attached peripherals</w:t>
-            </w:r>
-          </w:p>
-        </w:tc>
-        <w:tc>
-          <w:tcPr>
-            <w:tcW w:w="1803" w:type="dxa"/>
-            <w:vAlign w:val="center"/>
-          </w:tcPr>
-          <w:p>
-            <w:pPr>
-              <w:ind w:firstLine="0"/>
-              <w:jc w:val="center"/>
-            </w:pPr>
-            <w:r>
-              <w:t>Vehicle recovery not assured</w:t>
-            </w:r>
-            <w:r>
-              <w:t>; auto-abort not assured</w:t>
-            </w:r>
-          </w:p>
-        </w:tc>
-        <w:tc>
-          <w:tcPr>
-            <w:tcW w:w="657" w:type="dxa"/>
-            <w:shd w:val="clear" w:color="auto" w:fill="FFFF00"/>
-            <w:vAlign w:val="center"/>
-          </w:tcPr>
-          <w:p>
-            <w:pPr>
-              <w:ind w:firstLine="0"/>
-              <w:jc w:val="center"/>
-            </w:pPr>
-            <w:r>
-              <w:t>C1</w:t>
-            </w:r>
-          </w:p>
-        </w:tc>
-        <w:tc>
-          <w:tcPr>
-            <w:tcW w:w="1999" w:type="dxa"/>
-            <w:vAlign w:val="center"/>
-          </w:tcPr>
-          <w:p>
-            <w:pPr>
-              <w:ind w:firstLine="0"/>
-              <w:jc w:val="center"/>
-            </w:pPr>
-            <w:r>
-              <w:t>Check all connections prior to launch and run all available self-tests on recovery system</w:t>
-            </w:r>
-          </w:p>
-        </w:tc>
-        <w:tc>
-          <w:tcPr>
-            <w:tcW w:w="1762" w:type="dxa"/>
-            <w:vAlign w:val="center"/>
-          </w:tcPr>
-          <w:p>
-            <w:pPr>
-              <w:ind w:firstLine="0"/>
-              <w:jc w:val="center"/>
-            </w:pPr>
-            <w:r>
-              <w:t>Full integrated simulations of expected flight including edge-cases</w:t>
-            </w:r>
-          </w:p>
-        </w:tc>
-      </w:tr>
-      <w:tr>
-        <w:tc>
-          <w:tcPr>
-            <w:tcW w:w="1539" w:type="dxa"/>
-            <w:vMerge w:val="restart"/>
-            <w:vAlign w:val="center"/>
-          </w:tcPr>
-          <w:p>
-            <w:pPr>
-              <w:ind w:firstLine="0"/>
-              <w:jc w:val="center"/>
-            </w:pPr>
-            <w:r>
-              <w:t>Inter-device link failure</w:t>
-            </w:r>
-          </w:p>
-        </w:tc>
-        <w:tc>
-          <w:tcPr>
-            <w:tcW w:w="1590" w:type="dxa"/>
-            <w:vAlign w:val="center"/>
-          </w:tcPr>
-          <w:p>
-            <w:pPr>
-              <w:ind w:firstLine="0"/>
-              <w:jc w:val="center"/>
-            </w:pPr>
-            <w:r>
-              <w:t>Cabling fault between brain and ECU</w:t>
-            </w:r>
-          </w:p>
-        </w:tc>
-        <w:tc>
-          <w:tcPr>
-            <w:tcW w:w="1803" w:type="dxa"/>
-            <w:vAlign w:val="center"/>
-          </w:tcPr>
-          <w:p>
-            <w:pPr>
-              <w:ind w:firstLine="0"/>
-              <w:jc w:val="center"/>
-            </w:pPr>
-            <w:r>
-              <w:t>Brain can no longer control engine or is no longer receiving engine data</w:t>
-            </w:r>
-          </w:p>
-        </w:tc>
-        <w:tc>
-          <w:tcPr>
-            <w:tcW w:w="657" w:type="dxa"/>
-            <w:shd w:val="clear" w:color="auto" w:fill="FFFF00"/>
-            <w:vAlign w:val="center"/>
-          </w:tcPr>
-          <w:p>
-            <w:pPr>
-              <w:ind w:firstLine="0"/>
-              <w:jc w:val="center"/>
-            </w:pPr>
-            <w:r>
-              <w:t>C1</w:t>
-            </w:r>
-          </w:p>
-        </w:tc>
-        <w:tc>
-          <w:tcPr>
-            <w:tcW w:w="1999" w:type="dxa"/>
-            <w:vAlign w:val="center"/>
-          </w:tcPr>
-          <w:p>
-            <w:pPr>
-              <w:ind w:firstLine="0"/>
-              <w:jc w:val="center"/>
-            </w:pPr>
-            <w:r>
-              <w:t xml:space="preserve">Check all connections prior to launch; ECU-brain heartbeat protocol to detect </w:t>
-            </w:r>
-            <w:r>
-              <w:lastRenderedPageBreak/>
-              <w:t>link failure and take appropriate action</w:t>
-            </w:r>
-          </w:p>
-        </w:tc>
-        <w:tc>
-          <w:tcPr>
-            <w:tcW w:w="1762" w:type="dxa"/>
-            <w:vAlign w:val="center"/>
-          </w:tcPr>
-          <w:p>
-            <w:pPr>
-              <w:ind w:firstLine="0"/>
-              <w:jc w:val="center"/>
-            </w:pPr>
-            <w:r>
-              <w:lastRenderedPageBreak/>
-              <w:t xml:space="preserve">Full integrated simulations of expected flight including </w:t>
-            </w:r>
-            <w:r>
-              <w:lastRenderedPageBreak/>
-              <w:t>vibration and stress-testing</w:t>
-            </w:r>
-          </w:p>
-        </w:tc>
-      </w:tr>
-      <w:tr>
-        <w:tc>
-          <w:tcPr>
-            <w:tcW w:w="1539" w:type="dxa"/>
-            <w:vMerge/>
-            <w:vAlign w:val="center"/>
-          </w:tcPr>
-          <w:p>
-            <w:pPr>
-              <w:ind w:firstLine="0"/>
-              <w:jc w:val="center"/>
-            </w:pPr>
-          </w:p>
-        </w:tc>
-        <w:tc>
-          <w:tcPr>
-            <w:tcW w:w="1590" w:type="dxa"/>
-            <w:vAlign w:val="center"/>
-          </w:tcPr>
-          <w:p>
-            <w:pPr>
-              <w:ind w:firstLine="0"/>
-              <w:jc w:val="center"/>
-            </w:pPr>
-            <w:r>
-              <w:t>Cabling fault between brain and telemetry</w:t>
-            </w:r>
-          </w:p>
-        </w:tc>
-        <w:tc>
-          <w:tcPr>
-            <w:tcW w:w="1803" w:type="dxa"/>
-            <w:vAlign w:val="center"/>
-          </w:tcPr>
-          <w:p>
-            <w:pPr>
-              <w:ind w:firstLine="0"/>
-              <w:jc w:val="center"/>
-            </w:pPr>
-            <w:r>
-              <w:t>Telemetry data no longer receives necessary parameters</w:t>
-            </w:r>
-          </w:p>
-        </w:tc>
-        <w:tc>
-          <w:tcPr>
-            <w:tcW w:w="657" w:type="dxa"/>
-            <w:shd w:val="clear" w:color="auto" w:fill="FFFF00"/>
-            <w:vAlign w:val="center"/>
-          </w:tcPr>
-          <w:p>
-            <w:pPr>
-              <w:ind w:firstLine="0"/>
-              <w:jc w:val="center"/>
-            </w:pPr>
-            <w:r>
-              <w:t>C1</w:t>
-            </w:r>
-          </w:p>
-        </w:tc>
-        <w:tc>
-          <w:tcPr>
-            <w:tcW w:w="1999" w:type="dxa"/>
-            <w:vAlign w:val="center"/>
-          </w:tcPr>
-          <w:p>
-            <w:pPr>
-              <w:ind w:firstLine="0"/>
-              <w:jc w:val="center"/>
-            </w:pPr>
-            <w:r>
-              <w:t>Check all connections prior to launch; heartbeat protocol to detect link failure and take appropriate action</w:t>
-            </w:r>
-          </w:p>
-        </w:tc>
-        <w:tc>
-          <w:tcPr>
-            <w:tcW w:w="1762" w:type="dxa"/>
-            <w:vAlign w:val="center"/>
-          </w:tcPr>
-          <w:p>
-            <w:pPr>
-              <w:ind w:firstLine="0"/>
-              <w:jc w:val="center"/>
-            </w:pPr>
-            <w:r>
-              <w:t>Full integrated systems test including vibration and stress-testing</w:t>
-            </w:r>
-          </w:p>
-        </w:tc>
-      </w:tr>
-      <w:tr>
-        <w:tc>
-          <w:tcPr>
-            <w:tcW w:w="1539" w:type="dxa"/>
-            <w:vMerge/>
-            <w:vAlign w:val="center"/>
-          </w:tcPr>
-          <w:p>
-            <w:pPr>
-              <w:ind w:firstLine="0"/>
-              <w:jc w:val="center"/>
-            </w:pPr>
-          </w:p>
-        </w:tc>
-        <w:tc>
-          <w:tcPr>
-            <w:tcW w:w="1590" w:type="dxa"/>
-            <w:vAlign w:val="center"/>
-          </w:tcPr>
-          <w:p>
-            <w:pPr>
-              <w:ind w:firstLine="0"/>
-              <w:jc w:val="center"/>
-            </w:pPr>
-            <w:r>
-              <w:t>Cabling fault between recovery and brain</w:t>
-            </w:r>
-          </w:p>
-        </w:tc>
-        <w:tc>
-          <w:tcPr>
-            <w:tcW w:w="1803" w:type="dxa"/>
-            <w:vAlign w:val="center"/>
-          </w:tcPr>
-          <w:p>
-            <w:pPr>
-              <w:ind w:firstLine="0"/>
-              <w:jc w:val="center"/>
-            </w:pPr>
-            <w:r>
-              <w:t>Recovery device no longer receives abort and/or recover command from brain</w:t>
-            </w:r>
-          </w:p>
-        </w:tc>
-        <w:tc>
-          <w:tcPr>
-            <w:tcW w:w="657" w:type="dxa"/>
-            <w:shd w:val="clear" w:color="auto" w:fill="FFFF00"/>
-            <w:vAlign w:val="center"/>
-          </w:tcPr>
-          <w:p>
-            <w:pPr>
-              <w:ind w:firstLine="0"/>
-              <w:jc w:val="center"/>
-            </w:pPr>
-            <w:r>
-              <w:t>C1</w:t>
-            </w:r>
-          </w:p>
-        </w:tc>
-        <w:tc>
-          <w:tcPr>
-            <w:tcW w:w="1999" w:type="dxa"/>
-            <w:vAlign w:val="center"/>
-          </w:tcPr>
-          <w:p>
-            <w:pPr>
-              <w:ind w:firstLine="0"/>
-              <w:jc w:val="center"/>
-            </w:pPr>
-            <w:r>
-              <w:t>Check all connections prior to launch; heartbeat protocol to detect link failure and take appropriate action; barometer on recovery device for backup deployment</w:t>
-            </w:r>
-          </w:p>
-        </w:tc>
-        <w:tc>
-          <w:tcPr>
-            <w:tcW w:w="1762" w:type="dxa"/>
-            <w:vAlign w:val="center"/>
-          </w:tcPr>
-          <w:p>
-            <w:pPr>
-              <w:ind w:firstLine="0"/>
-              <w:jc w:val="center"/>
-            </w:pPr>
-            <w:r>
-              <w:t>Full integrated systems test including vibration and stress-testing.  Independent testing of recovery system to ensure abort procedure working without brain link</w:t>
-            </w:r>
-          </w:p>
-        </w:tc>
-      </w:tr>
-      <w:tr>
-        <w:tc>
-          <w:tcPr>
-            <w:tcW w:w="1539" w:type="dxa"/>
-            <w:vMerge/>
-            <w:vAlign w:val="center"/>
-          </w:tcPr>
-          <w:p>
-            <w:pPr>
-              <w:ind w:firstLine="0"/>
-              <w:jc w:val="center"/>
-            </w:pPr>
-          </w:p>
-        </w:tc>
-        <w:tc>
-          <w:tcPr>
-            <w:tcW w:w="1590" w:type="dxa"/>
-            <w:vAlign w:val="center"/>
-          </w:tcPr>
-          <w:p>
-            <w:pPr>
-              <w:ind w:firstLine="0"/>
-              <w:jc w:val="center"/>
-            </w:pPr>
-            <w:r>
-              <w:t>Cabling fault between sensor and sensor-read device</w:t>
-            </w:r>
-          </w:p>
-        </w:tc>
-        <w:tc>
-          <w:tcPr>
-            <w:tcW w:w="1803" w:type="dxa"/>
-            <w:vAlign w:val="center"/>
-          </w:tcPr>
-          <w:p>
-            <w:pPr>
-              <w:ind w:firstLine="0"/>
-              <w:jc w:val="center"/>
-            </w:pPr>
-            <w:r>
-              <w:t>Sensor-reading device no longer acquires data from desired sensor</w:t>
-            </w:r>
-          </w:p>
-        </w:tc>
-        <w:tc>
-          <w:tcPr>
-            <w:tcW w:w="657" w:type="dxa"/>
-            <w:shd w:val="clear" w:color="auto" w:fill="00B050"/>
-            <w:vAlign w:val="center"/>
-          </w:tcPr>
-          <w:p>
-            <w:pPr>
-              <w:ind w:firstLine="0"/>
-              <w:jc w:val="center"/>
-            </w:pPr>
-            <w:r>
-              <w:t>B1</w:t>
-            </w:r>
-          </w:p>
-        </w:tc>
-        <w:tc>
-          <w:tcPr>
-            <w:tcW w:w="1999" w:type="dxa"/>
-            <w:vAlign w:val="center"/>
-          </w:tcPr>
-          <w:p>
-            <w:pPr>
-              <w:ind w:firstLine="0"/>
-              <w:jc w:val="center"/>
-            </w:pPr>
-            <w:r>
-              <w:t>Check all connections prior to launch; sensors physically close to reading device; multiple sensors attached to each reading device</w:t>
-            </w:r>
-          </w:p>
-        </w:tc>
-        <w:tc>
-          <w:tcPr>
-            <w:tcW w:w="1762" w:type="dxa"/>
-            <w:vAlign w:val="center"/>
-          </w:tcPr>
-          <w:p>
-            <w:pPr>
-              <w:ind w:firstLine="0"/>
-              <w:jc w:val="center"/>
-            </w:pPr>
-            <w:r>
-              <w:t>Integrated systems test before flight including vibration and stress-testing</w:t>
-            </w:r>
           </w:p>
         </w:tc>
       </w:tr>
@@ -16380,6 +16179,9 @@
       <w:pPr>
         <w:ind w:firstLine="0"/>
       </w:pPr>
+      <w:r>
+        <w:t xml:space="preserve"> </w:t>
+      </w:r>
     </w:p>
     <w:sectPr>
       <w:headerReference w:type="default" r:id="rId16"/>
@@ -18582,7 +18384,7 @@
 </file>
 
 <file path=customXml/itemProps1.xml><?xml version="1.0" encoding="utf-8"?>
-<ds:datastoreItem xmlns:ds="http://schemas.openxmlformats.org/officeDocument/2006/customXml" ds:itemID="{D7FFEEBA-861E-4699-B5FC-D8E3A75A436F}">
+<ds:datastoreItem xmlns:ds="http://schemas.openxmlformats.org/officeDocument/2006/customXml" ds:itemID="{034B8424-BBA6-4732-83BF-163FF08E50B0}">
   <ds:schemaRefs>
     <ds:schemaRef ds:uri="http://schemas.openxmlformats.org/officeDocument/2006/bibliography"/>
   </ds:schemaRefs>

</xml_diff>

<commit_message>
Add RPi4 to PDR (minor SBC comparison update)
Signed-off-by: Misha Turnbull <mishaturnbull@gmail.com>
</commit_message>
<xml_diff>
--- a/docs/Reports/PDR-Avionics.docx
+++ b/docs/Reports/PDR-Avionics.docx
@@ -2592,15 +2592,7 @@
         <w:t>easily</w:t>
       </w:r>
       <w:r>
-        <w:t xml:space="preserve"> break these conditions.  1000 knots </w:t>
-      </w:r>
-      <w:proofErr w:type="gramStart"/>
-      <w:r>
-        <w:t>is</w:t>
-      </w:r>
-      <w:proofErr w:type="gramEnd"/>
-      <w:r>
-        <w:t xml:space="preserve"> slightly under Mach 1.5 at sea level, and 18 kilometers is well short of the desired 100.  Even with an AND-gated device, preliminary calculations </w:t>
+        <w:t xml:space="preserve"> break these conditions.  1000 knots is slightly under Mach 1.5 at sea level, and 18 kilometers is well short of the desired 100.  Even with an AND-gated device, preliminary calculations </w:t>
       </w:r>
       <w:r>
         <w:t xml:space="preserve">from </w:t>
@@ -2656,15 +2648,7 @@
         <w:t>this method will not be used.</w:t>
       </w:r>
       <w:r>
-        <w:t xml:space="preserve">  It may also be worth noting that at the time of writing, many of the u-</w:t>
-      </w:r>
-      <w:proofErr w:type="spellStart"/>
-      <w:r>
-        <w:t>blox</w:t>
-      </w:r>
-      <w:proofErr w:type="spellEnd"/>
-      <w:r>
-        <w:t xml:space="preserve"> manufactured GPS units list operational limits of 50km and/or 500m/s.  The vendor has been contacted to clarify whether those limits are AND-gated or OR-gated, and whether the stated operational limits are effective or not.  If the stated limits are true, and the receivers are AND-gated, those receivers will be </w:t>
+        <w:t xml:space="preserve">  It may also be worth noting that at the time of writing, many of the u-blox manufactured GPS units list operational limits of 50km and/or 500m/s.  The vendor has been contacted to clarify whether those limits are AND-gated or OR-gated, and whether the stated operational limits are effective or not.  If the stated limits are true, and the receivers are AND-gated, those receivers will be </w:t>
       </w:r>
       <w:r>
         <w:rPr>
@@ -2773,15 +2757,7 @@
     </w:p>
     <w:p>
       <w:r>
-        <w:t xml:space="preserve">GPS is also very helpful for vehicle recovery.  Once the vehicle falls below the set limits, i.e. on the ground, </w:t>
-      </w:r>
-      <w:proofErr w:type="gramStart"/>
-      <w:r>
-        <w:t>as long as</w:t>
-      </w:r>
-      <w:proofErr w:type="gramEnd"/>
-      <w:r>
-        <w:t xml:space="preserve"> the avionics continue functioning and transmitting then GPS provides a quick and easy method of locating the vehicle.  Since ideally the flight won’t terminate above 18km or land at greater than 1000kts, CoC</w:t>
+        <w:t>GPS is also very helpful for vehicle recovery.  Once the vehicle falls below the set limits, i.e. on the ground, as long as the avionics continue functioning and transmitting then GPS provides a quick and easy method of locating the vehicle.  Since ideally the flight won’t terminate above 18km or land at greater than 1000kts, CoC</w:t>
       </w:r>
       <w:r>
         <w:t>om</w:t>
@@ -2927,15 +2903,7 @@
     </w:p>
     <w:p>
       <w:r>
-        <w:t xml:space="preserve">Using a barometer to aid GPS altitude calculations is quite common in aviation; a process called </w:t>
-      </w:r>
-      <w:proofErr w:type="spellStart"/>
-      <w:r>
-        <w:t>baro</w:t>
-      </w:r>
-      <w:proofErr w:type="spellEnd"/>
-      <w:r>
-        <w:t xml:space="preserve">-aided receiver autonomous integrity monitoring (RAIM).  In this procedure, corrections are made during the flight based on known pressure settings at different airports.  </w:t>
+        <w:t xml:space="preserve">Using a barometer to aid GPS altitude calculations is quite common in aviation; a process called baro-aided receiver autonomous integrity monitoring (RAIM).  In this procedure, corrections are made during the flight based on known pressure settings at different airports.  </w:t>
       </w:r>
       <w:r>
         <w:t xml:space="preserve">From these corrections, a barometer can be used to accurately determine altitude above mean sea level with impressive precision &amp; accuracy.  For pilots, this is the primary means of determining altitude, almost to the exclusion of GPS altitude reports.  </w:t>
@@ -2943,15 +2911,7 @@
     </w:p>
     <w:p>
       <w:r>
-        <w:t xml:space="preserve">Comparing the barometric altimeter to using GPS altitude, certain restrictions apply to both and when they </w:t>
-      </w:r>
-      <w:proofErr w:type="spellStart"/>
-      <w:r>
-        <w:t>an</w:t>
-      </w:r>
-      <w:proofErr w:type="spellEnd"/>
-      <w:r>
-        <w:t xml:space="preserve"> be used.  The GPS altitude tends to be less precise but will be accurate to a higher altitude.  Barometric altitude, on the other hand, will be more precise but less accurate with higher altitudes.  By varying the precision read from the altimeter as altitude increases, it should be possible to read accurate and precise pressures up to </w:t>
+        <w:t xml:space="preserve">Comparing the barometric altimeter to using GPS altitude, certain restrictions apply to both and when they an be used.  The GPS altitude tends to be less precise but will be accurate to a higher altitude.  Barometric altitude, on the other hand, will be more precise but less accurate with higher altitudes.  By varying the precision read from the altimeter as altitude increases, it should be possible to read accurate and precise pressures up to </w:t>
       </w:r>
       <w:r>
         <w:t>185,000ft</w:t>
@@ -3110,23 +3070,13 @@
               </w:rPr>
               <w:t xml:space="preserve"> (</w:t>
             </w:r>
-            <w:proofErr w:type="spellStart"/>
             <w:r>
               <w:rPr>
                 <w:rFonts w:ascii="Calibri" w:hAnsi="Calibri" w:cs="Calibri"/>
                 <w:color w:val="000000"/>
                 <w:sz w:val="22"/>
               </w:rPr>
-              <w:t>pressure@alt</w:t>
-            </w:r>
-            <w:proofErr w:type="spellEnd"/>
-            <w:r>
-              <w:rPr>
-                <w:rFonts w:ascii="Calibri" w:hAnsi="Calibri" w:cs="Calibri"/>
-                <w:color w:val="000000"/>
-                <w:sz w:val="22"/>
-              </w:rPr>
-              <w:t xml:space="preserve"> / sea-level-pressure)</w:t>
+              <w:t>pressure@alt / sea-level-pressure)</w:t>
             </w:r>
           </w:p>
         </w:tc>
@@ -5072,15 +5022,7 @@
         <w:t>By using a 9-axis unit such as the BNO055,</w:t>
       </w:r>
       <w:r>
-        <w:t xml:space="preserve"> </w:t>
-      </w:r>
-      <w:proofErr w:type="spellStart"/>
-      <w:r>
-        <w:t>triaxis</w:t>
-      </w:r>
-      <w:proofErr w:type="spellEnd"/>
-      <w:r>
-        <w:t xml:space="preserve"> geomagnetic data can also be acquired, effectively giving the vehicle a 3D compass</w:t>
+        <w:t xml:space="preserve"> triaxis geomagnetic data can also be acquired, effectively giving the vehicle a 3D compass</w:t>
       </w:r>
       <w:r>
         <w:t xml:space="preserve"> </w:t>
@@ -5120,26 +5062,10 @@
     </w:p>
     <w:p>
       <w:r>
-        <w:t>There are several different accelerometer sensor-in-package (</w:t>
-      </w:r>
-      <w:proofErr w:type="spellStart"/>
-      <w:r>
-        <w:t>SiP</w:t>
-      </w:r>
-      <w:proofErr w:type="spellEnd"/>
-      <w:r>
-        <w:t xml:space="preserve">) types available for use.  </w:t>
-      </w:r>
-      <w:r>
-        <w:t xml:space="preserve">The 9-axis BNO055 discussed earlier has the advantage of the geomagnetic </w:t>
-      </w:r>
-      <w:proofErr w:type="gramStart"/>
-      <w:r>
-        <w:t>sensors, but</w:t>
-      </w:r>
-      <w:proofErr w:type="gramEnd"/>
-      <w:r>
-        <w:t xml:space="preserve"> is a bit more expensive and an external unit.  On the other hand, the 6-axis MPU-6050 unit lacks the magnetometer but is much smaller.  </w:t>
+        <w:t xml:space="preserve">There are several different accelerometer sensor-in-package (SiP) types available for use.  </w:t>
+      </w:r>
+      <w:r>
+        <w:t xml:space="preserve">The 9-axis BNO055 discussed earlier has the advantage of the geomagnetic sensors, but is a bit more expensive and an external unit.  On the other hand, the 6-axis MPU-6050 unit lacks the magnetometer but is much smaller.  </w:t>
       </w:r>
       <w:r>
         <w:t xml:space="preserve">Another advantage to this unit is that the BBE computer comes pre-packaged with an MPU-6050 unit on the board, linked to the processor already.  </w:t>
@@ -5429,26 +5355,16 @@
             <w:pPr>
               <w:pStyle w:val="NoSpacing"/>
             </w:pPr>
-            <w:proofErr w:type="spellStart"/>
-            <w:r>
-              <w:t>Triaxis</w:t>
-            </w:r>
-            <w:proofErr w:type="spellEnd"/>
-            <w:r>
-              <w:t xml:space="preserve"> linear accelerometer</w:t>
+            <w:r>
+              <w:t>Triaxis linear accelerometer</w:t>
             </w:r>
           </w:p>
           <w:p>
             <w:pPr>
               <w:pStyle w:val="NoSpacing"/>
             </w:pPr>
-            <w:proofErr w:type="spellStart"/>
-            <w:r>
-              <w:t>Triaxis</w:t>
-            </w:r>
-            <w:proofErr w:type="spellEnd"/>
-            <w:r>
-              <w:t xml:space="preserve"> gyroscope</w:t>
+            <w:r>
+              <w:t>Triaxis gyroscope</w:t>
             </w:r>
           </w:p>
         </w:tc>
@@ -5460,39 +5376,24 @@
             <w:pPr>
               <w:pStyle w:val="NoSpacing"/>
             </w:pPr>
-            <w:proofErr w:type="spellStart"/>
-            <w:r>
-              <w:t>Triaxis</w:t>
-            </w:r>
-            <w:proofErr w:type="spellEnd"/>
-            <w:r>
-              <w:t xml:space="preserve"> linear accelerometer</w:t>
+            <w:r>
+              <w:t>Triaxis linear accelerometer</w:t>
             </w:r>
           </w:p>
           <w:p>
             <w:pPr>
               <w:pStyle w:val="NoSpacing"/>
             </w:pPr>
-            <w:proofErr w:type="spellStart"/>
-            <w:r>
-              <w:t>Triaxis</w:t>
-            </w:r>
-            <w:proofErr w:type="spellEnd"/>
-            <w:r>
-              <w:t xml:space="preserve"> gyroscope</w:t>
+            <w:r>
+              <w:t>Triaxis gyroscope</w:t>
             </w:r>
           </w:p>
           <w:p>
             <w:pPr>
               <w:pStyle w:val="NoSpacing"/>
             </w:pPr>
-            <w:proofErr w:type="spellStart"/>
-            <w:r>
-              <w:t>Triaxis</w:t>
-            </w:r>
-            <w:proofErr w:type="spellEnd"/>
-            <w:r>
-              <w:t xml:space="preserve"> geomagnetic sensor</w:t>
+            <w:r>
+              <w:t>Triaxis geomagnetic sensor</w:t>
             </w:r>
           </w:p>
           <w:p>
@@ -6053,15 +5954,7 @@
     </w:p>
     <w:p>
       <w:r>
-        <w:t xml:space="preserve">Another potential safety feature that can be implemented easily is running a mirrored version of the vehicle abort determination software on the ground.  This allows controllers to see immediately if the vehicle is going to/has initiated an abort sequence, and if so for what reason.  It may also allow controllers to see a situation where an abort will be necessary </w:t>
-      </w:r>
-      <w:proofErr w:type="gramStart"/>
-      <w:r>
-        <w:t>in the near future</w:t>
-      </w:r>
-      <w:proofErr w:type="gramEnd"/>
-      <w:r>
-        <w:t xml:space="preserve"> and make that decision earlier than the automated systems would have determined, further improving safety.</w:t>
+        <w:t>Another potential safety feature that can be implemented easily is running a mirrored version of the vehicle abort determination software on the ground.  This allows controllers to see immediately if the vehicle is going to/has initiated an abort sequence, and if so for what reason.  It may also allow controllers to see a situation where an abort will be necessary in the near future and make that decision earlier than the automated systems would have determined, further improving safety.</w:t>
       </w:r>
       <w:r>
         <w:t xml:space="preserve"> </w:t>
@@ -6212,15 +6105,7 @@
     </w:p>
     <w:p>
       <w:r>
-        <w:t xml:space="preserve">Since there are a handful of private pilots on the avionics team, one of the tests being planned is a combination test of both RF-link effective distance and tracking &amp; receiving hardware.  While that </w:t>
-      </w:r>
-      <w:proofErr w:type="gramStart"/>
-      <w:r>
-        <w:t>particular element</w:t>
-      </w:r>
-      <w:proofErr w:type="gramEnd"/>
-      <w:r>
-        <w:t xml:space="preserve"> is left to be described later</w:t>
+        <w:t>Since there are a handful of private pilots on the avionics team, one of the tests being planned is a combination test of both RF-link effective distance and tracking &amp; receiving hardware.  While that particular element is left to be described later</w:t>
       </w:r>
       <w:r>
         <w:t xml:space="preserve"> in the telemetry section</w:t>
@@ -7326,15 +7211,7 @@
         <w:t xml:space="preserve"> </w:t>
       </w:r>
       <w:r>
-        <w:t xml:space="preserve">The vehicle itself only needs to know altitude, orientation and engine parameters to facilitate a safe abort in the event of a communications link failure, so the rest of the calculations can be performed by much higher-performance computers on the ground.  These on-site calculations will provide a live data feed for the launch team to monitor and </w:t>
-      </w:r>
-      <w:proofErr w:type="gramStart"/>
-      <w:r>
-        <w:t>make a decision</w:t>
-      </w:r>
-      <w:proofErr w:type="gramEnd"/>
-      <w:r>
-        <w:t xml:space="preserve"> about whether they want to abort the flight or not.</w:t>
+        <w:t>The vehicle itself only needs to know altitude, orientation and engine parameters to facilitate a safe abort in the event of a communications link failure, so the rest of the calculations can be performed by much higher-performance computers on the ground.  These on-site calculations will provide a live data feed for the launch team to monitor and make a decision about whether they want to abort the flight or not.</w:t>
       </w:r>
     </w:p>
     <w:p>
@@ -7404,15 +7281,7 @@
     </w:p>
     <w:p>
       <w:r>
-        <w:t>The vehicle’s omnidirectional antenna won’t be transmitting with enough power to be received by an isotropic antenna on the ground.  Therefore, a more directional high-gain antenna such as a Yagi-</w:t>
-      </w:r>
-      <w:proofErr w:type="spellStart"/>
-      <w:r>
-        <w:t>Uda</w:t>
-      </w:r>
-      <w:proofErr w:type="spellEnd"/>
-      <w:r>
-        <w:t xml:space="preserve"> antenna is required.  To keep the antenna oriented correctly, a “turret” will be built.   </w:t>
+        <w:t xml:space="preserve">The vehicle’s omnidirectional antenna won’t be transmitting with enough power to be received by an isotropic antenna on the ground.  Therefore, a more directional high-gain antenna such as a Yagi-Uda antenna is required.  To keep the antenna oriented correctly, a “turret” will be built.   </w:t>
       </w:r>
       <w:r>
         <w:t>This turre</w:t>
@@ -7449,15 +7318,7 @@
         <w:t xml:space="preserve">radio antenna system.  Mounting 4 </w:t>
       </w:r>
       <w:r>
-        <w:t>directional Yagi-</w:t>
-      </w:r>
-      <w:proofErr w:type="spellStart"/>
-      <w:r>
-        <w:t>Uda</w:t>
-      </w:r>
-      <w:proofErr w:type="spellEnd"/>
-      <w:r>
-        <w:t xml:space="preserve"> antennas in a diamond pattern, slightly angled away from the center, will give the capability to track the telemetry signal from the vehicle.  Comparing the receive volume from the two left-right antennas yields the direction to rotate in, and comparing the volume from the two vertically-aligned antennas gives the direction to elevate in.</w:t>
+        <w:t>directional Yagi-Uda antennas in a diamond pattern, slightly angled away from the center, will give the capability to track the telemetry signal from the vehicle.  Comparing the receive volume from the two left-right antennas yields the direction to rotate in, and comparing the volume from the two vertically-aligned antennas gives the direction to elevate in.</w:t>
       </w:r>
     </w:p>
     <w:p>
@@ -7527,63 +7388,15 @@
         </w:r>
       </w:fldSimple>
       <w:r>
-        <w:t>: 928MHz Yagi-</w:t>
-      </w:r>
-      <w:proofErr w:type="spellStart"/>
-      <w:r>
-        <w:t>Uda</w:t>
-      </w:r>
-      <w:proofErr w:type="spellEnd"/>
-      <w:r>
-        <w:t xml:space="preserve"> antenna</w:t>
+        <w:t>: 928MHz Yagi-Uda antenna</w:t>
       </w:r>
     </w:p>
     <w:p>
       <w:r>
-        <w:t>Since the Yagi-</w:t>
-      </w:r>
-      <w:proofErr w:type="spellStart"/>
-      <w:r>
-        <w:t>Uda</w:t>
-      </w:r>
-      <w:proofErr w:type="spellEnd"/>
-      <w:r>
-        <w:t xml:space="preserve"> antenna typically performs worse than </w:t>
-      </w:r>
-      <w:r>
-        <w:t xml:space="preserve">alternatives for the lack of a reflector backing large enough, the pros and cons of having a second turret with a dedicated communications antenna are being weighed.  It would enable the mounting of a large </w:t>
-      </w:r>
-      <w:proofErr w:type="spellStart"/>
-      <w:r>
-        <w:t>multifilar</w:t>
-      </w:r>
-      <w:proofErr w:type="spellEnd"/>
-      <w:r>
-        <w:t xml:space="preserve"> helical dipole antenna with a reflector backing, expected to get over 20 </w:t>
-      </w:r>
-      <w:proofErr w:type="spellStart"/>
-      <w:r>
-        <w:t>dBi</w:t>
-      </w:r>
-      <w:proofErr w:type="spellEnd"/>
-      <w:r>
-        <w:t xml:space="preserve"> of power compared with the Yagi-</w:t>
-      </w:r>
-      <w:proofErr w:type="spellStart"/>
-      <w:r>
-        <w:t>Uda’s</w:t>
-      </w:r>
-      <w:proofErr w:type="spellEnd"/>
-      <w:r>
-        <w:t xml:space="preserve"> 11.3 </w:t>
-      </w:r>
-      <w:proofErr w:type="spellStart"/>
-      <w:r>
-        <w:t>dBi</w:t>
-      </w:r>
-      <w:proofErr w:type="spellEnd"/>
-      <w:r>
-        <w:t xml:space="preserve">.  </w:t>
+        <w:t xml:space="preserve">Since the Yagi-Uda antenna typically performs worse than </w:t>
+      </w:r>
+      <w:r>
+        <w:t xml:space="preserve">alternatives for the lack of a reflector backing large enough, the pros and cons of having a second turret with a dedicated communications antenna are being weighed.  It would enable the mounting of a large multifilar helical dipole antenna with a reflector backing, expected to get over 20 dBi of power compared with the Yagi-Uda’s 11.3 dBi.  </w:t>
       </w:r>
     </w:p>
     <w:p>
@@ -7654,28 +7467,12 @@
         </w:r>
       </w:fldSimple>
       <w:r>
-        <w:t xml:space="preserve">: 928 MHz </w:t>
-      </w:r>
-      <w:proofErr w:type="spellStart"/>
-      <w:r>
-        <w:t>multifilar</w:t>
-      </w:r>
-      <w:proofErr w:type="spellEnd"/>
-      <w:r>
-        <w:t xml:space="preserve"> helical dipole antenna with parabolic reflector backing</w:t>
+        <w:t>: 928 MHz multifilar helical dipole antenna with parabolic reflector backing</w:t>
       </w:r>
     </w:p>
     <w:p>
       <w:r>
-        <w:t xml:space="preserve">Since radio processing is a complex task requiring </w:t>
-      </w:r>
-      <w:proofErr w:type="gramStart"/>
-      <w:r>
-        <w:t>sufficient</w:t>
-      </w:r>
-      <w:proofErr w:type="gramEnd"/>
-      <w:r>
-        <w:t xml:space="preserve"> hardware, each of the radio receivers will be connected to a dedicated controller responsible for determining the appropriate action for the turret to take.   Many such radio receivers are designed to output to a USB port, so something with a 4-port USB </w:t>
+        <w:t xml:space="preserve">Since radio processing is a complex task requiring sufficient hardware, each of the radio receivers will be connected to a dedicated controller responsible for determining the appropriate action for the turret to take.   Many such radio receivers are designed to output to a USB port, so something with a 4-port USB </w:t>
       </w:r>
       <w:r>
         <w:t>hub</w:t>
@@ -7780,23 +7577,7 @@
     </w:p>
     <w:p>
       <w:r>
-        <w:t xml:space="preserve">There are multiple options for computing hardware on the vehicle.  Each one has </w:t>
-      </w:r>
-      <w:proofErr w:type="spellStart"/>
-      <w:r>
-        <w:t>it’s</w:t>
-      </w:r>
-      <w:proofErr w:type="spellEnd"/>
-      <w:r>
-        <w:t xml:space="preserve"> benefits and downfalls, but a quantitative comparison of each option is given below.  It must be kept in mind that the BeagleBone Enhanced is currently the team favorite because the manufacturer, </w:t>
-      </w:r>
-      <w:proofErr w:type="spellStart"/>
-      <w:r>
-        <w:t>SanCloud</w:t>
-      </w:r>
-      <w:proofErr w:type="spellEnd"/>
-      <w:r>
-        <w:t xml:space="preserve"> LTD, provided 2 units free-of-charge.</w:t>
+        <w:t>There are multiple options for computing hardware on the vehicle.  Each one has it’s benefits and downfalls, but a quantitative comparison of each option is given below.  It must be kept in mind that the BeagleBone Enhanced is currently the team favorite because the manufacturer, SanCloud LTD, provided 2 units free-of-charge.</w:t>
       </w:r>
     </w:p>
     <w:tbl>
@@ -7806,9 +7587,10 @@
         <w:tblLook w:val="04A0" w:firstRow="1" w:lastRow="0" w:firstColumn="1" w:lastColumn="0" w:noHBand="0" w:noVBand="1"/>
       </w:tblPr>
       <w:tblGrid>
-        <w:gridCol w:w="3116"/>
-        <w:gridCol w:w="3117"/>
-        <w:gridCol w:w="3117"/>
+        <w:gridCol w:w="2070"/>
+        <w:gridCol w:w="2340"/>
+        <w:gridCol w:w="2430"/>
+        <w:gridCol w:w="2520"/>
       </w:tblGrid>
       <w:tr>
         <w:trPr>
@@ -7817,7 +7599,7 @@
         <w:tc>
           <w:tcPr>
             <w:cnfStyle w:val="001000000100" w:firstRow="0" w:lastRow="0" w:firstColumn="1" w:lastColumn="0" w:oddVBand="0" w:evenVBand="0" w:oddHBand="0" w:evenHBand="0" w:firstRowFirstColumn="1" w:firstRowLastColumn="0" w:lastRowFirstColumn="0" w:lastRowLastColumn="0"/>
-            <w:tcW w:w="3116" w:type="dxa"/>
+            <w:tcW w:w="2070" w:type="dxa"/>
           </w:tcPr>
           <w:p>
             <w:pPr>
@@ -7830,7 +7612,7 @@
         </w:tc>
         <w:tc>
           <w:tcPr>
-            <w:tcW w:w="3117" w:type="dxa"/>
+            <w:tcW w:w="2340" w:type="dxa"/>
           </w:tcPr>
           <w:p>
             <w:pPr>
@@ -7844,7 +7626,21 @@
         </w:tc>
         <w:tc>
           <w:tcPr>
-            <w:tcW w:w="3117" w:type="dxa"/>
+            <w:tcW w:w="2430" w:type="dxa"/>
+          </w:tcPr>
+          <w:p>
+            <w:pPr>
+              <w:ind w:firstLine="0"/>
+              <w:cnfStyle w:val="100000000000" w:firstRow="1" w:lastRow="0" w:firstColumn="0" w:lastColumn="0" w:oddVBand="0" w:evenVBand="0" w:oddHBand="0" w:evenHBand="0" w:firstRowFirstColumn="0" w:firstRowLastColumn="0" w:lastRowFirstColumn="0" w:lastRowLastColumn="0"/>
+            </w:pPr>
+            <w:r>
+              <w:t>Raspberry Pi 4</w:t>
+            </w:r>
+          </w:p>
+        </w:tc>
+        <w:tc>
+          <w:tcPr>
+            <w:tcW w:w="2520" w:type="dxa"/>
           </w:tcPr>
           <w:p>
             <w:pPr>
@@ -7864,26 +7660,20 @@
         <w:tc>
           <w:tcPr>
             <w:cnfStyle w:val="001000000000" w:firstRow="0" w:lastRow="0" w:firstColumn="1" w:lastColumn="0" w:oddVBand="0" w:evenVBand="0" w:oddHBand="0" w:evenHBand="0" w:firstRowFirstColumn="0" w:firstRowLastColumn="0" w:lastRowFirstColumn="0" w:lastRowLastColumn="0"/>
-            <w:tcW w:w="3116" w:type="dxa"/>
-          </w:tcPr>
-          <w:p>
-            <w:pPr>
-              <w:ind w:firstLine="0"/>
-            </w:pPr>
-            <w:r>
-              <w:t>Manufac</w:t>
-            </w:r>
-            <w:r>
-              <w:t>t</w:t>
-            </w:r>
-            <w:r>
-              <w:t>urer</w:t>
-            </w:r>
-          </w:p>
-        </w:tc>
-        <w:tc>
-          <w:tcPr>
-            <w:tcW w:w="3117" w:type="dxa"/>
+            <w:tcW w:w="2070" w:type="dxa"/>
+          </w:tcPr>
+          <w:p>
+            <w:pPr>
+              <w:ind w:firstLine="0"/>
+            </w:pPr>
+            <w:r>
+              <w:t>Manufacturer</w:t>
+            </w:r>
+          </w:p>
+        </w:tc>
+        <w:tc>
+          <w:tcPr>
+            <w:tcW w:w="2340" w:type="dxa"/>
           </w:tcPr>
           <w:p>
             <w:pPr>
@@ -7897,20 +7687,29 @@
         </w:tc>
         <w:tc>
           <w:tcPr>
-            <w:tcW w:w="3117" w:type="dxa"/>
+            <w:tcW w:w="2430" w:type="dxa"/>
           </w:tcPr>
           <w:p>
             <w:pPr>
               <w:ind w:firstLine="0"/>
               <w:cnfStyle w:val="000000100000" w:firstRow="0" w:lastRow="0" w:firstColumn="0" w:lastColumn="0" w:oddVBand="0" w:evenVBand="0" w:oddHBand="1" w:evenHBand="0" w:firstRowFirstColumn="0" w:firstRowLastColumn="0" w:lastRowFirstColumn="0" w:lastRowLastColumn="0"/>
             </w:pPr>
-            <w:proofErr w:type="spellStart"/>
-            <w:r>
-              <w:t>SanCloud</w:t>
-            </w:r>
-            <w:proofErr w:type="spellEnd"/>
-            <w:r>
-              <w:t xml:space="preserve"> LTD</w:t>
+            <w:r>
+              <w:t>Raspberry Pi Foundation</w:t>
+            </w:r>
+          </w:p>
+        </w:tc>
+        <w:tc>
+          <w:tcPr>
+            <w:tcW w:w="2520" w:type="dxa"/>
+          </w:tcPr>
+          <w:p>
+            <w:pPr>
+              <w:ind w:firstLine="0"/>
+              <w:cnfStyle w:val="000000100000" w:firstRow="0" w:lastRow="0" w:firstColumn="0" w:lastColumn="0" w:oddVBand="0" w:evenVBand="0" w:oddHBand="1" w:evenHBand="0" w:firstRowFirstColumn="0" w:firstRowLastColumn="0" w:lastRowFirstColumn="0" w:lastRowLastColumn="0"/>
+            </w:pPr>
+            <w:r>
+              <w:t>SanCloud LTD</w:t>
             </w:r>
           </w:p>
         </w:tc>
@@ -7919,7 +7718,7 @@
         <w:tc>
           <w:tcPr>
             <w:cnfStyle w:val="001000000000" w:firstRow="0" w:lastRow="0" w:firstColumn="1" w:lastColumn="0" w:oddVBand="0" w:evenVBand="0" w:oddHBand="0" w:evenHBand="0" w:firstRowFirstColumn="0" w:firstRowLastColumn="0" w:lastRowFirstColumn="0" w:lastRowLastColumn="0"/>
-            <w:tcW w:w="3116" w:type="dxa"/>
+            <w:tcW w:w="2070" w:type="dxa"/>
           </w:tcPr>
           <w:p>
             <w:pPr>
@@ -7932,7 +7731,7 @@
         </w:tc>
         <w:tc>
           <w:tcPr>
-            <w:tcW w:w="3117" w:type="dxa"/>
+            <w:tcW w:w="2340" w:type="dxa"/>
           </w:tcPr>
           <w:p>
             <w:pPr>
@@ -7946,7 +7745,21 @@
         </w:tc>
         <w:tc>
           <w:tcPr>
-            <w:tcW w:w="3117" w:type="dxa"/>
+            <w:tcW w:w="2430" w:type="dxa"/>
+          </w:tcPr>
+          <w:p>
+            <w:pPr>
+              <w:ind w:firstLine="0"/>
+              <w:cnfStyle w:val="000000000000" w:firstRow="0" w:lastRow="0" w:firstColumn="0" w:lastColumn="0" w:oddVBand="0" w:evenVBand="0" w:oddHBand="0" w:evenHBand="0" w:firstRowFirstColumn="0" w:firstRowLastColumn="0" w:lastRowFirstColumn="0" w:lastRowLastColumn="0"/>
+            </w:pPr>
+            <w:r>
+              <w:t>35.00-55.00</w:t>
+            </w:r>
+          </w:p>
+        </w:tc>
+        <w:tc>
+          <w:tcPr>
+            <w:tcW w:w="2520" w:type="dxa"/>
           </w:tcPr>
           <w:p>
             <w:pPr>
@@ -7966,7 +7779,7 @@
         <w:tc>
           <w:tcPr>
             <w:cnfStyle w:val="001000000000" w:firstRow="0" w:lastRow="0" w:firstColumn="1" w:lastColumn="0" w:oddVBand="0" w:evenVBand="0" w:oddHBand="0" w:evenHBand="0" w:firstRowFirstColumn="0" w:firstRowLastColumn="0" w:lastRowFirstColumn="0" w:lastRowLastColumn="0"/>
-            <w:tcW w:w="3116" w:type="dxa"/>
+            <w:tcW w:w="2070" w:type="dxa"/>
           </w:tcPr>
           <w:p>
             <w:pPr>
@@ -7979,7 +7792,7 @@
         </w:tc>
         <w:tc>
           <w:tcPr>
-            <w:tcW w:w="3117" w:type="dxa"/>
+            <w:tcW w:w="2340" w:type="dxa"/>
           </w:tcPr>
           <w:p>
             <w:pPr>
@@ -7993,7 +7806,21 @@
         </w:tc>
         <w:tc>
           <w:tcPr>
-            <w:tcW w:w="3117" w:type="dxa"/>
+            <w:tcW w:w="2430" w:type="dxa"/>
+          </w:tcPr>
+          <w:p>
+            <w:pPr>
+              <w:ind w:firstLine="0"/>
+              <w:cnfStyle w:val="000000100000" w:firstRow="0" w:lastRow="0" w:firstColumn="0" w:lastColumn="0" w:oddVBand="0" w:evenVBand="0" w:oddHBand="1" w:evenHBand="0" w:firstRowFirstColumn="0" w:firstRowLastColumn="0" w:lastRowFirstColumn="0" w:lastRowLastColumn="0"/>
+            </w:pPr>
+            <w:r>
+              <w:t>85 x 56 x 17</w:t>
+            </w:r>
+          </w:p>
+        </w:tc>
+        <w:tc>
+          <w:tcPr>
+            <w:tcW w:w="2520" w:type="dxa"/>
           </w:tcPr>
           <w:p>
             <w:pPr>
@@ -8010,7 +7837,7 @@
         <w:tc>
           <w:tcPr>
             <w:cnfStyle w:val="001000000000" w:firstRow="0" w:lastRow="0" w:firstColumn="1" w:lastColumn="0" w:oddVBand="0" w:evenVBand="0" w:oddHBand="0" w:evenHBand="0" w:firstRowFirstColumn="0" w:firstRowLastColumn="0" w:lastRowFirstColumn="0" w:lastRowLastColumn="0"/>
-            <w:tcW w:w="3116" w:type="dxa"/>
+            <w:tcW w:w="2070" w:type="dxa"/>
           </w:tcPr>
           <w:p>
             <w:pPr>
@@ -8023,7 +7850,7 @@
         </w:tc>
         <w:tc>
           <w:tcPr>
-            <w:tcW w:w="3117" w:type="dxa"/>
+            <w:tcW w:w="2340" w:type="dxa"/>
           </w:tcPr>
           <w:p>
             <w:pPr>
@@ -8037,7 +7864,18 @@
         </w:tc>
         <w:tc>
           <w:tcPr>
-            <w:tcW w:w="3117" w:type="dxa"/>
+            <w:tcW w:w="2430" w:type="dxa"/>
+          </w:tcPr>
+          <w:p>
+            <w:pPr>
+              <w:ind w:firstLine="0"/>
+              <w:cnfStyle w:val="000000000000" w:firstRow="0" w:lastRow="0" w:firstColumn="0" w:lastColumn="0" w:oddVBand="0" w:evenVBand="0" w:oddHBand="0" w:evenHBand="0" w:firstRowFirstColumn="0" w:firstRowLastColumn="0" w:lastRowFirstColumn="0" w:lastRowLastColumn="0"/>
+            </w:pPr>
+          </w:p>
+        </w:tc>
+        <w:tc>
+          <w:tcPr>
+            <w:tcW w:w="2520" w:type="dxa"/>
           </w:tcPr>
           <w:p>
             <w:pPr>
@@ -8057,7 +7895,7 @@
         <w:tc>
           <w:tcPr>
             <w:cnfStyle w:val="001000000000" w:firstRow="0" w:lastRow="0" w:firstColumn="1" w:lastColumn="0" w:oddVBand="0" w:evenVBand="0" w:oddHBand="0" w:evenHBand="0" w:firstRowFirstColumn="0" w:firstRowLastColumn="0" w:lastRowFirstColumn="0" w:lastRowLastColumn="0"/>
-            <w:tcW w:w="3116" w:type="dxa"/>
+            <w:tcW w:w="2070" w:type="dxa"/>
           </w:tcPr>
           <w:p>
             <w:pPr>
@@ -8070,7 +7908,7 @@
         </w:tc>
         <w:tc>
           <w:tcPr>
-            <w:tcW w:w="3117" w:type="dxa"/>
+            <w:tcW w:w="2340" w:type="dxa"/>
           </w:tcPr>
           <w:p>
             <w:pPr>
@@ -8132,15 +7970,7 @@
               <w:cnfStyle w:val="000000100000" w:firstRow="0" w:lastRow="0" w:firstColumn="0" w:lastColumn="0" w:oddVBand="0" w:evenVBand="0" w:oddHBand="1" w:evenHBand="0" w:firstRowFirstColumn="0" w:firstRowLastColumn="0" w:lastRowFirstColumn="0" w:lastRowLastColumn="0"/>
             </w:pPr>
             <w:r>
-              <w:t xml:space="preserve">1 </w:t>
-            </w:r>
-            <w:proofErr w:type="spellStart"/>
-            <w:r>
-              <w:t>microUSB</w:t>
-            </w:r>
-            <w:proofErr w:type="spellEnd"/>
-            <w:r>
-              <w:t xml:space="preserve"> (power supply only)</w:t>
+              <w:t>1 microUSB (power supply only)</w:t>
             </w:r>
           </w:p>
           <w:p>
@@ -8155,7 +7985,7 @@
         </w:tc>
         <w:tc>
           <w:tcPr>
-            <w:tcW w:w="3117" w:type="dxa"/>
+            <w:tcW w:w="2430" w:type="dxa"/>
           </w:tcPr>
           <w:p>
             <w:pPr>
@@ -8165,6 +7995,28 @@
             <w:r>
               <w:t>1 Gb/s Ethernet</w:t>
             </w:r>
+            <w:r>
+              <w:br/>
+              <w:t>2 USB2.0</w:t>
+            </w:r>
+            <w:r>
+              <w:br/>
+              <w:t>2 USB3.0</w:t>
+            </w:r>
+            <w:r>
+              <w:br/>
+            </w:r>
+            <w:r>
+              <w:t>1 3.5mm audio</w:t>
+            </w:r>
+            <w:r>
+              <w:br/>
+              <w:t>1 DSI</w:t>
+            </w:r>
+            <w:r>
+              <w:br/>
+              <w:t>1 CSI</w:t>
+            </w:r>
           </w:p>
           <w:p>
             <w:pPr>
@@ -8172,6 +8024,47 @@
               <w:cnfStyle w:val="000000100000" w:firstRow="0" w:lastRow="0" w:firstColumn="0" w:lastColumn="0" w:oddVBand="0" w:evenVBand="0" w:oddHBand="1" w:evenHBand="0" w:firstRowFirstColumn="0" w:firstRowLastColumn="0" w:lastRowFirstColumn="0" w:lastRowLastColumn="0"/>
             </w:pPr>
             <w:r>
+              <w:t>1 USB-C DCIN</w:t>
+            </w:r>
+          </w:p>
+          <w:p>
+            <w:pPr>
+              <w:ind w:firstLine="0"/>
+              <w:cnfStyle w:val="000000100000" w:firstRow="0" w:lastRow="0" w:firstColumn="0" w:lastColumn="0" w:oddVBand="0" w:evenVBand="0" w:oddHBand="1" w:evenHBand="0" w:firstRowFirstColumn="0" w:firstRowLastColumn="0" w:lastRowFirstColumn="0" w:lastRowLastColumn="0"/>
+            </w:pPr>
+            <w:r>
+              <w:t>1 40-pin header</w:t>
+            </w:r>
+          </w:p>
+          <w:p>
+            <w:pPr>
+              <w:ind w:firstLine="0"/>
+              <w:cnfStyle w:val="000000100000" w:firstRow="0" w:lastRow="0" w:firstColumn="0" w:lastColumn="0" w:oddVBand="0" w:evenVBand="0" w:oddHBand="1" w:evenHBand="0" w:firstRowFirstColumn="0" w:firstRowLastColumn="0" w:lastRowFirstColumn="0" w:lastRowLastColumn="0"/>
+            </w:pPr>
+            <w:r>
+              <w:t>2 microHDMI</w:t>
+            </w:r>
+          </w:p>
+        </w:tc>
+        <w:tc>
+          <w:tcPr>
+            <w:tcW w:w="2520" w:type="dxa"/>
+          </w:tcPr>
+          <w:p>
+            <w:pPr>
+              <w:ind w:firstLine="0"/>
+              <w:cnfStyle w:val="000000100000" w:firstRow="0" w:lastRow="0" w:firstColumn="0" w:lastColumn="0" w:oddVBand="0" w:evenVBand="0" w:oddHBand="1" w:evenHBand="0" w:firstRowFirstColumn="0" w:firstRowLastColumn="0" w:lastRowFirstColumn="0" w:lastRowLastColumn="0"/>
+            </w:pPr>
+            <w:r>
+              <w:t>1 Gb/s Ethernet</w:t>
+            </w:r>
+          </w:p>
+          <w:p>
+            <w:pPr>
+              <w:ind w:firstLine="0"/>
+              <w:cnfStyle w:val="000000100000" w:firstRow="0" w:lastRow="0" w:firstColumn="0" w:lastColumn="0" w:oddVBand="0" w:evenVBand="0" w:oddHBand="1" w:evenHBand="0" w:firstRowFirstColumn="0" w:firstRowLastColumn="0" w:lastRowFirstColumn="0" w:lastRowLastColumn="0"/>
+            </w:pPr>
+            <w:r>
               <w:t>2 USB2.0</w:t>
             </w:r>
           </w:p>
@@ -8181,10 +8074,7 @@
               <w:cnfStyle w:val="000000100000" w:firstRow="0" w:lastRow="0" w:firstColumn="0" w:lastColumn="0" w:oddVBand="0" w:evenVBand="0" w:oddHBand="1" w:evenHBand="0" w:firstRowFirstColumn="0" w:firstRowLastColumn="0" w:lastRowFirstColumn="0" w:lastRowLastColumn="0"/>
             </w:pPr>
             <w:r>
-              <w:t>2</w:t>
-            </w:r>
-            <w:r>
-              <w:t xml:space="preserve"> USB2.0 (solder required)</w:t>
+              <w:t>2 USB2.0 (solder required)</w:t>
             </w:r>
           </w:p>
           <w:p>
@@ -8193,19 +8083,8 @@
               <w:cnfStyle w:val="000000100000" w:firstRow="0" w:lastRow="0" w:firstColumn="0" w:lastColumn="0" w:oddVBand="0" w:evenVBand="0" w:oddHBand="1" w:evenHBand="0" w:firstRowFirstColumn="0" w:firstRowLastColumn="0" w:lastRowFirstColumn="0" w:lastRowLastColumn="0"/>
             </w:pPr>
             <w:r>
-              <w:t xml:space="preserve">1 </w:t>
-            </w:r>
-            <w:proofErr w:type="spellStart"/>
-            <w:r>
-              <w:t>mi</w:t>
-            </w:r>
-            <w:r>
-              <w:t>cro</w:t>
-            </w:r>
-            <w:r>
-              <w:t>HDMI</w:t>
-            </w:r>
-            <w:proofErr w:type="spellEnd"/>
+              <w:t>1 microHDMI</w:t>
+            </w:r>
           </w:p>
           <w:p>
             <w:pPr>
@@ -8213,15 +8092,7 @@
               <w:cnfStyle w:val="000000100000" w:firstRow="0" w:lastRow="0" w:firstColumn="0" w:lastColumn="0" w:oddVBand="0" w:evenVBand="0" w:oddHBand="1" w:evenHBand="0" w:firstRowFirstColumn="0" w:firstRowLastColumn="0" w:lastRowFirstColumn="0" w:lastRowLastColumn="0"/>
             </w:pPr>
             <w:r>
-              <w:t xml:space="preserve">1 </w:t>
-            </w:r>
-            <w:proofErr w:type="spellStart"/>
-            <w:r>
-              <w:t>miniUSB</w:t>
-            </w:r>
-            <w:proofErr w:type="spellEnd"/>
-            <w:r>
-              <w:t xml:space="preserve"> (power supply, USB bus)</w:t>
+              <w:t>1 miniUSB (power supply, USB bus)</w:t>
             </w:r>
           </w:p>
           <w:p>
@@ -8257,7 +8128,7 @@
         <w:tc>
           <w:tcPr>
             <w:cnfStyle w:val="001000000000" w:firstRow="0" w:lastRow="0" w:firstColumn="1" w:lastColumn="0" w:oddVBand="0" w:evenVBand="0" w:oddHBand="0" w:evenHBand="0" w:firstRowFirstColumn="0" w:firstRowLastColumn="0" w:lastRowFirstColumn="0" w:lastRowLastColumn="0"/>
-            <w:tcW w:w="3116" w:type="dxa"/>
+            <w:tcW w:w="2070" w:type="dxa"/>
           </w:tcPr>
           <w:p>
             <w:pPr>
@@ -8270,7 +8141,7 @@
         </w:tc>
         <w:tc>
           <w:tcPr>
-            <w:tcW w:w="3117" w:type="dxa"/>
+            <w:tcW w:w="2340" w:type="dxa"/>
           </w:tcPr>
           <w:p>
             <w:pPr>
@@ -8284,7 +8155,21 @@
         </w:tc>
         <w:tc>
           <w:tcPr>
-            <w:tcW w:w="3117" w:type="dxa"/>
+            <w:tcW w:w="2430" w:type="dxa"/>
+          </w:tcPr>
+          <w:p>
+            <w:pPr>
+              <w:ind w:firstLine="0"/>
+              <w:cnfStyle w:val="000000000000" w:firstRow="0" w:lastRow="0" w:firstColumn="0" w:lastColumn="0" w:oddVBand="0" w:evenVBand="0" w:oddHBand="0" w:evenHBand="0" w:firstRowFirstColumn="0" w:firstRowLastColumn="0" w:lastRowFirstColumn="0" w:lastRowLastColumn="0"/>
+            </w:pPr>
+            <w:r>
+              <w:t>17</w:t>
+            </w:r>
+          </w:p>
+        </w:tc>
+        <w:tc>
+          <w:tcPr>
+            <w:tcW w:w="2520" w:type="dxa"/>
           </w:tcPr>
           <w:p>
             <w:pPr>
@@ -8304,7 +8189,7 @@
         <w:tc>
           <w:tcPr>
             <w:cnfStyle w:val="001000000000" w:firstRow="0" w:lastRow="0" w:firstColumn="1" w:lastColumn="0" w:oddVBand="0" w:evenVBand="0" w:oddHBand="0" w:evenHBand="0" w:firstRowFirstColumn="0" w:firstRowLastColumn="0" w:lastRowFirstColumn="0" w:lastRowLastColumn="0"/>
-            <w:tcW w:w="3116" w:type="dxa"/>
+            <w:tcW w:w="2070" w:type="dxa"/>
           </w:tcPr>
           <w:p>
             <w:pPr>
@@ -8317,7 +8202,7 @@
         </w:tc>
         <w:tc>
           <w:tcPr>
-            <w:tcW w:w="3117" w:type="dxa"/>
+            <w:tcW w:w="2340" w:type="dxa"/>
           </w:tcPr>
           <w:p>
             <w:pPr>
@@ -8331,7 +8216,7 @@
         </w:tc>
         <w:tc>
           <w:tcPr>
-            <w:tcW w:w="3117" w:type="dxa"/>
+            <w:tcW w:w="2430" w:type="dxa"/>
           </w:tcPr>
           <w:p>
             <w:pPr>
@@ -8339,6 +8224,26 @@
               <w:cnfStyle w:val="000000100000" w:firstRow="0" w:lastRow="0" w:firstColumn="0" w:lastColumn="0" w:oddVBand="0" w:evenVBand="0" w:oddHBand="1" w:evenHBand="0" w:firstRowFirstColumn="0" w:firstRowLastColumn="0" w:lastRowFirstColumn="0" w:lastRowLastColumn="0"/>
             </w:pPr>
             <w:r>
+              <w:t>2x PWM</w:t>
+            </w:r>
+          </w:p>
+          <w:p>
+            <w:pPr>
+              <w:ind w:firstLine="0"/>
+              <w:cnfStyle w:val="000000100000" w:firstRow="0" w:lastRow="0" w:firstColumn="0" w:lastColumn="0" w:oddVBand="0" w:evenVBand="0" w:oddHBand="1" w:evenHBand="0" w:firstRowFirstColumn="0" w:firstRowLastColumn="0" w:lastRowFirstColumn="0" w:lastRowLastColumn="0"/>
+            </w:pPr>
+          </w:p>
+        </w:tc>
+        <w:tc>
+          <w:tcPr>
+            <w:tcW w:w="2520" w:type="dxa"/>
+          </w:tcPr>
+          <w:p>
+            <w:pPr>
+              <w:ind w:firstLine="0"/>
+              <w:cnfStyle w:val="000000100000" w:firstRow="0" w:lastRow="0" w:firstColumn="0" w:lastColumn="0" w:oddVBand="0" w:evenVBand="0" w:oddHBand="1" w:evenHBand="0" w:firstRowFirstColumn="0" w:firstRowLastColumn="0" w:lastRowFirstColumn="0" w:lastRowLastColumn="0"/>
+            </w:pPr>
+            <w:r>
               <w:t>7x Ain</w:t>
             </w:r>
           </w:p>
@@ -8348,10 +8253,7 @@
               <w:cnfStyle w:val="000000100000" w:firstRow="0" w:lastRow="0" w:firstColumn="0" w:lastColumn="0" w:oddVBand="0" w:evenVBand="0" w:oddHBand="1" w:evenHBand="0" w:firstRowFirstColumn="0" w:firstRowLastColumn="0" w:lastRowFirstColumn="0" w:lastRowLastColumn="0"/>
             </w:pPr>
             <w:r>
-              <w:t>8</w:t>
-            </w:r>
-            <w:r>
-              <w:t>x PWM</w:t>
+              <w:t>8x PWM</w:t>
             </w:r>
           </w:p>
         </w:tc>
@@ -8360,7 +8262,7 @@
         <w:tc>
           <w:tcPr>
             <w:cnfStyle w:val="001000000000" w:firstRow="0" w:lastRow="0" w:firstColumn="1" w:lastColumn="0" w:oddVBand="0" w:evenVBand="0" w:oddHBand="0" w:evenHBand="0" w:firstRowFirstColumn="0" w:firstRowLastColumn="0" w:lastRowFirstColumn="0" w:lastRowLastColumn="0"/>
-            <w:tcW w:w="3116" w:type="dxa"/>
+            <w:tcW w:w="2070" w:type="dxa"/>
           </w:tcPr>
           <w:p>
             <w:pPr>
@@ -8373,7 +8275,7 @@
         </w:tc>
         <w:tc>
           <w:tcPr>
-            <w:tcW w:w="3117" w:type="dxa"/>
+            <w:tcW w:w="2340" w:type="dxa"/>
           </w:tcPr>
           <w:p>
             <w:pPr>
@@ -8414,7 +8316,7 @@
         </w:tc>
         <w:tc>
           <w:tcPr>
-            <w:tcW w:w="3117" w:type="dxa"/>
+            <w:tcW w:w="2430" w:type="dxa"/>
           </w:tcPr>
           <w:p>
             <w:pPr>
@@ -8422,10 +8324,48 @@
               <w:cnfStyle w:val="000000000000" w:firstRow="0" w:lastRow="0" w:firstColumn="0" w:lastColumn="0" w:oddVBand="0" w:evenVBand="0" w:oddHBand="0" w:evenHBand="0" w:firstRowFirstColumn="0" w:firstRowLastColumn="0" w:lastRowFirstColumn="0" w:lastRowLastColumn="0"/>
             </w:pPr>
             <w:r>
-              <w:t>4x UART</w:t>
-            </w:r>
-            <w:r>
-              <w:t>, 1 for debug</w:t>
+              <w:t>6x UART</w:t>
+            </w:r>
+          </w:p>
+          <w:p>
+            <w:pPr>
+              <w:ind w:firstLine="0"/>
+              <w:cnfStyle w:val="000000000000" w:firstRow="0" w:lastRow="0" w:firstColumn="0" w:lastColumn="0" w:oddVBand="0" w:evenVBand="0" w:oddHBand="0" w:evenHBand="0" w:firstRowFirstColumn="0" w:firstRowLastColumn="0" w:lastRowFirstColumn="0" w:lastRowLastColumn="0"/>
+            </w:pPr>
+            <w:r>
+              <w:t>5x SPI</w:t>
+            </w:r>
+          </w:p>
+          <w:p>
+            <w:pPr>
+              <w:ind w:firstLine="0"/>
+              <w:cnfStyle w:val="000000000000" w:firstRow="0" w:lastRow="0" w:firstColumn="0" w:lastColumn="0" w:oddVBand="0" w:evenVBand="0" w:oddHBand="0" w:evenHBand="0" w:firstRowFirstColumn="0" w:firstRowLastColumn="0" w:lastRowFirstColumn="0" w:lastRowLastColumn="0"/>
+            </w:pPr>
+            <w:r>
+              <w:t>6x I</w:t>
+            </w:r>
+            <w:r>
+              <w:rPr>
+                <w:vertAlign w:val="superscript"/>
+              </w:rPr>
+              <w:t>2</w:t>
+            </w:r>
+            <w:r>
+              <w:t>C</w:t>
+            </w:r>
+          </w:p>
+        </w:tc>
+        <w:tc>
+          <w:tcPr>
+            <w:tcW w:w="2520" w:type="dxa"/>
+          </w:tcPr>
+          <w:p>
+            <w:pPr>
+              <w:ind w:firstLine="0"/>
+              <w:cnfStyle w:val="000000000000" w:firstRow="0" w:lastRow="0" w:firstColumn="0" w:lastColumn="0" w:oddVBand="0" w:evenVBand="0" w:oddHBand="0" w:evenHBand="0" w:firstRowFirstColumn="0" w:firstRowLastColumn="0" w:lastRowFirstColumn="0" w:lastRowLastColumn="0"/>
+            </w:pPr>
+            <w:r>
+              <w:t>4x UART, 1 for debug</w:t>
             </w:r>
           </w:p>
           <w:p>
@@ -8464,20 +8404,21 @@
         <w:tc>
           <w:tcPr>
             <w:cnfStyle w:val="001000000000" w:firstRow="0" w:lastRow="0" w:firstColumn="1" w:lastColumn="0" w:oddVBand="0" w:evenVBand="0" w:oddHBand="0" w:evenHBand="0" w:firstRowFirstColumn="0" w:firstRowLastColumn="0" w:lastRowFirstColumn="0" w:lastRowLastColumn="0"/>
-            <w:tcW w:w="3116" w:type="dxa"/>
-          </w:tcPr>
-          <w:p>
-            <w:pPr>
-              <w:ind w:firstLine="0"/>
-            </w:pPr>
-            <w:r>
+            <w:tcW w:w="2070" w:type="dxa"/>
+          </w:tcPr>
+          <w:p>
+            <w:pPr>
+              <w:ind w:firstLine="0"/>
+            </w:pPr>
+            <w:r>
+              <w:lastRenderedPageBreak/>
               <w:t>CPU</w:t>
             </w:r>
           </w:p>
         </w:tc>
         <w:tc>
           <w:tcPr>
-            <w:tcW w:w="3117" w:type="dxa"/>
+            <w:tcW w:w="2340" w:type="dxa"/>
           </w:tcPr>
           <w:p>
             <w:pPr>
@@ -8485,10 +8426,7 @@
               <w:cnfStyle w:val="000000100000" w:firstRow="0" w:lastRow="0" w:firstColumn="0" w:lastColumn="0" w:oddVBand="0" w:evenVBand="0" w:oddHBand="1" w:evenHBand="0" w:firstRowFirstColumn="0" w:firstRowLastColumn="0" w:lastRowFirstColumn="0" w:lastRowLastColumn="0"/>
             </w:pPr>
             <w:r>
-              <w:t>Broadcom BCM2837</w:t>
-            </w:r>
-            <w:r>
-              <w:t xml:space="preserve"> SoC</w:t>
+              <w:t>Broadcom BCM2837 SoC</w:t>
             </w:r>
           </w:p>
           <w:p>
@@ -8497,10 +8435,7 @@
               <w:cnfStyle w:val="000000100000" w:firstRow="0" w:lastRow="0" w:firstColumn="0" w:lastColumn="0" w:oddVBand="0" w:evenVBand="0" w:oddHBand="1" w:evenHBand="0" w:firstRowFirstColumn="0" w:firstRowLastColumn="0" w:lastRowFirstColumn="0" w:lastRowLastColumn="0"/>
             </w:pPr>
             <w:r>
-              <w:t>x64</w:t>
-            </w:r>
-            <w:r>
-              <w:t>-bit</w:t>
+              <w:t>x64-bit</w:t>
             </w:r>
           </w:p>
           <w:p>
@@ -8509,16 +8444,13 @@
               <w:cnfStyle w:val="000000100000" w:firstRow="0" w:lastRow="0" w:firstColumn="0" w:lastColumn="0" w:oddVBand="0" w:evenVBand="0" w:oddHBand="1" w:evenHBand="0" w:firstRowFirstColumn="0" w:firstRowLastColumn="0" w:lastRowFirstColumn="0" w:lastRowLastColumn="0"/>
             </w:pPr>
             <w:r>
-              <w:t>4</w:t>
-            </w:r>
-            <w:r>
-              <w:t>xCoretex-A53 1.4GHz</w:t>
-            </w:r>
-          </w:p>
-        </w:tc>
-        <w:tc>
-          <w:tcPr>
-            <w:tcW w:w="3117" w:type="dxa"/>
+              <w:t>4xCoretex-A53 1.4GHz</w:t>
+            </w:r>
+          </w:p>
+        </w:tc>
+        <w:tc>
+          <w:tcPr>
+            <w:tcW w:w="2430" w:type="dxa"/>
           </w:tcPr>
           <w:p>
             <w:pPr>
@@ -8526,13 +8458,7 @@
               <w:cnfStyle w:val="000000100000" w:firstRow="0" w:lastRow="0" w:firstColumn="0" w:lastColumn="0" w:oddVBand="0" w:evenVBand="0" w:oddHBand="1" w:evenHBand="0" w:firstRowFirstColumn="0" w:firstRowLastColumn="0" w:lastRowFirstColumn="0" w:lastRowLastColumn="0"/>
             </w:pPr>
             <w:r>
-              <w:t>TI AM3358</w:t>
-            </w:r>
-            <w:r>
-              <w:t>BZCZ100</w:t>
-            </w:r>
-            <w:r>
-              <w:t xml:space="preserve"> Sitara</w:t>
+              <w:t>Broadcom BCM2711</w:t>
             </w:r>
           </w:p>
           <w:p>
@@ -8541,10 +8467,7 @@
               <w:cnfStyle w:val="000000100000" w:firstRow="0" w:lastRow="0" w:firstColumn="0" w:lastColumn="0" w:oddVBand="0" w:evenVBand="0" w:oddHBand="1" w:evenHBand="0" w:firstRowFirstColumn="0" w:firstRowLastColumn="0" w:lastRowFirstColumn="0" w:lastRowLastColumn="0"/>
             </w:pPr>
             <w:r>
-              <w:t>x32</w:t>
-            </w:r>
-            <w:r>
-              <w:t>-bit</w:t>
+              <w:t>SoC</w:t>
             </w:r>
           </w:p>
           <w:p>
@@ -8553,13 +8476,7 @@
               <w:cnfStyle w:val="000000100000" w:firstRow="0" w:lastRow="0" w:firstColumn="0" w:lastColumn="0" w:oddVBand="0" w:evenVBand="0" w:oddHBand="1" w:evenHBand="0" w:firstRowFirstColumn="0" w:firstRowLastColumn="0" w:lastRowFirstColumn="0" w:lastRowLastColumn="0"/>
             </w:pPr>
             <w:r>
-              <w:t>Coretex-</w:t>
-            </w:r>
-            <w:r>
-              <w:t xml:space="preserve">A8 </w:t>
-            </w:r>
-            <w:r>
-              <w:t>1.0GHz</w:t>
+              <w:t>X64-bit</w:t>
             </w:r>
           </w:p>
           <w:p>
@@ -8568,7 +8485,56 @@
               <w:cnfStyle w:val="000000100000" w:firstRow="0" w:lastRow="0" w:firstColumn="0" w:lastColumn="0" w:oddVBand="0" w:evenVBand="0" w:oddHBand="1" w:evenHBand="0" w:firstRowFirstColumn="0" w:firstRowLastColumn="0" w:lastRowFirstColumn="0" w:lastRowLastColumn="0"/>
             </w:pPr>
             <w:r>
-              <w:lastRenderedPageBreak/>
+              <w:t>4xCoretex-A72</w:t>
+            </w:r>
+          </w:p>
+          <w:p>
+            <w:pPr>
+              <w:ind w:firstLine="0"/>
+              <w:cnfStyle w:val="000000100000" w:firstRow="0" w:lastRow="0" w:firstColumn="0" w:lastColumn="0" w:oddVBand="0" w:evenVBand="0" w:oddHBand="1" w:evenHBand="0" w:firstRowFirstColumn="0" w:firstRowLastColumn="0" w:lastRowFirstColumn="0" w:lastRowLastColumn="0"/>
+            </w:pPr>
+            <w:r>
+              <w:t>1.5GHz</w:t>
+            </w:r>
+          </w:p>
+        </w:tc>
+        <w:tc>
+          <w:tcPr>
+            <w:tcW w:w="2520" w:type="dxa"/>
+          </w:tcPr>
+          <w:p>
+            <w:pPr>
+              <w:ind w:firstLine="0"/>
+              <w:cnfStyle w:val="000000100000" w:firstRow="0" w:lastRow="0" w:firstColumn="0" w:lastColumn="0" w:oddVBand="0" w:evenVBand="0" w:oddHBand="1" w:evenHBand="0" w:firstRowFirstColumn="0" w:firstRowLastColumn="0" w:lastRowFirstColumn="0" w:lastRowLastColumn="0"/>
+            </w:pPr>
+            <w:r>
+              <w:t>TI AM3358BZCZ100 Sitara</w:t>
+            </w:r>
+          </w:p>
+          <w:p>
+            <w:pPr>
+              <w:ind w:firstLine="0"/>
+              <w:cnfStyle w:val="000000100000" w:firstRow="0" w:lastRow="0" w:firstColumn="0" w:lastColumn="0" w:oddVBand="0" w:evenVBand="0" w:oddHBand="1" w:evenHBand="0" w:firstRowFirstColumn="0" w:firstRowLastColumn="0" w:lastRowFirstColumn="0" w:lastRowLastColumn="0"/>
+            </w:pPr>
+            <w:r>
+              <w:t>x32-bit</w:t>
+            </w:r>
+          </w:p>
+          <w:p>
+            <w:pPr>
+              <w:ind w:firstLine="0"/>
+              <w:cnfStyle w:val="000000100000" w:firstRow="0" w:lastRow="0" w:firstColumn="0" w:lastColumn="0" w:oddVBand="0" w:evenVBand="0" w:oddHBand="1" w:evenHBand="0" w:firstRowFirstColumn="0" w:firstRowLastColumn="0" w:lastRowFirstColumn="0" w:lastRowLastColumn="0"/>
+            </w:pPr>
+            <w:r>
+              <w:t>Coretex-A8 1.0GHz</w:t>
+            </w:r>
+          </w:p>
+          <w:p>
+            <w:pPr>
+              <w:ind w:firstLine="0"/>
+              <w:cnfStyle w:val="000000100000" w:firstRow="0" w:lastRow="0" w:firstColumn="0" w:lastColumn="0" w:oddVBand="0" w:evenVBand="0" w:oddHBand="1" w:evenHBand="0" w:firstRowFirstColumn="0" w:firstRowLastColumn="0" w:lastRowFirstColumn="0" w:lastRowLastColumn="0"/>
+            </w:pPr>
+            <w:r>
               <w:t>2x PRU-ICSS</w:t>
             </w:r>
           </w:p>
@@ -8578,21 +8544,20 @@
         <w:tc>
           <w:tcPr>
             <w:cnfStyle w:val="001000000000" w:firstRow="0" w:lastRow="0" w:firstColumn="1" w:lastColumn="0" w:oddVBand="0" w:evenVBand="0" w:oddHBand="0" w:evenHBand="0" w:firstRowFirstColumn="0" w:firstRowLastColumn="0" w:lastRowFirstColumn="0" w:lastRowLastColumn="0"/>
-            <w:tcW w:w="3116" w:type="dxa"/>
-          </w:tcPr>
-          <w:p>
-            <w:pPr>
-              <w:ind w:firstLine="0"/>
-            </w:pPr>
-            <w:r>
-              <w:lastRenderedPageBreak/>
+            <w:tcW w:w="2070" w:type="dxa"/>
+          </w:tcPr>
+          <w:p>
+            <w:pPr>
+              <w:ind w:firstLine="0"/>
+            </w:pPr>
+            <w:r>
               <w:t>Main memory</w:t>
             </w:r>
           </w:p>
         </w:tc>
         <w:tc>
           <w:tcPr>
-            <w:tcW w:w="3117" w:type="dxa"/>
+            <w:tcW w:w="2340" w:type="dxa"/>
           </w:tcPr>
           <w:p>
             <w:pPr>
@@ -8606,7 +8571,21 @@
         </w:tc>
         <w:tc>
           <w:tcPr>
-            <w:tcW w:w="3117" w:type="dxa"/>
+            <w:tcW w:w="2430" w:type="dxa"/>
+          </w:tcPr>
+          <w:p>
+            <w:pPr>
+              <w:ind w:firstLine="0"/>
+              <w:cnfStyle w:val="000000000000" w:firstRow="0" w:lastRow="0" w:firstColumn="0" w:lastColumn="0" w:oddVBand="0" w:evenVBand="0" w:oddHBand="0" w:evenHBand="0" w:firstRowFirstColumn="0" w:firstRowLastColumn="0" w:lastRowFirstColumn="0" w:lastRowLastColumn="0"/>
+            </w:pPr>
+            <w:r>
+              <w:t>1, 2, 4GB LPDDR4</w:t>
+            </w:r>
+          </w:p>
+        </w:tc>
+        <w:tc>
+          <w:tcPr>
+            <w:tcW w:w="2520" w:type="dxa"/>
           </w:tcPr>
           <w:p>
             <w:pPr>
@@ -8626,7 +8605,7 @@
         <w:tc>
           <w:tcPr>
             <w:cnfStyle w:val="001000000000" w:firstRow="0" w:lastRow="0" w:firstColumn="1" w:lastColumn="0" w:oddVBand="0" w:evenVBand="0" w:oddHBand="0" w:evenHBand="0" w:firstRowFirstColumn="0" w:firstRowLastColumn="0" w:lastRowFirstColumn="0" w:lastRowLastColumn="0"/>
-            <w:tcW w:w="3116" w:type="dxa"/>
+            <w:tcW w:w="2070" w:type="dxa"/>
           </w:tcPr>
           <w:p>
             <w:pPr>
@@ -8639,7 +8618,7 @@
         </w:tc>
         <w:tc>
           <w:tcPr>
-            <w:tcW w:w="3117" w:type="dxa"/>
+            <w:tcW w:w="2340" w:type="dxa"/>
           </w:tcPr>
           <w:p>
             <w:pPr>
@@ -8653,7 +8632,21 @@
         </w:tc>
         <w:tc>
           <w:tcPr>
-            <w:tcW w:w="3117" w:type="dxa"/>
+            <w:tcW w:w="2430" w:type="dxa"/>
+          </w:tcPr>
+          <w:p>
+            <w:pPr>
+              <w:ind w:firstLine="0"/>
+              <w:cnfStyle w:val="000000100000" w:firstRow="0" w:lastRow="0" w:firstColumn="0" w:lastColumn="0" w:oddVBand="0" w:evenVBand="0" w:oddHBand="1" w:evenHBand="0" w:firstRowFirstColumn="0" w:firstRowLastColumn="0" w:lastRowFirstColumn="0" w:lastRowLastColumn="0"/>
+            </w:pPr>
+            <w:r>
+              <w:t>1x microSD card slot</w:t>
+            </w:r>
+          </w:p>
+        </w:tc>
+        <w:tc>
+          <w:tcPr>
+            <w:tcW w:w="2520" w:type="dxa"/>
           </w:tcPr>
           <w:p>
             <w:pPr>
@@ -8679,7 +8672,7 @@
         <w:tc>
           <w:tcPr>
             <w:cnfStyle w:val="001000000000" w:firstRow="0" w:lastRow="0" w:firstColumn="1" w:lastColumn="0" w:oddVBand="0" w:evenVBand="0" w:oddHBand="0" w:evenHBand="0" w:firstRowFirstColumn="0" w:firstRowLastColumn="0" w:lastRowFirstColumn="0" w:lastRowLastColumn="0"/>
-            <w:tcW w:w="3116" w:type="dxa"/>
+            <w:tcW w:w="2070" w:type="dxa"/>
           </w:tcPr>
           <w:p>
             <w:pPr>
@@ -8692,7 +8685,7 @@
         </w:tc>
         <w:tc>
           <w:tcPr>
-            <w:tcW w:w="3117" w:type="dxa"/>
+            <w:tcW w:w="2340" w:type="dxa"/>
           </w:tcPr>
           <w:p>
             <w:pPr>
@@ -8706,7 +8699,27 @@
         </w:tc>
         <w:tc>
           <w:tcPr>
-            <w:tcW w:w="3117" w:type="dxa"/>
+            <w:tcW w:w="2430" w:type="dxa"/>
+          </w:tcPr>
+          <w:p>
+            <w:pPr>
+              <w:ind w:firstLine="0"/>
+              <w:cnfStyle w:val="000000000000" w:firstRow="0" w:lastRow="0" w:firstColumn="0" w:lastColumn="0" w:oddVBand="0" w:evenVBand="0" w:oddHBand="0" w:evenHBand="0" w:firstRowFirstColumn="0" w:firstRowLastColumn="0" w:lastRowFirstColumn="0" w:lastRowLastColumn="0"/>
+            </w:pPr>
+            <w:r>
+              <w:t>USB-C: 5V @ 3A</w:t>
+            </w:r>
+            <w:r>
+              <w:rPr>
+                <w:rFonts w:cs="Times New Roman"/>
+              </w:rPr>
+              <w:t>¹</w:t>
+            </w:r>
+          </w:p>
+        </w:tc>
+        <w:tc>
+          <w:tcPr>
+            <w:tcW w:w="2520" w:type="dxa"/>
           </w:tcPr>
           <w:p>
             <w:pPr>
@@ -8726,7 +8739,7 @@
         <w:tc>
           <w:tcPr>
             <w:cnfStyle w:val="001000000000" w:firstRow="0" w:lastRow="0" w:firstColumn="1" w:lastColumn="0" w:oddVBand="0" w:evenVBand="0" w:oddHBand="0" w:evenHBand="0" w:firstRowFirstColumn="0" w:firstRowLastColumn="0" w:lastRowFirstColumn="0" w:lastRowLastColumn="0"/>
-            <w:tcW w:w="3116" w:type="dxa"/>
+            <w:tcW w:w="2070" w:type="dxa"/>
           </w:tcPr>
           <w:p>
             <w:pPr>
@@ -8739,7 +8752,7 @@
         </w:tc>
         <w:tc>
           <w:tcPr>
-            <w:tcW w:w="3117" w:type="dxa"/>
+            <w:tcW w:w="2340" w:type="dxa"/>
           </w:tcPr>
           <w:p>
             <w:pPr>
@@ -8753,7 +8766,21 @@
         </w:tc>
         <w:tc>
           <w:tcPr>
-            <w:tcW w:w="3117" w:type="dxa"/>
+            <w:tcW w:w="2430" w:type="dxa"/>
+          </w:tcPr>
+          <w:p>
+            <w:pPr>
+              <w:ind w:firstLine="0"/>
+              <w:cnfStyle w:val="000000100000" w:firstRow="0" w:lastRow="0" w:firstColumn="0" w:lastColumn="0" w:oddVBand="0" w:evenVBand="0" w:oddHBand="1" w:evenHBand="0" w:firstRowFirstColumn="0" w:firstRowLastColumn="0" w:lastRowFirstColumn="0" w:lastRowLastColumn="0"/>
+            </w:pPr>
+            <w:r>
+              <w:t>N/A</w:t>
+            </w:r>
+          </w:p>
+        </w:tc>
+        <w:tc>
+          <w:tcPr>
+            <w:tcW w:w="2520" w:type="dxa"/>
           </w:tcPr>
           <w:p>
             <w:pPr>
@@ -8779,7 +8806,7 @@
         <w:tc>
           <w:tcPr>
             <w:cnfStyle w:val="001000000000" w:firstRow="0" w:lastRow="0" w:firstColumn="1" w:lastColumn="0" w:oddVBand="0" w:evenVBand="0" w:oddHBand="0" w:evenHBand="0" w:firstRowFirstColumn="0" w:firstRowLastColumn="0" w:lastRowFirstColumn="0" w:lastRowLastColumn="0"/>
-            <w:tcW w:w="3116" w:type="dxa"/>
+            <w:tcW w:w="2070" w:type="dxa"/>
           </w:tcPr>
           <w:p>
             <w:pPr>
@@ -8792,7 +8819,7 @@
         </w:tc>
         <w:tc>
           <w:tcPr>
-            <w:tcW w:w="3117" w:type="dxa"/>
+            <w:tcW w:w="2340" w:type="dxa"/>
           </w:tcPr>
           <w:p>
             <w:pPr>
@@ -8851,7 +8878,45 @@
         </w:tc>
         <w:tc>
           <w:tcPr>
-            <w:tcW w:w="3117" w:type="dxa"/>
+            <w:tcW w:w="2430" w:type="dxa"/>
+          </w:tcPr>
+          <w:p>
+            <w:pPr>
+              <w:ind w:firstLine="0"/>
+              <w:cnfStyle w:val="000000000000" w:firstRow="0" w:lastRow="0" w:firstColumn="0" w:lastColumn="0" w:oddVBand="0" w:evenVBand="0" w:oddHBand="0" w:evenHBand="0" w:firstRowFirstColumn="0" w:firstRowLastColumn="0" w:lastRowFirstColumn="0" w:lastRowLastColumn="0"/>
+            </w:pPr>
+            <w:r>
+              <w:t>Certified: 0</w:t>
+            </w:r>
+            <w:r>
+              <w:rPr>
+                <w:rFonts w:cs="Times New Roman"/>
+              </w:rPr>
+              <w:t>°</w:t>
+            </w:r>
+            <w:r>
+              <w:t>C - 50</w:t>
+            </w:r>
+            <w:r>
+              <w:rPr>
+                <w:rFonts w:cs="Times New Roman"/>
+              </w:rPr>
+              <w:t>°</w:t>
+            </w:r>
+            <w:r>
+              <w:t>C</w:t>
+            </w:r>
+            <w:r>
+              <w:rPr>
+                <w:rFonts w:cs="Times New Roman"/>
+              </w:rPr>
+              <w:t>²</w:t>
+            </w:r>
+          </w:p>
+        </w:tc>
+        <w:tc>
+          <w:tcPr>
+            <w:tcW w:w="2520" w:type="dxa"/>
           </w:tcPr>
           <w:p>
             <w:pPr>
@@ -8882,12 +8947,55 @@
     </w:tbl>
     <w:p>
       <w:pPr>
+        <w:pStyle w:val="NoSpacing"/>
+      </w:pPr>
+      <w:r>
+        <w:rPr>
+          <w:rFonts w:cs="Times New Roman"/>
+        </w:rPr>
+        <w:t xml:space="preserve">¹ </w:t>
+      </w:r>
+      <w:r>
+        <w:t>3A required for peak performance.  If downstream USB peripherals consume less than 500mA, a 2.5A power supply may be used.</w:t>
+      </w:r>
+      <w:r>
+        <w:t xml:space="preserve"> </w:t>
+      </w:r>
+      <w:bookmarkStart w:id="17" w:name="_Toc4928838"/>
+      <w:bookmarkStart w:id="18" w:name="_GoBack"/>
+      <w:bookmarkEnd w:id="18"/>
+      <w:r>
+        <w:br/>
+      </w:r>
+      <w:r>
+        <w:rPr>
+          <w:rFonts w:cs="Times New Roman"/>
+        </w:rPr>
+        <w:t xml:space="preserve">² </w:t>
+      </w:r>
+      <w:r>
+        <w:t>“Recommended” operation temperature is 0</w:t>
+      </w:r>
+      <w:r>
+        <w:rPr>
+          <w:rFonts w:cs="Times New Roman"/>
+        </w:rPr>
+        <w:t>°</w:t>
+      </w:r>
+      <w:r>
+        <w:t>C - 50</w:t>
+      </w:r>
+      <w:r>
+        <w:rPr>
+          <w:rFonts w:cs="Times New Roman"/>
+        </w:rPr>
+        <w:t>°C inclusive.  CPU throttling will occur at or before 85°C.  Preliminary testing indicates additional cooling (fans, etc) will be required.</w:t>
+      </w:r>
+    </w:p>
+    <w:p>
+      <w:pPr>
         <w:pStyle w:val="Heading2"/>
       </w:pPr>
-      <w:r>
-        <w:t xml:space="preserve"> </w:t>
-      </w:r>
-      <w:bookmarkStart w:id="17" w:name="_Toc4928838"/>
       <w:r>
         <w:t>Controllers</w:t>
       </w:r>
@@ -9161,15 +9269,7 @@
               <w:cnfStyle w:val="000000100000" w:firstRow="0" w:lastRow="0" w:firstColumn="0" w:lastColumn="0" w:oddVBand="0" w:evenVBand="0" w:oddHBand="1" w:evenHBand="0" w:firstRowFirstColumn="0" w:firstRowLastColumn="0" w:lastRowFirstColumn="0" w:lastRowLastColumn="0"/>
             </w:pPr>
             <w:r>
-              <w:t xml:space="preserve">1x </w:t>
-            </w:r>
-            <w:proofErr w:type="spellStart"/>
-            <w:r>
-              <w:t>miniUSB</w:t>
-            </w:r>
-            <w:proofErr w:type="spellEnd"/>
-            <w:r>
-              <w:t>: programming &amp; power</w:t>
+              <w:t>1x miniUSB: programming &amp; power</w:t>
             </w:r>
           </w:p>
         </w:tc>
@@ -9183,15 +9283,7 @@
               <w:cnfStyle w:val="000000100000" w:firstRow="0" w:lastRow="0" w:firstColumn="0" w:lastColumn="0" w:oddVBand="0" w:evenVBand="0" w:oddHBand="1" w:evenHBand="0" w:firstRowFirstColumn="0" w:firstRowLastColumn="0" w:lastRowFirstColumn="0" w:lastRowLastColumn="0"/>
             </w:pPr>
             <w:r>
-              <w:t xml:space="preserve">1x </w:t>
-            </w:r>
-            <w:proofErr w:type="spellStart"/>
-            <w:r>
-              <w:t>miniUSB</w:t>
-            </w:r>
-            <w:proofErr w:type="spellEnd"/>
-            <w:r>
-              <w:t>: programming &amp; power</w:t>
+              <w:t>1x miniUSB: programming &amp; power</w:t>
             </w:r>
             <w:r>
               <w:t>; data lines linked to processor for IO</w:t>
@@ -9465,6 +9557,7 @@
               <w:cnfStyle w:val="000000100000" w:firstRow="0" w:lastRow="0" w:firstColumn="0" w:lastColumn="0" w:oddVBand="0" w:evenVBand="0" w:oddHBand="1" w:evenHBand="0" w:firstRowFirstColumn="0" w:firstRowLastColumn="0" w:lastRowFirstColumn="0" w:lastRowLastColumn="0"/>
             </w:pPr>
             <w:r>
+              <w:lastRenderedPageBreak/>
               <w:t>FPU</w:t>
             </w:r>
           </w:p>
@@ -9481,6 +9574,7 @@
               <w:ind w:firstLine="0"/>
             </w:pPr>
             <w:r>
+              <w:lastRenderedPageBreak/>
               <w:t>RAM</w:t>
             </w:r>
           </w:p>
@@ -9684,12 +9778,11 @@
       <w:pPr>
         <w:pStyle w:val="Heading2"/>
       </w:pPr>
-      <w:bookmarkStart w:id="18" w:name="_Toc4928839"/>
-      <w:r>
-        <w:lastRenderedPageBreak/>
+      <w:bookmarkStart w:id="19" w:name="_Toc4928839"/>
+      <w:r>
         <w:t>Peripherals</w:t>
       </w:r>
-      <w:bookmarkEnd w:id="18"/>
+      <w:bookmarkEnd w:id="19"/>
     </w:p>
     <w:tbl>
       <w:tblPr>
@@ -9791,11 +9884,9 @@
               <w:ind w:firstLine="0"/>
               <w:cnfStyle w:val="000000100000" w:firstRow="0" w:lastRow="0" w:firstColumn="0" w:lastColumn="0" w:oddVBand="0" w:evenVBand="0" w:oddHBand="1" w:evenHBand="0" w:firstRowFirstColumn="0" w:firstRowLastColumn="0" w:lastRowFirstColumn="0" w:lastRowLastColumn="0"/>
             </w:pPr>
-            <w:proofErr w:type="spellStart"/>
             <w:r>
               <w:t>InvenSense</w:t>
             </w:r>
-            <w:proofErr w:type="spellEnd"/>
           </w:p>
         </w:tc>
         <w:tc>
@@ -9807,11 +9898,9 @@
               <w:ind w:firstLine="0"/>
               <w:cnfStyle w:val="000000100000" w:firstRow="0" w:lastRow="0" w:firstColumn="0" w:lastColumn="0" w:oddVBand="0" w:evenVBand="0" w:oddHBand="1" w:evenHBand="0" w:firstRowFirstColumn="0" w:firstRowLastColumn="0" w:lastRowFirstColumn="0" w:lastRowLastColumn="0"/>
             </w:pPr>
-            <w:proofErr w:type="spellStart"/>
             <w:r>
               <w:t>InvenSense</w:t>
             </w:r>
-            <w:proofErr w:type="spellEnd"/>
           </w:p>
         </w:tc>
         <w:tc>
@@ -9824,13 +9913,8 @@
               <w:cnfStyle w:val="000000100000" w:firstRow="0" w:lastRow="0" w:firstColumn="0" w:lastColumn="0" w:oddVBand="0" w:evenVBand="0" w:oddHBand="1" w:evenHBand="0" w:firstRowFirstColumn="0" w:firstRowLastColumn="0" w:lastRowFirstColumn="0" w:lastRowLastColumn="0"/>
             </w:pPr>
             <w:r>
-              <w:t xml:space="preserve">Bosch </w:t>
-            </w:r>
-            <w:proofErr w:type="spellStart"/>
-            <w:r>
-              <w:t>Sensortech</w:t>
-            </w:r>
-            <w:proofErr w:type="spellEnd"/>
+              <w:t>Bosch Sensortech</w:t>
+            </w:r>
           </w:p>
         </w:tc>
       </w:tr>
@@ -11069,13 +11153,8 @@
               <w:ind w:firstLine="0"/>
               <w:cnfStyle w:val="000000000000" w:firstRow="0" w:lastRow="0" w:firstColumn="0" w:lastColumn="0" w:oddVBand="0" w:evenVBand="0" w:oddHBand="0" w:evenHBand="0" w:firstRowFirstColumn="0" w:firstRowLastColumn="0" w:lastRowFirstColumn="0" w:lastRowLastColumn="0"/>
             </w:pPr>
-            <w:proofErr w:type="spellStart"/>
-            <w:r>
-              <w:t>xy</w:t>
-            </w:r>
-            <w:proofErr w:type="spellEnd"/>
-            <w:r>
-              <w:t xml:space="preserve">-axis </w:t>
+            <w:r>
+              <w:t xml:space="preserve">xy-axis </w:t>
             </w:r>
             <w:r>
               <w:rPr>
@@ -11281,6 +11360,7 @@
               <w:ind w:firstLine="0"/>
             </w:pPr>
             <w:r>
+              <w:lastRenderedPageBreak/>
               <w:t>Barometer</w:t>
             </w:r>
           </w:p>
@@ -11649,7 +11729,6 @@
               <w:ind w:firstLine="0"/>
             </w:pPr>
             <w:r>
-              <w:lastRenderedPageBreak/>
               <w:t>Barometer accuracy</w:t>
             </w:r>
           </w:p>
@@ -11771,13 +11850,8 @@
               <w:cnfStyle w:val="000000000000" w:firstRow="0" w:lastRow="0" w:firstColumn="0" w:lastColumn="0" w:oddVBand="0" w:evenVBand="0" w:oddHBand="0" w:evenHBand="0" w:firstRowFirstColumn="0" w:firstRowLastColumn="0" w:lastRowFirstColumn="0" w:lastRowLastColumn="0"/>
             </w:pPr>
             <w:r>
-              <w:t xml:space="preserve">0 – 14 </w:t>
-            </w:r>
-            <w:proofErr w:type="gramStart"/>
-            <w:r>
-              <w:t>bar</w:t>
-            </w:r>
-            <w:proofErr w:type="gramEnd"/>
+              <w:t>0 – 14 bar</w:t>
+            </w:r>
           </w:p>
         </w:tc>
         <w:tc>
@@ -12148,11 +12222,9 @@
               <w:ind w:firstLine="0"/>
               <w:cnfStyle w:val="000000100000" w:firstRow="0" w:lastRow="0" w:firstColumn="0" w:lastColumn="0" w:oddVBand="0" w:evenVBand="0" w:oddHBand="1" w:evenHBand="0" w:firstRowFirstColumn="0" w:firstRowLastColumn="0" w:lastRowFirstColumn="0" w:lastRowLastColumn="0"/>
             </w:pPr>
-            <w:proofErr w:type="spellStart"/>
             <w:r>
               <w:t>ublox</w:t>
             </w:r>
-            <w:proofErr w:type="spellEnd"/>
           </w:p>
         </w:tc>
         <w:tc>
@@ -12164,14 +12236,12 @@
               <w:ind w:firstLine="0"/>
               <w:cnfStyle w:val="000000100000" w:firstRow="0" w:lastRow="0" w:firstColumn="0" w:lastColumn="0" w:oddVBand="0" w:evenVBand="0" w:oddHBand="1" w:evenHBand="0" w:firstRowFirstColumn="0" w:firstRowLastColumn="0" w:lastRowFirstColumn="0" w:lastRowLastColumn="0"/>
             </w:pPr>
-            <w:proofErr w:type="spellStart"/>
             <w:r>
               <w:t>u</w:t>
             </w:r>
             <w:r>
               <w:t>blox</w:t>
             </w:r>
-            <w:proofErr w:type="spellEnd"/>
           </w:p>
         </w:tc>
         <w:tc>
@@ -12183,14 +12253,12 @@
               <w:ind w:firstLine="0"/>
               <w:cnfStyle w:val="000000100000" w:firstRow="0" w:lastRow="0" w:firstColumn="0" w:lastColumn="0" w:oddVBand="0" w:evenVBand="0" w:oddHBand="1" w:evenHBand="0" w:firstRowFirstColumn="0" w:firstRowLastColumn="0" w:lastRowFirstColumn="0" w:lastRowLastColumn="0"/>
             </w:pPr>
-            <w:proofErr w:type="spellStart"/>
             <w:r>
               <w:t>u</w:t>
             </w:r>
             <w:r>
               <w:t>blox</w:t>
             </w:r>
-            <w:proofErr w:type="spellEnd"/>
           </w:p>
         </w:tc>
       </w:tr>
@@ -12598,13 +12666,8 @@
               <w:ind w:firstLine="0"/>
               <w:cnfStyle w:val="000000100000" w:firstRow="0" w:lastRow="0" w:firstColumn="0" w:lastColumn="0" w:oddVBand="0" w:evenVBand="0" w:oddHBand="1" w:evenHBand="0" w:firstRowFirstColumn="0" w:firstRowLastColumn="0" w:lastRowFirstColumn="0" w:lastRowLastColumn="0"/>
             </w:pPr>
-            <w:proofErr w:type="spellStart"/>
-            <w:r>
-              <w:t>BeiDou</w:t>
-            </w:r>
-            <w:proofErr w:type="spellEnd"/>
-            <w:r>
-              <w:t>, Galileo, GLONASS, GPS/QZSS</w:t>
+            <w:r>
+              <w:t>BeiDou, Galileo, GLONASS, GPS/QZSS</w:t>
             </w:r>
           </w:p>
         </w:tc>
@@ -12617,13 +12680,8 @@
               <w:ind w:firstLine="0"/>
               <w:cnfStyle w:val="000000100000" w:firstRow="0" w:lastRow="0" w:firstColumn="0" w:lastColumn="0" w:oddVBand="0" w:evenVBand="0" w:oddHBand="1" w:evenHBand="0" w:firstRowFirstColumn="0" w:firstRowLastColumn="0" w:lastRowFirstColumn="0" w:lastRowLastColumn="0"/>
             </w:pPr>
-            <w:proofErr w:type="spellStart"/>
-            <w:r>
-              <w:t>BeiDou</w:t>
-            </w:r>
-            <w:proofErr w:type="spellEnd"/>
-            <w:r>
-              <w:t>, Galileo, GLONASS, GPS/QZSS</w:t>
+            <w:r>
+              <w:t>BeiDou, Galileo, GLONASS, GPS/QZSS</w:t>
             </w:r>
           </w:p>
         </w:tc>
@@ -13033,13 +13091,8 @@
               <w:ind w:firstLine="0"/>
             </w:pPr>
             <w:r>
-              <w:t xml:space="preserve">Sensitivity: </w:t>
-            </w:r>
-            <w:proofErr w:type="spellStart"/>
-            <w:r>
-              <w:t>track&amp;nav</w:t>
-            </w:r>
-            <w:proofErr w:type="spellEnd"/>
+              <w:t>Sensitivity: track&amp;nav</w:t>
+            </w:r>
           </w:p>
         </w:tc>
         <w:tc>
@@ -13267,11 +13320,12 @@
       <w:pPr>
         <w:pStyle w:val="Heading1"/>
       </w:pPr>
-      <w:bookmarkStart w:id="19" w:name="_Toc4928840"/>
-      <w:r>
+      <w:bookmarkStart w:id="20" w:name="_Toc4928840"/>
+      <w:r>
+        <w:lastRenderedPageBreak/>
         <w:t>Risk Assessment</w:t>
       </w:r>
-      <w:bookmarkEnd w:id="19"/>
+      <w:bookmarkEnd w:id="20"/>
     </w:p>
     <w:p>
       <w:r>
@@ -13310,7 +13364,6 @@
               <w:rPr>
                 <w:b/>
               </w:rPr>
-              <w:lastRenderedPageBreak/>
               <w:t>Probability</w:t>
             </w:r>
           </w:p>
@@ -13778,11 +13831,11 @@
       <w:pPr>
         <w:pStyle w:val="Heading2"/>
       </w:pPr>
-      <w:bookmarkStart w:id="20" w:name="_Toc4928841"/>
+      <w:bookmarkStart w:id="21" w:name="_Toc4928841"/>
       <w:r>
         <w:t>General Project Analysis</w:t>
       </w:r>
-      <w:bookmarkEnd w:id="20"/>
+      <w:bookmarkEnd w:id="21"/>
     </w:p>
     <w:tbl>
       <w:tblPr>
@@ -13874,13 +13927,8 @@
               <w:jc w:val="center"/>
             </w:pPr>
             <w:r>
-              <w:t xml:space="preserve">Resource acquisition – tools, materials, transportation, equipment, </w:t>
-            </w:r>
-            <w:proofErr w:type="spellStart"/>
-            <w:r>
-              <w:t>etc</w:t>
-            </w:r>
-            <w:proofErr w:type="spellEnd"/>
+              <w:t>Resource acquisition – tools, materials, transportation, equipment, etc</w:t>
+            </w:r>
           </w:p>
         </w:tc>
         <w:tc>
@@ -14071,11 +14119,12 @@
       <w:pPr>
         <w:pStyle w:val="Heading2"/>
       </w:pPr>
-      <w:bookmarkStart w:id="21" w:name="_Toc4928842"/>
-      <w:r>
+      <w:bookmarkStart w:id="22" w:name="_Toc4928842"/>
+      <w:r>
+        <w:lastRenderedPageBreak/>
         <w:t>Personal Hazard Analysis</w:t>
       </w:r>
-      <w:bookmarkEnd w:id="21"/>
+      <w:bookmarkEnd w:id="22"/>
     </w:p>
     <w:tbl>
       <w:tblPr>
@@ -14232,15 +14281,7 @@
               <w:jc w:val="center"/>
             </w:pPr>
             <w:r>
-              <w:t xml:space="preserve">Injury to whatever part of body </w:t>
-            </w:r>
-            <w:proofErr w:type="gramStart"/>
-            <w:r>
-              <w:t>came into contact with</w:t>
-            </w:r>
-            <w:proofErr w:type="gramEnd"/>
-            <w:r>
-              <w:t xml:space="preserve"> power</w:t>
+              <w:t>Injury to whatever part of body came into contact with power</w:t>
             </w:r>
           </w:p>
         </w:tc>
@@ -14286,17 +14327,8 @@
               <w:jc w:val="center"/>
             </w:pPr>
             <w:r>
-              <w:t xml:space="preserve">Verify team members using relevant equipment are aware of </w:t>
-            </w:r>
-            <w:r>
-              <w:lastRenderedPageBreak/>
-              <w:t xml:space="preserve">potential hazards and mitigation </w:t>
-            </w:r>
-            <w:proofErr w:type="spellStart"/>
-            <w:r>
-              <w:t>techinques</w:t>
-            </w:r>
-            <w:proofErr w:type="spellEnd"/>
+              <w:t>Verify team members using relevant equipment are aware of potential hazards and mitigation techinques</w:t>
+            </w:r>
           </w:p>
         </w:tc>
       </w:tr>
@@ -14490,11 +14522,11 @@
       <w:pPr>
         <w:pStyle w:val="Heading2"/>
       </w:pPr>
-      <w:bookmarkStart w:id="22" w:name="_Toc4928843"/>
+      <w:bookmarkStart w:id="23" w:name="_Toc4928843"/>
       <w:r>
         <w:t>Failure Modes and Effects Analysis (FMEA)</w:t>
       </w:r>
-      <w:bookmarkEnd w:id="22"/>
+      <w:bookmarkEnd w:id="23"/>
     </w:p>
     <w:tbl>
       <w:tblPr>
@@ -14730,7 +14762,11 @@
               <w:jc w:val="center"/>
             </w:pPr>
             <w:r>
-              <w:t>Bug in FADEC program or improper use of attached peripherals</w:t>
+              <w:t xml:space="preserve">Bug in FADEC program or improper use </w:t>
+            </w:r>
+            <w:r>
+              <w:lastRenderedPageBreak/>
+              <w:t>of attached peripherals</w:t>
             </w:r>
           </w:p>
         </w:tc>
@@ -14745,6 +14781,7 @@
               <w:jc w:val="center"/>
             </w:pPr>
             <w:r>
+              <w:lastRenderedPageBreak/>
               <w:t>Total loss of engine control</w:t>
             </w:r>
           </w:p>
@@ -14778,13 +14815,9 @@
             <w:r>
               <w:t xml:space="preserve">Check power sources for engine controllers such as servos, pumps, </w:t>
             </w:r>
-            <w:proofErr w:type="spellStart"/>
-            <w:r>
-              <w:t>etc</w:t>
-            </w:r>
-            <w:proofErr w:type="spellEnd"/>
-            <w:r>
-              <w:t>; FADEC self-test pre-launch</w:t>
+            <w:r>
+              <w:lastRenderedPageBreak/>
+              <w:t>etc; FADEC self-test pre-launch</w:t>
             </w:r>
           </w:p>
         </w:tc>
@@ -14799,7 +14832,12 @@
               <w:jc w:val="center"/>
             </w:pPr>
             <w:r>
-              <w:t>All-scenario tests before equipment integration; including edge-cases</w:t>
+              <w:lastRenderedPageBreak/>
+              <w:t xml:space="preserve">All-scenario tests before equipment integration; </w:t>
+            </w:r>
+            <w:r>
+              <w:lastRenderedPageBreak/>
+              <w:t>including edge-cases</w:t>
             </w:r>
           </w:p>
         </w:tc>
@@ -14816,6 +14854,7 @@
               <w:jc w:val="center"/>
             </w:pPr>
             <w:r>
+              <w:lastRenderedPageBreak/>
               <w:t>Brain sudden-death</w:t>
             </w:r>
           </w:p>
@@ -14909,7 +14948,6 @@
               <w:jc w:val="center"/>
             </w:pPr>
             <w:r>
-              <w:lastRenderedPageBreak/>
               <w:t>Telemetry sudden-death</w:t>
             </w:r>
           </w:p>
@@ -15397,7 +15435,11 @@
               <w:jc w:val="center"/>
             </w:pPr>
             <w:r>
-              <w:t>Precise barometric altitude not known and/or compensation required</w:t>
+              <w:t xml:space="preserve">Precise barometric altitude not </w:t>
+            </w:r>
+            <w:r>
+              <w:lastRenderedPageBreak/>
+              <w:t>known and/or compensation required</w:t>
             </w:r>
           </w:p>
         </w:tc>
@@ -15413,6 +15455,7 @@
               <w:jc w:val="center"/>
             </w:pPr>
             <w:r>
+              <w:lastRenderedPageBreak/>
               <w:t>A3</w:t>
             </w:r>
           </w:p>
@@ -15428,7 +15471,11 @@
               <w:jc w:val="center"/>
             </w:pPr>
             <w:r>
-              <w:t xml:space="preserve">Barometer adjustments pre-launch as required for launch conditions </w:t>
+              <w:t xml:space="preserve">Barometer adjustments pre-launch as required </w:t>
+            </w:r>
+            <w:r>
+              <w:lastRenderedPageBreak/>
+              <w:t xml:space="preserve">for launch conditions </w:t>
             </w:r>
           </w:p>
         </w:tc>
@@ -15443,7 +15490,12 @@
               <w:jc w:val="center"/>
             </w:pPr>
             <w:r>
-              <w:t>Verify barometer precision &amp; accuracy in varying conditions of temperature, humidity &amp; pressure</w:t>
+              <w:lastRenderedPageBreak/>
+              <w:t xml:space="preserve">Verify barometer precision &amp; </w:t>
+            </w:r>
+            <w:r>
+              <w:lastRenderedPageBreak/>
+              <w:t>accuracy in varying conditions of temperature, humidity &amp; pressure</w:t>
             </w:r>
           </w:p>
         </w:tc>
@@ -15460,6 +15512,7 @@
               <w:jc w:val="center"/>
             </w:pPr>
             <w:r>
+              <w:lastRenderedPageBreak/>
               <w:t>Power supply failure</w:t>
             </w:r>
           </w:p>
@@ -15475,11 +15528,7 @@
               <w:jc w:val="center"/>
             </w:pPr>
             <w:r>
-              <w:t xml:space="preserve">Dead batteries or electrical </w:t>
-            </w:r>
-            <w:r>
-              <w:lastRenderedPageBreak/>
-              <w:t>short in power supply system</w:t>
+              <w:t>Dead batteries or electrical short in power supply system</w:t>
             </w:r>
           </w:p>
         </w:tc>
@@ -15494,7 +15543,6 @@
               <w:jc w:val="center"/>
             </w:pPr>
             <w:r>
-              <w:lastRenderedPageBreak/>
               <w:t>All system sudden-death</w:t>
             </w:r>
           </w:p>
@@ -15529,11 +15577,7 @@
               <w:t>Check batteries before flight</w:t>
             </w:r>
             <w:r>
-              <w:t xml:space="preserve">; battery must be </w:t>
-            </w:r>
-            <w:r>
-              <w:lastRenderedPageBreak/>
-              <w:t>able to supply avionics for 200% of expected necessary time</w:t>
+              <w:t>; battery must be able to supply avionics for 200% of expected necessary time</w:t>
             </w:r>
           </w:p>
         </w:tc>
@@ -15548,21 +15592,11 @@
               <w:jc w:val="center"/>
             </w:pPr>
             <w:r>
-              <w:lastRenderedPageBreak/>
-              <w:t xml:space="preserve">Power supply system test before flight </w:t>
-            </w:r>
-            <w:r>
-              <w:lastRenderedPageBreak/>
-              <w:t>including low-voltage/high-demand scenarios</w:t>
-            </w:r>
-            <w:r>
-              <w:t xml:space="preserve">.  Full battery drain test to see how long it </w:t>
-            </w:r>
-            <w:proofErr w:type="gramStart"/>
-            <w:r>
-              <w:t>actually lasts</w:t>
-            </w:r>
-            <w:proofErr w:type="gramEnd"/>
+              <w:t>Power supply system test before flight including low-voltage/high-demand scenarios</w:t>
+            </w:r>
+            <w:r>
+              <w:t>.  Full battery drain test to see how long it actually lasts</w:t>
+            </w:r>
           </w:p>
         </w:tc>
       </w:tr>
@@ -15578,7 +15612,6 @@
               <w:jc w:val="center"/>
             </w:pPr>
             <w:r>
-              <w:lastRenderedPageBreak/>
               <w:t>Computer overheat</w:t>
             </w:r>
           </w:p>
@@ -15950,6 +15983,7 @@
               <w:jc w:val="center"/>
             </w:pPr>
             <w:r>
+              <w:lastRenderedPageBreak/>
               <w:t>Recovery system sudden-death</w:t>
             </w:r>
           </w:p>
@@ -16108,11 +16142,7 @@
               <w:jc w:val="center"/>
             </w:pPr>
             <w:r>
-              <w:t xml:space="preserve">Check all connections prior to launch; ECU-brain heartbeat protocol to detect </w:t>
-            </w:r>
-            <w:r>
-              <w:lastRenderedPageBreak/>
-              <w:t>link failure and take appropriate action</w:t>
+              <w:t>Check all connections prior to launch; ECU-brain heartbeat protocol to detect link failure and take appropriate action</w:t>
             </w:r>
           </w:p>
         </w:tc>
@@ -16127,12 +16157,7 @@
               <w:jc w:val="center"/>
             </w:pPr>
             <w:r>
-              <w:lastRenderedPageBreak/>
-              <w:t xml:space="preserve">Full integrated simulations of expected flight including </w:t>
-            </w:r>
-            <w:r>
-              <w:lastRenderedPageBreak/>
-              <w:t>vibration and stress-testing</w:t>
+              <w:t>Full integrated simulations of expected flight including vibration and stress-testing</w:t>
             </w:r>
           </w:p>
         </w:tc>
@@ -16435,7 +16460,11 @@
               <w:jc w:val="center"/>
             </w:pPr>
             <w:r>
-              <w:t>Cabling fault between ECU and engine control device</w:t>
+              <w:t xml:space="preserve">Cabling fault between ECU </w:t>
+            </w:r>
+            <w:r>
+              <w:lastRenderedPageBreak/>
+              <w:t>and engine control device</w:t>
             </w:r>
           </w:p>
         </w:tc>
@@ -16450,6 +16479,7 @@
               <w:jc w:val="center"/>
             </w:pPr>
             <w:r>
+              <w:lastRenderedPageBreak/>
               <w:t>Partial or full loss of engine control</w:t>
             </w:r>
           </w:p>
@@ -16481,12 +16511,11 @@
               <w:jc w:val="center"/>
             </w:pPr>
             <w:r>
-              <w:t>Check all connections prior to launch; control device lines as short as possible</w:t>
-            </w:r>
-            <w:bookmarkStart w:id="23" w:name="_GoBack"/>
-            <w:bookmarkEnd w:id="23"/>
-            <w:r>
-              <w:t xml:space="preserve">; multiple control lines </w:t>
+              <w:t xml:space="preserve">Check all connections prior to launch; control </w:t>
+            </w:r>
+            <w:r>
+              <w:lastRenderedPageBreak/>
+              <w:t xml:space="preserve">device lines as short as possible; multiple control lines </w:t>
             </w:r>
             <w:r>
               <w:t>routed separated routes</w:t>
@@ -16504,7 +16533,12 @@
               <w:jc w:val="center"/>
             </w:pPr>
             <w:r>
-              <w:t>Integrated systems test before flight including vibration and stress-testing</w:t>
+              <w:lastRenderedPageBreak/>
+              <w:t xml:space="preserve">Integrated systems test before flight </w:t>
+            </w:r>
+            <w:r>
+              <w:lastRenderedPageBreak/>
+              <w:t>including vibration and stress-testing</w:t>
             </w:r>
           </w:p>
         </w:tc>
@@ -16515,6 +16549,7 @@
         <w:ind w:firstLine="0"/>
       </w:pPr>
       <w:r>
+        <w:lastRenderedPageBreak/>
         <w:t xml:space="preserve"> </w:t>
       </w:r>
     </w:p>
@@ -16730,7 +16765,7 @@
         <w:rPr>
           <w:noProof/>
         </w:rPr>
-        <w:t>Risk Assessment</w:t>
+        <w:t>Electronics and Altitude Monitoring</w:t>
       </w:r>
     </w:fldSimple>
     <w:r>
@@ -16877,7 +16912,7 @@
       </w:pPr>
     </w:pPrDefault>
   </w:docDefaults>
-  <w:latentStyles w:defLockedState="0" w:defUIPriority="99" w:defSemiHidden="0" w:defUnhideWhenUsed="0" w:defQFormat="0" w:count="375">
+  <w:latentStyles w:defLockedState="0" w:defUIPriority="99" w:defSemiHidden="0" w:defUnhideWhenUsed="0" w:defQFormat="0" w:count="376">
     <w:lsdException w:name="Normal" w:uiPriority="0" w:qFormat="1"/>
     <w:lsdException w:name="heading 1" w:uiPriority="9" w:qFormat="1"/>
     <w:lsdException w:name="heading 2" w:semiHidden="1" w:uiPriority="9" w:unhideWhenUsed="1" w:qFormat="1"/>
@@ -16983,7 +17018,6 @@
     <w:lsdException w:name="HTML Sample" w:semiHidden="1" w:unhideWhenUsed="1"/>
     <w:lsdException w:name="HTML Typewriter" w:semiHidden="1" w:unhideWhenUsed="1"/>
     <w:lsdException w:name="HTML Variable" w:semiHidden="1" w:unhideWhenUsed="1"/>
-    <w:lsdException w:name="Normal Table" w:semiHidden="1" w:unhideWhenUsed="1"/>
     <w:lsdException w:name="annotation subject" w:semiHidden="1" w:unhideWhenUsed="1"/>
     <w:lsdException w:name="No List" w:semiHidden="1" w:unhideWhenUsed="1"/>
     <w:lsdException w:name="Outline List 1" w:semiHidden="1" w:unhideWhenUsed="1"/>
@@ -17030,10 +17064,8 @@
     <w:lsdException w:name="Table Subtle 2" w:semiHidden="1" w:unhideWhenUsed="1"/>
     <w:lsdException w:name="Table Web 1" w:semiHidden="1" w:unhideWhenUsed="1"/>
     <w:lsdException w:name="Table Web 2" w:semiHidden="1" w:unhideWhenUsed="1"/>
-    <w:lsdException w:name="Table Web 3" w:semiHidden="1" w:unhideWhenUsed="1"/>
     <w:lsdException w:name="Balloon Text" w:semiHidden="1" w:unhideWhenUsed="1"/>
     <w:lsdException w:name="Table Grid" w:uiPriority="39"/>
-    <w:lsdException w:name="Table Theme" w:semiHidden="1" w:unhideWhenUsed="1"/>
     <w:lsdException w:name="Placeholder Text" w:semiHidden="1"/>
     <w:lsdException w:name="No Spacing" w:uiPriority="1" w:qFormat="1"/>
     <w:lsdException w:name="Light Shading" w:uiPriority="60"/>
@@ -17253,6 +17285,7 @@
     <w:lsdException w:name="Smart Hyperlink" w:semiHidden="1" w:unhideWhenUsed="1"/>
     <w:lsdException w:name="Hashtag" w:semiHidden="1" w:unhideWhenUsed="1"/>
     <w:lsdException w:name="Unresolved Mention" w:semiHidden="1" w:unhideWhenUsed="1"/>
+    <w:lsdException w:name="Smart Link" w:semiHidden="1" w:unhideWhenUsed="1"/>
   </w:latentStyles>
   <w:style w:type="paragraph" w:default="1" w:styleId="Normal">
     <w:name w:val="Normal"/>
@@ -18719,7 +18752,7 @@
 </file>
 
 <file path=customXml/itemProps1.xml><?xml version="1.0" encoding="utf-8"?>
-<ds:datastoreItem xmlns:ds="http://schemas.openxmlformats.org/officeDocument/2006/customXml" ds:itemID="{10E965C4-1443-4FD8-A9CE-B768BC7706A5}">
+<ds:datastoreItem xmlns:ds="http://schemas.openxmlformats.org/officeDocument/2006/customXml" ds:itemID="{DD9CF0ED-B6CC-44AE-9CFE-A3A624D956A2}">
   <ds:schemaRefs>
     <ds:schemaRef ds:uri="http://schemas.openxmlformats.org/officeDocument/2006/bibliography"/>
   </ds:schemaRefs>

</xml_diff>

<commit_message>
Not sure what I changed in PDR
Signed-off-by: Misha Turnbull <mishaturnbull@gmail.com>
</commit_message>
<xml_diff>
--- a/docs/Reports/PDR-Avionics.docx
+++ b/docs/Reports/PDR-Avionics.docx
@@ -235,7 +235,7 @@
             </w:rPr>
             <w:fldChar w:fldCharType="separate"/>
           </w:r>
-          <w:hyperlink w:anchor="_Toc4928821" w:history="1">
+          <w:hyperlink w:anchor="_Toc23260196" w:history="1">
             <w:r>
               <w:rPr>
                 <w:rStyle w:val="Hyperlink"/>
@@ -262,7 +262,7 @@
                 <w:noProof/>
                 <w:webHidden/>
               </w:rPr>
-              <w:instrText xml:space="preserve"> PAGEREF _Toc4928821 \h </w:instrText>
+              <w:instrText xml:space="preserve"> PAGEREF _Toc23260196 \h </w:instrText>
             </w:r>
             <w:r>
               <w:rPr>
@@ -305,7 +305,7 @@
               <w:sz w:val="22"/>
             </w:rPr>
           </w:pPr>
-          <w:hyperlink w:anchor="_Toc4928822" w:history="1">
+          <w:hyperlink w:anchor="_Toc23260197" w:history="1">
             <w:r>
               <w:rPr>
                 <w:rStyle w:val="Hyperlink"/>
@@ -332,7 +332,7 @@
                 <w:noProof/>
                 <w:webHidden/>
               </w:rPr>
-              <w:instrText xml:space="preserve"> PAGEREF _Toc4928822 \h </w:instrText>
+              <w:instrText xml:space="preserve"> PAGEREF _Toc23260197 \h </w:instrText>
             </w:r>
             <w:r>
               <w:rPr>
@@ -375,7 +375,7 @@
               <w:sz w:val="22"/>
             </w:rPr>
           </w:pPr>
-          <w:hyperlink w:anchor="_Toc4928823" w:history="1">
+          <w:hyperlink w:anchor="_Toc23260198" w:history="1">
             <w:r>
               <w:rPr>
                 <w:rStyle w:val="Hyperlink"/>
@@ -402,7 +402,7 @@
                 <w:noProof/>
                 <w:webHidden/>
               </w:rPr>
-              <w:instrText xml:space="preserve"> PAGEREF _Toc4928823 \h </w:instrText>
+              <w:instrText xml:space="preserve"> PAGEREF _Toc23260198 \h </w:instrText>
             </w:r>
             <w:r>
               <w:rPr>
@@ -445,7 +445,7 @@
               <w:sz w:val="22"/>
             </w:rPr>
           </w:pPr>
-          <w:hyperlink w:anchor="_Toc4928824" w:history="1">
+          <w:hyperlink w:anchor="_Toc23260199" w:history="1">
             <w:r>
               <w:rPr>
                 <w:rStyle w:val="Hyperlink"/>
@@ -472,7 +472,7 @@
                 <w:noProof/>
                 <w:webHidden/>
               </w:rPr>
-              <w:instrText xml:space="preserve"> PAGEREF _Toc4928824 \h </w:instrText>
+              <w:instrText xml:space="preserve"> PAGEREF _Toc23260199 \h </w:instrText>
             </w:r>
             <w:r>
               <w:rPr>
@@ -515,13 +515,13 @@
               <w:sz w:val="22"/>
             </w:rPr>
           </w:pPr>
-          <w:hyperlink w:anchor="_Toc4928825" w:history="1">
+          <w:hyperlink w:anchor="_Toc23260200" w:history="1">
             <w:r>
               <w:rPr>
                 <w:rStyle w:val="Hyperlink"/>
                 <w:noProof/>
               </w:rPr>
-              <w:t>Global Positioning System (GPS)</w:t>
+              <w:t>Global Navigation Satellite System (GNSS)</w:t>
             </w:r>
             <w:r>
               <w:rPr>
@@ -542,7 +542,7 @@
                 <w:noProof/>
                 <w:webHidden/>
               </w:rPr>
-              <w:instrText xml:space="preserve"> PAGEREF _Toc4928825 \h </w:instrText>
+              <w:instrText xml:space="preserve"> PAGEREF _Toc23260200 \h </w:instrText>
             </w:r>
             <w:r>
               <w:rPr>
@@ -585,7 +585,7 @@
               <w:sz w:val="22"/>
             </w:rPr>
           </w:pPr>
-          <w:hyperlink w:anchor="_Toc4928826" w:history="1">
+          <w:hyperlink w:anchor="_Toc23260201" w:history="1">
             <w:r>
               <w:rPr>
                 <w:rStyle w:val="Hyperlink"/>
@@ -612,7 +612,7 @@
                 <w:noProof/>
                 <w:webHidden/>
               </w:rPr>
-              <w:instrText xml:space="preserve"> PAGEREF _Toc4928826 \h </w:instrText>
+              <w:instrText xml:space="preserve"> PAGEREF _Toc23260201 \h </w:instrText>
             </w:r>
             <w:r>
               <w:rPr>
@@ -632,7 +632,7 @@
                 <w:noProof/>
                 <w:webHidden/>
               </w:rPr>
-              <w:t>4</w:t>
+              <w:t>5</w:t>
             </w:r>
             <w:r>
               <w:rPr>
@@ -655,7 +655,7 @@
               <w:sz w:val="22"/>
             </w:rPr>
           </w:pPr>
-          <w:hyperlink w:anchor="_Toc4928827" w:history="1">
+          <w:hyperlink w:anchor="_Toc23260202" w:history="1">
             <w:r>
               <w:rPr>
                 <w:rStyle w:val="Hyperlink"/>
@@ -682,7 +682,7 @@
                 <w:noProof/>
                 <w:webHidden/>
               </w:rPr>
-              <w:instrText xml:space="preserve"> PAGEREF _Toc4928827 \h </w:instrText>
+              <w:instrText xml:space="preserve"> PAGEREF _Toc23260202 \h </w:instrText>
             </w:r>
             <w:r>
               <w:rPr>
@@ -725,7 +725,7 @@
               <w:sz w:val="22"/>
             </w:rPr>
           </w:pPr>
-          <w:hyperlink w:anchor="_Toc4928828" w:history="1">
+          <w:hyperlink w:anchor="_Toc23260203" w:history="1">
             <w:r>
               <w:rPr>
                 <w:rStyle w:val="Hyperlink"/>
@@ -752,7 +752,7 @@
                 <w:noProof/>
                 <w:webHidden/>
               </w:rPr>
-              <w:instrText xml:space="preserve"> PAGEREF _Toc4928828 \h </w:instrText>
+              <w:instrText xml:space="preserve"> PAGEREF _Toc23260203 \h </w:instrText>
             </w:r>
             <w:r>
               <w:rPr>
@@ -772,7 +772,7 @@
                 <w:noProof/>
                 <w:webHidden/>
               </w:rPr>
-              <w:t>6</w:t>
+              <w:t>7</w:t>
             </w:r>
             <w:r>
               <w:rPr>
@@ -795,7 +795,7 @@
               <w:sz w:val="22"/>
             </w:rPr>
           </w:pPr>
-          <w:hyperlink w:anchor="_Toc4928829" w:history="1">
+          <w:hyperlink w:anchor="_Toc23260204" w:history="1">
             <w:r>
               <w:rPr>
                 <w:rStyle w:val="Hyperlink"/>
@@ -822,7 +822,7 @@
                 <w:noProof/>
                 <w:webHidden/>
               </w:rPr>
-              <w:instrText xml:space="preserve"> PAGEREF _Toc4928829 \h </w:instrText>
+              <w:instrText xml:space="preserve"> PAGEREF _Toc23260204 \h </w:instrText>
             </w:r>
             <w:r>
               <w:rPr>
@@ -842,7 +842,7 @@
                 <w:noProof/>
                 <w:webHidden/>
               </w:rPr>
-              <w:t>7</w:t>
+              <w:t>8</w:t>
             </w:r>
             <w:r>
               <w:rPr>
@@ -865,7 +865,7 @@
               <w:sz w:val="22"/>
             </w:rPr>
           </w:pPr>
-          <w:hyperlink w:anchor="_Toc4928830" w:history="1">
+          <w:hyperlink w:anchor="_Toc23260205" w:history="1">
             <w:r>
               <w:rPr>
                 <w:rStyle w:val="Hyperlink"/>
@@ -892,7 +892,7 @@
                 <w:noProof/>
                 <w:webHidden/>
               </w:rPr>
-              <w:instrText xml:space="preserve"> PAGEREF _Toc4928830 \h </w:instrText>
+              <w:instrText xml:space="preserve"> PAGEREF _Toc23260205 \h </w:instrText>
             </w:r>
             <w:r>
               <w:rPr>
@@ -912,7 +912,7 @@
                 <w:noProof/>
                 <w:webHidden/>
               </w:rPr>
-              <w:t>9</w:t>
+              <w:t>11</w:t>
             </w:r>
             <w:r>
               <w:rPr>
@@ -935,7 +935,7 @@
               <w:sz w:val="22"/>
             </w:rPr>
           </w:pPr>
-          <w:hyperlink w:anchor="_Toc4928831" w:history="1">
+          <w:hyperlink w:anchor="_Toc23260206" w:history="1">
             <w:r>
               <w:rPr>
                 <w:rStyle w:val="Hyperlink"/>
@@ -962,7 +962,7 @@
                 <w:noProof/>
                 <w:webHidden/>
               </w:rPr>
-              <w:instrText xml:space="preserve"> PAGEREF _Toc4928831 \h </w:instrText>
+              <w:instrText xml:space="preserve"> PAGEREF _Toc23260206 \h </w:instrText>
             </w:r>
             <w:r>
               <w:rPr>
@@ -982,7 +982,7 @@
                 <w:noProof/>
                 <w:webHidden/>
               </w:rPr>
-              <w:t>11</w:t>
+              <w:t>12</w:t>
             </w:r>
             <w:r>
               <w:rPr>
@@ -1005,7 +1005,7 @@
               <w:sz w:val="22"/>
             </w:rPr>
           </w:pPr>
-          <w:hyperlink w:anchor="_Toc4928832" w:history="1">
+          <w:hyperlink w:anchor="_Toc23260207" w:history="1">
             <w:r>
               <w:rPr>
                 <w:rStyle w:val="Hyperlink"/>
@@ -1032,7 +1032,7 @@
                 <w:noProof/>
                 <w:webHidden/>
               </w:rPr>
-              <w:instrText xml:space="preserve"> PAGEREF _Toc4928832 \h </w:instrText>
+              <w:instrText xml:space="preserve"> PAGEREF _Toc23260207 \h </w:instrText>
             </w:r>
             <w:r>
               <w:rPr>
@@ -1052,7 +1052,7 @@
                 <w:noProof/>
                 <w:webHidden/>
               </w:rPr>
-              <w:t>11</w:t>
+              <w:t>12</w:t>
             </w:r>
             <w:r>
               <w:rPr>
@@ -1075,7 +1075,7 @@
               <w:sz w:val="22"/>
             </w:rPr>
           </w:pPr>
-          <w:hyperlink w:anchor="_Toc4928833" w:history="1">
+          <w:hyperlink w:anchor="_Toc23260208" w:history="1">
             <w:r>
               <w:rPr>
                 <w:rStyle w:val="Hyperlink"/>
@@ -1102,7 +1102,7 @@
                 <w:noProof/>
                 <w:webHidden/>
               </w:rPr>
-              <w:instrText xml:space="preserve"> PAGEREF _Toc4928833 \h </w:instrText>
+              <w:instrText xml:space="preserve"> PAGEREF _Toc23260208 \h </w:instrText>
             </w:r>
             <w:r>
               <w:rPr>
@@ -1122,7 +1122,7 @@
                 <w:noProof/>
                 <w:webHidden/>
               </w:rPr>
-              <w:t>12</w:t>
+              <w:t>13</w:t>
             </w:r>
             <w:r>
               <w:rPr>
@@ -1145,7 +1145,7 @@
               <w:sz w:val="22"/>
             </w:rPr>
           </w:pPr>
-          <w:hyperlink w:anchor="_Toc4928834" w:history="1">
+          <w:hyperlink w:anchor="_Toc23260209" w:history="1">
             <w:r>
               <w:rPr>
                 <w:rStyle w:val="Hyperlink"/>
@@ -1172,7 +1172,7 @@
                 <w:noProof/>
                 <w:webHidden/>
               </w:rPr>
-              <w:instrText xml:space="preserve"> PAGEREF _Toc4928834 \h </w:instrText>
+              <w:instrText xml:space="preserve"> PAGEREF _Toc23260209 \h </w:instrText>
             </w:r>
             <w:r>
               <w:rPr>
@@ -1192,7 +1192,7 @@
                 <w:noProof/>
                 <w:webHidden/>
               </w:rPr>
-              <w:t>13</w:t>
+              <w:t>14</w:t>
             </w:r>
             <w:r>
               <w:rPr>
@@ -1215,7 +1215,7 @@
               <w:sz w:val="22"/>
             </w:rPr>
           </w:pPr>
-          <w:hyperlink w:anchor="_Toc4928835" w:history="1">
+          <w:hyperlink w:anchor="_Toc23260210" w:history="1">
             <w:r>
               <w:rPr>
                 <w:rStyle w:val="Hyperlink"/>
@@ -1242,7 +1242,7 @@
                 <w:noProof/>
                 <w:webHidden/>
               </w:rPr>
-              <w:instrText xml:space="preserve"> PAGEREF _Toc4928835 \h </w:instrText>
+              <w:instrText xml:space="preserve"> PAGEREF _Toc23260210 \h </w:instrText>
             </w:r>
             <w:r>
               <w:rPr>
@@ -1262,7 +1262,7 @@
                 <w:noProof/>
                 <w:webHidden/>
               </w:rPr>
-              <w:t>14</w:t>
+              <w:t>15</w:t>
             </w:r>
             <w:r>
               <w:rPr>
@@ -1285,7 +1285,7 @@
               <w:sz w:val="22"/>
             </w:rPr>
           </w:pPr>
-          <w:hyperlink w:anchor="_Toc4928836" w:history="1">
+          <w:hyperlink w:anchor="_Toc23260211" w:history="1">
             <w:r>
               <w:rPr>
                 <w:rStyle w:val="Hyperlink"/>
@@ -1312,7 +1312,7 @@
                 <w:noProof/>
                 <w:webHidden/>
               </w:rPr>
-              <w:instrText xml:space="preserve"> PAGEREF _Toc4928836 \h </w:instrText>
+              <w:instrText xml:space="preserve"> PAGEREF _Toc23260211 \h </w:instrText>
             </w:r>
             <w:r>
               <w:rPr>
@@ -1332,7 +1332,7 @@
                 <w:noProof/>
                 <w:webHidden/>
               </w:rPr>
-              <w:t>15</w:t>
+              <w:t>16</w:t>
             </w:r>
             <w:r>
               <w:rPr>
@@ -1355,7 +1355,7 @@
               <w:sz w:val="22"/>
             </w:rPr>
           </w:pPr>
-          <w:hyperlink w:anchor="_Toc4928837" w:history="1">
+          <w:hyperlink w:anchor="_Toc23260212" w:history="1">
             <w:r>
               <w:rPr>
                 <w:rStyle w:val="Hyperlink"/>
@@ -1382,7 +1382,7 @@
                 <w:noProof/>
                 <w:webHidden/>
               </w:rPr>
-              <w:instrText xml:space="preserve"> PAGEREF _Toc4928837 \h </w:instrText>
+              <w:instrText xml:space="preserve"> PAGEREF _Toc23260212 \h </w:instrText>
             </w:r>
             <w:r>
               <w:rPr>
@@ -1402,7 +1402,7 @@
                 <w:noProof/>
                 <w:webHidden/>
               </w:rPr>
-              <w:t>15</w:t>
+              <w:t>16</w:t>
             </w:r>
             <w:r>
               <w:rPr>
@@ -1425,7 +1425,7 @@
               <w:sz w:val="22"/>
             </w:rPr>
           </w:pPr>
-          <w:hyperlink w:anchor="_Toc4928838" w:history="1">
+          <w:hyperlink w:anchor="_Toc23260213" w:history="1">
             <w:r>
               <w:rPr>
                 <w:rStyle w:val="Hyperlink"/>
@@ -1452,7 +1452,7 @@
                 <w:noProof/>
                 <w:webHidden/>
               </w:rPr>
-              <w:instrText xml:space="preserve"> PAGEREF _Toc4928838 \h </w:instrText>
+              <w:instrText xml:space="preserve"> PAGEREF _Toc23260213 \h </w:instrText>
             </w:r>
             <w:r>
               <w:rPr>
@@ -1472,7 +1472,7 @@
                 <w:noProof/>
                 <w:webHidden/>
               </w:rPr>
-              <w:t>16</w:t>
+              <w:t>17</w:t>
             </w:r>
             <w:r>
               <w:rPr>
@@ -1495,7 +1495,7 @@
               <w:sz w:val="22"/>
             </w:rPr>
           </w:pPr>
-          <w:hyperlink w:anchor="_Toc4928839" w:history="1">
+          <w:hyperlink w:anchor="_Toc23260214" w:history="1">
             <w:r>
               <w:rPr>
                 <w:rStyle w:val="Hyperlink"/>
@@ -1522,7 +1522,7 @@
                 <w:noProof/>
                 <w:webHidden/>
               </w:rPr>
-              <w:instrText xml:space="preserve"> PAGEREF _Toc4928839 \h </w:instrText>
+              <w:instrText xml:space="preserve"> PAGEREF _Toc23260214 \h </w:instrText>
             </w:r>
             <w:r>
               <w:rPr>
@@ -1542,7 +1542,7 @@
                 <w:noProof/>
                 <w:webHidden/>
               </w:rPr>
-              <w:t>17</w:t>
+              <w:t>18</w:t>
             </w:r>
             <w:r>
               <w:rPr>
@@ -1565,7 +1565,7 @@
               <w:sz w:val="22"/>
             </w:rPr>
           </w:pPr>
-          <w:hyperlink w:anchor="_Toc4928840" w:history="1">
+          <w:hyperlink w:anchor="_Toc23260215" w:history="1">
             <w:r>
               <w:rPr>
                 <w:rStyle w:val="Hyperlink"/>
@@ -1592,7 +1592,7 @@
                 <w:noProof/>
                 <w:webHidden/>
               </w:rPr>
-              <w:instrText xml:space="preserve"> PAGEREF _Toc4928840 \h </w:instrText>
+              <w:instrText xml:space="preserve"> PAGEREF _Toc23260215 \h </w:instrText>
             </w:r>
             <w:r>
               <w:rPr>
@@ -1612,7 +1612,7 @@
                 <w:noProof/>
                 <w:webHidden/>
               </w:rPr>
-              <w:t>18</w:t>
+              <w:t>20</w:t>
             </w:r>
             <w:r>
               <w:rPr>
@@ -1635,7 +1635,7 @@
               <w:sz w:val="22"/>
             </w:rPr>
           </w:pPr>
-          <w:hyperlink w:anchor="_Toc4928841" w:history="1">
+          <w:hyperlink w:anchor="_Toc23260216" w:history="1">
             <w:r>
               <w:rPr>
                 <w:rStyle w:val="Hyperlink"/>
@@ -1662,7 +1662,7 @@
                 <w:noProof/>
                 <w:webHidden/>
               </w:rPr>
-              <w:instrText xml:space="preserve"> PAGEREF _Toc4928841 \h </w:instrText>
+              <w:instrText xml:space="preserve"> PAGEREF _Toc23260216 \h </w:instrText>
             </w:r>
             <w:r>
               <w:rPr>
@@ -1682,7 +1682,7 @@
                 <w:noProof/>
                 <w:webHidden/>
               </w:rPr>
-              <w:t>19</w:t>
+              <w:t>20</w:t>
             </w:r>
             <w:r>
               <w:rPr>
@@ -1705,7 +1705,7 @@
               <w:sz w:val="22"/>
             </w:rPr>
           </w:pPr>
-          <w:hyperlink w:anchor="_Toc4928842" w:history="1">
+          <w:hyperlink w:anchor="_Toc23260217" w:history="1">
             <w:r>
               <w:rPr>
                 <w:rStyle w:val="Hyperlink"/>
@@ -1732,7 +1732,7 @@
                 <w:noProof/>
                 <w:webHidden/>
               </w:rPr>
-              <w:instrText xml:space="preserve"> PAGEREF _Toc4928842 \h </w:instrText>
+              <w:instrText xml:space="preserve"> PAGEREF _Toc23260217 \h </w:instrText>
             </w:r>
             <w:r>
               <w:rPr>
@@ -1752,7 +1752,7 @@
                 <w:noProof/>
                 <w:webHidden/>
               </w:rPr>
-              <w:t>19</w:t>
+              <w:t>21</w:t>
             </w:r>
             <w:r>
               <w:rPr>
@@ -1775,7 +1775,7 @@
               <w:sz w:val="22"/>
             </w:rPr>
           </w:pPr>
-          <w:hyperlink w:anchor="_Toc4928843" w:history="1">
+          <w:hyperlink w:anchor="_Toc23260218" w:history="1">
             <w:r>
               <w:rPr>
                 <w:rStyle w:val="Hyperlink"/>
@@ -1802,7 +1802,7 @@
                 <w:noProof/>
                 <w:webHidden/>
               </w:rPr>
-              <w:instrText xml:space="preserve"> PAGEREF _Toc4928843 \h </w:instrText>
+              <w:instrText xml:space="preserve"> PAGEREF _Toc23260218 \h </w:instrText>
             </w:r>
             <w:r>
               <w:rPr>
@@ -1822,7 +1822,7 @@
                 <w:noProof/>
                 <w:webHidden/>
               </w:rPr>
-              <w:t>20</w:t>
+              <w:t>21</w:t>
             </w:r>
             <w:r>
               <w:rPr>
@@ -1858,7 +1858,7 @@
       <w:pPr>
         <w:pStyle w:val="Heading1"/>
       </w:pPr>
-      <w:bookmarkStart w:id="0" w:name="_Toc4928821"/>
+      <w:bookmarkStart w:id="0" w:name="_Toc23260196"/>
       <w:r>
         <w:lastRenderedPageBreak/>
         <w:t>Overall System Architecture</w:t>
@@ -1870,7 +1870,15 @@
         <w:t>ARC’s</w:t>
       </w:r>
       <w:r>
-        <w:t xml:space="preserve"> avionics system will be a low-budget, yet capable and safe</w:t>
+        <w:t xml:space="preserve"> avionics system will be a </w:t>
+      </w:r>
+      <w:proofErr w:type="gramStart"/>
+      <w:r>
+        <w:t>low-budget</w:t>
+      </w:r>
+      <w:proofErr w:type="gramEnd"/>
+      <w:r>
+        <w:t>, yet capable and safe</w:t>
       </w:r>
       <w:r>
         <w:t xml:space="preserve"> platform.  Since </w:t>
@@ -1963,7 +1971,7 @@
       <w:pPr>
         <w:pStyle w:val="Heading1"/>
       </w:pPr>
-      <w:bookmarkStart w:id="1" w:name="_Toc4928822"/>
+      <w:bookmarkStart w:id="1" w:name="_Toc23260197"/>
       <w:r>
         <w:t>Electronics and Altitude Monitoring</w:t>
       </w:r>
@@ -1989,25 +1997,13 @@
         <w:t>being</w:t>
       </w:r>
       <w:r>
-        <w:t xml:space="preserve"> considering include the Global Positioning System (GPS</w:t>
-      </w:r>
-      <w:r>
-        <w:fldChar w:fldCharType="begin"/>
-      </w:r>
-      <w:r>
-        <w:instrText xml:space="preserve"> XE "</w:instrText>
-      </w:r>
-      <w:r>
-        <w:instrText>GPS</w:instrText>
-      </w:r>
-      <w:r>
-        <w:instrText xml:space="preserve">" </w:instrText>
-      </w:r>
-      <w:r>
-        <w:fldChar w:fldCharType="end"/>
-      </w:r>
-      <w:r>
-        <w:t>), using the Doppler effect to measure speed, Inertial Measurement Units (IMU</w:t>
+        <w:t xml:space="preserve"> considering include</w:t>
+      </w:r>
+      <w:r>
+        <w:t xml:space="preserve"> Global Navigation Satellite System (GNSS),</w:t>
+      </w:r>
+      <w:r>
+        <w:t xml:space="preserve"> using the Doppler effect to measure speed, Inertial Measurement Units (IMU</w:t>
       </w:r>
       <w:r>
         <w:fldChar w:fldCharType="begin"/>
@@ -2035,7 +2031,7 @@
       <w:pPr>
         <w:pStyle w:val="Heading2"/>
       </w:pPr>
-      <w:bookmarkStart w:id="2" w:name="_Toc4928823"/>
+      <w:bookmarkStart w:id="2" w:name="_Toc23260198"/>
       <w:r>
         <w:t>Avionics System Overview</w:t>
       </w:r>
@@ -2068,7 +2064,7 @@
       <w:pPr>
         <w:pStyle w:val="Heading3"/>
       </w:pPr>
-      <w:bookmarkStart w:id="3" w:name="_Toc4928824"/>
+      <w:bookmarkStart w:id="3" w:name="_Toc23260199"/>
       <w:r>
         <w:t>Position Monitoring</w:t>
       </w:r>
@@ -2198,25 +2194,13 @@
               <w:pStyle w:val="NoSpacing"/>
             </w:pPr>
             <w:r>
-              <w:t>GPS</w:t>
-            </w:r>
-            <w:r>
-              <w:fldChar w:fldCharType="begin"/>
-            </w:r>
-            <w:r>
-              <w:instrText xml:space="preserve"> XE "</w:instrText>
-            </w:r>
-            <w:r>
-              <w:instrText>GPS</w:instrText>
-            </w:r>
-            <w:r>
-              <w:instrText xml:space="preserve">" </w:instrText>
-            </w:r>
-            <w:r>
-              <w:fldChar w:fldCharType="end"/>
-            </w:r>
-            <w:r>
-              <w:t xml:space="preserve"> receiver</w:t>
+              <w:t>G</w:t>
+            </w:r>
+            <w:r>
+              <w:t>NSS</w:t>
+            </w:r>
+            <w:r>
+              <w:t xml:space="preserve"> </w:t>
             </w:r>
           </w:p>
         </w:tc>
@@ -2518,33 +2502,40 @@
       <w:pPr>
         <w:pStyle w:val="Heading4"/>
       </w:pPr>
-      <w:bookmarkStart w:id="4" w:name="_Toc4928825"/>
-      <w:r>
-        <w:t>Global Positioning System (GPS</w:t>
-      </w:r>
-      <w:r>
-        <w:fldChar w:fldCharType="begin"/>
-      </w:r>
-      <w:r>
-        <w:instrText xml:space="preserve"> XE "</w:instrText>
-      </w:r>
-      <w:r>
-        <w:instrText>GPS</w:instrText>
-      </w:r>
-      <w:r>
-        <w:instrText xml:space="preserve">" </w:instrText>
-      </w:r>
-      <w:r>
-        <w:fldChar w:fldCharType="end"/>
-      </w:r>
-      <w:r>
-        <w:t>)</w:t>
+      <w:bookmarkStart w:id="4" w:name="_Toc23260200"/>
+      <w:r>
+        <w:t xml:space="preserve">Global </w:t>
+      </w:r>
+      <w:r>
+        <w:t>Navigation Satellite System (GNSS)</w:t>
       </w:r>
       <w:bookmarkEnd w:id="4"/>
     </w:p>
     <w:p>
-      <w:r>
-        <w:t>The obvious solution to target tracking, altitude and velocity monitoring is to use the GPS</w:t>
+      <w:pPr>
+        <w:ind w:firstLine="0"/>
+      </w:pPr>
+      <w:r>
+        <w:tab/>
+        <w:t xml:space="preserve">Using GNSS receivers is an obvious solution for target tracking, altitude, and velocity monitoring.  While there are multiple GNSS constellations, we are primarily interested in the United States-run Global Positioning System (GPS).  GPS spans the entire globe, as opposed to some “local” systems such as </w:t>
+      </w:r>
+      <w:r>
+        <w:t>QZSS and</w:t>
+      </w:r>
+      <w:r>
+        <w:t xml:space="preserve"> is known for high accuracy and reliability compared to other nations’ systems (such as the Russian GLONASS).   </w:t>
+      </w:r>
+      <w:r>
+        <w:t xml:space="preserve">Talking with industry professionals, it has become apparent that the U.S. government prefers the use of GPS over other systems primarily in aerospace guidance systems. </w:t>
+      </w:r>
+    </w:p>
+    <w:p>
+      <w:pPr>
+        <w:ind w:firstLine="0"/>
+      </w:pPr>
+      <w:r>
+        <w:tab/>
+        <w:t>Unfortunately, the United States places export controls on GNSS receivers to prevent foreign powers from using them to build</w:t>
       </w:r>
       <w:r>
         <w:fldChar w:fldCharType="begin"/>
@@ -2562,7 +2553,7 @@
         <w:fldChar w:fldCharType="end"/>
       </w:r>
       <w:r>
-        <w:t xml:space="preserve"> constellation.  There are, however, some problems with this.  The United States places export regulations on GPS receiver hardware to prevent foreign powers from using them to build inter-continental ballistic missiles (ICBMs).  The result of these export regulations (called CoCom</w:t>
+        <w:t xml:space="preserve"> inter-continental ballistic missiles (ICBMs).  The result of these export regulations (called CoCom</w:t>
       </w:r>
       <w:r>
         <w:fldChar w:fldCharType="begin"/>
@@ -2592,7 +2583,15 @@
         <w:t>easily</w:t>
       </w:r>
       <w:r>
-        <w:t xml:space="preserve"> break these conditions.  1000 knots is slightly under Mach 1.5 at sea level, and 18 kilometers is well short of the desired 100.  Even with an AND-gated device, preliminary calculations </w:t>
+        <w:t xml:space="preserve"> break these conditions.  1000 knots </w:t>
+      </w:r>
+      <w:proofErr w:type="gramStart"/>
+      <w:r>
+        <w:t>is</w:t>
+      </w:r>
+      <w:proofErr w:type="gramEnd"/>
+      <w:r>
+        <w:t xml:space="preserve"> slightly under Mach 1.5 at sea level, and 18 kilometers is well short of the desired 100.  Even with an AND-gated device, preliminary calculations </w:t>
       </w:r>
       <w:r>
         <w:t xml:space="preserve">from </w:t>
@@ -2648,7 +2647,15 @@
         <w:t>this method will not be used.</w:t>
       </w:r>
       <w:r>
-        <w:t xml:space="preserve">  It may also be worth noting that at the time of writing, many of the u-blox manufactured GPS units list operational limits of 50km and/or 500m/s.  The vendor has been contacted to clarify whether those limits are AND-gated or OR-gated, and whether the stated operational limits are effective or not.  If the stated limits are true, and the receivers are AND-gated, those receivers will be </w:t>
+        <w:t xml:space="preserve">  It may also be worth noting that at the time of writing, many of the u-</w:t>
+      </w:r>
+      <w:proofErr w:type="spellStart"/>
+      <w:r>
+        <w:t>blox</w:t>
+      </w:r>
+      <w:proofErr w:type="spellEnd"/>
+      <w:r>
+        <w:t xml:space="preserve"> manufactured GPS units list operational limits of 50km and/or 500m/s.  The vendor has been contacted to clarify whether those limits are AND-gated or OR-gated, and whether the stated operational limits are effective or not.  If the stated limits are true, and the receivers are AND-gated, those receivers will be </w:t>
       </w:r>
       <w:r>
         <w:rPr>
@@ -2757,27 +2764,99 @@
     </w:p>
     <w:p>
       <w:r>
-        <w:t>GPS is also very helpful for vehicle recovery.  Once the vehicle falls below the set limits, i.e. on the ground, as long as the avionics continue functioning and transmitting then GPS provides a quick and easy method of locating the vehicle.  Since ideally the flight won’t terminate above 18km or land at greater than 1000kts, CoC</w:t>
+        <w:t xml:space="preserve">GPS is also very helpful for vehicle recovery.  Once the vehicle falls below the set limits, i.e. on the ground, </w:t>
+      </w:r>
+      <w:proofErr w:type="gramStart"/>
+      <w:r>
+        <w:t>as long as</w:t>
+      </w:r>
+      <w:proofErr w:type="gramEnd"/>
+      <w:r>
+        <w:t xml:space="preserve"> the avionics continue functioning and transmitting then GPS provides a quick and easy method of locating the vehicle.  Since ideally the flight won’t terminate above 18km or land at greater than 1000kts, CoC</w:t>
       </w:r>
       <w:r>
         <w:t>om</w:t>
       </w:r>
       <w:r>
         <w:t xml:space="preserve"> limits will not take any effect for vehicle location during recovery.</w:t>
+      </w:r>
+    </w:p>
+    <w:p>
+      <w:r>
+        <w:lastRenderedPageBreak/>
+        <w:t xml:space="preserve">Further problems arise when attempting to design a vehicle-orientation-tolerant antenna layout.  GNSS antennae require line-of-sight to the transmitting satellites, and this can be a </w:t>
+      </w:r>
+      <w:proofErr w:type="gramStart"/>
+      <w:r>
+        <w:t>difficult criteria</w:t>
+      </w:r>
+      <w:proofErr w:type="gramEnd"/>
+      <w:r>
+        <w:t xml:space="preserve"> to deal with.  On ascent, having a GNSS receiver antenna in the nosecone of the vehicle would allow for GNSS utilization on ascent (barring COCOM limits).  However, once the nosecone is jettisoned (remaining tethered to the vehicle) it will more than likely be facing </w:t>
+      </w:r>
+      <w:commentRangeStart w:id="5"/>
+      <w:r>
+        <w:t>in a direction other than up</w:t>
+      </w:r>
+      <w:commentRangeEnd w:id="5"/>
+      <w:r>
+        <w:rPr>
+          <w:rStyle w:val="CommentReference"/>
+        </w:rPr>
+        <w:commentReference w:id="5"/>
+      </w:r>
+      <w:r>
+        <w:t xml:space="preserve">.  </w:t>
+      </w:r>
+      <w:r>
+        <w:t>At this point, it loses the satellite lock (since there’s line-of-sight) and therefore loses GNSS location.</w:t>
+      </w:r>
+    </w:p>
+    <w:p>
+      <w:r>
+        <w:t xml:space="preserve">In order to maintain lock during descent, </w:t>
+      </w:r>
+      <w:r>
+        <w:t xml:space="preserve">there will be a second GNSS antenna </w:t>
+      </w:r>
+      <w:r>
+        <w:t xml:space="preserve">mounted in a location that will continue to receive a </w:t>
+      </w:r>
+      <w:proofErr w:type="gramStart"/>
+      <w:r>
+        <w:t>sufficient</w:t>
+      </w:r>
+      <w:proofErr w:type="gramEnd"/>
+      <w:r>
+        <w:t xml:space="preserve"> signal on descent.  This actual location has not yet been settled </w:t>
+      </w:r>
+      <w:proofErr w:type="gramStart"/>
+      <w:r>
+        <w:t>on, but</w:t>
+      </w:r>
+      <w:proofErr w:type="gramEnd"/>
+      <w:r>
+        <w:t xml:space="preserve"> will be finalized with other teams’ PDRs.  </w:t>
+      </w:r>
+      <w:r>
+        <w:t xml:space="preserve"> </w:t>
+      </w:r>
+      <w:r>
+        <w:t>The source determination will be done in software based on whichever unit has a stronger signal.</w:t>
       </w:r>
     </w:p>
     <w:p>
       <w:pPr>
         <w:pStyle w:val="Heading4"/>
       </w:pPr>
-      <w:bookmarkStart w:id="5" w:name="_Toc4928826"/>
+      <w:bookmarkStart w:id="6" w:name="_Toc23260201"/>
       <w:r>
         <w:t>Barome</w:t>
       </w:r>
       <w:r>
         <w:t>tric Altimeter</w:t>
       </w:r>
-      <w:bookmarkEnd w:id="5"/>
+      <w:bookmarkEnd w:id="6"/>
     </w:p>
     <w:p>
       <w:r>
@@ -2829,11 +2908,7 @@
         <w:t xml:space="preserve">, and there are breakout boards </w:t>
       </w:r>
       <w:r>
-        <w:t xml:space="preserve">available for both </w:t>
-      </w:r>
-      <w:r>
-        <w:lastRenderedPageBreak/>
-        <w:t>Serial Peripheral Interface (SPI) and Inter-Integrated Circuits (I</w:t>
+        <w:t>available for both Serial Peripheral Interface (SPI) and Inter-Integrated Circuits (I</w:t>
       </w:r>
       <w:r>
         <w:rPr>
@@ -2903,7 +2978,15 @@
     </w:p>
     <w:p>
       <w:r>
-        <w:t xml:space="preserve">Using a barometer to aid GPS altitude calculations is quite common in aviation; a process called baro-aided receiver autonomous integrity monitoring (RAIM).  In this procedure, corrections are made during the flight based on known pressure settings at different airports.  </w:t>
+        <w:t xml:space="preserve">Using a barometer to aid GPS altitude calculations is quite common in aviation; a process called </w:t>
+      </w:r>
+      <w:proofErr w:type="spellStart"/>
+      <w:r>
+        <w:t>baro</w:t>
+      </w:r>
+      <w:proofErr w:type="spellEnd"/>
+      <w:r>
+        <w:t xml:space="preserve">-aided receiver autonomous integrity monitoring (RAIM).  In this procedure, corrections are made during the flight based on known pressure settings at different airports.  </w:t>
       </w:r>
       <w:r>
         <w:t xml:space="preserve">From these corrections, a barometer can be used to accurately determine altitude above mean sea level with impressive precision &amp; accuracy.  For pilots, this is the primary means of determining altitude, almost to the exclusion of GPS altitude reports.  </w:t>
@@ -2911,7 +2994,15 @@
     </w:p>
     <w:p>
       <w:r>
-        <w:t xml:space="preserve">Comparing the barometric altimeter to using GPS altitude, certain restrictions apply to both and when they an be used.  The GPS altitude tends to be less precise but will be accurate to a higher altitude.  Barometric altitude, on the other hand, will be more precise but less accurate with higher altitudes.  By varying the precision read from the altimeter as altitude increases, it should be possible to read accurate and precise pressures up to </w:t>
+        <w:t xml:space="preserve">Comparing the barometric altimeter to using GPS altitude, certain restrictions apply to both and when they </w:t>
+      </w:r>
+      <w:proofErr w:type="spellStart"/>
+      <w:r>
+        <w:t>an</w:t>
+      </w:r>
+      <w:proofErr w:type="spellEnd"/>
+      <w:r>
+        <w:t xml:space="preserve"> be used.  The GPS altitude tends to be less precise but will be accurate to a higher altitude.  Barometric altitude, on the other hand, will be more precise but less accurate with higher altitudes.  By varying the precision read from the altimeter as altitude increases, it should be possible to read accurate and precise pressures up to </w:t>
       </w:r>
       <w:r>
         <w:t>185,000ft</w:t>
@@ -2967,6 +3058,7 @@
                 <w:color w:val="000000"/>
                 <w:sz w:val="22"/>
               </w:rPr>
+              <w:lastRenderedPageBreak/>
               <w:t>Altitude (ft)</w:t>
             </w:r>
           </w:p>
@@ -3070,13 +3162,23 @@
               </w:rPr>
               <w:t xml:space="preserve"> (</w:t>
             </w:r>
+            <w:proofErr w:type="spellStart"/>
             <w:r>
               <w:rPr>
                 <w:rFonts w:ascii="Calibri" w:hAnsi="Calibri" w:cs="Calibri"/>
                 <w:color w:val="000000"/>
                 <w:sz w:val="22"/>
               </w:rPr>
-              <w:t>pressure@alt / sea-level-pressure)</w:t>
+              <w:t>pressure@alt</w:t>
+            </w:r>
+            <w:proofErr w:type="spellEnd"/>
+            <w:r>
+              <w:rPr>
+                <w:rFonts w:ascii="Calibri" w:hAnsi="Calibri" w:cs="Calibri"/>
+                <w:color w:val="000000"/>
+                <w:sz w:val="22"/>
+              </w:rPr>
+              <w:t xml:space="preserve"> / sea-level-pressure)</w:t>
             </w:r>
           </w:p>
         </w:tc>
@@ -4538,7 +4640,6 @@
               <w:pStyle w:val="NoSpacing"/>
             </w:pPr>
             <w:r>
-              <w:lastRenderedPageBreak/>
               <w:t>Breakout board interfaces</w:t>
             </w:r>
           </w:p>
@@ -4913,11 +5014,11 @@
       <w:pPr>
         <w:pStyle w:val="Heading4"/>
       </w:pPr>
-      <w:bookmarkStart w:id="6" w:name="_Toc4928827"/>
+      <w:bookmarkStart w:id="7" w:name="_Toc23260202"/>
       <w:r>
         <w:t>Doppler Effect Speed Measurement</w:t>
       </w:r>
-      <w:bookmarkEnd w:id="6"/>
+      <w:bookmarkEnd w:id="7"/>
     </w:p>
     <w:p>
       <w:r>
@@ -4939,7 +5040,11 @@
         <w:t xml:space="preserve"> </w:t>
       </w:r>
       <w:r>
-        <w:t xml:space="preserve">The formula for calculating velocity given the other variables (initial frequency and received frequency) is available online and easily implementable in code as it </w:t>
+        <w:t xml:space="preserve">The formula for calculating velocity </w:t>
+      </w:r>
+      <w:r>
+        <w:lastRenderedPageBreak/>
+        <w:t xml:space="preserve">given the other variables (initial frequency and received frequency) is available online and easily implementable in code as it </w:t>
       </w:r>
       <w:r>
         <w:t xml:space="preserve">requires no integration or derivation and is a constant-time function. </w:t>
@@ -4984,11 +5089,13 @@
       <w:pPr>
         <w:pStyle w:val="Heading4"/>
       </w:pPr>
-      <w:bookmarkStart w:id="7" w:name="_Toc4928828"/>
+      <w:bookmarkStart w:id="8" w:name="_Toc23260203"/>
       <w:r>
         <w:t>Inertial Navigation System</w:t>
       </w:r>
-      <w:bookmarkEnd w:id="7"/>
+      <w:bookmarkStart w:id="9" w:name="_GoBack"/>
+      <w:bookmarkEnd w:id="8"/>
+      <w:bookmarkEnd w:id="9"/>
     </w:p>
     <w:p>
       <w:r>
@@ -5009,11 +5116,7 @@
     </w:p>
     <w:p>
       <w:r>
-        <w:t xml:space="preserve">Further performance increases are given by precomputing the integration formulas and simply plugging in constants.  This reduces the operation to constant-time functions, which are </w:t>
-      </w:r>
-      <w:r>
-        <w:lastRenderedPageBreak/>
-        <w:t>easy to compute and can be done in a fixed amount of time no matter the values (within reason).</w:t>
+        <w:t>Further performance increases are given by precomputing the integration formulas and simply plugging in constants.  This reduces the operation to constant-time functions, which are easy to compute and can be done in a fixed amount of time no matter the values (within reason).</w:t>
       </w:r>
       <w:r>
         <w:t xml:space="preserve">  </w:t>
@@ -5022,7 +5125,15 @@
         <w:t>By using a 9-axis unit such as the BNO055,</w:t>
       </w:r>
       <w:r>
-        <w:t xml:space="preserve"> triaxis geomagnetic data can also be acquired, effectively giving the vehicle a 3D compass</w:t>
+        <w:t xml:space="preserve"> </w:t>
+      </w:r>
+      <w:proofErr w:type="spellStart"/>
+      <w:r>
+        <w:t>triaxis</w:t>
+      </w:r>
+      <w:proofErr w:type="spellEnd"/>
+      <w:r>
+        <w:t xml:space="preserve"> geomagnetic data can also be acquired, effectively giving the vehicle a 3D compass</w:t>
       </w:r>
       <w:r>
         <w:t xml:space="preserve"> </w:t>
@@ -5062,10 +5173,26 @@
     </w:p>
     <w:p>
       <w:r>
-        <w:t xml:space="preserve">There are several different accelerometer sensor-in-package (SiP) types available for use.  </w:t>
-      </w:r>
-      <w:r>
-        <w:t xml:space="preserve">The 9-axis BNO055 discussed earlier has the advantage of the geomagnetic sensors, but is a bit more expensive and an external unit.  On the other hand, the 6-axis MPU-6050 unit lacks the magnetometer but is much smaller.  </w:t>
+        <w:t>There are several different accelerometer sensor-in-package (</w:t>
+      </w:r>
+      <w:proofErr w:type="spellStart"/>
+      <w:r>
+        <w:t>SiP</w:t>
+      </w:r>
+      <w:proofErr w:type="spellEnd"/>
+      <w:r>
+        <w:t xml:space="preserve">) types available for use.  </w:t>
+      </w:r>
+      <w:r>
+        <w:t xml:space="preserve">The 9-axis BNO055 discussed earlier has the advantage of the geomagnetic </w:t>
+      </w:r>
+      <w:proofErr w:type="gramStart"/>
+      <w:r>
+        <w:t>sensors, but</w:t>
+      </w:r>
+      <w:proofErr w:type="gramEnd"/>
+      <w:r>
+        <w:t xml:space="preserve"> is a bit more expensive and an external unit.  On the other hand, the 6-axis MPU-6050 unit lacks the magnetometer but is much smaller.  </w:t>
       </w:r>
       <w:r>
         <w:t xml:space="preserve">Another advantage to this unit is that the BBE computer comes pre-packaged with an MPU-6050 unit on the board, linked to the processor already.  </w:t>
@@ -5355,16 +5482,26 @@
             <w:pPr>
               <w:pStyle w:val="NoSpacing"/>
             </w:pPr>
-            <w:r>
-              <w:t>Triaxis linear accelerometer</w:t>
+            <w:proofErr w:type="spellStart"/>
+            <w:r>
+              <w:t>Triaxis</w:t>
+            </w:r>
+            <w:proofErr w:type="spellEnd"/>
+            <w:r>
+              <w:t xml:space="preserve"> linear accelerometer</w:t>
             </w:r>
           </w:p>
           <w:p>
             <w:pPr>
               <w:pStyle w:val="NoSpacing"/>
             </w:pPr>
-            <w:r>
-              <w:t>Triaxis gyroscope</w:t>
+            <w:proofErr w:type="spellStart"/>
+            <w:r>
+              <w:t>Triaxis</w:t>
+            </w:r>
+            <w:proofErr w:type="spellEnd"/>
+            <w:r>
+              <w:t xml:space="preserve"> gyroscope</w:t>
             </w:r>
           </w:p>
         </w:tc>
@@ -5376,24 +5513,39 @@
             <w:pPr>
               <w:pStyle w:val="NoSpacing"/>
             </w:pPr>
-            <w:r>
-              <w:t>Triaxis linear accelerometer</w:t>
+            <w:proofErr w:type="spellStart"/>
+            <w:r>
+              <w:t>Triaxis</w:t>
+            </w:r>
+            <w:proofErr w:type="spellEnd"/>
+            <w:r>
+              <w:t xml:space="preserve"> linear accelerometer</w:t>
             </w:r>
           </w:p>
           <w:p>
             <w:pPr>
               <w:pStyle w:val="NoSpacing"/>
             </w:pPr>
-            <w:r>
-              <w:t>Triaxis gyroscope</w:t>
+            <w:proofErr w:type="spellStart"/>
+            <w:r>
+              <w:t>Triaxis</w:t>
+            </w:r>
+            <w:proofErr w:type="spellEnd"/>
+            <w:r>
+              <w:t xml:space="preserve"> gyroscope</w:t>
             </w:r>
           </w:p>
           <w:p>
             <w:pPr>
               <w:pStyle w:val="NoSpacing"/>
             </w:pPr>
-            <w:r>
-              <w:t>Triaxis geomagnetic sensor</w:t>
+            <w:proofErr w:type="spellStart"/>
+            <w:r>
+              <w:t>Triaxis</w:t>
+            </w:r>
+            <w:proofErr w:type="spellEnd"/>
+            <w:r>
+              <w:t xml:space="preserve"> geomagnetic sensor</w:t>
             </w:r>
           </w:p>
           <w:p>
@@ -5416,6 +5568,7 @@
               <w:pStyle w:val="NoSpacing"/>
             </w:pPr>
             <w:r>
+              <w:lastRenderedPageBreak/>
               <w:t>Linear accelerometer type</w:t>
             </w:r>
           </w:p>
@@ -5432,7 +5585,10 @@
               <w:t>MEMS</w:t>
             </w:r>
             <w:r>
-              <w:t xml:space="preserve"> proof mass</w:t>
+              <w:t xml:space="preserve"> </w:t>
+            </w:r>
+            <w:r>
+              <w:t>capacitive proof mass</w:t>
             </w:r>
           </w:p>
         </w:tc>
@@ -5473,7 +5629,10 @@
               <w:t>MEMS</w:t>
             </w:r>
             <w:r>
-              <w:t xml:space="preserve"> CVG</w:t>
+              <w:t xml:space="preserve"> </w:t>
+            </w:r>
+            <w:r>
+              <w:t>capacitive CVG</w:t>
             </w:r>
           </w:p>
         </w:tc>
@@ -5917,11 +6076,11 @@
       <w:pPr>
         <w:pStyle w:val="Heading2"/>
       </w:pPr>
-      <w:bookmarkStart w:id="8" w:name="_Toc4928829"/>
+      <w:bookmarkStart w:id="10" w:name="_Toc23260204"/>
       <w:r>
         <w:t>Telemetry</w:t>
       </w:r>
-      <w:bookmarkEnd w:id="8"/>
+      <w:bookmarkEnd w:id="10"/>
     </w:p>
     <w:p>
       <w:r>
@@ -5931,11 +6090,7 @@
         <w:t>data transfer</w:t>
       </w:r>
       <w:r>
-        <w:t xml:space="preserve"> link to the rocket is of utmost importance for making informed safety decisions on the ground.  Engineers need data about engine performance, vehicle position, </w:t>
-      </w:r>
-      <w:r>
-        <w:lastRenderedPageBreak/>
-        <w:t xml:space="preserve">velocity, and acceleration; </w:t>
+        <w:t xml:space="preserve"> link to the rocket is of utmost importance for making informed safety decisions on the ground.  Engineers need data about engine performance, vehicle position, velocity, and acceleration; </w:t>
       </w:r>
       <w:r>
         <w:t xml:space="preserve">all sensor data should be transmitted to ensure that the vehicle is processing the data correctly in real-time.  </w:t>
@@ -5954,7 +6109,15 @@
     </w:p>
     <w:p>
       <w:r>
-        <w:t>Another potential safety feature that can be implemented easily is running a mirrored version of the vehicle abort determination software on the ground.  This allows controllers to see immediately if the vehicle is going to/has initiated an abort sequence, and if so for what reason.  It may also allow controllers to see a situation where an abort will be necessary in the near future and make that decision earlier than the automated systems would have determined, further improving safety.</w:t>
+        <w:t xml:space="preserve">Another potential safety feature that can be implemented easily is running a mirrored version of the vehicle abort determination software on the ground.  This allows controllers to see immediately if the vehicle is going to/has initiated an abort sequence, and if so for what reason.  It may also allow controllers to see a situation where an abort will be necessary </w:t>
+      </w:r>
+      <w:proofErr w:type="gramStart"/>
+      <w:r>
+        <w:t>in the near future</w:t>
+      </w:r>
+      <w:proofErr w:type="gramEnd"/>
+      <w:r>
+        <w:t xml:space="preserve"> and make that decision earlier than the automated systems would have determined, further improving safety.</w:t>
       </w:r>
       <w:r>
         <w:t xml:space="preserve"> </w:t>
@@ -5965,16 +6128,17 @@
         <w:rPr>
           <w:noProof/>
         </w:rPr>
+        <w:lastRenderedPageBreak/>
         <w:drawing>
-          <wp:anchor distT="0" distB="0" distL="114300" distR="114300" simplePos="0" relativeHeight="251660288" behindDoc="0" locked="0" layoutInCell="1" allowOverlap="1" wp14:anchorId="69A36109" wp14:editId="72374798">
+          <wp:anchor distT="0" distB="0" distL="114300" distR="114300" simplePos="0" relativeHeight="251660288" behindDoc="0" locked="0" layoutInCell="1" allowOverlap="1" wp14:anchorId="69A36109" wp14:editId="63602E15">
             <wp:simplePos x="0" y="0"/>
             <wp:positionH relativeFrom="column">
-              <wp:posOffset>460268</wp:posOffset>
+              <wp:posOffset>511810</wp:posOffset>
             </wp:positionH>
             <wp:positionV relativeFrom="paragraph">
-              <wp:posOffset>-835</wp:posOffset>
+              <wp:posOffset>728345</wp:posOffset>
             </wp:positionV>
-            <wp:extent cx="5102352" cy="1837944"/>
+            <wp:extent cx="5102225" cy="1837690"/>
             <wp:effectExtent l="0" t="0" r="3175" b="0"/>
             <wp:wrapSquare wrapText="bothSides"/>
             <wp:docPr id="2" name="Picture 2"/>
@@ -5989,7 +6153,7 @@
                     <pic:cNvPicPr/>
                   </pic:nvPicPr>
                   <pic:blipFill>
-                    <a:blip r:embed="rId9">
+                    <a:blip r:embed="rId12">
                       <a:extLst>
                         <a:ext uri="{28A0092B-C50C-407E-A947-70E740481C1C}">
                           <a14:useLocalDpi xmlns:a14="http://schemas.microsoft.com/office/drawing/2010/main" val="0"/>
@@ -6003,7 +6167,7 @@
                   <pic:spPr>
                     <a:xfrm>
                       <a:off x="0" y="0"/>
-                      <a:ext cx="5102352" cy="1837944"/>
+                      <a:ext cx="5102225" cy="1837690"/>
                     </a:xfrm>
                     <a:prstGeom prst="rect">
                       <a:avLst/>
@@ -6033,17 +6197,31 @@
     </w:p>
     <w:p>
       <w:r>
+        <w:t xml:space="preserve">From this point, determining frequencies gets a bit harder.  Atmospheric opacity charts for the desired range are very hard to find.  Charts for the 1GHz to the 1THz range are common, </w:t>
+      </w:r>
+      <w:r>
+        <w:t xml:space="preserve">showing that the limit as frequency goes to 1GHz from the right approaching very low numbers of dBm/km of approximately 0.01.  From this point, the best option given the total lack of available data is to </w:t>
+      </w:r>
+      <w:r>
+        <w:t xml:space="preserve">perform trials </w:t>
+      </w:r>
+      <w:r>
+        <w:t>with the appropriate distance.</w:t>
+      </w:r>
+    </w:p>
+    <w:p>
+      <w:r>
         <w:rPr>
           <w:noProof/>
         </w:rPr>
         <w:drawing>
-          <wp:anchor distT="0" distB="0" distL="114300" distR="114300" simplePos="0" relativeHeight="251659264" behindDoc="0" locked="0" layoutInCell="1" allowOverlap="1" wp14:anchorId="246CDFBA" wp14:editId="2255C105">
+          <wp:anchor distT="0" distB="0" distL="114300" distR="114300" simplePos="0" relativeHeight="251659264" behindDoc="0" locked="0" layoutInCell="1" allowOverlap="1" wp14:anchorId="246CDFBA" wp14:editId="59E925A2">
             <wp:simplePos x="0" y="0"/>
             <wp:positionH relativeFrom="column">
-              <wp:posOffset>2116468</wp:posOffset>
+              <wp:posOffset>2592070</wp:posOffset>
             </wp:positionH>
             <wp:positionV relativeFrom="page">
-              <wp:posOffset>5746584</wp:posOffset>
+              <wp:posOffset>5017135</wp:posOffset>
             </wp:positionV>
             <wp:extent cx="3684905" cy="2980690"/>
             <wp:effectExtent l="0" t="0" r="0" b="0"/>
@@ -6060,7 +6238,7 @@
                     <pic:cNvPicPr/>
                   </pic:nvPicPr>
                   <pic:blipFill>
-                    <a:blip r:embed="rId10">
+                    <a:blip r:embed="rId13">
                       <a:extLst>
                         <a:ext uri="{28A0092B-C50C-407E-A947-70E740481C1C}">
                           <a14:useLocalDpi xmlns:a14="http://schemas.microsoft.com/office/drawing/2010/main" val="0"/>
@@ -6087,25 +6265,15 @@
         </w:drawing>
       </w:r>
       <w:r>
-        <w:t xml:space="preserve">From this point, determining frequencies gets a bit harder.  Atmospheric opacity charts for the desired range are very hard to find.  Charts for the 1GHz to the 1THz range are common, </w:t>
-      </w:r>
-      <w:r>
-        <w:t xml:space="preserve">showing that the limit as frequency goes to 1GHz from the right approaching very low </w:t>
-      </w:r>
-      <w:r>
-        <w:lastRenderedPageBreak/>
-        <w:t xml:space="preserve">numbers of dBm/km of approximately 0.01.  From this point, the best option given the total lack of available data is to </w:t>
-      </w:r>
-      <w:r>
-        <w:t xml:space="preserve">perform trials </w:t>
-      </w:r>
-      <w:r>
-        <w:t>with the appropriate distance.</w:t>
-      </w:r>
-    </w:p>
-    <w:p>
-      <w:r>
-        <w:t>Since there are a handful of private pilots on the avionics team, one of the tests being planned is a combination test of both RF-link effective distance and tracking &amp; receiving hardware.  While that particular element is left to be described later</w:t>
+        <w:t xml:space="preserve">Since there are a handful of private pilots on the avionics team, one of the tests being planned is a combination test of both RF-link effective distance and tracking &amp; receiving hardware.  While that </w:t>
+      </w:r>
+      <w:proofErr w:type="gramStart"/>
+      <w:r>
+        <w:t>particular element</w:t>
+      </w:r>
+      <w:proofErr w:type="gramEnd"/>
+      <w:r>
+        <w:t xml:space="preserve"> is left to be described later</w:t>
       </w:r>
       <w:r>
         <w:t xml:space="preserve"> in the telemetry section</w:t>
@@ -6186,6 +6354,7 @@
               <w:rPr>
                 <w:b/>
               </w:rPr>
+              <w:lastRenderedPageBreak/>
               <w:t>Frequency range</w:t>
             </w:r>
             <w:r>
@@ -6725,13 +6894,13 @@
                     <pic:cNvPicPr/>
                   </pic:nvPicPr>
                   <pic:blipFill>
-                    <a:blip r:embed="rId11" cstate="print">
+                    <a:blip r:embed="rId14" cstate="print">
                       <a:extLst>
                         <a:ext uri="{28A0092B-C50C-407E-A947-70E740481C1C}">
                           <a14:useLocalDpi xmlns:a14="http://schemas.microsoft.com/office/drawing/2010/main" val="0"/>
                         </a:ext>
                         <a:ext uri="{96DAC541-7B7A-43D3-8B79-37D633B846F1}">
-                          <asvg:svgBlip xmlns:asvg="http://schemas.microsoft.com/office/drawing/2016/SVG/main" r:embed="rId12"/>
+                          <asvg:svgBlip xmlns:asvg="http://schemas.microsoft.com/office/drawing/2016/SVG/main" r:embed="rId15"/>
                         </a:ext>
                       </a:extLst>
                     </a:blip>
@@ -6763,77 +6932,28 @@
       <w:pPr>
         <w:pStyle w:val="Heading2"/>
       </w:pPr>
-      <w:bookmarkStart w:id="9" w:name="_Toc4928830"/>
-      <w:r>
+      <w:bookmarkStart w:id="11" w:name="_Toc23260205"/>
+      <w:r>
+        <w:lastRenderedPageBreak/>
         <w:t>Recovery</w:t>
       </w:r>
-      <w:bookmarkEnd w:id="9"/>
+      <w:bookmarkEnd w:id="11"/>
     </w:p>
     <w:p>
-      <w:r>
-        <w:t>The</w:t>
-      </w:r>
-      <w:r>
-        <w:t xml:space="preserve"> main avionics bay will be located near the top of the main body segment.  Locating the unit here provides a short link to the sensitive sky-facing GPS antennae while allowing adequate reach to the communications antennae near the rear of the rocket.  Running communications links down service tunnels primarily for fuel will allow for a hard-wired communications channel to the engine control unit.</w:t>
-      </w:r>
-    </w:p>
-    <w:p>
-      <w:r>
-        <w:t xml:space="preserve">A nominal flight would include burning the engine at full thrust until fuel depletion, </w:t>
-      </w:r>
-      <w:r>
-        <w:t xml:space="preserve">then initiating an abort procedure.  The abort procedure at any altitude consists of (in order) an immediate depressurization of the fuel tanks, coasting until vertical velocity reaches 0 (apogee), </w:t>
-      </w:r>
-      <w:r>
-        <w:lastRenderedPageBreak/>
-        <w:t xml:space="preserve">and starting the recovery device deployment loop.  The recovery device deployment loop is the program responsible for monitoring the barometric pressure sensor and determining </w:t>
-      </w:r>
-      <w:r>
-        <w:t>whether</w:t>
-      </w:r>
-      <w:r>
-        <w:t xml:space="preserve"> to deploy one or both parachutes.  </w:t>
-      </w:r>
-    </w:p>
-    <w:p>
-      <w:r>
-        <w:t xml:space="preserve">Since the abort procedure is the same as the nominal recovery procedure, </w:t>
-      </w:r>
-      <w:r>
-        <w:t>the abort signal can simply be used to trigger both an unexpected abort and a normal recovery.</w:t>
-      </w:r>
-      <w:r>
-        <w:t xml:space="preserve">  This further simplifies program design by reducing overall code size and complexity.   </w:t>
-      </w:r>
-      <w:r>
-        <w:t>By implementing a simple velocity check (or even simpler, an altitude-changing-at-minimum-rate check)</w:t>
-      </w:r>
-      <w:r>
-        <w:t>, on-the-pad aborts can be performed with the same signal</w:t>
-      </w:r>
-      <w:r>
-        <w:t xml:space="preserve">.  During an on-the-pad abort, </w:t>
-      </w:r>
-      <w:r>
-        <w:t>the only things to do are</w:t>
-      </w:r>
-      <w:r>
-        <w:t xml:space="preserve"> to safely shut down the engine (if it’s </w:t>
-      </w:r>
       <w:r>
         <w:rPr>
           <w:noProof/>
         </w:rPr>
         <w:drawing>
-          <wp:anchor distT="0" distB="0" distL="114300" distR="114300" simplePos="0" relativeHeight="251658240" behindDoc="1" locked="0" layoutInCell="1" allowOverlap="1" wp14:anchorId="608977FD" wp14:editId="3046AACA">
+          <wp:anchor distT="0" distB="0" distL="114300" distR="114300" simplePos="0" relativeHeight="251658240" behindDoc="1" locked="0" layoutInCell="1" allowOverlap="1" wp14:anchorId="608977FD" wp14:editId="78BE5D3B">
             <wp:simplePos x="0" y="0"/>
             <wp:positionH relativeFrom="column">
-              <wp:posOffset>2399030</wp:posOffset>
+              <wp:posOffset>2988945</wp:posOffset>
             </wp:positionH>
             <wp:positionV relativeFrom="paragraph">
-              <wp:posOffset>0</wp:posOffset>
+              <wp:posOffset>884872</wp:posOffset>
             </wp:positionV>
-            <wp:extent cx="3563620" cy="6972300"/>
+            <wp:extent cx="3049905" cy="5967095"/>
             <wp:effectExtent l="0" t="0" r="0" b="0"/>
             <wp:wrapSquare wrapText="bothSides"/>
             <wp:docPr id="3" name="Picture 3"/>
@@ -6848,7 +6968,7 @@
                     <pic:cNvPicPr/>
                   </pic:nvPicPr>
                   <pic:blipFill>
-                    <a:blip r:embed="rId13">
+                    <a:blip r:embed="rId16">
                       <a:extLst>
                         <a:ext uri="{28A0092B-C50C-407E-A947-70E740481C1C}">
                           <a14:useLocalDpi xmlns:a14="http://schemas.microsoft.com/office/drawing/2010/main" val="0"/>
@@ -6862,7 +6982,7 @@
                   <pic:spPr>
                     <a:xfrm>
                       <a:off x="0" y="0"/>
-                      <a:ext cx="3563620" cy="6972300"/>
+                      <a:ext cx="3049905" cy="5967095"/>
                     </a:xfrm>
                     <a:prstGeom prst="rect">
                       <a:avLst/>
@@ -6881,7 +7001,56 @@
         </w:drawing>
       </w:r>
       <w:r>
-        <w:t xml:space="preserve">been turned on) and depressurize the tanks.  Ejecting the nosecone and deploying parachutes would not be productive.  </w:t>
+        <w:t>The</w:t>
+      </w:r>
+      <w:r>
+        <w:t xml:space="preserve"> main avionics bay will be located near the top of the main body segment.  Locating the unit here provides a short link to the sensitive sky-facing GPS antennae while allowing adequate reach to the communications antennae near the rear of the rocket.  Running communications links down service tunnels primarily for fuel will allow for a hard-wired communications channel to the engine control unit.</w:t>
+      </w:r>
+    </w:p>
+    <w:p>
+      <w:r>
+        <w:t xml:space="preserve">A nominal flight would include burning the engine at full thrust until fuel depletion, </w:t>
+      </w:r>
+      <w:r>
+        <w:t xml:space="preserve">then initiating an abort procedure.  The abort procedure at any altitude consists of (in order) an immediate depressurization of the fuel tanks, coasting until vertical velocity reaches 0 (apogee), and starting the recovery device deployment loop.  The recovery device deployment loop is the program responsible for monitoring the barometric pressure sensor and determining </w:t>
+      </w:r>
+      <w:r>
+        <w:t>whether</w:t>
+      </w:r>
+      <w:r>
+        <w:t xml:space="preserve"> to deploy one or both parachutes.  </w:t>
+      </w:r>
+    </w:p>
+    <w:p>
+      <w:r>
+        <w:t xml:space="preserve">Since the abort procedure is the same as the nominal recovery procedure, </w:t>
+      </w:r>
+      <w:r>
+        <w:t>the abort signal can simply be used to trigger both an unexpected abort and a normal recovery.</w:t>
+      </w:r>
+      <w:r>
+        <w:t xml:space="preserve">  This further simplifies program design by reducing overall code size and complexity.   </w:t>
+      </w:r>
+      <w:r>
+        <w:t>By implementing a simple velocity check (or even simpler, an altitude-changing-at-minimum-rate check)</w:t>
+      </w:r>
+      <w:r>
+        <w:t>, on-the-pad aborts can be performed with the same signal</w:t>
+      </w:r>
+      <w:r>
+        <w:t xml:space="preserve">.  During an on-the-pad abort, </w:t>
+      </w:r>
+      <w:r>
+        <w:t>the only things to</w:t>
+      </w:r>
+      <w:r>
+        <w:t xml:space="preserve"> d</w:t>
+      </w:r>
+      <w:r>
+        <w:t>o are</w:t>
+      </w:r>
+      <w:r>
+        <w:t xml:space="preserve"> to safely shut down the engine (if it’s been turned on) and depressurize the tanks.  Ejecting the nosecone and deploying parachutes would not be productive.  </w:t>
       </w:r>
     </w:p>
     <w:p>
@@ -6912,7 +7081,11 @@
     </w:p>
     <w:p>
       <w:r>
-        <w:t xml:space="preserve">Because data such as current GPS position and integrated INS solutions are not available to the vehicle but rather on the ground, there are scenarios possible where an abort can be made by ground controllers </w:t>
+        <w:t xml:space="preserve">Because data such as current GPS position and integrated INS solutions are not available to the vehicle but rather on the ground, there are scenarios possible where an abort can be made </w:t>
+      </w:r>
+      <w:r>
+        <w:lastRenderedPageBreak/>
+        <w:t xml:space="preserve">by ground controllers </w:t>
       </w:r>
       <w:r>
         <w:t xml:space="preserve">before the automated system would have determined it.  While it hasn’t been set in stone yet, </w:t>
@@ -6924,11 +7097,7 @@
         <w:t xml:space="preserve">  Since that </w:t>
       </w:r>
       <w:r>
-        <w:t xml:space="preserve">process could be resource-intensive, having its own dedicated hardware would not only be a safety enhancement but also provide a </w:t>
-      </w:r>
-      <w:r>
-        <w:lastRenderedPageBreak/>
-        <w:t xml:space="preserve">platform capable of running a more in-depth analysis of all variables and make </w:t>
+        <w:t xml:space="preserve">process could be resource-intensive, having its own dedicated hardware would not only be a safety enhancement but also provide a platform capable of running a more in-depth analysis of all variables and make </w:t>
       </w:r>
       <w:r>
         <w:t>a more informed</w:t>
@@ -6949,11 +7118,11 @@
       <w:pPr>
         <w:pStyle w:val="Heading2"/>
       </w:pPr>
-      <w:bookmarkStart w:id="10" w:name="_Toc4928831"/>
+      <w:bookmarkStart w:id="12" w:name="_Toc23260206"/>
       <w:r>
         <w:t>Engine Control and Monitoring</w:t>
       </w:r>
-      <w:bookmarkEnd w:id="10"/>
+      <w:bookmarkEnd w:id="12"/>
     </w:p>
     <w:p>
       <w:r>
@@ -7080,11 +7249,11 @@
       <w:pPr>
         <w:pStyle w:val="Heading1"/>
       </w:pPr>
-      <w:bookmarkStart w:id="11" w:name="_Toc4928832"/>
+      <w:bookmarkStart w:id="13" w:name="_Toc23260207"/>
       <w:r>
         <w:t>Software</w:t>
       </w:r>
-      <w:bookmarkEnd w:id="11"/>
+      <w:bookmarkEnd w:id="13"/>
     </w:p>
     <w:p>
       <w:r>
@@ -7114,6 +7283,7 @@
     </w:p>
     <w:p>
       <w:r>
+        <w:lastRenderedPageBreak/>
         <w:t>The</w:t>
       </w:r>
       <w:r>
@@ -7123,11 +7293,7 @@
         <w:t>another and</w:t>
       </w:r>
       <w:r>
-        <w:t xml:space="preserve"> are described below.  Since each of these elements are described in more </w:t>
-      </w:r>
-      <w:r>
-        <w:lastRenderedPageBreak/>
-        <w:t>detail above (per the Base 11 PDR template), only a brief summary of responsibilities &amp; requirements is given below.</w:t>
+        <w:t xml:space="preserve"> are described below.  Since each of these elements are described in more detail above (per the Base 11 PDR template), only a brief summary of responsibilities &amp; requirements is given below.</w:t>
       </w:r>
     </w:p>
     <w:p>
@@ -7197,11 +7363,11 @@
       <w:pPr>
         <w:pStyle w:val="Heading1"/>
       </w:pPr>
-      <w:bookmarkStart w:id="12" w:name="_Toc4928833"/>
+      <w:bookmarkStart w:id="14" w:name="_Toc23260208"/>
       <w:r>
         <w:t>Ground Control</w:t>
       </w:r>
-      <w:bookmarkEnd w:id="12"/>
+      <w:bookmarkEnd w:id="14"/>
     </w:p>
     <w:p>
       <w:r>
@@ -7211,7 +7377,15 @@
         <w:t xml:space="preserve"> </w:t>
       </w:r>
       <w:r>
-        <w:t>The vehicle itself only needs to know altitude, orientation and engine parameters to facilitate a safe abort in the event of a communications link failure, so the rest of the calculations can be performed by much higher-performance computers on the ground.  These on-site calculations will provide a live data feed for the launch team to monitor and make a decision about whether they want to abort the flight or not.</w:t>
+        <w:t xml:space="preserve">The vehicle itself only needs to know altitude, orientation and engine parameters to facilitate a safe abort in the event of a communications link failure, so the rest of the calculations can be performed by much higher-performance computers on the ground.  These on-site calculations will provide a live data feed for the launch team to monitor and </w:t>
+      </w:r>
+      <w:proofErr w:type="gramStart"/>
+      <w:r>
+        <w:t>make a decision</w:t>
+      </w:r>
+      <w:proofErr w:type="gramEnd"/>
+      <w:r>
+        <w:t xml:space="preserve"> about whether they want to abort the flight or not.</w:t>
       </w:r>
     </w:p>
     <w:p>
@@ -7242,12 +7416,15 @@
         <w:t xml:space="preserve"> in a </w:t>
       </w:r>
       <w:r>
-        <w:t xml:space="preserve">gutted van.  This allows the setup to be mobile, tested at home and known to work anywhere.  It can be used for multiple launches, including smaller outreach launches for hardware/software testing, and provides an easy method to transport any necessary electronics.  </w:t>
+        <w:t xml:space="preserve">gutted van.  This allows the setup to be mobile, tested at home and known to work anywhere.  It </w:t>
+      </w:r>
+      <w:r>
+        <w:lastRenderedPageBreak/>
+        <w:t xml:space="preserve">can be used for multiple launches, including smaller outreach launches for hardware/software testing, and provides an easy method to transport any necessary electronics.  </w:t>
       </w:r>
     </w:p>
     <w:p>
       <w:r>
-        <w:lastRenderedPageBreak/>
         <w:t>Certain functionality can be enhanced by having umbilical cables running to the rocket.  These cables</w:t>
       </w:r>
       <w:r>
@@ -7273,15 +7450,23 @@
       <w:pPr>
         <w:pStyle w:val="Heading2"/>
       </w:pPr>
-      <w:bookmarkStart w:id="13" w:name="_Toc4928834"/>
+      <w:bookmarkStart w:id="15" w:name="_Toc23260209"/>
       <w:r>
         <w:t>Tracking &amp; Receiving</w:t>
       </w:r>
-      <w:bookmarkEnd w:id="13"/>
+      <w:bookmarkEnd w:id="15"/>
     </w:p>
     <w:p>
       <w:r>
-        <w:t xml:space="preserve">The vehicle’s omnidirectional antenna won’t be transmitting with enough power to be received by an isotropic antenna on the ground.  Therefore, a more directional high-gain antenna such as a Yagi-Uda antenna is required.  To keep the antenna oriented correctly, a “turret” will be built.   </w:t>
+        <w:t>The vehicle’s omnidirectional antenna won’t be transmitting with enough power to be received by an isotropic antenna on the ground.  Therefore, a more directional high-gain antenna such as a Yagi-</w:t>
+      </w:r>
+      <w:proofErr w:type="spellStart"/>
+      <w:r>
+        <w:t>Uda</w:t>
+      </w:r>
+      <w:proofErr w:type="spellEnd"/>
+      <w:r>
+        <w:t xml:space="preserve"> antenna is required.  To keep the antenna oriented correctly, a “turret” will be built.   </w:t>
       </w:r>
       <w:r>
         <w:t>This turre</w:t>
@@ -7318,7 +7503,23 @@
         <w:t xml:space="preserve">radio antenna system.  Mounting 4 </w:t>
       </w:r>
       <w:r>
-        <w:t>directional Yagi-Uda antennas in a diamond pattern, slightly angled away from the center, will give the capability to track the telemetry signal from the vehicle.  Comparing the receive volume from the two left-right antennas yields the direction to rotate in, and comparing the volume from the two vertically-aligned antennas gives the direction to elevate in.</w:t>
+        <w:t>directional Yagi-</w:t>
+      </w:r>
+      <w:proofErr w:type="spellStart"/>
+      <w:r>
+        <w:t>Uda</w:t>
+      </w:r>
+      <w:proofErr w:type="spellEnd"/>
+      <w:r>
+        <w:t xml:space="preserve"> antennas in a diamond pattern, slightly angled away from the center, will give the capability to track the telemetry signal from the vehicle.  Comparing the receive volume from the two left-right antennas yields the direction to rotate in, and comparing the volume from the two </w:t>
+      </w:r>
+      <w:proofErr w:type="gramStart"/>
+      <w:r>
+        <w:t>vertically-aligned</w:t>
+      </w:r>
+      <w:proofErr w:type="gramEnd"/>
+      <w:r>
+        <w:t xml:space="preserve"> antennas gives the direction to elevate in.</w:t>
       </w:r>
     </w:p>
     <w:p>
@@ -7345,7 +7546,7 @@
                     <pic:cNvPicPr/>
                   </pic:nvPicPr>
                   <pic:blipFill>
-                    <a:blip r:embed="rId14" cstate="print">
+                    <a:blip r:embed="rId17" cstate="print">
                       <a:extLst>
                         <a:ext uri="{28A0092B-C50C-407E-A947-70E740481C1C}">
                           <a14:useLocalDpi xmlns:a14="http://schemas.microsoft.com/office/drawing/2010/main" val="0"/>
@@ -7388,15 +7589,63 @@
         </w:r>
       </w:fldSimple>
       <w:r>
-        <w:t>: 928MHz Yagi-Uda antenna</w:t>
+        <w:t>: 928MHz Yagi-</w:t>
+      </w:r>
+      <w:proofErr w:type="spellStart"/>
+      <w:r>
+        <w:t>Uda</w:t>
+      </w:r>
+      <w:proofErr w:type="spellEnd"/>
+      <w:r>
+        <w:t xml:space="preserve"> antenna</w:t>
       </w:r>
     </w:p>
     <w:p>
       <w:r>
-        <w:t xml:space="preserve">Since the Yagi-Uda antenna typically performs worse than </w:t>
-      </w:r>
-      <w:r>
-        <w:t xml:space="preserve">alternatives for the lack of a reflector backing large enough, the pros and cons of having a second turret with a dedicated communications antenna are being weighed.  It would enable the mounting of a large multifilar helical dipole antenna with a reflector backing, expected to get over 20 dBi of power compared with the Yagi-Uda’s 11.3 dBi.  </w:t>
+        <w:t>Since the Yagi-</w:t>
+      </w:r>
+      <w:proofErr w:type="spellStart"/>
+      <w:r>
+        <w:t>Uda</w:t>
+      </w:r>
+      <w:proofErr w:type="spellEnd"/>
+      <w:r>
+        <w:t xml:space="preserve"> antenna typically performs worse than </w:t>
+      </w:r>
+      <w:r>
+        <w:t xml:space="preserve">alternatives for the lack of a reflector backing large enough, the pros and cons of having a second turret with a dedicated communications antenna are being weighed.  It would enable the mounting of a large </w:t>
+      </w:r>
+      <w:proofErr w:type="spellStart"/>
+      <w:r>
+        <w:t>multifilar</w:t>
+      </w:r>
+      <w:proofErr w:type="spellEnd"/>
+      <w:r>
+        <w:t xml:space="preserve"> helical dipole antenna with a reflector backing, expected to get over 20 </w:t>
+      </w:r>
+      <w:proofErr w:type="spellStart"/>
+      <w:r>
+        <w:t>dBi</w:t>
+      </w:r>
+      <w:proofErr w:type="spellEnd"/>
+      <w:r>
+        <w:t xml:space="preserve"> of power compared with the Yagi-</w:t>
+      </w:r>
+      <w:proofErr w:type="spellStart"/>
+      <w:r>
+        <w:t>Uda’s</w:t>
+      </w:r>
+      <w:proofErr w:type="spellEnd"/>
+      <w:r>
+        <w:t xml:space="preserve"> 11.3 </w:t>
+      </w:r>
+      <w:proofErr w:type="spellStart"/>
+      <w:r>
+        <w:t>dBi</w:t>
+      </w:r>
+      <w:proofErr w:type="spellEnd"/>
+      <w:r>
+        <w:t xml:space="preserve">.  </w:t>
       </w:r>
     </w:p>
     <w:p>
@@ -7424,7 +7673,7 @@
                     <pic:cNvPicPr/>
                   </pic:nvPicPr>
                   <pic:blipFill>
-                    <a:blip r:embed="rId15" cstate="print">
+                    <a:blip r:embed="rId18" cstate="print">
                       <a:extLst>
                         <a:ext uri="{28A0092B-C50C-407E-A947-70E740481C1C}">
                           <a14:useLocalDpi xmlns:a14="http://schemas.microsoft.com/office/drawing/2010/main" val="0"/>
@@ -7467,12 +7716,28 @@
         </w:r>
       </w:fldSimple>
       <w:r>
-        <w:t>: 928 MHz multifilar helical dipole antenna with parabolic reflector backing</w:t>
+        <w:t xml:space="preserve">: 928 MHz </w:t>
+      </w:r>
+      <w:proofErr w:type="spellStart"/>
+      <w:r>
+        <w:t>multifilar</w:t>
+      </w:r>
+      <w:proofErr w:type="spellEnd"/>
+      <w:r>
+        <w:t xml:space="preserve"> helical dipole antenna with parabolic reflector backing</w:t>
       </w:r>
     </w:p>
     <w:p>
       <w:r>
-        <w:t xml:space="preserve">Since radio processing is a complex task requiring sufficient hardware, each of the radio receivers will be connected to a dedicated controller responsible for determining the appropriate action for the turret to take.   Many such radio receivers are designed to output to a USB port, so something with a 4-port USB </w:t>
+        <w:t xml:space="preserve">Since radio processing is a complex task requiring </w:t>
+      </w:r>
+      <w:proofErr w:type="gramStart"/>
+      <w:r>
+        <w:t>sufficient</w:t>
+      </w:r>
+      <w:proofErr w:type="gramEnd"/>
+      <w:r>
+        <w:t xml:space="preserve"> hardware, each of the radio receivers will be connected to a dedicated controller responsible for determining the appropriate action for the turret to take.   Many such radio receivers are designed to output to a USB port, so something with a 4-port USB </w:t>
       </w:r>
       <w:r>
         <w:t>hub</w:t>
@@ -7504,11 +7769,11 @@
       <w:pPr>
         <w:pStyle w:val="Heading3"/>
       </w:pPr>
-      <w:bookmarkStart w:id="14" w:name="_Toc4928835"/>
+      <w:bookmarkStart w:id="16" w:name="_Toc23260210"/>
       <w:r>
         <w:t>Remote Abort System</w:t>
       </w:r>
-      <w:bookmarkEnd w:id="14"/>
+      <w:bookmarkEnd w:id="16"/>
     </w:p>
     <w:p>
       <w:r>
@@ -7548,11 +7813,11 @@
       <w:pPr>
         <w:pStyle w:val="Heading1"/>
       </w:pPr>
-      <w:bookmarkStart w:id="15" w:name="_Toc4928836"/>
+      <w:bookmarkStart w:id="17" w:name="_Toc23260211"/>
       <w:r>
         <w:t>Hardware Options</w:t>
       </w:r>
-      <w:bookmarkEnd w:id="15"/>
+      <w:bookmarkEnd w:id="17"/>
     </w:p>
     <w:p>
       <w:r>
@@ -7569,15 +7834,31 @@
       <w:pPr>
         <w:pStyle w:val="Heading2"/>
       </w:pPr>
-      <w:bookmarkStart w:id="16" w:name="_Toc4928837"/>
+      <w:bookmarkStart w:id="18" w:name="_Toc23260212"/>
       <w:r>
         <w:t>Computers</w:t>
       </w:r>
-      <w:bookmarkEnd w:id="16"/>
+      <w:bookmarkEnd w:id="18"/>
     </w:p>
     <w:p>
       <w:r>
-        <w:t>There are multiple options for computing hardware on the vehicle.  Each one has it’s benefits and downfalls, but a quantitative comparison of each option is given below.  It must be kept in mind that the BeagleBone Enhanced is currently the team favorite because the manufacturer, SanCloud LTD, provided 2 units free-of-charge.</w:t>
+        <w:t xml:space="preserve">There are multiple options for computing hardware on the vehicle.  Each one has </w:t>
+      </w:r>
+      <w:proofErr w:type="spellStart"/>
+      <w:r>
+        <w:t>it’s</w:t>
+      </w:r>
+      <w:proofErr w:type="spellEnd"/>
+      <w:r>
+        <w:t xml:space="preserve"> benefits and downfalls, but a quantitative comparison of each option is given below.  It must be kept in mind that the BeagleBone Enhanced is currently the team favorite because the manufacturer, </w:t>
+      </w:r>
+      <w:proofErr w:type="spellStart"/>
+      <w:r>
+        <w:t>SanCloud</w:t>
+      </w:r>
+      <w:proofErr w:type="spellEnd"/>
+      <w:r>
+        <w:t xml:space="preserve"> LTD, provided 2 units free-of-charge.</w:t>
       </w:r>
     </w:p>
     <w:tbl>
@@ -7708,8 +7989,13 @@
               <w:ind w:firstLine="0"/>
               <w:cnfStyle w:val="000000100000" w:firstRow="0" w:lastRow="0" w:firstColumn="0" w:lastColumn="0" w:oddVBand="0" w:evenVBand="0" w:oddHBand="1" w:evenHBand="0" w:firstRowFirstColumn="0" w:firstRowLastColumn="0" w:lastRowFirstColumn="0" w:lastRowLastColumn="0"/>
             </w:pPr>
-            <w:r>
-              <w:t>SanCloud LTD</w:t>
+            <w:proofErr w:type="spellStart"/>
+            <w:r>
+              <w:t>SanCloud</w:t>
+            </w:r>
+            <w:proofErr w:type="spellEnd"/>
+            <w:r>
+              <w:t xml:space="preserve"> LTD</w:t>
             </w:r>
           </w:p>
         </w:tc>
@@ -7970,7 +8256,15 @@
               <w:cnfStyle w:val="000000100000" w:firstRow="0" w:lastRow="0" w:firstColumn="0" w:lastColumn="0" w:oddVBand="0" w:evenVBand="0" w:oddHBand="1" w:evenHBand="0" w:firstRowFirstColumn="0" w:firstRowLastColumn="0" w:lastRowFirstColumn="0" w:lastRowLastColumn="0"/>
             </w:pPr>
             <w:r>
-              <w:t>1 microUSB (power supply only)</w:t>
+              <w:t xml:space="preserve">1 </w:t>
+            </w:r>
+            <w:proofErr w:type="spellStart"/>
+            <w:r>
+              <w:t>microUSB</w:t>
+            </w:r>
+            <w:proofErr w:type="spellEnd"/>
+            <w:r>
+              <w:t xml:space="preserve"> (power supply only)</w:t>
             </w:r>
           </w:p>
           <w:p>
@@ -8042,8 +8336,13 @@
               <w:cnfStyle w:val="000000100000" w:firstRow="0" w:lastRow="0" w:firstColumn="0" w:lastColumn="0" w:oddVBand="0" w:evenVBand="0" w:oddHBand="1" w:evenHBand="0" w:firstRowFirstColumn="0" w:firstRowLastColumn="0" w:lastRowFirstColumn="0" w:lastRowLastColumn="0"/>
             </w:pPr>
             <w:r>
-              <w:t>2 microHDMI</w:t>
-            </w:r>
+              <w:t xml:space="preserve">2 </w:t>
+            </w:r>
+            <w:proofErr w:type="spellStart"/>
+            <w:r>
+              <w:t>microHDMI</w:t>
+            </w:r>
+            <w:proofErr w:type="spellEnd"/>
           </w:p>
         </w:tc>
         <w:tc>
@@ -8083,8 +8382,13 @@
               <w:cnfStyle w:val="000000100000" w:firstRow="0" w:lastRow="0" w:firstColumn="0" w:lastColumn="0" w:oddVBand="0" w:evenVBand="0" w:oddHBand="1" w:evenHBand="0" w:firstRowFirstColumn="0" w:firstRowLastColumn="0" w:lastRowFirstColumn="0" w:lastRowLastColumn="0"/>
             </w:pPr>
             <w:r>
-              <w:t>1 microHDMI</w:t>
-            </w:r>
+              <w:t xml:space="preserve">1 </w:t>
+            </w:r>
+            <w:proofErr w:type="spellStart"/>
+            <w:r>
+              <w:t>microHDMI</w:t>
+            </w:r>
+            <w:proofErr w:type="spellEnd"/>
           </w:p>
           <w:p>
             <w:pPr>
@@ -8092,7 +8396,15 @@
               <w:cnfStyle w:val="000000100000" w:firstRow="0" w:lastRow="0" w:firstColumn="0" w:lastColumn="0" w:oddVBand="0" w:evenVBand="0" w:oddHBand="1" w:evenHBand="0" w:firstRowFirstColumn="0" w:firstRowLastColumn="0" w:lastRowFirstColumn="0" w:lastRowLastColumn="0"/>
             </w:pPr>
             <w:r>
-              <w:t>1 miniUSB (power supply, USB bus)</w:t>
+              <w:t xml:space="preserve">1 </w:t>
+            </w:r>
+            <w:proofErr w:type="spellStart"/>
+            <w:r>
+              <w:t>miniUSB</w:t>
+            </w:r>
+            <w:proofErr w:type="spellEnd"/>
+            <w:r>
+              <w:t xml:space="preserve"> (power supply, USB bus)</w:t>
             </w:r>
           </w:p>
           <w:p>
@@ -8961,9 +9273,6 @@
       <w:r>
         <w:t xml:space="preserve"> </w:t>
       </w:r>
-      <w:bookmarkStart w:id="17" w:name="_Toc4928838"/>
-      <w:bookmarkStart w:id="18" w:name="_GoBack"/>
-      <w:bookmarkEnd w:id="18"/>
       <w:r>
         <w:br/>
       </w:r>
@@ -8989,17 +9298,32 @@
         <w:rPr>
           <w:rFonts w:cs="Times New Roman"/>
         </w:rPr>
-        <w:t>°C inclusive.  CPU throttling will occur at or before 85°C.  Preliminary testing indicates additional cooling (fans, etc) will be required.</w:t>
+        <w:t xml:space="preserve">°C inclusive.  CPU throttling will occur at or before 85°C.  Preliminary testing indicates additional cooling (fans, </w:t>
+      </w:r>
+      <w:proofErr w:type="spellStart"/>
+      <w:r>
+        <w:rPr>
+          <w:rFonts w:cs="Times New Roman"/>
+        </w:rPr>
+        <w:t>etc</w:t>
+      </w:r>
+      <w:proofErr w:type="spellEnd"/>
+      <w:r>
+        <w:rPr>
+          <w:rFonts w:cs="Times New Roman"/>
+        </w:rPr>
+        <w:t>) will be required.</w:t>
       </w:r>
     </w:p>
     <w:p>
       <w:pPr>
         <w:pStyle w:val="Heading2"/>
       </w:pPr>
+      <w:bookmarkStart w:id="19" w:name="_Toc23260213"/>
       <w:r>
         <w:t>Controllers</w:t>
       </w:r>
-      <w:bookmarkEnd w:id="17"/>
+      <w:bookmarkEnd w:id="19"/>
     </w:p>
     <w:tbl>
       <w:tblPr>
@@ -9269,7 +9593,15 @@
               <w:cnfStyle w:val="000000100000" w:firstRow="0" w:lastRow="0" w:firstColumn="0" w:lastColumn="0" w:oddVBand="0" w:evenVBand="0" w:oddHBand="1" w:evenHBand="0" w:firstRowFirstColumn="0" w:firstRowLastColumn="0" w:lastRowFirstColumn="0" w:lastRowLastColumn="0"/>
             </w:pPr>
             <w:r>
-              <w:t>1x miniUSB: programming &amp; power</w:t>
+              <w:t xml:space="preserve">1x </w:t>
+            </w:r>
+            <w:proofErr w:type="spellStart"/>
+            <w:r>
+              <w:t>miniUSB</w:t>
+            </w:r>
+            <w:proofErr w:type="spellEnd"/>
+            <w:r>
+              <w:t>: programming &amp; power</w:t>
             </w:r>
           </w:p>
         </w:tc>
@@ -9283,7 +9615,15 @@
               <w:cnfStyle w:val="000000100000" w:firstRow="0" w:lastRow="0" w:firstColumn="0" w:lastColumn="0" w:oddVBand="0" w:evenVBand="0" w:oddHBand="1" w:evenHBand="0" w:firstRowFirstColumn="0" w:firstRowLastColumn="0" w:lastRowFirstColumn="0" w:lastRowLastColumn="0"/>
             </w:pPr>
             <w:r>
-              <w:t>1x miniUSB: programming &amp; power</w:t>
+              <w:t xml:space="preserve">1x </w:t>
+            </w:r>
+            <w:proofErr w:type="spellStart"/>
+            <w:r>
+              <w:t>miniUSB</w:t>
+            </w:r>
+            <w:proofErr w:type="spellEnd"/>
+            <w:r>
+              <w:t>: programming &amp; power</w:t>
             </w:r>
             <w:r>
               <w:t>; data lines linked to processor for IO</w:t>
@@ -9295,7 +9635,15 @@
               <w:cnfStyle w:val="000000100000" w:firstRow="0" w:lastRow="0" w:firstColumn="0" w:lastColumn="0" w:oddVBand="0" w:evenVBand="0" w:oddHBand="1" w:evenHBand="0" w:firstRowFirstColumn="0" w:firstRowLastColumn="0" w:lastRowFirstColumn="0" w:lastRowLastColumn="0"/>
             </w:pPr>
             <w:r>
-              <w:t>6x serial port (2x FIFO/fast-baud)</w:t>
+              <w:t>6x serial port (2x FIFO/</w:t>
+            </w:r>
+            <w:proofErr w:type="gramStart"/>
+            <w:r>
+              <w:t>fast-baud</w:t>
+            </w:r>
+            <w:proofErr w:type="gramEnd"/>
+            <w:r>
+              <w:t>)</w:t>
             </w:r>
           </w:p>
           <w:p>
@@ -9778,11 +10126,11 @@
       <w:pPr>
         <w:pStyle w:val="Heading2"/>
       </w:pPr>
-      <w:bookmarkStart w:id="19" w:name="_Toc4928839"/>
+      <w:bookmarkStart w:id="20" w:name="_Toc23260214"/>
       <w:r>
         <w:t>Peripherals</w:t>
       </w:r>
-      <w:bookmarkEnd w:id="19"/>
+      <w:bookmarkEnd w:id="20"/>
     </w:p>
     <w:tbl>
       <w:tblPr>
@@ -9884,9 +10232,11 @@
               <w:ind w:firstLine="0"/>
               <w:cnfStyle w:val="000000100000" w:firstRow="0" w:lastRow="0" w:firstColumn="0" w:lastColumn="0" w:oddVBand="0" w:evenVBand="0" w:oddHBand="1" w:evenHBand="0" w:firstRowFirstColumn="0" w:firstRowLastColumn="0" w:lastRowFirstColumn="0" w:lastRowLastColumn="0"/>
             </w:pPr>
+            <w:proofErr w:type="spellStart"/>
             <w:r>
               <w:t>InvenSense</w:t>
             </w:r>
+            <w:proofErr w:type="spellEnd"/>
           </w:p>
         </w:tc>
         <w:tc>
@@ -9898,9 +10248,11 @@
               <w:ind w:firstLine="0"/>
               <w:cnfStyle w:val="000000100000" w:firstRow="0" w:lastRow="0" w:firstColumn="0" w:lastColumn="0" w:oddVBand="0" w:evenVBand="0" w:oddHBand="1" w:evenHBand="0" w:firstRowFirstColumn="0" w:firstRowLastColumn="0" w:lastRowFirstColumn="0" w:lastRowLastColumn="0"/>
             </w:pPr>
+            <w:proofErr w:type="spellStart"/>
             <w:r>
               <w:t>InvenSense</w:t>
             </w:r>
+            <w:proofErr w:type="spellEnd"/>
           </w:p>
         </w:tc>
         <w:tc>
@@ -9913,8 +10265,13 @@
               <w:cnfStyle w:val="000000100000" w:firstRow="0" w:lastRow="0" w:firstColumn="0" w:lastColumn="0" w:oddVBand="0" w:evenVBand="0" w:oddHBand="1" w:evenHBand="0" w:firstRowFirstColumn="0" w:firstRowLastColumn="0" w:lastRowFirstColumn="0" w:lastRowLastColumn="0"/>
             </w:pPr>
             <w:r>
-              <w:t>Bosch Sensortech</w:t>
-            </w:r>
+              <w:t xml:space="preserve">Bosch </w:t>
+            </w:r>
+            <w:proofErr w:type="spellStart"/>
+            <w:r>
+              <w:t>Sensortech</w:t>
+            </w:r>
+            <w:proofErr w:type="spellEnd"/>
           </w:p>
         </w:tc>
       </w:tr>
@@ -11153,8 +11510,13 @@
               <w:ind w:firstLine="0"/>
               <w:cnfStyle w:val="000000000000" w:firstRow="0" w:lastRow="0" w:firstColumn="0" w:lastColumn="0" w:oddVBand="0" w:evenVBand="0" w:oddHBand="0" w:evenHBand="0" w:firstRowFirstColumn="0" w:firstRowLastColumn="0" w:lastRowFirstColumn="0" w:lastRowLastColumn="0"/>
             </w:pPr>
-            <w:r>
-              <w:t xml:space="preserve">xy-axis </w:t>
+            <w:proofErr w:type="spellStart"/>
+            <w:r>
+              <w:t>xy</w:t>
+            </w:r>
+            <w:proofErr w:type="spellEnd"/>
+            <w:r>
+              <w:t xml:space="preserve">-axis </w:t>
             </w:r>
             <w:r>
               <w:rPr>
@@ -11850,8 +12212,13 @@
               <w:cnfStyle w:val="000000000000" w:firstRow="0" w:lastRow="0" w:firstColumn="0" w:lastColumn="0" w:oddVBand="0" w:evenVBand="0" w:oddHBand="0" w:evenHBand="0" w:firstRowFirstColumn="0" w:firstRowLastColumn="0" w:lastRowFirstColumn="0" w:lastRowLastColumn="0"/>
             </w:pPr>
             <w:r>
-              <w:t>0 – 14 bar</w:t>
-            </w:r>
+              <w:t xml:space="preserve">0 – 14 </w:t>
+            </w:r>
+            <w:proofErr w:type="gramStart"/>
+            <w:r>
+              <w:t>bar</w:t>
+            </w:r>
+            <w:proofErr w:type="gramEnd"/>
           </w:p>
         </w:tc>
         <w:tc>
@@ -12222,9 +12589,11 @@
               <w:ind w:firstLine="0"/>
               <w:cnfStyle w:val="000000100000" w:firstRow="0" w:lastRow="0" w:firstColumn="0" w:lastColumn="0" w:oddVBand="0" w:evenVBand="0" w:oddHBand="1" w:evenHBand="0" w:firstRowFirstColumn="0" w:firstRowLastColumn="0" w:lastRowFirstColumn="0" w:lastRowLastColumn="0"/>
             </w:pPr>
+            <w:proofErr w:type="spellStart"/>
             <w:r>
               <w:t>ublox</w:t>
             </w:r>
+            <w:proofErr w:type="spellEnd"/>
           </w:p>
         </w:tc>
         <w:tc>
@@ -12236,12 +12605,14 @@
               <w:ind w:firstLine="0"/>
               <w:cnfStyle w:val="000000100000" w:firstRow="0" w:lastRow="0" w:firstColumn="0" w:lastColumn="0" w:oddVBand="0" w:evenVBand="0" w:oddHBand="1" w:evenHBand="0" w:firstRowFirstColumn="0" w:firstRowLastColumn="0" w:lastRowFirstColumn="0" w:lastRowLastColumn="0"/>
             </w:pPr>
+            <w:proofErr w:type="spellStart"/>
             <w:r>
               <w:t>u</w:t>
             </w:r>
             <w:r>
               <w:t>blox</w:t>
             </w:r>
+            <w:proofErr w:type="spellEnd"/>
           </w:p>
         </w:tc>
         <w:tc>
@@ -12253,12 +12624,14 @@
               <w:ind w:firstLine="0"/>
               <w:cnfStyle w:val="000000100000" w:firstRow="0" w:lastRow="0" w:firstColumn="0" w:lastColumn="0" w:oddVBand="0" w:evenVBand="0" w:oddHBand="1" w:evenHBand="0" w:firstRowFirstColumn="0" w:firstRowLastColumn="0" w:lastRowFirstColumn="0" w:lastRowLastColumn="0"/>
             </w:pPr>
+            <w:proofErr w:type="spellStart"/>
             <w:r>
               <w:t>u</w:t>
             </w:r>
             <w:r>
               <w:t>blox</w:t>
             </w:r>
+            <w:proofErr w:type="spellEnd"/>
           </w:p>
         </w:tc>
       </w:tr>
@@ -12666,8 +13039,13 @@
               <w:ind w:firstLine="0"/>
               <w:cnfStyle w:val="000000100000" w:firstRow="0" w:lastRow="0" w:firstColumn="0" w:lastColumn="0" w:oddVBand="0" w:evenVBand="0" w:oddHBand="1" w:evenHBand="0" w:firstRowFirstColumn="0" w:firstRowLastColumn="0" w:lastRowFirstColumn="0" w:lastRowLastColumn="0"/>
             </w:pPr>
-            <w:r>
-              <w:t>BeiDou, Galileo, GLONASS, GPS/QZSS</w:t>
+            <w:proofErr w:type="spellStart"/>
+            <w:r>
+              <w:t>BeiDou</w:t>
+            </w:r>
+            <w:proofErr w:type="spellEnd"/>
+            <w:r>
+              <w:t>, Galileo, GLONASS, GPS/QZSS</w:t>
             </w:r>
           </w:p>
         </w:tc>
@@ -12680,8 +13058,13 @@
               <w:ind w:firstLine="0"/>
               <w:cnfStyle w:val="000000100000" w:firstRow="0" w:lastRow="0" w:firstColumn="0" w:lastColumn="0" w:oddVBand="0" w:evenVBand="0" w:oddHBand="1" w:evenHBand="0" w:firstRowFirstColumn="0" w:firstRowLastColumn="0" w:lastRowFirstColumn="0" w:lastRowLastColumn="0"/>
             </w:pPr>
-            <w:r>
-              <w:t>BeiDou, Galileo, GLONASS, GPS/QZSS</w:t>
+            <w:proofErr w:type="spellStart"/>
+            <w:r>
+              <w:t>BeiDou</w:t>
+            </w:r>
+            <w:proofErr w:type="spellEnd"/>
+            <w:r>
+              <w:t>, Galileo, GLONASS, GPS/QZSS</w:t>
             </w:r>
           </w:p>
         </w:tc>
@@ -13091,8 +13474,13 @@
               <w:ind w:firstLine="0"/>
             </w:pPr>
             <w:r>
-              <w:t>Sensitivity: track&amp;nav</w:t>
-            </w:r>
+              <w:t xml:space="preserve">Sensitivity: </w:t>
+            </w:r>
+            <w:proofErr w:type="spellStart"/>
+            <w:r>
+              <w:t>track&amp;nav</w:t>
+            </w:r>
+            <w:proofErr w:type="spellEnd"/>
           </w:p>
         </w:tc>
         <w:tc>
@@ -13210,8 +13598,13 @@
               <w:ind w:firstLine="0"/>
             </w:pPr>
             <w:r>
-              <w:t>Sensitivity: cold-start</w:t>
-            </w:r>
+              <w:t xml:space="preserve">Sensitivity: </w:t>
+            </w:r>
+            <w:proofErr w:type="gramStart"/>
+            <w:r>
+              <w:t>cold-start</w:t>
+            </w:r>
+            <w:proofErr w:type="gramEnd"/>
           </w:p>
         </w:tc>
         <w:tc>
@@ -13268,8 +13661,13 @@
               <w:ind w:firstLine="0"/>
             </w:pPr>
             <w:r>
-              <w:t>Sensitivity: hot-start</w:t>
-            </w:r>
+              <w:t xml:space="preserve">Sensitivity: </w:t>
+            </w:r>
+            <w:proofErr w:type="gramStart"/>
+            <w:r>
+              <w:t>hot-start</w:t>
+            </w:r>
+            <w:proofErr w:type="gramEnd"/>
           </w:p>
         </w:tc>
         <w:tc>
@@ -13320,12 +13718,12 @@
       <w:pPr>
         <w:pStyle w:val="Heading1"/>
       </w:pPr>
-      <w:bookmarkStart w:id="20" w:name="_Toc4928840"/>
+      <w:bookmarkStart w:id="21" w:name="_Toc23260215"/>
       <w:r>
         <w:lastRenderedPageBreak/>
         <w:t>Risk Assessment</w:t>
       </w:r>
-      <w:bookmarkEnd w:id="20"/>
+      <w:bookmarkEnd w:id="21"/>
     </w:p>
     <w:p>
       <w:r>
@@ -13831,11 +14229,11 @@
       <w:pPr>
         <w:pStyle w:val="Heading2"/>
       </w:pPr>
-      <w:bookmarkStart w:id="21" w:name="_Toc4928841"/>
+      <w:bookmarkStart w:id="22" w:name="_Toc23260216"/>
       <w:r>
         <w:t>General Project Analysis</w:t>
       </w:r>
-      <w:bookmarkEnd w:id="21"/>
+      <w:bookmarkEnd w:id="22"/>
     </w:p>
     <w:tbl>
       <w:tblPr>
@@ -13927,8 +14325,13 @@
               <w:jc w:val="center"/>
             </w:pPr>
             <w:r>
-              <w:t>Resource acquisition – tools, materials, transportation, equipment, etc</w:t>
-            </w:r>
+              <w:t xml:space="preserve">Resource acquisition – tools, materials, transportation, equipment, </w:t>
+            </w:r>
+            <w:proofErr w:type="spellStart"/>
+            <w:r>
+              <w:t>etc</w:t>
+            </w:r>
+            <w:proofErr w:type="spellEnd"/>
           </w:p>
         </w:tc>
         <w:tc>
@@ -14119,12 +14522,12 @@
       <w:pPr>
         <w:pStyle w:val="Heading2"/>
       </w:pPr>
-      <w:bookmarkStart w:id="22" w:name="_Toc4928842"/>
+      <w:bookmarkStart w:id="23" w:name="_Toc23260217"/>
       <w:r>
         <w:lastRenderedPageBreak/>
         <w:t>Personal Hazard Analysis</w:t>
       </w:r>
-      <w:bookmarkEnd w:id="22"/>
+      <w:bookmarkEnd w:id="23"/>
     </w:p>
     <w:tbl>
       <w:tblPr>
@@ -14281,7 +14684,15 @@
               <w:jc w:val="center"/>
             </w:pPr>
             <w:r>
-              <w:t>Injury to whatever part of body came into contact with power</w:t>
+              <w:t xml:space="preserve">Injury to whatever part of body </w:t>
+            </w:r>
+            <w:proofErr w:type="gramStart"/>
+            <w:r>
+              <w:t>came into contact with</w:t>
+            </w:r>
+            <w:proofErr w:type="gramEnd"/>
+            <w:r>
+              <w:t xml:space="preserve"> power</w:t>
             </w:r>
           </w:p>
         </w:tc>
@@ -14327,8 +14738,13 @@
               <w:jc w:val="center"/>
             </w:pPr>
             <w:r>
-              <w:t>Verify team members using relevant equipment are aware of potential hazards and mitigation techinques</w:t>
-            </w:r>
+              <w:t xml:space="preserve">Verify team members using relevant equipment are aware of potential hazards and mitigation </w:t>
+            </w:r>
+            <w:proofErr w:type="spellStart"/>
+            <w:r>
+              <w:t>techinques</w:t>
+            </w:r>
+            <w:proofErr w:type="spellEnd"/>
           </w:p>
         </w:tc>
       </w:tr>
@@ -14522,11 +14938,11 @@
       <w:pPr>
         <w:pStyle w:val="Heading2"/>
       </w:pPr>
-      <w:bookmarkStart w:id="23" w:name="_Toc4928843"/>
+      <w:bookmarkStart w:id="24" w:name="_Toc23260218"/>
       <w:r>
         <w:t>Failure Modes and Effects Analysis (FMEA)</w:t>
       </w:r>
-      <w:bookmarkEnd w:id="23"/>
+      <w:bookmarkEnd w:id="24"/>
     </w:p>
     <w:tbl>
       <w:tblPr>
@@ -14747,8 +15163,13 @@
               <w:jc w:val="center"/>
             </w:pPr>
             <w:r>
-              <w:t>ECU sudden-death</w:t>
-            </w:r>
+              <w:t xml:space="preserve">ECU </w:t>
+            </w:r>
+            <w:proofErr w:type="gramStart"/>
+            <w:r>
+              <w:t>sudden-death</w:t>
+            </w:r>
+            <w:proofErr w:type="gramEnd"/>
           </w:p>
         </w:tc>
         <w:tc>
@@ -14815,9 +15236,14 @@
             <w:r>
               <w:t xml:space="preserve">Check power sources for engine controllers such as servos, pumps, </w:t>
             </w:r>
+            <w:proofErr w:type="spellStart"/>
             <w:r>
               <w:lastRenderedPageBreak/>
-              <w:t>etc; FADEC self-test pre-launch</w:t>
+              <w:t>etc</w:t>
+            </w:r>
+            <w:proofErr w:type="spellEnd"/>
+            <w:r>
+              <w:t>; FADEC self-test pre-launch</w:t>
             </w:r>
           </w:p>
         </w:tc>
@@ -14855,8 +15281,13 @@
             </w:pPr>
             <w:r>
               <w:lastRenderedPageBreak/>
-              <w:t>Brain sudden-death</w:t>
-            </w:r>
+              <w:t xml:space="preserve">Brain </w:t>
+            </w:r>
+            <w:proofErr w:type="gramStart"/>
+            <w:r>
+              <w:t>sudden-death</w:t>
+            </w:r>
+            <w:proofErr w:type="gramEnd"/>
           </w:p>
         </w:tc>
         <w:tc>
@@ -14948,8 +15379,13 @@
               <w:jc w:val="center"/>
             </w:pPr>
             <w:r>
-              <w:t>Telemetry sudden-death</w:t>
-            </w:r>
+              <w:t xml:space="preserve">Telemetry </w:t>
+            </w:r>
+            <w:proofErr w:type="gramStart"/>
+            <w:r>
+              <w:t>sudden-death</w:t>
+            </w:r>
+            <w:proofErr w:type="gramEnd"/>
           </w:p>
         </w:tc>
         <w:tc>
@@ -15543,8 +15979,13 @@
               <w:jc w:val="center"/>
             </w:pPr>
             <w:r>
-              <w:t>All system sudden-death</w:t>
-            </w:r>
+              <w:t xml:space="preserve">All system </w:t>
+            </w:r>
+            <w:proofErr w:type="gramStart"/>
+            <w:r>
+              <w:t>sudden-death</w:t>
+            </w:r>
+            <w:proofErr w:type="gramEnd"/>
           </w:p>
         </w:tc>
         <w:tc>
@@ -15595,8 +16036,13 @@
               <w:t>Power supply system test before flight including low-voltage/high-demand scenarios</w:t>
             </w:r>
             <w:r>
-              <w:t>.  Full battery drain test to see how long it actually lasts</w:t>
-            </w:r>
+              <w:t xml:space="preserve">.  Full battery drain test to see how long it </w:t>
+            </w:r>
+            <w:proofErr w:type="gramStart"/>
+            <w:r>
+              <w:t>actually lasts</w:t>
+            </w:r>
+            <w:proofErr w:type="gramEnd"/>
           </w:p>
         </w:tc>
       </w:tr>
@@ -15627,8 +16073,13 @@
               <w:jc w:val="center"/>
             </w:pPr>
             <w:r>
-              <w:t>Thermal protection system initiated shut-down</w:t>
-            </w:r>
+              <w:t xml:space="preserve">Thermal protection system initiated </w:t>
+            </w:r>
+            <w:proofErr w:type="gramStart"/>
+            <w:r>
+              <w:t>shut-down</w:t>
+            </w:r>
+            <w:proofErr w:type="gramEnd"/>
           </w:p>
         </w:tc>
         <w:tc>
@@ -15641,8 +16092,13 @@
               <w:ind w:firstLine="0"/>
               <w:jc w:val="center"/>
             </w:pPr>
-            <w:r>
-              <w:t>Sudden-death to any system that overheats</w:t>
+            <w:proofErr w:type="gramStart"/>
+            <w:r>
+              <w:t>Sudden-death</w:t>
+            </w:r>
+            <w:proofErr w:type="gramEnd"/>
+            <w:r>
+              <w:t xml:space="preserve"> to any system that overheats</w:t>
             </w:r>
           </w:p>
         </w:tc>
@@ -15734,8 +16190,13 @@
               <w:ind w:firstLine="0"/>
               <w:jc w:val="center"/>
             </w:pPr>
-            <w:r>
-              <w:t>Sudden-death to any system that reaches a certain temperature</w:t>
+            <w:proofErr w:type="gramStart"/>
+            <w:r>
+              <w:t>Sudden-death</w:t>
+            </w:r>
+            <w:proofErr w:type="gramEnd"/>
+            <w:r>
+              <w:t xml:space="preserve"> to any system that reaches a certain temperature</w:t>
             </w:r>
           </w:p>
         </w:tc>
@@ -15984,8 +16445,13 @@
             </w:pPr>
             <w:r>
               <w:lastRenderedPageBreak/>
-              <w:t>Recovery system sudden-death</w:t>
-            </w:r>
+              <w:t xml:space="preserve">Recovery system </w:t>
+            </w:r>
+            <w:proofErr w:type="gramStart"/>
+            <w:r>
+              <w:t>sudden-death</w:t>
+            </w:r>
+            <w:proofErr w:type="gramEnd"/>
           </w:p>
         </w:tc>
         <w:tc>
@@ -16554,8 +17020,8 @@
       </w:r>
     </w:p>
     <w:sectPr>
-      <w:headerReference w:type="default" r:id="rId16"/>
-      <w:footerReference w:type="default" r:id="rId17"/>
+      <w:headerReference w:type="default" r:id="rId19"/>
+      <w:footerReference w:type="default" r:id="rId20"/>
       <w:pgSz w:w="12240" w:h="15840"/>
       <w:pgMar w:top="1440" w:right="1440" w:bottom="1440" w:left="1440" w:header="720" w:footer="720" w:gutter="0"/>
       <w:cols w:space="720"/>
@@ -16564,6 +17030,39 @@
     </w:sectPr>
   </w:body>
 </w:document>
+</file>
+
+<file path=word/comments.xml><?xml version="1.0" encoding="utf-8"?>
+<w:comments xmlns:wpc="http://schemas.microsoft.com/office/word/2010/wordprocessingCanvas" xmlns:cx="http://schemas.microsoft.com/office/drawing/2014/chartex" xmlns:cx1="http://schemas.microsoft.com/office/drawing/2015/9/8/chartex" xmlns:cx2="http://schemas.microsoft.com/office/drawing/2015/10/21/chartex" xmlns:cx3="http://schemas.microsoft.com/office/drawing/2016/5/9/chartex" xmlns:cx4="http://schemas.microsoft.com/office/drawing/2016/5/10/chartex" xmlns:cx5="http://schemas.microsoft.com/office/drawing/2016/5/11/chartex" xmlns:cx6="http://schemas.microsoft.com/office/drawing/2016/5/12/chartex" xmlns:cx7="http://schemas.microsoft.com/office/drawing/2016/5/13/chartex" xmlns:cx8="http://schemas.microsoft.com/office/drawing/2016/5/14/chartex" xmlns:mc="http://schemas.openxmlformats.org/markup-compatibility/2006" xmlns:aink="http://schemas.microsoft.com/office/drawing/2016/ink" xmlns:am3d="http://schemas.microsoft.com/office/drawing/2017/model3d" xmlns:o="urn:schemas-microsoft-com:office:office" xmlns:r="http://schemas.openxmlformats.org/officeDocument/2006/relationships" xmlns:m="http://schemas.openxmlformats.org/officeDocument/2006/math" xmlns:v="urn:schemas-microsoft-com:vml" xmlns:wp14="http://schemas.microsoft.com/office/word/2010/wordprocessingDrawing" xmlns:wp="http://schemas.openxmlformats.org/drawingml/2006/wordprocessingDrawing" xmlns:w10="urn:schemas-microsoft-com:office:word" xmlns:w="http://schemas.openxmlformats.org/wordprocessingml/2006/main" xmlns:w14="http://schemas.microsoft.com/office/word/2010/wordml" xmlns:w15="http://schemas.microsoft.com/office/word/2012/wordml" xmlns:w16cid="http://schemas.microsoft.com/office/word/2016/wordml/cid" xmlns:w16se="http://schemas.microsoft.com/office/word/2015/wordml/symex" xmlns:wpg="http://schemas.microsoft.com/office/word/2010/wordprocessingGroup" xmlns:wpi="http://schemas.microsoft.com/office/word/2010/wordprocessingInk" xmlns:wne="http://schemas.microsoft.com/office/word/2006/wordml" xmlns:wps="http://schemas.microsoft.com/office/word/2010/wordprocessingShape" mc:Ignorable="w14 w15 w16se w16cid wp14">
+  <w:comment w:id="5" w:author="Misha Turnbull" w:date="2019-10-29T15:42:00Z" w:initials="MT">
+    <w:p>
+      <w:pPr>
+        <w:pStyle w:val="CommentText"/>
+      </w:pPr>
+      <w:r>
+        <w:rPr>
+          <w:rStyle w:val="CommentReference"/>
+        </w:rPr>
+        <w:annotationRef/>
+      </w:r>
+      <w:r>
+        <w:t>Can we guarantee “down”?</w:t>
+      </w:r>
+    </w:p>
+  </w:comment>
+</w:comments>
+</file>
+
+<file path=word/commentsExtended.xml><?xml version="1.0" encoding="utf-8"?>
+<w15:commentsEx xmlns:wpc="http://schemas.microsoft.com/office/word/2010/wordprocessingCanvas" xmlns:cx="http://schemas.microsoft.com/office/drawing/2014/chartex" xmlns:cx1="http://schemas.microsoft.com/office/drawing/2015/9/8/chartex" xmlns:cx2="http://schemas.microsoft.com/office/drawing/2015/10/21/chartex" xmlns:cx3="http://schemas.microsoft.com/office/drawing/2016/5/9/chartex" xmlns:cx4="http://schemas.microsoft.com/office/drawing/2016/5/10/chartex" xmlns:cx5="http://schemas.microsoft.com/office/drawing/2016/5/11/chartex" xmlns:cx6="http://schemas.microsoft.com/office/drawing/2016/5/12/chartex" xmlns:cx7="http://schemas.microsoft.com/office/drawing/2016/5/13/chartex" xmlns:cx8="http://schemas.microsoft.com/office/drawing/2016/5/14/chartex" xmlns:mc="http://schemas.openxmlformats.org/markup-compatibility/2006" xmlns:aink="http://schemas.microsoft.com/office/drawing/2016/ink" xmlns:am3d="http://schemas.microsoft.com/office/drawing/2017/model3d" xmlns:o="urn:schemas-microsoft-com:office:office" xmlns:r="http://schemas.openxmlformats.org/officeDocument/2006/relationships" xmlns:m="http://schemas.openxmlformats.org/officeDocument/2006/math" xmlns:v="urn:schemas-microsoft-com:vml" xmlns:wp14="http://schemas.microsoft.com/office/word/2010/wordprocessingDrawing" xmlns:wp="http://schemas.openxmlformats.org/drawingml/2006/wordprocessingDrawing" xmlns:w10="urn:schemas-microsoft-com:office:word" xmlns:w="http://schemas.openxmlformats.org/wordprocessingml/2006/main" xmlns:w14="http://schemas.microsoft.com/office/word/2010/wordml" xmlns:w15="http://schemas.microsoft.com/office/word/2012/wordml" xmlns:w16cid="http://schemas.microsoft.com/office/word/2016/wordml/cid" xmlns:w16se="http://schemas.microsoft.com/office/word/2015/wordml/symex" xmlns:wpg="http://schemas.microsoft.com/office/word/2010/wordprocessingGroup" xmlns:wpi="http://schemas.microsoft.com/office/word/2010/wordprocessingInk" xmlns:wne="http://schemas.microsoft.com/office/word/2006/wordml" xmlns:wps="http://schemas.microsoft.com/office/word/2010/wordprocessingShape" mc:Ignorable="w14 w15 w16se w16cid wp14">
+  <w15:commentEx w15:paraId="50725F15" w15:done="1"/>
+</w15:commentsEx>
+</file>
+
+<file path=word/commentsIds.xml><?xml version="1.0" encoding="utf-8"?>
+<w16cid:commentsIds xmlns:wpc="http://schemas.microsoft.com/office/word/2010/wordprocessingCanvas" xmlns:cx="http://schemas.microsoft.com/office/drawing/2014/chartex" xmlns:cx1="http://schemas.microsoft.com/office/drawing/2015/9/8/chartex" xmlns:cx2="http://schemas.microsoft.com/office/drawing/2015/10/21/chartex" xmlns:cx3="http://schemas.microsoft.com/office/drawing/2016/5/9/chartex" xmlns:cx4="http://schemas.microsoft.com/office/drawing/2016/5/10/chartex" xmlns:cx5="http://schemas.microsoft.com/office/drawing/2016/5/11/chartex" xmlns:cx6="http://schemas.microsoft.com/office/drawing/2016/5/12/chartex" xmlns:cx7="http://schemas.microsoft.com/office/drawing/2016/5/13/chartex" xmlns:cx8="http://schemas.microsoft.com/office/drawing/2016/5/14/chartex" xmlns:mc="http://schemas.openxmlformats.org/markup-compatibility/2006" xmlns:aink="http://schemas.microsoft.com/office/drawing/2016/ink" xmlns:am3d="http://schemas.microsoft.com/office/drawing/2017/model3d" xmlns:o="urn:schemas-microsoft-com:office:office" xmlns:r="http://schemas.openxmlformats.org/officeDocument/2006/relationships" xmlns:m="http://schemas.openxmlformats.org/officeDocument/2006/math" xmlns:v="urn:schemas-microsoft-com:vml" xmlns:wp14="http://schemas.microsoft.com/office/word/2010/wordprocessingDrawing" xmlns:wp="http://schemas.openxmlformats.org/drawingml/2006/wordprocessingDrawing" xmlns:w10="urn:schemas-microsoft-com:office:word" xmlns:w="http://schemas.openxmlformats.org/wordprocessingml/2006/main" xmlns:w14="http://schemas.microsoft.com/office/word/2010/wordml" xmlns:w15="http://schemas.microsoft.com/office/word/2012/wordml" xmlns:w16cid="http://schemas.microsoft.com/office/word/2016/wordml/cid" xmlns:w16se="http://schemas.microsoft.com/office/word/2015/wordml/symex" xmlns:wpg="http://schemas.microsoft.com/office/word/2010/wordprocessingGroup" xmlns:wpi="http://schemas.microsoft.com/office/word/2010/wordprocessingInk" xmlns:wne="http://schemas.microsoft.com/office/word/2006/wordml" xmlns:wps="http://schemas.microsoft.com/office/word/2010/wordprocessingShape" mc:Ignorable="w14 w15 w16se w16cid wp14">
+  <w16cid:commentId w16cid:paraId="50725F15" w16cid:durableId="2162DC70"/>
+</w16cid:commentsIds>
 </file>
 
 <file path=word/endnotes.xml><?xml version="1.0" encoding="utf-8"?>
@@ -16895,6 +17394,14 @@
 </w:numbering>
 </file>
 
+<file path=word/people.xml><?xml version="1.0" encoding="utf-8"?>
+<w15:people xmlns:wpc="http://schemas.microsoft.com/office/word/2010/wordprocessingCanvas" xmlns:cx="http://schemas.microsoft.com/office/drawing/2014/chartex" xmlns:cx1="http://schemas.microsoft.com/office/drawing/2015/9/8/chartex" xmlns:cx2="http://schemas.microsoft.com/office/drawing/2015/10/21/chartex" xmlns:cx3="http://schemas.microsoft.com/office/drawing/2016/5/9/chartex" xmlns:cx4="http://schemas.microsoft.com/office/drawing/2016/5/10/chartex" xmlns:cx5="http://schemas.microsoft.com/office/drawing/2016/5/11/chartex" xmlns:cx6="http://schemas.microsoft.com/office/drawing/2016/5/12/chartex" xmlns:cx7="http://schemas.microsoft.com/office/drawing/2016/5/13/chartex" xmlns:cx8="http://schemas.microsoft.com/office/drawing/2016/5/14/chartex" xmlns:mc="http://schemas.openxmlformats.org/markup-compatibility/2006" xmlns:aink="http://schemas.microsoft.com/office/drawing/2016/ink" xmlns:am3d="http://schemas.microsoft.com/office/drawing/2017/model3d" xmlns:o="urn:schemas-microsoft-com:office:office" xmlns:r="http://schemas.openxmlformats.org/officeDocument/2006/relationships" xmlns:m="http://schemas.openxmlformats.org/officeDocument/2006/math" xmlns:v="urn:schemas-microsoft-com:vml" xmlns:wp14="http://schemas.microsoft.com/office/word/2010/wordprocessingDrawing" xmlns:wp="http://schemas.openxmlformats.org/drawingml/2006/wordprocessingDrawing" xmlns:w10="urn:schemas-microsoft-com:office:word" xmlns:w="http://schemas.openxmlformats.org/wordprocessingml/2006/main" xmlns:w14="http://schemas.microsoft.com/office/word/2010/wordml" xmlns:w15="http://schemas.microsoft.com/office/word/2012/wordml" xmlns:w16cid="http://schemas.microsoft.com/office/word/2016/wordml/cid" xmlns:w16se="http://schemas.microsoft.com/office/word/2015/wordml/symex" xmlns:wpg="http://schemas.microsoft.com/office/word/2010/wordprocessingGroup" xmlns:wpi="http://schemas.microsoft.com/office/word/2010/wordprocessingInk" xmlns:wne="http://schemas.microsoft.com/office/word/2006/wordml" xmlns:wps="http://schemas.microsoft.com/office/word/2010/wordprocessingShape" mc:Ignorable="w14 w15 w16se w16cid wp14">
+  <w15:person w15:author="Misha Turnbull">
+    <w15:presenceInfo w15:providerId="Windows Live" w15:userId="7736022fadacc2af"/>
+  </w15:person>
+</w15:people>
+</file>
+
 <file path=word/styles.xml><?xml version="1.0" encoding="utf-8"?>
 <w:styles xmlns:mc="http://schemas.openxmlformats.org/markup-compatibility/2006" xmlns:r="http://schemas.openxmlformats.org/officeDocument/2006/relationships" xmlns:w="http://schemas.openxmlformats.org/wordprocessingml/2006/main" xmlns:w14="http://schemas.microsoft.com/office/word/2010/wordml" xmlns:w15="http://schemas.microsoft.com/office/word/2012/wordml" xmlns:w16cid="http://schemas.microsoft.com/office/word/2016/wordml/cid" xmlns:w16se="http://schemas.microsoft.com/office/word/2015/wordml/symex" mc:Ignorable="w14 w15 w16se w16cid">
   <w:docDefaults>
@@ -16912,7 +17419,7 @@
       </w:pPr>
     </w:pPrDefault>
   </w:docDefaults>
-  <w:latentStyles w:defLockedState="0" w:defUIPriority="99" w:defSemiHidden="0" w:defUnhideWhenUsed="0" w:defQFormat="0" w:count="376">
+  <w:latentStyles w:defLockedState="0" w:defUIPriority="99" w:defSemiHidden="0" w:defUnhideWhenUsed="0" w:defQFormat="0" w:count="377">
     <w:lsdException w:name="Normal" w:uiPriority="0" w:qFormat="1"/>
     <w:lsdException w:name="heading 1" w:uiPriority="9" w:qFormat="1"/>
     <w:lsdException w:name="heading 2" w:semiHidden="1" w:uiPriority="9" w:unhideWhenUsed="1" w:qFormat="1"/>
@@ -17018,6 +17525,7 @@
     <w:lsdException w:name="HTML Sample" w:semiHidden="1" w:unhideWhenUsed="1"/>
     <w:lsdException w:name="HTML Typewriter" w:semiHidden="1" w:unhideWhenUsed="1"/>
     <w:lsdException w:name="HTML Variable" w:semiHidden="1" w:unhideWhenUsed="1"/>
+    <w:lsdException w:name="Normal Table" w:semiHidden="1" w:unhideWhenUsed="1"/>
     <w:lsdException w:name="annotation subject" w:semiHidden="1" w:unhideWhenUsed="1"/>
     <w:lsdException w:name="No List" w:semiHidden="1" w:unhideWhenUsed="1"/>
     <w:lsdException w:name="Outline List 1" w:semiHidden="1" w:unhideWhenUsed="1"/>
@@ -17064,8 +17572,10 @@
     <w:lsdException w:name="Table Subtle 2" w:semiHidden="1" w:unhideWhenUsed="1"/>
     <w:lsdException w:name="Table Web 1" w:semiHidden="1" w:unhideWhenUsed="1"/>
     <w:lsdException w:name="Table Web 2" w:semiHidden="1" w:unhideWhenUsed="1"/>
+    <w:lsdException w:name="Table Web 3" w:semiHidden="1" w:unhideWhenUsed="1"/>
     <w:lsdException w:name="Balloon Text" w:semiHidden="1" w:unhideWhenUsed="1"/>
     <w:lsdException w:name="Table Grid" w:uiPriority="39"/>
+    <w:lsdException w:name="Table Theme" w:semiHidden="1" w:unhideWhenUsed="1"/>
     <w:lsdException w:name="Placeholder Text" w:semiHidden="1"/>
     <w:lsdException w:name="No Spacing" w:uiPriority="1" w:qFormat="1"/>
     <w:lsdException w:name="Light Shading" w:uiPriority="60"/>
@@ -17286,6 +17796,7 @@
     <w:lsdException w:name="Hashtag" w:semiHidden="1" w:unhideWhenUsed="1"/>
     <w:lsdException w:name="Unresolved Mention" w:semiHidden="1" w:unhideWhenUsed="1"/>
     <w:lsdException w:name="Smart Link" w:semiHidden="1" w:unhideWhenUsed="1"/>
+    <w:lsdException w:name="Smart Link Error" w:semiHidden="1" w:unhideWhenUsed="1"/>
   </w:latentStyles>
   <w:style w:type="paragraph" w:default="1" w:styleId="Normal">
     <w:name w:val="Normal"/>
@@ -18449,6 +18960,73 @@
       </w:tblBorders>
     </w:tblPr>
   </w:style>
+  <w:style w:type="character" w:styleId="CommentReference">
+    <w:name w:val="annotation reference"/>
+    <w:basedOn w:val="DefaultParagraphFont"/>
+    <w:uiPriority w:val="99"/>
+    <w:semiHidden/>
+    <w:unhideWhenUsed/>
+    <w:rsid w:val="00401DF3"/>
+    <w:rPr>
+      <w:sz w:val="16"/>
+      <w:szCs w:val="16"/>
+    </w:rPr>
+  </w:style>
+  <w:style w:type="paragraph" w:styleId="CommentText">
+    <w:name w:val="annotation text"/>
+    <w:basedOn w:val="Normal"/>
+    <w:link w:val="CommentTextChar"/>
+    <w:uiPriority w:val="99"/>
+    <w:semiHidden/>
+    <w:unhideWhenUsed/>
+    <w:rsid w:val="00401DF3"/>
+    <w:rPr>
+      <w:sz w:val="20"/>
+      <w:szCs w:val="20"/>
+    </w:rPr>
+  </w:style>
+  <w:style w:type="character" w:customStyle="1" w:styleId="CommentTextChar">
+    <w:name w:val="Comment Text Char"/>
+    <w:basedOn w:val="DefaultParagraphFont"/>
+    <w:link w:val="CommentText"/>
+    <w:uiPriority w:val="99"/>
+    <w:semiHidden/>
+    <w:rsid w:val="00401DF3"/>
+    <w:rPr>
+      <w:rFonts w:ascii="Times New Roman" w:hAnsi="Times New Roman"/>
+      <w:sz w:val="20"/>
+      <w:szCs w:val="20"/>
+    </w:rPr>
+  </w:style>
+  <w:style w:type="paragraph" w:styleId="CommentSubject">
+    <w:name w:val="annotation subject"/>
+    <w:basedOn w:val="CommentText"/>
+    <w:next w:val="CommentText"/>
+    <w:link w:val="CommentSubjectChar"/>
+    <w:uiPriority w:val="99"/>
+    <w:semiHidden/>
+    <w:unhideWhenUsed/>
+    <w:rsid w:val="00401DF3"/>
+    <w:rPr>
+      <w:b/>
+      <w:bCs/>
+    </w:rPr>
+  </w:style>
+  <w:style w:type="character" w:customStyle="1" w:styleId="CommentSubjectChar">
+    <w:name w:val="Comment Subject Char"/>
+    <w:basedOn w:val="CommentTextChar"/>
+    <w:link w:val="CommentSubject"/>
+    <w:uiPriority w:val="99"/>
+    <w:semiHidden/>
+    <w:rsid w:val="00401DF3"/>
+    <w:rPr>
+      <w:rFonts w:ascii="Times New Roman" w:hAnsi="Times New Roman"/>
+      <w:b/>
+      <w:bCs/>
+      <w:sz w:val="20"/>
+      <w:szCs w:val="20"/>
+    </w:rPr>
+  </w:style>
 </w:styles>
 </file>
 
@@ -18752,7 +19330,7 @@
 </file>
 
 <file path=customXml/itemProps1.xml><?xml version="1.0" encoding="utf-8"?>
-<ds:datastoreItem xmlns:ds="http://schemas.openxmlformats.org/officeDocument/2006/customXml" ds:itemID="{DD9CF0ED-B6CC-44AE-9CFE-A3A624D956A2}">
+<ds:datastoreItem xmlns:ds="http://schemas.openxmlformats.org/officeDocument/2006/customXml" ds:itemID="{480D31AA-F289-46FB-8E89-62993B2E9214}">
   <ds:schemaRefs>
     <ds:schemaRef ds:uri="http://schemas.openxmlformats.org/officeDocument/2006/bibliography"/>
   </ds:schemaRefs>

</xml_diff>